<commit_message>
Add minor changes to classes and update design doc with pictures
</commit_message>
<xml_diff>
--- a/Documents/Design Document/Document/DesignDocument.docx
+++ b/Documents/Design Document/Document/DesignDocument.docx
@@ -1,6 +1,6 @@
 
 <file path=word/document.xml><?xml version="1.0" encoding="utf-8"?>
-<w:document xmlns:wpc="http://schemas.microsoft.com/office/word/2010/wordprocessingCanvas" xmlns:mc="http://schemas.openxmlformats.org/markup-compatibility/2006" xmlns:o="urn:schemas-microsoft-com:office:office" xmlns:r="http://schemas.openxmlformats.org/officeDocument/2006/relationships" xmlns:m="http://schemas.openxmlformats.org/officeDocument/2006/math" xmlns:v="urn:schemas-microsoft-com:vml" xmlns:wp14="http://schemas.microsoft.com/office/word/2010/wordprocessingDrawing" xmlns:wp="http://schemas.openxmlformats.org/drawingml/2006/wordprocessingDrawing" xmlns:w10="urn:schemas-microsoft-com:office:word" xmlns:w="http://schemas.openxmlformats.org/wordprocessingml/2006/main" xmlns:w14="http://schemas.microsoft.com/office/word/2010/wordml" xmlns:w15="http://schemas.microsoft.com/office/word/2012/wordml" xmlns:wpg="http://schemas.microsoft.com/office/word/2010/wordprocessingGroup" xmlns:wpi="http://schemas.microsoft.com/office/word/2010/wordprocessingInk" xmlns:wne="http://schemas.microsoft.com/office/word/2006/wordml" xmlns:wps="http://schemas.microsoft.com/office/word/2010/wordprocessingShape" mc:Ignorable="w14 w15 wp14">
+<w:document xmlns:ve="http://schemas.openxmlformats.org/markup-compatibility/2006" xmlns:o="urn:schemas-microsoft-com:office:office" xmlns:r="http://schemas.openxmlformats.org/officeDocument/2006/relationships" xmlns:m="http://schemas.openxmlformats.org/officeDocument/2006/math" xmlns:v="urn:schemas-microsoft-com:vml" xmlns:wp="http://schemas.openxmlformats.org/drawingml/2006/wordprocessingDrawing" xmlns:w10="urn:schemas-microsoft-com:office:word" xmlns:w="http://schemas.openxmlformats.org/wordprocessingml/2006/main" xmlns:wne="http://schemas.microsoft.com/office/word/2006/wordml">
   <w:body>
     <w:sdt>
       <w:sdtPr>
@@ -29,7 +29,7 @@
       <w:sdtContent>
         <w:p>
           <w:pPr>
-            <w:pStyle w:val="NoSpacing"/>
+            <w:pStyle w:val="a3"/>
             <w:spacing w:before="1540" w:after="240"/>
             <w:jc w:val="center"/>
             <w:rPr>
@@ -40,9 +40,10 @@
             <w:rPr>
               <w:noProof/>
               <w:color w:val="323E4F" w:themeColor="text2" w:themeShade="BF"/>
+              <w:lang w:val="bg-BG" w:eastAsia="bg-BG"/>
             </w:rPr>
             <w:drawing>
-              <wp:inline distT="0" distB="0" distL="0" distR="0" wp14:anchorId="4C7D5235" wp14:editId="7EC789DA">
+              <wp:inline distT="0" distB="0" distL="0" distR="0">
                 <wp:extent cx="1417320" cy="750898"/>
                 <wp:effectExtent l="0" t="0" r="0" b="0"/>
                 <wp:docPr id="143" name="Picture 143"/>
@@ -67,7 +68,7 @@
                           </a:duotone>
                           <a:extLst>
                             <a:ext uri="{28A0092B-C50C-407E-A947-70E740481C1C}">
-                              <a14:useLocalDpi xmlns:a14="http://schemas.microsoft.com/office/drawing/2010/main" val="0"/>
+                              <a14:useLocalDpi xmlns:a14="http://schemas.microsoft.com/office/drawing/2010/main" xmlns:wps="http://schemas.microsoft.com/office/word/2010/wordprocessingShape" xmlns:wpi="http://schemas.microsoft.com/office/word/2010/wordprocessingInk" xmlns:wpg="http://schemas.microsoft.com/office/word/2010/wordprocessingGroup" xmlns:w15="http://schemas.microsoft.com/office/word/2012/wordml" xmlns:w14="http://schemas.microsoft.com/office/word/2010/wordml" xmlns:w="http://schemas.openxmlformats.org/wordprocessingml/2006/main" xmlns:w10="urn:schemas-microsoft-com:office:word" xmlns:wp14="http://schemas.microsoft.com/office/word/2010/wordprocessingDrawing" xmlns:v="urn:schemas-microsoft-com:vml" xmlns:o="urn:schemas-microsoft-com:office:office" xmlns:mc="http://schemas.openxmlformats.org/markup-compatibility/2006" xmlns:wpc="http://schemas.microsoft.com/office/word/2010/wordprocessingCanvas" xmlns="" val="0"/>
                             </a:ext>
                           </a:extLst>
                         </a:blip>
@@ -122,7 +123,7 @@
           <w:sdtContent>
             <w:p>
               <w:pPr>
-                <w:pStyle w:val="NoSpacing"/>
+                <w:pStyle w:val="a3"/>
                 <w:pBdr>
                   <w:top w:val="single" w:sz="6" w:space="6" w:color="5B9BD5" w:themeColor="accent1"/>
                   <w:bottom w:val="single" w:sz="6" w:space="6" w:color="5B9BD5" w:themeColor="accent1"/>
@@ -152,7 +153,7 @@
         </w:sdt>
         <w:p>
           <w:pPr>
-            <w:pStyle w:val="NoSpacing"/>
+            <w:pStyle w:val="a3"/>
             <w:spacing w:before="480"/>
             <w:jc w:val="center"/>
             <w:rPr>
@@ -163,9 +164,10 @@
             <w:rPr>
               <w:noProof/>
               <w:color w:val="323E4F" w:themeColor="text2" w:themeShade="BF"/>
+              <w:lang w:val="bg-BG" w:eastAsia="bg-BG"/>
             </w:rPr>
             <w:drawing>
-              <wp:inline distT="0" distB="0" distL="0" distR="0" wp14:anchorId="48005ECA" wp14:editId="5141491E">
+              <wp:inline distT="0" distB="0" distL="0" distR="0">
                 <wp:extent cx="758952" cy="478932"/>
                 <wp:effectExtent l="0" t="0" r="3175" b="0"/>
                 <wp:docPr id="144" name="Picture 144"/>
@@ -190,7 +192,7 @@
                           </a:duotone>
                           <a:extLst>
                             <a:ext uri="{28A0092B-C50C-407E-A947-70E740481C1C}">
-                              <a14:useLocalDpi xmlns:a14="http://schemas.microsoft.com/office/drawing/2010/main" val="0"/>
+                              <a14:useLocalDpi xmlns:a14="http://schemas.microsoft.com/office/drawing/2010/main" xmlns:wps="http://schemas.microsoft.com/office/word/2010/wordprocessingShape" xmlns:wpi="http://schemas.microsoft.com/office/word/2010/wordprocessingInk" xmlns:wpg="http://schemas.microsoft.com/office/word/2010/wordprocessingGroup" xmlns:w15="http://schemas.microsoft.com/office/word/2012/wordml" xmlns:w14="http://schemas.microsoft.com/office/word/2010/wordml" xmlns:w="http://schemas.openxmlformats.org/wordprocessingml/2006/main" xmlns:w10="urn:schemas-microsoft-com:office:word" xmlns:wp14="http://schemas.microsoft.com/office/word/2010/wordprocessingDrawing" xmlns:v="urn:schemas-microsoft-com:vml" xmlns:o="urn:schemas-microsoft-com:office:office" xmlns:mc="http://schemas.openxmlformats.org/markup-compatibility/2006" xmlns:wpc="http://schemas.microsoft.com/office/word/2010/wordprocessingCanvas" xmlns="" val="0"/>
                             </a:ext>
                           </a:extLst>
                         </a:blip>
@@ -216,7 +218,7 @@
         </w:p>
         <w:p>
           <w:pPr>
-            <w:pStyle w:val="NoSpacing"/>
+            <w:pStyle w:val="a3"/>
             <w:spacing w:before="480"/>
             <w:jc w:val="center"/>
             <w:rPr>
@@ -236,343 +238,143 @@
           <w:noProof/>
           <w:color w:val="323E4F" w:themeColor="text2" w:themeShade="BF"/>
         </w:rPr>
-        <mc:AlternateContent>
-          <mc:Choice Requires="wps">
-            <w:drawing>
-              <wp:anchor distT="0" distB="0" distL="114300" distR="114300" simplePos="0" relativeHeight="251659264" behindDoc="0" locked="0" layoutInCell="1" allowOverlap="1" wp14:anchorId="7B884202" wp14:editId="7A64F6A6">
-                <wp:simplePos x="0" y="0"/>
-                <wp:positionH relativeFrom="margin">
-                  <wp:align>right</wp:align>
-                </wp:positionH>
-                <wp:positionV relativeFrom="page">
-                  <wp:posOffset>8075930</wp:posOffset>
-                </wp:positionV>
-                <wp:extent cx="5941695" cy="1350010"/>
-                <wp:effectExtent l="0" t="0" r="0" b="2540"/>
-                <wp:wrapNone/>
-                <wp:docPr id="1" name="Text Box 1"/>
-                <wp:cNvGraphicFramePr>
-                  <a:graphicFrameLocks xmlns:a="http://schemas.openxmlformats.org/drawingml/2006/main"/>
-                </wp:cNvGraphicFramePr>
-                <a:graphic xmlns:a="http://schemas.openxmlformats.org/drawingml/2006/main">
-                  <a:graphicData uri="http://schemas.microsoft.com/office/word/2010/wordprocessingShape">
-                    <wps:wsp>
-                      <wps:cNvSpPr txBox="1">
-                        <a:spLocks/>
-                      </wps:cNvSpPr>
-                      <wps:spPr>
-                        <a:xfrm>
-                          <a:off x="0" y="0"/>
-                          <a:ext cx="5941695" cy="1350010"/>
-                        </a:xfrm>
-                        <a:prstGeom prst="rect">
-                          <a:avLst/>
-                        </a:prstGeom>
-                        <a:noFill/>
-                        <a:ln w="6350">
-                          <a:noFill/>
-                        </a:ln>
-                        <a:effectLst/>
-                      </wps:spPr>
-                      <wps:style>
-                        <a:lnRef idx="0">
-                          <a:schemeClr val="accent1"/>
-                        </a:lnRef>
-                        <a:fillRef idx="0">
-                          <a:schemeClr val="accent1"/>
-                        </a:fillRef>
-                        <a:effectRef idx="0">
-                          <a:schemeClr val="accent1"/>
-                        </a:effectRef>
-                        <a:fontRef idx="minor">
-                          <a:schemeClr val="dk1"/>
-                        </a:fontRef>
-                      </wps:style>
-                      <wps:txbx>
-                        <w:txbxContent>
-                          <w:p>
-                            <w:pPr>
-                              <w:pStyle w:val="NoSpacing"/>
-                              <w:jc w:val="center"/>
-                              <w:rPr>
-                                <w:caps/>
-                                <w:color w:val="323E4F" w:themeColor="text2" w:themeShade="BF"/>
-                                <w:sz w:val="28"/>
-                                <w:szCs w:val="28"/>
-                              </w:rPr>
-                            </w:pPr>
-                            <w:r>
-                              <w:rPr>
-                                <w:caps/>
-                                <w:color w:val="323E4F" w:themeColor="text2" w:themeShade="BF"/>
-                                <w:sz w:val="28"/>
-                                <w:szCs w:val="28"/>
-                              </w:rPr>
-                              <w:t>Bilger yahov</w:t>
-                            </w:r>
-                          </w:p>
-                          <w:p>
-                            <w:pPr>
-                              <w:pStyle w:val="NoSpacing"/>
-                              <w:jc w:val="center"/>
-                              <w:rPr>
-                                <w:caps/>
-                                <w:color w:val="323E4F" w:themeColor="text2" w:themeShade="BF"/>
-                                <w:sz w:val="28"/>
-                                <w:szCs w:val="28"/>
-                              </w:rPr>
-                            </w:pPr>
-                            <w:r>
-                              <w:rPr>
-                                <w:caps/>
-                                <w:color w:val="323E4F" w:themeColor="text2" w:themeShade="BF"/>
-                                <w:sz w:val="28"/>
-                                <w:szCs w:val="28"/>
-                              </w:rPr>
-                              <w:t>oLEKSANDR SUPRUNENKO</w:t>
-                            </w:r>
-                          </w:p>
-                          <w:p>
-                            <w:pPr>
-                              <w:pStyle w:val="NoSpacing"/>
-                              <w:jc w:val="center"/>
-                              <w:rPr>
-                                <w:caps/>
-                                <w:color w:val="323E4F" w:themeColor="text2" w:themeShade="BF"/>
-                                <w:sz w:val="28"/>
-                                <w:szCs w:val="28"/>
-                              </w:rPr>
-                            </w:pPr>
-                            <w:r>
-                              <w:rPr>
-                                <w:caps/>
-                                <w:color w:val="323E4F" w:themeColor="text2" w:themeShade="BF"/>
-                                <w:sz w:val="28"/>
-                                <w:szCs w:val="28"/>
-                              </w:rPr>
-                              <w:t>ILIA NIKUSHEV</w:t>
-                            </w:r>
-                          </w:p>
-                          <w:p>
-                            <w:pPr>
-                              <w:pStyle w:val="NoSpacing"/>
-                              <w:jc w:val="center"/>
-                              <w:rPr>
-                                <w:caps/>
-                                <w:color w:val="323E4F" w:themeColor="text2" w:themeShade="BF"/>
-                                <w:sz w:val="28"/>
-                                <w:szCs w:val="28"/>
-                              </w:rPr>
-                            </w:pPr>
-                            <w:r>
-                              <w:rPr>
-                                <w:caps/>
-                                <w:color w:val="323E4F" w:themeColor="text2" w:themeShade="BF"/>
-                                <w:sz w:val="28"/>
-                                <w:szCs w:val="28"/>
-                              </w:rPr>
-                              <w:t>GEORGI CHISHIRKOV</w:t>
-                            </w:r>
-                          </w:p>
-                          <w:p>
-                            <w:pPr>
-                              <w:pStyle w:val="NoSpacing"/>
-                              <w:jc w:val="center"/>
-                              <w:rPr>
-                                <w:caps/>
-                                <w:color w:val="323E4F" w:themeColor="text2" w:themeShade="BF"/>
-                                <w:sz w:val="28"/>
-                                <w:szCs w:val="28"/>
-                              </w:rPr>
-                            </w:pPr>
-                            <w:r>
-                              <w:rPr>
-                                <w:caps/>
-                                <w:color w:val="323E4F" w:themeColor="text2" w:themeShade="BF"/>
-                                <w:sz w:val="28"/>
-                                <w:szCs w:val="28"/>
-                              </w:rPr>
-                              <w:t>LYUBOMIR DIMOV</w:t>
-                            </w:r>
-                          </w:p>
-                          <w:p>
-                            <w:pPr>
-                              <w:pStyle w:val="NoSpacing"/>
-                              <w:jc w:val="center"/>
-                              <w:rPr>
-                                <w:color w:val="323E4F" w:themeColor="text2" w:themeShade="BF"/>
-                              </w:rPr>
-                            </w:pPr>
-                            <w:r>
-                              <w:rPr>
-                                <w:caps/>
-                                <w:color w:val="323E4F" w:themeColor="text2" w:themeShade="BF"/>
-                                <w:sz w:val="28"/>
-                                <w:szCs w:val="28"/>
-                              </w:rPr>
-                              <w:t>MENGCHUAN LIU</w:t>
-                            </w:r>
-                          </w:p>
-                        </w:txbxContent>
-                      </wps:txbx>
-                      <wps:bodyPr rot="0" spcFirstLastPara="0" vertOverflow="overflow" horzOverflow="overflow" vert="horz" wrap="square" lIns="0" tIns="0" rIns="0" bIns="0" numCol="1" spcCol="0" rtlCol="0" fromWordArt="0" anchor="b" anchorCtr="0" forceAA="0" compatLnSpc="1">
-                        <a:prstTxWarp prst="textNoShape">
-                          <a:avLst/>
-                        </a:prstTxWarp>
-                        <a:noAutofit/>
-                      </wps:bodyPr>
-                    </wps:wsp>
-                  </a:graphicData>
-                </a:graphic>
-                <wp14:sizeRelH relativeFrom="margin">
-                  <wp14:pctWidth>100000</wp14:pctWidth>
-                </wp14:sizeRelH>
-                <wp14:sizeRelV relativeFrom="margin">
-                  <wp14:pctHeight>0</wp14:pctHeight>
-                </wp14:sizeRelV>
-              </wp:anchor>
-            </w:drawing>
-          </mc:Choice>
-          <mc:Fallback>
-            <w:pict>
-              <v:shapetype w14:anchorId="7B884202" id="_x0000_t202" coordsize="21600,21600" o:spt="202" path="m,l,21600r21600,l21600,xe">
-                <v:stroke joinstyle="miter"/>
-                <v:path gradientshapeok="t" o:connecttype="rect"/>
-              </v:shapetype>
-              <v:shape id="Text Box 1" o:spid="_x0000_s1026" type="#_x0000_t202" style="position:absolute;left:0;text-align:left;margin-left:416.65pt;margin-top:635.9pt;width:467.85pt;height:106.3pt;z-index:251659264;visibility:visible;mso-wrap-style:square;mso-width-percent:1000;mso-height-percent:0;mso-wrap-distance-left:9pt;mso-wrap-distance-top:0;mso-wrap-distance-right:9pt;mso-wrap-distance-bottom:0;mso-position-horizontal:right;mso-position-horizontal-relative:margin;mso-position-vertical:absolute;mso-position-vertical-relative:page;mso-width-percent:1000;mso-height-percent:0;mso-width-relative:margin;mso-height-relative:margin;v-text-anchor:bottom" o:gfxdata="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" filled="f" stroked="f" strokeweight=".5pt">
-                <v:path arrowok="t"/>
-                <v:textbox inset="0,0,0,0">
-                  <w:txbxContent>
-                    <w:p>
-                      <w:pPr>
-                        <w:pStyle w:val="NoSpacing"/>
-                        <w:jc w:val="center"/>
-                        <w:rPr>
-                          <w:caps/>
-                          <w:color w:val="323E4F" w:themeColor="text2" w:themeShade="BF"/>
-                          <w:sz w:val="28"/>
-                          <w:szCs w:val="28"/>
-                        </w:rPr>
-                      </w:pPr>
-                      <w:r>
-                        <w:rPr>
-                          <w:caps/>
-                          <w:color w:val="323E4F" w:themeColor="text2" w:themeShade="BF"/>
-                          <w:sz w:val="28"/>
-                          <w:szCs w:val="28"/>
-                        </w:rPr>
-                        <w:t>Bilger yahov</w:t>
-                      </w:r>
-                    </w:p>
-                    <w:p>
-                      <w:pPr>
-                        <w:pStyle w:val="NoSpacing"/>
-                        <w:jc w:val="center"/>
-                        <w:rPr>
-                          <w:caps/>
-                          <w:color w:val="323E4F" w:themeColor="text2" w:themeShade="BF"/>
-                          <w:sz w:val="28"/>
-                          <w:szCs w:val="28"/>
-                        </w:rPr>
-                      </w:pPr>
-                      <w:r>
-                        <w:rPr>
-                          <w:caps/>
-                          <w:color w:val="323E4F" w:themeColor="text2" w:themeShade="BF"/>
-                          <w:sz w:val="28"/>
-                          <w:szCs w:val="28"/>
-                        </w:rPr>
-                        <w:t>oLEKSANDR SUPRUNENKO</w:t>
-                      </w:r>
-                    </w:p>
-                    <w:p>
-                      <w:pPr>
-                        <w:pStyle w:val="NoSpacing"/>
-                        <w:jc w:val="center"/>
-                        <w:rPr>
-                          <w:caps/>
-                          <w:color w:val="323E4F" w:themeColor="text2" w:themeShade="BF"/>
-                          <w:sz w:val="28"/>
-                          <w:szCs w:val="28"/>
-                        </w:rPr>
-                      </w:pPr>
-                      <w:r>
-                        <w:rPr>
-                          <w:caps/>
-                          <w:color w:val="323E4F" w:themeColor="text2" w:themeShade="BF"/>
-                          <w:sz w:val="28"/>
-                          <w:szCs w:val="28"/>
-                        </w:rPr>
-                        <w:t>ILIA NIKUSHEV</w:t>
-                      </w:r>
-                    </w:p>
-                    <w:p>
-                      <w:pPr>
-                        <w:pStyle w:val="NoSpacing"/>
-                        <w:jc w:val="center"/>
-                        <w:rPr>
-                          <w:caps/>
-                          <w:color w:val="323E4F" w:themeColor="text2" w:themeShade="BF"/>
-                          <w:sz w:val="28"/>
-                          <w:szCs w:val="28"/>
-                        </w:rPr>
-                      </w:pPr>
-                      <w:r>
-                        <w:rPr>
-                          <w:caps/>
-                          <w:color w:val="323E4F" w:themeColor="text2" w:themeShade="BF"/>
-                          <w:sz w:val="28"/>
-                          <w:szCs w:val="28"/>
-                        </w:rPr>
-                        <w:t>GEORGI CHISHIRKOV</w:t>
-                      </w:r>
-                    </w:p>
-                    <w:p>
-                      <w:pPr>
-                        <w:pStyle w:val="NoSpacing"/>
-                        <w:jc w:val="center"/>
-                        <w:rPr>
-                          <w:caps/>
-                          <w:color w:val="323E4F" w:themeColor="text2" w:themeShade="BF"/>
-                          <w:sz w:val="28"/>
-                          <w:szCs w:val="28"/>
-                        </w:rPr>
-                      </w:pPr>
-                      <w:r>
-                        <w:rPr>
-                          <w:caps/>
-                          <w:color w:val="323E4F" w:themeColor="text2" w:themeShade="BF"/>
-                          <w:sz w:val="28"/>
-                          <w:szCs w:val="28"/>
-                        </w:rPr>
-                        <w:t>LYUBOMIR DIMOV</w:t>
-                      </w:r>
-                    </w:p>
-                    <w:p>
-                      <w:pPr>
-                        <w:pStyle w:val="NoSpacing"/>
-                        <w:jc w:val="center"/>
-                        <w:rPr>
-                          <w:color w:val="323E4F" w:themeColor="text2" w:themeShade="BF"/>
-                        </w:rPr>
-                      </w:pPr>
-                      <w:r>
-                        <w:rPr>
-                          <w:caps/>
-                          <w:color w:val="323E4F" w:themeColor="text2" w:themeShade="BF"/>
-                          <w:sz w:val="28"/>
-                          <w:szCs w:val="28"/>
-                        </w:rPr>
-                        <w:t>MENGCHUAN LIU</w:t>
-                      </w:r>
-                    </w:p>
-                  </w:txbxContent>
-                </v:textbox>
-                <w10:wrap anchorx="margin" anchory="page"/>
-              </v:shape>
-            </w:pict>
-          </mc:Fallback>
-        </mc:AlternateContent>
+        <w:pict>
+          <v:shapetype id="_x0000_t202" coordsize="21600,21600" o:spt="202" path="m,l,21600r21600,l21600,xe">
+            <v:stroke joinstyle="miter"/>
+            <v:path gradientshapeok="t" o:connecttype="rect"/>
+          </v:shapetype>
+          <v:shape id="Text Box 1" o:spid="_x0000_s1026" type="#_x0000_t202" style="position:absolute;left:0;text-align:left;margin-left:844.5pt;margin-top:635.9pt;width:467.85pt;height:106.3pt;z-index:251659264;visibility:visible;mso-width-percent:1000;mso-position-horizontal:right;mso-position-horizontal-relative:margin;mso-position-vertical-relative:page;mso-width-percent:1000;mso-width-relative:margin;mso-height-relative:margin;v-text-anchor:bottom" o:gfxdata="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" filled="f" stroked="f" strokeweight=".5pt">
+            <v:path arrowok="t"/>
+            <v:textbox inset="0,0,0,0">
+              <w:txbxContent>
+                <w:p>
+                  <w:pPr>
+                    <w:pStyle w:val="a3"/>
+                    <w:jc w:val="center"/>
+                    <w:rPr>
+                      <w:caps/>
+                      <w:color w:val="323E4F" w:themeColor="text2" w:themeShade="BF"/>
+                      <w:sz w:val="28"/>
+                      <w:szCs w:val="28"/>
+                    </w:rPr>
+                  </w:pPr>
+                  <w:r>
+                    <w:rPr>
+                      <w:caps/>
+                      <w:color w:val="323E4F" w:themeColor="text2" w:themeShade="BF"/>
+                      <w:sz w:val="28"/>
+                      <w:szCs w:val="28"/>
+                    </w:rPr>
+                    <w:t>Bilger yahov</w:t>
+                  </w:r>
+                </w:p>
+                <w:p>
+                  <w:pPr>
+                    <w:pStyle w:val="a3"/>
+                    <w:jc w:val="center"/>
+                    <w:rPr>
+                      <w:caps/>
+                      <w:color w:val="323E4F" w:themeColor="text2" w:themeShade="BF"/>
+                      <w:sz w:val="28"/>
+                      <w:szCs w:val="28"/>
+                    </w:rPr>
+                  </w:pPr>
+                  <w:r>
+                    <w:rPr>
+                      <w:caps/>
+                      <w:color w:val="323E4F" w:themeColor="text2" w:themeShade="BF"/>
+                      <w:sz w:val="28"/>
+                      <w:szCs w:val="28"/>
+                    </w:rPr>
+                    <w:t>oLEKSANDR SUPRUNENKO</w:t>
+                  </w:r>
+                </w:p>
+                <w:p>
+                  <w:pPr>
+                    <w:pStyle w:val="a3"/>
+                    <w:jc w:val="center"/>
+                    <w:rPr>
+                      <w:caps/>
+                      <w:color w:val="323E4F" w:themeColor="text2" w:themeShade="BF"/>
+                      <w:sz w:val="28"/>
+                      <w:szCs w:val="28"/>
+                    </w:rPr>
+                  </w:pPr>
+                  <w:r>
+                    <w:rPr>
+                      <w:caps/>
+                      <w:color w:val="323E4F" w:themeColor="text2" w:themeShade="BF"/>
+                      <w:sz w:val="28"/>
+                      <w:szCs w:val="28"/>
+                    </w:rPr>
+                    <w:t>ILIA NIKUSHEV</w:t>
+                  </w:r>
+                </w:p>
+                <w:p>
+                  <w:pPr>
+                    <w:pStyle w:val="a3"/>
+                    <w:jc w:val="center"/>
+                    <w:rPr>
+                      <w:caps/>
+                      <w:color w:val="323E4F" w:themeColor="text2" w:themeShade="BF"/>
+                      <w:sz w:val="28"/>
+                      <w:szCs w:val="28"/>
+                    </w:rPr>
+                  </w:pPr>
+                  <w:r>
+                    <w:rPr>
+                      <w:caps/>
+                      <w:color w:val="323E4F" w:themeColor="text2" w:themeShade="BF"/>
+                      <w:sz w:val="28"/>
+                      <w:szCs w:val="28"/>
+                    </w:rPr>
+                    <w:t>GEORGI CHISHIRKOV</w:t>
+                  </w:r>
+                </w:p>
+                <w:p>
+                  <w:pPr>
+                    <w:pStyle w:val="a3"/>
+                    <w:jc w:val="center"/>
+                    <w:rPr>
+                      <w:caps/>
+                      <w:color w:val="323E4F" w:themeColor="text2" w:themeShade="BF"/>
+                      <w:sz w:val="28"/>
+                      <w:szCs w:val="28"/>
+                    </w:rPr>
+                  </w:pPr>
+                  <w:r>
+                    <w:rPr>
+                      <w:caps/>
+                      <w:color w:val="323E4F" w:themeColor="text2" w:themeShade="BF"/>
+                      <w:sz w:val="28"/>
+                      <w:szCs w:val="28"/>
+                    </w:rPr>
+                    <w:t>LYUBOMIR DIMOV</w:t>
+                  </w:r>
+                </w:p>
+                <w:p>
+                  <w:pPr>
+                    <w:pStyle w:val="a3"/>
+                    <w:jc w:val="center"/>
+                    <w:rPr>
+                      <w:color w:val="323E4F" w:themeColor="text2" w:themeShade="BF"/>
+                    </w:rPr>
+                  </w:pPr>
+                  <w:r>
+                    <w:rPr>
+                      <w:caps/>
+                      <w:color w:val="323E4F" w:themeColor="text2" w:themeShade="BF"/>
+                      <w:sz w:val="28"/>
+                      <w:szCs w:val="28"/>
+                    </w:rPr>
+                    <w:t>MENGCHUAN LIU</w:t>
+                  </w:r>
+                </w:p>
+              </w:txbxContent>
+            </v:textbox>
+            <w10:wrap anchorx="margin" anchory="page"/>
+          </v:shape>
+        </w:pict>
       </w:r>
       <w:r>
         <w:rPr>
@@ -610,7 +412,7 @@
       <w:sdtContent>
         <w:p>
           <w:pPr>
-            <w:pStyle w:val="TOCHeading"/>
+            <w:pStyle w:val="a5"/>
           </w:pPr>
           <w:r>
             <w:t>Table of Contents</w:t>
@@ -618,7 +420,7 @@
         </w:p>
         <w:p>
           <w:pPr>
-            <w:pStyle w:val="TOC1"/>
+            <w:pStyle w:val="11"/>
             <w:tabs>
               <w:tab w:val="right" w:leader="dot" w:pos="9350"/>
             </w:tabs>
@@ -640,7 +442,7 @@
           <w:hyperlink w:anchor="_Toc445973763" w:history="1">
             <w:r>
               <w:rPr>
-                <w:rStyle w:val="Hyperlink"/>
+                <w:rStyle w:val="a6"/>
                 <w:noProof/>
               </w:rPr>
               <w:t>Introduction</w:t>
@@ -697,7 +499,7 @@
         </w:p>
         <w:p>
           <w:pPr>
-            <w:pStyle w:val="TOC1"/>
+            <w:pStyle w:val="11"/>
             <w:tabs>
               <w:tab w:val="right" w:leader="dot" w:pos="9350"/>
             </w:tabs>
@@ -710,7 +512,7 @@
           <w:hyperlink w:anchor="_Toc445973764" w:history="1">
             <w:r>
               <w:rPr>
-                <w:rStyle w:val="Hyperlink"/>
+                <w:rStyle w:val="a6"/>
                 <w:noProof/>
               </w:rPr>
               <w:t>Class Diagram</w:t>
@@ -767,7 +569,7 @@
         </w:p>
         <w:p>
           <w:pPr>
-            <w:pStyle w:val="TOC2"/>
+            <w:pStyle w:val="21"/>
             <w:tabs>
               <w:tab w:val="right" w:leader="dot" w:pos="9350"/>
             </w:tabs>
@@ -779,7 +581,7 @@
           <w:hyperlink w:anchor="_Toc445973765" w:history="1">
             <w:r>
               <w:rPr>
-                <w:rStyle w:val="Hyperlink"/>
+                <w:rStyle w:val="a6"/>
                 <w:noProof/>
               </w:rPr>
               <w:t>Complete view</w:t>
@@ -836,7 +638,7 @@
         </w:p>
         <w:p>
           <w:pPr>
-            <w:pStyle w:val="TOC1"/>
+            <w:pStyle w:val="11"/>
             <w:tabs>
               <w:tab w:val="right" w:leader="dot" w:pos="9350"/>
             </w:tabs>
@@ -849,7 +651,7 @@
           <w:hyperlink w:anchor="_Toc445973766" w:history="1">
             <w:r>
               <w:rPr>
-                <w:rStyle w:val="Hyperlink"/>
+                <w:rStyle w:val="a6"/>
                 <w:noProof/>
               </w:rPr>
               <w:t>Description of the classes and their members</w:t>
@@ -906,7 +708,7 @@
         </w:p>
         <w:p>
           <w:pPr>
-            <w:pStyle w:val="TOC1"/>
+            <w:pStyle w:val="11"/>
             <w:tabs>
               <w:tab w:val="right" w:leader="dot" w:pos="9350"/>
             </w:tabs>
@@ -919,7 +721,7 @@
           <w:hyperlink w:anchor="_Toc445973767" w:history="1">
             <w:r>
               <w:rPr>
-                <w:rStyle w:val="Hyperlink"/>
+                <w:rStyle w:val="a6"/>
                 <w:noProof/>
               </w:rPr>
               <w:t>Sequence Diagrams</w:t>
@@ -976,7 +778,7 @@
         </w:p>
         <w:p>
           <w:pPr>
-            <w:pStyle w:val="TOC2"/>
+            <w:pStyle w:val="21"/>
             <w:tabs>
               <w:tab w:val="right" w:leader="dot" w:pos="9350"/>
             </w:tabs>
@@ -988,7 +790,7 @@
           <w:hyperlink w:anchor="_Toc445973768" w:history="1">
             <w:r>
               <w:rPr>
-                <w:rStyle w:val="Hyperlink"/>
+                <w:rStyle w:val="a6"/>
                 <w:noProof/>
               </w:rPr>
               <w:t>Create a simulation</w:t>
@@ -1045,7 +847,7 @@
         </w:p>
         <w:p>
           <w:pPr>
-            <w:pStyle w:val="TOC2"/>
+            <w:pStyle w:val="21"/>
             <w:tabs>
               <w:tab w:val="right" w:leader="dot" w:pos="9350"/>
             </w:tabs>
@@ -1057,7 +859,7 @@
           <w:hyperlink w:anchor="_Toc445973769" w:history="1">
             <w:r>
               <w:rPr>
-                <w:rStyle w:val="Hyperlink"/>
+                <w:rStyle w:val="a6"/>
                 <w:noProof/>
               </w:rPr>
               <w:t>Edit a road traffic flow</w:t>
@@ -1114,7 +916,7 @@
         </w:p>
         <w:p>
           <w:pPr>
-            <w:pStyle w:val="TOC2"/>
+            <w:pStyle w:val="21"/>
             <w:tabs>
               <w:tab w:val="right" w:leader="dot" w:pos="9350"/>
             </w:tabs>
@@ -1126,7 +928,7 @@
           <w:hyperlink w:anchor="_Toc445973770" w:history="1">
             <w:r>
               <w:rPr>
-                <w:rStyle w:val="Hyperlink"/>
+                <w:rStyle w:val="a6"/>
                 <w:noProof/>
               </w:rPr>
               <w:t>Place a crossing</w:t>
@@ -1183,7 +985,7 @@
         </w:p>
         <w:p>
           <w:pPr>
-            <w:pStyle w:val="TOC2"/>
+            <w:pStyle w:val="21"/>
             <w:tabs>
               <w:tab w:val="right" w:leader="dot" w:pos="9350"/>
             </w:tabs>
@@ -1195,7 +997,7 @@
           <w:hyperlink w:anchor="_Toc445973771" w:history="1">
             <w:r>
               <w:rPr>
-                <w:rStyle w:val="Hyperlink"/>
+                <w:rStyle w:val="a6"/>
                 <w:noProof/>
               </w:rPr>
               <w:t>Remove a crossing</w:t>
@@ -1252,7 +1054,7 @@
         </w:p>
         <w:p>
           <w:pPr>
-            <w:pStyle w:val="TOC2"/>
+            <w:pStyle w:val="21"/>
             <w:tabs>
               <w:tab w:val="right" w:leader="dot" w:pos="9350"/>
             </w:tabs>
@@ -1264,7 +1066,7 @@
           <w:hyperlink w:anchor="_Toc445973772" w:history="1">
             <w:r>
               <w:rPr>
-                <w:rStyle w:val="Hyperlink"/>
+                <w:rStyle w:val="a6"/>
                 <w:noProof/>
               </w:rPr>
               <w:t>Select a crossing to place</w:t>
@@ -1321,7 +1123,7 @@
         </w:p>
         <w:p>
           <w:pPr>
-            <w:pStyle w:val="TOC2"/>
+            <w:pStyle w:val="21"/>
             <w:tabs>
               <w:tab w:val="right" w:leader="dot" w:pos="9350"/>
             </w:tabs>
@@ -1333,7 +1135,7 @@
           <w:hyperlink w:anchor="_Toc445973773" w:history="1">
             <w:r>
               <w:rPr>
-                <w:rStyle w:val="Hyperlink"/>
+                <w:rStyle w:val="a6"/>
                 <w:noProof/>
               </w:rPr>
               <w:t>Start a simulation</w:t>
@@ -1390,7 +1192,7 @@
         </w:p>
         <w:p>
           <w:pPr>
-            <w:pStyle w:val="TOC2"/>
+            <w:pStyle w:val="21"/>
             <w:tabs>
               <w:tab w:val="right" w:leader="dot" w:pos="9350"/>
             </w:tabs>
@@ -1402,7 +1204,7 @@
           <w:hyperlink w:anchor="_Toc445973774" w:history="1">
             <w:r>
               <w:rPr>
-                <w:rStyle w:val="Hyperlink"/>
+                <w:rStyle w:val="a6"/>
                 <w:noProof/>
               </w:rPr>
               <w:t>Stop a simulation</w:t>
@@ -1500,7 +1302,7 @@
     </w:p>
     <w:p>
       <w:pPr>
-        <w:pStyle w:val="Heading1"/>
+        <w:pStyle w:val="1"/>
         <w:ind w:left="432" w:hanging="432"/>
       </w:pPr>
       <w:bookmarkStart w:id="1" w:name="_Toc445973763"/>
@@ -1631,7 +1433,7 @@
     </w:p>
     <w:p>
       <w:pPr>
-        <w:pStyle w:val="NormalWeb"/>
+        <w:pStyle w:val="aff3"/>
         <w:spacing w:before="0" w:beforeAutospacing="0" w:after="240" w:afterAutospacing="0" w:line="360" w:lineRule="atLeast"/>
         <w:ind w:left="48" w:right="48" w:firstLine="672"/>
         <w:jc w:val="both"/>
@@ -1663,7 +1465,7 @@
     </w:p>
     <w:p>
       <w:pPr>
-        <w:pStyle w:val="NormalWeb"/>
+        <w:pStyle w:val="aff3"/>
         <w:spacing w:before="0" w:beforeAutospacing="0" w:after="240" w:afterAutospacing="0" w:line="360" w:lineRule="atLeast"/>
         <w:ind w:left="48" w:right="48" w:firstLine="672"/>
         <w:jc w:val="both"/>
@@ -1704,7 +1506,7 @@
     </w:p>
     <w:p>
       <w:pPr>
-        <w:pStyle w:val="ListParagraph"/>
+        <w:pStyle w:val="ab"/>
         <w:numPr>
           <w:ilvl w:val="0"/>
           <w:numId w:val="1"/>
@@ -1906,7 +1708,7 @@
     </w:p>
     <w:p>
       <w:pPr>
-        <w:pStyle w:val="Heading1"/>
+        <w:pStyle w:val="1"/>
       </w:pPr>
       <w:bookmarkStart w:id="2" w:name="_Toc445973764"/>
       <w:r>
@@ -1921,127 +1723,528 @@
     <w:p/>
     <w:p>
       <w:pPr>
-        <w:pStyle w:val="Heading2"/>
-      </w:pPr>
-      <w:bookmarkStart w:id="3" w:name="_Toc445973765"/>
-      <w:r>
-        <w:t>Complete view</w:t>
-      </w:r>
-      <w:bookmarkEnd w:id="3"/>
-    </w:p>
-    <w:p/>
-    <w:p>
-      <w:pPr>
+        <w:pStyle w:val="2"/>
+      </w:pPr>
+      <w:r>
         <w:rPr>
           <w:noProof/>
-        </w:rPr>
-      </w:pPr>
-    </w:p>
-    <w:p>
-      <w:pPr>
+          <w:lang w:val="bg-BG" w:eastAsia="bg-BG"/>
+        </w:rPr>
+        <w:drawing>
+          <wp:anchor distT="0" distB="0" distL="114300" distR="114300" simplePos="0" relativeHeight="251660288" behindDoc="1" locked="0" layoutInCell="1" allowOverlap="1">
+            <wp:simplePos x="0" y="0"/>
+            <wp:positionH relativeFrom="column">
+              <wp:posOffset>-895350</wp:posOffset>
+            </wp:positionH>
+            <wp:positionV relativeFrom="paragraph">
+              <wp:posOffset>436245</wp:posOffset>
+            </wp:positionV>
+            <wp:extent cx="7573010" cy="3195955"/>
+            <wp:effectExtent l="19050" t="0" r="8890" b="0"/>
+            <wp:wrapTight wrapText="bothSides">
+              <wp:wrapPolygon edited="0">
+                <wp:start x="-54" y="0"/>
+                <wp:lineTo x="-54" y="21501"/>
+                <wp:lineTo x="21625" y="21501"/>
+                <wp:lineTo x="21625" y="0"/>
+                <wp:lineTo x="-54" y="0"/>
+              </wp:wrapPolygon>
+            </wp:wrapTight>
+            <wp:docPr id="8" name="Картина 8" descr="C:\Users\user\Desktop\ProCP\Renderable.JPG"/>
+            <wp:cNvGraphicFramePr>
+              <a:graphicFrameLocks xmlns:a="http://schemas.openxmlformats.org/drawingml/2006/main" noChangeAspect="1"/>
+            </wp:cNvGraphicFramePr>
+            <a:graphic xmlns:a="http://schemas.openxmlformats.org/drawingml/2006/main">
+              <a:graphicData uri="http://schemas.openxmlformats.org/drawingml/2006/picture">
+                <pic:pic xmlns:pic="http://schemas.openxmlformats.org/drawingml/2006/picture">
+                  <pic:nvPicPr>
+                    <pic:cNvPr id="0" name="Picture 8" descr="C:\Users\user\Desktop\ProCP\Renderable.JPG"/>
+                    <pic:cNvPicPr>
+                      <a:picLocks noChangeAspect="1" noChangeArrowheads="1"/>
+                    </pic:cNvPicPr>
+                  </pic:nvPicPr>
+                  <pic:blipFill>
+                    <a:blip r:embed="rId10" cstate="print"/>
+                    <a:srcRect/>
+                    <a:stretch>
+                      <a:fillRect/>
+                    </a:stretch>
+                  </pic:blipFill>
+                  <pic:spPr bwMode="auto">
+                    <a:xfrm>
+                      <a:off x="0" y="0"/>
+                      <a:ext cx="7573010" cy="3195955"/>
+                    </a:xfrm>
+                    <a:prstGeom prst="rect">
+                      <a:avLst/>
+                    </a:prstGeom>
+                    <a:noFill/>
+                    <a:ln w="9525">
+                      <a:noFill/>
+                      <a:miter lim="800000"/>
+                      <a:headEnd/>
+                      <a:tailEnd/>
+                    </a:ln>
+                  </pic:spPr>
+                </pic:pic>
+              </a:graphicData>
+            </a:graphic>
+          </wp:anchor>
+        </w:drawing>
+      </w:r>
+      <w:proofErr w:type="spellStart"/>
+      <w:r>
+        <w:t>Renderable</w:t>
+      </w:r>
+      <w:proofErr w:type="spellEnd"/>
+      <w:r>
+        <w:t xml:space="preserve"> inheritance overview</w:t>
+      </w:r>
+    </w:p>
+    <w:p>
+      <w:pPr>
+        <w:pStyle w:val="2"/>
+      </w:pPr>
+      <w:r>
+        <w:t>Component classes</w:t>
+      </w:r>
+    </w:p>
+    <w:p>
+      <w:r>
         <w:rPr>
           <w:noProof/>
-        </w:rPr>
-      </w:pPr>
-    </w:p>
-    <w:p>
-      <w:pPr>
+          <w:lang w:val="bg-BG" w:eastAsia="bg-BG"/>
+        </w:rPr>
+        <w:drawing>
+          <wp:anchor distT="0" distB="0" distL="114300" distR="114300" simplePos="0" relativeHeight="251661312" behindDoc="1" locked="0" layoutInCell="1" allowOverlap="1">
+            <wp:simplePos x="0" y="0"/>
+            <wp:positionH relativeFrom="column">
+              <wp:posOffset>-847725</wp:posOffset>
+            </wp:positionH>
+            <wp:positionV relativeFrom="paragraph">
+              <wp:posOffset>200025</wp:posOffset>
+            </wp:positionV>
+            <wp:extent cx="6928485" cy="4070985"/>
+            <wp:effectExtent l="19050" t="0" r="5715" b="0"/>
+            <wp:wrapTight wrapText="bothSides">
+              <wp:wrapPolygon edited="0">
+                <wp:start x="-59" y="0"/>
+                <wp:lineTo x="-59" y="21529"/>
+                <wp:lineTo x="21618" y="21529"/>
+                <wp:lineTo x="21618" y="0"/>
+                <wp:lineTo x="-59" y="0"/>
+              </wp:wrapPolygon>
+            </wp:wrapTight>
+            <wp:docPr id="9" name="Картина 9" descr="C:\Users\user\Desktop\ProCP\Components.JPG"/>
+            <wp:cNvGraphicFramePr>
+              <a:graphicFrameLocks xmlns:a="http://schemas.openxmlformats.org/drawingml/2006/main" noChangeAspect="1"/>
+            </wp:cNvGraphicFramePr>
+            <a:graphic xmlns:a="http://schemas.openxmlformats.org/drawingml/2006/main">
+              <a:graphicData uri="http://schemas.openxmlformats.org/drawingml/2006/picture">
+                <pic:pic xmlns:pic="http://schemas.openxmlformats.org/drawingml/2006/picture">
+                  <pic:nvPicPr>
+                    <pic:cNvPr id="0" name="Picture 9" descr="C:\Users\user\Desktop\ProCP\Components.JPG"/>
+                    <pic:cNvPicPr>
+                      <a:picLocks noChangeAspect="1" noChangeArrowheads="1"/>
+                    </pic:cNvPicPr>
+                  </pic:nvPicPr>
+                  <pic:blipFill>
+                    <a:blip r:embed="rId11" cstate="print"/>
+                    <a:srcRect/>
+                    <a:stretch>
+                      <a:fillRect/>
+                    </a:stretch>
+                  </pic:blipFill>
+                  <pic:spPr bwMode="auto">
+                    <a:xfrm>
+                      <a:off x="0" y="0"/>
+                      <a:ext cx="6928485" cy="4070985"/>
+                    </a:xfrm>
+                    <a:prstGeom prst="rect">
+                      <a:avLst/>
+                    </a:prstGeom>
+                    <a:noFill/>
+                    <a:ln w="9525">
+                      <a:noFill/>
+                      <a:miter lim="800000"/>
+                      <a:headEnd/>
+                      <a:tailEnd/>
+                    </a:ln>
+                  </pic:spPr>
+                </pic:pic>
+              </a:graphicData>
+            </a:graphic>
+          </wp:anchor>
+        </w:drawing>
+      </w:r>
+      <w:r>
+        <w:br w:type="page"/>
+      </w:r>
+    </w:p>
+    <w:p>
+      <w:pPr>
+        <w:pStyle w:val="2"/>
+      </w:pPr>
+      <w:r>
+        <w:lastRenderedPageBreak/>
+        <w:t>Crossing classes</w:t>
+      </w:r>
+    </w:p>
+    <w:p>
+      <w:r>
         <w:rPr>
           <w:noProof/>
-        </w:rPr>
-      </w:pPr>
-    </w:p>
+          <w:lang w:val="bg-BG" w:eastAsia="bg-BG"/>
+        </w:rPr>
+        <w:drawing>
+          <wp:anchor distT="0" distB="0" distL="114300" distR="114300" simplePos="0" relativeHeight="251662336" behindDoc="1" locked="0" layoutInCell="1" allowOverlap="1">
+            <wp:simplePos x="0" y="0"/>
+            <wp:positionH relativeFrom="column">
+              <wp:posOffset>-163830</wp:posOffset>
+            </wp:positionH>
+            <wp:positionV relativeFrom="paragraph">
+              <wp:posOffset>347345</wp:posOffset>
+            </wp:positionV>
+            <wp:extent cx="4647565" cy="7139940"/>
+            <wp:effectExtent l="19050" t="0" r="635" b="0"/>
+            <wp:wrapTight wrapText="bothSides">
+              <wp:wrapPolygon edited="0">
+                <wp:start x="-89" y="0"/>
+                <wp:lineTo x="-89" y="21554"/>
+                <wp:lineTo x="21603" y="21554"/>
+                <wp:lineTo x="21603" y="0"/>
+                <wp:lineTo x="-89" y="0"/>
+              </wp:wrapPolygon>
+            </wp:wrapTight>
+            <wp:docPr id="10" name="Картина 10" descr="C:\Users\user\Desktop\ProCP\Crossing.JPG"/>
+            <wp:cNvGraphicFramePr>
+              <a:graphicFrameLocks xmlns:a="http://schemas.openxmlformats.org/drawingml/2006/main" noChangeAspect="1"/>
+            </wp:cNvGraphicFramePr>
+            <a:graphic xmlns:a="http://schemas.openxmlformats.org/drawingml/2006/main">
+              <a:graphicData uri="http://schemas.openxmlformats.org/drawingml/2006/picture">
+                <pic:pic xmlns:pic="http://schemas.openxmlformats.org/drawingml/2006/picture">
+                  <pic:nvPicPr>
+                    <pic:cNvPr id="0" name="Picture 10" descr="C:\Users\user\Desktop\ProCP\Crossing.JPG"/>
+                    <pic:cNvPicPr>
+                      <a:picLocks noChangeAspect="1" noChangeArrowheads="1"/>
+                    </pic:cNvPicPr>
+                  </pic:nvPicPr>
+                  <pic:blipFill>
+                    <a:blip r:embed="rId12" cstate="print"/>
+                    <a:srcRect/>
+                    <a:stretch>
+                      <a:fillRect/>
+                    </a:stretch>
+                  </pic:blipFill>
+                  <pic:spPr bwMode="auto">
+                    <a:xfrm>
+                      <a:off x="0" y="0"/>
+                      <a:ext cx="4647565" cy="7139940"/>
+                    </a:xfrm>
+                    <a:prstGeom prst="rect">
+                      <a:avLst/>
+                    </a:prstGeom>
+                    <a:noFill/>
+                    <a:ln w="9525">
+                      <a:noFill/>
+                      <a:miter lim="800000"/>
+                      <a:headEnd/>
+                      <a:tailEnd/>
+                    </a:ln>
+                  </pic:spPr>
+                </pic:pic>
+              </a:graphicData>
+            </a:graphic>
+          </wp:anchor>
+        </w:drawing>
+      </w:r>
+      <w:r>
+        <w:br w:type="page"/>
+      </w:r>
+    </w:p>
+    <w:p>
+      <w:pPr>
+        <w:pStyle w:val="2"/>
+      </w:pPr>
+      <w:r>
+        <w:lastRenderedPageBreak/>
+        <w:t>Simulation classes</w:t>
+      </w:r>
+    </w:p>
+    <w:p/>
     <w:p>
       <w:pPr>
         <w:rPr>
           <w:noProof/>
         </w:rPr>
       </w:pPr>
-    </w:p>
-    <w:p>
-      <w:pPr>
+      <w:r>
         <w:rPr>
           <w:noProof/>
-        </w:rPr>
-      </w:pPr>
-    </w:p>
-    <w:p>
-      <w:pPr>
+          <w:lang w:val="bg-BG" w:eastAsia="bg-BG"/>
+        </w:rPr>
+        <w:drawing>
+          <wp:anchor distT="0" distB="0" distL="114300" distR="114300" simplePos="0" relativeHeight="251663360" behindDoc="1" locked="0" layoutInCell="1" allowOverlap="1">
+            <wp:simplePos x="0" y="0"/>
+            <wp:positionH relativeFrom="column">
+              <wp:posOffset>-442595</wp:posOffset>
+            </wp:positionH>
+            <wp:positionV relativeFrom="paragraph">
+              <wp:posOffset>88900</wp:posOffset>
+            </wp:positionV>
+            <wp:extent cx="4411980" cy="7529830"/>
+            <wp:effectExtent l="19050" t="0" r="7620" b="0"/>
+            <wp:wrapTight wrapText="bothSides">
+              <wp:wrapPolygon edited="0">
+                <wp:start x="-93" y="0"/>
+                <wp:lineTo x="-93" y="21531"/>
+                <wp:lineTo x="21637" y="21531"/>
+                <wp:lineTo x="21637" y="0"/>
+                <wp:lineTo x="-93" y="0"/>
+              </wp:wrapPolygon>
+            </wp:wrapTight>
+            <wp:docPr id="11" name="Картина 11" descr="C:\Users\user\Desktop\ProCP\Simulation.JPG"/>
+            <wp:cNvGraphicFramePr>
+              <a:graphicFrameLocks xmlns:a="http://schemas.openxmlformats.org/drawingml/2006/main" noChangeAspect="1"/>
+            </wp:cNvGraphicFramePr>
+            <a:graphic xmlns:a="http://schemas.openxmlformats.org/drawingml/2006/main">
+              <a:graphicData uri="http://schemas.openxmlformats.org/drawingml/2006/picture">
+                <pic:pic xmlns:pic="http://schemas.openxmlformats.org/drawingml/2006/picture">
+                  <pic:nvPicPr>
+                    <pic:cNvPr id="0" name="Picture 11" descr="C:\Users\user\Desktop\ProCP\Simulation.JPG"/>
+                    <pic:cNvPicPr>
+                      <a:picLocks noChangeAspect="1" noChangeArrowheads="1"/>
+                    </pic:cNvPicPr>
+                  </pic:nvPicPr>
+                  <pic:blipFill>
+                    <a:blip r:embed="rId13" cstate="print"/>
+                    <a:srcRect/>
+                    <a:stretch>
+                      <a:fillRect/>
+                    </a:stretch>
+                  </pic:blipFill>
+                  <pic:spPr bwMode="auto">
+                    <a:xfrm>
+                      <a:off x="0" y="0"/>
+                      <a:ext cx="4411980" cy="7529830"/>
+                    </a:xfrm>
+                    <a:prstGeom prst="rect">
+                      <a:avLst/>
+                    </a:prstGeom>
+                    <a:noFill/>
+                    <a:ln w="9525">
+                      <a:noFill/>
+                      <a:miter lim="800000"/>
+                      <a:headEnd/>
+                      <a:tailEnd/>
+                    </a:ln>
+                  </pic:spPr>
+                </pic:pic>
+              </a:graphicData>
+            </a:graphic>
+          </wp:anchor>
+        </w:drawing>
+      </w:r>
+      <w:r>
         <w:rPr>
           <w:noProof/>
         </w:rPr>
-      </w:pPr>
-    </w:p>
-    <w:p>
-      <w:pPr>
+        <w:br w:type="page"/>
+      </w:r>
+    </w:p>
+    <w:p>
+      <w:pPr>
+        <w:pStyle w:val="2"/>
         <w:rPr>
           <w:noProof/>
         </w:rPr>
       </w:pPr>
-    </w:p>
-    <w:p>
-      <w:pPr>
+      <w:r>
         <w:rPr>
           <w:noProof/>
-        </w:rPr>
-      </w:pPr>
-    </w:p>
-    <w:p>
-      <w:pPr>
+          <w:lang w:val="bg-BG" w:eastAsia="bg-BG"/>
+        </w:rPr>
+        <w:lastRenderedPageBreak/>
+        <w:drawing>
+          <wp:anchor distT="0" distB="0" distL="114300" distR="114300" simplePos="0" relativeHeight="251664384" behindDoc="1" locked="0" layoutInCell="1" allowOverlap="1">
+            <wp:simplePos x="0" y="0"/>
+            <wp:positionH relativeFrom="column">
+              <wp:posOffset>-354965</wp:posOffset>
+            </wp:positionH>
+            <wp:positionV relativeFrom="paragraph">
+              <wp:posOffset>389255</wp:posOffset>
+            </wp:positionV>
+            <wp:extent cx="6190615" cy="3323590"/>
+            <wp:effectExtent l="19050" t="0" r="635" b="0"/>
+            <wp:wrapTight wrapText="bothSides">
+              <wp:wrapPolygon edited="0">
+                <wp:start x="-66" y="0"/>
+                <wp:lineTo x="-66" y="21418"/>
+                <wp:lineTo x="21602" y="21418"/>
+                <wp:lineTo x="21602" y="0"/>
+                <wp:lineTo x="-66" y="0"/>
+              </wp:wrapPolygon>
+            </wp:wrapTight>
+            <wp:docPr id="12" name="Картина 12" descr="C:\Users\user\Desktop\ProCP\Bin and Cpaste.JPG"/>
+            <wp:cNvGraphicFramePr>
+              <a:graphicFrameLocks xmlns:a="http://schemas.openxmlformats.org/drawingml/2006/main" noChangeAspect="1"/>
+            </wp:cNvGraphicFramePr>
+            <a:graphic xmlns:a="http://schemas.openxmlformats.org/drawingml/2006/main">
+              <a:graphicData uri="http://schemas.openxmlformats.org/drawingml/2006/picture">
+                <pic:pic xmlns:pic="http://schemas.openxmlformats.org/drawingml/2006/picture">
+                  <pic:nvPicPr>
+                    <pic:cNvPr id="0" name="Picture 12" descr="C:\Users\user\Desktop\ProCP\Bin and Cpaste.JPG"/>
+                    <pic:cNvPicPr>
+                      <a:picLocks noChangeAspect="1" noChangeArrowheads="1"/>
+                    </pic:cNvPicPr>
+                  </pic:nvPicPr>
+                  <pic:blipFill>
+                    <a:blip r:embed="rId14" cstate="print"/>
+                    <a:srcRect/>
+                    <a:stretch>
+                      <a:fillRect/>
+                    </a:stretch>
+                  </pic:blipFill>
+                  <pic:spPr bwMode="auto">
+                    <a:xfrm>
+                      <a:off x="0" y="0"/>
+                      <a:ext cx="6190615" cy="3323590"/>
+                    </a:xfrm>
+                    <a:prstGeom prst="rect">
+                      <a:avLst/>
+                    </a:prstGeom>
+                    <a:noFill/>
+                    <a:ln w="9525">
+                      <a:noFill/>
+                      <a:miter lim="800000"/>
+                      <a:headEnd/>
+                      <a:tailEnd/>
+                    </a:ln>
+                  </pic:spPr>
+                </pic:pic>
+              </a:graphicData>
+            </a:graphic>
+          </wp:anchor>
+        </w:drawing>
+      </w:r>
+      <w:r>
         <w:rPr>
           <w:noProof/>
         </w:rPr>
-      </w:pPr>
-    </w:p>
-    <w:p>
-      <w:pPr>
+        <w:t>Crossing container (Recycle bin and saved crossings)</w:t>
+      </w:r>
+    </w:p>
+    <w:p>
+      <w:pPr>
+        <w:pStyle w:val="2"/>
         <w:rPr>
           <w:noProof/>
         </w:rPr>
       </w:pPr>
-    </w:p>
-    <w:p>
-      <w:pPr>
+      <w:r>
         <w:rPr>
           <w:noProof/>
         </w:rPr>
-      </w:pPr>
-    </w:p>
-    <w:p>
-      <w:pPr>
+        <w:t>Undo classes</w:t>
+      </w:r>
+    </w:p>
+    <w:p>
+      <w:pPr>
+        <w:pStyle w:val="2"/>
         <w:rPr>
           <w:noProof/>
         </w:rPr>
       </w:pPr>
-    </w:p>
-    <w:p>
-      <w:pPr>
+      <w:r>
         <w:rPr>
           <w:noProof/>
-        </w:rPr>
-      </w:pPr>
-    </w:p>
-    <w:p>
-      <w:pPr>
+          <w:lang w:val="bg-BG" w:eastAsia="bg-BG"/>
+        </w:rPr>
+        <w:drawing>
+          <wp:anchor distT="0" distB="0" distL="114300" distR="114300" simplePos="0" relativeHeight="251665408" behindDoc="1" locked="0" layoutInCell="1" allowOverlap="1">
+            <wp:simplePos x="0" y="0"/>
+            <wp:positionH relativeFrom="column">
+              <wp:posOffset>-561975</wp:posOffset>
+            </wp:positionH>
+            <wp:positionV relativeFrom="paragraph">
+              <wp:posOffset>382905</wp:posOffset>
+            </wp:positionV>
+            <wp:extent cx="5942965" cy="3569970"/>
+            <wp:effectExtent l="19050" t="0" r="635" b="0"/>
+            <wp:wrapTight wrapText="bothSides">
+              <wp:wrapPolygon edited="0">
+                <wp:start x="-69" y="0"/>
+                <wp:lineTo x="-69" y="21439"/>
+                <wp:lineTo x="21602" y="21439"/>
+                <wp:lineTo x="21602" y="0"/>
+                <wp:lineTo x="-69" y="0"/>
+              </wp:wrapPolygon>
+            </wp:wrapTight>
+            <wp:docPr id="13" name="Картина 13" descr="C:\Users\user\Desktop\ProCP\UndoRedo.JPG"/>
+            <wp:cNvGraphicFramePr>
+              <a:graphicFrameLocks xmlns:a="http://schemas.openxmlformats.org/drawingml/2006/main" noChangeAspect="1"/>
+            </wp:cNvGraphicFramePr>
+            <a:graphic xmlns:a="http://schemas.openxmlformats.org/drawingml/2006/main">
+              <a:graphicData uri="http://schemas.openxmlformats.org/drawingml/2006/picture">
+                <pic:pic xmlns:pic="http://schemas.openxmlformats.org/drawingml/2006/picture">
+                  <pic:nvPicPr>
+                    <pic:cNvPr id="0" name="Picture 13" descr="C:\Users\user\Desktop\ProCP\UndoRedo.JPG"/>
+                    <pic:cNvPicPr>
+                      <a:picLocks noChangeAspect="1" noChangeArrowheads="1"/>
+                    </pic:cNvPicPr>
+                  </pic:nvPicPr>
+                  <pic:blipFill>
+                    <a:blip r:embed="rId15" cstate="print"/>
+                    <a:srcRect/>
+                    <a:stretch>
+                      <a:fillRect/>
+                    </a:stretch>
+                  </pic:blipFill>
+                  <pic:spPr bwMode="auto">
+                    <a:xfrm>
+                      <a:off x="0" y="0"/>
+                      <a:ext cx="5942965" cy="3569970"/>
+                    </a:xfrm>
+                    <a:prstGeom prst="rect">
+                      <a:avLst/>
+                    </a:prstGeom>
+                    <a:noFill/>
+                    <a:ln w="9525">
+                      <a:noFill/>
+                      <a:miter lim="800000"/>
+                      <a:headEnd/>
+                      <a:tailEnd/>
+                    </a:ln>
+                  </pic:spPr>
+                </pic:pic>
+              </a:graphicData>
+            </a:graphic>
+          </wp:anchor>
+        </w:drawing>
+      </w:r>
+      <w:r>
         <w:rPr>
           <w:noProof/>
         </w:rPr>
-      </w:pPr>
-    </w:p>
-    <w:p>
-      <w:pPr>
+        <w:br w:type="page"/>
+      </w:r>
+    </w:p>
+    <w:p>
+      <w:pPr>
+        <w:pStyle w:val="2"/>
         <w:rPr>
           <w:noProof/>
         </w:rPr>
       </w:pPr>
-    </w:p>
-    <w:p>
-      <w:pPr>
+      <w:r>
         <w:rPr>
           <w:noProof/>
         </w:rPr>
-      </w:pPr>
-    </w:p>
+        <w:lastRenderedPageBreak/>
+        <w:t>Traffic manager Grid and System state classes</w:t>
+      </w:r>
+    </w:p>
+    <w:p/>
     <w:p>
       <w:pPr>
         <w:rPr>
@@ -2055,13 +2258,73 @@
           <w:noProof/>
         </w:rPr>
       </w:pPr>
-    </w:p>
-    <w:p>
-      <w:pPr>
+      <w:r>
         <w:rPr>
           <w:noProof/>
-        </w:rPr>
-      </w:pPr>
+          <w:lang w:val="bg-BG" w:eastAsia="bg-BG"/>
+        </w:rPr>
+        <w:drawing>
+          <wp:anchor distT="0" distB="0" distL="114300" distR="114300" simplePos="0" relativeHeight="251666432" behindDoc="1" locked="0" layoutInCell="1" allowOverlap="1">
+            <wp:simplePos x="0" y="0"/>
+            <wp:positionH relativeFrom="column">
+              <wp:posOffset>-744855</wp:posOffset>
+            </wp:positionH>
+            <wp:positionV relativeFrom="paragraph">
+              <wp:posOffset>411480</wp:posOffset>
+            </wp:positionV>
+            <wp:extent cx="6436995" cy="5351145"/>
+            <wp:effectExtent l="19050" t="0" r="1905" b="0"/>
+            <wp:wrapTight wrapText="bothSides">
+              <wp:wrapPolygon edited="0">
+                <wp:start x="-64" y="0"/>
+                <wp:lineTo x="-64" y="21531"/>
+                <wp:lineTo x="21606" y="21531"/>
+                <wp:lineTo x="21606" y="0"/>
+                <wp:lineTo x="-64" y="0"/>
+              </wp:wrapPolygon>
+            </wp:wrapTight>
+            <wp:docPr id="14" name="Картина 14" descr="C:\Users\user\Desktop\ProCP\Core1.JPG"/>
+            <wp:cNvGraphicFramePr>
+              <a:graphicFrameLocks xmlns:a="http://schemas.openxmlformats.org/drawingml/2006/main" noChangeAspect="1"/>
+            </wp:cNvGraphicFramePr>
+            <a:graphic xmlns:a="http://schemas.openxmlformats.org/drawingml/2006/main">
+              <a:graphicData uri="http://schemas.openxmlformats.org/drawingml/2006/picture">
+                <pic:pic xmlns:pic="http://schemas.openxmlformats.org/drawingml/2006/picture">
+                  <pic:nvPicPr>
+                    <pic:cNvPr id="0" name="Picture 14" descr="C:\Users\user\Desktop\ProCP\Core1.JPG"/>
+                    <pic:cNvPicPr>
+                      <a:picLocks noChangeAspect="1" noChangeArrowheads="1"/>
+                    </pic:cNvPicPr>
+                  </pic:nvPicPr>
+                  <pic:blipFill>
+                    <a:blip r:embed="rId16" cstate="print"/>
+                    <a:srcRect/>
+                    <a:stretch>
+                      <a:fillRect/>
+                    </a:stretch>
+                  </pic:blipFill>
+                  <pic:spPr bwMode="auto">
+                    <a:xfrm>
+                      <a:off x="0" y="0"/>
+                      <a:ext cx="6436995" cy="5351145"/>
+                    </a:xfrm>
+                    <a:prstGeom prst="rect">
+                      <a:avLst/>
+                    </a:prstGeom>
+                    <a:noFill/>
+                    <a:ln w="9525">
+                      <a:noFill/>
+                      <a:miter lim="800000"/>
+                      <a:headEnd/>
+                      <a:tailEnd/>
+                    </a:ln>
+                  </pic:spPr>
+                </pic:pic>
+              </a:graphicData>
+            </a:graphic>
+          </wp:anchor>
+        </w:drawing>
+      </w:r>
     </w:p>
     <w:p>
       <w:pPr>
@@ -2069,225 +2332,189 @@
           <w:noProof/>
         </w:rPr>
       </w:pPr>
-    </w:p>
-    <w:p>
-      <w:pPr>
+      <w:r>
         <w:rPr>
           <w:noProof/>
         </w:rPr>
-      </w:pPr>
-    </w:p>
-    <w:p>
-      <w:pPr>
-        <w:rPr>
-          <w:noProof/>
-        </w:rPr>
-      </w:pPr>
-    </w:p>
-    <w:p>
-      <w:pPr>
-        <w:rPr>
-          <w:noProof/>
-        </w:rPr>
-      </w:pPr>
-    </w:p>
-    <w:p>
-      <w:pPr>
-        <w:rPr>
-          <w:noProof/>
-        </w:rPr>
-      </w:pPr>
-    </w:p>
-    <w:p>
-      <w:pPr>
-        <w:rPr>
-          <w:noProof/>
-        </w:rPr>
-      </w:pPr>
-    </w:p>
-    <w:p>
-      <w:pPr>
-        <w:rPr>
-          <w:noProof/>
-        </w:rPr>
-      </w:pPr>
-    </w:p>
-    <w:p>
-      <w:pPr>
-        <w:rPr>
-          <w:noProof/>
-        </w:rPr>
-      </w:pPr>
-    </w:p>
-    <w:p>
-      <w:pPr>
-        <w:rPr>
-          <w:noProof/>
-        </w:rPr>
-      </w:pPr>
-    </w:p>
-    <w:p>
-      <w:pPr>
-        <w:rPr>
-          <w:noProof/>
-        </w:rPr>
-      </w:pPr>
-    </w:p>
-    <w:p>
-      <w:pPr>
-        <w:rPr>
-          <w:noProof/>
-        </w:rPr>
-      </w:pPr>
-    </w:p>
-    <w:p>
-      <w:pPr>
-        <w:rPr>
-          <w:noProof/>
-        </w:rPr>
-      </w:pPr>
-    </w:p>
-    <w:p>
-      <w:pPr>
-        <w:rPr>
-          <w:noProof/>
-        </w:rPr>
-      </w:pPr>
-    </w:p>
-    <w:p>
-      <w:pPr>
-        <w:rPr>
-          <w:noProof/>
-        </w:rPr>
-      </w:pPr>
-    </w:p>
-    <w:p>
-      <w:pPr>
-        <w:rPr>
-          <w:noProof/>
-        </w:rPr>
-      </w:pPr>
-    </w:p>
-    <w:p>
-      <w:pPr>
-        <w:rPr>
-          <w:noProof/>
-        </w:rPr>
-      </w:pPr>
-    </w:p>
-    <w:p>
-      <w:pPr>
-        <w:rPr>
-          <w:noProof/>
-        </w:rPr>
-      </w:pPr>
-    </w:p>
-    <w:p>
-      <w:pPr>
-        <w:rPr>
-          <w:noProof/>
-        </w:rPr>
-      </w:pPr>
-    </w:p>
-    <w:p>
-      <w:pPr>
-        <w:rPr>
-          <w:noProof/>
-        </w:rPr>
-      </w:pPr>
-    </w:p>
-    <w:p/>
-    <w:p/>
-    <w:p/>
-    <w:p/>
-    <w:p/>
-    <w:p>
-      <w:pPr>
-        <w:pStyle w:val="Heading1"/>
-      </w:pPr>
-      <w:bookmarkStart w:id="4" w:name="_Toc445973766"/>
+        <w:br w:type="page"/>
+      </w:r>
+    </w:p>
+    <w:p>
+      <w:pPr>
+        <w:pStyle w:val="1"/>
+      </w:pPr>
       <w:r>
         <w:lastRenderedPageBreak/>
         <w:t>Description of the classes and their members</w:t>
       </w:r>
+    </w:p>
+    <w:p>
+      <w:pPr>
+        <w:rPr>
+          <w:noProof/>
+        </w:rPr>
+      </w:pPr>
+    </w:p>
+    <w:p>
+      <w:pPr>
+        <w:rPr>
+          <w:noProof/>
+        </w:rPr>
+      </w:pPr>
+    </w:p>
+    <w:p>
+      <w:pPr>
+        <w:rPr>
+          <w:noProof/>
+        </w:rPr>
+      </w:pPr>
+    </w:p>
+    <w:p>
+      <w:pPr>
+        <w:rPr>
+          <w:noProof/>
+        </w:rPr>
+      </w:pPr>
+    </w:p>
+    <w:p>
+      <w:pPr>
+        <w:rPr>
+          <w:noProof/>
+        </w:rPr>
+      </w:pPr>
+    </w:p>
+    <w:p>
+      <w:pPr>
+        <w:rPr>
+          <w:noProof/>
+        </w:rPr>
+      </w:pPr>
+    </w:p>
+    <w:p>
+      <w:pPr>
+        <w:rPr>
+          <w:noProof/>
+        </w:rPr>
+      </w:pPr>
+    </w:p>
+    <w:p>
+      <w:pPr>
+        <w:rPr>
+          <w:noProof/>
+        </w:rPr>
+      </w:pPr>
+    </w:p>
+    <w:p>
+      <w:pPr>
+        <w:rPr>
+          <w:noProof/>
+        </w:rPr>
+      </w:pPr>
+    </w:p>
+    <w:p>
+      <w:pPr>
+        <w:rPr>
+          <w:noProof/>
+        </w:rPr>
+      </w:pPr>
+    </w:p>
+    <w:p>
+      <w:pPr>
+        <w:rPr>
+          <w:noProof/>
+        </w:rPr>
+      </w:pPr>
+    </w:p>
+    <w:p>
+      <w:pPr>
+        <w:rPr>
+          <w:noProof/>
+        </w:rPr>
+      </w:pPr>
+    </w:p>
+    <w:p>
+      <w:pPr>
+        <w:rPr>
+          <w:noProof/>
+        </w:rPr>
+      </w:pPr>
+    </w:p>
+    <w:p>
+      <w:pPr>
+        <w:rPr>
+          <w:noProof/>
+        </w:rPr>
+      </w:pPr>
+    </w:p>
+    <w:p>
+      <w:pPr>
+        <w:rPr>
+          <w:noProof/>
+        </w:rPr>
+      </w:pPr>
+    </w:p>
+    <w:p>
+      <w:pPr>
+        <w:rPr>
+          <w:noProof/>
+        </w:rPr>
+      </w:pPr>
+    </w:p>
+    <w:p>
+      <w:pPr>
+        <w:rPr>
+          <w:noProof/>
+        </w:rPr>
+      </w:pPr>
+    </w:p>
+    <w:p>
+      <w:pPr>
+        <w:jc w:val="center"/>
+        <w:rPr>
+          <w:noProof/>
+        </w:rPr>
+      </w:pPr>
+      <w:bookmarkStart w:id="3" w:name="_Toc445973766"/>
+      <w:r>
+        <w:rPr>
+          <w:noProof/>
+        </w:rPr>
+        <w:br w:type="page"/>
+      </w:r>
+      <w:bookmarkEnd w:id="3"/>
+    </w:p>
+    <w:p/>
+    <w:p>
+      <w:pPr>
+        <w:pStyle w:val="1"/>
+      </w:pPr>
+      <w:bookmarkStart w:id="4" w:name="_Toc445973767"/>
+      <w:r>
+        <w:t>Sequence D</w:t>
+      </w:r>
+      <w:bookmarkStart w:id="5" w:name="_GoBack"/>
+      <w:bookmarkEnd w:id="5"/>
+      <w:r>
+        <w:t>iagrams</w:t>
+      </w:r>
       <w:bookmarkEnd w:id="4"/>
     </w:p>
     <w:p/>
-    <w:p/>
-    <w:p/>
-    <w:p/>
-    <w:p/>
-    <w:p/>
-    <w:p/>
-    <w:p/>
-    <w:p/>
-    <w:p/>
-    <w:p/>
-    <w:p/>
-    <w:p/>
-    <w:p/>
-    <w:p/>
-    <w:p/>
-    <w:p/>
-    <w:p/>
-    <w:p/>
-    <w:p/>
-    <w:p/>
-    <w:p/>
-    <w:p/>
-    <w:p/>
-    <w:p/>
-    <w:p/>
-    <w:p/>
-    <w:p/>
-    <w:p/>
-    <w:p/>
-    <w:p/>
-    <w:p/>
-    <w:p/>
-    <w:p/>
-    <w:p/>
-    <w:p/>
-    <w:p/>
-    <w:p/>
-    <w:p/>
-    <w:p/>
-    <w:p/>
-    <w:p/>
-    <w:p/>
-    <w:p/>
-    <w:p>
-      <w:pPr>
-        <w:pStyle w:val="Heading1"/>
-      </w:pPr>
-      <w:bookmarkStart w:id="5" w:name="_Toc445973767"/>
-      <w:r>
-        <w:lastRenderedPageBreak/>
-        <w:t>Sequence D</w:t>
-      </w:r>
-      <w:bookmarkStart w:id="6" w:name="_GoBack"/>
+    <w:p>
+      <w:pPr>
+        <w:pStyle w:val="2"/>
+      </w:pPr>
+      <w:bookmarkStart w:id="6" w:name="_Toc445973768"/>
+      <w:r>
+        <w:t>Create a simulation</w:t>
+      </w:r>
       <w:bookmarkEnd w:id="6"/>
-      <w:r>
-        <w:t>iagrams</w:t>
-      </w:r>
-      <w:bookmarkEnd w:id="5"/>
-    </w:p>
-    <w:p/>
-    <w:p>
-      <w:pPr>
-        <w:pStyle w:val="Heading2"/>
-      </w:pPr>
-      <w:bookmarkStart w:id="7" w:name="_Toc445973768"/>
-      <w:r>
-        <w:t>Create a simulation</w:t>
-      </w:r>
-      <w:bookmarkEnd w:id="7"/>
-    </w:p>
-    <w:p/>
-    <w:p/>
-    <w:p>
-      <w:r>
-        <w:pict w14:anchorId="4B8EE8CD">
+    </w:p>
+    <w:p/>
+    <w:p/>
+    <w:p>
+      <w:r>
+        <w:pict>
           <v:shapetype id="_x0000_t75" coordsize="21600,21600" o:spt="75" o:preferrelative="t" path="m@4@5l@4@11@9@11@9@5xe" filled="f" stroked="f">
             <v:stroke joinstyle="miter"/>
             <v:formulas>
@@ -2308,7 +2535,7 @@
             <o:lock v:ext="edit" aspectratio="t"/>
           </v:shapetype>
           <v:shape id="_x0000_i1025" type="#_x0000_t75" style="width:467.7pt;height:320.55pt">
-            <v:imagedata r:id="rId10" o:title="CreateASimulation"/>
+            <v:imagedata r:id="rId17" o:title="CreateASimulation"/>
           </v:shape>
         </w:pict>
       </w:r>
@@ -2333,21 +2560,20 @@
     <w:p/>
     <w:p>
       <w:pPr>
-        <w:pStyle w:val="Heading2"/>
-      </w:pPr>
-      <w:bookmarkStart w:id="8" w:name="_Toc445973769"/>
-      <w:r>
-        <w:lastRenderedPageBreak/>
+        <w:pStyle w:val="2"/>
+      </w:pPr>
+      <w:bookmarkStart w:id="7" w:name="_Toc445973769"/>
+      <w:r>
         <w:t>Edit a road traffic flow</w:t>
       </w:r>
-      <w:bookmarkEnd w:id="8"/>
-    </w:p>
-    <w:p/>
-    <w:p>
-      <w:r>
-        <w:pict w14:anchorId="0AB3AA87">
+      <w:bookmarkEnd w:id="7"/>
+    </w:p>
+    <w:p/>
+    <w:p>
+      <w:r>
+        <w:pict>
           <v:shape id="_x0000_i1026" type="#_x0000_t75" style="width:467.7pt;height:312.4pt">
-            <v:imagedata r:id="rId11" o:title="EditARoadTrafficFlow"/>
+            <v:imagedata r:id="rId18" o:title="EditARoadTrafficFlow"/>
           </v:shape>
         </w:pict>
       </w:r>
@@ -2377,21 +2603,20 @@
     <w:p/>
     <w:p>
       <w:pPr>
-        <w:pStyle w:val="Heading2"/>
-      </w:pPr>
-      <w:bookmarkStart w:id="9" w:name="_Toc445973770"/>
-      <w:r>
-        <w:lastRenderedPageBreak/>
+        <w:pStyle w:val="2"/>
+      </w:pPr>
+      <w:bookmarkStart w:id="8" w:name="_Toc445973770"/>
+      <w:r>
         <w:t>Place a crossing</w:t>
       </w:r>
-      <w:bookmarkEnd w:id="9"/>
-    </w:p>
-    <w:p/>
-    <w:p>
-      <w:r>
-        <w:pict w14:anchorId="5BC153C6">
+      <w:bookmarkEnd w:id="8"/>
+    </w:p>
+    <w:p/>
+    <w:p>
+      <w:r>
+        <w:pict>
           <v:shape id="_x0000_i1027" type="#_x0000_t75" style="width:467.7pt;height:312.4pt">
-            <v:imagedata r:id="rId12" o:title="PlaceACrossing"/>
+            <v:imagedata r:id="rId19" o:title="PlaceACrossing"/>
           </v:shape>
         </w:pict>
       </w:r>
@@ -2421,21 +2646,20 @@
     <w:p/>
     <w:p>
       <w:pPr>
-        <w:pStyle w:val="Heading2"/>
-      </w:pPr>
-      <w:bookmarkStart w:id="10" w:name="_Toc445973771"/>
-      <w:r>
-        <w:lastRenderedPageBreak/>
+        <w:pStyle w:val="2"/>
+      </w:pPr>
+      <w:bookmarkStart w:id="9" w:name="_Toc445973771"/>
+      <w:r>
         <w:t>Remove a crossing</w:t>
       </w:r>
-      <w:bookmarkEnd w:id="10"/>
-    </w:p>
-    <w:p/>
-    <w:p>
-      <w:r>
-        <w:pict w14:anchorId="558D27A9">
+      <w:bookmarkEnd w:id="9"/>
+    </w:p>
+    <w:p/>
+    <w:p>
+      <w:r>
+        <w:pict>
           <v:shape id="_x0000_i1028" type="#_x0000_t75" style="width:465.8pt;height:308.05pt">
-            <v:imagedata r:id="rId13" o:title="RemoveACrossing"/>
+            <v:imagedata r:id="rId20" o:title="RemoveACrossing"/>
           </v:shape>
         </w:pict>
       </w:r>
@@ -2466,21 +2690,20 @@
     <w:p/>
     <w:p>
       <w:pPr>
-        <w:pStyle w:val="Heading2"/>
-      </w:pPr>
-      <w:bookmarkStart w:id="11" w:name="_Toc445973772"/>
-      <w:r>
-        <w:lastRenderedPageBreak/>
+        <w:pStyle w:val="2"/>
+      </w:pPr>
+      <w:bookmarkStart w:id="10" w:name="_Toc445973772"/>
+      <w:r>
         <w:t>Select a crossing to place</w:t>
       </w:r>
-      <w:bookmarkEnd w:id="11"/>
-    </w:p>
-    <w:p/>
-    <w:p>
-      <w:r>
-        <w:pict w14:anchorId="1D4BCAFC">
+      <w:bookmarkEnd w:id="10"/>
+    </w:p>
+    <w:p/>
+    <w:p>
+      <w:r>
+        <w:pict>
           <v:shape id="_x0000_i1029" type="#_x0000_t75" style="width:463.3pt;height:293pt">
-            <v:imagedata r:id="rId14" o:title="SelectACrossingToPlace"/>
+            <v:imagedata r:id="rId21" o:title="SelectACrossingToPlace"/>
           </v:shape>
         </w:pict>
       </w:r>
@@ -2512,21 +2735,20 @@
     <w:p/>
     <w:p>
       <w:pPr>
-        <w:pStyle w:val="Heading2"/>
-      </w:pPr>
-      <w:bookmarkStart w:id="12" w:name="_Toc445973773"/>
-      <w:r>
-        <w:lastRenderedPageBreak/>
+        <w:pStyle w:val="2"/>
+      </w:pPr>
+      <w:bookmarkStart w:id="11" w:name="_Toc445973773"/>
+      <w:r>
         <w:t>Start a simulation</w:t>
       </w:r>
-      <w:bookmarkEnd w:id="12"/>
-    </w:p>
-    <w:p/>
-    <w:p>
-      <w:r>
-        <w:pict w14:anchorId="03F3346B">
+      <w:bookmarkEnd w:id="11"/>
+    </w:p>
+    <w:p/>
+    <w:p>
+      <w:r>
+        <w:pict>
           <v:shape id="_x0000_i1030" type="#_x0000_t75" style="width:467.7pt;height:312.4pt">
-            <v:imagedata r:id="rId15" o:title="StartASimulation"/>
+            <v:imagedata r:id="rId22" o:title="StartASimulation"/>
           </v:shape>
         </w:pict>
       </w:r>
@@ -2556,27 +2778,26 @@
     <w:p/>
     <w:p>
       <w:pPr>
-        <w:pStyle w:val="Heading2"/>
-      </w:pPr>
-      <w:bookmarkStart w:id="13" w:name="_Toc445973774"/>
-      <w:r>
-        <w:lastRenderedPageBreak/>
+        <w:pStyle w:val="2"/>
+      </w:pPr>
+      <w:bookmarkStart w:id="12" w:name="_Toc445973774"/>
+      <w:r>
         <w:t>Stop a simulation</w:t>
       </w:r>
-      <w:bookmarkEnd w:id="13"/>
-    </w:p>
-    <w:p/>
-    <w:p>
-      <w:r>
-        <w:pict w14:anchorId="3985FF90">
+      <w:bookmarkEnd w:id="12"/>
+    </w:p>
+    <w:p/>
+    <w:p>
+      <w:r>
+        <w:pict>
           <v:shape id="_x0000_i1031" type="#_x0000_t75" style="width:467.7pt;height:312.4pt">
-            <v:imagedata r:id="rId16" o:title="StopASimulation"/>
+            <v:imagedata r:id="rId23" o:title="StopASimulation"/>
           </v:shape>
         </w:pict>
       </w:r>
     </w:p>
     <w:sectPr>
-      <w:footerReference w:type="default" r:id="rId17"/>
+      <w:footerReference w:type="default" r:id="rId24"/>
       <w:pgSz w:w="12240" w:h="15840"/>
       <w:pgMar w:top="1440" w:right="1440" w:bottom="1440" w:left="1440" w:header="720" w:footer="720" w:gutter="0"/>
       <w:pgNumType w:start="0"/>
@@ -2589,7 +2810,7 @@
 </file>
 
 <file path=word/endnotes.xml><?xml version="1.0" encoding="utf-8"?>
-<w:endnotes xmlns:wpc="http://schemas.microsoft.com/office/word/2010/wordprocessingCanvas" xmlns:mc="http://schemas.openxmlformats.org/markup-compatibility/2006" xmlns:o="urn:schemas-microsoft-com:office:office" xmlns:r="http://schemas.openxmlformats.org/officeDocument/2006/relationships" xmlns:m="http://schemas.openxmlformats.org/officeDocument/2006/math" xmlns:v="urn:schemas-microsoft-com:vml" xmlns:wp14="http://schemas.microsoft.com/office/word/2010/wordprocessingDrawing" xmlns:wp="http://schemas.openxmlformats.org/drawingml/2006/wordprocessingDrawing" xmlns:w10="urn:schemas-microsoft-com:office:word" xmlns:w="http://schemas.openxmlformats.org/wordprocessingml/2006/main" xmlns:w14="http://schemas.microsoft.com/office/word/2010/wordml" xmlns:w15="http://schemas.microsoft.com/office/word/2012/wordml" xmlns:wpg="http://schemas.microsoft.com/office/word/2010/wordprocessingGroup" xmlns:wpi="http://schemas.microsoft.com/office/word/2010/wordprocessingInk" xmlns:wne="http://schemas.microsoft.com/office/word/2006/wordml" xmlns:wps="http://schemas.microsoft.com/office/word/2010/wordprocessingShape" mc:Ignorable="w14 w15 wp14">
+<w:endnotes xmlns:ve="http://schemas.openxmlformats.org/markup-compatibility/2006" xmlns:o="urn:schemas-microsoft-com:office:office" xmlns:r="http://schemas.openxmlformats.org/officeDocument/2006/relationships" xmlns:m="http://schemas.openxmlformats.org/officeDocument/2006/math" xmlns:v="urn:schemas-microsoft-com:vml" xmlns:wp="http://schemas.openxmlformats.org/drawingml/2006/wordprocessingDrawing" xmlns:w10="urn:schemas-microsoft-com:office:word" xmlns:w="http://schemas.openxmlformats.org/wordprocessingml/2006/main" xmlns:wne="http://schemas.microsoft.com/office/word/2006/wordml">
   <w:endnote w:type="separator" w:id="-1">
     <w:p>
       <w:r>
@@ -2608,7 +2829,7 @@
 </file>
 
 <file path=word/footer1.xml><?xml version="1.0" encoding="utf-8"?>
-<w:ftr xmlns:wpc="http://schemas.microsoft.com/office/word/2010/wordprocessingCanvas" xmlns:mc="http://schemas.openxmlformats.org/markup-compatibility/2006" xmlns:o="urn:schemas-microsoft-com:office:office" xmlns:r="http://schemas.openxmlformats.org/officeDocument/2006/relationships" xmlns:m="http://schemas.openxmlformats.org/officeDocument/2006/math" xmlns:v="urn:schemas-microsoft-com:vml" xmlns:wp14="http://schemas.microsoft.com/office/word/2010/wordprocessingDrawing" xmlns:wp="http://schemas.openxmlformats.org/drawingml/2006/wordprocessingDrawing" xmlns:w10="urn:schemas-microsoft-com:office:word" xmlns:w="http://schemas.openxmlformats.org/wordprocessingml/2006/main" xmlns:w14="http://schemas.microsoft.com/office/word/2010/wordml" xmlns:w15="http://schemas.microsoft.com/office/word/2012/wordml" xmlns:wpg="http://schemas.microsoft.com/office/word/2010/wordprocessingGroup" xmlns:wpi="http://schemas.microsoft.com/office/word/2010/wordprocessingInk" xmlns:wne="http://schemas.microsoft.com/office/word/2006/wordml" xmlns:wps="http://schemas.microsoft.com/office/word/2010/wordprocessingShape" mc:Ignorable="w14 w15 wp14">
+<w:ftr xmlns:ve="http://schemas.openxmlformats.org/markup-compatibility/2006" xmlns:o="urn:schemas-microsoft-com:office:office" xmlns:r="http://schemas.openxmlformats.org/officeDocument/2006/relationships" xmlns:m="http://schemas.openxmlformats.org/officeDocument/2006/math" xmlns:v="urn:schemas-microsoft-com:vml" xmlns:wp="http://schemas.openxmlformats.org/drawingml/2006/wordprocessingDrawing" xmlns:w10="urn:schemas-microsoft-com:office:word" xmlns:w="http://schemas.openxmlformats.org/wordprocessingml/2006/main" xmlns:wne="http://schemas.microsoft.com/office/word/2006/wordml">
   <w:sdt>
     <w:sdtPr>
       <w:id w:val="-2123215339"/>
@@ -2626,7 +2847,7 @@
     <w:sdtContent>
       <w:p>
         <w:pPr>
-          <w:pStyle w:val="Footer"/>
+          <w:pStyle w:val="a9"/>
           <w:pBdr>
             <w:top w:val="single" w:sz="4" w:space="1" w:color="D9D9D9" w:themeColor="background1" w:themeShade="D9"/>
           </w:pBdr>
@@ -2668,14 +2889,14 @@
   </w:sdt>
   <w:p>
     <w:pPr>
-      <w:pStyle w:val="Footer"/>
+      <w:pStyle w:val="a9"/>
     </w:pPr>
   </w:p>
 </w:ftr>
 </file>
 
 <file path=word/footnotes.xml><?xml version="1.0" encoding="utf-8"?>
-<w:footnotes xmlns:wpc="http://schemas.microsoft.com/office/word/2010/wordprocessingCanvas" xmlns:mc="http://schemas.openxmlformats.org/markup-compatibility/2006" xmlns:o="urn:schemas-microsoft-com:office:office" xmlns:r="http://schemas.openxmlformats.org/officeDocument/2006/relationships" xmlns:m="http://schemas.openxmlformats.org/officeDocument/2006/math" xmlns:v="urn:schemas-microsoft-com:vml" xmlns:wp14="http://schemas.microsoft.com/office/word/2010/wordprocessingDrawing" xmlns:wp="http://schemas.openxmlformats.org/drawingml/2006/wordprocessingDrawing" xmlns:w10="urn:schemas-microsoft-com:office:word" xmlns:w="http://schemas.openxmlformats.org/wordprocessingml/2006/main" xmlns:w14="http://schemas.microsoft.com/office/word/2010/wordml" xmlns:w15="http://schemas.microsoft.com/office/word/2012/wordml" xmlns:wpg="http://schemas.microsoft.com/office/word/2010/wordprocessingGroup" xmlns:wpi="http://schemas.microsoft.com/office/word/2010/wordprocessingInk" xmlns:wne="http://schemas.microsoft.com/office/word/2006/wordml" xmlns:wps="http://schemas.microsoft.com/office/word/2010/wordprocessingShape" mc:Ignorable="w14 w15 wp14">
+<w:footnotes xmlns:ve="http://schemas.openxmlformats.org/markup-compatibility/2006" xmlns:o="urn:schemas-microsoft-com:office:office" xmlns:r="http://schemas.openxmlformats.org/officeDocument/2006/relationships" xmlns:m="http://schemas.openxmlformats.org/officeDocument/2006/math" xmlns:v="urn:schemas-microsoft-com:vml" xmlns:wp="http://schemas.openxmlformats.org/drawingml/2006/wordprocessingDrawing" xmlns:w10="urn:schemas-microsoft-com:office:word" xmlns:w="http://schemas.openxmlformats.org/wordprocessingml/2006/main" xmlns:wne="http://schemas.microsoft.com/office/word/2006/wordml">
   <w:footnote w:type="separator" w:id="-1">
     <w:p>
       <w:r>
@@ -2694,8 +2915,8 @@
 </file>
 
 <file path=word/numbering.xml><?xml version="1.0" encoding="utf-8"?>
-<w:numbering xmlns:wpc="http://schemas.microsoft.com/office/word/2010/wordprocessingCanvas" xmlns:mc="http://schemas.openxmlformats.org/markup-compatibility/2006" xmlns:o="urn:schemas-microsoft-com:office:office" xmlns:r="http://schemas.openxmlformats.org/officeDocument/2006/relationships" xmlns:m="http://schemas.openxmlformats.org/officeDocument/2006/math" xmlns:v="urn:schemas-microsoft-com:vml" xmlns:wp14="http://schemas.microsoft.com/office/word/2010/wordprocessingDrawing" xmlns:wp="http://schemas.openxmlformats.org/drawingml/2006/wordprocessingDrawing" xmlns:w10="urn:schemas-microsoft-com:office:word" xmlns:w="http://schemas.openxmlformats.org/wordprocessingml/2006/main" xmlns:w14="http://schemas.microsoft.com/office/word/2010/wordml" xmlns:w15="http://schemas.microsoft.com/office/word/2012/wordml" xmlns:wpg="http://schemas.microsoft.com/office/word/2010/wordprocessingGroup" xmlns:wpi="http://schemas.microsoft.com/office/word/2010/wordprocessingInk" xmlns:wne="http://schemas.microsoft.com/office/word/2006/wordml" xmlns:wps="http://schemas.microsoft.com/office/word/2010/wordprocessingShape" mc:Ignorable="w14 w15 wp14">
-  <w:abstractNum w:abstractNumId="0" w15:restartNumberingAfterBreak="0">
+<w:numbering xmlns:ve="http://schemas.openxmlformats.org/markup-compatibility/2006" xmlns:o="urn:schemas-microsoft-com:office:office" xmlns:r="http://schemas.openxmlformats.org/officeDocument/2006/relationships" xmlns:m="http://schemas.openxmlformats.org/officeDocument/2006/math" xmlns:v="urn:schemas-microsoft-com:vml" xmlns:wp="http://schemas.openxmlformats.org/drawingml/2006/wordprocessingDrawing" xmlns:w10="urn:schemas-microsoft-com:office:word" xmlns:w="http://schemas.openxmlformats.org/wordprocessingml/2006/main" xmlns:wne="http://schemas.microsoft.com/office/word/2006/wordml">
+  <w:abstractNum w:abstractNumId="0">
     <w:nsid w:val="24FD2748"/>
     <w:multiLevelType w:val="multilevel"/>
     <w:tmpl w:val="63D2D33C"/>
@@ -2852,7 +3073,7 @@
 </file>
 
 <file path=word/styles.xml><?xml version="1.0" encoding="utf-8"?>
-<w:styles xmlns:mc="http://schemas.openxmlformats.org/markup-compatibility/2006" xmlns:r="http://schemas.openxmlformats.org/officeDocument/2006/relationships" xmlns:w="http://schemas.openxmlformats.org/wordprocessingml/2006/main" xmlns:w14="http://schemas.microsoft.com/office/word/2010/wordml" xmlns:w15="http://schemas.microsoft.com/office/word/2012/wordml" mc:Ignorable="w14 w15">
+<w:styles xmlns:r="http://schemas.openxmlformats.org/officeDocument/2006/relationships" xmlns:w="http://schemas.openxmlformats.org/wordprocessingml/2006/main">
   <w:docDefaults>
     <w:rPrDefault>
       <w:rPr>
@@ -2864,389 +3085,155 @@
     </w:rPrDefault>
     <w:pPrDefault/>
   </w:docDefaults>
-  <w:latentStyles w:defLockedState="0" w:defUIPriority="99" w:defSemiHidden="0" w:defUnhideWhenUsed="0" w:defQFormat="0" w:count="371">
-    <w:lsdException w:name="Normal" w:uiPriority="0" w:qFormat="1"/>
-    <w:lsdException w:name="heading 1" w:uiPriority="9" w:qFormat="1"/>
-    <w:lsdException w:name="heading 2" w:semiHidden="1" w:uiPriority="9" w:unhideWhenUsed="1" w:qFormat="1"/>
-    <w:lsdException w:name="heading 3" w:semiHidden="1" w:uiPriority="9" w:unhideWhenUsed="1" w:qFormat="1"/>
-    <w:lsdException w:name="heading 4" w:semiHidden="1" w:uiPriority="9" w:unhideWhenUsed="1" w:qFormat="1"/>
-    <w:lsdException w:name="heading 5" w:semiHidden="1" w:uiPriority="9" w:unhideWhenUsed="1" w:qFormat="1"/>
-    <w:lsdException w:name="heading 6" w:semiHidden="1" w:uiPriority="9" w:unhideWhenUsed="1" w:qFormat="1"/>
-    <w:lsdException w:name="heading 7" w:semiHidden="1" w:uiPriority="9" w:unhideWhenUsed="1" w:qFormat="1"/>
-    <w:lsdException w:name="heading 8" w:semiHidden="1" w:uiPriority="9" w:unhideWhenUsed="1" w:qFormat="1"/>
-    <w:lsdException w:name="heading 9" w:semiHidden="1" w:uiPriority="9" w:unhideWhenUsed="1" w:qFormat="1"/>
-    <w:lsdException w:name="index 1" w:semiHidden="1" w:unhideWhenUsed="1"/>
-    <w:lsdException w:name="index 2" w:semiHidden="1" w:unhideWhenUsed="1"/>
-    <w:lsdException w:name="index 3" w:semiHidden="1" w:unhideWhenUsed="1"/>
-    <w:lsdException w:name="index 4" w:semiHidden="1" w:unhideWhenUsed="1"/>
-    <w:lsdException w:name="index 5" w:semiHidden="1" w:unhideWhenUsed="1"/>
-    <w:lsdException w:name="index 6" w:semiHidden="1" w:unhideWhenUsed="1"/>
-    <w:lsdException w:name="index 7" w:semiHidden="1" w:unhideWhenUsed="1"/>
-    <w:lsdException w:name="index 8" w:semiHidden="1" w:unhideWhenUsed="1"/>
-    <w:lsdException w:name="index 9" w:semiHidden="1" w:unhideWhenUsed="1"/>
-    <w:lsdException w:name="toc 1" w:semiHidden="1" w:uiPriority="39" w:unhideWhenUsed="1"/>
-    <w:lsdException w:name="toc 2" w:semiHidden="1" w:uiPriority="39" w:unhideWhenUsed="1"/>
-    <w:lsdException w:name="toc 3" w:semiHidden="1" w:uiPriority="39" w:unhideWhenUsed="1"/>
-    <w:lsdException w:name="toc 4" w:semiHidden="1" w:uiPriority="39" w:unhideWhenUsed="1"/>
-    <w:lsdException w:name="toc 5" w:semiHidden="1" w:uiPriority="39" w:unhideWhenUsed="1"/>
-    <w:lsdException w:name="toc 6" w:semiHidden="1" w:uiPriority="39" w:unhideWhenUsed="1"/>
-    <w:lsdException w:name="toc 7" w:semiHidden="1" w:uiPriority="39" w:unhideWhenUsed="1"/>
-    <w:lsdException w:name="toc 8" w:semiHidden="1" w:uiPriority="39" w:unhideWhenUsed="1"/>
-    <w:lsdException w:name="toc 9" w:semiHidden="1" w:uiPriority="39" w:unhideWhenUsed="1"/>
-    <w:lsdException w:name="Normal Indent" w:semiHidden="1" w:unhideWhenUsed="1"/>
-    <w:lsdException w:name="footnote text" w:semiHidden="1" w:unhideWhenUsed="1"/>
-    <w:lsdException w:name="annotation text" w:semiHidden="1" w:unhideWhenUsed="1"/>
-    <w:lsdException w:name="header" w:semiHidden="1" w:unhideWhenUsed="1"/>
-    <w:lsdException w:name="footer" w:semiHidden="1" w:unhideWhenUsed="1"/>
-    <w:lsdException w:name="index heading" w:semiHidden="1" w:unhideWhenUsed="1"/>
-    <w:lsdException w:name="caption" w:semiHidden="1" w:uiPriority="35" w:unhideWhenUsed="1" w:qFormat="1"/>
-    <w:lsdException w:name="table of figures" w:semiHidden="1" w:unhideWhenUsed="1"/>
-    <w:lsdException w:name="envelope address" w:semiHidden="1" w:unhideWhenUsed="1"/>
-    <w:lsdException w:name="envelope return" w:semiHidden="1" w:unhideWhenUsed="1"/>
-    <w:lsdException w:name="footnote reference" w:semiHidden="1" w:unhideWhenUsed="1"/>
-    <w:lsdException w:name="annotation reference" w:semiHidden="1" w:unhideWhenUsed="1"/>
-    <w:lsdException w:name="line number" w:semiHidden="1" w:unhideWhenUsed="1"/>
-    <w:lsdException w:name="page number" w:semiHidden="1" w:unhideWhenUsed="1"/>
-    <w:lsdException w:name="endnote reference" w:semiHidden="1" w:unhideWhenUsed="1"/>
-    <w:lsdException w:name="endnote text" w:semiHidden="1" w:unhideWhenUsed="1"/>
-    <w:lsdException w:name="table of authorities" w:semiHidden="1" w:unhideWhenUsed="1"/>
-    <w:lsdException w:name="macro" w:semiHidden="1" w:unhideWhenUsed="1"/>
-    <w:lsdException w:name="toa heading" w:semiHidden="1" w:unhideWhenUsed="1"/>
-    <w:lsdException w:name="List" w:semiHidden="1" w:unhideWhenUsed="1"/>
-    <w:lsdException w:name="List Bullet" w:semiHidden="1" w:unhideWhenUsed="1"/>
-    <w:lsdException w:name="List Number" w:semiHidden="1" w:unhideWhenUsed="1"/>
-    <w:lsdException w:name="List 2" w:semiHidden="1" w:unhideWhenUsed="1"/>
-    <w:lsdException w:name="List 3" w:semiHidden="1" w:unhideWhenUsed="1"/>
-    <w:lsdException w:name="List 4" w:semiHidden="1" w:unhideWhenUsed="1"/>
-    <w:lsdException w:name="List 5" w:semiHidden="1" w:unhideWhenUsed="1"/>
-    <w:lsdException w:name="List Bullet 2" w:semiHidden="1" w:unhideWhenUsed="1"/>
-    <w:lsdException w:name="List Bullet 3" w:semiHidden="1" w:unhideWhenUsed="1"/>
-    <w:lsdException w:name="List Bullet 4" w:semiHidden="1" w:unhideWhenUsed="1"/>
-    <w:lsdException w:name="List Bullet 5" w:semiHidden="1" w:unhideWhenUsed="1"/>
-    <w:lsdException w:name="List Number 2" w:semiHidden="1" w:unhideWhenUsed="1"/>
-    <w:lsdException w:name="List Number 3" w:semiHidden="1" w:unhideWhenUsed="1"/>
-    <w:lsdException w:name="List Number 4" w:semiHidden="1" w:unhideWhenUsed="1"/>
-    <w:lsdException w:name="List Number 5" w:semiHidden="1" w:unhideWhenUsed="1"/>
-    <w:lsdException w:name="Title" w:uiPriority="10" w:qFormat="1"/>
-    <w:lsdException w:name="Closing" w:semiHidden="1" w:unhideWhenUsed="1"/>
-    <w:lsdException w:name="Signature" w:semiHidden="1" w:unhideWhenUsed="1"/>
-    <w:lsdException w:name="Default Paragraph Font" w:semiHidden="1" w:uiPriority="1" w:unhideWhenUsed="1"/>
-    <w:lsdException w:name="Body Text" w:semiHidden="1" w:unhideWhenUsed="1"/>
-    <w:lsdException w:name="Body Text Indent" w:semiHidden="1" w:unhideWhenUsed="1"/>
-    <w:lsdException w:name="List Continue" w:semiHidden="1" w:unhideWhenUsed="1"/>
-    <w:lsdException w:name="List Continue 2" w:semiHidden="1" w:unhideWhenUsed="1"/>
-    <w:lsdException w:name="List Continue 3" w:semiHidden="1" w:unhideWhenUsed="1"/>
-    <w:lsdException w:name="List Continue 4" w:semiHidden="1" w:unhideWhenUsed="1"/>
-    <w:lsdException w:name="List Continue 5" w:semiHidden="1" w:unhideWhenUsed="1"/>
-    <w:lsdException w:name="Message Header" w:semiHidden="1" w:unhideWhenUsed="1"/>
-    <w:lsdException w:name="Subtitle" w:uiPriority="11" w:qFormat="1"/>
-    <w:lsdException w:name="Salutation" w:semiHidden="1" w:unhideWhenUsed="1"/>
-    <w:lsdException w:name="Date" w:semiHidden="1" w:unhideWhenUsed="1"/>
-    <w:lsdException w:name="Body Text First Indent" w:semiHidden="1" w:unhideWhenUsed="1"/>
-    <w:lsdException w:name="Body Text First Indent 2" w:semiHidden="1" w:unhideWhenUsed="1"/>
-    <w:lsdException w:name="Note Heading" w:semiHidden="1" w:unhideWhenUsed="1"/>
-    <w:lsdException w:name="Body Text 2" w:semiHidden="1" w:unhideWhenUsed="1"/>
-    <w:lsdException w:name="Body Text 3" w:semiHidden="1" w:unhideWhenUsed="1"/>
-    <w:lsdException w:name="Body Text Indent 2" w:semiHidden="1" w:unhideWhenUsed="1"/>
-    <w:lsdException w:name="Body Text Indent 3" w:semiHidden="1" w:unhideWhenUsed="1"/>
-    <w:lsdException w:name="Block Text" w:semiHidden="1" w:unhideWhenUsed="1"/>
-    <w:lsdException w:name="Hyperlink" w:semiHidden="1" w:unhideWhenUsed="1"/>
-    <w:lsdException w:name="FollowedHyperlink" w:semiHidden="1" w:unhideWhenUsed="1"/>
-    <w:lsdException w:name="Strong" w:uiPriority="22" w:qFormat="1"/>
-    <w:lsdException w:name="Emphasis" w:uiPriority="20" w:qFormat="1"/>
-    <w:lsdException w:name="Document Map" w:semiHidden="1" w:unhideWhenUsed="1"/>
-    <w:lsdException w:name="Plain Text" w:semiHidden="1" w:unhideWhenUsed="1"/>
-    <w:lsdException w:name="E-mail Signature" w:semiHidden="1" w:unhideWhenUsed="1"/>
-    <w:lsdException w:name="HTML Top of Form" w:semiHidden="1" w:unhideWhenUsed="1"/>
-    <w:lsdException w:name="HTML Bottom of Form" w:semiHidden="1" w:unhideWhenUsed="1"/>
-    <w:lsdException w:name="Normal (Web)" w:semiHidden="1" w:unhideWhenUsed="1"/>
-    <w:lsdException w:name="HTML Acronym" w:semiHidden="1" w:unhideWhenUsed="1"/>
-    <w:lsdException w:name="HTML Address" w:semiHidden="1" w:unhideWhenUsed="1"/>
-    <w:lsdException w:name="HTML Cite" w:semiHidden="1" w:unhideWhenUsed="1"/>
-    <w:lsdException w:name="HTML Code" w:semiHidden="1" w:unhideWhenUsed="1"/>
-    <w:lsdException w:name="HTML Definition" w:semiHidden="1" w:unhideWhenUsed="1"/>
-    <w:lsdException w:name="HTML Keyboard" w:semiHidden="1" w:unhideWhenUsed="1"/>
-    <w:lsdException w:name="HTML Preformatted" w:semiHidden="1" w:unhideWhenUsed="1"/>
-    <w:lsdException w:name="HTML Sample" w:semiHidden="1" w:unhideWhenUsed="1"/>
-    <w:lsdException w:name="HTML Typewriter" w:semiHidden="1" w:unhideWhenUsed="1"/>
-    <w:lsdException w:name="HTML Variable" w:semiHidden="1" w:unhideWhenUsed="1"/>
-    <w:lsdException w:name="Normal Table" w:semiHidden="1" w:unhideWhenUsed="1"/>
-    <w:lsdException w:name="annotation subject" w:semiHidden="1" w:unhideWhenUsed="1"/>
-    <w:lsdException w:name="No List" w:semiHidden="1" w:unhideWhenUsed="1"/>
-    <w:lsdException w:name="Outline List 1" w:semiHidden="1" w:unhideWhenUsed="1"/>
-    <w:lsdException w:name="Outline List 2" w:semiHidden="1" w:unhideWhenUsed="1"/>
-    <w:lsdException w:name="Outline List 3" w:semiHidden="1" w:unhideWhenUsed="1"/>
-    <w:lsdException w:name="Table Simple 1" w:semiHidden="1" w:unhideWhenUsed="1"/>
-    <w:lsdException w:name="Table Simple 2" w:semiHidden="1" w:unhideWhenUsed="1"/>
-    <w:lsdException w:name="Table Simple 3" w:semiHidden="1" w:unhideWhenUsed="1"/>
-    <w:lsdException w:name="Table Classic 1" w:semiHidden="1" w:unhideWhenUsed="1"/>
-    <w:lsdException w:name="Table Classic 2" w:semiHidden="1" w:unhideWhenUsed="1"/>
-    <w:lsdException w:name="Table Classic 3" w:semiHidden="1" w:unhideWhenUsed="1"/>
-    <w:lsdException w:name="Table Classic 4" w:semiHidden="1" w:unhideWhenUsed="1"/>
-    <w:lsdException w:name="Table Colorful 1" w:semiHidden="1" w:unhideWhenUsed="1"/>
-    <w:lsdException w:name="Table Colorful 2" w:semiHidden="1" w:unhideWhenUsed="1"/>
-    <w:lsdException w:name="Table Colorful 3" w:semiHidden="1" w:unhideWhenUsed="1"/>
-    <w:lsdException w:name="Table Columns 1" w:semiHidden="1" w:unhideWhenUsed="1"/>
-    <w:lsdException w:name="Table Columns 2" w:semiHidden="1" w:unhideWhenUsed="1"/>
-    <w:lsdException w:name="Table Columns 3" w:semiHidden="1" w:unhideWhenUsed="1"/>
-    <w:lsdException w:name="Table Columns 4" w:semiHidden="1" w:unhideWhenUsed="1"/>
-    <w:lsdException w:name="Table Columns 5" w:semiHidden="1" w:unhideWhenUsed="1"/>
-    <w:lsdException w:name="Table Grid 1" w:semiHidden="1" w:unhideWhenUsed="1"/>
-    <w:lsdException w:name="Table Grid 2" w:semiHidden="1" w:unhideWhenUsed="1"/>
-    <w:lsdException w:name="Table Grid 3" w:semiHidden="1" w:unhideWhenUsed="1"/>
-    <w:lsdException w:name="Table Grid 4" w:semiHidden="1" w:unhideWhenUsed="1"/>
-    <w:lsdException w:name="Table Grid 5" w:semiHidden="1" w:unhideWhenUsed="1"/>
-    <w:lsdException w:name="Table Grid 6" w:semiHidden="1" w:unhideWhenUsed="1"/>
-    <w:lsdException w:name="Table Grid 7" w:semiHidden="1" w:unhideWhenUsed="1"/>
-    <w:lsdException w:name="Table Grid 8" w:semiHidden="1" w:unhideWhenUsed="1"/>
-    <w:lsdException w:name="Table List 1" w:semiHidden="1" w:unhideWhenUsed="1"/>
-    <w:lsdException w:name="Table List 2" w:semiHidden="1" w:unhideWhenUsed="1"/>
-    <w:lsdException w:name="Table List 3" w:semiHidden="1" w:unhideWhenUsed="1"/>
-    <w:lsdException w:name="Table List 4" w:semiHidden="1" w:unhideWhenUsed="1"/>
-    <w:lsdException w:name="Table List 5" w:semiHidden="1" w:unhideWhenUsed="1"/>
-    <w:lsdException w:name="Table List 6" w:semiHidden="1" w:unhideWhenUsed="1"/>
-    <w:lsdException w:name="Table List 7" w:semiHidden="1" w:unhideWhenUsed="1"/>
-    <w:lsdException w:name="Table List 8" w:semiHidden="1" w:unhideWhenUsed="1"/>
-    <w:lsdException w:name="Table 3D effects 1" w:semiHidden="1" w:unhideWhenUsed="1"/>
-    <w:lsdException w:name="Table 3D effects 2" w:semiHidden="1" w:unhideWhenUsed="1"/>
-    <w:lsdException w:name="Table 3D effects 3" w:semiHidden="1" w:unhideWhenUsed="1"/>
-    <w:lsdException w:name="Table Contemporary" w:semiHidden="1" w:unhideWhenUsed="1"/>
-    <w:lsdException w:name="Table Elegant" w:semiHidden="1" w:unhideWhenUsed="1"/>
-    <w:lsdException w:name="Table Professional" w:semiHidden="1" w:unhideWhenUsed="1"/>
-    <w:lsdException w:name="Table Subtle 1" w:semiHidden="1" w:unhideWhenUsed="1"/>
-    <w:lsdException w:name="Table Subtle 2" w:semiHidden="1" w:unhideWhenUsed="1"/>
-    <w:lsdException w:name="Table Web 1" w:semiHidden="1" w:unhideWhenUsed="1"/>
-    <w:lsdException w:name="Table Web 2" w:semiHidden="1" w:unhideWhenUsed="1"/>
-    <w:lsdException w:name="Table Web 3" w:semiHidden="1" w:unhideWhenUsed="1"/>
-    <w:lsdException w:name="Balloon Text" w:semiHidden="1" w:unhideWhenUsed="1"/>
-    <w:lsdException w:name="Table Grid" w:uiPriority="39"/>
-    <w:lsdException w:name="Table Theme" w:semiHidden="1" w:unhideWhenUsed="1"/>
-    <w:lsdException w:name="Placeholder Text" w:semiHidden="1"/>
-    <w:lsdException w:name="No Spacing" w:uiPriority="1" w:qFormat="1"/>
-    <w:lsdException w:name="Light Shading" w:uiPriority="60"/>
-    <w:lsdException w:name="Light List" w:uiPriority="61"/>
-    <w:lsdException w:name="Light Grid" w:uiPriority="62"/>
-    <w:lsdException w:name="Medium Shading 1" w:uiPriority="63"/>
-    <w:lsdException w:name="Medium Shading 2" w:uiPriority="64"/>
-    <w:lsdException w:name="Medium List 1" w:uiPriority="65"/>
-    <w:lsdException w:name="Medium List 2" w:uiPriority="66"/>
-    <w:lsdException w:name="Medium Grid 1" w:uiPriority="67"/>
-    <w:lsdException w:name="Medium Grid 2" w:uiPriority="68"/>
-    <w:lsdException w:name="Medium Grid 3" w:uiPriority="69"/>
-    <w:lsdException w:name="Dark List" w:uiPriority="70"/>
-    <w:lsdException w:name="Colorful Shading" w:uiPriority="71"/>
-    <w:lsdException w:name="Colorful List" w:uiPriority="72"/>
-    <w:lsdException w:name="Colorful Grid" w:uiPriority="73"/>
-    <w:lsdException w:name="Light Shading Accent 1" w:uiPriority="60"/>
-    <w:lsdException w:name="Light List Accent 1" w:uiPriority="61"/>
-    <w:lsdException w:name="Light Grid Accent 1" w:uiPriority="62"/>
-    <w:lsdException w:name="Medium Shading 1 Accent 1" w:uiPriority="63"/>
-    <w:lsdException w:name="Medium Shading 2 Accent 1" w:uiPriority="64"/>
-    <w:lsdException w:name="Medium List 1 Accent 1" w:uiPriority="65"/>
-    <w:lsdException w:name="Revision" w:semiHidden="1"/>
-    <w:lsdException w:name="List Paragraph" w:uiPriority="34" w:qFormat="1"/>
-    <w:lsdException w:name="Quote" w:uiPriority="29" w:qFormat="1"/>
-    <w:lsdException w:name="Intense Quote" w:uiPriority="30" w:qFormat="1"/>
-    <w:lsdException w:name="Medium List 2 Accent 1" w:uiPriority="66"/>
-    <w:lsdException w:name="Medium Grid 1 Accent 1" w:uiPriority="67"/>
-    <w:lsdException w:name="Medium Grid 2 Accent 1" w:uiPriority="68"/>
-    <w:lsdException w:name="Medium Grid 3 Accent 1" w:uiPriority="69"/>
-    <w:lsdException w:name="Dark List Accent 1" w:uiPriority="70"/>
-    <w:lsdException w:name="Colorful Shading Accent 1" w:uiPriority="71"/>
-    <w:lsdException w:name="Colorful List Accent 1" w:uiPriority="72"/>
-    <w:lsdException w:name="Colorful Grid Accent 1" w:uiPriority="73"/>
-    <w:lsdException w:name="Light Shading Accent 2" w:uiPriority="60"/>
-    <w:lsdException w:name="Light List Accent 2" w:uiPriority="61"/>
-    <w:lsdException w:name="Light Grid Accent 2" w:uiPriority="62"/>
-    <w:lsdException w:name="Medium Shading 1 Accent 2" w:uiPriority="63"/>
-    <w:lsdException w:name="Medium Shading 2 Accent 2" w:uiPriority="64"/>
-    <w:lsdException w:name="Medium List 1 Accent 2" w:uiPriority="65"/>
-    <w:lsdException w:name="Medium List 2 Accent 2" w:uiPriority="66"/>
-    <w:lsdException w:name="Medium Grid 1 Accent 2" w:uiPriority="67"/>
-    <w:lsdException w:name="Medium Grid 2 Accent 2" w:uiPriority="68"/>
-    <w:lsdException w:name="Medium Grid 3 Accent 2" w:uiPriority="69"/>
-    <w:lsdException w:name="Dark List Accent 2" w:uiPriority="70"/>
-    <w:lsdException w:name="Colorful Shading Accent 2" w:uiPriority="71"/>
-    <w:lsdException w:name="Colorful List Accent 2" w:uiPriority="72"/>
-    <w:lsdException w:name="Colorful Grid Accent 2" w:uiPriority="73"/>
-    <w:lsdException w:name="Light Shading Accent 3" w:uiPriority="60"/>
-    <w:lsdException w:name="Light List Accent 3" w:uiPriority="61"/>
-    <w:lsdException w:name="Light Grid Accent 3" w:uiPriority="62"/>
-    <w:lsdException w:name="Medium Shading 1 Accent 3" w:uiPriority="63"/>
-    <w:lsdException w:name="Medium Shading 2 Accent 3" w:uiPriority="64"/>
-    <w:lsdException w:name="Medium List 1 Accent 3" w:uiPriority="65"/>
-    <w:lsdException w:name="Medium List 2 Accent 3" w:uiPriority="66"/>
-    <w:lsdException w:name="Medium Grid 1 Accent 3" w:uiPriority="67"/>
-    <w:lsdException w:name="Medium Grid 2 Accent 3" w:uiPriority="68"/>
-    <w:lsdException w:name="Medium Grid 3 Accent 3" w:uiPriority="69"/>
-    <w:lsdException w:name="Dark List Accent 3" w:uiPriority="70"/>
-    <w:lsdException w:name="Colorful Shading Accent 3" w:uiPriority="71"/>
-    <w:lsdException w:name="Colorful List Accent 3" w:uiPriority="72"/>
-    <w:lsdException w:name="Colorful Grid Accent 3" w:uiPriority="73"/>
-    <w:lsdException w:name="Light Shading Accent 4" w:uiPriority="60"/>
-    <w:lsdException w:name="Light List Accent 4" w:uiPriority="61"/>
-    <w:lsdException w:name="Light Grid Accent 4" w:uiPriority="62"/>
-    <w:lsdException w:name="Medium Shading 1 Accent 4" w:uiPriority="63"/>
-    <w:lsdException w:name="Medium Shading 2 Accent 4" w:uiPriority="64"/>
-    <w:lsdException w:name="Medium List 1 Accent 4" w:uiPriority="65"/>
-    <w:lsdException w:name="Medium List 2 Accent 4" w:uiPriority="66"/>
-    <w:lsdException w:name="Medium Grid 1 Accent 4" w:uiPriority="67"/>
-    <w:lsdException w:name="Medium Grid 2 Accent 4" w:uiPriority="68"/>
-    <w:lsdException w:name="Medium Grid 3 Accent 4" w:uiPriority="69"/>
-    <w:lsdException w:name="Dark List Accent 4" w:uiPriority="70"/>
-    <w:lsdException w:name="Colorful Shading Accent 4" w:uiPriority="71"/>
-    <w:lsdException w:name="Colorful List Accent 4" w:uiPriority="72"/>
-    <w:lsdException w:name="Colorful Grid Accent 4" w:uiPriority="73"/>
-    <w:lsdException w:name="Light Shading Accent 5" w:uiPriority="60"/>
-    <w:lsdException w:name="Light List Accent 5" w:uiPriority="61"/>
-    <w:lsdException w:name="Light Grid Accent 5" w:uiPriority="62"/>
-    <w:lsdException w:name="Medium Shading 1 Accent 5" w:uiPriority="63"/>
-    <w:lsdException w:name="Medium Shading 2 Accent 5" w:uiPriority="64"/>
-    <w:lsdException w:name="Medium List 1 Accent 5" w:uiPriority="65"/>
-    <w:lsdException w:name="Medium List 2 Accent 5" w:uiPriority="66"/>
-    <w:lsdException w:name="Medium Grid 1 Accent 5" w:uiPriority="67"/>
-    <w:lsdException w:name="Medium Grid 2 Accent 5" w:uiPriority="68"/>
-    <w:lsdException w:name="Medium Grid 3 Accent 5" w:uiPriority="69"/>
-    <w:lsdException w:name="Dark List Accent 5" w:uiPriority="70"/>
-    <w:lsdException w:name="Colorful Shading Accent 5" w:uiPriority="71"/>
-    <w:lsdException w:name="Colorful List Accent 5" w:uiPriority="72"/>
-    <w:lsdException w:name="Colorful Grid Accent 5" w:uiPriority="73"/>
-    <w:lsdException w:name="Light Shading Accent 6" w:uiPriority="60"/>
-    <w:lsdException w:name="Light List Accent 6" w:uiPriority="61"/>
-    <w:lsdException w:name="Light Grid Accent 6" w:uiPriority="62"/>
-    <w:lsdException w:name="Medium Shading 1 Accent 6" w:uiPriority="63"/>
-    <w:lsdException w:name="Medium Shading 2 Accent 6" w:uiPriority="64"/>
-    <w:lsdException w:name="Medium List 1 Accent 6" w:uiPriority="65"/>
-    <w:lsdException w:name="Medium List 2 Accent 6" w:uiPriority="66"/>
-    <w:lsdException w:name="Medium Grid 1 Accent 6" w:uiPriority="67"/>
-    <w:lsdException w:name="Medium Grid 2 Accent 6" w:uiPriority="68"/>
-    <w:lsdException w:name="Medium Grid 3 Accent 6" w:uiPriority="69"/>
-    <w:lsdException w:name="Dark List Accent 6" w:uiPriority="70"/>
-    <w:lsdException w:name="Colorful Shading Accent 6" w:uiPriority="71"/>
-    <w:lsdException w:name="Colorful List Accent 6" w:uiPriority="72"/>
-    <w:lsdException w:name="Colorful Grid Accent 6" w:uiPriority="73"/>
-    <w:lsdException w:name="Subtle Emphasis" w:uiPriority="19" w:qFormat="1"/>
-    <w:lsdException w:name="Intense Emphasis" w:uiPriority="21" w:qFormat="1"/>
-    <w:lsdException w:name="Subtle Reference" w:uiPriority="31" w:qFormat="1"/>
-    <w:lsdException w:name="Intense Reference" w:uiPriority="32" w:qFormat="1"/>
-    <w:lsdException w:name="Book Title" w:uiPriority="33" w:qFormat="1"/>
-    <w:lsdException w:name="Bibliography" w:semiHidden="1" w:uiPriority="37" w:unhideWhenUsed="1"/>
-    <w:lsdException w:name="TOC Heading" w:semiHidden="1" w:uiPriority="39" w:unhideWhenUsed="1" w:qFormat="1"/>
-    <w:lsdException w:name="Plain Table 1" w:uiPriority="41"/>
-    <w:lsdException w:name="Plain Table 2" w:uiPriority="42"/>
-    <w:lsdException w:name="Plain Table 3" w:uiPriority="43"/>
-    <w:lsdException w:name="Plain Table 4" w:uiPriority="44"/>
-    <w:lsdException w:name="Plain Table 5" w:uiPriority="45"/>
-    <w:lsdException w:name="Grid Table Light" w:uiPriority="40"/>
-    <w:lsdException w:name="Grid Table 1 Light" w:uiPriority="46"/>
-    <w:lsdException w:name="Grid Table 2" w:uiPriority="47"/>
-    <w:lsdException w:name="Grid Table 3" w:uiPriority="48"/>
-    <w:lsdException w:name="Grid Table 4" w:uiPriority="49"/>
-    <w:lsdException w:name="Grid Table 5 Dark" w:uiPriority="50"/>
-    <w:lsdException w:name="Grid Table 6 Colorful" w:uiPriority="51"/>
-    <w:lsdException w:name="Grid Table 7 Colorful" w:uiPriority="52"/>
-    <w:lsdException w:name="Grid Table 1 Light Accent 1" w:uiPriority="46"/>
-    <w:lsdException w:name="Grid Table 2 Accent 1" w:uiPriority="47"/>
-    <w:lsdException w:name="Grid Table 3 Accent 1" w:uiPriority="48"/>
-    <w:lsdException w:name="Grid Table 4 Accent 1" w:uiPriority="49"/>
-    <w:lsdException w:name="Grid Table 5 Dark Accent 1" w:uiPriority="50"/>
-    <w:lsdException w:name="Grid Table 6 Colorful Accent 1" w:uiPriority="51"/>
-    <w:lsdException w:name="Grid Table 7 Colorful Accent 1" w:uiPriority="52"/>
-    <w:lsdException w:name="Grid Table 1 Light Accent 2" w:uiPriority="46"/>
-    <w:lsdException w:name="Grid Table 2 Accent 2" w:uiPriority="47"/>
-    <w:lsdException w:name="Grid Table 3 Accent 2" w:uiPriority="48"/>
-    <w:lsdException w:name="Grid Table 4 Accent 2" w:uiPriority="49"/>
-    <w:lsdException w:name="Grid Table 5 Dark Accent 2" w:uiPriority="50"/>
-    <w:lsdException w:name="Grid Table 6 Colorful Accent 2" w:uiPriority="51"/>
-    <w:lsdException w:name="Grid Table 7 Colorful Accent 2" w:uiPriority="52"/>
-    <w:lsdException w:name="Grid Table 1 Light Accent 3" w:uiPriority="46"/>
-    <w:lsdException w:name="Grid Table 2 Accent 3" w:uiPriority="47"/>
-    <w:lsdException w:name="Grid Table 3 Accent 3" w:uiPriority="48"/>
-    <w:lsdException w:name="Grid Table 4 Accent 3" w:uiPriority="49"/>
-    <w:lsdException w:name="Grid Table 5 Dark Accent 3" w:uiPriority="50"/>
-    <w:lsdException w:name="Grid Table 6 Colorful Accent 3" w:uiPriority="51"/>
-    <w:lsdException w:name="Grid Table 7 Colorful Accent 3" w:uiPriority="52"/>
-    <w:lsdException w:name="Grid Table 1 Light Accent 4" w:uiPriority="46"/>
-    <w:lsdException w:name="Grid Table 2 Accent 4" w:uiPriority="47"/>
-    <w:lsdException w:name="Grid Table 3 Accent 4" w:uiPriority="48"/>
-    <w:lsdException w:name="Grid Table 4 Accent 4" w:uiPriority="49"/>
-    <w:lsdException w:name="Grid Table 5 Dark Accent 4" w:uiPriority="50"/>
-    <w:lsdException w:name="Grid Table 6 Colorful Accent 4" w:uiPriority="51"/>
-    <w:lsdException w:name="Grid Table 7 Colorful Accent 4" w:uiPriority="52"/>
-    <w:lsdException w:name="Grid Table 1 Light Accent 5" w:uiPriority="46"/>
-    <w:lsdException w:name="Grid Table 2 Accent 5" w:uiPriority="47"/>
-    <w:lsdException w:name="Grid Table 3 Accent 5" w:uiPriority="48"/>
-    <w:lsdException w:name="Grid Table 4 Accent 5" w:uiPriority="49"/>
-    <w:lsdException w:name="Grid Table 5 Dark Accent 5" w:uiPriority="50"/>
-    <w:lsdException w:name="Grid Table 6 Colorful Accent 5" w:uiPriority="51"/>
-    <w:lsdException w:name="Grid Table 7 Colorful Accent 5" w:uiPriority="52"/>
-    <w:lsdException w:name="Grid Table 1 Light Accent 6" w:uiPriority="46"/>
-    <w:lsdException w:name="Grid Table 2 Accent 6" w:uiPriority="47"/>
-    <w:lsdException w:name="Grid Table 3 Accent 6" w:uiPriority="48"/>
-    <w:lsdException w:name="Grid Table 4 Accent 6" w:uiPriority="49"/>
-    <w:lsdException w:name="Grid Table 5 Dark Accent 6" w:uiPriority="50"/>
-    <w:lsdException w:name="Grid Table 6 Colorful Accent 6" w:uiPriority="51"/>
-    <w:lsdException w:name="Grid Table 7 Colorful Accent 6" w:uiPriority="52"/>
-    <w:lsdException w:name="List Table 1 Light" w:uiPriority="46"/>
-    <w:lsdException w:name="List Table 2" w:uiPriority="47"/>
-    <w:lsdException w:name="List Table 3" w:uiPriority="48"/>
-    <w:lsdException w:name="List Table 4" w:uiPriority="49"/>
-    <w:lsdException w:name="List Table 5 Dark" w:uiPriority="50"/>
-    <w:lsdException w:name="List Table 6 Colorful" w:uiPriority="51"/>
-    <w:lsdException w:name="List Table 7 Colorful" w:uiPriority="52"/>
-    <w:lsdException w:name="List Table 1 Light Accent 1" w:uiPriority="46"/>
-    <w:lsdException w:name="List Table 2 Accent 1" w:uiPriority="47"/>
-    <w:lsdException w:name="List Table 3 Accent 1" w:uiPriority="48"/>
-    <w:lsdException w:name="List Table 4 Accent 1" w:uiPriority="49"/>
-    <w:lsdException w:name="List Table 5 Dark Accent 1" w:uiPriority="50"/>
-    <w:lsdException w:name="List Table 6 Colorful Accent 1" w:uiPriority="51"/>
-    <w:lsdException w:name="List Table 7 Colorful Accent 1" w:uiPriority="52"/>
-    <w:lsdException w:name="List Table 1 Light Accent 2" w:uiPriority="46"/>
-    <w:lsdException w:name="List Table 2 Accent 2" w:uiPriority="47"/>
-    <w:lsdException w:name="List Table 3 Accent 2" w:uiPriority="48"/>
-    <w:lsdException w:name="List Table 4 Accent 2" w:uiPriority="49"/>
-    <w:lsdException w:name="List Table 5 Dark Accent 2" w:uiPriority="50"/>
-    <w:lsdException w:name="List Table 6 Colorful Accent 2" w:uiPriority="51"/>
-    <w:lsdException w:name="List Table 7 Colorful Accent 2" w:uiPriority="52"/>
-    <w:lsdException w:name="List Table 1 Light Accent 3" w:uiPriority="46"/>
-    <w:lsdException w:name="List Table 2 Accent 3" w:uiPriority="47"/>
-    <w:lsdException w:name="List Table 3 Accent 3" w:uiPriority="48"/>
-    <w:lsdException w:name="List Table 4 Accent 3" w:uiPriority="49"/>
-    <w:lsdException w:name="List Table 5 Dark Accent 3" w:uiPriority="50"/>
-    <w:lsdException w:name="List Table 6 Colorful Accent 3" w:uiPriority="51"/>
-    <w:lsdException w:name="List Table 7 Colorful Accent 3" w:uiPriority="52"/>
-    <w:lsdException w:name="List Table 1 Light Accent 4" w:uiPriority="46"/>
-    <w:lsdException w:name="List Table 2 Accent 4" w:uiPriority="47"/>
-    <w:lsdException w:name="List Table 3 Accent 4" w:uiPriority="48"/>
-    <w:lsdException w:name="List Table 4 Accent 4" w:uiPriority="49"/>
-    <w:lsdException w:name="List Table 5 Dark Accent 4" w:uiPriority="50"/>
-    <w:lsdException w:name="List Table 6 Colorful Accent 4" w:uiPriority="51"/>
-    <w:lsdException w:name="List Table 7 Colorful Accent 4" w:uiPriority="52"/>
-    <w:lsdException w:name="List Table 1 Light Accent 5" w:uiPriority="46"/>
-    <w:lsdException w:name="List Table 2 Accent 5" w:uiPriority="47"/>
-    <w:lsdException w:name="List Table 3 Accent 5" w:uiPriority="48"/>
-    <w:lsdException w:name="List Table 4 Accent 5" w:uiPriority="49"/>
-    <w:lsdException w:name="List Table 5 Dark Accent 5" w:uiPriority="50"/>
-    <w:lsdException w:name="List Table 6 Colorful Accent 5" w:uiPriority="51"/>
-    <w:lsdException w:name="List Table 7 Colorful Accent 5" w:uiPriority="52"/>
-    <w:lsdException w:name="List Table 1 Light Accent 6" w:uiPriority="46"/>
-    <w:lsdException w:name="List Table 2 Accent 6" w:uiPriority="47"/>
-    <w:lsdException w:name="List Table 3 Accent 6" w:uiPriority="48"/>
-    <w:lsdException w:name="List Table 4 Accent 6" w:uiPriority="49"/>
-    <w:lsdException w:name="List Table 5 Dark Accent 6" w:uiPriority="50"/>
-    <w:lsdException w:name="List Table 6 Colorful Accent 6" w:uiPriority="51"/>
-    <w:lsdException w:name="List Table 7 Colorful Accent 6" w:uiPriority="52"/>
+  <w:latentStyles w:defLockedState="0" w:defUIPriority="99" w:defSemiHidden="1" w:defUnhideWhenUsed="1" w:defQFormat="0" w:count="267">
+    <w:lsdException w:name="Normal" w:semiHidden="0" w:uiPriority="0" w:unhideWhenUsed="0" w:qFormat="1"/>
+    <w:lsdException w:name="heading 1" w:semiHidden="0" w:uiPriority="9" w:unhideWhenUsed="0" w:qFormat="1"/>
+    <w:lsdException w:name="heading 2" w:uiPriority="9" w:qFormat="1"/>
+    <w:lsdException w:name="heading 3" w:uiPriority="9" w:qFormat="1"/>
+    <w:lsdException w:name="heading 4" w:uiPriority="9" w:qFormat="1"/>
+    <w:lsdException w:name="heading 5" w:uiPriority="9" w:qFormat="1"/>
+    <w:lsdException w:name="heading 6" w:uiPriority="9" w:qFormat="1"/>
+    <w:lsdException w:name="heading 7" w:uiPriority="9" w:qFormat="1"/>
+    <w:lsdException w:name="heading 8" w:uiPriority="9" w:qFormat="1"/>
+    <w:lsdException w:name="heading 9" w:uiPriority="9" w:qFormat="1"/>
+    <w:lsdException w:name="toc 1" w:uiPriority="39"/>
+    <w:lsdException w:name="toc 2" w:uiPriority="39"/>
+    <w:lsdException w:name="toc 3" w:uiPriority="39"/>
+    <w:lsdException w:name="toc 4" w:uiPriority="39"/>
+    <w:lsdException w:name="toc 5" w:uiPriority="39"/>
+    <w:lsdException w:name="toc 6" w:uiPriority="39"/>
+    <w:lsdException w:name="toc 7" w:uiPriority="39"/>
+    <w:lsdException w:name="toc 8" w:uiPriority="39"/>
+    <w:lsdException w:name="toc 9" w:uiPriority="39"/>
+    <w:lsdException w:name="caption" w:uiPriority="35" w:qFormat="1"/>
+    <w:lsdException w:name="Title" w:semiHidden="0" w:uiPriority="10" w:unhideWhenUsed="0" w:qFormat="1"/>
+    <w:lsdException w:name="Default Paragraph Font" w:uiPriority="1"/>
+    <w:lsdException w:name="Subtitle" w:semiHidden="0" w:uiPriority="11" w:unhideWhenUsed="0" w:qFormat="1"/>
+    <w:lsdException w:name="Strong" w:semiHidden="0" w:uiPriority="22" w:unhideWhenUsed="0" w:qFormat="1"/>
+    <w:lsdException w:name="Emphasis" w:semiHidden="0" w:uiPriority="20" w:unhideWhenUsed="0" w:qFormat="1"/>
+    <w:lsdException w:name="Table Grid" w:semiHidden="0" w:uiPriority="39" w:unhideWhenUsed="0"/>
+    <w:lsdException w:name="Placeholder Text" w:unhideWhenUsed="0"/>
+    <w:lsdException w:name="No Spacing" w:semiHidden="0" w:uiPriority="1" w:unhideWhenUsed="0" w:qFormat="1"/>
+    <w:lsdException w:name="Light Shading" w:semiHidden="0" w:uiPriority="60" w:unhideWhenUsed="0"/>
+    <w:lsdException w:name="Light List" w:semiHidden="0" w:uiPriority="61" w:unhideWhenUsed="0"/>
+    <w:lsdException w:name="Light Grid" w:semiHidden="0" w:uiPriority="62" w:unhideWhenUsed="0"/>
+    <w:lsdException w:name="Medium Shading 1" w:semiHidden="0" w:uiPriority="63" w:unhideWhenUsed="0"/>
+    <w:lsdException w:name="Medium Shading 2" w:semiHidden="0" w:uiPriority="64" w:unhideWhenUsed="0"/>
+    <w:lsdException w:name="Medium List 1" w:semiHidden="0" w:uiPriority="65" w:unhideWhenUsed="0"/>
+    <w:lsdException w:name="Medium List 2" w:semiHidden="0" w:uiPriority="66" w:unhideWhenUsed="0"/>
+    <w:lsdException w:name="Medium Grid 1" w:semiHidden="0" w:uiPriority="67" w:unhideWhenUsed="0"/>
+    <w:lsdException w:name="Medium Grid 2" w:semiHidden="0" w:uiPriority="68" w:unhideWhenUsed="0"/>
+    <w:lsdException w:name="Medium Grid 3" w:semiHidden="0" w:uiPriority="69" w:unhideWhenUsed="0"/>
+    <w:lsdException w:name="Dark List" w:semiHidden="0" w:uiPriority="70" w:unhideWhenUsed="0"/>
+    <w:lsdException w:name="Colorful Shading" w:semiHidden="0" w:uiPriority="71" w:unhideWhenUsed="0"/>
+    <w:lsdException w:name="Colorful List" w:semiHidden="0" w:uiPriority="72" w:unhideWhenUsed="0"/>
+    <w:lsdException w:name="Colorful Grid" w:semiHidden="0" w:uiPriority="73" w:unhideWhenUsed="0"/>
+    <w:lsdException w:name="Light Shading Accent 1" w:semiHidden="0" w:uiPriority="60" w:unhideWhenUsed="0"/>
+    <w:lsdException w:name="Light List Accent 1" w:semiHidden="0" w:uiPriority="61" w:unhideWhenUsed="0"/>
+    <w:lsdException w:name="Light Grid Accent 1" w:semiHidden="0" w:uiPriority="62" w:unhideWhenUsed="0"/>
+    <w:lsdException w:name="Medium Shading 1 Accent 1" w:semiHidden="0" w:uiPriority="63" w:unhideWhenUsed="0"/>
+    <w:lsdException w:name="Medium Shading 2 Accent 1" w:semiHidden="0" w:uiPriority="64" w:unhideWhenUsed="0"/>
+    <w:lsdException w:name="Medium List 1 Accent 1" w:semiHidden="0" w:uiPriority="65" w:unhideWhenUsed="0"/>
+    <w:lsdException w:name="Revision" w:unhideWhenUsed="0"/>
+    <w:lsdException w:name="List Paragraph" w:semiHidden="0" w:uiPriority="34" w:unhideWhenUsed="0" w:qFormat="1"/>
+    <w:lsdException w:name="Quote" w:semiHidden="0" w:uiPriority="29" w:unhideWhenUsed="0" w:qFormat="1"/>
+    <w:lsdException w:name="Intense Quote" w:semiHidden="0" w:uiPriority="30" w:unhideWhenUsed="0" w:qFormat="1"/>
+    <w:lsdException w:name="Medium List 2 Accent 1" w:semiHidden="0" w:uiPriority="66" w:unhideWhenUsed="0"/>
+    <w:lsdException w:name="Medium Grid 1 Accent 1" w:semiHidden="0" w:uiPriority="67" w:unhideWhenUsed="0"/>
+    <w:lsdException w:name="Medium Grid 2 Accent 1" w:semiHidden="0" w:uiPriority="68" w:unhideWhenUsed="0"/>
+    <w:lsdException w:name="Medium Grid 3 Accent 1" w:semiHidden="0" w:uiPriority="69" w:unhideWhenUsed="0"/>
+    <w:lsdException w:name="Dark List Accent 1" w:semiHidden="0" w:uiPriority="70" w:unhideWhenUsed="0"/>
+    <w:lsdException w:name="Colorful Shading Accent 1" w:semiHidden="0" w:uiPriority="71" w:unhideWhenUsed="0"/>
+    <w:lsdException w:name="Colorful List Accent 1" w:semiHidden="0" w:uiPriority="72" w:unhideWhenUsed="0"/>
+    <w:lsdException w:name="Colorful Grid Accent 1" w:semiHidden="0" w:uiPriority="73" w:unhideWhenUsed="0"/>
+    <w:lsdException w:name="Light Shading Accent 2" w:semiHidden="0" w:uiPriority="60" w:unhideWhenUsed="0"/>
+    <w:lsdException w:name="Light List Accent 2" w:semiHidden="0" w:uiPriority="61" w:unhideWhenUsed="0"/>
+    <w:lsdException w:name="Light Grid Accent 2" w:semiHidden="0" w:uiPriority="62" w:unhideWhenUsed="0"/>
+    <w:lsdException w:name="Medium Shading 1 Accent 2" w:semiHidden="0" w:uiPriority="63" w:unhideWhenUsed="0"/>
+    <w:lsdException w:name="Medium Shading 2 Accent 2" w:semiHidden="0" w:uiPriority="64" w:unhideWhenUsed="0"/>
+    <w:lsdException w:name="Medium List 1 Accent 2" w:semiHidden="0" w:uiPriority="65" w:unhideWhenUsed="0"/>
+    <w:lsdException w:name="Medium List 2 Accent 2" w:semiHidden="0" w:uiPriority="66" w:unhideWhenUsed="0"/>
+    <w:lsdException w:name="Medium Grid 1 Accent 2" w:semiHidden="0" w:uiPriority="67" w:unhideWhenUsed="0"/>
+    <w:lsdException w:name="Medium Grid 2 Accent 2" w:semiHidden="0" w:uiPriority="68" w:unhideWhenUsed="0"/>
+    <w:lsdException w:name="Medium Grid 3 Accent 2" w:semiHidden="0" w:uiPriority="69" w:unhideWhenUsed="0"/>
+    <w:lsdException w:name="Dark List Accent 2" w:semiHidden="0" w:uiPriority="70" w:unhideWhenUsed="0"/>
+    <w:lsdException w:name="Colorful Shading Accent 2" w:semiHidden="0" w:uiPriority="71" w:unhideWhenUsed="0"/>
+    <w:lsdException w:name="Colorful List Accent 2" w:semiHidden="0" w:uiPriority="72" w:unhideWhenUsed="0"/>
+    <w:lsdException w:name="Colorful Grid Accent 2" w:semiHidden="0" w:uiPriority="73" w:unhideWhenUsed="0"/>
+    <w:lsdException w:name="Light Shading Accent 3" w:semiHidden="0" w:uiPriority="60" w:unhideWhenUsed="0"/>
+    <w:lsdException w:name="Light List Accent 3" w:semiHidden="0" w:uiPriority="61" w:unhideWhenUsed="0"/>
+    <w:lsdException w:name="Light Grid Accent 3" w:semiHidden="0" w:uiPriority="62" w:unhideWhenUsed="0"/>
+    <w:lsdException w:name="Medium Shading 1 Accent 3" w:semiHidden="0" w:uiPriority="63" w:unhideWhenUsed="0"/>
+    <w:lsdException w:name="Medium Shading 2 Accent 3" w:semiHidden="0" w:uiPriority="64" w:unhideWhenUsed="0"/>
+    <w:lsdException w:name="Medium List 1 Accent 3" w:semiHidden="0" w:uiPriority="65" w:unhideWhenUsed="0"/>
+    <w:lsdException w:name="Medium List 2 Accent 3" w:semiHidden="0" w:uiPriority="66" w:unhideWhenUsed="0"/>
+    <w:lsdException w:name="Medium Grid 1 Accent 3" w:semiHidden="0" w:uiPriority="67" w:unhideWhenUsed="0"/>
+    <w:lsdException w:name="Medium Grid 2 Accent 3" w:semiHidden="0" w:uiPriority="68" w:unhideWhenUsed="0"/>
+    <w:lsdException w:name="Medium Grid 3 Accent 3" w:semiHidden="0" w:uiPriority="69" w:unhideWhenUsed="0"/>
+    <w:lsdException w:name="Dark List Accent 3" w:semiHidden="0" w:uiPriority="70" w:unhideWhenUsed="0"/>
+    <w:lsdException w:name="Colorful Shading Accent 3" w:semiHidden="0" w:uiPriority="71" w:unhideWhenUsed="0"/>
+    <w:lsdException w:name="Colorful List Accent 3" w:semiHidden="0" w:uiPriority="72" w:unhideWhenUsed="0"/>
+    <w:lsdException w:name="Colorful Grid Accent 3" w:semiHidden="0" w:uiPriority="73" w:unhideWhenUsed="0"/>
+    <w:lsdException w:name="Light Shading Accent 4" w:semiHidden="0" w:uiPriority="60" w:unhideWhenUsed="0"/>
+    <w:lsdException w:name="Light List Accent 4" w:semiHidden="0" w:uiPriority="61" w:unhideWhenUsed="0"/>
+    <w:lsdException w:name="Light Grid Accent 4" w:semiHidden="0" w:uiPriority="62" w:unhideWhenUsed="0"/>
+    <w:lsdException w:name="Medium Shading 1 Accent 4" w:semiHidden="0" w:uiPriority="63" w:unhideWhenUsed="0"/>
+    <w:lsdException w:name="Medium Shading 2 Accent 4" w:semiHidden="0" w:uiPriority="64" w:unhideWhenUsed="0"/>
+    <w:lsdException w:name="Medium List 1 Accent 4" w:semiHidden="0" w:uiPriority="65" w:unhideWhenUsed="0"/>
+    <w:lsdException w:name="Medium List 2 Accent 4" w:semiHidden="0" w:uiPriority="66" w:unhideWhenUsed="0"/>
+    <w:lsdException w:name="Medium Grid 1 Accent 4" w:semiHidden="0" w:uiPriority="67" w:unhideWhenUsed="0"/>
+    <w:lsdException w:name="Medium Grid 2 Accent 4" w:semiHidden="0" w:uiPriority="68" w:unhideWhenUsed="0"/>
+    <w:lsdException w:name="Medium Grid 3 Accent 4" w:semiHidden="0" w:uiPriority="69" w:unhideWhenUsed="0"/>
+    <w:lsdException w:name="Dark List Accent 4" w:semiHidden="0" w:uiPriority="70" w:unhideWhenUsed="0"/>
+    <w:lsdException w:name="Colorful Shading Accent 4" w:semiHidden="0" w:uiPriority="71" w:unhideWhenUsed="0"/>
+    <w:lsdException w:name="Colorful List Accent 4" w:semiHidden="0" w:uiPriority="72" w:unhideWhenUsed="0"/>
+    <w:lsdException w:name="Colorful Grid Accent 4" w:semiHidden="0" w:uiPriority="73" w:unhideWhenUsed="0"/>
+    <w:lsdException w:name="Light Shading Accent 5" w:semiHidden="0" w:uiPriority="60" w:unhideWhenUsed="0"/>
+    <w:lsdException w:name="Light List Accent 5" w:semiHidden="0" w:uiPriority="61" w:unhideWhenUsed="0"/>
+    <w:lsdException w:name="Light Grid Accent 5" w:semiHidden="0" w:uiPriority="62" w:unhideWhenUsed="0"/>
+    <w:lsdException w:name="Medium Shading 1 Accent 5" w:semiHidden="0" w:uiPriority="63" w:unhideWhenUsed="0"/>
+    <w:lsdException w:name="Medium Shading 2 Accent 5" w:semiHidden="0" w:uiPriority="64" w:unhideWhenUsed="0"/>
+    <w:lsdException w:name="Medium List 1 Accent 5" w:semiHidden="0" w:uiPriority="65" w:unhideWhenUsed="0"/>
+    <w:lsdException w:name="Medium List 2 Accent 5" w:semiHidden="0" w:uiPriority="66" w:unhideWhenUsed="0"/>
+    <w:lsdException w:name="Medium Grid 1 Accent 5" w:semiHidden="0" w:uiPriority="67" w:unhideWhenUsed="0"/>
+    <w:lsdException w:name="Medium Grid 2 Accent 5" w:semiHidden="0" w:uiPriority="68" w:unhideWhenUsed="0"/>
+    <w:lsdException w:name="Medium Grid 3 Accent 5" w:semiHidden="0" w:uiPriority="69" w:unhideWhenUsed="0"/>
+    <w:lsdException w:name="Dark List Accent 5" w:semiHidden="0" w:uiPriority="70" w:unhideWhenUsed="0"/>
+    <w:lsdException w:name="Colorful Shading Accent 5" w:semiHidden="0" w:uiPriority="71" w:unhideWhenUsed="0"/>
+    <w:lsdException w:name="Colorful List Accent 5" w:semiHidden="0" w:uiPriority="72" w:unhideWhenUsed="0"/>
+    <w:lsdException w:name="Colorful Grid Accent 5" w:semiHidden="0" w:uiPriority="73" w:unhideWhenUsed="0"/>
+    <w:lsdException w:name="Light Shading Accent 6" w:semiHidden="0" w:uiPriority="60" w:unhideWhenUsed="0"/>
+    <w:lsdException w:name="Light List Accent 6" w:semiHidden="0" w:uiPriority="61" w:unhideWhenUsed="0"/>
+    <w:lsdException w:name="Light Grid Accent 6" w:semiHidden="0" w:uiPriority="62" w:unhideWhenUsed="0"/>
+    <w:lsdException w:name="Medium Shading 1 Accent 6" w:semiHidden="0" w:uiPriority="63" w:unhideWhenUsed="0"/>
+    <w:lsdException w:name="Medium Shading 2 Accent 6" w:semiHidden="0" w:uiPriority="64" w:unhideWhenUsed="0"/>
+    <w:lsdException w:name="Medium List 1 Accent 6" w:semiHidden="0" w:uiPriority="65" w:unhideWhenUsed="0"/>
+    <w:lsdException w:name="Medium List 2 Accent 6" w:semiHidden="0" w:uiPriority="66" w:unhideWhenUsed="0"/>
+    <w:lsdException w:name="Medium Grid 1 Accent 6" w:semiHidden="0" w:uiPriority="67" w:unhideWhenUsed="0"/>
+    <w:lsdException w:name="Medium Grid 2 Accent 6" w:semiHidden="0" w:uiPriority="68" w:unhideWhenUsed="0"/>
+    <w:lsdException w:name="Medium Grid 3 Accent 6" w:semiHidden="0" w:uiPriority="69" w:unhideWhenUsed="0"/>
+    <w:lsdException w:name="Dark List Accent 6" w:semiHidden="0" w:uiPriority="70" w:unhideWhenUsed="0"/>
+    <w:lsdException w:name="Colorful Shading Accent 6" w:semiHidden="0" w:uiPriority="71" w:unhideWhenUsed="0"/>
+    <w:lsdException w:name="Colorful List Accent 6" w:semiHidden="0" w:uiPriority="72" w:unhideWhenUsed="0"/>
+    <w:lsdException w:name="Colorful Grid Accent 6" w:semiHidden="0" w:uiPriority="73" w:unhideWhenUsed="0"/>
+    <w:lsdException w:name="Subtle Emphasis" w:semiHidden="0" w:uiPriority="19" w:unhideWhenUsed="0" w:qFormat="1"/>
+    <w:lsdException w:name="Intense Emphasis" w:semiHidden="0" w:uiPriority="21" w:unhideWhenUsed="0" w:qFormat="1"/>
+    <w:lsdException w:name="Subtle Reference" w:semiHidden="0" w:uiPriority="31" w:unhideWhenUsed="0" w:qFormat="1"/>
+    <w:lsdException w:name="Intense Reference" w:semiHidden="0" w:uiPriority="32" w:unhideWhenUsed="0" w:qFormat="1"/>
+    <w:lsdException w:name="Book Title" w:semiHidden="0" w:uiPriority="33" w:unhideWhenUsed="0" w:qFormat="1"/>
+    <w:lsdException w:name="Bibliography" w:uiPriority="37"/>
+    <w:lsdException w:name="TOC Heading" w:uiPriority="39" w:qFormat="1"/>
   </w:latentStyles>
-  <w:style w:type="paragraph" w:default="1" w:styleId="Normal">
+  <w:style w:type="paragraph" w:default="1" w:styleId="a">
     <w:name w:val="Normal"/>
     <w:qFormat/>
     <w:rsid w:val="00282440"/>
   </w:style>
-  <w:style w:type="paragraph" w:styleId="Heading1">
+  <w:style w:type="paragraph" w:styleId="1">
     <w:name w:val="heading 1"/>
-    <w:basedOn w:val="Normal"/>
-    <w:next w:val="Normal"/>
-    <w:link w:val="Heading1Char"/>
+    <w:basedOn w:val="a"/>
+    <w:next w:val="a"/>
+    <w:link w:val="10"/>
     <w:uiPriority w:val="9"/>
     <w:qFormat/>
     <w:rsid w:val="00D312F6"/>
@@ -3266,11 +3253,11 @@
       <w:szCs w:val="40"/>
     </w:rPr>
   </w:style>
-  <w:style w:type="paragraph" w:styleId="Heading2">
+  <w:style w:type="paragraph" w:styleId="2">
     <w:name w:val="heading 2"/>
-    <w:basedOn w:val="Normal"/>
-    <w:next w:val="Normal"/>
-    <w:link w:val="Heading2Char"/>
+    <w:basedOn w:val="a"/>
+    <w:next w:val="a"/>
+    <w:link w:val="20"/>
     <w:uiPriority w:val="9"/>
     <w:unhideWhenUsed/>
     <w:qFormat/>
@@ -3289,11 +3276,11 @@
       <w:szCs w:val="36"/>
     </w:rPr>
   </w:style>
-  <w:style w:type="paragraph" w:styleId="Heading3">
+  <w:style w:type="paragraph" w:styleId="3">
     <w:name w:val="heading 3"/>
-    <w:basedOn w:val="Normal"/>
-    <w:next w:val="Normal"/>
-    <w:link w:val="Heading3Char"/>
+    <w:basedOn w:val="a"/>
+    <w:next w:val="a"/>
+    <w:link w:val="30"/>
     <w:uiPriority w:val="9"/>
     <w:unhideWhenUsed/>
     <w:qFormat/>
@@ -3311,11 +3298,11 @@
       <w:szCs w:val="32"/>
     </w:rPr>
   </w:style>
-  <w:style w:type="paragraph" w:styleId="Heading4">
+  <w:style w:type="paragraph" w:styleId="4">
     <w:name w:val="heading 4"/>
-    <w:basedOn w:val="Normal"/>
-    <w:next w:val="Normal"/>
-    <w:link w:val="Heading4Char"/>
+    <w:basedOn w:val="a"/>
+    <w:next w:val="a"/>
+    <w:link w:val="40"/>
     <w:uiPriority w:val="9"/>
     <w:unhideWhenUsed/>
     <w:qFormat/>
@@ -3335,11 +3322,11 @@
       <w:szCs w:val="28"/>
     </w:rPr>
   </w:style>
-  <w:style w:type="paragraph" w:styleId="Heading5">
+  <w:style w:type="paragraph" w:styleId="5">
     <w:name w:val="heading 5"/>
-    <w:basedOn w:val="Normal"/>
-    <w:next w:val="Normal"/>
-    <w:link w:val="Heading5Char"/>
+    <w:basedOn w:val="a"/>
+    <w:next w:val="a"/>
+    <w:link w:val="50"/>
     <w:uiPriority w:val="9"/>
     <w:semiHidden/>
     <w:unhideWhenUsed/>
@@ -3358,11 +3345,11 @@
       <w:szCs w:val="24"/>
     </w:rPr>
   </w:style>
-  <w:style w:type="paragraph" w:styleId="Heading6">
+  <w:style w:type="paragraph" w:styleId="6">
     <w:name w:val="heading 6"/>
-    <w:basedOn w:val="Normal"/>
-    <w:next w:val="Normal"/>
-    <w:link w:val="Heading6Char"/>
+    <w:basedOn w:val="a"/>
+    <w:next w:val="a"/>
+    <w:link w:val="60"/>
     <w:uiPriority w:val="9"/>
     <w:semiHidden/>
     <w:unhideWhenUsed/>
@@ -3383,11 +3370,11 @@
       <w:szCs w:val="24"/>
     </w:rPr>
   </w:style>
-  <w:style w:type="paragraph" w:styleId="Heading7">
+  <w:style w:type="paragraph" w:styleId="7">
     <w:name w:val="heading 7"/>
-    <w:basedOn w:val="Normal"/>
-    <w:next w:val="Normal"/>
-    <w:link w:val="Heading7Char"/>
+    <w:basedOn w:val="a"/>
+    <w:next w:val="a"/>
+    <w:link w:val="70"/>
     <w:uiPriority w:val="9"/>
     <w:semiHidden/>
     <w:unhideWhenUsed/>
@@ -3408,11 +3395,11 @@
       <w:szCs w:val="22"/>
     </w:rPr>
   </w:style>
-  <w:style w:type="paragraph" w:styleId="Heading8">
+  <w:style w:type="paragraph" w:styleId="8">
     <w:name w:val="heading 8"/>
-    <w:basedOn w:val="Normal"/>
-    <w:next w:val="Normal"/>
-    <w:link w:val="Heading8Char"/>
+    <w:basedOn w:val="a"/>
+    <w:next w:val="a"/>
+    <w:link w:val="80"/>
     <w:uiPriority w:val="9"/>
     <w:semiHidden/>
     <w:unhideWhenUsed/>
@@ -3431,11 +3418,11 @@
       <w:szCs w:val="22"/>
     </w:rPr>
   </w:style>
-  <w:style w:type="paragraph" w:styleId="Heading9">
+  <w:style w:type="paragraph" w:styleId="9">
     <w:name w:val="heading 9"/>
-    <w:basedOn w:val="Normal"/>
-    <w:next w:val="Normal"/>
-    <w:link w:val="Heading9Char"/>
+    <w:basedOn w:val="a"/>
+    <w:next w:val="a"/>
+    <w:link w:val="90"/>
     <w:uiPriority w:val="9"/>
     <w:semiHidden/>
     <w:unhideWhenUsed/>
@@ -3456,17 +3443,18 @@
       <w:szCs w:val="22"/>
     </w:rPr>
   </w:style>
-  <w:style w:type="character" w:default="1" w:styleId="DefaultParagraphFont">
+  <w:style w:type="character" w:default="1" w:styleId="a0">
     <w:name w:val="Default Paragraph Font"/>
     <w:uiPriority w:val="1"/>
     <w:semiHidden/>
     <w:unhideWhenUsed/>
   </w:style>
-  <w:style w:type="table" w:default="1" w:styleId="TableNormal">
+  <w:style w:type="table" w:default="1" w:styleId="a1">
     <w:name w:val="Normal Table"/>
     <w:uiPriority w:val="99"/>
     <w:semiHidden/>
     <w:unhideWhenUsed/>
+    <w:qFormat/>
     <w:tblPr>
       <w:tblInd w:w="0" w:type="dxa"/>
       <w:tblCellMar>
@@ -3477,30 +3465,30 @@
       </w:tblCellMar>
     </w:tblPr>
   </w:style>
-  <w:style w:type="numbering" w:default="1" w:styleId="NoList">
+  <w:style w:type="numbering" w:default="1" w:styleId="a2">
     <w:name w:val="No List"/>
     <w:uiPriority w:val="99"/>
     <w:semiHidden/>
     <w:unhideWhenUsed/>
   </w:style>
-  <w:style w:type="paragraph" w:styleId="NoSpacing">
+  <w:style w:type="paragraph" w:styleId="a3">
     <w:name w:val="No Spacing"/>
-    <w:link w:val="NoSpacingChar"/>
+    <w:link w:val="a4"/>
     <w:uiPriority w:val="1"/>
     <w:qFormat/>
     <w:rsid w:val="00282440"/>
   </w:style>
-  <w:style w:type="character" w:customStyle="1" w:styleId="NoSpacingChar">
-    <w:name w:val="No Spacing Char"/>
-    <w:basedOn w:val="DefaultParagraphFont"/>
-    <w:link w:val="NoSpacing"/>
+  <w:style w:type="character" w:customStyle="1" w:styleId="a4">
+    <w:name w:val="Без разредка Знак"/>
+    <w:basedOn w:val="a0"/>
+    <w:link w:val="a3"/>
     <w:uiPriority w:val="1"/>
     <w:rsid w:val="00076268"/>
   </w:style>
-  <w:style w:type="character" w:customStyle="1" w:styleId="Heading1Char">
-    <w:name w:val="Heading 1 Char"/>
-    <w:basedOn w:val="DefaultParagraphFont"/>
-    <w:link w:val="Heading1"/>
+  <w:style w:type="character" w:customStyle="1" w:styleId="10">
+    <w:name w:val="Заглавие 1 Знак"/>
+    <w:basedOn w:val="a0"/>
+    <w:link w:val="1"/>
     <w:uiPriority w:val="9"/>
     <w:rsid w:val="00D312F6"/>
     <w:rPr>
@@ -3510,10 +3498,10 @@
       <w:szCs w:val="40"/>
     </w:rPr>
   </w:style>
-  <w:style w:type="paragraph" w:styleId="TOCHeading">
+  <w:style w:type="paragraph" w:styleId="a5">
     <w:name w:val="TOC Heading"/>
-    <w:basedOn w:val="Heading1"/>
-    <w:next w:val="Normal"/>
+    <w:basedOn w:val="1"/>
+    <w:next w:val="a"/>
     <w:uiPriority w:val="39"/>
     <w:unhideWhenUsed/>
     <w:qFormat/>
@@ -3522,10 +3510,10 @@
       <w:outlineLvl w:val="9"/>
     </w:pPr>
   </w:style>
-  <w:style w:type="paragraph" w:styleId="TOC1">
+  <w:style w:type="paragraph" w:styleId="11">
     <w:name w:val="toc 1"/>
-    <w:basedOn w:val="Normal"/>
-    <w:next w:val="Normal"/>
+    <w:basedOn w:val="a"/>
+    <w:next w:val="a"/>
     <w:autoRedefine/>
     <w:uiPriority w:val="39"/>
     <w:unhideWhenUsed/>
@@ -3534,9 +3522,9 @@
       <w:spacing w:after="100"/>
     </w:pPr>
   </w:style>
-  <w:style w:type="character" w:styleId="Hyperlink">
+  <w:style w:type="character" w:styleId="a6">
     <w:name w:val="Hyperlink"/>
-    <w:basedOn w:val="DefaultParagraphFont"/>
+    <w:basedOn w:val="a0"/>
     <w:uiPriority w:val="99"/>
     <w:unhideWhenUsed/>
     <w:rsid w:val="00076268"/>
@@ -3545,10 +3533,10 @@
       <w:u w:val="single"/>
     </w:rPr>
   </w:style>
-  <w:style w:type="paragraph" w:styleId="Header">
+  <w:style w:type="paragraph" w:styleId="a7">
     <w:name w:val="header"/>
-    <w:basedOn w:val="Normal"/>
-    <w:link w:val="HeaderChar"/>
+    <w:basedOn w:val="a"/>
+    <w:link w:val="a8"/>
     <w:uiPriority w:val="99"/>
     <w:unhideWhenUsed/>
     <w:rsid w:val="00076268"/>
@@ -3559,10 +3547,10 @@
       </w:tabs>
     </w:pPr>
   </w:style>
-  <w:style w:type="character" w:customStyle="1" w:styleId="HeaderChar">
-    <w:name w:val="Header Char"/>
-    <w:basedOn w:val="DefaultParagraphFont"/>
-    <w:link w:val="Header"/>
+  <w:style w:type="character" w:customStyle="1" w:styleId="a8">
+    <w:name w:val="Горен колонтитул Знак"/>
+    <w:basedOn w:val="a0"/>
+    <w:link w:val="a7"/>
     <w:uiPriority w:val="99"/>
     <w:rsid w:val="00076268"/>
     <w:rPr>
@@ -3572,10 +3560,10 @@
       <w:lang w:val="nl-NL"/>
     </w:rPr>
   </w:style>
-  <w:style w:type="paragraph" w:styleId="Footer">
+  <w:style w:type="paragraph" w:styleId="a9">
     <w:name w:val="footer"/>
-    <w:basedOn w:val="Normal"/>
-    <w:link w:val="FooterChar"/>
+    <w:basedOn w:val="a"/>
+    <w:link w:val="aa"/>
     <w:uiPriority w:val="99"/>
     <w:unhideWhenUsed/>
     <w:rsid w:val="00076268"/>
@@ -3586,10 +3574,10 @@
       </w:tabs>
     </w:pPr>
   </w:style>
-  <w:style w:type="character" w:customStyle="1" w:styleId="FooterChar">
-    <w:name w:val="Footer Char"/>
-    <w:basedOn w:val="DefaultParagraphFont"/>
-    <w:link w:val="Footer"/>
+  <w:style w:type="character" w:customStyle="1" w:styleId="aa">
+    <w:name w:val="Долен колонтитул Знак"/>
+    <w:basedOn w:val="a0"/>
+    <w:link w:val="a9"/>
     <w:uiPriority w:val="99"/>
     <w:rsid w:val="00076268"/>
     <w:rPr>
@@ -3599,9 +3587,9 @@
       <w:lang w:val="nl-NL"/>
     </w:rPr>
   </w:style>
-  <w:style w:type="paragraph" w:styleId="ListParagraph">
+  <w:style w:type="paragraph" w:styleId="ab">
     <w:name w:val="List Paragraph"/>
-    <w:basedOn w:val="Normal"/>
+    <w:basedOn w:val="a"/>
     <w:uiPriority w:val="34"/>
     <w:qFormat/>
     <w:rsid w:val="000938CE"/>
@@ -3610,10 +3598,10 @@
       <w:contextualSpacing/>
     </w:pPr>
   </w:style>
-  <w:style w:type="character" w:customStyle="1" w:styleId="Heading2Char">
-    <w:name w:val="Heading 2 Char"/>
-    <w:basedOn w:val="DefaultParagraphFont"/>
-    <w:link w:val="Heading2"/>
+  <w:style w:type="character" w:customStyle="1" w:styleId="20">
+    <w:name w:val="Заглавие 2 Знак"/>
+    <w:basedOn w:val="a0"/>
+    <w:link w:val="2"/>
     <w:uiPriority w:val="9"/>
     <w:rsid w:val="00D312F6"/>
     <w:rPr>
@@ -3624,10 +3612,10 @@
       <w:szCs w:val="36"/>
     </w:rPr>
   </w:style>
-  <w:style w:type="character" w:customStyle="1" w:styleId="Heading3Char">
-    <w:name w:val="Heading 3 Char"/>
-    <w:basedOn w:val="DefaultParagraphFont"/>
-    <w:link w:val="Heading3"/>
+  <w:style w:type="character" w:customStyle="1" w:styleId="30">
+    <w:name w:val="Заглавие 3 Знак"/>
+    <w:basedOn w:val="a0"/>
+    <w:link w:val="3"/>
     <w:uiPriority w:val="9"/>
     <w:rsid w:val="00282440"/>
     <w:rPr>
@@ -3637,10 +3625,10 @@
       <w:szCs w:val="32"/>
     </w:rPr>
   </w:style>
-  <w:style w:type="character" w:customStyle="1" w:styleId="Heading4Char">
-    <w:name w:val="Heading 4 Char"/>
-    <w:basedOn w:val="DefaultParagraphFont"/>
-    <w:link w:val="Heading4"/>
+  <w:style w:type="character" w:customStyle="1" w:styleId="40">
+    <w:name w:val="Заглавие 4 Знак"/>
+    <w:basedOn w:val="a0"/>
+    <w:link w:val="4"/>
     <w:uiPriority w:val="9"/>
     <w:rsid w:val="00282440"/>
     <w:rPr>
@@ -3652,10 +3640,10 @@
       <w:szCs w:val="28"/>
     </w:rPr>
   </w:style>
-  <w:style w:type="character" w:customStyle="1" w:styleId="Heading5Char">
-    <w:name w:val="Heading 5 Char"/>
-    <w:basedOn w:val="DefaultParagraphFont"/>
-    <w:link w:val="Heading5"/>
+  <w:style w:type="character" w:customStyle="1" w:styleId="50">
+    <w:name w:val="Заглавие 5 Знак"/>
+    <w:basedOn w:val="a0"/>
+    <w:link w:val="5"/>
     <w:uiPriority w:val="9"/>
     <w:semiHidden/>
     <w:rsid w:val="00282440"/>
@@ -3666,10 +3654,10 @@
       <w:szCs w:val="24"/>
     </w:rPr>
   </w:style>
-  <w:style w:type="character" w:customStyle="1" w:styleId="Heading6Char">
-    <w:name w:val="Heading 6 Char"/>
-    <w:basedOn w:val="DefaultParagraphFont"/>
-    <w:link w:val="Heading6"/>
+  <w:style w:type="character" w:customStyle="1" w:styleId="60">
+    <w:name w:val="Заглавие 6 Знак"/>
+    <w:basedOn w:val="a0"/>
+    <w:link w:val="6"/>
     <w:uiPriority w:val="9"/>
     <w:semiHidden/>
     <w:rsid w:val="00282440"/>
@@ -3682,10 +3670,10 @@
       <w:szCs w:val="24"/>
     </w:rPr>
   </w:style>
-  <w:style w:type="character" w:customStyle="1" w:styleId="Heading7Char">
-    <w:name w:val="Heading 7 Char"/>
-    <w:basedOn w:val="DefaultParagraphFont"/>
-    <w:link w:val="Heading7"/>
+  <w:style w:type="character" w:customStyle="1" w:styleId="70">
+    <w:name w:val="Заглавие 7 Знак"/>
+    <w:basedOn w:val="a0"/>
+    <w:link w:val="7"/>
     <w:uiPriority w:val="9"/>
     <w:semiHidden/>
     <w:rsid w:val="00282440"/>
@@ -3698,10 +3686,10 @@
       <w:szCs w:val="22"/>
     </w:rPr>
   </w:style>
-  <w:style w:type="character" w:customStyle="1" w:styleId="Heading8Char">
-    <w:name w:val="Heading 8 Char"/>
-    <w:basedOn w:val="DefaultParagraphFont"/>
-    <w:link w:val="Heading8"/>
+  <w:style w:type="character" w:customStyle="1" w:styleId="80">
+    <w:name w:val="Заглавие 8 Знак"/>
+    <w:basedOn w:val="a0"/>
+    <w:link w:val="8"/>
     <w:uiPriority w:val="9"/>
     <w:semiHidden/>
     <w:rsid w:val="00282440"/>
@@ -3712,10 +3700,10 @@
       <w:szCs w:val="22"/>
     </w:rPr>
   </w:style>
-  <w:style w:type="character" w:customStyle="1" w:styleId="Heading9Char">
-    <w:name w:val="Heading 9 Char"/>
-    <w:basedOn w:val="DefaultParagraphFont"/>
-    <w:link w:val="Heading9"/>
+  <w:style w:type="character" w:customStyle="1" w:styleId="90">
+    <w:name w:val="Заглавие 9 Знак"/>
+    <w:basedOn w:val="a0"/>
+    <w:link w:val="9"/>
     <w:uiPriority w:val="9"/>
     <w:semiHidden/>
     <w:rsid w:val="00282440"/>
@@ -3728,10 +3716,10 @@
       <w:szCs w:val="22"/>
     </w:rPr>
   </w:style>
-  <w:style w:type="paragraph" w:styleId="Caption">
+  <w:style w:type="paragraph" w:styleId="ac">
     <w:name w:val="caption"/>
-    <w:basedOn w:val="Normal"/>
-    <w:next w:val="Normal"/>
+    <w:basedOn w:val="a"/>
+    <w:next w:val="a"/>
     <w:uiPriority w:val="35"/>
     <w:semiHidden/>
     <w:unhideWhenUsed/>
@@ -3745,11 +3733,11 @@
       <w:szCs w:val="16"/>
     </w:rPr>
   </w:style>
-  <w:style w:type="paragraph" w:styleId="Title">
+  <w:style w:type="paragraph" w:styleId="ad">
     <w:name w:val="Title"/>
-    <w:basedOn w:val="Normal"/>
-    <w:next w:val="Normal"/>
-    <w:link w:val="TitleChar"/>
+    <w:basedOn w:val="a"/>
+    <w:next w:val="a"/>
+    <w:link w:val="ae"/>
     <w:uiPriority w:val="10"/>
     <w:qFormat/>
     <w:rsid w:val="00282440"/>
@@ -3763,10 +3751,10 @@
       <w:szCs w:val="96"/>
     </w:rPr>
   </w:style>
-  <w:style w:type="character" w:customStyle="1" w:styleId="TitleChar">
-    <w:name w:val="Title Char"/>
-    <w:basedOn w:val="DefaultParagraphFont"/>
-    <w:link w:val="Title"/>
+  <w:style w:type="character" w:customStyle="1" w:styleId="ae">
+    <w:name w:val="Заглавие Знак"/>
+    <w:basedOn w:val="a0"/>
+    <w:link w:val="ad"/>
     <w:uiPriority w:val="10"/>
     <w:rsid w:val="00282440"/>
     <w:rPr>
@@ -3776,11 +3764,11 @@
       <w:szCs w:val="96"/>
     </w:rPr>
   </w:style>
-  <w:style w:type="paragraph" w:styleId="Subtitle">
+  <w:style w:type="paragraph" w:styleId="af">
     <w:name w:val="Subtitle"/>
-    <w:basedOn w:val="Normal"/>
-    <w:next w:val="Normal"/>
-    <w:link w:val="SubtitleChar"/>
+    <w:basedOn w:val="a"/>
+    <w:next w:val="a"/>
+    <w:link w:val="af0"/>
     <w:uiPriority w:val="11"/>
     <w:qFormat/>
     <w:rsid w:val="00282440"/>
@@ -3798,10 +3786,10 @@
       <w:szCs w:val="28"/>
     </w:rPr>
   </w:style>
-  <w:style w:type="character" w:customStyle="1" w:styleId="SubtitleChar">
-    <w:name w:val="Subtitle Char"/>
-    <w:basedOn w:val="DefaultParagraphFont"/>
-    <w:link w:val="Subtitle"/>
+  <w:style w:type="character" w:customStyle="1" w:styleId="af0">
+    <w:name w:val="Подзаглавие Знак"/>
+    <w:basedOn w:val="a0"/>
+    <w:link w:val="af"/>
     <w:uiPriority w:val="11"/>
     <w:rsid w:val="00282440"/>
     <w:rPr>
@@ -3812,9 +3800,9 @@
       <w:szCs w:val="28"/>
     </w:rPr>
   </w:style>
-  <w:style w:type="character" w:styleId="Strong">
+  <w:style w:type="character" w:styleId="af1">
     <w:name w:val="Strong"/>
-    <w:basedOn w:val="DefaultParagraphFont"/>
+    <w:basedOn w:val="a0"/>
     <w:uiPriority w:val="22"/>
     <w:qFormat/>
     <w:rsid w:val="00282440"/>
@@ -3823,9 +3811,9 @@
       <w:bCs/>
     </w:rPr>
   </w:style>
-  <w:style w:type="character" w:styleId="Emphasis">
+  <w:style w:type="character" w:styleId="af2">
     <w:name w:val="Emphasis"/>
-    <w:basedOn w:val="DefaultParagraphFont"/>
+    <w:basedOn w:val="a0"/>
     <w:uiPriority w:val="20"/>
     <w:qFormat/>
     <w:rsid w:val="00282440"/>
@@ -3835,11 +3823,11 @@
       <w:color w:val="000000" w:themeColor="text1"/>
     </w:rPr>
   </w:style>
-  <w:style w:type="paragraph" w:styleId="Quote">
+  <w:style w:type="paragraph" w:styleId="af3">
     <w:name w:val="Quote"/>
-    <w:basedOn w:val="Normal"/>
-    <w:next w:val="Normal"/>
-    <w:link w:val="QuoteChar"/>
+    <w:basedOn w:val="a"/>
+    <w:next w:val="a"/>
+    <w:link w:val="af4"/>
     <w:uiPriority w:val="29"/>
     <w:qFormat/>
     <w:rsid w:val="00282440"/>
@@ -3855,10 +3843,10 @@
       <w:szCs w:val="24"/>
     </w:rPr>
   </w:style>
-  <w:style w:type="character" w:customStyle="1" w:styleId="QuoteChar">
-    <w:name w:val="Quote Char"/>
-    <w:basedOn w:val="DefaultParagraphFont"/>
-    <w:link w:val="Quote"/>
+  <w:style w:type="character" w:customStyle="1" w:styleId="af4">
+    <w:name w:val="Цитат Знак"/>
+    <w:basedOn w:val="a0"/>
+    <w:link w:val="af3"/>
     <w:uiPriority w:val="29"/>
     <w:rsid w:val="00282440"/>
     <w:rPr>
@@ -3868,11 +3856,11 @@
       <w:szCs w:val="24"/>
     </w:rPr>
   </w:style>
-  <w:style w:type="paragraph" w:styleId="IntenseQuote">
+  <w:style w:type="paragraph" w:styleId="af5">
     <w:name w:val="Intense Quote"/>
-    <w:basedOn w:val="Normal"/>
-    <w:next w:val="Normal"/>
-    <w:link w:val="IntenseQuoteChar"/>
+    <w:basedOn w:val="a"/>
+    <w:next w:val="a"/>
+    <w:link w:val="af6"/>
     <w:uiPriority w:val="30"/>
     <w:qFormat/>
     <w:rsid w:val="00282440"/>
@@ -3890,10 +3878,10 @@
       <w:szCs w:val="24"/>
     </w:rPr>
   </w:style>
-  <w:style w:type="character" w:customStyle="1" w:styleId="IntenseQuoteChar">
-    <w:name w:val="Intense Quote Char"/>
-    <w:basedOn w:val="DefaultParagraphFont"/>
-    <w:link w:val="IntenseQuote"/>
+  <w:style w:type="character" w:customStyle="1" w:styleId="af6">
+    <w:name w:val="Интензивно цитиране Знак"/>
+    <w:basedOn w:val="a0"/>
+    <w:link w:val="af5"/>
     <w:uiPriority w:val="30"/>
     <w:rsid w:val="00282440"/>
     <w:rPr>
@@ -3902,9 +3890,9 @@
       <w:szCs w:val="24"/>
     </w:rPr>
   </w:style>
-  <w:style w:type="character" w:styleId="SubtleEmphasis">
+  <w:style w:type="character" w:styleId="af7">
     <w:name w:val="Subtle Emphasis"/>
-    <w:basedOn w:val="DefaultParagraphFont"/>
+    <w:basedOn w:val="a0"/>
     <w:uiPriority w:val="19"/>
     <w:qFormat/>
     <w:rsid w:val="00282440"/>
@@ -3914,9 +3902,9 @@
       <w:color w:val="595959" w:themeColor="text1" w:themeTint="A6"/>
     </w:rPr>
   </w:style>
-  <w:style w:type="character" w:styleId="IntenseEmphasis">
+  <w:style w:type="character" w:styleId="af8">
     <w:name w:val="Intense Emphasis"/>
-    <w:basedOn w:val="DefaultParagraphFont"/>
+    <w:basedOn w:val="a0"/>
     <w:uiPriority w:val="21"/>
     <w:qFormat/>
     <w:rsid w:val="00282440"/>
@@ -3932,9 +3920,9 @@
       <w:color w:val="ED7D31" w:themeColor="accent2"/>
     </w:rPr>
   </w:style>
-  <w:style w:type="character" w:styleId="SubtleReference">
+  <w:style w:type="character" w:styleId="af9">
     <w:name w:val="Subtle Reference"/>
-    <w:basedOn w:val="DefaultParagraphFont"/>
+    <w:basedOn w:val="a0"/>
     <w:uiPriority w:val="31"/>
     <w:qFormat/>
     <w:rsid w:val="00282440"/>
@@ -3946,9 +3934,9 @@
       <w:u w:val="single" w:color="7F7F7F" w:themeColor="text1" w:themeTint="80"/>
     </w:rPr>
   </w:style>
-  <w:style w:type="character" w:styleId="IntenseReference">
+  <w:style w:type="character" w:styleId="afa">
     <w:name w:val="Intense Reference"/>
-    <w:basedOn w:val="DefaultParagraphFont"/>
+    <w:basedOn w:val="a0"/>
     <w:uiPriority w:val="32"/>
     <w:qFormat/>
     <w:rsid w:val="00282440"/>
@@ -3962,9 +3950,9 @@
       <w:u w:val="single"/>
     </w:rPr>
   </w:style>
-  <w:style w:type="character" w:styleId="BookTitle">
+  <w:style w:type="character" w:styleId="afb">
     <w:name w:val="Book Title"/>
-    <w:basedOn w:val="DefaultParagraphFont"/>
+    <w:basedOn w:val="a0"/>
     <w:uiPriority w:val="33"/>
     <w:qFormat/>
     <w:rsid w:val="00282440"/>
@@ -3976,10 +3964,10 @@
       <w:spacing w:val="0"/>
     </w:rPr>
   </w:style>
-  <w:style w:type="paragraph" w:styleId="TOC2">
+  <w:style w:type="paragraph" w:styleId="21">
     <w:name w:val="toc 2"/>
-    <w:basedOn w:val="Normal"/>
-    <w:next w:val="Normal"/>
+    <w:basedOn w:val="a"/>
+    <w:next w:val="a"/>
     <w:autoRedefine/>
     <w:uiPriority w:val="39"/>
     <w:unhideWhenUsed/>
@@ -3994,10 +3982,10 @@
       <w:szCs w:val="22"/>
     </w:rPr>
   </w:style>
-  <w:style w:type="paragraph" w:styleId="TOC3">
+  <w:style w:type="paragraph" w:styleId="31">
     <w:name w:val="toc 3"/>
-    <w:basedOn w:val="Normal"/>
-    <w:next w:val="Normal"/>
+    <w:basedOn w:val="a"/>
+    <w:next w:val="a"/>
     <w:autoRedefine/>
     <w:uiPriority w:val="39"/>
     <w:unhideWhenUsed/>
@@ -4012,9 +4000,9 @@
       <w:szCs w:val="22"/>
     </w:rPr>
   </w:style>
-  <w:style w:type="character" w:styleId="CommentReference">
+  <w:style w:type="character" w:styleId="afc">
     <w:name w:val="annotation reference"/>
-    <w:basedOn w:val="DefaultParagraphFont"/>
+    <w:basedOn w:val="a0"/>
     <w:uiPriority w:val="99"/>
     <w:semiHidden/>
     <w:unhideWhenUsed/>
@@ -4024,10 +4012,10 @@
       <w:szCs w:val="16"/>
     </w:rPr>
   </w:style>
-  <w:style w:type="paragraph" w:styleId="CommentText">
+  <w:style w:type="paragraph" w:styleId="afd">
     <w:name w:val="annotation text"/>
-    <w:basedOn w:val="Normal"/>
-    <w:link w:val="CommentTextChar"/>
+    <w:basedOn w:val="a"/>
+    <w:link w:val="afe"/>
     <w:uiPriority w:val="99"/>
     <w:semiHidden/>
     <w:unhideWhenUsed/>
@@ -4037,10 +4025,10 @@
       <w:szCs w:val="20"/>
     </w:rPr>
   </w:style>
-  <w:style w:type="character" w:customStyle="1" w:styleId="CommentTextChar">
-    <w:name w:val="Comment Text Char"/>
-    <w:basedOn w:val="DefaultParagraphFont"/>
-    <w:link w:val="CommentText"/>
+  <w:style w:type="character" w:customStyle="1" w:styleId="afe">
+    <w:name w:val="Текст на коментар Знак"/>
+    <w:basedOn w:val="a0"/>
+    <w:link w:val="afd"/>
     <w:uiPriority w:val="99"/>
     <w:semiHidden/>
     <w:rsid w:val="00B151BD"/>
@@ -4049,11 +4037,11 @@
       <w:szCs w:val="20"/>
     </w:rPr>
   </w:style>
-  <w:style w:type="paragraph" w:styleId="CommentSubject">
+  <w:style w:type="paragraph" w:styleId="aff">
     <w:name w:val="annotation subject"/>
-    <w:basedOn w:val="CommentText"/>
-    <w:next w:val="CommentText"/>
-    <w:link w:val="CommentSubjectChar"/>
+    <w:basedOn w:val="afd"/>
+    <w:next w:val="afd"/>
+    <w:link w:val="aff0"/>
     <w:uiPriority w:val="99"/>
     <w:semiHidden/>
     <w:unhideWhenUsed/>
@@ -4063,10 +4051,10 @@
       <w:bCs/>
     </w:rPr>
   </w:style>
-  <w:style w:type="character" w:customStyle="1" w:styleId="CommentSubjectChar">
-    <w:name w:val="Comment Subject Char"/>
-    <w:basedOn w:val="CommentTextChar"/>
-    <w:link w:val="CommentSubject"/>
+  <w:style w:type="character" w:customStyle="1" w:styleId="aff0">
+    <w:name w:val="Предмет на коментар Знак"/>
+    <w:basedOn w:val="afe"/>
+    <w:link w:val="aff"/>
     <w:uiPriority w:val="99"/>
     <w:semiHidden/>
     <w:rsid w:val="00B151BD"/>
@@ -4077,10 +4065,10 @@
       <w:szCs w:val="20"/>
     </w:rPr>
   </w:style>
-  <w:style w:type="paragraph" w:styleId="BalloonText">
+  <w:style w:type="paragraph" w:styleId="aff1">
     <w:name w:val="Balloon Text"/>
-    <w:basedOn w:val="Normal"/>
-    <w:link w:val="BalloonTextChar"/>
+    <w:basedOn w:val="a"/>
+    <w:link w:val="aff2"/>
     <w:uiPriority w:val="99"/>
     <w:semiHidden/>
     <w:unhideWhenUsed/>
@@ -4091,10 +4079,10 @@
       <w:szCs w:val="18"/>
     </w:rPr>
   </w:style>
-  <w:style w:type="character" w:customStyle="1" w:styleId="BalloonTextChar">
-    <w:name w:val="Balloon Text Char"/>
-    <w:basedOn w:val="DefaultParagraphFont"/>
-    <w:link w:val="BalloonText"/>
+  <w:style w:type="character" w:customStyle="1" w:styleId="aff2">
+    <w:name w:val="Изнесен текст Знак"/>
+    <w:basedOn w:val="a0"/>
+    <w:link w:val="aff1"/>
     <w:uiPriority w:val="99"/>
     <w:semiHidden/>
     <w:rsid w:val="00B151BD"/>
@@ -4104,9 +4092,9 @@
       <w:szCs w:val="18"/>
     </w:rPr>
   </w:style>
-  <w:style w:type="paragraph" w:styleId="NormalWeb">
+  <w:style w:type="paragraph" w:styleId="aff3">
     <w:name w:val="Normal (Web)"/>
-    <w:basedOn w:val="Normal"/>
+    <w:basedOn w:val="a"/>
     <w:uiPriority w:val="99"/>
     <w:unhideWhenUsed/>
     <w:rsid w:val="00756662"/>
@@ -4121,14 +4109,14 @@
   </w:style>
   <w:style w:type="character" w:customStyle="1" w:styleId="apple-converted-space">
     <w:name w:val="apple-converted-space"/>
-    <w:basedOn w:val="DefaultParagraphFont"/>
+    <w:basedOn w:val="a0"/>
     <w:rsid w:val="00756662"/>
   </w:style>
 </w:styles>
 </file>
 
 <file path=word/glossary/document.xml><?xml version="1.0" encoding="utf-8"?>
-<w:glossaryDocument xmlns:wpc="http://schemas.microsoft.com/office/word/2010/wordprocessingCanvas" xmlns:mc="http://schemas.openxmlformats.org/markup-compatibility/2006" xmlns:o="urn:schemas-microsoft-com:office:office" xmlns:r="http://schemas.openxmlformats.org/officeDocument/2006/relationships" xmlns:m="http://schemas.openxmlformats.org/officeDocument/2006/math" xmlns:v="urn:schemas-microsoft-com:vml" xmlns:wp14="http://schemas.microsoft.com/office/word/2010/wordprocessingDrawing" xmlns:wp="http://schemas.openxmlformats.org/drawingml/2006/wordprocessingDrawing" xmlns:w10="urn:schemas-microsoft-com:office:word" xmlns:w="http://schemas.openxmlformats.org/wordprocessingml/2006/main" xmlns:w14="http://schemas.microsoft.com/office/word/2010/wordml" xmlns:w15="http://schemas.microsoft.com/office/word/2012/wordml" xmlns:wpg="http://schemas.microsoft.com/office/word/2010/wordprocessingGroup" xmlns:wpi="http://schemas.microsoft.com/office/word/2010/wordprocessingInk" xmlns:wne="http://schemas.microsoft.com/office/word/2006/wordml" xmlns:wps="http://schemas.microsoft.com/office/word/2010/wordprocessingShape" mc:Ignorable="w14 w15 wp14">
+<w:glossaryDocument xmlns:ve="http://schemas.openxmlformats.org/markup-compatibility/2006" xmlns:o="urn:schemas-microsoft-com:office:office" xmlns:r="http://schemas.openxmlformats.org/officeDocument/2006/relationships" xmlns:m="http://schemas.openxmlformats.org/officeDocument/2006/math" xmlns:v="urn:schemas-microsoft-com:vml" xmlns:wp="http://schemas.openxmlformats.org/drawingml/2006/wordprocessingDrawing" xmlns:w10="urn:schemas-microsoft-com:office:word" xmlns:w="http://schemas.openxmlformats.org/wordprocessingml/2006/main" xmlns:wne="http://schemas.microsoft.com/office/word/2006/wordml">
   <w:docParts>
     <w:docPart>
       <w:docPartPr>
@@ -4154,7 +4142,7 @@
             <w:rPr>
               <w:rFonts w:asciiTheme="majorHAnsi" w:eastAsiaTheme="majorEastAsia" w:hAnsiTheme="majorHAnsi" w:cstheme="majorBidi"/>
               <w:caps/>
-              <w:color w:val="5B9BD5" w:themeColor="accent1"/>
+              <w:color w:val="4F81BD" w:themeColor="accent1"/>
               <w:sz w:val="80"/>
               <w:szCs w:val="80"/>
             </w:rPr>
@@ -4168,7 +4156,7 @@
 </file>
 
 <file path=word/glossary/fontTable.xml><?xml version="1.0" encoding="utf-8"?>
-<w:fonts xmlns:mc="http://schemas.openxmlformats.org/markup-compatibility/2006" xmlns:r="http://schemas.openxmlformats.org/officeDocument/2006/relationships" xmlns:w="http://schemas.openxmlformats.org/wordprocessingml/2006/main" xmlns:w14="http://schemas.microsoft.com/office/word/2010/wordml" xmlns:w15="http://schemas.microsoft.com/office/word/2012/wordml" mc:Ignorable="w14 w15">
+<w:fonts xmlns:r="http://schemas.openxmlformats.org/officeDocument/2006/relationships" xmlns:w="http://schemas.openxmlformats.org/wordprocessingml/2006/main">
   <w:font w:name="Symbol">
     <w:panose1 w:val="05050102010706020507"/>
     <w:charset w:val="02"/>
@@ -4178,14 +4166,14 @@
   </w:font>
   <w:font w:name="Times New Roman">
     <w:panose1 w:val="02020603050405020304"/>
-    <w:charset w:val="00"/>
+    <w:charset w:val="CC"/>
     <w:family w:val="roman"/>
     <w:pitch w:val="variable"/>
-    <w:sig w:usb0="E0002EFF" w:usb1="C0007843" w:usb2="00000009" w:usb3="00000000" w:csb0="000001FF" w:csb1="00000000"/>
+    <w:sig w:usb0="E0002AFF" w:usb1="C0007841" w:usb2="00000009" w:usb3="00000000" w:csb0="000001FF" w:csb1="00000000"/>
   </w:font>
   <w:font w:name="Courier New">
     <w:panose1 w:val="02070309020205020404"/>
-    <w:charset w:val="00"/>
+    <w:charset w:val="CC"/>
     <w:family w:val="modern"/>
     <w:pitch w:val="fixed"/>
     <w:sig w:usb0="E0002AFF" w:usb1="C0007843" w:usb2="00000009" w:usb3="00000000" w:csb0="000001FF" w:csb1="00000000"/>
@@ -4199,38 +4187,38 @@
   </w:font>
   <w:font w:name="Calibri">
     <w:panose1 w:val="020F0502020204030204"/>
+    <w:charset w:val="CC"/>
+    <w:family w:val="swiss"/>
+    <w:pitch w:val="variable"/>
+    <w:sig w:usb0="E10002FF" w:usb1="4000ACFF" w:usb2="00000009" w:usb3="00000000" w:csb0="0000019F" w:csb1="00000000"/>
+  </w:font>
+  <w:font w:name="Calibri Light">
+    <w:altName w:val="Calibri"/>
     <w:charset w:val="00"/>
     <w:family w:val="swiss"/>
     <w:pitch w:val="variable"/>
-    <w:sig w:usb0="E00002FF" w:usb1="4000ACFF" w:usb2="00000001" w:usb3="00000000" w:csb0="0000019F" w:csb1="00000000"/>
-  </w:font>
-  <w:font w:name="Calibri Light">
-    <w:panose1 w:val="020F0302020204030204"/>
-    <w:charset w:val="00"/>
-    <w:family w:val="swiss"/>
-    <w:pitch w:val="variable"/>
-    <w:sig w:usb0="A00002EF" w:usb1="4000207B" w:usb2="00000000" w:usb3="00000000" w:csb0="0000019F" w:csb1="00000000"/>
+    <w:sig w:usb0="00000001" w:usb1="4000207B" w:usb2="00000000" w:usb3="00000000" w:csb0="0000019F" w:csb1="00000000"/>
   </w:font>
   <w:font w:name="Arial">
     <w:panose1 w:val="020B0604020202020204"/>
-    <w:charset w:val="00"/>
+    <w:charset w:val="CC"/>
     <w:family w:val="swiss"/>
     <w:pitch w:val="variable"/>
     <w:sig w:usb0="E0002AFF" w:usb1="C0007843" w:usb2="00000009" w:usb3="00000000" w:csb0="000001FF" w:csb1="00000000"/>
   </w:font>
   <w:font w:name="Segoe UI">
     <w:panose1 w:val="020B0502040204020203"/>
-    <w:charset w:val="00"/>
+    <w:charset w:val="CC"/>
     <w:family w:val="swiss"/>
     <w:pitch w:val="variable"/>
-    <w:sig w:usb0="E4002EFF" w:usb1="C000E47F" w:usb2="00000009" w:usb3="00000000" w:csb0="000001FF" w:csb1="00000000"/>
+    <w:sig w:usb0="E10022FF" w:usb1="C000E47F" w:usb2="00000029" w:usb3="00000000" w:csb0="000001DF" w:csb1="00000000"/>
   </w:font>
   <w:font w:name="Arial Black">
     <w:panose1 w:val="020B0A04020102020204"/>
-    <w:charset w:val="00"/>
+    <w:charset w:val="CC"/>
     <w:family w:val="swiss"/>
     <w:pitch w:val="variable"/>
-    <w:sig w:usb0="A00002AF" w:usb1="400078FB" w:usb2="00000000" w:usb3="00000000" w:csb0="0000009F" w:csb1="00000000"/>
+    <w:sig w:usb0="00000287" w:usb1="00000000" w:usb2="00000000" w:usb3="00000000" w:csb0="0000009F" w:csb1="00000000"/>
   </w:font>
   <w:font w:name="Arial Rounded MT Bold">
     <w:panose1 w:val="020F0704030504030204"/>
@@ -4241,26 +4229,29 @@
   </w:font>
   <w:font w:name="Verdana">
     <w:panose1 w:val="020B0604030504040204"/>
-    <w:charset w:val="00"/>
+    <w:charset w:val="CC"/>
     <w:family w:val="swiss"/>
     <w:pitch w:val="variable"/>
     <w:sig w:usb0="A10006FF" w:usb1="4000205B" w:usb2="00000010" w:usb3="00000000" w:csb0="0000019F" w:csb1="00000000"/>
+  </w:font>
+  <w:font w:name="Cambria">
+    <w:panose1 w:val="02040503050406030204"/>
+    <w:charset w:val="CC"/>
+    <w:family w:val="roman"/>
+    <w:pitch w:val="variable"/>
+    <w:sig w:usb0="E00002FF" w:usb1="400004FF" w:usb2="00000000" w:usb3="00000000" w:csb0="0000019F" w:csb1="00000000"/>
   </w:font>
 </w:fonts>
 </file>
 
 <file path=word/glossary/settings.xml><?xml version="1.0" encoding="utf-8"?>
-<w:settings xmlns:mc="http://schemas.openxmlformats.org/markup-compatibility/2006" xmlns:o="urn:schemas-microsoft-com:office:office" xmlns:r="http://schemas.openxmlformats.org/officeDocument/2006/relationships" xmlns:m="http://schemas.openxmlformats.org/officeDocument/2006/math" xmlns:v="urn:schemas-microsoft-com:vml" xmlns:w10="urn:schemas-microsoft-com:office:word" xmlns:w="http://schemas.openxmlformats.org/wordprocessingml/2006/main" xmlns:w14="http://schemas.microsoft.com/office/word/2010/wordml" xmlns:w15="http://schemas.microsoft.com/office/word/2012/wordml" xmlns:sl="http://schemas.openxmlformats.org/schemaLibrary/2006/main" mc:Ignorable="w14 w15">
+<w:settings xmlns:o="urn:schemas-microsoft-com:office:office" xmlns:r="http://schemas.openxmlformats.org/officeDocument/2006/relationships" xmlns:m="http://schemas.openxmlformats.org/officeDocument/2006/math" xmlns:v="urn:schemas-microsoft-com:vml" xmlns:w10="urn:schemas-microsoft-com:office:word" xmlns:w="http://schemas.openxmlformats.org/wordprocessingml/2006/main" xmlns:sl="http://schemas.openxmlformats.org/schemaLibrary/2006/main">
   <w:view w:val="normal"/>
   <w:defaultTabStop w:val="720"/>
+  <w:hyphenationZone w:val="425"/>
   <w:characterSpacingControl w:val="doNotCompress"/>
   <w:compat>
     <w:useFELayout/>
-    <w:compatSetting w:name="compatibilityMode" w:uri="http://schemas.microsoft.com/office/word" w:val="15"/>
-    <w:compatSetting w:name="overrideTableStyleFontSizeAndJustification" w:uri="http://schemas.microsoft.com/office/word" w:val="1"/>
-    <w:compatSetting w:name="enableOpenTypeFeatures" w:uri="http://schemas.microsoft.com/office/word" w:val="1"/>
-    <w:compatSetting w:name="doNotFlipMirrorIndents" w:uri="http://schemas.microsoft.com/office/word" w:val="1"/>
-    <w:compatSetting w:name="differentiateMultirowTableHeaders" w:uri="http://schemas.microsoft.com/office/word" w:val="1"/>
   </w:compat>
   <w:rsids>
     <w:rsidRoot w:val="009C08E5"/>
@@ -4269,6 +4260,7 @@
     <w:rsid w:val="004D7A60"/>
     <w:rsid w:val="00517F3D"/>
     <w:rsid w:val="00533B73"/>
+    <w:rsid w:val="00596DDB"/>
     <w:rsid w:val="00664792"/>
     <w:rsid w:val="006C6A41"/>
     <w:rsid w:val="006E2390"/>
@@ -4296,7 +4288,7 @@
     <m:mathFont m:val="Cambria Math"/>
     <m:brkBin m:val="before"/>
     <m:brkBinSub m:val="--"/>
-    <m:smallFrac m:val="0"/>
+    <m:smallFrac m:val="off"/>
     <m:dispDef/>
     <m:lMargin m:val="0"/>
     <m:rMargin m:val="0"/>
@@ -4305,16 +4297,15 @@
     <m:intLim m:val="subSup"/>
     <m:naryLim m:val="undOvr"/>
   </m:mathPr>
-  <w:themeFontLang w:val="en-US"/>
+  <w:themeFontLang w:val="bg-BG"/>
   <w:clrSchemeMapping w:bg1="light1" w:t1="dark1" w:bg2="light2" w:t2="dark2" w:accent1="accent1" w:accent2="accent2" w:accent3="accent3" w:accent4="accent4" w:accent5="accent5" w:accent6="accent6" w:hyperlink="hyperlink" w:followedHyperlink="followedHyperlink"/>
-  <w:decimalSymbol w:val=","/>
-  <w:listSeparator w:val=";"/>
-  <w15:chartTrackingRefBased/>
+  <w:decimalSymbol w:val="."/>
+  <w:listSeparator w:val=","/>
 </w:settings>
 </file>
 
 <file path=word/glossary/styles.xml><?xml version="1.0" encoding="utf-8"?>
-<w:styles xmlns:mc="http://schemas.openxmlformats.org/markup-compatibility/2006" xmlns:r="http://schemas.openxmlformats.org/officeDocument/2006/relationships" xmlns:w="http://schemas.openxmlformats.org/wordprocessingml/2006/main" xmlns:w14="http://schemas.microsoft.com/office/word/2010/wordml" xmlns:w15="http://schemas.microsoft.com/office/word/2012/wordml" mc:Ignorable="w14 w15">
+<w:styles xmlns:r="http://schemas.openxmlformats.org/officeDocument/2006/relationships" xmlns:w="http://schemas.openxmlformats.org/wordprocessingml/2006/main">
   <w:docDefaults>
     <w:rPrDefault>
       <w:rPr>
@@ -4330,394 +4321,162 @@
       </w:pPr>
     </w:pPrDefault>
   </w:docDefaults>
-  <w:latentStyles w:defLockedState="0" w:defUIPriority="99" w:defSemiHidden="0" w:defUnhideWhenUsed="0" w:defQFormat="0" w:count="371">
-    <w:lsdException w:name="Normal" w:uiPriority="0" w:qFormat="1"/>
-    <w:lsdException w:name="heading 1" w:uiPriority="9" w:qFormat="1"/>
-    <w:lsdException w:name="heading 2" w:semiHidden="1" w:uiPriority="9" w:unhideWhenUsed="1" w:qFormat="1"/>
-    <w:lsdException w:name="heading 3" w:semiHidden="1" w:uiPriority="9" w:unhideWhenUsed="1" w:qFormat="1"/>
-    <w:lsdException w:name="heading 4" w:semiHidden="1" w:uiPriority="9" w:unhideWhenUsed="1" w:qFormat="1"/>
-    <w:lsdException w:name="heading 5" w:semiHidden="1" w:uiPriority="9" w:unhideWhenUsed="1" w:qFormat="1"/>
-    <w:lsdException w:name="heading 6" w:semiHidden="1" w:uiPriority="9" w:unhideWhenUsed="1" w:qFormat="1"/>
-    <w:lsdException w:name="heading 7" w:semiHidden="1" w:uiPriority="9" w:unhideWhenUsed="1" w:qFormat="1"/>
-    <w:lsdException w:name="heading 8" w:semiHidden="1" w:uiPriority="9" w:unhideWhenUsed="1" w:qFormat="1"/>
-    <w:lsdException w:name="heading 9" w:semiHidden="1" w:uiPriority="9" w:unhideWhenUsed="1" w:qFormat="1"/>
-    <w:lsdException w:name="index 1" w:semiHidden="1" w:unhideWhenUsed="1"/>
-    <w:lsdException w:name="index 2" w:semiHidden="1" w:unhideWhenUsed="1"/>
-    <w:lsdException w:name="index 3" w:semiHidden="1" w:unhideWhenUsed="1"/>
-    <w:lsdException w:name="index 4" w:semiHidden="1" w:unhideWhenUsed="1"/>
-    <w:lsdException w:name="index 5" w:semiHidden="1" w:unhideWhenUsed="1"/>
-    <w:lsdException w:name="index 6" w:semiHidden="1" w:unhideWhenUsed="1"/>
-    <w:lsdException w:name="index 7" w:semiHidden="1" w:unhideWhenUsed="1"/>
-    <w:lsdException w:name="index 8" w:semiHidden="1" w:unhideWhenUsed="1"/>
-    <w:lsdException w:name="index 9" w:semiHidden="1" w:unhideWhenUsed="1"/>
-    <w:lsdException w:name="toc 1" w:semiHidden="1" w:uiPriority="39" w:unhideWhenUsed="1"/>
-    <w:lsdException w:name="toc 2" w:semiHidden="1" w:uiPriority="39" w:unhideWhenUsed="1"/>
-    <w:lsdException w:name="toc 3" w:semiHidden="1" w:uiPriority="39" w:unhideWhenUsed="1"/>
-    <w:lsdException w:name="toc 4" w:semiHidden="1" w:uiPriority="39" w:unhideWhenUsed="1"/>
-    <w:lsdException w:name="toc 5" w:semiHidden="1" w:uiPriority="39" w:unhideWhenUsed="1"/>
-    <w:lsdException w:name="toc 6" w:semiHidden="1" w:uiPriority="39" w:unhideWhenUsed="1"/>
-    <w:lsdException w:name="toc 7" w:semiHidden="1" w:uiPriority="39" w:unhideWhenUsed="1"/>
-    <w:lsdException w:name="toc 8" w:semiHidden="1" w:uiPriority="39" w:unhideWhenUsed="1"/>
-    <w:lsdException w:name="toc 9" w:semiHidden="1" w:uiPriority="39" w:unhideWhenUsed="1"/>
-    <w:lsdException w:name="Normal Indent" w:semiHidden="1" w:unhideWhenUsed="1"/>
-    <w:lsdException w:name="footnote text" w:semiHidden="1" w:unhideWhenUsed="1"/>
-    <w:lsdException w:name="annotation text" w:semiHidden="1" w:unhideWhenUsed="1"/>
-    <w:lsdException w:name="header" w:semiHidden="1" w:unhideWhenUsed="1"/>
-    <w:lsdException w:name="footer" w:semiHidden="1" w:unhideWhenUsed="1"/>
-    <w:lsdException w:name="index heading" w:semiHidden="1" w:unhideWhenUsed="1"/>
-    <w:lsdException w:name="caption" w:semiHidden="1" w:uiPriority="35" w:unhideWhenUsed="1" w:qFormat="1"/>
-    <w:lsdException w:name="table of figures" w:semiHidden="1" w:unhideWhenUsed="1"/>
-    <w:lsdException w:name="envelope address" w:semiHidden="1" w:unhideWhenUsed="1"/>
-    <w:lsdException w:name="envelope return" w:semiHidden="1" w:unhideWhenUsed="1"/>
-    <w:lsdException w:name="footnote reference" w:semiHidden="1" w:unhideWhenUsed="1"/>
-    <w:lsdException w:name="annotation reference" w:semiHidden="1" w:unhideWhenUsed="1"/>
-    <w:lsdException w:name="line number" w:semiHidden="1" w:unhideWhenUsed="1"/>
-    <w:lsdException w:name="page number" w:semiHidden="1" w:unhideWhenUsed="1"/>
-    <w:lsdException w:name="endnote reference" w:semiHidden="1" w:unhideWhenUsed="1"/>
-    <w:lsdException w:name="endnote text" w:semiHidden="1" w:unhideWhenUsed="1"/>
-    <w:lsdException w:name="table of authorities" w:semiHidden="1" w:unhideWhenUsed="1"/>
-    <w:lsdException w:name="macro" w:semiHidden="1" w:unhideWhenUsed="1"/>
-    <w:lsdException w:name="toa heading" w:semiHidden="1" w:unhideWhenUsed="1"/>
-    <w:lsdException w:name="List" w:semiHidden="1" w:unhideWhenUsed="1"/>
-    <w:lsdException w:name="List Bullet" w:semiHidden="1" w:unhideWhenUsed="1"/>
-    <w:lsdException w:name="List Number" w:semiHidden="1" w:unhideWhenUsed="1"/>
-    <w:lsdException w:name="List 2" w:semiHidden="1" w:unhideWhenUsed="1"/>
-    <w:lsdException w:name="List 3" w:semiHidden="1" w:unhideWhenUsed="1"/>
-    <w:lsdException w:name="List 4" w:semiHidden="1" w:unhideWhenUsed="1"/>
-    <w:lsdException w:name="List 5" w:semiHidden="1" w:unhideWhenUsed="1"/>
-    <w:lsdException w:name="List Bullet 2" w:semiHidden="1" w:unhideWhenUsed="1"/>
-    <w:lsdException w:name="List Bullet 3" w:semiHidden="1" w:unhideWhenUsed="1"/>
-    <w:lsdException w:name="List Bullet 4" w:semiHidden="1" w:unhideWhenUsed="1"/>
-    <w:lsdException w:name="List Bullet 5" w:semiHidden="1" w:unhideWhenUsed="1"/>
-    <w:lsdException w:name="List Number 2" w:semiHidden="1" w:unhideWhenUsed="1"/>
-    <w:lsdException w:name="List Number 3" w:semiHidden="1" w:unhideWhenUsed="1"/>
-    <w:lsdException w:name="List Number 4" w:semiHidden="1" w:unhideWhenUsed="1"/>
-    <w:lsdException w:name="List Number 5" w:semiHidden="1" w:unhideWhenUsed="1"/>
-    <w:lsdException w:name="Title" w:uiPriority="10" w:qFormat="1"/>
-    <w:lsdException w:name="Closing" w:semiHidden="1" w:unhideWhenUsed="1"/>
-    <w:lsdException w:name="Signature" w:semiHidden="1" w:unhideWhenUsed="1"/>
-    <w:lsdException w:name="Default Paragraph Font" w:semiHidden="1" w:uiPriority="1" w:unhideWhenUsed="1"/>
-    <w:lsdException w:name="Body Text" w:semiHidden="1" w:unhideWhenUsed="1"/>
-    <w:lsdException w:name="Body Text Indent" w:semiHidden="1" w:unhideWhenUsed="1"/>
-    <w:lsdException w:name="List Continue" w:semiHidden="1" w:unhideWhenUsed="1"/>
-    <w:lsdException w:name="List Continue 2" w:semiHidden="1" w:unhideWhenUsed="1"/>
-    <w:lsdException w:name="List Continue 3" w:semiHidden="1" w:unhideWhenUsed="1"/>
-    <w:lsdException w:name="List Continue 4" w:semiHidden="1" w:unhideWhenUsed="1"/>
-    <w:lsdException w:name="List Continue 5" w:semiHidden="1" w:unhideWhenUsed="1"/>
-    <w:lsdException w:name="Message Header" w:semiHidden="1" w:unhideWhenUsed="1"/>
-    <w:lsdException w:name="Subtitle" w:uiPriority="11" w:qFormat="1"/>
-    <w:lsdException w:name="Salutation" w:semiHidden="1" w:unhideWhenUsed="1"/>
-    <w:lsdException w:name="Date" w:semiHidden="1" w:unhideWhenUsed="1"/>
-    <w:lsdException w:name="Body Text First Indent" w:semiHidden="1" w:unhideWhenUsed="1"/>
-    <w:lsdException w:name="Body Text First Indent 2" w:semiHidden="1" w:unhideWhenUsed="1"/>
-    <w:lsdException w:name="Note Heading" w:semiHidden="1" w:unhideWhenUsed="1"/>
-    <w:lsdException w:name="Body Text 2" w:semiHidden="1" w:unhideWhenUsed="1"/>
-    <w:lsdException w:name="Body Text 3" w:semiHidden="1" w:unhideWhenUsed="1"/>
-    <w:lsdException w:name="Body Text Indent 2" w:semiHidden="1" w:unhideWhenUsed="1"/>
-    <w:lsdException w:name="Body Text Indent 3" w:semiHidden="1" w:unhideWhenUsed="1"/>
-    <w:lsdException w:name="Block Text" w:semiHidden="1" w:unhideWhenUsed="1"/>
-    <w:lsdException w:name="Hyperlink" w:semiHidden="1" w:unhideWhenUsed="1"/>
-    <w:lsdException w:name="FollowedHyperlink" w:semiHidden="1" w:unhideWhenUsed="1"/>
-    <w:lsdException w:name="Strong" w:uiPriority="22" w:qFormat="1"/>
-    <w:lsdException w:name="Emphasis" w:uiPriority="20" w:qFormat="1"/>
-    <w:lsdException w:name="Document Map" w:semiHidden="1" w:unhideWhenUsed="1"/>
-    <w:lsdException w:name="Plain Text" w:semiHidden="1" w:unhideWhenUsed="1"/>
-    <w:lsdException w:name="E-mail Signature" w:semiHidden="1" w:unhideWhenUsed="1"/>
-    <w:lsdException w:name="HTML Top of Form" w:semiHidden="1" w:unhideWhenUsed="1"/>
-    <w:lsdException w:name="HTML Bottom of Form" w:semiHidden="1" w:unhideWhenUsed="1"/>
-    <w:lsdException w:name="Normal (Web)" w:semiHidden="1" w:unhideWhenUsed="1"/>
-    <w:lsdException w:name="HTML Acronym" w:semiHidden="1" w:unhideWhenUsed="1"/>
-    <w:lsdException w:name="HTML Address" w:semiHidden="1" w:unhideWhenUsed="1"/>
-    <w:lsdException w:name="HTML Cite" w:semiHidden="1" w:unhideWhenUsed="1"/>
-    <w:lsdException w:name="HTML Code" w:semiHidden="1" w:unhideWhenUsed="1"/>
-    <w:lsdException w:name="HTML Definition" w:semiHidden="1" w:unhideWhenUsed="1"/>
-    <w:lsdException w:name="HTML Keyboard" w:semiHidden="1" w:unhideWhenUsed="1"/>
-    <w:lsdException w:name="HTML Preformatted" w:semiHidden="1" w:unhideWhenUsed="1"/>
-    <w:lsdException w:name="HTML Sample" w:semiHidden="1" w:unhideWhenUsed="1"/>
-    <w:lsdException w:name="HTML Typewriter" w:semiHidden="1" w:unhideWhenUsed="1"/>
-    <w:lsdException w:name="HTML Variable" w:semiHidden="1" w:unhideWhenUsed="1"/>
-    <w:lsdException w:name="Normal Table" w:semiHidden="1" w:unhideWhenUsed="1"/>
-    <w:lsdException w:name="annotation subject" w:semiHidden="1" w:unhideWhenUsed="1"/>
-    <w:lsdException w:name="No List" w:semiHidden="1" w:unhideWhenUsed="1"/>
-    <w:lsdException w:name="Outline List 1" w:semiHidden="1" w:unhideWhenUsed="1"/>
-    <w:lsdException w:name="Outline List 2" w:semiHidden="1" w:unhideWhenUsed="1"/>
-    <w:lsdException w:name="Outline List 3" w:semiHidden="1" w:unhideWhenUsed="1"/>
-    <w:lsdException w:name="Table Simple 1" w:semiHidden="1" w:unhideWhenUsed="1"/>
-    <w:lsdException w:name="Table Simple 2" w:semiHidden="1" w:unhideWhenUsed="1"/>
-    <w:lsdException w:name="Table Simple 3" w:semiHidden="1" w:unhideWhenUsed="1"/>
-    <w:lsdException w:name="Table Classic 1" w:semiHidden="1" w:unhideWhenUsed="1"/>
-    <w:lsdException w:name="Table Classic 2" w:semiHidden="1" w:unhideWhenUsed="1"/>
-    <w:lsdException w:name="Table Classic 3" w:semiHidden="1" w:unhideWhenUsed="1"/>
-    <w:lsdException w:name="Table Classic 4" w:semiHidden="1" w:unhideWhenUsed="1"/>
-    <w:lsdException w:name="Table Colorful 1" w:semiHidden="1" w:unhideWhenUsed="1"/>
-    <w:lsdException w:name="Table Colorful 2" w:semiHidden="1" w:unhideWhenUsed="1"/>
-    <w:lsdException w:name="Table Colorful 3" w:semiHidden="1" w:unhideWhenUsed="1"/>
-    <w:lsdException w:name="Table Columns 1" w:semiHidden="1" w:unhideWhenUsed="1"/>
-    <w:lsdException w:name="Table Columns 2" w:semiHidden="1" w:unhideWhenUsed="1"/>
-    <w:lsdException w:name="Table Columns 3" w:semiHidden="1" w:unhideWhenUsed="1"/>
-    <w:lsdException w:name="Table Columns 4" w:semiHidden="1" w:unhideWhenUsed="1"/>
-    <w:lsdException w:name="Table Columns 5" w:semiHidden="1" w:unhideWhenUsed="1"/>
-    <w:lsdException w:name="Table Grid 1" w:semiHidden="1" w:unhideWhenUsed="1"/>
-    <w:lsdException w:name="Table Grid 2" w:semiHidden="1" w:unhideWhenUsed="1"/>
-    <w:lsdException w:name="Table Grid 3" w:semiHidden="1" w:unhideWhenUsed="1"/>
-    <w:lsdException w:name="Table Grid 4" w:semiHidden="1" w:unhideWhenUsed="1"/>
-    <w:lsdException w:name="Table Grid 5" w:semiHidden="1" w:unhideWhenUsed="1"/>
-    <w:lsdException w:name="Table Grid 6" w:semiHidden="1" w:unhideWhenUsed="1"/>
-    <w:lsdException w:name="Table Grid 7" w:semiHidden="1" w:unhideWhenUsed="1"/>
-    <w:lsdException w:name="Table Grid 8" w:semiHidden="1" w:unhideWhenUsed="1"/>
-    <w:lsdException w:name="Table List 1" w:semiHidden="1" w:unhideWhenUsed="1"/>
-    <w:lsdException w:name="Table List 2" w:semiHidden="1" w:unhideWhenUsed="1"/>
-    <w:lsdException w:name="Table List 3" w:semiHidden="1" w:unhideWhenUsed="1"/>
-    <w:lsdException w:name="Table List 4" w:semiHidden="1" w:unhideWhenUsed="1"/>
-    <w:lsdException w:name="Table List 5" w:semiHidden="1" w:unhideWhenUsed="1"/>
-    <w:lsdException w:name="Table List 6" w:semiHidden="1" w:unhideWhenUsed="1"/>
-    <w:lsdException w:name="Table List 7" w:semiHidden="1" w:unhideWhenUsed="1"/>
-    <w:lsdException w:name="Table List 8" w:semiHidden="1" w:unhideWhenUsed="1"/>
-    <w:lsdException w:name="Table 3D effects 1" w:semiHidden="1" w:unhideWhenUsed="1"/>
-    <w:lsdException w:name="Table 3D effects 2" w:semiHidden="1" w:unhideWhenUsed="1"/>
-    <w:lsdException w:name="Table 3D effects 3" w:semiHidden="1" w:unhideWhenUsed="1"/>
-    <w:lsdException w:name="Table Contemporary" w:semiHidden="1" w:unhideWhenUsed="1"/>
-    <w:lsdException w:name="Table Elegant" w:semiHidden="1" w:unhideWhenUsed="1"/>
-    <w:lsdException w:name="Table Professional" w:semiHidden="1" w:unhideWhenUsed="1"/>
-    <w:lsdException w:name="Table Subtle 1" w:semiHidden="1" w:unhideWhenUsed="1"/>
-    <w:lsdException w:name="Table Subtle 2" w:semiHidden="1" w:unhideWhenUsed="1"/>
-    <w:lsdException w:name="Table Web 1" w:semiHidden="1" w:unhideWhenUsed="1"/>
-    <w:lsdException w:name="Table Web 2" w:semiHidden="1" w:unhideWhenUsed="1"/>
-    <w:lsdException w:name="Table Web 3" w:semiHidden="1" w:unhideWhenUsed="1"/>
-    <w:lsdException w:name="Balloon Text" w:semiHidden="1" w:unhideWhenUsed="1"/>
-    <w:lsdException w:name="Table Grid" w:uiPriority="39"/>
-    <w:lsdException w:name="Table Theme" w:semiHidden="1" w:unhideWhenUsed="1"/>
-    <w:lsdException w:name="Placeholder Text" w:semiHidden="1"/>
-    <w:lsdException w:name="No Spacing" w:uiPriority="1" w:qFormat="1"/>
-    <w:lsdException w:name="Light Shading" w:uiPriority="60"/>
-    <w:lsdException w:name="Light List" w:uiPriority="61"/>
-    <w:lsdException w:name="Light Grid" w:uiPriority="62"/>
-    <w:lsdException w:name="Medium Shading 1" w:uiPriority="63"/>
-    <w:lsdException w:name="Medium Shading 2" w:uiPriority="64"/>
-    <w:lsdException w:name="Medium List 1" w:uiPriority="65"/>
-    <w:lsdException w:name="Medium List 2" w:uiPriority="66"/>
-    <w:lsdException w:name="Medium Grid 1" w:uiPriority="67"/>
-    <w:lsdException w:name="Medium Grid 2" w:uiPriority="68"/>
-    <w:lsdException w:name="Medium Grid 3" w:uiPriority="69"/>
-    <w:lsdException w:name="Dark List" w:uiPriority="70"/>
-    <w:lsdException w:name="Colorful Shading" w:uiPriority="71"/>
-    <w:lsdException w:name="Colorful List" w:uiPriority="72"/>
-    <w:lsdException w:name="Colorful Grid" w:uiPriority="73"/>
-    <w:lsdException w:name="Light Shading Accent 1" w:uiPriority="60"/>
-    <w:lsdException w:name="Light List Accent 1" w:uiPriority="61"/>
-    <w:lsdException w:name="Light Grid Accent 1" w:uiPriority="62"/>
-    <w:lsdException w:name="Medium Shading 1 Accent 1" w:uiPriority="63"/>
-    <w:lsdException w:name="Medium Shading 2 Accent 1" w:uiPriority="64"/>
-    <w:lsdException w:name="Medium List 1 Accent 1" w:uiPriority="65"/>
-    <w:lsdException w:name="Revision" w:semiHidden="1"/>
-    <w:lsdException w:name="List Paragraph" w:uiPriority="34" w:qFormat="1"/>
-    <w:lsdException w:name="Quote" w:uiPriority="29" w:qFormat="1"/>
-    <w:lsdException w:name="Intense Quote" w:uiPriority="30" w:qFormat="1"/>
-    <w:lsdException w:name="Medium List 2 Accent 1" w:uiPriority="66"/>
-    <w:lsdException w:name="Medium Grid 1 Accent 1" w:uiPriority="67"/>
-    <w:lsdException w:name="Medium Grid 2 Accent 1" w:uiPriority="68"/>
-    <w:lsdException w:name="Medium Grid 3 Accent 1" w:uiPriority="69"/>
-    <w:lsdException w:name="Dark List Accent 1" w:uiPriority="70"/>
-    <w:lsdException w:name="Colorful Shading Accent 1" w:uiPriority="71"/>
-    <w:lsdException w:name="Colorful List Accent 1" w:uiPriority="72"/>
-    <w:lsdException w:name="Colorful Grid Accent 1" w:uiPriority="73"/>
-    <w:lsdException w:name="Light Shading Accent 2" w:uiPriority="60"/>
-    <w:lsdException w:name="Light List Accent 2" w:uiPriority="61"/>
-    <w:lsdException w:name="Light Grid Accent 2" w:uiPriority="62"/>
-    <w:lsdException w:name="Medium Shading 1 Accent 2" w:uiPriority="63"/>
-    <w:lsdException w:name="Medium Shading 2 Accent 2" w:uiPriority="64"/>
-    <w:lsdException w:name="Medium List 1 Accent 2" w:uiPriority="65"/>
-    <w:lsdException w:name="Medium List 2 Accent 2" w:uiPriority="66"/>
-    <w:lsdException w:name="Medium Grid 1 Accent 2" w:uiPriority="67"/>
-    <w:lsdException w:name="Medium Grid 2 Accent 2" w:uiPriority="68"/>
-    <w:lsdException w:name="Medium Grid 3 Accent 2" w:uiPriority="69"/>
-    <w:lsdException w:name="Dark List Accent 2" w:uiPriority="70"/>
-    <w:lsdException w:name="Colorful Shading Accent 2" w:uiPriority="71"/>
-    <w:lsdException w:name="Colorful List Accent 2" w:uiPriority="72"/>
-    <w:lsdException w:name="Colorful Grid Accent 2" w:uiPriority="73"/>
-    <w:lsdException w:name="Light Shading Accent 3" w:uiPriority="60"/>
-    <w:lsdException w:name="Light List Accent 3" w:uiPriority="61"/>
-    <w:lsdException w:name="Light Grid Accent 3" w:uiPriority="62"/>
-    <w:lsdException w:name="Medium Shading 1 Accent 3" w:uiPriority="63"/>
-    <w:lsdException w:name="Medium Shading 2 Accent 3" w:uiPriority="64"/>
-    <w:lsdException w:name="Medium List 1 Accent 3" w:uiPriority="65"/>
-    <w:lsdException w:name="Medium List 2 Accent 3" w:uiPriority="66"/>
-    <w:lsdException w:name="Medium Grid 1 Accent 3" w:uiPriority="67"/>
-    <w:lsdException w:name="Medium Grid 2 Accent 3" w:uiPriority="68"/>
-    <w:lsdException w:name="Medium Grid 3 Accent 3" w:uiPriority="69"/>
-    <w:lsdException w:name="Dark List Accent 3" w:uiPriority="70"/>
-    <w:lsdException w:name="Colorful Shading Accent 3" w:uiPriority="71"/>
-    <w:lsdException w:name="Colorful List Accent 3" w:uiPriority="72"/>
-    <w:lsdException w:name="Colorful Grid Accent 3" w:uiPriority="73"/>
-    <w:lsdException w:name="Light Shading Accent 4" w:uiPriority="60"/>
-    <w:lsdException w:name="Light List Accent 4" w:uiPriority="61"/>
-    <w:lsdException w:name="Light Grid Accent 4" w:uiPriority="62"/>
-    <w:lsdException w:name="Medium Shading 1 Accent 4" w:uiPriority="63"/>
-    <w:lsdException w:name="Medium Shading 2 Accent 4" w:uiPriority="64"/>
-    <w:lsdException w:name="Medium List 1 Accent 4" w:uiPriority="65"/>
-    <w:lsdException w:name="Medium List 2 Accent 4" w:uiPriority="66"/>
-    <w:lsdException w:name="Medium Grid 1 Accent 4" w:uiPriority="67"/>
-    <w:lsdException w:name="Medium Grid 2 Accent 4" w:uiPriority="68"/>
-    <w:lsdException w:name="Medium Grid 3 Accent 4" w:uiPriority="69"/>
-    <w:lsdException w:name="Dark List Accent 4" w:uiPriority="70"/>
-    <w:lsdException w:name="Colorful Shading Accent 4" w:uiPriority="71"/>
-    <w:lsdException w:name="Colorful List Accent 4" w:uiPriority="72"/>
-    <w:lsdException w:name="Colorful Grid Accent 4" w:uiPriority="73"/>
-    <w:lsdException w:name="Light Shading Accent 5" w:uiPriority="60"/>
-    <w:lsdException w:name="Light List Accent 5" w:uiPriority="61"/>
-    <w:lsdException w:name="Light Grid Accent 5" w:uiPriority="62"/>
-    <w:lsdException w:name="Medium Shading 1 Accent 5" w:uiPriority="63"/>
-    <w:lsdException w:name="Medium Shading 2 Accent 5" w:uiPriority="64"/>
-    <w:lsdException w:name="Medium List 1 Accent 5" w:uiPriority="65"/>
-    <w:lsdException w:name="Medium List 2 Accent 5" w:uiPriority="66"/>
-    <w:lsdException w:name="Medium Grid 1 Accent 5" w:uiPriority="67"/>
-    <w:lsdException w:name="Medium Grid 2 Accent 5" w:uiPriority="68"/>
-    <w:lsdException w:name="Medium Grid 3 Accent 5" w:uiPriority="69"/>
-    <w:lsdException w:name="Dark List Accent 5" w:uiPriority="70"/>
-    <w:lsdException w:name="Colorful Shading Accent 5" w:uiPriority="71"/>
-    <w:lsdException w:name="Colorful List Accent 5" w:uiPriority="72"/>
-    <w:lsdException w:name="Colorful Grid Accent 5" w:uiPriority="73"/>
-    <w:lsdException w:name="Light Shading Accent 6" w:uiPriority="60"/>
-    <w:lsdException w:name="Light List Accent 6" w:uiPriority="61"/>
-    <w:lsdException w:name="Light Grid Accent 6" w:uiPriority="62"/>
-    <w:lsdException w:name="Medium Shading 1 Accent 6" w:uiPriority="63"/>
-    <w:lsdException w:name="Medium Shading 2 Accent 6" w:uiPriority="64"/>
-    <w:lsdException w:name="Medium List 1 Accent 6" w:uiPriority="65"/>
-    <w:lsdException w:name="Medium List 2 Accent 6" w:uiPriority="66"/>
-    <w:lsdException w:name="Medium Grid 1 Accent 6" w:uiPriority="67"/>
-    <w:lsdException w:name="Medium Grid 2 Accent 6" w:uiPriority="68"/>
-    <w:lsdException w:name="Medium Grid 3 Accent 6" w:uiPriority="69"/>
-    <w:lsdException w:name="Dark List Accent 6" w:uiPriority="70"/>
-    <w:lsdException w:name="Colorful Shading Accent 6" w:uiPriority="71"/>
-    <w:lsdException w:name="Colorful List Accent 6" w:uiPriority="72"/>
-    <w:lsdException w:name="Colorful Grid Accent 6" w:uiPriority="73"/>
-    <w:lsdException w:name="Subtle Emphasis" w:uiPriority="19" w:qFormat="1"/>
-    <w:lsdException w:name="Intense Emphasis" w:uiPriority="21" w:qFormat="1"/>
-    <w:lsdException w:name="Subtle Reference" w:uiPriority="31" w:qFormat="1"/>
-    <w:lsdException w:name="Intense Reference" w:uiPriority="32" w:qFormat="1"/>
-    <w:lsdException w:name="Book Title" w:uiPriority="33" w:qFormat="1"/>
-    <w:lsdException w:name="Bibliography" w:semiHidden="1" w:uiPriority="37" w:unhideWhenUsed="1"/>
-    <w:lsdException w:name="TOC Heading" w:semiHidden="1" w:uiPriority="39" w:unhideWhenUsed="1" w:qFormat="1"/>
-    <w:lsdException w:name="Plain Table 1" w:uiPriority="41"/>
-    <w:lsdException w:name="Plain Table 2" w:uiPriority="42"/>
-    <w:lsdException w:name="Plain Table 3" w:uiPriority="43"/>
-    <w:lsdException w:name="Plain Table 4" w:uiPriority="44"/>
-    <w:lsdException w:name="Plain Table 5" w:uiPriority="45"/>
-    <w:lsdException w:name="Grid Table Light" w:uiPriority="40"/>
-    <w:lsdException w:name="Grid Table 1 Light" w:uiPriority="46"/>
-    <w:lsdException w:name="Grid Table 2" w:uiPriority="47"/>
-    <w:lsdException w:name="Grid Table 3" w:uiPriority="48"/>
-    <w:lsdException w:name="Grid Table 4" w:uiPriority="49"/>
-    <w:lsdException w:name="Grid Table 5 Dark" w:uiPriority="50"/>
-    <w:lsdException w:name="Grid Table 6 Colorful" w:uiPriority="51"/>
-    <w:lsdException w:name="Grid Table 7 Colorful" w:uiPriority="52"/>
-    <w:lsdException w:name="Grid Table 1 Light Accent 1" w:uiPriority="46"/>
-    <w:lsdException w:name="Grid Table 2 Accent 1" w:uiPriority="47"/>
-    <w:lsdException w:name="Grid Table 3 Accent 1" w:uiPriority="48"/>
-    <w:lsdException w:name="Grid Table 4 Accent 1" w:uiPriority="49"/>
-    <w:lsdException w:name="Grid Table 5 Dark Accent 1" w:uiPriority="50"/>
-    <w:lsdException w:name="Grid Table 6 Colorful Accent 1" w:uiPriority="51"/>
-    <w:lsdException w:name="Grid Table 7 Colorful Accent 1" w:uiPriority="52"/>
-    <w:lsdException w:name="Grid Table 1 Light Accent 2" w:uiPriority="46"/>
-    <w:lsdException w:name="Grid Table 2 Accent 2" w:uiPriority="47"/>
-    <w:lsdException w:name="Grid Table 3 Accent 2" w:uiPriority="48"/>
-    <w:lsdException w:name="Grid Table 4 Accent 2" w:uiPriority="49"/>
-    <w:lsdException w:name="Grid Table 5 Dark Accent 2" w:uiPriority="50"/>
-    <w:lsdException w:name="Grid Table 6 Colorful Accent 2" w:uiPriority="51"/>
-    <w:lsdException w:name="Grid Table 7 Colorful Accent 2" w:uiPriority="52"/>
-    <w:lsdException w:name="Grid Table 1 Light Accent 3" w:uiPriority="46"/>
-    <w:lsdException w:name="Grid Table 2 Accent 3" w:uiPriority="47"/>
-    <w:lsdException w:name="Grid Table 3 Accent 3" w:uiPriority="48"/>
-    <w:lsdException w:name="Grid Table 4 Accent 3" w:uiPriority="49"/>
-    <w:lsdException w:name="Grid Table 5 Dark Accent 3" w:uiPriority="50"/>
-    <w:lsdException w:name="Grid Table 6 Colorful Accent 3" w:uiPriority="51"/>
-    <w:lsdException w:name="Grid Table 7 Colorful Accent 3" w:uiPriority="52"/>
-    <w:lsdException w:name="Grid Table 1 Light Accent 4" w:uiPriority="46"/>
-    <w:lsdException w:name="Grid Table 2 Accent 4" w:uiPriority="47"/>
-    <w:lsdException w:name="Grid Table 3 Accent 4" w:uiPriority="48"/>
-    <w:lsdException w:name="Grid Table 4 Accent 4" w:uiPriority="49"/>
-    <w:lsdException w:name="Grid Table 5 Dark Accent 4" w:uiPriority="50"/>
-    <w:lsdException w:name="Grid Table 6 Colorful Accent 4" w:uiPriority="51"/>
-    <w:lsdException w:name="Grid Table 7 Colorful Accent 4" w:uiPriority="52"/>
-    <w:lsdException w:name="Grid Table 1 Light Accent 5" w:uiPriority="46"/>
-    <w:lsdException w:name="Grid Table 2 Accent 5" w:uiPriority="47"/>
-    <w:lsdException w:name="Grid Table 3 Accent 5" w:uiPriority="48"/>
-    <w:lsdException w:name="Grid Table 4 Accent 5" w:uiPriority="49"/>
-    <w:lsdException w:name="Grid Table 5 Dark Accent 5" w:uiPriority="50"/>
-    <w:lsdException w:name="Grid Table 6 Colorful Accent 5" w:uiPriority="51"/>
-    <w:lsdException w:name="Grid Table 7 Colorful Accent 5" w:uiPriority="52"/>
-    <w:lsdException w:name="Grid Table 1 Light Accent 6" w:uiPriority="46"/>
-    <w:lsdException w:name="Grid Table 2 Accent 6" w:uiPriority="47"/>
-    <w:lsdException w:name="Grid Table 3 Accent 6" w:uiPriority="48"/>
-    <w:lsdException w:name="Grid Table 4 Accent 6" w:uiPriority="49"/>
-    <w:lsdException w:name="Grid Table 5 Dark Accent 6" w:uiPriority="50"/>
-    <w:lsdException w:name="Grid Table 6 Colorful Accent 6" w:uiPriority="51"/>
-    <w:lsdException w:name="Grid Table 7 Colorful Accent 6" w:uiPriority="52"/>
-    <w:lsdException w:name="List Table 1 Light" w:uiPriority="46"/>
-    <w:lsdException w:name="List Table 2" w:uiPriority="47"/>
-    <w:lsdException w:name="List Table 3" w:uiPriority="48"/>
-    <w:lsdException w:name="List Table 4" w:uiPriority="49"/>
-    <w:lsdException w:name="List Table 5 Dark" w:uiPriority="50"/>
-    <w:lsdException w:name="List Table 6 Colorful" w:uiPriority="51"/>
-    <w:lsdException w:name="List Table 7 Colorful" w:uiPriority="52"/>
-    <w:lsdException w:name="List Table 1 Light Accent 1" w:uiPriority="46"/>
-    <w:lsdException w:name="List Table 2 Accent 1" w:uiPriority="47"/>
-    <w:lsdException w:name="List Table 3 Accent 1" w:uiPriority="48"/>
-    <w:lsdException w:name="List Table 4 Accent 1" w:uiPriority="49"/>
-    <w:lsdException w:name="List Table 5 Dark Accent 1" w:uiPriority="50"/>
-    <w:lsdException w:name="List Table 6 Colorful Accent 1" w:uiPriority="51"/>
-    <w:lsdException w:name="List Table 7 Colorful Accent 1" w:uiPriority="52"/>
-    <w:lsdException w:name="List Table 1 Light Accent 2" w:uiPriority="46"/>
-    <w:lsdException w:name="List Table 2 Accent 2" w:uiPriority="47"/>
-    <w:lsdException w:name="List Table 3 Accent 2" w:uiPriority="48"/>
-    <w:lsdException w:name="List Table 4 Accent 2" w:uiPriority="49"/>
-    <w:lsdException w:name="List Table 5 Dark Accent 2" w:uiPriority="50"/>
-    <w:lsdException w:name="List Table 6 Colorful Accent 2" w:uiPriority="51"/>
-    <w:lsdException w:name="List Table 7 Colorful Accent 2" w:uiPriority="52"/>
-    <w:lsdException w:name="List Table 1 Light Accent 3" w:uiPriority="46"/>
-    <w:lsdException w:name="List Table 2 Accent 3" w:uiPriority="47"/>
-    <w:lsdException w:name="List Table 3 Accent 3" w:uiPriority="48"/>
-    <w:lsdException w:name="List Table 4 Accent 3" w:uiPriority="49"/>
-    <w:lsdException w:name="List Table 5 Dark Accent 3" w:uiPriority="50"/>
-    <w:lsdException w:name="List Table 6 Colorful Accent 3" w:uiPriority="51"/>
-    <w:lsdException w:name="List Table 7 Colorful Accent 3" w:uiPriority="52"/>
-    <w:lsdException w:name="List Table 1 Light Accent 4" w:uiPriority="46"/>
-    <w:lsdException w:name="List Table 2 Accent 4" w:uiPriority="47"/>
-    <w:lsdException w:name="List Table 3 Accent 4" w:uiPriority="48"/>
-    <w:lsdException w:name="List Table 4 Accent 4" w:uiPriority="49"/>
-    <w:lsdException w:name="List Table 5 Dark Accent 4" w:uiPriority="50"/>
-    <w:lsdException w:name="List Table 6 Colorful Accent 4" w:uiPriority="51"/>
-    <w:lsdException w:name="List Table 7 Colorful Accent 4" w:uiPriority="52"/>
-    <w:lsdException w:name="List Table 1 Light Accent 5" w:uiPriority="46"/>
-    <w:lsdException w:name="List Table 2 Accent 5" w:uiPriority="47"/>
-    <w:lsdException w:name="List Table 3 Accent 5" w:uiPriority="48"/>
-    <w:lsdException w:name="List Table 4 Accent 5" w:uiPriority="49"/>
-    <w:lsdException w:name="List Table 5 Dark Accent 5" w:uiPriority="50"/>
-    <w:lsdException w:name="List Table 6 Colorful Accent 5" w:uiPriority="51"/>
-    <w:lsdException w:name="List Table 7 Colorful Accent 5" w:uiPriority="52"/>
-    <w:lsdException w:name="List Table 1 Light Accent 6" w:uiPriority="46"/>
-    <w:lsdException w:name="List Table 2 Accent 6" w:uiPriority="47"/>
-    <w:lsdException w:name="List Table 3 Accent 6" w:uiPriority="48"/>
-    <w:lsdException w:name="List Table 4 Accent 6" w:uiPriority="49"/>
-    <w:lsdException w:name="List Table 5 Dark Accent 6" w:uiPriority="50"/>
-    <w:lsdException w:name="List Table 6 Colorful Accent 6" w:uiPriority="51"/>
-    <w:lsdException w:name="List Table 7 Colorful Accent 6" w:uiPriority="52"/>
+  <w:latentStyles w:defLockedState="0" w:defUIPriority="99" w:defSemiHidden="1" w:defUnhideWhenUsed="1" w:defQFormat="0" w:count="267">
+    <w:lsdException w:name="Normal" w:semiHidden="0" w:uiPriority="0" w:unhideWhenUsed="0" w:qFormat="1"/>
+    <w:lsdException w:name="heading 1" w:semiHidden="0" w:uiPriority="9" w:unhideWhenUsed="0" w:qFormat="1"/>
+    <w:lsdException w:name="heading 2" w:uiPriority="9" w:qFormat="1"/>
+    <w:lsdException w:name="heading 3" w:uiPriority="9" w:qFormat="1"/>
+    <w:lsdException w:name="heading 4" w:uiPriority="9" w:qFormat="1"/>
+    <w:lsdException w:name="heading 5" w:uiPriority="9" w:qFormat="1"/>
+    <w:lsdException w:name="heading 6" w:uiPriority="9" w:qFormat="1"/>
+    <w:lsdException w:name="heading 7" w:uiPriority="9" w:qFormat="1"/>
+    <w:lsdException w:name="heading 8" w:uiPriority="9" w:qFormat="1"/>
+    <w:lsdException w:name="heading 9" w:uiPriority="9" w:qFormat="1"/>
+    <w:lsdException w:name="toc 1" w:uiPriority="39"/>
+    <w:lsdException w:name="toc 2" w:uiPriority="39"/>
+    <w:lsdException w:name="toc 3" w:uiPriority="39"/>
+    <w:lsdException w:name="toc 4" w:uiPriority="39"/>
+    <w:lsdException w:name="toc 5" w:uiPriority="39"/>
+    <w:lsdException w:name="toc 6" w:uiPriority="39"/>
+    <w:lsdException w:name="toc 7" w:uiPriority="39"/>
+    <w:lsdException w:name="toc 8" w:uiPriority="39"/>
+    <w:lsdException w:name="toc 9" w:uiPriority="39"/>
+    <w:lsdException w:name="caption" w:uiPriority="35" w:qFormat="1"/>
+    <w:lsdException w:name="Title" w:semiHidden="0" w:uiPriority="10" w:unhideWhenUsed="0" w:qFormat="1"/>
+    <w:lsdException w:name="Default Paragraph Font" w:uiPriority="1"/>
+    <w:lsdException w:name="Subtitle" w:semiHidden="0" w:uiPriority="11" w:unhideWhenUsed="0" w:qFormat="1"/>
+    <w:lsdException w:name="Strong" w:semiHidden="0" w:uiPriority="22" w:unhideWhenUsed="0" w:qFormat="1"/>
+    <w:lsdException w:name="Emphasis" w:semiHidden="0" w:uiPriority="20" w:unhideWhenUsed="0" w:qFormat="1"/>
+    <w:lsdException w:name="Table Grid" w:semiHidden="0" w:uiPriority="39" w:unhideWhenUsed="0"/>
+    <w:lsdException w:name="Placeholder Text" w:unhideWhenUsed="0"/>
+    <w:lsdException w:name="No Spacing" w:semiHidden="0" w:uiPriority="1" w:unhideWhenUsed="0" w:qFormat="1"/>
+    <w:lsdException w:name="Light Shading" w:semiHidden="0" w:uiPriority="60" w:unhideWhenUsed="0"/>
+    <w:lsdException w:name="Light List" w:semiHidden="0" w:uiPriority="61" w:unhideWhenUsed="0"/>
+    <w:lsdException w:name="Light Grid" w:semiHidden="0" w:uiPriority="62" w:unhideWhenUsed="0"/>
+    <w:lsdException w:name="Medium Shading 1" w:semiHidden="0" w:uiPriority="63" w:unhideWhenUsed="0"/>
+    <w:lsdException w:name="Medium Shading 2" w:semiHidden="0" w:uiPriority="64" w:unhideWhenUsed="0"/>
+    <w:lsdException w:name="Medium List 1" w:semiHidden="0" w:uiPriority="65" w:unhideWhenUsed="0"/>
+    <w:lsdException w:name="Medium List 2" w:semiHidden="0" w:uiPriority="66" w:unhideWhenUsed="0"/>
+    <w:lsdException w:name="Medium Grid 1" w:semiHidden="0" w:uiPriority="67" w:unhideWhenUsed="0"/>
+    <w:lsdException w:name="Medium Grid 2" w:semiHidden="0" w:uiPriority="68" w:unhideWhenUsed="0"/>
+    <w:lsdException w:name="Medium Grid 3" w:semiHidden="0" w:uiPriority="69" w:unhideWhenUsed="0"/>
+    <w:lsdException w:name="Dark List" w:semiHidden="0" w:uiPriority="70" w:unhideWhenUsed="0"/>
+    <w:lsdException w:name="Colorful Shading" w:semiHidden="0" w:uiPriority="71" w:unhideWhenUsed="0"/>
+    <w:lsdException w:name="Colorful List" w:semiHidden="0" w:uiPriority="72" w:unhideWhenUsed="0"/>
+    <w:lsdException w:name="Colorful Grid" w:semiHidden="0" w:uiPriority="73" w:unhideWhenUsed="0"/>
+    <w:lsdException w:name="Light Shading Accent 1" w:semiHidden="0" w:uiPriority="60" w:unhideWhenUsed="0"/>
+    <w:lsdException w:name="Light List Accent 1" w:semiHidden="0" w:uiPriority="61" w:unhideWhenUsed="0"/>
+    <w:lsdException w:name="Light Grid Accent 1" w:semiHidden="0" w:uiPriority="62" w:unhideWhenUsed="0"/>
+    <w:lsdException w:name="Medium Shading 1 Accent 1" w:semiHidden="0" w:uiPriority="63" w:unhideWhenUsed="0"/>
+    <w:lsdException w:name="Medium Shading 2 Accent 1" w:semiHidden="0" w:uiPriority="64" w:unhideWhenUsed="0"/>
+    <w:lsdException w:name="Medium List 1 Accent 1" w:semiHidden="0" w:uiPriority="65" w:unhideWhenUsed="0"/>
+    <w:lsdException w:name="Revision" w:unhideWhenUsed="0"/>
+    <w:lsdException w:name="List Paragraph" w:semiHidden="0" w:uiPriority="34" w:unhideWhenUsed="0" w:qFormat="1"/>
+    <w:lsdException w:name="Quote" w:semiHidden="0" w:uiPriority="29" w:unhideWhenUsed="0" w:qFormat="1"/>
+    <w:lsdException w:name="Intense Quote" w:semiHidden="0" w:uiPriority="30" w:unhideWhenUsed="0" w:qFormat="1"/>
+    <w:lsdException w:name="Medium List 2 Accent 1" w:semiHidden="0" w:uiPriority="66" w:unhideWhenUsed="0"/>
+    <w:lsdException w:name="Medium Grid 1 Accent 1" w:semiHidden="0" w:uiPriority="67" w:unhideWhenUsed="0"/>
+    <w:lsdException w:name="Medium Grid 2 Accent 1" w:semiHidden="0" w:uiPriority="68" w:unhideWhenUsed="0"/>
+    <w:lsdException w:name="Medium Grid 3 Accent 1" w:semiHidden="0" w:uiPriority="69" w:unhideWhenUsed="0"/>
+    <w:lsdException w:name="Dark List Accent 1" w:semiHidden="0" w:uiPriority="70" w:unhideWhenUsed="0"/>
+    <w:lsdException w:name="Colorful Shading Accent 1" w:semiHidden="0" w:uiPriority="71" w:unhideWhenUsed="0"/>
+    <w:lsdException w:name="Colorful List Accent 1" w:semiHidden="0" w:uiPriority="72" w:unhideWhenUsed="0"/>
+    <w:lsdException w:name="Colorful Grid Accent 1" w:semiHidden="0" w:uiPriority="73" w:unhideWhenUsed="0"/>
+    <w:lsdException w:name="Light Shading Accent 2" w:semiHidden="0" w:uiPriority="60" w:unhideWhenUsed="0"/>
+    <w:lsdException w:name="Light List Accent 2" w:semiHidden="0" w:uiPriority="61" w:unhideWhenUsed="0"/>
+    <w:lsdException w:name="Light Grid Accent 2" w:semiHidden="0" w:uiPriority="62" w:unhideWhenUsed="0"/>
+    <w:lsdException w:name="Medium Shading 1 Accent 2" w:semiHidden="0" w:uiPriority="63" w:unhideWhenUsed="0"/>
+    <w:lsdException w:name="Medium Shading 2 Accent 2" w:semiHidden="0" w:uiPriority="64" w:unhideWhenUsed="0"/>
+    <w:lsdException w:name="Medium List 1 Accent 2" w:semiHidden="0" w:uiPriority="65" w:unhideWhenUsed="0"/>
+    <w:lsdException w:name="Medium List 2 Accent 2" w:semiHidden="0" w:uiPriority="66" w:unhideWhenUsed="0"/>
+    <w:lsdException w:name="Medium Grid 1 Accent 2" w:semiHidden="0" w:uiPriority="67" w:unhideWhenUsed="0"/>
+    <w:lsdException w:name="Medium Grid 2 Accent 2" w:semiHidden="0" w:uiPriority="68" w:unhideWhenUsed="0"/>
+    <w:lsdException w:name="Medium Grid 3 Accent 2" w:semiHidden="0" w:uiPriority="69" w:unhideWhenUsed="0"/>
+    <w:lsdException w:name="Dark List Accent 2" w:semiHidden="0" w:uiPriority="70" w:unhideWhenUsed="0"/>
+    <w:lsdException w:name="Colorful Shading Accent 2" w:semiHidden="0" w:uiPriority="71" w:unhideWhenUsed="0"/>
+    <w:lsdException w:name="Colorful List Accent 2" w:semiHidden="0" w:uiPriority="72" w:unhideWhenUsed="0"/>
+    <w:lsdException w:name="Colorful Grid Accent 2" w:semiHidden="0" w:uiPriority="73" w:unhideWhenUsed="0"/>
+    <w:lsdException w:name="Light Shading Accent 3" w:semiHidden="0" w:uiPriority="60" w:unhideWhenUsed="0"/>
+    <w:lsdException w:name="Light List Accent 3" w:semiHidden="0" w:uiPriority="61" w:unhideWhenUsed="0"/>
+    <w:lsdException w:name="Light Grid Accent 3" w:semiHidden="0" w:uiPriority="62" w:unhideWhenUsed="0"/>
+    <w:lsdException w:name="Medium Shading 1 Accent 3" w:semiHidden="0" w:uiPriority="63" w:unhideWhenUsed="0"/>
+    <w:lsdException w:name="Medium Shading 2 Accent 3" w:semiHidden="0" w:uiPriority="64" w:unhideWhenUsed="0"/>
+    <w:lsdException w:name="Medium List 1 Accent 3" w:semiHidden="0" w:uiPriority="65" w:unhideWhenUsed="0"/>
+    <w:lsdException w:name="Medium List 2 Accent 3" w:semiHidden="0" w:uiPriority="66" w:unhideWhenUsed="0"/>
+    <w:lsdException w:name="Medium Grid 1 Accent 3" w:semiHidden="0" w:uiPriority="67" w:unhideWhenUsed="0"/>
+    <w:lsdException w:name="Medium Grid 2 Accent 3" w:semiHidden="0" w:uiPriority="68" w:unhideWhenUsed="0"/>
+    <w:lsdException w:name="Medium Grid 3 Accent 3" w:semiHidden="0" w:uiPriority="69" w:unhideWhenUsed="0"/>
+    <w:lsdException w:name="Dark List Accent 3" w:semiHidden="0" w:uiPriority="70" w:unhideWhenUsed="0"/>
+    <w:lsdException w:name="Colorful Shading Accent 3" w:semiHidden="0" w:uiPriority="71" w:unhideWhenUsed="0"/>
+    <w:lsdException w:name="Colorful List Accent 3" w:semiHidden="0" w:uiPriority="72" w:unhideWhenUsed="0"/>
+    <w:lsdException w:name="Colorful Grid Accent 3" w:semiHidden="0" w:uiPriority="73" w:unhideWhenUsed="0"/>
+    <w:lsdException w:name="Light Shading Accent 4" w:semiHidden="0" w:uiPriority="60" w:unhideWhenUsed="0"/>
+    <w:lsdException w:name="Light List Accent 4" w:semiHidden="0" w:uiPriority="61" w:unhideWhenUsed="0"/>
+    <w:lsdException w:name="Light Grid Accent 4" w:semiHidden="0" w:uiPriority="62" w:unhideWhenUsed="0"/>
+    <w:lsdException w:name="Medium Shading 1 Accent 4" w:semiHidden="0" w:uiPriority="63" w:unhideWhenUsed="0"/>
+    <w:lsdException w:name="Medium Shading 2 Accent 4" w:semiHidden="0" w:uiPriority="64" w:unhideWhenUsed="0"/>
+    <w:lsdException w:name="Medium List 1 Accent 4" w:semiHidden="0" w:uiPriority="65" w:unhideWhenUsed="0"/>
+    <w:lsdException w:name="Medium List 2 Accent 4" w:semiHidden="0" w:uiPriority="66" w:unhideWhenUsed="0"/>
+    <w:lsdException w:name="Medium Grid 1 Accent 4" w:semiHidden="0" w:uiPriority="67" w:unhideWhenUsed="0"/>
+    <w:lsdException w:name="Medium Grid 2 Accent 4" w:semiHidden="0" w:uiPriority="68" w:unhideWhenUsed="0"/>
+    <w:lsdException w:name="Medium Grid 3 Accent 4" w:semiHidden="0" w:uiPriority="69" w:unhideWhenUsed="0"/>
+    <w:lsdException w:name="Dark List Accent 4" w:semiHidden="0" w:uiPriority="70" w:unhideWhenUsed="0"/>
+    <w:lsdException w:name="Colorful Shading Accent 4" w:semiHidden="0" w:uiPriority="71" w:unhideWhenUsed="0"/>
+    <w:lsdException w:name="Colorful List Accent 4" w:semiHidden="0" w:uiPriority="72" w:unhideWhenUsed="0"/>
+    <w:lsdException w:name="Colorful Grid Accent 4" w:semiHidden="0" w:uiPriority="73" w:unhideWhenUsed="0"/>
+    <w:lsdException w:name="Light Shading Accent 5" w:semiHidden="0" w:uiPriority="60" w:unhideWhenUsed="0"/>
+    <w:lsdException w:name="Light List Accent 5" w:semiHidden="0" w:uiPriority="61" w:unhideWhenUsed="0"/>
+    <w:lsdException w:name="Light Grid Accent 5" w:semiHidden="0" w:uiPriority="62" w:unhideWhenUsed="0"/>
+    <w:lsdException w:name="Medium Shading 1 Accent 5" w:semiHidden="0" w:uiPriority="63" w:unhideWhenUsed="0"/>
+    <w:lsdException w:name="Medium Shading 2 Accent 5" w:semiHidden="0" w:uiPriority="64" w:unhideWhenUsed="0"/>
+    <w:lsdException w:name="Medium List 1 Accent 5" w:semiHidden="0" w:uiPriority="65" w:unhideWhenUsed="0"/>
+    <w:lsdException w:name="Medium List 2 Accent 5" w:semiHidden="0" w:uiPriority="66" w:unhideWhenUsed="0"/>
+    <w:lsdException w:name="Medium Grid 1 Accent 5" w:semiHidden="0" w:uiPriority="67" w:unhideWhenUsed="0"/>
+    <w:lsdException w:name="Medium Grid 2 Accent 5" w:semiHidden="0" w:uiPriority="68" w:unhideWhenUsed="0"/>
+    <w:lsdException w:name="Medium Grid 3 Accent 5" w:semiHidden="0" w:uiPriority="69" w:unhideWhenUsed="0"/>
+    <w:lsdException w:name="Dark List Accent 5" w:semiHidden="0" w:uiPriority="70" w:unhideWhenUsed="0"/>
+    <w:lsdException w:name="Colorful Shading Accent 5" w:semiHidden="0" w:uiPriority="71" w:unhideWhenUsed="0"/>
+    <w:lsdException w:name="Colorful List Accent 5" w:semiHidden="0" w:uiPriority="72" w:unhideWhenUsed="0"/>
+    <w:lsdException w:name="Colorful Grid Accent 5" w:semiHidden="0" w:uiPriority="73" w:unhideWhenUsed="0"/>
+    <w:lsdException w:name="Light Shading Accent 6" w:semiHidden="0" w:uiPriority="60" w:unhideWhenUsed="0"/>
+    <w:lsdException w:name="Light List Accent 6" w:semiHidden="0" w:uiPriority="61" w:unhideWhenUsed="0"/>
+    <w:lsdException w:name="Light Grid Accent 6" w:semiHidden="0" w:uiPriority="62" w:unhideWhenUsed="0"/>
+    <w:lsdException w:name="Medium Shading 1 Accent 6" w:semiHidden="0" w:uiPriority="63" w:unhideWhenUsed="0"/>
+    <w:lsdException w:name="Medium Shading 2 Accent 6" w:semiHidden="0" w:uiPriority="64" w:unhideWhenUsed="0"/>
+    <w:lsdException w:name="Medium List 1 Accent 6" w:semiHidden="0" w:uiPriority="65" w:unhideWhenUsed="0"/>
+    <w:lsdException w:name="Medium List 2 Accent 6" w:semiHidden="0" w:uiPriority="66" w:unhideWhenUsed="0"/>
+    <w:lsdException w:name="Medium Grid 1 Accent 6" w:semiHidden="0" w:uiPriority="67" w:unhideWhenUsed="0"/>
+    <w:lsdException w:name="Medium Grid 2 Accent 6" w:semiHidden="0" w:uiPriority="68" w:unhideWhenUsed="0"/>
+    <w:lsdException w:name="Medium Grid 3 Accent 6" w:semiHidden="0" w:uiPriority="69" w:unhideWhenUsed="0"/>
+    <w:lsdException w:name="Dark List Accent 6" w:semiHidden="0" w:uiPriority="70" w:unhideWhenUsed="0"/>
+    <w:lsdException w:name="Colorful Shading Accent 6" w:semiHidden="0" w:uiPriority="71" w:unhideWhenUsed="0"/>
+    <w:lsdException w:name="Colorful List Accent 6" w:semiHidden="0" w:uiPriority="72" w:unhideWhenUsed="0"/>
+    <w:lsdException w:name="Colorful Grid Accent 6" w:semiHidden="0" w:uiPriority="73" w:unhideWhenUsed="0"/>
+    <w:lsdException w:name="Subtle Emphasis" w:semiHidden="0" w:uiPriority="19" w:unhideWhenUsed="0" w:qFormat="1"/>
+    <w:lsdException w:name="Intense Emphasis" w:semiHidden="0" w:uiPriority="21" w:unhideWhenUsed="0" w:qFormat="1"/>
+    <w:lsdException w:name="Subtle Reference" w:semiHidden="0" w:uiPriority="31" w:unhideWhenUsed="0" w:qFormat="1"/>
+    <w:lsdException w:name="Intense Reference" w:semiHidden="0" w:uiPriority="32" w:unhideWhenUsed="0" w:qFormat="1"/>
+    <w:lsdException w:name="Book Title" w:semiHidden="0" w:uiPriority="33" w:unhideWhenUsed="0" w:qFormat="1"/>
+    <w:lsdException w:name="Bibliography" w:uiPriority="37"/>
+    <w:lsdException w:name="TOC Heading" w:uiPriority="39" w:qFormat="1"/>
   </w:latentStyles>
-  <w:style w:type="paragraph" w:default="1" w:styleId="Normal">
+  <w:style w:type="paragraph" w:default="1" w:styleId="a">
     <w:name w:val="Normal"/>
     <w:qFormat/>
-  </w:style>
-  <w:style w:type="character" w:default="1" w:styleId="DefaultParagraphFont">
+    <w:rsid w:val="00596DDB"/>
+  </w:style>
+  <w:style w:type="character" w:default="1" w:styleId="a0">
     <w:name w:val="Default Paragraph Font"/>
     <w:uiPriority w:val="1"/>
     <w:semiHidden/>
     <w:unhideWhenUsed/>
   </w:style>
-  <w:style w:type="table" w:default="1" w:styleId="TableNormal">
+  <w:style w:type="table" w:default="1" w:styleId="a1">
     <w:name w:val="Normal Table"/>
     <w:uiPriority w:val="99"/>
     <w:semiHidden/>
     <w:unhideWhenUsed/>
+    <w:qFormat/>
     <w:tblPr>
       <w:tblInd w:w="0" w:type="dxa"/>
       <w:tblCellMar>
@@ -4728,7 +4487,7 @@
       </w:tblCellMar>
     </w:tblPr>
   </w:style>
-  <w:style w:type="numbering" w:default="1" w:styleId="NoList">
+  <w:style w:type="numbering" w:default="1" w:styleId="a2">
     <w:name w:val="No List"/>
     <w:uiPriority w:val="99"/>
     <w:semiHidden/>
@@ -4758,7 +4517,7 @@
 </file>
 
 <file path=word/glossary/webSettings.xml><?xml version="1.0" encoding="utf-8"?>
-<w:webSettings xmlns:mc="http://schemas.openxmlformats.org/markup-compatibility/2006" xmlns:r="http://schemas.openxmlformats.org/officeDocument/2006/relationships" xmlns:w="http://schemas.openxmlformats.org/wordprocessingml/2006/main" xmlns:w14="http://schemas.microsoft.com/office/word/2010/wordml" xmlns:w15="http://schemas.microsoft.com/office/word/2012/wordml" mc:Ignorable="w14 w15">
+<w:webSettings xmlns:r="http://schemas.openxmlformats.org/officeDocument/2006/relationships" xmlns:w="http://schemas.openxmlformats.org/wordprocessingml/2006/main">
   <w:optimizeForBrowser/>
   <w:allowPNG/>
 </w:webSettings>
@@ -4807,7 +4566,7 @@
     </a:clrScheme>
     <a:fontScheme name="Office">
       <a:majorFont>
-        <a:latin typeface="Calibri Light" panose="020F0302020204030204"/>
+        <a:latin typeface="Calibri Light"/>
         <a:ea typeface=""/>
         <a:cs typeface=""/>
         <a:font script="Jpan" typeface="ＭＳ ゴシック"/>
@@ -4842,7 +4601,7 @@
         <a:font script="Geor" typeface="Sylfaen"/>
       </a:majorFont>
       <a:minorFont>
-        <a:latin typeface="Calibri" panose="020F0502020204030204"/>
+        <a:latin typeface="Calibri"/>
         <a:ea typeface=""/>
         <a:cs typeface=""/>
         <a:font script="Jpan" typeface="ＭＳ 明朝"/>
@@ -5019,7 +4778,7 @@
   <a:extraClrSchemeLst/>
   <a:extLst>
     <a:ext uri="{05A4C25C-085E-4340-85A3-A5531E510DB2}">
-      <thm15:themeFamily xmlns:thm15="http://schemas.microsoft.com/office/thememl/2012/main" name="Office Theme" id="{62F939B6-93AF-4DB8-9C6B-D6C7DFDC589F}" vid="{4A3C46E8-61CC-4603-A589-7422A47A8E4A}"/>
+      <thm15:themeFamily xmlns:thm15="http://schemas.microsoft.com/office/thememl/2012/main" xmlns="" name="Office Theme" id="{62F939B6-93AF-4DB8-9C6B-D6C7DFDC589F}" vid="{4A3C46E8-61CC-4603-A589-7422A47A8E4A}"/>
     </a:ext>
   </a:extLst>
 </a:theme>
@@ -5030,7 +4789,7 @@
 </file>
 
 <file path=customXml/itemProps1.xml><?xml version="1.0" encoding="utf-8"?>
-<ds:datastoreItem xmlns:ds="http://schemas.openxmlformats.org/officeDocument/2006/customXml" ds:itemID="{DA2502DF-22A8-4C50-9C6D-94367319DEE1}">
+<ds:datastoreItem xmlns:ds="http://schemas.openxmlformats.org/officeDocument/2006/customXml" ds:itemID="{62A2BE7D-9C9F-4BF1-9057-50E239FD769A}">
   <ds:schemaRefs>
     <ds:schemaRef ds:uri="http://schemas.openxmlformats.org/officeDocument/2006/bibliography"/>
   </ds:schemaRefs>

</xml_diff>

<commit_message>
Add agenda and some "basic" class descriptions
</commit_message>
<xml_diff>
--- a/Documents/Design Document/Document/DesignDocument.docx
+++ b/Documents/Design Document/Document/DesignDocument.docx
@@ -2,249 +2,233 @@
 <file path=word/document.xml><?xml version="1.0" encoding="utf-8"?>
 <w:document xmlns:ve="http://schemas.openxmlformats.org/markup-compatibility/2006" xmlns:o="urn:schemas-microsoft-com:office:office" xmlns:r="http://schemas.openxmlformats.org/officeDocument/2006/relationships" xmlns:m="http://schemas.openxmlformats.org/officeDocument/2006/math" xmlns:v="urn:schemas-microsoft-com:vml" xmlns:wp="http://schemas.openxmlformats.org/drawingml/2006/wordprocessingDrawing" xmlns:w10="urn:schemas-microsoft-com:office:word" xmlns:w="http://schemas.openxmlformats.org/wordprocessingml/2006/main" xmlns:wne="http://schemas.microsoft.com/office/word/2006/wordml">
   <w:body>
+    <w:p>
+      <w:pPr>
+        <w:pStyle w:val="a3"/>
+        <w:spacing w:before="1540" w:after="120"/>
+        <w:jc w:val="center"/>
+      </w:pPr>
+      <w:r>
+        <w:rPr>
+          <w:noProof/>
+          <w:lang w:val="bg-BG" w:eastAsia="bg-BG"/>
+        </w:rPr>
+        <w:drawing>
+          <wp:inline distT="0" distB="0" distL="0" distR="0">
+            <wp:extent cx="1417320" cy="750898"/>
+            <wp:effectExtent l="0" t="0" r="0" b="0"/>
+            <wp:docPr id="1" name="Picture 143"/>
+            <wp:cNvGraphicFramePr>
+              <a:graphicFrameLocks xmlns:a="http://schemas.openxmlformats.org/drawingml/2006/main" noChangeAspect="1"/>
+            </wp:cNvGraphicFramePr>
+            <a:graphic xmlns:a="http://schemas.openxmlformats.org/drawingml/2006/main">
+              <a:graphicData uri="http://schemas.openxmlformats.org/drawingml/2006/picture">
+                <pic:pic xmlns:pic="http://schemas.openxmlformats.org/drawingml/2006/picture">
+                  <pic:nvPicPr>
+                    <pic:cNvPr id="3" name="t55.png"/>
+                    <pic:cNvPicPr/>
+                  </pic:nvPicPr>
+                  <pic:blipFill>
+                    <a:blip r:embed="rId8" cstate="print">
+                      <a:duotone>
+                        <a:schemeClr val="accent1">
+                          <a:shade val="45000"/>
+                          <a:satMod val="135000"/>
+                        </a:schemeClr>
+                        <a:prstClr val="white"/>
+                      </a:duotone>
+                      <a:extLst>
+                        <a:ext uri="{28A0092B-C50C-407E-A947-70E740481C1C}">
+                          <a14:useLocalDpi xmlns="" xmlns:wpc="http://schemas.microsoft.com/office/word/2010/wordprocessingCanvas" xmlns:mc="http://schemas.openxmlformats.org/markup-compatibility/2006" xmlns:o="urn:schemas-microsoft-com:office:office" xmlns:v="urn:schemas-microsoft-com:vml" xmlns:wp14="http://schemas.microsoft.com/office/word/2010/wordprocessingDrawing" xmlns:w10="urn:schemas-microsoft-com:office:word" xmlns:w="http://schemas.openxmlformats.org/wordprocessingml/2006/main" xmlns:w14="http://schemas.microsoft.com/office/word/2010/wordml" xmlns:w15="http://schemas.microsoft.com/office/word/2012/wordml" xmlns:wpg="http://schemas.microsoft.com/office/word/2010/wordprocessingGroup" xmlns:wpi="http://schemas.microsoft.com/office/word/2010/wordprocessingInk" xmlns:wps="http://schemas.microsoft.com/office/word/2010/wordprocessingShape" xmlns:a14="http://schemas.microsoft.com/office/drawing/2010/main" val="0"/>
+                        </a:ext>
+                      </a:extLst>
+                    </a:blip>
+                    <a:stretch>
+                      <a:fillRect/>
+                    </a:stretch>
+                  </pic:blipFill>
+                  <pic:spPr>
+                    <a:xfrm>
+                      <a:off x="0" y="0"/>
+                      <a:ext cx="1417320" cy="750898"/>
+                    </a:xfrm>
+                    <a:prstGeom prst="rect">
+                      <a:avLst/>
+                    </a:prstGeom>
+                    <a:noFill/>
+                    <a:ln>
+                      <a:noFill/>
+                    </a:ln>
+                  </pic:spPr>
+                </pic:pic>
+              </a:graphicData>
+            </a:graphic>
+          </wp:inline>
+        </w:drawing>
+      </w:r>
+    </w:p>
     <w:sdt>
       <w:sdtPr>
         <w:rPr>
-          <w:rFonts w:ascii="Arial" w:eastAsia="Times New Roman" w:hAnsi="Arial" w:cs="Times New Roman"/>
-          <w:color w:val="5B9BD5" w:themeColor="accent1"/>
-          <w:sz w:val="28"/>
-          <w:szCs w:val="20"/>
-          <w:lang w:val="nl-NL"/>
-        </w:rPr>
-        <w:id w:val="-1171951030"/>
-        <w:docPartObj>
-          <w:docPartGallery w:val="Cover Pages"/>
-          <w:docPartUnique/>
-        </w:docPartObj>
+          <w:rFonts w:eastAsiaTheme="majorEastAsia" w:cstheme="majorBidi"/>
+          <w:caps/>
+          <w:sz w:val="72"/>
+          <w:szCs w:val="72"/>
+        </w:rPr>
+        <w:alias w:val="Title"/>
+        <w:tag w:val=""/>
+        <w:id w:val="1735040861"/>
+        <w:placeholder>
+          <w:docPart w:val="249526DCF652484083D5A09D81EB21C0"/>
+        </w:placeholder>
+        <w:dataBinding w:prefixMappings="xmlns:ns0='http://purl.org/dc/elements/1.1/' xmlns:ns1='http://schemas.openxmlformats.org/package/2006/metadata/core-properties' " w:xpath="/ns1:coreProperties[1]/ns0:title[1]" w:storeItemID="{6C3C8BC8-F283-45AE-878A-BAB7291924A1}"/>
+        <w:text/>
       </w:sdtPr>
       <w:sdtEndPr>
         <w:rPr>
-          <w:rFonts w:asciiTheme="minorHAnsi" w:eastAsiaTheme="minorEastAsia" w:hAnsiTheme="minorHAnsi" w:cstheme="minorBidi"/>
-          <w:color w:val="auto"/>
-          <w:sz w:val="21"/>
-          <w:szCs w:val="21"/>
-          <w:lang w:val="en-US"/>
+          <w:sz w:val="80"/>
+          <w:szCs w:val="80"/>
         </w:rPr>
       </w:sdtEndPr>
       <w:sdtContent>
         <w:p>
           <w:pPr>
             <w:pStyle w:val="a3"/>
-            <w:spacing w:before="1540" w:after="240"/>
+            <w:pBdr>
+              <w:top w:val="single" w:sz="6" w:space="6" w:color="5B9BD5" w:themeColor="accent1"/>
+              <w:bottom w:val="single" w:sz="6" w:space="6" w:color="5B9BD5" w:themeColor="accent1"/>
+            </w:pBdr>
+            <w:spacing w:after="120"/>
             <w:jc w:val="center"/>
             <w:rPr>
-              <w:color w:val="323E4F" w:themeColor="text2" w:themeShade="BF"/>
+              <w:rFonts w:eastAsiaTheme="majorEastAsia" w:cstheme="majorBidi"/>
+              <w:caps/>
+              <w:sz w:val="80"/>
+              <w:szCs w:val="80"/>
             </w:rPr>
           </w:pPr>
           <w:r>
             <w:rPr>
-              <w:noProof/>
-              <w:color w:val="323E4F" w:themeColor="text2" w:themeShade="BF"/>
-              <w:lang w:val="bg-BG" w:eastAsia="bg-BG"/>
-            </w:rPr>
-            <w:drawing>
-              <wp:inline distT="0" distB="0" distL="0" distR="0">
-                <wp:extent cx="1417320" cy="750898"/>
-                <wp:effectExtent l="0" t="0" r="0" b="0"/>
-                <wp:docPr id="143" name="Picture 143"/>
-                <wp:cNvGraphicFramePr>
-                  <a:graphicFrameLocks xmlns:a="http://schemas.openxmlformats.org/drawingml/2006/main" noChangeAspect="1"/>
-                </wp:cNvGraphicFramePr>
-                <a:graphic xmlns:a="http://schemas.openxmlformats.org/drawingml/2006/main">
-                  <a:graphicData uri="http://schemas.openxmlformats.org/drawingml/2006/picture">
-                    <pic:pic xmlns:pic="http://schemas.openxmlformats.org/drawingml/2006/picture">
-                      <pic:nvPicPr>
-                        <pic:cNvPr id="3" name="t55.png"/>
-                        <pic:cNvPicPr/>
-                      </pic:nvPicPr>
-                      <pic:blipFill>
-                        <a:blip r:embed="rId8" cstate="print">
-                          <a:duotone>
-                            <a:schemeClr val="accent1">
-                              <a:shade val="45000"/>
-                              <a:satMod val="135000"/>
-                            </a:schemeClr>
-                            <a:prstClr val="white"/>
-                          </a:duotone>
-                          <a:extLst>
-                            <a:ext uri="{28A0092B-C50C-407E-A947-70E740481C1C}">
-                              <a14:useLocalDpi xmlns:a14="http://schemas.microsoft.com/office/drawing/2010/main" xmlns:wps="http://schemas.microsoft.com/office/word/2010/wordprocessingShape" xmlns:wpi="http://schemas.microsoft.com/office/word/2010/wordprocessingInk" xmlns:wpg="http://schemas.microsoft.com/office/word/2010/wordprocessingGroup" xmlns:w15="http://schemas.microsoft.com/office/word/2012/wordml" xmlns:w14="http://schemas.microsoft.com/office/word/2010/wordml" xmlns:w="http://schemas.openxmlformats.org/wordprocessingml/2006/main" xmlns:w10="urn:schemas-microsoft-com:office:word" xmlns:wp14="http://schemas.microsoft.com/office/word/2010/wordprocessingDrawing" xmlns:v="urn:schemas-microsoft-com:vml" xmlns:o="urn:schemas-microsoft-com:office:office" xmlns:mc="http://schemas.openxmlformats.org/markup-compatibility/2006" xmlns:wpc="http://schemas.microsoft.com/office/word/2010/wordprocessingCanvas" xmlns="" val="0"/>
-                            </a:ext>
-                          </a:extLst>
-                        </a:blip>
-                        <a:stretch>
-                          <a:fillRect/>
-                        </a:stretch>
-                      </pic:blipFill>
-                      <pic:spPr>
-                        <a:xfrm>
-                          <a:off x="0" y="0"/>
-                          <a:ext cx="1417320" cy="750898"/>
-                        </a:xfrm>
-                        <a:prstGeom prst="rect">
-                          <a:avLst/>
-                        </a:prstGeom>
-                        <a:noFill/>
-                        <a:ln>
-                          <a:noFill/>
-                        </a:ln>
-                      </pic:spPr>
-                    </pic:pic>
-                  </a:graphicData>
-                </a:graphic>
-              </wp:inline>
-            </w:drawing>
-          </w:r>
-        </w:p>
-        <w:sdt>
-          <w:sdtPr>
-            <w:rPr>
-              <w:rFonts w:asciiTheme="majorHAnsi" w:eastAsiaTheme="majorEastAsia" w:hAnsiTheme="majorHAnsi" w:cstheme="majorBidi"/>
+              <w:rFonts w:eastAsiaTheme="majorEastAsia" w:cstheme="majorBidi"/>
               <w:caps/>
-              <w:color w:val="323E4F" w:themeColor="text2" w:themeShade="BF"/>
               <w:sz w:val="72"/>
               <w:szCs w:val="72"/>
             </w:rPr>
-            <w:alias w:val="Title"/>
-            <w:tag w:val=""/>
-            <w:id w:val="1735040861"/>
-            <w:placeholder>
-              <w:docPart w:val="7519156F1DA64A1D80148DA33465FCF8"/>
-            </w:placeholder>
-            <w:dataBinding w:prefixMappings="xmlns:ns0='http://purl.org/dc/elements/1.1/' xmlns:ns1='http://schemas.openxmlformats.org/package/2006/metadata/core-properties' " w:xpath="/ns1:coreProperties[1]/ns0:title[1]" w:storeItemID="{6C3C8BC8-F283-45AE-878A-BAB7291924A1}"/>
-            <w:text/>
-          </w:sdtPr>
-          <w:sdtEndPr>
-            <w:rPr>
-              <w:sz w:val="80"/>
-              <w:szCs w:val="80"/>
-            </w:rPr>
-          </w:sdtEndPr>
-          <w:sdtContent>
-            <w:p>
-              <w:pPr>
-                <w:pStyle w:val="a3"/>
-                <w:pBdr>
-                  <w:top w:val="single" w:sz="6" w:space="6" w:color="5B9BD5" w:themeColor="accent1"/>
-                  <w:bottom w:val="single" w:sz="6" w:space="6" w:color="5B9BD5" w:themeColor="accent1"/>
-                </w:pBdr>
-                <w:spacing w:after="240"/>
-                <w:jc w:val="center"/>
-                <w:rPr>
-                  <w:rFonts w:asciiTheme="majorHAnsi" w:eastAsiaTheme="majorEastAsia" w:hAnsiTheme="majorHAnsi" w:cstheme="majorBidi"/>
-                  <w:caps/>
-                  <w:color w:val="323E4F" w:themeColor="text2" w:themeShade="BF"/>
-                  <w:sz w:val="80"/>
-                  <w:szCs w:val="80"/>
-                </w:rPr>
-              </w:pPr>
-              <w:r>
-                <w:rPr>
-                  <w:rFonts w:asciiTheme="majorHAnsi" w:eastAsiaTheme="majorEastAsia" w:hAnsiTheme="majorHAnsi" w:cstheme="majorBidi"/>
-                  <w:caps/>
-                  <w:color w:val="323E4F" w:themeColor="text2" w:themeShade="BF"/>
-                  <w:sz w:val="72"/>
-                  <w:szCs w:val="72"/>
-                </w:rPr>
-                <w:t>Design Document</w:t>
-              </w:r>
-            </w:p>
-          </w:sdtContent>
-        </w:sdt>
+            <w:t>Design Document</w:t>
+          </w:r>
+        </w:p>
+      </w:sdtContent>
+    </w:sdt>
+    <w:sdt>
+      <w:sdtPr>
+        <w:rPr>
+          <w:sz w:val="28"/>
+          <w:szCs w:val="28"/>
+        </w:rPr>
+        <w:alias w:val="Subtitle"/>
+        <w:tag w:val=""/>
+        <w:id w:val="328029620"/>
+        <w:dataBinding w:prefixMappings="xmlns:ns0='http://purl.org/dc/elements/1.1/' xmlns:ns1='http://schemas.openxmlformats.org/package/2006/metadata/core-properties' " w:xpath="/ns1:coreProperties[1]/ns0:subject[1]" w:storeItemID="{6C3C8BC8-F283-45AE-878A-BAB7291924A1}"/>
+        <w:text/>
+      </w:sdtPr>
+      <w:sdtContent>
         <w:p>
           <w:pPr>
             <w:pStyle w:val="a3"/>
-            <w:spacing w:before="480"/>
+            <w:spacing w:after="120"/>
             <w:jc w:val="center"/>
             <w:rPr>
-              <w:color w:val="323E4F" w:themeColor="text2" w:themeShade="BF"/>
+              <w:sz w:val="28"/>
+              <w:szCs w:val="28"/>
             </w:rPr>
           </w:pPr>
           <w:r>
             <w:rPr>
-              <w:noProof/>
-              <w:color w:val="323E4F" w:themeColor="text2" w:themeShade="BF"/>
-              <w:lang w:val="bg-BG" w:eastAsia="bg-BG"/>
+              <w:sz w:val="28"/>
+              <w:szCs w:val="28"/>
             </w:rPr>
-            <w:drawing>
-              <wp:inline distT="0" distB="0" distL="0" distR="0">
-                <wp:extent cx="758952" cy="478932"/>
-                <wp:effectExtent l="0" t="0" r="3175" b="0"/>
-                <wp:docPr id="144" name="Picture 144"/>
-                <wp:cNvGraphicFramePr>
-                  <a:graphicFrameLocks xmlns:a="http://schemas.openxmlformats.org/drawingml/2006/main" noChangeAspect="1"/>
-                </wp:cNvGraphicFramePr>
-                <a:graphic xmlns:a="http://schemas.openxmlformats.org/drawingml/2006/main">
-                  <a:graphicData uri="http://schemas.openxmlformats.org/drawingml/2006/picture">
-                    <pic:pic xmlns:pic="http://schemas.openxmlformats.org/drawingml/2006/picture">
-                      <pic:nvPicPr>
-                        <pic:cNvPr id="9" name="roco bottom.png"/>
-                        <pic:cNvPicPr/>
-                      </pic:nvPicPr>
-                      <pic:blipFill>
-                        <a:blip r:embed="rId9" cstate="print">
-                          <a:duotone>
-                            <a:schemeClr val="accent1">
-                              <a:shade val="45000"/>
-                              <a:satMod val="135000"/>
-                            </a:schemeClr>
-                            <a:prstClr val="white"/>
-                          </a:duotone>
-                          <a:extLst>
-                            <a:ext uri="{28A0092B-C50C-407E-A947-70E740481C1C}">
-                              <a14:useLocalDpi xmlns:a14="http://schemas.microsoft.com/office/drawing/2010/main" xmlns:wps="http://schemas.microsoft.com/office/word/2010/wordprocessingShape" xmlns:wpi="http://schemas.microsoft.com/office/word/2010/wordprocessingInk" xmlns:wpg="http://schemas.microsoft.com/office/word/2010/wordprocessingGroup" xmlns:w15="http://schemas.microsoft.com/office/word/2012/wordml" xmlns:w14="http://schemas.microsoft.com/office/word/2010/wordml" xmlns:w="http://schemas.openxmlformats.org/wordprocessingml/2006/main" xmlns:w10="urn:schemas-microsoft-com:office:word" xmlns:wp14="http://schemas.microsoft.com/office/word/2010/wordprocessingDrawing" xmlns:v="urn:schemas-microsoft-com:vml" xmlns:o="urn:schemas-microsoft-com:office:office" xmlns:mc="http://schemas.openxmlformats.org/markup-compatibility/2006" xmlns:wpc="http://schemas.microsoft.com/office/word/2010/wordprocessingCanvas" xmlns="" val="0"/>
-                            </a:ext>
-                          </a:extLst>
-                        </a:blip>
-                        <a:stretch>
-                          <a:fillRect/>
-                        </a:stretch>
-                      </pic:blipFill>
-                      <pic:spPr>
-                        <a:xfrm>
-                          <a:off x="0" y="0"/>
-                          <a:ext cx="758952" cy="478932"/>
-                        </a:xfrm>
-                        <a:prstGeom prst="rect">
-                          <a:avLst/>
-                        </a:prstGeom>
-                      </pic:spPr>
-                    </pic:pic>
-                  </a:graphicData>
-                </a:graphic>
-              </wp:inline>
-            </w:drawing>
+            <w:t>First version</w:t>
           </w:r>
-        </w:p>
-        <w:p>
-          <w:pPr>
-            <w:pStyle w:val="a3"/>
-            <w:spacing w:before="480"/>
-            <w:jc w:val="center"/>
-            <w:rPr>
-              <w:color w:val="323E4F" w:themeColor="text2" w:themeShade="BF"/>
-            </w:rPr>
-          </w:pPr>
         </w:p>
       </w:sdtContent>
     </w:sdt>
     <w:p>
       <w:pPr>
-        <w:spacing w:after="160" w:line="259" w:lineRule="auto"/>
+        <w:pStyle w:val="a3"/>
+        <w:spacing w:before="480" w:after="120"/>
         <w:jc w:val="center"/>
       </w:pPr>
       <w:r>
         <w:rPr>
           <w:noProof/>
-          <w:color w:val="323E4F" w:themeColor="text2" w:themeShade="BF"/>
+          <w:lang w:val="bg-BG" w:eastAsia="bg-BG"/>
+        </w:rPr>
+        <w:drawing>
+          <wp:inline distT="0" distB="0" distL="0" distR="0">
+            <wp:extent cx="758952" cy="478932"/>
+            <wp:effectExtent l="0" t="0" r="3175" b="0"/>
+            <wp:docPr id="2" name="Picture 144"/>
+            <wp:cNvGraphicFramePr>
+              <a:graphicFrameLocks xmlns:a="http://schemas.openxmlformats.org/drawingml/2006/main" noChangeAspect="1"/>
+            </wp:cNvGraphicFramePr>
+            <a:graphic xmlns:a="http://schemas.openxmlformats.org/drawingml/2006/main">
+              <a:graphicData uri="http://schemas.openxmlformats.org/drawingml/2006/picture">
+                <pic:pic xmlns:pic="http://schemas.openxmlformats.org/drawingml/2006/picture">
+                  <pic:nvPicPr>
+                    <pic:cNvPr id="9" name="roco bottom.png"/>
+                    <pic:cNvPicPr/>
+                  </pic:nvPicPr>
+                  <pic:blipFill>
+                    <a:blip r:embed="rId9" cstate="print">
+                      <a:duotone>
+                        <a:schemeClr val="accent1">
+                          <a:shade val="45000"/>
+                          <a:satMod val="135000"/>
+                        </a:schemeClr>
+                        <a:prstClr val="white"/>
+                      </a:duotone>
+                      <a:extLst>
+                        <a:ext uri="{28A0092B-C50C-407E-A947-70E740481C1C}">
+                          <a14:useLocalDpi xmlns="" xmlns:wpc="http://schemas.microsoft.com/office/word/2010/wordprocessingCanvas" xmlns:mc="http://schemas.openxmlformats.org/markup-compatibility/2006" xmlns:o="urn:schemas-microsoft-com:office:office" xmlns:v="urn:schemas-microsoft-com:vml" xmlns:wp14="http://schemas.microsoft.com/office/word/2010/wordprocessingDrawing" xmlns:w10="urn:schemas-microsoft-com:office:word" xmlns:w="http://schemas.openxmlformats.org/wordprocessingml/2006/main" xmlns:w14="http://schemas.microsoft.com/office/word/2010/wordml" xmlns:w15="http://schemas.microsoft.com/office/word/2012/wordml" xmlns:wpg="http://schemas.microsoft.com/office/word/2010/wordprocessingGroup" xmlns:wpi="http://schemas.microsoft.com/office/word/2010/wordprocessingInk" xmlns:wps="http://schemas.microsoft.com/office/word/2010/wordprocessingShape" xmlns:a14="http://schemas.microsoft.com/office/drawing/2010/main" val="0"/>
+                        </a:ext>
+                      </a:extLst>
+                    </a:blip>
+                    <a:stretch>
+                      <a:fillRect/>
+                    </a:stretch>
+                  </pic:blipFill>
+                  <pic:spPr>
+                    <a:xfrm>
+                      <a:off x="0" y="0"/>
+                      <a:ext cx="758952" cy="478932"/>
+                    </a:xfrm>
+                    <a:prstGeom prst="rect">
+                      <a:avLst/>
+                    </a:prstGeom>
+                  </pic:spPr>
+                </pic:pic>
+              </a:graphicData>
+            </a:graphic>
+          </wp:inline>
+        </w:drawing>
+      </w:r>
+    </w:p>
+    <w:p>
+      <w:pPr>
+        <w:spacing w:after="120"/>
+        <w:jc w:val="center"/>
+      </w:pPr>
+      <w:r>
+        <w:rPr>
+          <w:noProof/>
+          <w:lang w:val="en-GB" w:eastAsia="en-GB"/>
         </w:rPr>
         <w:pict>
           <v:shapetype id="_x0000_t202" coordsize="21600,21600" o:spt="202" path="m,l,21600r21600,l21600,xe">
             <v:stroke joinstyle="miter"/>
             <v:path gradientshapeok="t" o:connecttype="rect"/>
           </v:shapetype>
-          <v:shape id="Text Box 1" o:spid="_x0000_s1026" type="#_x0000_t202" style="position:absolute;left:0;text-align:left;margin-left:844.5pt;margin-top:635.9pt;width:467.85pt;height:106.3pt;z-index:251659264;visibility:visible;mso-width-percent:1000;mso-position-horizontal:right;mso-position-horizontal-relative:margin;mso-position-vertical-relative:page;mso-width-percent:1000;mso-width-relative:margin;mso-height-relative:margin;v-text-anchor:bottom" o:gfxdata="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" filled="f" stroked="f" strokeweight=".5pt">
-            <v:path arrowok="t"/>
+          <v:shape id="Text Box 142" o:spid="_x0000_s1035" type="#_x0000_t202" style="position:absolute;left:0;text-align:left;margin-left:0;margin-top:0;width:470.5pt;height:99.5pt;z-index:251668480;visibility:visible;mso-position-horizontal:left;mso-position-horizontal-relative:margin;mso-position-vertical:bottom;mso-position-vertical-relative:margin;mso-width-relative:margin;mso-height-relative:margin;v-text-anchor:bottom" o:gfxdata="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" filled="f" stroked="f" strokeweight=".5pt">
             <v:textbox inset="0,0,0,0">
               <w:txbxContent>
                 <w:p>
@@ -370,20 +354,43 @@
                     <w:t>MENGCHUAN LIU</w:t>
                   </w:r>
                 </w:p>
+                <w:p>
+                  <w:pPr>
+                    <w:pStyle w:val="a3"/>
+                    <w:jc w:val="center"/>
+                    <w:rPr>
+                      <w:color w:val="5B9BD5" w:themeColor="accent1"/>
+                    </w:rPr>
+                  </w:pPr>
+                </w:p>
               </w:txbxContent>
             </v:textbox>
-            <w10:wrap anchorx="margin" anchory="page"/>
+            <w10:wrap anchorx="margin" anchory="margin"/>
           </v:shape>
         </w:pict>
       </w:r>
-      <w:r>
-        <w:rPr>
-          <w:rFonts w:ascii="Arial Black" w:hAnsi="Arial Black"/>
+    </w:p>
+    <w:p>
+      <w:pPr>
+        <w:tabs>
+          <w:tab w:val="left" w:pos="3620"/>
+        </w:tabs>
+        <w:spacing w:after="120"/>
+        <w:jc w:val="center"/>
+      </w:pPr>
+      <w:r>
+        <w:rPr>
           <w:sz w:val="40"/>
           <w:szCs w:val="40"/>
         </w:rPr>
         <w:t>Traffic Lights System</w:t>
       </w:r>
+    </w:p>
+    <w:p>
+      <w:pPr>
+        <w:spacing w:after="160" w:line="259" w:lineRule="auto"/>
+        <w:jc w:val="center"/>
+      </w:pPr>
       <w:r>
         <w:br w:type="page"/>
       </w:r>
@@ -428,6 +435,7 @@
               <w:noProof/>
               <w:sz w:val="22"/>
               <w:szCs w:val="22"/>
+              <w:lang w:val="bg-BG" w:eastAsia="bg-BG"/>
             </w:rPr>
           </w:pPr>
           <w:r>
@@ -439,7 +447,7 @@
           <w:r>
             <w:fldChar w:fldCharType="separate"/>
           </w:r>
-          <w:hyperlink w:anchor="_Toc445973763" w:history="1">
+          <w:hyperlink w:anchor="_Toc446013005" w:history="1">
             <w:r>
               <w:rPr>
                 <w:rStyle w:val="a6"/>
@@ -466,7 +474,7 @@
                 <w:noProof/>
                 <w:webHidden/>
               </w:rPr>
-              <w:instrText xml:space="preserve"> PAGEREF _Toc445973763 \h </w:instrText>
+              <w:instrText xml:space="preserve"> PAGEREF _Toc446013005 \h </w:instrText>
             </w:r>
             <w:r>
               <w:rPr>
@@ -507,9 +515,10 @@
               <w:noProof/>
               <w:sz w:val="22"/>
               <w:szCs w:val="22"/>
+              <w:lang w:val="bg-BG" w:eastAsia="bg-BG"/>
             </w:rPr>
           </w:pPr>
-          <w:hyperlink w:anchor="_Toc445973764" w:history="1">
+          <w:hyperlink w:anchor="_Toc446013006" w:history="1">
             <w:r>
               <w:rPr>
                 <w:rStyle w:val="a6"/>
@@ -536,7 +545,7 @@
                 <w:noProof/>
                 <w:webHidden/>
               </w:rPr>
-              <w:instrText xml:space="preserve"> PAGEREF _Toc445973764 \h </w:instrText>
+              <w:instrText xml:space="preserve"> PAGEREF _Toc446013006 \h </w:instrText>
             </w:r>
             <w:r>
               <w:rPr>
@@ -576,15 +585,16 @@
             <w:rPr>
               <w:rFonts w:cstheme="minorBidi"/>
               <w:noProof/>
+              <w:lang w:val="bg-BG" w:eastAsia="bg-BG"/>
             </w:rPr>
           </w:pPr>
-          <w:hyperlink w:anchor="_Toc445973765" w:history="1">
+          <w:hyperlink w:anchor="_Toc446013007" w:history="1">
             <w:r>
               <w:rPr>
                 <w:rStyle w:val="a6"/>
                 <w:noProof/>
               </w:rPr>
-              <w:t>Complete view</w:t>
+              <w:t>Renderable inheritance overview</w:t>
             </w:r>
             <w:r>
               <w:rPr>
@@ -605,7 +615,7 @@
                 <w:noProof/>
                 <w:webHidden/>
               </w:rPr>
-              <w:instrText xml:space="preserve"> PAGEREF _Toc445973765 \h </w:instrText>
+              <w:instrText xml:space="preserve"> PAGEREF _Toc446013007 \h </w:instrText>
             </w:r>
             <w:r>
               <w:rPr>
@@ -625,7 +635,427 @@
                 <w:noProof/>
                 <w:webHidden/>
               </w:rPr>
-              <w:t>3</w:t>
+              <w:t>4</w:t>
+            </w:r>
+            <w:r>
+              <w:rPr>
+                <w:noProof/>
+                <w:webHidden/>
+              </w:rPr>
+              <w:fldChar w:fldCharType="end"/>
+            </w:r>
+          </w:hyperlink>
+        </w:p>
+        <w:p>
+          <w:pPr>
+            <w:pStyle w:val="21"/>
+            <w:tabs>
+              <w:tab w:val="right" w:leader="dot" w:pos="9350"/>
+            </w:tabs>
+            <w:rPr>
+              <w:rFonts w:cstheme="minorBidi"/>
+              <w:noProof/>
+              <w:lang w:val="bg-BG" w:eastAsia="bg-BG"/>
+            </w:rPr>
+          </w:pPr>
+          <w:hyperlink w:anchor="_Toc446013008" w:history="1">
+            <w:r>
+              <w:rPr>
+                <w:rStyle w:val="a6"/>
+                <w:noProof/>
+              </w:rPr>
+              <w:t>Component classes</w:t>
+            </w:r>
+            <w:r>
+              <w:rPr>
+                <w:noProof/>
+                <w:webHidden/>
+              </w:rPr>
+              <w:tab/>
+            </w:r>
+            <w:r>
+              <w:rPr>
+                <w:noProof/>
+                <w:webHidden/>
+              </w:rPr>
+              <w:fldChar w:fldCharType="begin"/>
+            </w:r>
+            <w:r>
+              <w:rPr>
+                <w:noProof/>
+                <w:webHidden/>
+              </w:rPr>
+              <w:instrText xml:space="preserve"> PAGEREF _Toc446013008 \h </w:instrText>
+            </w:r>
+            <w:r>
+              <w:rPr>
+                <w:noProof/>
+                <w:webHidden/>
+              </w:rPr>
+            </w:r>
+            <w:r>
+              <w:rPr>
+                <w:noProof/>
+                <w:webHidden/>
+              </w:rPr>
+              <w:fldChar w:fldCharType="separate"/>
+            </w:r>
+            <w:r>
+              <w:rPr>
+                <w:noProof/>
+                <w:webHidden/>
+              </w:rPr>
+              <w:t>4</w:t>
+            </w:r>
+            <w:r>
+              <w:rPr>
+                <w:noProof/>
+                <w:webHidden/>
+              </w:rPr>
+              <w:fldChar w:fldCharType="end"/>
+            </w:r>
+          </w:hyperlink>
+        </w:p>
+        <w:p>
+          <w:pPr>
+            <w:pStyle w:val="21"/>
+            <w:tabs>
+              <w:tab w:val="right" w:leader="dot" w:pos="9350"/>
+            </w:tabs>
+            <w:rPr>
+              <w:rFonts w:cstheme="minorBidi"/>
+              <w:noProof/>
+              <w:lang w:val="bg-BG" w:eastAsia="bg-BG"/>
+            </w:rPr>
+          </w:pPr>
+          <w:hyperlink w:anchor="_Toc446013009" w:history="1">
+            <w:r>
+              <w:rPr>
+                <w:rStyle w:val="a6"/>
+                <w:noProof/>
+              </w:rPr>
+              <w:t>Crossing classes</w:t>
+            </w:r>
+            <w:r>
+              <w:rPr>
+                <w:noProof/>
+                <w:webHidden/>
+              </w:rPr>
+              <w:tab/>
+            </w:r>
+            <w:r>
+              <w:rPr>
+                <w:noProof/>
+                <w:webHidden/>
+              </w:rPr>
+              <w:fldChar w:fldCharType="begin"/>
+            </w:r>
+            <w:r>
+              <w:rPr>
+                <w:noProof/>
+                <w:webHidden/>
+              </w:rPr>
+              <w:instrText xml:space="preserve"> PAGEREF _Toc446013009 \h </w:instrText>
+            </w:r>
+            <w:r>
+              <w:rPr>
+                <w:noProof/>
+                <w:webHidden/>
+              </w:rPr>
+            </w:r>
+            <w:r>
+              <w:rPr>
+                <w:noProof/>
+                <w:webHidden/>
+              </w:rPr>
+              <w:fldChar w:fldCharType="separate"/>
+            </w:r>
+            <w:r>
+              <w:rPr>
+                <w:noProof/>
+                <w:webHidden/>
+              </w:rPr>
+              <w:t>5</w:t>
+            </w:r>
+            <w:r>
+              <w:rPr>
+                <w:noProof/>
+                <w:webHidden/>
+              </w:rPr>
+              <w:fldChar w:fldCharType="end"/>
+            </w:r>
+          </w:hyperlink>
+        </w:p>
+        <w:p>
+          <w:pPr>
+            <w:pStyle w:val="21"/>
+            <w:tabs>
+              <w:tab w:val="right" w:leader="dot" w:pos="9350"/>
+            </w:tabs>
+            <w:rPr>
+              <w:rFonts w:cstheme="minorBidi"/>
+              <w:noProof/>
+              <w:lang w:val="bg-BG" w:eastAsia="bg-BG"/>
+            </w:rPr>
+          </w:pPr>
+          <w:hyperlink w:anchor="_Toc446013010" w:history="1">
+            <w:r>
+              <w:rPr>
+                <w:rStyle w:val="a6"/>
+                <w:noProof/>
+              </w:rPr>
+              <w:t>Simulation classes</w:t>
+            </w:r>
+            <w:r>
+              <w:rPr>
+                <w:noProof/>
+                <w:webHidden/>
+              </w:rPr>
+              <w:tab/>
+            </w:r>
+            <w:r>
+              <w:rPr>
+                <w:noProof/>
+                <w:webHidden/>
+              </w:rPr>
+              <w:fldChar w:fldCharType="begin"/>
+            </w:r>
+            <w:r>
+              <w:rPr>
+                <w:noProof/>
+                <w:webHidden/>
+              </w:rPr>
+              <w:instrText xml:space="preserve"> PAGEREF _Toc446013010 \h </w:instrText>
+            </w:r>
+            <w:r>
+              <w:rPr>
+                <w:noProof/>
+                <w:webHidden/>
+              </w:rPr>
+            </w:r>
+            <w:r>
+              <w:rPr>
+                <w:noProof/>
+                <w:webHidden/>
+              </w:rPr>
+              <w:fldChar w:fldCharType="separate"/>
+            </w:r>
+            <w:r>
+              <w:rPr>
+                <w:noProof/>
+                <w:webHidden/>
+              </w:rPr>
+              <w:t>6</w:t>
+            </w:r>
+            <w:r>
+              <w:rPr>
+                <w:noProof/>
+                <w:webHidden/>
+              </w:rPr>
+              <w:fldChar w:fldCharType="end"/>
+            </w:r>
+          </w:hyperlink>
+        </w:p>
+        <w:p>
+          <w:pPr>
+            <w:pStyle w:val="21"/>
+            <w:tabs>
+              <w:tab w:val="right" w:leader="dot" w:pos="9350"/>
+            </w:tabs>
+            <w:rPr>
+              <w:rFonts w:cstheme="minorBidi"/>
+              <w:noProof/>
+              <w:lang w:val="bg-BG" w:eastAsia="bg-BG"/>
+            </w:rPr>
+          </w:pPr>
+          <w:hyperlink w:anchor="_Toc446013011" w:history="1">
+            <w:r>
+              <w:rPr>
+                <w:rStyle w:val="a6"/>
+                <w:noProof/>
+              </w:rPr>
+              <w:t>Crossing container (Recycle bin and saved crossings)</w:t>
+            </w:r>
+            <w:r>
+              <w:rPr>
+                <w:noProof/>
+                <w:webHidden/>
+              </w:rPr>
+              <w:tab/>
+            </w:r>
+            <w:r>
+              <w:rPr>
+                <w:noProof/>
+                <w:webHidden/>
+              </w:rPr>
+              <w:fldChar w:fldCharType="begin"/>
+            </w:r>
+            <w:r>
+              <w:rPr>
+                <w:noProof/>
+                <w:webHidden/>
+              </w:rPr>
+              <w:instrText xml:space="preserve"> PAGEREF _Toc446013011 \h </w:instrText>
+            </w:r>
+            <w:r>
+              <w:rPr>
+                <w:noProof/>
+                <w:webHidden/>
+              </w:rPr>
+            </w:r>
+            <w:r>
+              <w:rPr>
+                <w:noProof/>
+                <w:webHidden/>
+              </w:rPr>
+              <w:fldChar w:fldCharType="separate"/>
+            </w:r>
+            <w:r>
+              <w:rPr>
+                <w:noProof/>
+                <w:webHidden/>
+              </w:rPr>
+              <w:t>7</w:t>
+            </w:r>
+            <w:r>
+              <w:rPr>
+                <w:noProof/>
+                <w:webHidden/>
+              </w:rPr>
+              <w:fldChar w:fldCharType="end"/>
+            </w:r>
+          </w:hyperlink>
+        </w:p>
+        <w:p>
+          <w:pPr>
+            <w:pStyle w:val="21"/>
+            <w:tabs>
+              <w:tab w:val="right" w:leader="dot" w:pos="9350"/>
+            </w:tabs>
+            <w:rPr>
+              <w:rFonts w:cstheme="minorBidi"/>
+              <w:noProof/>
+              <w:lang w:val="bg-BG" w:eastAsia="bg-BG"/>
+            </w:rPr>
+          </w:pPr>
+          <w:hyperlink w:anchor="_Toc446013012" w:history="1">
+            <w:r>
+              <w:rPr>
+                <w:rStyle w:val="a6"/>
+                <w:noProof/>
+              </w:rPr>
+              <w:t>Undo classes</w:t>
+            </w:r>
+            <w:r>
+              <w:rPr>
+                <w:noProof/>
+                <w:webHidden/>
+              </w:rPr>
+              <w:tab/>
+            </w:r>
+            <w:r>
+              <w:rPr>
+                <w:noProof/>
+                <w:webHidden/>
+              </w:rPr>
+              <w:fldChar w:fldCharType="begin"/>
+            </w:r>
+            <w:r>
+              <w:rPr>
+                <w:noProof/>
+                <w:webHidden/>
+              </w:rPr>
+              <w:instrText xml:space="preserve"> PAGEREF _Toc446013012 \h </w:instrText>
+            </w:r>
+            <w:r>
+              <w:rPr>
+                <w:noProof/>
+                <w:webHidden/>
+              </w:rPr>
+            </w:r>
+            <w:r>
+              <w:rPr>
+                <w:noProof/>
+                <w:webHidden/>
+              </w:rPr>
+              <w:fldChar w:fldCharType="separate"/>
+            </w:r>
+            <w:r>
+              <w:rPr>
+                <w:noProof/>
+                <w:webHidden/>
+              </w:rPr>
+              <w:t>7</w:t>
+            </w:r>
+            <w:r>
+              <w:rPr>
+                <w:noProof/>
+                <w:webHidden/>
+              </w:rPr>
+              <w:fldChar w:fldCharType="end"/>
+            </w:r>
+          </w:hyperlink>
+        </w:p>
+        <w:p>
+          <w:pPr>
+            <w:pStyle w:val="21"/>
+            <w:tabs>
+              <w:tab w:val="right" w:leader="dot" w:pos="9350"/>
+            </w:tabs>
+            <w:rPr>
+              <w:rFonts w:cstheme="minorBidi"/>
+              <w:noProof/>
+              <w:lang w:val="bg-BG" w:eastAsia="bg-BG"/>
+            </w:rPr>
+          </w:pPr>
+          <w:hyperlink w:anchor="_Toc446013013" w:history="1">
+            <w:r>
+              <w:rPr>
+                <w:rStyle w:val="a6"/>
+                <w:noProof/>
+              </w:rPr>
+              <w:t>Traffic manager Grid and System state classes</w:t>
+            </w:r>
+            <w:r>
+              <w:rPr>
+                <w:noProof/>
+                <w:webHidden/>
+              </w:rPr>
+              <w:tab/>
+            </w:r>
+            <w:r>
+              <w:rPr>
+                <w:noProof/>
+                <w:webHidden/>
+              </w:rPr>
+              <w:fldChar w:fldCharType="begin"/>
+            </w:r>
+            <w:r>
+              <w:rPr>
+                <w:noProof/>
+                <w:webHidden/>
+              </w:rPr>
+              <w:instrText xml:space="preserve"> PAGEREF _Toc446013013 \h </w:instrText>
+            </w:r>
+            <w:r>
+              <w:rPr>
+                <w:noProof/>
+                <w:webHidden/>
+              </w:rPr>
+            </w:r>
+            <w:r>
+              <w:rPr>
+                <w:noProof/>
+                <w:webHidden/>
+              </w:rPr>
+              <w:fldChar w:fldCharType="separate"/>
+            </w:r>
+            <w:r>
+              <w:rPr>
+                <w:noProof/>
+                <w:webHidden/>
+              </w:rPr>
+              <w:t>8</w:t>
             </w:r>
             <w:r>
               <w:rPr>
@@ -646,9 +1076,10 @@
               <w:noProof/>
               <w:sz w:val="22"/>
               <w:szCs w:val="22"/>
+              <w:lang w:val="bg-BG" w:eastAsia="bg-BG"/>
             </w:rPr>
           </w:pPr>
-          <w:hyperlink w:anchor="_Toc445973766" w:history="1">
+          <w:hyperlink w:anchor="_Toc446013014" w:history="1">
             <w:r>
               <w:rPr>
                 <w:rStyle w:val="a6"/>
@@ -675,7 +1106,7 @@
                 <w:noProof/>
                 <w:webHidden/>
               </w:rPr>
-              <w:instrText xml:space="preserve"> PAGEREF _Toc445973766 \h </w:instrText>
+              <w:instrText xml:space="preserve"> PAGEREF _Toc446013014 \h </w:instrText>
             </w:r>
             <w:r>
               <w:rPr>
@@ -695,7 +1126,7 @@
                 <w:noProof/>
                 <w:webHidden/>
               </w:rPr>
-              <w:t>4</w:t>
+              <w:t>9</w:t>
             </w:r>
             <w:r>
               <w:rPr>
@@ -716,9 +1147,10 @@
               <w:noProof/>
               <w:sz w:val="22"/>
               <w:szCs w:val="22"/>
+              <w:lang w:val="bg-BG" w:eastAsia="bg-BG"/>
             </w:rPr>
           </w:pPr>
-          <w:hyperlink w:anchor="_Toc445973767" w:history="1">
+          <w:hyperlink w:anchor="_Toc446013015" w:history="1">
             <w:r>
               <w:rPr>
                 <w:rStyle w:val="a6"/>
@@ -745,7 +1177,7 @@
                 <w:noProof/>
                 <w:webHidden/>
               </w:rPr>
-              <w:instrText xml:space="preserve"> PAGEREF _Toc445973767 \h </w:instrText>
+              <w:instrText xml:space="preserve"> PAGEREF _Toc446013015 \h </w:instrText>
             </w:r>
             <w:r>
               <w:rPr>
@@ -765,7 +1197,7 @@
                 <w:noProof/>
                 <w:webHidden/>
               </w:rPr>
-              <w:t>5</w:t>
+              <w:t>10</w:t>
             </w:r>
             <w:r>
               <w:rPr>
@@ -785,9 +1217,10 @@
             <w:rPr>
               <w:rFonts w:cstheme="minorBidi"/>
               <w:noProof/>
+              <w:lang w:val="bg-BG" w:eastAsia="bg-BG"/>
             </w:rPr>
           </w:pPr>
-          <w:hyperlink w:anchor="_Toc445973768" w:history="1">
+          <w:hyperlink w:anchor="_Toc446013016" w:history="1">
             <w:r>
               <w:rPr>
                 <w:rStyle w:val="a6"/>
@@ -814,7 +1247,7 @@
                 <w:noProof/>
                 <w:webHidden/>
               </w:rPr>
-              <w:instrText xml:space="preserve"> PAGEREF _Toc445973768 \h </w:instrText>
+              <w:instrText xml:space="preserve"> PAGEREF _Toc446013016 \h </w:instrText>
             </w:r>
             <w:r>
               <w:rPr>
@@ -834,7 +1267,7 @@
                 <w:noProof/>
                 <w:webHidden/>
               </w:rPr>
-              <w:t>5</w:t>
+              <w:t>10</w:t>
             </w:r>
             <w:r>
               <w:rPr>
@@ -854,9 +1287,10 @@
             <w:rPr>
               <w:rFonts w:cstheme="minorBidi"/>
               <w:noProof/>
+              <w:lang w:val="bg-BG" w:eastAsia="bg-BG"/>
             </w:rPr>
           </w:pPr>
-          <w:hyperlink w:anchor="_Toc445973769" w:history="1">
+          <w:hyperlink w:anchor="_Toc446013017" w:history="1">
             <w:r>
               <w:rPr>
                 <w:rStyle w:val="a6"/>
@@ -883,7 +1317,7 @@
                 <w:noProof/>
                 <w:webHidden/>
               </w:rPr>
-              <w:instrText xml:space="preserve"> PAGEREF _Toc445973769 \h </w:instrText>
+              <w:instrText xml:space="preserve"> PAGEREF _Toc446013017 \h </w:instrText>
             </w:r>
             <w:r>
               <w:rPr>
@@ -903,7 +1337,7 @@
                 <w:noProof/>
                 <w:webHidden/>
               </w:rPr>
-              <w:t>6</w:t>
+              <w:t>11</w:t>
             </w:r>
             <w:r>
               <w:rPr>
@@ -923,9 +1357,10 @@
             <w:rPr>
               <w:rFonts w:cstheme="minorBidi"/>
               <w:noProof/>
+              <w:lang w:val="bg-BG" w:eastAsia="bg-BG"/>
             </w:rPr>
           </w:pPr>
-          <w:hyperlink w:anchor="_Toc445973770" w:history="1">
+          <w:hyperlink w:anchor="_Toc446013018" w:history="1">
             <w:r>
               <w:rPr>
                 <w:rStyle w:val="a6"/>
@@ -952,7 +1387,7 @@
                 <w:noProof/>
                 <w:webHidden/>
               </w:rPr>
-              <w:instrText xml:space="preserve"> PAGEREF _Toc445973770 \h </w:instrText>
+              <w:instrText xml:space="preserve"> PAGEREF _Toc446013018 \h </w:instrText>
             </w:r>
             <w:r>
               <w:rPr>
@@ -972,7 +1407,7 @@
                 <w:noProof/>
                 <w:webHidden/>
               </w:rPr>
-              <w:t>7</w:t>
+              <w:t>12</w:t>
             </w:r>
             <w:r>
               <w:rPr>
@@ -992,9 +1427,10 @@
             <w:rPr>
               <w:rFonts w:cstheme="minorBidi"/>
               <w:noProof/>
+              <w:lang w:val="bg-BG" w:eastAsia="bg-BG"/>
             </w:rPr>
           </w:pPr>
-          <w:hyperlink w:anchor="_Toc445973771" w:history="1">
+          <w:hyperlink w:anchor="_Toc446013019" w:history="1">
             <w:r>
               <w:rPr>
                 <w:rStyle w:val="a6"/>
@@ -1021,7 +1457,7 @@
                 <w:noProof/>
                 <w:webHidden/>
               </w:rPr>
-              <w:instrText xml:space="preserve"> PAGEREF _Toc445973771 \h </w:instrText>
+              <w:instrText xml:space="preserve"> PAGEREF _Toc446013019 \h </w:instrText>
             </w:r>
             <w:r>
               <w:rPr>
@@ -1041,7 +1477,7 @@
                 <w:noProof/>
                 <w:webHidden/>
               </w:rPr>
-              <w:t>8</w:t>
+              <w:t>13</w:t>
             </w:r>
             <w:r>
               <w:rPr>
@@ -1061,9 +1497,10 @@
             <w:rPr>
               <w:rFonts w:cstheme="minorBidi"/>
               <w:noProof/>
+              <w:lang w:val="bg-BG" w:eastAsia="bg-BG"/>
             </w:rPr>
           </w:pPr>
-          <w:hyperlink w:anchor="_Toc445973772" w:history="1">
+          <w:hyperlink w:anchor="_Toc446013020" w:history="1">
             <w:r>
               <w:rPr>
                 <w:rStyle w:val="a6"/>
@@ -1090,7 +1527,7 @@
                 <w:noProof/>
                 <w:webHidden/>
               </w:rPr>
-              <w:instrText xml:space="preserve"> PAGEREF _Toc445973772 \h </w:instrText>
+              <w:instrText xml:space="preserve"> PAGEREF _Toc446013020 \h </w:instrText>
             </w:r>
             <w:r>
               <w:rPr>
@@ -1110,7 +1547,7 @@
                 <w:noProof/>
                 <w:webHidden/>
               </w:rPr>
-              <w:t>9</w:t>
+              <w:t>14</w:t>
             </w:r>
             <w:r>
               <w:rPr>
@@ -1130,9 +1567,10 @@
             <w:rPr>
               <w:rFonts w:cstheme="minorBidi"/>
               <w:noProof/>
+              <w:lang w:val="bg-BG" w:eastAsia="bg-BG"/>
             </w:rPr>
           </w:pPr>
-          <w:hyperlink w:anchor="_Toc445973773" w:history="1">
+          <w:hyperlink w:anchor="_Toc446013021" w:history="1">
             <w:r>
               <w:rPr>
                 <w:rStyle w:val="a6"/>
@@ -1159,7 +1597,7 @@
                 <w:noProof/>
                 <w:webHidden/>
               </w:rPr>
-              <w:instrText xml:space="preserve"> PAGEREF _Toc445973773 \h </w:instrText>
+              <w:instrText xml:space="preserve"> PAGEREF _Toc446013021 \h </w:instrText>
             </w:r>
             <w:r>
               <w:rPr>
@@ -1179,7 +1617,7 @@
                 <w:noProof/>
                 <w:webHidden/>
               </w:rPr>
-              <w:t>10</w:t>
+              <w:t>15</w:t>
             </w:r>
             <w:r>
               <w:rPr>
@@ -1199,9 +1637,10 @@
             <w:rPr>
               <w:rFonts w:cstheme="minorBidi"/>
               <w:noProof/>
+              <w:lang w:val="bg-BG" w:eastAsia="bg-BG"/>
             </w:rPr>
           </w:pPr>
-          <w:hyperlink w:anchor="_Toc445973774" w:history="1">
+          <w:hyperlink w:anchor="_Toc446013022" w:history="1">
             <w:r>
               <w:rPr>
                 <w:rStyle w:val="a6"/>
@@ -1228,7 +1667,7 @@
                 <w:noProof/>
                 <w:webHidden/>
               </w:rPr>
-              <w:instrText xml:space="preserve"> PAGEREF _Toc445973774 \h </w:instrText>
+              <w:instrText xml:space="preserve"> PAGEREF _Toc446013022 \h </w:instrText>
             </w:r>
             <w:r>
               <w:rPr>
@@ -1248,7 +1687,7 @@
                 <w:noProof/>
                 <w:webHidden/>
               </w:rPr>
-              <w:t>11</w:t>
+              <w:t>16</w:t>
             </w:r>
             <w:r>
               <w:rPr>
@@ -1305,9 +1744,8 @@
         <w:pStyle w:val="1"/>
         <w:ind w:left="432" w:hanging="432"/>
       </w:pPr>
-      <w:bookmarkStart w:id="1" w:name="_Toc445973763"/>
-      <w:r>
-        <w:lastRenderedPageBreak/>
+      <w:bookmarkStart w:id="1" w:name="_Toc446013005"/>
+      <w:r>
         <w:t>Intr</w:t>
       </w:r>
       <w:r>
@@ -1669,48 +2107,9 @@
     </w:p>
     <w:p>
       <w:pPr>
-        <w:ind w:firstLine="720"/>
-        <w:rPr>
-          <w:rFonts w:ascii="Arial" w:hAnsi="Arial" w:cs="Arial"/>
-          <w:sz w:val="22"/>
-          <w:szCs w:val="22"/>
-        </w:rPr>
-      </w:pPr>
-    </w:p>
-    <w:p>
-      <w:pPr>
-        <w:ind w:firstLine="720"/>
-        <w:rPr>
-          <w:rFonts w:ascii="Arial" w:hAnsi="Arial" w:cs="Arial"/>
-          <w:sz w:val="22"/>
-          <w:szCs w:val="22"/>
-        </w:rPr>
-      </w:pPr>
-    </w:p>
-    <w:p>
-      <w:pPr>
-        <w:ind w:firstLine="720"/>
-        <w:rPr>
-          <w:rFonts w:ascii="Arial" w:hAnsi="Arial" w:cs="Arial"/>
-          <w:sz w:val="22"/>
-          <w:szCs w:val="22"/>
-        </w:rPr>
-      </w:pPr>
-    </w:p>
-    <w:p>
-      <w:pPr>
-        <w:rPr>
-          <w:rFonts w:ascii="Arial" w:hAnsi="Arial" w:cs="Arial"/>
-          <w:sz w:val="22"/>
-          <w:szCs w:val="22"/>
-        </w:rPr>
-      </w:pPr>
-    </w:p>
-    <w:p>
-      <w:pPr>
         <w:pStyle w:val="1"/>
       </w:pPr>
-      <w:bookmarkStart w:id="2" w:name="_Toc445973764"/>
+      <w:bookmarkStart w:id="2" w:name="_Toc446013006"/>
       <w:r>
         <w:lastRenderedPageBreak/>
         <w:t>Class Diagram</w:t>
@@ -1720,7 +2119,6 @@
         <w:t xml:space="preserve"> </w:t>
       </w:r>
     </w:p>
-    <w:p/>
     <w:p>
       <w:pPr>
         <w:pStyle w:val="2"/>
@@ -1792,6 +2190,7 @@
           </wp:anchor>
         </w:drawing>
       </w:r>
+      <w:bookmarkStart w:id="3" w:name="_Toc446013007"/>
       <w:proofErr w:type="spellStart"/>
       <w:r>
         <w:t>Renderable</w:t>
@@ -1800,14 +2199,17 @@
       <w:r>
         <w:t xml:space="preserve"> inheritance overview</w:t>
       </w:r>
+      <w:bookmarkEnd w:id="3"/>
     </w:p>
     <w:p>
       <w:pPr>
         <w:pStyle w:val="2"/>
       </w:pPr>
+      <w:bookmarkStart w:id="4" w:name="_Toc446013008"/>
       <w:r>
         <w:t>Component classes</w:t>
       </w:r>
+      <w:bookmarkEnd w:id="4"/>
     </w:p>
     <w:p>
       <w:r>
@@ -1885,10 +2287,12 @@
       <w:pPr>
         <w:pStyle w:val="2"/>
       </w:pPr>
+      <w:bookmarkStart w:id="5" w:name="_Toc446013009"/>
       <w:r>
         <w:lastRenderedPageBreak/>
         <w:t>Crossing classes</w:t>
       </w:r>
+      <w:bookmarkEnd w:id="5"/>
     </w:p>
     <w:p>
       <w:r>
@@ -1966,10 +2370,12 @@
       <w:pPr>
         <w:pStyle w:val="2"/>
       </w:pPr>
+      <w:bookmarkStart w:id="6" w:name="_Toc446013010"/>
       <w:r>
         <w:lastRenderedPageBreak/>
         <w:t>Simulation classes</w:t>
       </w:r>
+      <w:bookmarkEnd w:id="6"/>
     </w:p>
     <w:p/>
     <w:p>
@@ -2127,12 +2533,14 @@
           </wp:anchor>
         </w:drawing>
       </w:r>
+      <w:bookmarkStart w:id="7" w:name="_Toc446013011"/>
       <w:r>
         <w:rPr>
           <w:noProof/>
         </w:rPr>
         <w:t>Crossing container (Recycle bin and saved crossings)</w:t>
       </w:r>
+      <w:bookmarkEnd w:id="7"/>
     </w:p>
     <w:p>
       <w:pPr>
@@ -2141,12 +2549,14 @@
           <w:noProof/>
         </w:rPr>
       </w:pPr>
+      <w:bookmarkStart w:id="8" w:name="_Toc446013012"/>
       <w:r>
         <w:rPr>
           <w:noProof/>
         </w:rPr>
         <w:t>Undo classes</w:t>
       </w:r>
+      <w:bookmarkEnd w:id="8"/>
     </w:p>
     <w:p>
       <w:pPr>
@@ -2236,6 +2646,7 @@
           <w:noProof/>
         </w:rPr>
       </w:pPr>
+      <w:bookmarkStart w:id="9" w:name="_Toc446013013"/>
       <w:r>
         <w:rPr>
           <w:noProof/>
@@ -2243,6 +2654,7 @@
         <w:lastRenderedPageBreak/>
         <w:t>Traffic manager Grid and System state classes</w:t>
       </w:r>
+      <w:bookmarkEnd w:id="9"/>
     </w:p>
     <w:p/>
     <w:p>
@@ -2343,172 +2755,482 @@
       <w:pPr>
         <w:pStyle w:val="1"/>
       </w:pPr>
+      <w:bookmarkStart w:id="10" w:name="_Toc446013014"/>
       <w:r>
         <w:lastRenderedPageBreak/>
         <w:t>Description of the classes and their members</w:t>
       </w:r>
-    </w:p>
-    <w:p>
-      <w:pPr>
-        <w:rPr>
-          <w:noProof/>
-        </w:rPr>
-      </w:pPr>
-    </w:p>
-    <w:p>
-      <w:pPr>
-        <w:rPr>
-          <w:noProof/>
-        </w:rPr>
-      </w:pPr>
-    </w:p>
-    <w:p>
-      <w:pPr>
-        <w:rPr>
-          <w:noProof/>
-        </w:rPr>
-      </w:pPr>
-    </w:p>
-    <w:p>
-      <w:pPr>
-        <w:rPr>
-          <w:noProof/>
-        </w:rPr>
-      </w:pPr>
-    </w:p>
-    <w:p>
-      <w:pPr>
-        <w:rPr>
-          <w:noProof/>
-        </w:rPr>
-      </w:pPr>
-    </w:p>
-    <w:p>
-      <w:pPr>
-        <w:rPr>
-          <w:noProof/>
-        </w:rPr>
-      </w:pPr>
-    </w:p>
-    <w:p>
-      <w:pPr>
-        <w:rPr>
-          <w:noProof/>
-        </w:rPr>
-      </w:pPr>
-    </w:p>
-    <w:p>
-      <w:pPr>
-        <w:rPr>
-          <w:noProof/>
-        </w:rPr>
-      </w:pPr>
-    </w:p>
-    <w:p>
-      <w:pPr>
-        <w:rPr>
-          <w:noProof/>
-        </w:rPr>
-      </w:pPr>
-    </w:p>
-    <w:p>
-      <w:pPr>
-        <w:rPr>
-          <w:noProof/>
-        </w:rPr>
-      </w:pPr>
-    </w:p>
-    <w:p>
-      <w:pPr>
-        <w:rPr>
-          <w:noProof/>
-        </w:rPr>
-      </w:pPr>
-    </w:p>
-    <w:p>
-      <w:pPr>
-        <w:rPr>
-          <w:noProof/>
-        </w:rPr>
-      </w:pPr>
-    </w:p>
-    <w:p>
-      <w:pPr>
-        <w:rPr>
-          <w:noProof/>
-        </w:rPr>
-      </w:pPr>
-    </w:p>
-    <w:p>
-      <w:pPr>
-        <w:rPr>
-          <w:noProof/>
-        </w:rPr>
-      </w:pPr>
-    </w:p>
-    <w:p>
-      <w:pPr>
-        <w:rPr>
-          <w:noProof/>
-        </w:rPr>
-      </w:pPr>
-    </w:p>
-    <w:p>
-      <w:pPr>
-        <w:rPr>
-          <w:noProof/>
-        </w:rPr>
-      </w:pPr>
-    </w:p>
-    <w:p>
-      <w:pPr>
-        <w:rPr>
-          <w:noProof/>
-        </w:rPr>
-      </w:pPr>
-    </w:p>
-    <w:p>
-      <w:pPr>
+      <w:bookmarkEnd w:id="10"/>
+      <w:r>
+        <w:t xml:space="preserve"> [early draft]</w:t>
+      </w:r>
+    </w:p>
+    <w:p>
+      <w:pPr>
+        <w:rPr>
+          <w:noProof/>
+        </w:rPr>
+      </w:pPr>
+    </w:p>
+    <w:p>
+      <w:pPr>
+        <w:rPr>
+          <w:noProof/>
+        </w:rPr>
+      </w:pPr>
+      <w:r>
+        <w:rPr>
+          <w:noProof/>
+        </w:rPr>
+        <w:t xml:space="preserve">ActionStack - </w:t>
+      </w:r>
+      <w:r>
+        <w:rPr>
+          <w:noProof/>
+        </w:rPr>
+        <w:t>Container that handles Undo and Redo of actions</w:t>
+      </w:r>
+    </w:p>
+    <w:p>
+      <w:pPr>
+        <w:rPr>
+          <w:noProof/>
+        </w:rPr>
+      </w:pPr>
+    </w:p>
+    <w:p>
+      <w:pPr>
+        <w:rPr>
+          <w:noProof/>
+        </w:rPr>
+      </w:pPr>
+      <w:r>
+        <w:rPr>
+          <w:noProof/>
+        </w:rPr>
+        <w:t>AddCrosswalkAction, MoveCrosswalkAction, UpdatePropertiesAction, RotateAction – various actions that can be undone and redone in the system</w:t>
+      </w:r>
+    </w:p>
+    <w:p>
+      <w:pPr>
+        <w:rPr>
+          <w:noProof/>
+        </w:rPr>
+      </w:pPr>
+    </w:p>
+    <w:p>
+      <w:pPr>
+        <w:rPr>
+          <w:noProof/>
+        </w:rPr>
+      </w:pPr>
+      <w:r>
+        <w:rPr>
+          <w:noProof/>
+        </w:rPr>
+        <w:t>Car – a renderable component within the simulation</w:t>
+      </w:r>
+      <w:r>
+        <w:rPr>
+          <w:noProof/>
+        </w:rPr>
+        <w:t xml:space="preserve"> that moves on a road</w:t>
+      </w:r>
+    </w:p>
+    <w:p>
+      <w:pPr>
+        <w:rPr>
+          <w:noProof/>
+        </w:rPr>
+      </w:pPr>
+    </w:p>
+    <w:p>
+      <w:pPr>
+        <w:rPr>
+          <w:noProof/>
+        </w:rPr>
+      </w:pPr>
+      <w:r>
+        <w:rPr>
+          <w:noProof/>
+        </w:rPr>
+        <w:t>Component – abstract class containing coordinates for various objects within the simulation</w:t>
+      </w:r>
+    </w:p>
+    <w:p>
+      <w:pPr>
+        <w:rPr>
+          <w:noProof/>
+        </w:rPr>
+      </w:pPr>
+    </w:p>
+    <w:p>
+      <w:pPr>
+        <w:rPr>
+          <w:noProof/>
+        </w:rPr>
+      </w:pPr>
+      <w:r>
+        <w:rPr>
+          <w:noProof/>
+        </w:rPr>
+        <w:t>Crossing – abstract class</w:t>
+      </w:r>
+      <w:r>
+        <w:rPr>
+          <w:noProof/>
+        </w:rPr>
+        <w:t xml:space="preserve"> defining the basic properties and methods for the crossings </w:t>
+      </w:r>
+    </w:p>
+    <w:p>
+      <w:pPr>
+        <w:rPr>
+          <w:noProof/>
+        </w:rPr>
+      </w:pPr>
+    </w:p>
+    <w:p>
+      <w:pPr>
+        <w:rPr>
+          <w:noProof/>
+        </w:rPr>
+      </w:pPr>
+      <w:r>
+        <w:rPr>
+          <w:noProof/>
+        </w:rPr>
+        <w:t>CrossingA – implements Crossing and is the basic type, with no crosswalks</w:t>
+      </w:r>
+    </w:p>
+    <w:p>
+      <w:pPr>
+        <w:rPr>
+          <w:noProof/>
+        </w:rPr>
+      </w:pPr>
+    </w:p>
+    <w:p>
+      <w:pPr>
+        <w:rPr>
+          <w:noProof/>
+        </w:rPr>
+      </w:pPr>
+      <w:r>
+        <w:rPr>
+          <w:noProof/>
+        </w:rPr>
+        <w:t>CrossingB – implements Crossing, similar to type A but has 2 parralel crosswalks on each side</w:t>
+      </w:r>
+    </w:p>
+    <w:p>
+      <w:pPr>
+        <w:rPr>
+          <w:noProof/>
+        </w:rPr>
+      </w:pPr>
+    </w:p>
+    <w:p>
+      <w:pPr>
+        <w:rPr>
+          <w:noProof/>
+        </w:rPr>
+      </w:pPr>
+      <w:r>
+        <w:rPr>
+          <w:noProof/>
+        </w:rPr>
+        <w:t>SimulationResults – extracts the results from a simulation into an Excel</w:t>
+      </w:r>
+    </w:p>
+    <w:p>
+      <w:pPr>
+        <w:rPr>
+          <w:noProof/>
+        </w:rPr>
+      </w:pPr>
+    </w:p>
+    <w:p>
+      <w:pPr>
+        <w:rPr>
+          <w:noProof/>
+        </w:rPr>
+      </w:pPr>
+      <w:r>
+        <w:rPr>
+          <w:noProof/>
+        </w:rPr>
+        <w:t>Trafficlight – a component that controls the movement of cars and pedestrians</w:t>
+      </w:r>
+    </w:p>
+    <w:p>
+      <w:pPr>
+        <w:rPr>
+          <w:noProof/>
+        </w:rPr>
+      </w:pPr>
+    </w:p>
+    <w:p>
+      <w:pPr>
+        <w:rPr>
+          <w:noProof/>
+        </w:rPr>
+      </w:pPr>
+      <w:r>
+        <w:rPr>
+          <w:noProof/>
+        </w:rPr>
+        <w:t>UndoableAction – abstract class containing basic logic for undoing and redoing of actions</w:t>
+      </w:r>
+    </w:p>
+    <w:p>
+      <w:pPr>
+        <w:rPr>
+          <w:noProof/>
+        </w:rPr>
+      </w:pPr>
+    </w:p>
+    <w:p>
+      <w:pPr>
+        <w:rPr>
+          <w:noProof/>
+        </w:rPr>
+      </w:pPr>
+      <w:r>
+        <w:rPr>
+          <w:noProof/>
+        </w:rPr>
+        <w:t>SystemState – current state of the system</w:t>
+      </w:r>
+    </w:p>
+    <w:p>
+      <w:pPr>
+        <w:rPr>
+          <w:noProof/>
+        </w:rPr>
+      </w:pPr>
+    </w:p>
+    <w:p>
+      <w:pPr>
+        <w:rPr>
+          <w:noProof/>
+        </w:rPr>
+      </w:pPr>
+      <w:r>
+        <w:rPr>
+          <w:noProof/>
+        </w:rPr>
+        <w:t>Pedestrian – a component that moves on the sidewalks and crosswalks of the roads</w:t>
+      </w:r>
+    </w:p>
+    <w:p>
+      <w:pPr>
+        <w:rPr>
+          <w:noProof/>
+        </w:rPr>
+      </w:pPr>
+    </w:p>
+    <w:p>
+      <w:pPr>
+        <w:rPr>
+          <w:noProof/>
+        </w:rPr>
+      </w:pPr>
+      <w:r>
+        <w:rPr>
+          <w:noProof/>
+        </w:rPr>
+        <w:t>Grid – represents 1 square of the 3x3 grid within the system</w:t>
+      </w:r>
+    </w:p>
+    <w:p>
+      <w:pPr>
+        <w:rPr>
+          <w:noProof/>
+        </w:rPr>
+      </w:pPr>
+    </w:p>
+    <w:p>
+      <w:pPr>
+        <w:rPr>
+          <w:noProof/>
+        </w:rPr>
+      </w:pPr>
+      <w:r>
+        <w:rPr>
+          <w:noProof/>
+        </w:rPr>
+        <w:t>RecycleManager – the recycle bin where removed crossings are stored</w:t>
+      </w:r>
+    </w:p>
+    <w:p>
+      <w:pPr>
+        <w:rPr>
+          <w:noProof/>
+        </w:rPr>
+      </w:pPr>
+    </w:p>
+    <w:p>
+      <w:pPr>
+        <w:rPr>
+          <w:noProof/>
+        </w:rPr>
+      </w:pPr>
+      <w:r>
+        <w:rPr>
+          <w:noProof/>
+        </w:rPr>
+        <w:t>SavedManager – the place where user saved crossings are stored with predefined properties</w:t>
+      </w:r>
+    </w:p>
+    <w:p>
+      <w:pPr>
+        <w:rPr>
+          <w:noProof/>
+        </w:rPr>
+      </w:pPr>
+      <w:r>
+        <w:rPr>
+          <w:noProof/>
+        </w:rPr>
+        <w:t xml:space="preserve"> </w:t>
+      </w:r>
+    </w:p>
+    <w:p>
+      <w:pPr>
+        <w:rPr>
+          <w:noProof/>
+        </w:rPr>
+      </w:pPr>
+    </w:p>
+    <w:p>
+      <w:pPr>
+        <w:rPr>
+          <w:noProof/>
+        </w:rPr>
+      </w:pPr>
+    </w:p>
+    <w:p>
+      <w:pPr>
+        <w:rPr>
+          <w:noProof/>
+        </w:rPr>
+      </w:pPr>
+    </w:p>
+    <w:p>
+      <w:pPr>
+        <w:rPr>
+          <w:noProof/>
+        </w:rPr>
+      </w:pPr>
+    </w:p>
+    <w:p>
+      <w:pPr>
+        <w:rPr>
+          <w:noProof/>
+        </w:rPr>
+      </w:pPr>
+    </w:p>
+    <w:p>
+      <w:pPr>
+        <w:rPr>
+          <w:noProof/>
+        </w:rPr>
+      </w:pPr>
+    </w:p>
+    <w:p>
+      <w:pPr>
+        <w:rPr>
+          <w:noProof/>
+        </w:rPr>
+      </w:pPr>
+    </w:p>
+    <w:p>
+      <w:pPr>
+        <w:rPr>
+          <w:noProof/>
+        </w:rPr>
+      </w:pPr>
+    </w:p>
+    <w:p>
+      <w:pPr>
+        <w:rPr>
+          <w:noProof/>
+        </w:rPr>
+      </w:pPr>
+    </w:p>
+    <w:p>
+      <w:pPr>
+        <w:rPr>
+          <w:noProof/>
+        </w:rPr>
+      </w:pPr>
+    </w:p>
+    <w:p>
+      <w:pPr>
+        <w:rPr>
+          <w:noProof/>
+        </w:rPr>
+      </w:pPr>
+    </w:p>
+    <w:p>
+      <w:pPr>
+        <w:rPr>
+          <w:noProof/>
+        </w:rPr>
+      </w:pPr>
+    </w:p>
+    <w:p>
+      <w:pPr>
+        <w:rPr>
+          <w:noProof/>
+        </w:rPr>
+      </w:pPr>
+    </w:p>
+    <w:p>
+      <w:pPr>
+        <w:rPr>
+          <w:noProof/>
+        </w:rPr>
+      </w:pPr>
+    </w:p>
+    <w:p>
+      <w:pPr>
+        <w:rPr>
+          <w:noProof/>
+        </w:rPr>
+      </w:pPr>
+      <w:bookmarkStart w:id="11" w:name="_Toc446013015"/>
+    </w:p>
+    <w:p>
+      <w:pPr>
+        <w:pStyle w:val="1"/>
         <w:jc w:val="center"/>
         <w:rPr>
           <w:noProof/>
         </w:rPr>
       </w:pPr>
-      <w:bookmarkStart w:id="3" w:name="_Toc445973766"/>
-      <w:r>
-        <w:rPr>
-          <w:noProof/>
-        </w:rPr>
-        <w:br w:type="page"/>
-      </w:r>
-      <w:bookmarkEnd w:id="3"/>
-    </w:p>
-    <w:p/>
-    <w:p>
-      <w:pPr>
-        <w:pStyle w:val="1"/>
-      </w:pPr>
-      <w:bookmarkStart w:id="4" w:name="_Toc445973767"/>
-      <w:r>
+      <w:r>
+        <w:lastRenderedPageBreak/>
         <w:t>Sequence D</w:t>
       </w:r>
-      <w:bookmarkStart w:id="5" w:name="_GoBack"/>
-      <w:bookmarkEnd w:id="5"/>
+      <w:bookmarkStart w:id="12" w:name="_GoBack"/>
+      <w:bookmarkEnd w:id="12"/>
       <w:r>
         <w:t>iagrams</w:t>
       </w:r>
-      <w:bookmarkEnd w:id="4"/>
+      <w:bookmarkEnd w:id="11"/>
     </w:p>
     <w:p/>
     <w:p>
       <w:pPr>
         <w:pStyle w:val="2"/>
       </w:pPr>
-      <w:bookmarkStart w:id="6" w:name="_Toc445973768"/>
+      <w:bookmarkStart w:id="13" w:name="_Toc446013016"/>
       <w:r>
         <w:t>Create a simulation</w:t>
       </w:r>
-      <w:bookmarkEnd w:id="6"/>
+      <w:bookmarkEnd w:id="13"/>
     </w:p>
     <w:p/>
     <w:p/>
@@ -2562,11 +3284,12 @@
       <w:pPr>
         <w:pStyle w:val="2"/>
       </w:pPr>
-      <w:bookmarkStart w:id="7" w:name="_Toc445973769"/>
-      <w:r>
+      <w:bookmarkStart w:id="14" w:name="_Toc446013017"/>
+      <w:r>
+        <w:lastRenderedPageBreak/>
         <w:t>Edit a road traffic flow</w:t>
       </w:r>
-      <w:bookmarkEnd w:id="7"/>
+      <w:bookmarkEnd w:id="14"/>
     </w:p>
     <w:p/>
     <w:p>
@@ -2605,11 +3328,12 @@
       <w:pPr>
         <w:pStyle w:val="2"/>
       </w:pPr>
-      <w:bookmarkStart w:id="8" w:name="_Toc445973770"/>
-      <w:r>
+      <w:bookmarkStart w:id="15" w:name="_Toc446013018"/>
+      <w:r>
+        <w:lastRenderedPageBreak/>
         <w:t>Place a crossing</w:t>
       </w:r>
-      <w:bookmarkEnd w:id="8"/>
+      <w:bookmarkEnd w:id="15"/>
     </w:p>
     <w:p/>
     <w:p>
@@ -2648,11 +3372,12 @@
       <w:pPr>
         <w:pStyle w:val="2"/>
       </w:pPr>
-      <w:bookmarkStart w:id="9" w:name="_Toc445973771"/>
-      <w:r>
+      <w:bookmarkStart w:id="16" w:name="_Toc446013019"/>
+      <w:r>
+        <w:lastRenderedPageBreak/>
         <w:t>Remove a crossing</w:t>
       </w:r>
-      <w:bookmarkEnd w:id="9"/>
+      <w:bookmarkEnd w:id="16"/>
     </w:p>
     <w:p/>
     <w:p>
@@ -2692,11 +3417,12 @@
       <w:pPr>
         <w:pStyle w:val="2"/>
       </w:pPr>
-      <w:bookmarkStart w:id="10" w:name="_Toc445973772"/>
-      <w:r>
+      <w:bookmarkStart w:id="17" w:name="_Toc446013020"/>
+      <w:r>
+        <w:lastRenderedPageBreak/>
         <w:t>Select a crossing to place</w:t>
       </w:r>
-      <w:bookmarkEnd w:id="10"/>
+      <w:bookmarkEnd w:id="17"/>
     </w:p>
     <w:p/>
     <w:p>
@@ -2737,11 +3463,12 @@
       <w:pPr>
         <w:pStyle w:val="2"/>
       </w:pPr>
-      <w:bookmarkStart w:id="11" w:name="_Toc445973773"/>
-      <w:r>
+      <w:bookmarkStart w:id="18" w:name="_Toc446013021"/>
+      <w:r>
+        <w:lastRenderedPageBreak/>
         <w:t>Start a simulation</w:t>
       </w:r>
-      <w:bookmarkEnd w:id="11"/>
+      <w:bookmarkEnd w:id="18"/>
     </w:p>
     <w:p/>
     <w:p>
@@ -2780,11 +3507,12 @@
       <w:pPr>
         <w:pStyle w:val="2"/>
       </w:pPr>
-      <w:bookmarkStart w:id="12" w:name="_Toc445973774"/>
-      <w:r>
+      <w:bookmarkStart w:id="19" w:name="_Toc446013022"/>
+      <w:r>
+        <w:lastRenderedPageBreak/>
         <w:t>Stop a simulation</w:t>
       </w:r>
-      <w:bookmarkEnd w:id="12"/>
+      <w:bookmarkEnd w:id="19"/>
     </w:p>
     <w:p/>
     <w:p>
@@ -2853,27 +3581,14 @@
           </w:pBdr>
           <w:jc w:val="right"/>
         </w:pPr>
-        <w:r>
-          <w:fldChar w:fldCharType="begin"/>
-        </w:r>
-        <w:r>
-          <w:instrText xml:space="preserve"> PAGE   \* MERGEFORMAT </w:instrText>
-        </w:r>
-        <w:r>
-          <w:fldChar w:fldCharType="separate"/>
-        </w:r>
-        <w:r>
-          <w:rPr>
-            <w:noProof/>
-          </w:rPr>
-          <w:t>1</w:t>
-        </w:r>
-        <w:r>
-          <w:rPr>
-            <w:noProof/>
-          </w:rPr>
-          <w:fldChar w:fldCharType="end"/>
-        </w:r>
+        <w:fldSimple w:instr=" PAGE   \* MERGEFORMAT ">
+          <w:r>
+            <w:rPr>
+              <w:noProof/>
+            </w:rPr>
+            <w:t>7</w:t>
+          </w:r>
+        </w:fldSimple>
         <w:r>
           <w:t xml:space="preserve"> | </w:t>
         </w:r>
@@ -4120,9 +4835,9 @@
   <w:docParts>
     <w:docPart>
       <w:docPartPr>
-        <w:name w:val="7519156F1DA64A1D80148DA33465FCF8"/>
+        <w:name w:val="249526DCF652484083D5A09D81EB21C0"/>
         <w:category>
-          <w:name w:val="General"/>
+          <w:name w:val="Общи"/>
           <w:gallery w:val="placeholder"/>
         </w:category>
         <w:types>
@@ -4131,12 +4846,12 @@
         <w:behaviors>
           <w:behavior w:val="content"/>
         </w:behaviors>
-        <w:guid w:val="{EA95788E-1A1C-41D2-AB85-4EE133F3BEF7}"/>
+        <w:guid w:val="{AA0F2FB9-90C7-436B-BB3E-59E0045F2728}"/>
       </w:docPartPr>
       <w:docPartBody>
         <w:p>
           <w:pPr>
-            <w:pStyle w:val="7519156F1DA64A1D80148DA33465FCF8"/>
+            <w:pStyle w:val="249526DCF652484083D5A09D81EB21C0"/>
           </w:pPr>
           <w:r>
             <w:rPr>
@@ -4213,13 +4928,6 @@
     <w:pitch w:val="variable"/>
     <w:sig w:usb0="E10022FF" w:usb1="C000E47F" w:usb2="00000029" w:usb3="00000000" w:csb0="000001DF" w:csb1="00000000"/>
   </w:font>
-  <w:font w:name="Arial Black">
-    <w:panose1 w:val="020B0A04020102020204"/>
-    <w:charset w:val="CC"/>
-    <w:family w:val="swiss"/>
-    <w:pitch w:val="variable"/>
-    <w:sig w:usb0="00000287" w:usb1="00000000" w:usb2="00000000" w:usb3="00000000" w:csb0="0000009F" w:csb1="00000000"/>
-  </w:font>
   <w:font w:name="Arial Rounded MT Bold">
     <w:panose1 w:val="020F0704030504030204"/>
     <w:charset w:val="00"/>
@@ -4281,6 +4989,7 @@
     <w:rsid w:val="00C453CC"/>
     <w:rsid w:val="00EB2846"/>
     <w:rsid w:val="00ED6488"/>
+    <w:rsid w:val="00F27349"/>
     <w:rsid w:val="00F82F67"/>
     <w:rsid w:val="00FE49BB"/>
   </w:rsids>
@@ -4512,6 +5221,16 @@
   <w:style w:type="paragraph" w:customStyle="1" w:styleId="984B9D70CF094EFCBA4B4703CEAE03E6">
     <w:name w:val="984B9D70CF094EFCBA4B4703CEAE03E6"/>
     <w:rsid w:val="00533B73"/>
+  </w:style>
+  <w:style w:type="paragraph" w:customStyle="1" w:styleId="249526DCF652484083D5A09D81EB21C0">
+    <w:name w:val="249526DCF652484083D5A09D81EB21C0"/>
+    <w:rsid w:val="00F27349"/>
+    <w:pPr>
+      <w:spacing w:after="200" w:line="276" w:lineRule="auto"/>
+    </w:pPr>
+    <w:rPr>
+      <w:lang w:val="bg-BG" w:eastAsia="bg-BG"/>
+    </w:rPr>
   </w:style>
 </w:styles>
 </file>
@@ -4778,7 +5497,7 @@
   <a:extraClrSchemeLst/>
   <a:extLst>
     <a:ext uri="{05A4C25C-085E-4340-85A3-A5531E510DB2}">
-      <thm15:themeFamily xmlns:thm15="http://schemas.microsoft.com/office/thememl/2012/main" xmlns="" name="Office Theme" id="{62F939B6-93AF-4DB8-9C6B-D6C7DFDC589F}" vid="{4A3C46E8-61CC-4603-A589-7422A47A8E4A}"/>
+      <thm15:themeFamily xmlns="" xmlns:thm15="http://schemas.microsoft.com/office/thememl/2012/main" name="Office Theme" id="{62F939B6-93AF-4DB8-9C6B-D6C7DFDC589F}" vid="{4A3C46E8-61CC-4603-A589-7422A47A8E4A}"/>
     </a:ext>
   </a:extLst>
 </a:theme>
@@ -4789,7 +5508,7 @@
 </file>
 
 <file path=customXml/itemProps1.xml><?xml version="1.0" encoding="utf-8"?>
-<ds:datastoreItem xmlns:ds="http://schemas.openxmlformats.org/officeDocument/2006/customXml" ds:itemID="{62A2BE7D-9C9F-4BF1-9057-50E239FD769A}">
+<ds:datastoreItem xmlns:ds="http://schemas.openxmlformats.org/officeDocument/2006/customXml" ds:itemID="{13F60884-61B9-426F-BE67-F85020E13D4A}">
   <ds:schemaRefs>
     <ds:schemaRef ds:uri="http://schemas.openxmlformats.org/officeDocument/2006/bibliography"/>
   </ds:schemaRefs>

</xml_diff>

<commit_message>
Add class diagrams with more info and minor changes to code
</commit_message>
<xml_diff>
--- a/Documents/Design Document/Document/DesignDocument.docx
+++ b/Documents/Design Document/Document/DesignDocument.docx
@@ -1,16 +1,17 @@
 
 <file path=word/document.xml><?xml version="1.0" encoding="utf-8"?>
-<w:document xmlns:wpc="http://schemas.microsoft.com/office/word/2010/wordprocessingCanvas" xmlns:cx="http://schemas.microsoft.com/office/drawing/2014/chartex" xmlns:mc="http://schemas.openxmlformats.org/markup-compatibility/2006" xmlns:o="urn:schemas-microsoft-com:office:office" xmlns:r="http://schemas.openxmlformats.org/officeDocument/2006/relationships" xmlns:m="http://schemas.openxmlformats.org/officeDocument/2006/math" xmlns:v="urn:schemas-microsoft-com:vml" xmlns:wp14="http://schemas.microsoft.com/office/word/2010/wordprocessingDrawing" xmlns:wp="http://schemas.openxmlformats.org/drawingml/2006/wordprocessingDrawing" xmlns:w10="urn:schemas-microsoft-com:office:word" xmlns:w="http://schemas.openxmlformats.org/wordprocessingml/2006/main" xmlns:w14="http://schemas.microsoft.com/office/word/2010/wordml" xmlns:w15="http://schemas.microsoft.com/office/word/2012/wordml" xmlns:w16se="http://schemas.microsoft.com/office/word/2015/wordml/symex" xmlns:wpg="http://schemas.microsoft.com/office/word/2010/wordprocessingGroup" xmlns:wpi="http://schemas.microsoft.com/office/word/2010/wordprocessingInk" xmlns:wne="http://schemas.microsoft.com/office/word/2006/wordml" xmlns:wps="http://schemas.microsoft.com/office/word/2010/wordprocessingShape" mc:Ignorable="w14 w15 w16se wp14">
+<w:document xmlns:ve="http://schemas.openxmlformats.org/markup-compatibility/2006" xmlns:o="urn:schemas-microsoft-com:office:office" xmlns:r="http://schemas.openxmlformats.org/officeDocument/2006/relationships" xmlns:m="http://schemas.openxmlformats.org/officeDocument/2006/math" xmlns:v="urn:schemas-microsoft-com:vml" xmlns:wp="http://schemas.openxmlformats.org/drawingml/2006/wordprocessingDrawing" xmlns:w10="urn:schemas-microsoft-com:office:word" xmlns:w="http://schemas.openxmlformats.org/wordprocessingml/2006/main" xmlns:wne="http://schemas.microsoft.com/office/word/2006/wordml">
   <w:body>
     <w:p>
       <w:pPr>
-        <w:pStyle w:val="NoSpacing"/>
+        <w:pStyle w:val="a3"/>
         <w:spacing w:before="1540" w:after="120"/>
         <w:jc w:val="center"/>
       </w:pPr>
       <w:r>
         <w:rPr>
           <w:noProof/>
+          <w:lang w:val="bg-BG" w:eastAsia="bg-BG"/>
         </w:rPr>
         <w:drawing>
           <wp:inline distT="0" distB="0" distL="0" distR="0">
@@ -38,7 +39,7 @@
                       </a:duotone>
                       <a:extLst>
                         <a:ext uri="{28A0092B-C50C-407E-A947-70E740481C1C}">
-                          <a14:useLocalDpi xmlns:a14="http://schemas.microsoft.com/office/drawing/2010/main" val="0"/>
+                          <a14:useLocalDpi xmlns:a14="http://schemas.microsoft.com/office/drawing/2010/main" xmlns:wps="http://schemas.microsoft.com/office/word/2010/wordprocessingShape" xmlns:wpi="http://schemas.microsoft.com/office/word/2010/wordprocessingInk" xmlns:wpg="http://schemas.microsoft.com/office/word/2010/wordprocessingGroup" xmlns:w16se="http://schemas.microsoft.com/office/word/2015/wordml/symex" xmlns:w15="http://schemas.microsoft.com/office/word/2012/wordml" xmlns:w14="http://schemas.microsoft.com/office/word/2010/wordml" xmlns:w="http://schemas.openxmlformats.org/wordprocessingml/2006/main" xmlns:w10="urn:schemas-microsoft-com:office:word" xmlns:wp14="http://schemas.microsoft.com/office/word/2010/wordprocessingDrawing" xmlns:v="urn:schemas-microsoft-com:vml" xmlns:o="urn:schemas-microsoft-com:office:office" xmlns:mc="http://schemas.openxmlformats.org/markup-compatibility/2006" xmlns:cx="http://schemas.microsoft.com/office/drawing/2014/chartex" xmlns:wpc="http://schemas.microsoft.com/office/word/2010/wordprocessingCanvas" xmlns="" val="0"/>
                         </a:ext>
                       </a:extLst>
                     </a:blip>
@@ -92,7 +93,7 @@
       <w:sdtContent>
         <w:p>
           <w:pPr>
-            <w:pStyle w:val="NoSpacing"/>
+            <w:pStyle w:val="a3"/>
             <w:pBdr>
               <w:top w:val="single" w:sz="6" w:space="6" w:color="5B9BD5" w:themeColor="accent1"/>
               <w:bottom w:val="single" w:sz="6" w:space="6" w:color="5B9BD5" w:themeColor="accent1"/>
@@ -130,11 +131,10 @@
         <w:dataBinding w:prefixMappings="xmlns:ns0='http://purl.org/dc/elements/1.1/' xmlns:ns1='http://schemas.openxmlformats.org/package/2006/metadata/core-properties' " w:xpath="/ns1:coreProperties[1]/ns0:subject[1]" w:storeItemID="{6C3C8BC8-F283-45AE-878A-BAB7291924A1}"/>
         <w:text/>
       </w:sdtPr>
-      <w:sdtEndPr/>
       <w:sdtContent>
         <w:p>
           <w:pPr>
-            <w:pStyle w:val="NoSpacing"/>
+            <w:pStyle w:val="a3"/>
             <w:spacing w:after="120"/>
             <w:jc w:val="center"/>
             <w:rPr>
@@ -154,13 +154,14 @@
     </w:sdt>
     <w:p>
       <w:pPr>
-        <w:pStyle w:val="NoSpacing"/>
+        <w:pStyle w:val="a3"/>
         <w:spacing w:before="480" w:after="120"/>
         <w:jc w:val="center"/>
       </w:pPr>
       <w:r>
         <w:rPr>
           <w:noProof/>
+          <w:lang w:val="bg-BG" w:eastAsia="bg-BG"/>
         </w:rPr>
         <w:drawing>
           <wp:inline distT="0" distB="0" distL="0" distR="0">
@@ -188,7 +189,7 @@
                       </a:duotone>
                       <a:extLst>
                         <a:ext uri="{28A0092B-C50C-407E-A947-70E740481C1C}">
-                          <a14:useLocalDpi xmlns:a14="http://schemas.microsoft.com/office/drawing/2010/main" val="0"/>
+                          <a14:useLocalDpi xmlns:a14="http://schemas.microsoft.com/office/drawing/2010/main" xmlns:wps="http://schemas.microsoft.com/office/word/2010/wordprocessingShape" xmlns:wpi="http://schemas.microsoft.com/office/word/2010/wordprocessingInk" xmlns:wpg="http://schemas.microsoft.com/office/word/2010/wordprocessingGroup" xmlns:w16se="http://schemas.microsoft.com/office/word/2015/wordml/symex" xmlns:w15="http://schemas.microsoft.com/office/word/2012/wordml" xmlns:w14="http://schemas.microsoft.com/office/word/2010/wordml" xmlns:w="http://schemas.openxmlformats.org/wordprocessingml/2006/main" xmlns:w10="urn:schemas-microsoft-com:office:word" xmlns:wp14="http://schemas.microsoft.com/office/word/2010/wordprocessingDrawing" xmlns:v="urn:schemas-microsoft-com:vml" xmlns:o="urn:schemas-microsoft-com:office:office" xmlns:mc="http://schemas.openxmlformats.org/markup-compatibility/2006" xmlns:cx="http://schemas.microsoft.com/office/drawing/2014/chartex" xmlns:wpc="http://schemas.microsoft.com/office/word/2010/wordprocessingCanvas" xmlns="" val="0"/>
                         </a:ext>
                       </a:extLst>
                     </a:blip>
@@ -232,7 +233,7 @@
               <w:txbxContent>
                 <w:p>
                   <w:pPr>
-                    <w:pStyle w:val="NoSpacing"/>
+                    <w:pStyle w:val="a3"/>
                     <w:jc w:val="center"/>
                     <w:rPr>
                       <w:caps/>
@@ -253,7 +254,7 @@
                 </w:p>
                 <w:p>
                   <w:pPr>
-                    <w:pStyle w:val="NoSpacing"/>
+                    <w:pStyle w:val="a3"/>
                     <w:jc w:val="center"/>
                     <w:rPr>
                       <w:caps/>
@@ -274,7 +275,7 @@
                 </w:p>
                 <w:p>
                   <w:pPr>
-                    <w:pStyle w:val="NoSpacing"/>
+                    <w:pStyle w:val="a3"/>
                     <w:jc w:val="center"/>
                     <w:rPr>
                       <w:caps/>
@@ -295,7 +296,7 @@
                 </w:p>
                 <w:p>
                   <w:pPr>
-                    <w:pStyle w:val="NoSpacing"/>
+                    <w:pStyle w:val="a3"/>
                     <w:jc w:val="center"/>
                     <w:rPr>
                       <w:caps/>
@@ -316,7 +317,7 @@
                 </w:p>
                 <w:p>
                   <w:pPr>
-                    <w:pStyle w:val="NoSpacing"/>
+                    <w:pStyle w:val="a3"/>
                     <w:jc w:val="center"/>
                     <w:rPr>
                       <w:caps/>
@@ -337,7 +338,7 @@
                 </w:p>
                 <w:p>
                   <w:pPr>
-                    <w:pStyle w:val="NoSpacing"/>
+                    <w:pStyle w:val="a3"/>
                     <w:jc w:val="center"/>
                     <w:rPr>
                       <w:color w:val="323E4F" w:themeColor="text2" w:themeShade="BF"/>
@@ -355,7 +356,7 @@
                 </w:p>
                 <w:p>
                   <w:pPr>
-                    <w:pStyle w:val="NoSpacing"/>
+                    <w:pStyle w:val="a3"/>
                     <w:jc w:val="center"/>
                     <w:rPr>
                       <w:color w:val="5B9BD5" w:themeColor="accent1"/>
@@ -418,7 +419,7 @@
       <w:sdtContent>
         <w:p>
           <w:pPr>
-            <w:pStyle w:val="TOCHeading"/>
+            <w:pStyle w:val="a5"/>
           </w:pPr>
           <w:r>
             <w:t>Table of Contents</w:t>
@@ -426,7 +427,7 @@
         </w:p>
         <w:p>
           <w:pPr>
-            <w:pStyle w:val="TOC1"/>
+            <w:pStyle w:val="11"/>
             <w:tabs>
               <w:tab w:val="right" w:leader="dot" w:pos="9350"/>
             </w:tabs>
@@ -448,7 +449,7 @@
           <w:hyperlink w:anchor="_Toc446414621" w:history="1">
             <w:r>
               <w:rPr>
-                <w:rStyle w:val="Hyperlink"/>
+                <w:rStyle w:val="a6"/>
                 <w:noProof/>
               </w:rPr>
               <w:t>Introduction</w:t>
@@ -505,7 +506,7 @@
         </w:p>
         <w:p>
           <w:pPr>
-            <w:pStyle w:val="TOC1"/>
+            <w:pStyle w:val="11"/>
             <w:tabs>
               <w:tab w:val="right" w:leader="dot" w:pos="9350"/>
             </w:tabs>
@@ -518,7 +519,7 @@
           <w:hyperlink w:anchor="_Toc446414622" w:history="1">
             <w:r>
               <w:rPr>
-                <w:rStyle w:val="Hyperlink"/>
+                <w:rStyle w:val="a6"/>
                 <w:noProof/>
               </w:rPr>
               <w:t>Class Diagram</w:t>
@@ -575,7 +576,7 @@
         </w:p>
         <w:p>
           <w:pPr>
-            <w:pStyle w:val="TOC2"/>
+            <w:pStyle w:val="21"/>
             <w:tabs>
               <w:tab w:val="right" w:leader="dot" w:pos="9350"/>
             </w:tabs>
@@ -587,7 +588,7 @@
           <w:hyperlink w:anchor="_Toc446414623" w:history="1">
             <w:r>
               <w:rPr>
-                <w:rStyle w:val="Hyperlink"/>
+                <w:rStyle w:val="a6"/>
                 <w:noProof/>
               </w:rPr>
               <w:t>Renderable inheritance overview</w:t>
@@ -644,7 +645,7 @@
         </w:p>
         <w:p>
           <w:pPr>
-            <w:pStyle w:val="TOC2"/>
+            <w:pStyle w:val="21"/>
             <w:tabs>
               <w:tab w:val="right" w:leader="dot" w:pos="9350"/>
             </w:tabs>
@@ -656,7 +657,7 @@
           <w:hyperlink w:anchor="_Toc446414624" w:history="1">
             <w:r>
               <w:rPr>
-                <w:rStyle w:val="Hyperlink"/>
+                <w:rStyle w:val="a6"/>
                 <w:noProof/>
               </w:rPr>
               <w:t>Component classes</w:t>
@@ -713,7 +714,7 @@
         </w:p>
         <w:p>
           <w:pPr>
-            <w:pStyle w:val="TOC2"/>
+            <w:pStyle w:val="21"/>
             <w:tabs>
               <w:tab w:val="right" w:leader="dot" w:pos="9350"/>
             </w:tabs>
@@ -725,7 +726,7 @@
           <w:hyperlink w:anchor="_Toc446414625" w:history="1">
             <w:r>
               <w:rPr>
-                <w:rStyle w:val="Hyperlink"/>
+                <w:rStyle w:val="a6"/>
                 <w:noProof/>
               </w:rPr>
               <w:t>Crossing classes</w:t>
@@ -782,7 +783,7 @@
         </w:p>
         <w:p>
           <w:pPr>
-            <w:pStyle w:val="TOC2"/>
+            <w:pStyle w:val="21"/>
             <w:tabs>
               <w:tab w:val="right" w:leader="dot" w:pos="9350"/>
             </w:tabs>
@@ -794,7 +795,7 @@
           <w:hyperlink w:anchor="_Toc446414626" w:history="1">
             <w:r>
               <w:rPr>
-                <w:rStyle w:val="Hyperlink"/>
+                <w:rStyle w:val="a6"/>
                 <w:noProof/>
               </w:rPr>
               <w:t>Simulation classes</w:t>
@@ -851,7 +852,7 @@
         </w:p>
         <w:p>
           <w:pPr>
-            <w:pStyle w:val="TOC2"/>
+            <w:pStyle w:val="21"/>
             <w:tabs>
               <w:tab w:val="right" w:leader="dot" w:pos="9350"/>
             </w:tabs>
@@ -863,7 +864,7 @@
           <w:hyperlink w:anchor="_Toc446414627" w:history="1">
             <w:r>
               <w:rPr>
-                <w:rStyle w:val="Hyperlink"/>
+                <w:rStyle w:val="a6"/>
                 <w:noProof/>
               </w:rPr>
               <w:t>Crossing container (Recycle bin and saved crossings)</w:t>
@@ -920,7 +921,7 @@
         </w:p>
         <w:p>
           <w:pPr>
-            <w:pStyle w:val="TOC2"/>
+            <w:pStyle w:val="21"/>
             <w:tabs>
               <w:tab w:val="right" w:leader="dot" w:pos="9350"/>
             </w:tabs>
@@ -932,7 +933,7 @@
           <w:hyperlink w:anchor="_Toc446414628" w:history="1">
             <w:r>
               <w:rPr>
-                <w:rStyle w:val="Hyperlink"/>
+                <w:rStyle w:val="a6"/>
                 <w:noProof/>
               </w:rPr>
               <w:t>Undo classes</w:t>
@@ -989,7 +990,7 @@
         </w:p>
         <w:p>
           <w:pPr>
-            <w:pStyle w:val="TOC2"/>
+            <w:pStyle w:val="21"/>
             <w:tabs>
               <w:tab w:val="right" w:leader="dot" w:pos="9350"/>
             </w:tabs>
@@ -1051,7 +1052,7 @@
         </w:p>
         <w:p>
           <w:pPr>
-            <w:pStyle w:val="TOC2"/>
+            <w:pStyle w:val="21"/>
             <w:tabs>
               <w:tab w:val="right" w:leader="dot" w:pos="9350"/>
             </w:tabs>
@@ -1063,7 +1064,7 @@
           <w:hyperlink w:anchor="_Toc446414630" w:history="1">
             <w:r>
               <w:rPr>
-                <w:rStyle w:val="Hyperlink"/>
+                <w:rStyle w:val="a6"/>
                 <w:noProof/>
               </w:rPr>
               <w:t>Traffic manager Grid and System state classes</w:t>
@@ -1120,7 +1121,7 @@
         </w:p>
         <w:p>
           <w:pPr>
-            <w:pStyle w:val="TOC1"/>
+            <w:pStyle w:val="11"/>
             <w:tabs>
               <w:tab w:val="right" w:leader="dot" w:pos="9350"/>
             </w:tabs>
@@ -1133,7 +1134,7 @@
           <w:hyperlink w:anchor="_Toc446414631" w:history="1">
             <w:r>
               <w:rPr>
-                <w:rStyle w:val="Hyperlink"/>
+                <w:rStyle w:val="a6"/>
                 <w:noProof/>
               </w:rPr>
               <w:t>Description of the classes and their members [early draft]</w:t>
@@ -1190,7 +1191,7 @@
         </w:p>
         <w:p>
           <w:pPr>
-            <w:pStyle w:val="TOC1"/>
+            <w:pStyle w:val="11"/>
             <w:tabs>
               <w:tab w:val="right" w:leader="dot" w:pos="9350"/>
             </w:tabs>
@@ -1203,7 +1204,7 @@
           <w:hyperlink w:anchor="_Toc446414632" w:history="1">
             <w:r>
               <w:rPr>
-                <w:rStyle w:val="Hyperlink"/>
+                <w:rStyle w:val="a6"/>
                 <w:noProof/>
               </w:rPr>
               <w:t>Sequence Diagrams</w:t>
@@ -1260,7 +1261,7 @@
         </w:p>
         <w:p>
           <w:pPr>
-            <w:pStyle w:val="TOC2"/>
+            <w:pStyle w:val="21"/>
             <w:tabs>
               <w:tab w:val="right" w:leader="dot" w:pos="9350"/>
             </w:tabs>
@@ -1272,7 +1273,7 @@
           <w:hyperlink w:anchor="_Toc446414633" w:history="1">
             <w:r>
               <w:rPr>
-                <w:rStyle w:val="Hyperlink"/>
+                <w:rStyle w:val="a6"/>
                 <w:noProof/>
               </w:rPr>
               <w:t>Select a crossing to place</w:t>
@@ -1329,7 +1330,7 @@
         </w:p>
         <w:p>
           <w:pPr>
-            <w:pStyle w:val="TOC2"/>
+            <w:pStyle w:val="21"/>
             <w:tabs>
               <w:tab w:val="right" w:leader="dot" w:pos="9350"/>
             </w:tabs>
@@ -1341,7 +1342,7 @@
           <w:hyperlink w:anchor="_Toc446414634" w:history="1">
             <w:r>
               <w:rPr>
-                <w:rStyle w:val="Hyperlink"/>
+                <w:rStyle w:val="a6"/>
                 <w:noProof/>
               </w:rPr>
               <w:t>Place a crossing</w:t>
@@ -1398,7 +1399,7 @@
         </w:p>
         <w:p>
           <w:pPr>
-            <w:pStyle w:val="TOC2"/>
+            <w:pStyle w:val="21"/>
             <w:tabs>
               <w:tab w:val="right" w:leader="dot" w:pos="9350"/>
             </w:tabs>
@@ -1410,7 +1411,7 @@
           <w:hyperlink w:anchor="_Toc446414635" w:history="1">
             <w:r>
               <w:rPr>
-                <w:rStyle w:val="Hyperlink"/>
+                <w:rStyle w:val="a6"/>
                 <w:noProof/>
               </w:rPr>
               <w:t>Remove a crossing</w:t>
@@ -1467,7 +1468,7 @@
         </w:p>
         <w:p>
           <w:pPr>
-            <w:pStyle w:val="TOC2"/>
+            <w:pStyle w:val="21"/>
             <w:tabs>
               <w:tab w:val="right" w:leader="dot" w:pos="9350"/>
             </w:tabs>
@@ -1479,7 +1480,7 @@
           <w:hyperlink w:anchor="_Toc446414636" w:history="1">
             <w:r>
               <w:rPr>
-                <w:rStyle w:val="Hyperlink"/>
+                <w:rStyle w:val="a6"/>
                 <w:noProof/>
               </w:rPr>
               <w:t>Create a simulation</w:t>
@@ -1536,7 +1537,7 @@
         </w:p>
         <w:p>
           <w:pPr>
-            <w:pStyle w:val="TOC2"/>
+            <w:pStyle w:val="21"/>
             <w:tabs>
               <w:tab w:val="right" w:leader="dot" w:pos="9350"/>
             </w:tabs>
@@ -1548,7 +1549,7 @@
           <w:hyperlink w:anchor="_Toc446414637" w:history="1">
             <w:r>
               <w:rPr>
-                <w:rStyle w:val="Hyperlink"/>
+                <w:rStyle w:val="a6"/>
                 <w:noProof/>
               </w:rPr>
               <w:t>Save a simulation</w:t>
@@ -1605,7 +1606,7 @@
         </w:p>
         <w:p>
           <w:pPr>
-            <w:pStyle w:val="TOC2"/>
+            <w:pStyle w:val="21"/>
             <w:tabs>
               <w:tab w:val="right" w:leader="dot" w:pos="9350"/>
             </w:tabs>
@@ -1617,7 +1618,7 @@
           <w:hyperlink w:anchor="_Toc446414638" w:history="1">
             <w:r>
               <w:rPr>
-                <w:rStyle w:val="Hyperlink"/>
+                <w:rStyle w:val="a6"/>
                 <w:noProof/>
               </w:rPr>
               <w:t>Load a simulation</w:t>
@@ -1674,7 +1675,7 @@
         </w:p>
         <w:p>
           <w:pPr>
-            <w:pStyle w:val="TOC2"/>
+            <w:pStyle w:val="21"/>
             <w:tabs>
               <w:tab w:val="right" w:leader="dot" w:pos="9350"/>
             </w:tabs>
@@ -1686,7 +1687,7 @@
           <w:hyperlink w:anchor="_Toc446414639" w:history="1">
             <w:r>
               <w:rPr>
-                <w:rStyle w:val="Hyperlink"/>
+                <w:rStyle w:val="a6"/>
                 <w:noProof/>
               </w:rPr>
               <w:t>Edit a road traffic flow</w:t>
@@ -1743,7 +1744,7 @@
         </w:p>
         <w:p>
           <w:pPr>
-            <w:pStyle w:val="TOC2"/>
+            <w:pStyle w:val="21"/>
             <w:tabs>
               <w:tab w:val="right" w:leader="dot" w:pos="9350"/>
             </w:tabs>
@@ -1755,7 +1756,7 @@
           <w:hyperlink w:anchor="_Toc446414640" w:history="1">
             <w:r>
               <w:rPr>
-                <w:rStyle w:val="Hyperlink"/>
+                <w:rStyle w:val="a6"/>
                 <w:noProof/>
               </w:rPr>
               <w:t>Start a simulation</w:t>
@@ -1812,7 +1813,7 @@
         </w:p>
         <w:p>
           <w:pPr>
-            <w:pStyle w:val="TOC2"/>
+            <w:pStyle w:val="21"/>
             <w:tabs>
               <w:tab w:val="right" w:leader="dot" w:pos="9350"/>
             </w:tabs>
@@ -1824,7 +1825,7 @@
           <w:hyperlink w:anchor="_Toc446414641" w:history="1">
             <w:r>
               <w:rPr>
-                <w:rStyle w:val="Hyperlink"/>
+                <w:rStyle w:val="a6"/>
                 <w:noProof/>
               </w:rPr>
               <w:t>Stop a simulation</w:t>
@@ -1881,7 +1882,7 @@
         </w:p>
         <w:p>
           <w:pPr>
-            <w:pStyle w:val="TOC2"/>
+            <w:pStyle w:val="21"/>
             <w:tabs>
               <w:tab w:val="right" w:leader="dot" w:pos="9350"/>
             </w:tabs>
@@ -1893,7 +1894,7 @@
           <w:hyperlink w:anchor="_Toc446414642" w:history="1">
             <w:r>
               <w:rPr>
-                <w:rStyle w:val="Hyperlink"/>
+                <w:rStyle w:val="a6"/>
                 <w:noProof/>
               </w:rPr>
               <w:t>Pause a simulation</w:t>
@@ -1950,7 +1951,7 @@
         </w:p>
         <w:p>
           <w:pPr>
-            <w:pStyle w:val="TOC2"/>
+            <w:pStyle w:val="21"/>
             <w:tabs>
               <w:tab w:val="right" w:leader="dot" w:pos="9350"/>
             </w:tabs>
@@ -1962,7 +1963,7 @@
           <w:hyperlink w:anchor="_Toc446414643" w:history="1">
             <w:r>
               <w:rPr>
-                <w:rStyle w:val="Hyperlink"/>
+                <w:rStyle w:val="a6"/>
                 <w:noProof/>
               </w:rPr>
               <w:t>Restart a simulation</w:t>
@@ -2019,7 +2020,7 @@
         </w:p>
         <w:p>
           <w:pPr>
-            <w:pStyle w:val="TOC2"/>
+            <w:pStyle w:val="21"/>
             <w:tabs>
               <w:tab w:val="right" w:leader="dot" w:pos="9350"/>
             </w:tabs>
@@ -2031,7 +2032,7 @@
           <w:hyperlink w:anchor="_Toc446414644" w:history="1">
             <w:r>
               <w:rPr>
-                <w:rStyle w:val="Hyperlink"/>
+                <w:rStyle w:val="a6"/>
                 <w:noProof/>
               </w:rPr>
               <w:t>Undo an action</w:t>
@@ -2088,7 +2089,7 @@
         </w:p>
         <w:p>
           <w:pPr>
-            <w:pStyle w:val="TOC2"/>
+            <w:pStyle w:val="21"/>
             <w:tabs>
               <w:tab w:val="right" w:leader="dot" w:pos="9350"/>
             </w:tabs>
@@ -2100,7 +2101,7 @@
           <w:hyperlink w:anchor="_Toc446414645" w:history="1">
             <w:r>
               <w:rPr>
-                <w:rStyle w:val="Hyperlink"/>
+                <w:rStyle w:val="a6"/>
                 <w:noProof/>
               </w:rPr>
               <w:t>Redo an action</w:t>
@@ -2157,7 +2158,7 @@
         </w:p>
         <w:p>
           <w:pPr>
-            <w:pStyle w:val="TOC2"/>
+            <w:pStyle w:val="21"/>
             <w:tabs>
               <w:tab w:val="right" w:leader="dot" w:pos="9350"/>
             </w:tabs>
@@ -2169,7 +2170,7 @@
           <w:hyperlink w:anchor="_Toc446414646" w:history="1">
             <w:r>
               <w:rPr>
-                <w:rStyle w:val="Hyperlink"/>
+                <w:rStyle w:val="a6"/>
                 <w:noProof/>
               </w:rPr>
               <w:t>Save simulation results</w:t>
@@ -2226,7 +2227,7 @@
         </w:p>
         <w:p>
           <w:pPr>
-            <w:pStyle w:val="TOC2"/>
+            <w:pStyle w:val="21"/>
             <w:tabs>
               <w:tab w:val="right" w:leader="dot" w:pos="9350"/>
             </w:tabs>
@@ -2238,7 +2239,7 @@
           <w:hyperlink w:anchor="_Toc446414647" w:history="1">
             <w:r>
               <w:rPr>
-                <w:rStyle w:val="Hyperlink"/>
+                <w:rStyle w:val="a6"/>
                 <w:noProof/>
               </w:rPr>
               <w:t>Show the help window</w:t>
@@ -2295,7 +2296,7 @@
         </w:p>
         <w:p>
           <w:pPr>
-            <w:pStyle w:val="TOC2"/>
+            <w:pStyle w:val="21"/>
             <w:tabs>
               <w:tab w:val="right" w:leader="dot" w:pos="9350"/>
             </w:tabs>
@@ -2307,7 +2308,7 @@
           <w:hyperlink w:anchor="_Toc446414648" w:history="1">
             <w:r>
               <w:rPr>
-                <w:rStyle w:val="Hyperlink"/>
+                <w:rStyle w:val="a6"/>
                 <w:noProof/>
               </w:rPr>
               <w:t>Exit application</w:t>
@@ -2364,7 +2365,7 @@
         </w:p>
         <w:p>
           <w:pPr>
-            <w:pStyle w:val="TOC2"/>
+            <w:pStyle w:val="21"/>
             <w:tabs>
               <w:tab w:val="right" w:leader="dot" w:pos="9350"/>
             </w:tabs>
@@ -2376,7 +2377,7 @@
           <w:hyperlink w:anchor="_Toc446414649" w:history="1">
             <w:r>
               <w:rPr>
-                <w:rStyle w:val="Hyperlink"/>
+                <w:rStyle w:val="a6"/>
                 <w:noProof/>
               </w:rPr>
               <w:t>Override simulation</w:t>
@@ -2433,7 +2434,7 @@
         </w:p>
         <w:p>
           <w:pPr>
-            <w:pStyle w:val="TOC2"/>
+            <w:pStyle w:val="21"/>
             <w:tabs>
               <w:tab w:val="right" w:leader="dot" w:pos="9350"/>
             </w:tabs>
@@ -2445,7 +2446,7 @@
           <w:hyperlink w:anchor="_Toc446414650" w:history="1">
             <w:r>
               <w:rPr>
-                <w:rStyle w:val="Hyperlink"/>
+                <w:rStyle w:val="a6"/>
                 <w:noProof/>
               </w:rPr>
               <w:t>Show simulation result</w:t>
@@ -2502,7 +2503,7 @@
         </w:p>
         <w:p>
           <w:pPr>
-            <w:pStyle w:val="TOC2"/>
+            <w:pStyle w:val="21"/>
             <w:tabs>
               <w:tab w:val="right" w:leader="dot" w:pos="9350"/>
             </w:tabs>
@@ -2514,7 +2515,7 @@
           <w:hyperlink w:anchor="_Toc446414651" w:history="1">
             <w:r>
               <w:rPr>
-                <w:rStyle w:val="Hyperlink"/>
+                <w:rStyle w:val="a6"/>
                 <w:noProof/>
               </w:rPr>
               <w:t>Select crossing’s component to make changes</w:t>
@@ -2571,7 +2572,7 @@
         </w:p>
         <w:p>
           <w:pPr>
-            <w:pStyle w:val="TOC2"/>
+            <w:pStyle w:val="21"/>
             <w:tabs>
               <w:tab w:val="right" w:leader="dot" w:pos="9350"/>
             </w:tabs>
@@ -2583,7 +2584,7 @@
           <w:hyperlink w:anchor="_Toc446414652" w:history="1">
             <w:r>
               <w:rPr>
-                <w:rStyle w:val="Hyperlink"/>
+                <w:rStyle w:val="a6"/>
                 <w:noProof/>
               </w:rPr>
               <w:t>Set current active crossing</w:t>
@@ -2640,7 +2641,7 @@
         </w:p>
         <w:p>
           <w:pPr>
-            <w:pStyle w:val="TOC2"/>
+            <w:pStyle w:val="21"/>
             <w:tabs>
               <w:tab w:val="right" w:leader="dot" w:pos="9350"/>
             </w:tabs>
@@ -2652,7 +2653,7 @@
           <w:hyperlink w:anchor="_Toc446414653" w:history="1">
             <w:r>
               <w:rPr>
-                <w:rStyle w:val="Hyperlink"/>
+                <w:rStyle w:val="a6"/>
                 <w:noProof/>
               </w:rPr>
               <w:t>Start simulating pedestrians</w:t>
@@ -2709,7 +2710,7 @@
         </w:p>
         <w:p>
           <w:pPr>
-            <w:pStyle w:val="TOC2"/>
+            <w:pStyle w:val="21"/>
             <w:tabs>
               <w:tab w:val="right" w:leader="dot" w:pos="9350"/>
             </w:tabs>
@@ -2721,7 +2722,7 @@
           <w:hyperlink w:anchor="_Toc446414654" w:history="1">
             <w:r>
               <w:rPr>
-                <w:rStyle w:val="Hyperlink"/>
+                <w:rStyle w:val="a6"/>
                 <w:noProof/>
               </w:rPr>
               <w:t>Access “Saved” crossing</w:t>
@@ -2778,7 +2779,7 @@
         </w:p>
         <w:p>
           <w:pPr>
-            <w:pStyle w:val="TOC2"/>
+            <w:pStyle w:val="21"/>
             <w:tabs>
               <w:tab w:val="right" w:leader="dot" w:pos="9350"/>
             </w:tabs>
@@ -2790,7 +2791,7 @@
           <w:hyperlink w:anchor="_Toc446414655" w:history="1">
             <w:r>
               <w:rPr>
-                <w:rStyle w:val="Hyperlink"/>
+                <w:rStyle w:val="a6"/>
                 <w:noProof/>
               </w:rPr>
               <w:t>Access “Removed” crossings</w:t>
@@ -2847,7 +2848,7 @@
         </w:p>
         <w:p>
           <w:pPr>
-            <w:pStyle w:val="TOC2"/>
+            <w:pStyle w:val="21"/>
             <w:tabs>
               <w:tab w:val="right" w:leader="dot" w:pos="9350"/>
             </w:tabs>
@@ -2859,7 +2860,7 @@
           <w:hyperlink w:anchor="_Toc446414656" w:history="1">
             <w:r>
               <w:rPr>
-                <w:rStyle w:val="Hyperlink"/>
+                <w:rStyle w:val="a6"/>
                 <w:noProof/>
               </w:rPr>
               <w:t>Empty the recycle bin</w:t>
@@ -2979,7 +2980,7 @@
     </w:p>
     <w:p>
       <w:pPr>
-        <w:pStyle w:val="Heading1"/>
+        <w:pStyle w:val="1"/>
         <w:ind w:left="432" w:hanging="432"/>
       </w:pPr>
       <w:bookmarkStart w:id="2" w:name="_Toc446414621"/>
@@ -3109,7 +3110,7 @@
     </w:p>
     <w:p>
       <w:pPr>
-        <w:pStyle w:val="NormalWeb"/>
+        <w:pStyle w:val="aff3"/>
         <w:spacing w:before="0" w:beforeAutospacing="0" w:after="240" w:afterAutospacing="0" w:line="360" w:lineRule="atLeast"/>
         <w:ind w:left="48" w:right="48" w:firstLine="672"/>
         <w:jc w:val="both"/>
@@ -3141,7 +3142,7 @@
     </w:p>
     <w:p>
       <w:pPr>
-        <w:pStyle w:val="NormalWeb"/>
+        <w:pStyle w:val="aff3"/>
         <w:spacing w:before="0" w:beforeAutospacing="0" w:after="240" w:afterAutospacing="0" w:line="360" w:lineRule="atLeast"/>
         <w:ind w:left="48" w:right="48" w:firstLine="672"/>
         <w:jc w:val="both"/>
@@ -3182,7 +3183,7 @@
     </w:p>
     <w:p>
       <w:pPr>
-        <w:pStyle w:val="ListParagraph"/>
+        <w:pStyle w:val="ab"/>
         <w:numPr>
           <w:ilvl w:val="0"/>
           <w:numId w:val="1"/>
@@ -3345,7 +3346,7 @@
     </w:p>
     <w:p>
       <w:pPr>
-        <w:pStyle w:val="Heading1"/>
+        <w:pStyle w:val="1"/>
       </w:pPr>
       <w:bookmarkStart w:id="3" w:name="_Toc446414622"/>
       <w:r>
@@ -3359,31 +3360,32 @@
     </w:p>
     <w:p>
       <w:pPr>
-        <w:pStyle w:val="Heading2"/>
+        <w:pStyle w:val="2"/>
       </w:pPr>
       <w:bookmarkStart w:id="4" w:name="_Toc446414623"/>
       <w:r>
         <w:rPr>
           <w:noProof/>
+          <w:lang w:val="bg-BG" w:eastAsia="bg-BG"/>
         </w:rPr>
         <w:drawing>
-          <wp:anchor distT="0" distB="0" distL="114300" distR="114300" simplePos="0" relativeHeight="251649536" behindDoc="1" locked="0" layoutInCell="1" allowOverlap="1" wp14:anchorId="5D0712DD" wp14:editId="736B96CD">
+          <wp:anchor distT="0" distB="0" distL="114300" distR="114300" simplePos="0" relativeHeight="251649536" behindDoc="1" locked="0" layoutInCell="1" allowOverlap="1">
             <wp:simplePos x="0" y="0"/>
             <wp:positionH relativeFrom="column">
-              <wp:posOffset>-895350</wp:posOffset>
+              <wp:posOffset>-274320</wp:posOffset>
             </wp:positionH>
             <wp:positionV relativeFrom="paragraph">
-              <wp:posOffset>436245</wp:posOffset>
+              <wp:posOffset>439420</wp:posOffset>
             </wp:positionV>
-            <wp:extent cx="7573010" cy="3195955"/>
-            <wp:effectExtent l="19050" t="0" r="8890" b="0"/>
+            <wp:extent cx="6330315" cy="3195955"/>
+            <wp:effectExtent l="19050" t="0" r="0" b="0"/>
             <wp:wrapTight wrapText="bothSides">
               <wp:wrapPolygon edited="0">
-                <wp:start x="-54" y="0"/>
-                <wp:lineTo x="-54" y="21501"/>
-                <wp:lineTo x="21625" y="21501"/>
-                <wp:lineTo x="21625" y="0"/>
-                <wp:lineTo x="-54" y="0"/>
+                <wp:start x="-65" y="0"/>
+                <wp:lineTo x="-65" y="21501"/>
+                <wp:lineTo x="21580" y="21501"/>
+                <wp:lineTo x="21580" y="0"/>
+                <wp:lineTo x="-65" y="0"/>
               </wp:wrapPolygon>
             </wp:wrapTight>
             <wp:docPr id="8" name="Картина 8" descr="C:\Users\user\Desktop\ProCP\Renderable.JPG"/>
@@ -3401,7 +3403,6 @@
                   </pic:nvPicPr>
                   <pic:blipFill>
                     <a:blip r:embed="rId10" cstate="print"/>
-                    <a:srcRect/>
                     <a:stretch>
                       <a:fillRect/>
                     </a:stretch>
@@ -3409,7 +3410,7 @@
                   <pic:spPr bwMode="auto">
                     <a:xfrm>
                       <a:off x="0" y="0"/>
-                      <a:ext cx="7573010" cy="3195955"/>
+                      <a:ext cx="6330315" cy="3195955"/>
                     </a:xfrm>
                     <a:prstGeom prst="rect">
                       <a:avLst/>
@@ -3428,14 +3429,19 @@
           </wp:anchor>
         </w:drawing>
       </w:r>
-      <w:r>
-        <w:t>Renderable inheritance overview</w:t>
+      <w:proofErr w:type="spellStart"/>
+      <w:r>
+        <w:t>Renderable</w:t>
+      </w:r>
+      <w:proofErr w:type="spellEnd"/>
+      <w:r>
+        <w:t xml:space="preserve"> inheritance overview</w:t>
       </w:r>
       <w:bookmarkEnd w:id="4"/>
     </w:p>
     <w:p>
       <w:pPr>
-        <w:pStyle w:val="Heading2"/>
+        <w:pStyle w:val="2"/>
       </w:pPr>
       <w:bookmarkStart w:id="5" w:name="_Toc446414624"/>
       <w:r>
@@ -3447,25 +3453,26 @@
       <w:r>
         <w:rPr>
           <w:noProof/>
+          <w:lang w:val="bg-BG" w:eastAsia="bg-BG"/>
         </w:rPr>
         <w:drawing>
-          <wp:anchor distT="0" distB="0" distL="114300" distR="114300" simplePos="0" relativeHeight="251652608" behindDoc="1" locked="0" layoutInCell="1" allowOverlap="1" wp14:anchorId="0185339B" wp14:editId="6E1981F8">
+          <wp:anchor distT="0" distB="0" distL="114300" distR="114300" simplePos="0" relativeHeight="251652608" behindDoc="1" locked="0" layoutInCell="1" allowOverlap="1">
             <wp:simplePos x="0" y="0"/>
             <wp:positionH relativeFrom="column">
-              <wp:posOffset>-847725</wp:posOffset>
+              <wp:posOffset>-352425</wp:posOffset>
             </wp:positionH>
             <wp:positionV relativeFrom="paragraph">
-              <wp:posOffset>200025</wp:posOffset>
+              <wp:posOffset>196850</wp:posOffset>
             </wp:positionV>
-            <wp:extent cx="6928485" cy="4070985"/>
-            <wp:effectExtent l="19050" t="0" r="5715" b="0"/>
+            <wp:extent cx="5979795" cy="4324350"/>
+            <wp:effectExtent l="19050" t="0" r="1905" b="0"/>
             <wp:wrapTight wrapText="bothSides">
               <wp:wrapPolygon edited="0">
-                <wp:start x="-59" y="0"/>
-                <wp:lineTo x="-59" y="21529"/>
-                <wp:lineTo x="21618" y="21529"/>
-                <wp:lineTo x="21618" y="0"/>
-                <wp:lineTo x="-59" y="0"/>
+                <wp:start x="-69" y="0"/>
+                <wp:lineTo x="-69" y="21505"/>
+                <wp:lineTo x="21607" y="21505"/>
+                <wp:lineTo x="21607" y="0"/>
+                <wp:lineTo x="-69" y="0"/>
               </wp:wrapPolygon>
             </wp:wrapTight>
             <wp:docPr id="9" name="Картина 9" descr="C:\Users\user\Desktop\ProCP\Components.JPG"/>
@@ -3483,7 +3490,6 @@
                   </pic:nvPicPr>
                   <pic:blipFill>
                     <a:blip r:embed="rId11" cstate="print"/>
-                    <a:srcRect/>
                     <a:stretch>
                       <a:fillRect/>
                     </a:stretch>
@@ -3491,7 +3497,7 @@
                   <pic:spPr bwMode="auto">
                     <a:xfrm>
                       <a:off x="0" y="0"/>
-                      <a:ext cx="6928485" cy="4070985"/>
+                      <a:ext cx="5979795" cy="4324350"/>
                     </a:xfrm>
                     <a:prstGeom prst="rect">
                       <a:avLst/>
@@ -3516,7 +3522,7 @@
     </w:p>
     <w:p>
       <w:pPr>
-        <w:pStyle w:val="Heading2"/>
+        <w:pStyle w:val="2"/>
       </w:pPr>
       <w:bookmarkStart w:id="6" w:name="_Toc446414625"/>
       <w:r>
@@ -3529,25 +3535,26 @@
       <w:r>
         <w:rPr>
           <w:noProof/>
+          <w:lang w:val="bg-BG" w:eastAsia="bg-BG"/>
         </w:rPr>
         <w:drawing>
-          <wp:anchor distT="0" distB="0" distL="114300" distR="114300" simplePos="0" relativeHeight="251655680" behindDoc="1" locked="0" layoutInCell="1" allowOverlap="1" wp14:anchorId="639BFDEE" wp14:editId="72697BFC">
+          <wp:anchor distT="0" distB="0" distL="114300" distR="114300" simplePos="0" relativeHeight="251655680" behindDoc="1" locked="0" layoutInCell="1" allowOverlap="1">
             <wp:simplePos x="0" y="0"/>
             <wp:positionH relativeFrom="column">
-              <wp:posOffset>-163830</wp:posOffset>
+              <wp:posOffset>-895350</wp:posOffset>
             </wp:positionH>
             <wp:positionV relativeFrom="paragraph">
-              <wp:posOffset>347345</wp:posOffset>
+              <wp:posOffset>297180</wp:posOffset>
             </wp:positionV>
-            <wp:extent cx="4647565" cy="7139940"/>
-            <wp:effectExtent l="19050" t="0" r="635" b="0"/>
+            <wp:extent cx="7124700" cy="7248525"/>
+            <wp:effectExtent l="19050" t="0" r="0" b="0"/>
             <wp:wrapTight wrapText="bothSides">
               <wp:wrapPolygon edited="0">
-                <wp:start x="-89" y="0"/>
-                <wp:lineTo x="-89" y="21554"/>
-                <wp:lineTo x="21603" y="21554"/>
-                <wp:lineTo x="21603" y="0"/>
-                <wp:lineTo x="-89" y="0"/>
+                <wp:start x="-58" y="0"/>
+                <wp:lineTo x="-58" y="21572"/>
+                <wp:lineTo x="21600" y="21572"/>
+                <wp:lineTo x="21600" y="0"/>
+                <wp:lineTo x="-58" y="0"/>
               </wp:wrapPolygon>
             </wp:wrapTight>
             <wp:docPr id="10" name="Картина 10" descr="C:\Users\user\Desktop\ProCP\Crossing.JPG"/>
@@ -3565,7 +3572,6 @@
                   </pic:nvPicPr>
                   <pic:blipFill>
                     <a:blip r:embed="rId12" cstate="print"/>
-                    <a:srcRect/>
                     <a:stretch>
                       <a:fillRect/>
                     </a:stretch>
@@ -3573,7 +3579,7 @@
                   <pic:spPr bwMode="auto">
                     <a:xfrm>
                       <a:off x="0" y="0"/>
-                      <a:ext cx="4647565" cy="7139940"/>
+                      <a:ext cx="7124700" cy="7248525"/>
                     </a:xfrm>
                     <a:prstGeom prst="rect">
                       <a:avLst/>
@@ -3598,7 +3604,7 @@
     </w:p>
     <w:p>
       <w:pPr>
-        <w:pStyle w:val="Heading2"/>
+        <w:pStyle w:val="2"/>
       </w:pPr>
       <w:bookmarkStart w:id="7" w:name="_Toc446414626"/>
       <w:r>
@@ -3617,25 +3623,26 @@
       <w:r>
         <w:rPr>
           <w:noProof/>
+          <w:lang w:val="bg-BG" w:eastAsia="bg-BG"/>
         </w:rPr>
         <w:drawing>
-          <wp:anchor distT="0" distB="0" distL="114300" distR="114300" simplePos="0" relativeHeight="251658752" behindDoc="1" locked="0" layoutInCell="1" allowOverlap="1" wp14:anchorId="53C65B4C" wp14:editId="7BA94A0C">
+          <wp:anchor distT="0" distB="0" distL="114300" distR="114300" simplePos="0" relativeHeight="251658752" behindDoc="1" locked="0" layoutInCell="1" allowOverlap="1">
             <wp:simplePos x="0" y="0"/>
             <wp:positionH relativeFrom="column">
-              <wp:posOffset>-442595</wp:posOffset>
+              <wp:posOffset>-860425</wp:posOffset>
             </wp:positionH>
             <wp:positionV relativeFrom="paragraph">
-              <wp:posOffset>88900</wp:posOffset>
+              <wp:posOffset>77470</wp:posOffset>
             </wp:positionV>
-            <wp:extent cx="4411980" cy="7529830"/>
-            <wp:effectExtent l="19050" t="0" r="7620" b="0"/>
+            <wp:extent cx="5885815" cy="6819900"/>
+            <wp:effectExtent l="19050" t="0" r="635" b="0"/>
             <wp:wrapTight wrapText="bothSides">
               <wp:wrapPolygon edited="0">
-                <wp:start x="-93" y="0"/>
-                <wp:lineTo x="-93" y="21531"/>
-                <wp:lineTo x="21637" y="21531"/>
-                <wp:lineTo x="21637" y="0"/>
-                <wp:lineTo x="-93" y="0"/>
+                <wp:start x="-70" y="0"/>
+                <wp:lineTo x="-70" y="21540"/>
+                <wp:lineTo x="21602" y="21540"/>
+                <wp:lineTo x="21602" y="0"/>
+                <wp:lineTo x="-70" y="0"/>
               </wp:wrapPolygon>
             </wp:wrapTight>
             <wp:docPr id="11" name="Картина 11" descr="C:\Users\user\Desktop\ProCP\Simulation.JPG"/>
@@ -3653,7 +3660,6 @@
                   </pic:nvPicPr>
                   <pic:blipFill>
                     <a:blip r:embed="rId13" cstate="print"/>
-                    <a:srcRect/>
                     <a:stretch>
                       <a:fillRect/>
                     </a:stretch>
@@ -3661,7 +3667,7 @@
                   <pic:spPr bwMode="auto">
                     <a:xfrm>
                       <a:off x="0" y="0"/>
-                      <a:ext cx="4411980" cy="7529830"/>
+                      <a:ext cx="5885815" cy="6819900"/>
                     </a:xfrm>
                     <a:prstGeom prst="rect">
                       <a:avLst/>
@@ -3689,7 +3695,7 @@
     </w:p>
     <w:p>
       <w:pPr>
-        <w:pStyle w:val="Heading2"/>
+        <w:pStyle w:val="2"/>
         <w:rPr>
           <w:noProof/>
         </w:rPr>
@@ -3698,26 +3704,27 @@
       <w:r>
         <w:rPr>
           <w:noProof/>
+          <w:lang w:val="bg-BG" w:eastAsia="bg-BG"/>
         </w:rPr>
         <w:lastRenderedPageBreak/>
         <w:drawing>
-          <wp:anchor distT="0" distB="0" distL="114300" distR="114300" simplePos="0" relativeHeight="251661824" behindDoc="1" locked="0" layoutInCell="1" allowOverlap="1" wp14:anchorId="288AAD97" wp14:editId="6B323DD0">
+          <wp:anchor distT="0" distB="0" distL="114300" distR="114300" simplePos="0" relativeHeight="251661824" behindDoc="1" locked="0" layoutInCell="1" allowOverlap="1">
             <wp:simplePos x="0" y="0"/>
             <wp:positionH relativeFrom="column">
-              <wp:posOffset>-354965</wp:posOffset>
+              <wp:posOffset>741680</wp:posOffset>
             </wp:positionH>
             <wp:positionV relativeFrom="paragraph">
-              <wp:posOffset>389255</wp:posOffset>
+              <wp:posOffset>390525</wp:posOffset>
             </wp:positionV>
-            <wp:extent cx="6190615" cy="3323590"/>
-            <wp:effectExtent l="19050" t="0" r="635" b="0"/>
+            <wp:extent cx="4001770" cy="3323590"/>
+            <wp:effectExtent l="19050" t="0" r="0" b="0"/>
             <wp:wrapTight wrapText="bothSides">
               <wp:wrapPolygon edited="0">
-                <wp:start x="-66" y="0"/>
-                <wp:lineTo x="-66" y="21418"/>
-                <wp:lineTo x="21602" y="21418"/>
-                <wp:lineTo x="21602" y="0"/>
-                <wp:lineTo x="-66" y="0"/>
+                <wp:start x="-103" y="0"/>
+                <wp:lineTo x="-103" y="21418"/>
+                <wp:lineTo x="21593" y="21418"/>
+                <wp:lineTo x="21593" y="0"/>
+                <wp:lineTo x="-103" y="0"/>
               </wp:wrapPolygon>
             </wp:wrapTight>
             <wp:docPr id="12" name="Картина 12" descr="C:\Users\user\Desktop\ProCP\Bin and Cpaste.JPG"/>
@@ -3735,7 +3742,6 @@
                   </pic:nvPicPr>
                   <pic:blipFill>
                     <a:blip r:embed="rId14" cstate="print"/>
-                    <a:srcRect/>
                     <a:stretch>
                       <a:fillRect/>
                     </a:stretch>
@@ -3743,7 +3749,7 @@
                   <pic:spPr bwMode="auto">
                     <a:xfrm>
                       <a:off x="0" y="0"/>
-                      <a:ext cx="6190615" cy="3323590"/>
+                      <a:ext cx="4001770" cy="3323590"/>
                     </a:xfrm>
                     <a:prstGeom prst="rect">
                       <a:avLst/>
@@ -3772,12 +3778,100 @@
     </w:p>
     <w:p>
       <w:pPr>
-        <w:pStyle w:val="Heading2"/>
+        <w:pStyle w:val="2"/>
         <w:rPr>
           <w:noProof/>
         </w:rPr>
       </w:pPr>
       <w:bookmarkStart w:id="9" w:name="_Toc446414628"/>
+    </w:p>
+    <w:p>
+      <w:pPr>
+        <w:pStyle w:val="2"/>
+        <w:rPr>
+          <w:noProof/>
+        </w:rPr>
+      </w:pPr>
+    </w:p>
+    <w:p>
+      <w:pPr>
+        <w:pStyle w:val="2"/>
+        <w:rPr>
+          <w:noProof/>
+        </w:rPr>
+      </w:pPr>
+    </w:p>
+    <w:p>
+      <w:pPr>
+        <w:pStyle w:val="2"/>
+        <w:rPr>
+          <w:noProof/>
+        </w:rPr>
+      </w:pPr>
+    </w:p>
+    <w:p>
+      <w:pPr>
+        <w:pStyle w:val="2"/>
+        <w:rPr>
+          <w:noProof/>
+        </w:rPr>
+      </w:pPr>
+    </w:p>
+    <w:p>
+      <w:pPr>
+        <w:pStyle w:val="2"/>
+        <w:rPr>
+          <w:noProof/>
+        </w:rPr>
+      </w:pPr>
+    </w:p>
+    <w:p>
+      <w:pPr>
+        <w:pStyle w:val="2"/>
+        <w:rPr>
+          <w:noProof/>
+        </w:rPr>
+      </w:pPr>
+    </w:p>
+    <w:p>
+      <w:pPr>
+        <w:pStyle w:val="2"/>
+        <w:rPr>
+          <w:noProof/>
+        </w:rPr>
+      </w:pPr>
+    </w:p>
+    <w:p>
+      <w:pPr>
+        <w:pStyle w:val="2"/>
+        <w:rPr>
+          <w:noProof/>
+        </w:rPr>
+      </w:pPr>
+    </w:p>
+    <w:p>
+      <w:pPr>
+        <w:pStyle w:val="2"/>
+        <w:rPr>
+          <w:noProof/>
+        </w:rPr>
+      </w:pPr>
+    </w:p>
+    <w:p>
+      <w:pPr>
+        <w:pStyle w:val="2"/>
+        <w:rPr>
+          <w:noProof/>
+        </w:rPr>
+      </w:pPr>
+    </w:p>
+    <w:p>
+      <w:pPr>
+        <w:pStyle w:val="2"/>
+        <w:rPr>
+          <w:noProof/>
+        </w:rPr>
+      </w:pPr>
       <w:r>
         <w:rPr>
           <w:noProof/>
@@ -3788,7 +3882,7 @@
     </w:p>
     <w:p>
       <w:pPr>
-        <w:pStyle w:val="Heading2"/>
+        <w:pStyle w:val="2"/>
         <w:rPr>
           <w:noProof/>
         </w:rPr>
@@ -3797,25 +3891,26 @@
       <w:r>
         <w:rPr>
           <w:noProof/>
+          <w:lang w:val="bg-BG" w:eastAsia="bg-BG"/>
         </w:rPr>
         <w:drawing>
-          <wp:anchor distT="0" distB="0" distL="114300" distR="114300" simplePos="0" relativeHeight="251664896" behindDoc="1" locked="0" layoutInCell="1" allowOverlap="1" wp14:anchorId="017A4B1A" wp14:editId="4B9FE5B5">
+          <wp:anchor distT="0" distB="0" distL="114300" distR="114300" simplePos="0" relativeHeight="251664896" behindDoc="1" locked="0" layoutInCell="1" allowOverlap="1">
             <wp:simplePos x="0" y="0"/>
             <wp:positionH relativeFrom="column">
-              <wp:posOffset>-561975</wp:posOffset>
+              <wp:posOffset>-742950</wp:posOffset>
             </wp:positionH>
             <wp:positionV relativeFrom="paragraph">
-              <wp:posOffset>382905</wp:posOffset>
+              <wp:posOffset>33020</wp:posOffset>
             </wp:positionV>
-            <wp:extent cx="5942965" cy="3569970"/>
-            <wp:effectExtent l="19050" t="0" r="635" b="0"/>
+            <wp:extent cx="6466205" cy="4391025"/>
+            <wp:effectExtent l="19050" t="0" r="0" b="0"/>
             <wp:wrapTight wrapText="bothSides">
               <wp:wrapPolygon edited="0">
-                <wp:start x="-69" y="0"/>
-                <wp:lineTo x="-69" y="21439"/>
-                <wp:lineTo x="21602" y="21439"/>
-                <wp:lineTo x="21602" y="0"/>
-                <wp:lineTo x="-69" y="0"/>
+                <wp:start x="-64" y="0"/>
+                <wp:lineTo x="-64" y="21553"/>
+                <wp:lineTo x="21572" y="21553"/>
+                <wp:lineTo x="21572" y="0"/>
+                <wp:lineTo x="-64" y="0"/>
               </wp:wrapPolygon>
             </wp:wrapTight>
             <wp:docPr id="13" name="Картина 13" descr="C:\Users\user\Desktop\ProCP\UndoRedo.JPG"/>
@@ -3833,7 +3928,6 @@
                   </pic:nvPicPr>
                   <pic:blipFill>
                     <a:blip r:embed="rId15" cstate="print"/>
-                    <a:srcRect/>
                     <a:stretch>
                       <a:fillRect/>
                     </a:stretch>
@@ -3841,7 +3935,7 @@
                   <pic:spPr bwMode="auto">
                     <a:xfrm>
                       <a:off x="0" y="0"/>
-                      <a:ext cx="5942965" cy="3569970"/>
+                      <a:ext cx="6466205" cy="4391025"/>
                     </a:xfrm>
                     <a:prstGeom prst="rect">
                       <a:avLst/>
@@ -3870,7 +3964,7 @@
     </w:p>
     <w:p>
       <w:pPr>
-        <w:pStyle w:val="Heading2"/>
+        <w:pStyle w:val="2"/>
         <w:rPr>
           <w:noProof/>
         </w:rPr>
@@ -3902,25 +3996,26 @@
       <w:r>
         <w:rPr>
           <w:noProof/>
+          <w:lang w:val="bg-BG" w:eastAsia="bg-BG"/>
         </w:rPr>
         <w:drawing>
-          <wp:anchor distT="0" distB="0" distL="114300" distR="114300" simplePos="0" relativeHeight="251667968" behindDoc="1" locked="0" layoutInCell="1" allowOverlap="1" wp14:anchorId="503C329C" wp14:editId="306E7885">
+          <wp:anchor distT="0" distB="0" distL="114300" distR="114300" simplePos="0" relativeHeight="251667968" behindDoc="1" locked="0" layoutInCell="1" allowOverlap="1">
             <wp:simplePos x="0" y="0"/>
             <wp:positionH relativeFrom="column">
-              <wp:posOffset>-744855</wp:posOffset>
+              <wp:posOffset>-742950</wp:posOffset>
             </wp:positionH>
             <wp:positionV relativeFrom="paragraph">
-              <wp:posOffset>411480</wp:posOffset>
+              <wp:posOffset>124460</wp:posOffset>
             </wp:positionV>
-            <wp:extent cx="6436995" cy="5351145"/>
-            <wp:effectExtent l="19050" t="0" r="1905" b="0"/>
+            <wp:extent cx="7517130" cy="5170170"/>
+            <wp:effectExtent l="19050" t="0" r="7620" b="0"/>
             <wp:wrapTight wrapText="bothSides">
               <wp:wrapPolygon edited="0">
-                <wp:start x="-64" y="0"/>
-                <wp:lineTo x="-64" y="21531"/>
-                <wp:lineTo x="21606" y="21531"/>
-                <wp:lineTo x="21606" y="0"/>
-                <wp:lineTo x="-64" y="0"/>
+                <wp:start x="-55" y="0"/>
+                <wp:lineTo x="-55" y="21489"/>
+                <wp:lineTo x="21622" y="21489"/>
+                <wp:lineTo x="21622" y="0"/>
+                <wp:lineTo x="-55" y="0"/>
               </wp:wrapPolygon>
             </wp:wrapTight>
             <wp:docPr id="14" name="Картина 14" descr="C:\Users\user\Desktop\ProCP\Core1.JPG"/>
@@ -3938,7 +4033,6 @@
                   </pic:nvPicPr>
                   <pic:blipFill>
                     <a:blip r:embed="rId16" cstate="print"/>
-                    <a:srcRect/>
                     <a:stretch>
                       <a:fillRect/>
                     </a:stretch>
@@ -3946,7 +4040,7 @@
                   <pic:spPr bwMode="auto">
                     <a:xfrm>
                       <a:off x="0" y="0"/>
-                      <a:ext cx="6436995" cy="5351145"/>
+                      <a:ext cx="7517130" cy="5170170"/>
                     </a:xfrm>
                     <a:prstGeom prst="rect">
                       <a:avLst/>
@@ -3981,7 +4075,7 @@
     </w:p>
     <w:p>
       <w:pPr>
-        <w:pStyle w:val="Heading1"/>
+        <w:pStyle w:val="1"/>
       </w:pPr>
       <w:bookmarkStart w:id="12" w:name="_Toc446414631"/>
       <w:r>
@@ -3989,7 +4083,7 @@
         <w:t>Description of the classes and their members</w:t>
       </w:r>
       <w:r>
-        <w:t xml:space="preserve"> [early draft]</w:t>
+        <w:t xml:space="preserve"> </w:t>
       </w:r>
       <w:bookmarkEnd w:id="12"/>
     </w:p>
@@ -4268,7 +4362,7 @@
         <w:rPr>
           <w:noProof/>
         </w:rPr>
-        <w:t>Grid – represents 1 square of the 3x3 grid within the system</w:t>
+        <w:t>Grid – represents the 3x3 grid within the system</w:t>
       </w:r>
     </w:p>
     <w:p>
@@ -4431,7 +4525,7 @@
     </w:p>
     <w:p>
       <w:pPr>
-        <w:pStyle w:val="Heading1"/>
+        <w:pStyle w:val="1"/>
         <w:jc w:val="center"/>
         <w:rPr>
           <w:noProof/>
@@ -4447,7 +4541,7 @@
     <w:p/>
     <w:p>
       <w:pPr>
-        <w:pStyle w:val="Heading2"/>
+        <w:pStyle w:val="2"/>
       </w:pPr>
       <w:bookmarkStart w:id="14" w:name="_Toc446414633"/>
       <w:r>
@@ -4460,9 +4554,10 @@
       <w:r>
         <w:rPr>
           <w:noProof/>
+          <w:lang w:val="bg-BG" w:eastAsia="bg-BG"/>
         </w:rPr>
         <w:drawing>
-          <wp:inline distT="0" distB="0" distL="0" distR="0" wp14:anchorId="191244BC" wp14:editId="6CE39F89">
+          <wp:inline distT="0" distB="0" distL="0" distR="0">
             <wp:extent cx="5791200" cy="2314575"/>
             <wp:effectExtent l="0" t="0" r="0" b="0"/>
             <wp:docPr id="33" name="Picture 33" descr="E:\Repositories\trafficLightsProCP\Documents\Design Document\AlternativeLD\Select a crossing to place.png"/>
@@ -4479,10 +4574,10 @@
                     </pic:cNvPicPr>
                   </pic:nvPicPr>
                   <pic:blipFill>
-                    <a:blip r:embed="rId17">
+                    <a:blip r:embed="rId17" cstate="print">
                       <a:extLst>
                         <a:ext uri="{28A0092B-C50C-407E-A947-70E740481C1C}">
-                          <a14:useLocalDpi xmlns:a14="http://schemas.microsoft.com/office/drawing/2010/main" val="0"/>
+                          <a14:useLocalDpi xmlns:a14="http://schemas.microsoft.com/office/drawing/2010/main" xmlns:wps="http://schemas.microsoft.com/office/word/2010/wordprocessingShape" xmlns:wpi="http://schemas.microsoft.com/office/word/2010/wordprocessingInk" xmlns:wpg="http://schemas.microsoft.com/office/word/2010/wordprocessingGroup" xmlns:w16se="http://schemas.microsoft.com/office/word/2015/wordml/symex" xmlns:w15="http://schemas.microsoft.com/office/word/2012/wordml" xmlns:w14="http://schemas.microsoft.com/office/word/2010/wordml" xmlns:w="http://schemas.openxmlformats.org/wordprocessingml/2006/main" xmlns:w10="urn:schemas-microsoft-com:office:word" xmlns:wp14="http://schemas.microsoft.com/office/word/2010/wordprocessingDrawing" xmlns:v="urn:schemas-microsoft-com:vml" xmlns:o="urn:schemas-microsoft-com:office:office" xmlns:mc="http://schemas.openxmlformats.org/markup-compatibility/2006" xmlns:cx="http://schemas.microsoft.com/office/drawing/2014/chartex" xmlns:wpc="http://schemas.microsoft.com/office/word/2010/wordprocessingCanvas" xmlns="" val="0"/>
                         </a:ext>
                       </a:extLst>
                     </a:blip>
@@ -4515,7 +4610,7 @@
     <w:p/>
     <w:p>
       <w:pPr>
-        <w:pStyle w:val="Heading2"/>
+        <w:pStyle w:val="2"/>
       </w:pPr>
       <w:bookmarkStart w:id="15" w:name="_Toc446414634"/>
       <w:r>
@@ -4528,9 +4623,10 @@
       <w:r>
         <w:rPr>
           <w:noProof/>
+          <w:lang w:val="bg-BG" w:eastAsia="bg-BG"/>
         </w:rPr>
         <w:drawing>
-          <wp:inline distT="0" distB="0" distL="0" distR="0" wp14:anchorId="736C304B" wp14:editId="1885B23F">
+          <wp:inline distT="0" distB="0" distL="0" distR="0">
             <wp:extent cx="5943600" cy="3830320"/>
             <wp:effectExtent l="0" t="0" r="0" b="0"/>
             <wp:docPr id="34" name="Picture 34" descr="E:\Repositories\trafficLightsProCP\Documents\Design Document\AlternativeLD\Place a crossing.png"/>
@@ -4547,10 +4643,10 @@
                     </pic:cNvPicPr>
                   </pic:nvPicPr>
                   <pic:blipFill>
-                    <a:blip r:embed="rId18">
+                    <a:blip r:embed="rId18" cstate="print">
                       <a:extLst>
                         <a:ext uri="{28A0092B-C50C-407E-A947-70E740481C1C}">
-                          <a14:useLocalDpi xmlns:a14="http://schemas.microsoft.com/office/drawing/2010/main" val="0"/>
+                          <a14:useLocalDpi xmlns:a14="http://schemas.microsoft.com/office/drawing/2010/main" xmlns:wps="http://schemas.microsoft.com/office/word/2010/wordprocessingShape" xmlns:wpi="http://schemas.microsoft.com/office/word/2010/wordprocessingInk" xmlns:wpg="http://schemas.microsoft.com/office/word/2010/wordprocessingGroup" xmlns:w16se="http://schemas.microsoft.com/office/word/2015/wordml/symex" xmlns:w15="http://schemas.microsoft.com/office/word/2012/wordml" xmlns:w14="http://schemas.microsoft.com/office/word/2010/wordml" xmlns:w="http://schemas.openxmlformats.org/wordprocessingml/2006/main" xmlns:w10="urn:schemas-microsoft-com:office:word" xmlns:wp14="http://schemas.microsoft.com/office/word/2010/wordprocessingDrawing" xmlns:v="urn:schemas-microsoft-com:vml" xmlns:o="urn:schemas-microsoft-com:office:office" xmlns:mc="http://schemas.openxmlformats.org/markup-compatibility/2006" xmlns:cx="http://schemas.microsoft.com/office/drawing/2014/chartex" xmlns:wpc="http://schemas.microsoft.com/office/word/2010/wordprocessingCanvas" xmlns="" val="0"/>
                         </a:ext>
                       </a:extLst>
                     </a:blip>
@@ -4582,7 +4678,7 @@
     <w:p/>
     <w:p>
       <w:pPr>
-        <w:pStyle w:val="Heading2"/>
+        <w:pStyle w:val="2"/>
       </w:pPr>
       <w:bookmarkStart w:id="16" w:name="_Toc446414635"/>
       <w:r>
@@ -4614,7 +4710,7 @@
             <v:path o:extrusionok="f" gradientshapeok="t" o:connecttype="rect"/>
             <o:lock v:ext="edit" aspectratio="t"/>
           </v:shapetype>
-          <v:shape id="_x0000_i1050" type="#_x0000_t75" style="width:498pt;height:264pt">
+          <v:shape id="_x0000_i1025" type="#_x0000_t75" style="width:497.75pt;height:264.2pt">
             <v:imagedata r:id="rId19" o:title="Remove a crossing"/>
           </v:shape>
         </w:pict>
@@ -4648,7 +4744,7 @@
     <w:p/>
     <w:p>
       <w:pPr>
-        <w:pStyle w:val="Heading2"/>
+        <w:pStyle w:val="2"/>
       </w:pPr>
       <w:bookmarkStart w:id="17" w:name="_Toc446414636"/>
       <w:r>
@@ -4663,9 +4759,10 @@
       <w:r>
         <w:rPr>
           <w:noProof/>
+          <w:lang w:val="bg-BG" w:eastAsia="bg-BG"/>
         </w:rPr>
         <w:drawing>
-          <wp:inline distT="0" distB="0" distL="0" distR="0" wp14:anchorId="5C13DE3F" wp14:editId="0141FC0B">
+          <wp:inline distT="0" distB="0" distL="0" distR="0">
             <wp:extent cx="5943600" cy="5890354"/>
             <wp:effectExtent l="0" t="0" r="0" b="0"/>
             <wp:docPr id="3" name="Picture 3" descr="E:\Repositories\trafficLightsProCP\Documents\Design Document\AlternativeLD\Create a simulation.png"/>
@@ -4682,10 +4779,10 @@
                     </pic:cNvPicPr>
                   </pic:nvPicPr>
                   <pic:blipFill>
-                    <a:blip r:embed="rId20">
+                    <a:blip r:embed="rId20" cstate="print">
                       <a:extLst>
                         <a:ext uri="{28A0092B-C50C-407E-A947-70E740481C1C}">
-                          <a14:useLocalDpi xmlns:a14="http://schemas.microsoft.com/office/drawing/2010/main" val="0"/>
+                          <a14:useLocalDpi xmlns:a14="http://schemas.microsoft.com/office/drawing/2010/main" xmlns:wps="http://schemas.microsoft.com/office/word/2010/wordprocessingShape" xmlns:wpi="http://schemas.microsoft.com/office/word/2010/wordprocessingInk" xmlns:wpg="http://schemas.microsoft.com/office/word/2010/wordprocessingGroup" xmlns:w16se="http://schemas.microsoft.com/office/word/2015/wordml/symex" xmlns:w15="http://schemas.microsoft.com/office/word/2012/wordml" xmlns:w14="http://schemas.microsoft.com/office/word/2010/wordml" xmlns:w="http://schemas.openxmlformats.org/wordprocessingml/2006/main" xmlns:w10="urn:schemas-microsoft-com:office:word" xmlns:wp14="http://schemas.microsoft.com/office/word/2010/wordprocessingDrawing" xmlns:v="urn:schemas-microsoft-com:vml" xmlns:o="urn:schemas-microsoft-com:office:office" xmlns:mc="http://schemas.openxmlformats.org/markup-compatibility/2006" xmlns:cx="http://schemas.microsoft.com/office/drawing/2014/chartex" xmlns:wpc="http://schemas.microsoft.com/office/word/2010/wordprocessingCanvas" xmlns="" val="0"/>
                         </a:ext>
                       </a:extLst>
                     </a:blip>
@@ -4725,7 +4822,7 @@
     <w:p/>
     <w:p>
       <w:pPr>
-        <w:pStyle w:val="Heading2"/>
+        <w:pStyle w:val="2"/>
       </w:pPr>
       <w:bookmarkStart w:id="18" w:name="_Toc446414637"/>
       <w:r>
@@ -4742,9 +4839,10 @@
       <w:r>
         <w:rPr>
           <w:noProof/>
+          <w:lang w:val="bg-BG" w:eastAsia="bg-BG"/>
         </w:rPr>
         <w:drawing>
-          <wp:inline distT="0" distB="0" distL="0" distR="0" wp14:anchorId="5B6EEDB6" wp14:editId="49A25667">
+          <wp:inline distT="0" distB="0" distL="0" distR="0">
             <wp:extent cx="5943600" cy="4152170"/>
             <wp:effectExtent l="0" t="0" r="0" b="0"/>
             <wp:docPr id="4" name="Picture 4" descr="E:\Repositories\trafficLightsProCP\Documents\Design Document\AlternativeLD\Save Simulation Results.png"/>
@@ -4761,10 +4859,10 @@
                     </pic:cNvPicPr>
                   </pic:nvPicPr>
                   <pic:blipFill>
-                    <a:blip r:embed="rId21">
+                    <a:blip r:embed="rId21" cstate="print">
                       <a:extLst>
                         <a:ext uri="{28A0092B-C50C-407E-A947-70E740481C1C}">
-                          <a14:useLocalDpi xmlns:a14="http://schemas.microsoft.com/office/drawing/2010/main" val="0"/>
+                          <a14:useLocalDpi xmlns:a14="http://schemas.microsoft.com/office/drawing/2010/main" xmlns:wps="http://schemas.microsoft.com/office/word/2010/wordprocessingShape" xmlns:wpi="http://schemas.microsoft.com/office/word/2010/wordprocessingInk" xmlns:wpg="http://schemas.microsoft.com/office/word/2010/wordprocessingGroup" xmlns:w16se="http://schemas.microsoft.com/office/word/2015/wordml/symex" xmlns:w15="http://schemas.microsoft.com/office/word/2012/wordml" xmlns:w14="http://schemas.microsoft.com/office/word/2010/wordml" xmlns:w="http://schemas.openxmlformats.org/wordprocessingml/2006/main" xmlns:w10="urn:schemas-microsoft-com:office:word" xmlns:wp14="http://schemas.microsoft.com/office/word/2010/wordprocessingDrawing" xmlns:v="urn:schemas-microsoft-com:vml" xmlns:o="urn:schemas-microsoft-com:office:office" xmlns:mc="http://schemas.openxmlformats.org/markup-compatibility/2006" xmlns:cx="http://schemas.microsoft.com/office/drawing/2014/chartex" xmlns:wpc="http://schemas.microsoft.com/office/word/2010/wordprocessingCanvas" xmlns="" val="0"/>
                         </a:ext>
                       </a:extLst>
                     </a:blip>
@@ -4815,7 +4913,7 @@
     <w:p/>
     <w:p>
       <w:pPr>
-        <w:pStyle w:val="Heading2"/>
+        <w:pStyle w:val="2"/>
       </w:pPr>
       <w:bookmarkStart w:id="19" w:name="_Toc446414638"/>
       <w:r>
@@ -4831,9 +4929,10 @@
       <w:r>
         <w:rPr>
           <w:noProof/>
+          <w:lang w:val="bg-BG" w:eastAsia="bg-BG"/>
         </w:rPr>
         <w:drawing>
-          <wp:inline distT="0" distB="0" distL="0" distR="0" wp14:anchorId="73D99950" wp14:editId="7DDB817A">
+          <wp:inline distT="0" distB="0" distL="0" distR="0">
             <wp:extent cx="5943600" cy="4496803"/>
             <wp:effectExtent l="0" t="0" r="0" b="0"/>
             <wp:docPr id="35" name="Picture 35" descr="E:\Repositories\trafficLightsProCP\Documents\Design Document\AlternativeLD\Load Simulation .png"/>
@@ -4850,10 +4949,10 @@
                     </pic:cNvPicPr>
                   </pic:nvPicPr>
                   <pic:blipFill>
-                    <a:blip r:embed="rId22">
+                    <a:blip r:embed="rId22" cstate="print">
                       <a:extLst>
                         <a:ext uri="{28A0092B-C50C-407E-A947-70E740481C1C}">
-                          <a14:useLocalDpi xmlns:a14="http://schemas.microsoft.com/office/drawing/2010/main" val="0"/>
+                          <a14:useLocalDpi xmlns:a14="http://schemas.microsoft.com/office/drawing/2010/main" xmlns:wps="http://schemas.microsoft.com/office/word/2010/wordprocessingShape" xmlns:wpi="http://schemas.microsoft.com/office/word/2010/wordprocessingInk" xmlns:wpg="http://schemas.microsoft.com/office/word/2010/wordprocessingGroup" xmlns:w16se="http://schemas.microsoft.com/office/word/2015/wordml/symex" xmlns:w15="http://schemas.microsoft.com/office/word/2012/wordml" xmlns:w14="http://schemas.microsoft.com/office/word/2010/wordml" xmlns:w="http://schemas.openxmlformats.org/wordprocessingml/2006/main" xmlns:w10="urn:schemas-microsoft-com:office:word" xmlns:wp14="http://schemas.microsoft.com/office/word/2010/wordprocessingDrawing" xmlns:v="urn:schemas-microsoft-com:vml" xmlns:o="urn:schemas-microsoft-com:office:office" xmlns:mc="http://schemas.openxmlformats.org/markup-compatibility/2006" xmlns:cx="http://schemas.microsoft.com/office/drawing/2014/chartex" xmlns:wpc="http://schemas.microsoft.com/office/word/2010/wordprocessingCanvas" xmlns="" val="0"/>
                         </a:ext>
                       </a:extLst>
                     </a:blip>
@@ -4900,7 +4999,7 @@
     <w:p/>
     <w:p>
       <w:pPr>
-        <w:pStyle w:val="Heading2"/>
+        <w:pStyle w:val="2"/>
       </w:pPr>
       <w:bookmarkStart w:id="20" w:name="_Toc446414639"/>
       <w:r>
@@ -4917,9 +5016,10 @@
       <w:r>
         <w:rPr>
           <w:noProof/>
+          <w:lang w:val="bg-BG" w:eastAsia="bg-BG"/>
         </w:rPr>
         <w:drawing>
-          <wp:inline distT="0" distB="0" distL="0" distR="0" wp14:anchorId="6903296B" wp14:editId="3958D0B4">
+          <wp:inline distT="0" distB="0" distL="0" distR="0">
             <wp:extent cx="5762625" cy="3886200"/>
             <wp:effectExtent l="0" t="0" r="0" b="0"/>
             <wp:docPr id="6" name="Picture 6" descr="E:\Repositories\trafficLightsProCP\Documents\Design Document\AlternativeLD\Edit a road traffic flow.png"/>
@@ -4936,10 +5036,10 @@
                     </pic:cNvPicPr>
                   </pic:nvPicPr>
                   <pic:blipFill>
-                    <a:blip r:embed="rId23">
+                    <a:blip r:embed="rId23" cstate="print">
                       <a:extLst>
                         <a:ext uri="{28A0092B-C50C-407E-A947-70E740481C1C}">
-                          <a14:useLocalDpi xmlns:a14="http://schemas.microsoft.com/office/drawing/2010/main" val="0"/>
+                          <a14:useLocalDpi xmlns:a14="http://schemas.microsoft.com/office/drawing/2010/main" xmlns:wps="http://schemas.microsoft.com/office/word/2010/wordprocessingShape" xmlns:wpi="http://schemas.microsoft.com/office/word/2010/wordprocessingInk" xmlns:wpg="http://schemas.microsoft.com/office/word/2010/wordprocessingGroup" xmlns:w16se="http://schemas.microsoft.com/office/word/2015/wordml/symex" xmlns:w15="http://schemas.microsoft.com/office/word/2012/wordml" xmlns:w14="http://schemas.microsoft.com/office/word/2010/wordml" xmlns:w="http://schemas.openxmlformats.org/wordprocessingml/2006/main" xmlns:w10="urn:schemas-microsoft-com:office:word" xmlns:wp14="http://schemas.microsoft.com/office/word/2010/wordprocessingDrawing" xmlns:v="urn:schemas-microsoft-com:vml" xmlns:o="urn:schemas-microsoft-com:office:office" xmlns:mc="http://schemas.openxmlformats.org/markup-compatibility/2006" xmlns:cx="http://schemas.microsoft.com/office/drawing/2014/chartex" xmlns:wpc="http://schemas.microsoft.com/office/word/2010/wordprocessingCanvas" xmlns="" val="0"/>
                         </a:ext>
                       </a:extLst>
                     </a:blip>
@@ -4973,7 +5073,7 @@
     <w:p/>
     <w:p>
       <w:pPr>
-        <w:pStyle w:val="Heading2"/>
+        <w:pStyle w:val="2"/>
       </w:pPr>
       <w:bookmarkStart w:id="21" w:name="_Toc446414640"/>
       <w:r>
@@ -4986,9 +5086,10 @@
       <w:r>
         <w:rPr>
           <w:noProof/>
+          <w:lang w:val="bg-BG" w:eastAsia="bg-BG"/>
         </w:rPr>
         <w:drawing>
-          <wp:inline distT="0" distB="0" distL="0" distR="0" wp14:anchorId="1F4B5346" wp14:editId="27C65BA7">
+          <wp:inline distT="0" distB="0" distL="0" distR="0">
             <wp:extent cx="4962525" cy="2324100"/>
             <wp:effectExtent l="0" t="0" r="0" b="0"/>
             <wp:docPr id="7" name="Picture 7" descr="E:\Repositories\trafficLightsProCP\Documents\Design Document\AlternativeLD\Start a simulaton.png"/>
@@ -5005,10 +5106,10 @@
                     </pic:cNvPicPr>
                   </pic:nvPicPr>
                   <pic:blipFill>
-                    <a:blip r:embed="rId24">
+                    <a:blip r:embed="rId24" cstate="print">
                       <a:extLst>
                         <a:ext uri="{28A0092B-C50C-407E-A947-70E740481C1C}">
-                          <a14:useLocalDpi xmlns:a14="http://schemas.microsoft.com/office/drawing/2010/main" val="0"/>
+                          <a14:useLocalDpi xmlns:a14="http://schemas.microsoft.com/office/drawing/2010/main" xmlns:wps="http://schemas.microsoft.com/office/word/2010/wordprocessingShape" xmlns:wpi="http://schemas.microsoft.com/office/word/2010/wordprocessingInk" xmlns:wpg="http://schemas.microsoft.com/office/word/2010/wordprocessingGroup" xmlns:w16se="http://schemas.microsoft.com/office/word/2015/wordml/symex" xmlns:w15="http://schemas.microsoft.com/office/word/2012/wordml" xmlns:w14="http://schemas.microsoft.com/office/word/2010/wordml" xmlns:w="http://schemas.openxmlformats.org/wordprocessingml/2006/main" xmlns:w10="urn:schemas-microsoft-com:office:word" xmlns:wp14="http://schemas.microsoft.com/office/word/2010/wordprocessingDrawing" xmlns:v="urn:schemas-microsoft-com:vml" xmlns:o="urn:schemas-microsoft-com:office:office" xmlns:mc="http://schemas.openxmlformats.org/markup-compatibility/2006" xmlns:cx="http://schemas.microsoft.com/office/drawing/2014/chartex" xmlns:wpc="http://schemas.microsoft.com/office/word/2010/wordprocessingCanvas" xmlns="" val="0"/>
                         </a:ext>
                       </a:extLst>
                     </a:blip>
@@ -5043,7 +5144,7 @@
     <w:p/>
     <w:p>
       <w:pPr>
-        <w:pStyle w:val="Heading2"/>
+        <w:pStyle w:val="2"/>
       </w:pPr>
       <w:bookmarkStart w:id="22" w:name="_Toc446414641"/>
       <w:r>
@@ -5057,9 +5158,10 @@
       <w:r>
         <w:rPr>
           <w:noProof/>
+          <w:lang w:val="bg-BG" w:eastAsia="bg-BG"/>
         </w:rPr>
         <w:drawing>
-          <wp:inline distT="0" distB="0" distL="0" distR="0" wp14:anchorId="7FB6EA7C" wp14:editId="274E8891">
+          <wp:inline distT="0" distB="0" distL="0" distR="0">
             <wp:extent cx="4905375" cy="2324100"/>
             <wp:effectExtent l="0" t="0" r="0" b="0"/>
             <wp:docPr id="15" name="Picture 15" descr="E:\Repositories\trafficLightsProCP\Documents\Design Document\AlternativeLD\Stop a simulaton.png"/>
@@ -5076,10 +5178,10 @@
                     </pic:cNvPicPr>
                   </pic:nvPicPr>
                   <pic:blipFill>
-                    <a:blip r:embed="rId25">
+                    <a:blip r:embed="rId25" cstate="print">
                       <a:extLst>
                         <a:ext uri="{28A0092B-C50C-407E-A947-70E740481C1C}">
-                          <a14:useLocalDpi xmlns:a14="http://schemas.microsoft.com/office/drawing/2010/main" val="0"/>
+                          <a14:useLocalDpi xmlns:a14="http://schemas.microsoft.com/office/drawing/2010/main" xmlns:wps="http://schemas.microsoft.com/office/word/2010/wordprocessingShape" xmlns:wpi="http://schemas.microsoft.com/office/word/2010/wordprocessingInk" xmlns:wpg="http://schemas.microsoft.com/office/word/2010/wordprocessingGroup" xmlns:w16se="http://schemas.microsoft.com/office/word/2015/wordml/symex" xmlns:w15="http://schemas.microsoft.com/office/word/2012/wordml" xmlns:w14="http://schemas.microsoft.com/office/word/2010/wordml" xmlns:w="http://schemas.openxmlformats.org/wordprocessingml/2006/main" xmlns:w10="urn:schemas-microsoft-com:office:word" xmlns:wp14="http://schemas.microsoft.com/office/word/2010/wordprocessingDrawing" xmlns:v="urn:schemas-microsoft-com:vml" xmlns:o="urn:schemas-microsoft-com:office:office" xmlns:mc="http://schemas.openxmlformats.org/markup-compatibility/2006" xmlns:cx="http://schemas.microsoft.com/office/drawing/2014/chartex" xmlns:wpc="http://schemas.microsoft.com/office/word/2010/wordprocessingCanvas" xmlns="" val="0"/>
                         </a:ext>
                       </a:extLst>
                     </a:blip>
@@ -5122,7 +5224,7 @@
     <w:p/>
     <w:p>
       <w:pPr>
-        <w:pStyle w:val="Heading2"/>
+        <w:pStyle w:val="2"/>
       </w:pPr>
       <w:bookmarkStart w:id="23" w:name="_Toc446414642"/>
       <w:r>
@@ -5135,9 +5237,10 @@
       <w:r>
         <w:rPr>
           <w:noProof/>
+          <w:lang w:val="bg-BG" w:eastAsia="bg-BG"/>
         </w:rPr>
         <w:drawing>
-          <wp:inline distT="0" distB="0" distL="0" distR="0" wp14:anchorId="0AD9DD59" wp14:editId="630D5B6C">
+          <wp:inline distT="0" distB="0" distL="0" distR="0">
             <wp:extent cx="4981575" cy="2343150"/>
             <wp:effectExtent l="0" t="0" r="0" b="0"/>
             <wp:docPr id="16" name="Picture 16" descr="E:\Repositories\trafficLightsProCP\Documents\Design Document\AlternativeLD\Pause a simulation .png"/>
@@ -5154,10 +5257,10 @@
                     </pic:cNvPicPr>
                   </pic:nvPicPr>
                   <pic:blipFill>
-                    <a:blip r:embed="rId26">
+                    <a:blip r:embed="rId26" cstate="print">
                       <a:extLst>
                         <a:ext uri="{28A0092B-C50C-407E-A947-70E740481C1C}">
-                          <a14:useLocalDpi xmlns:a14="http://schemas.microsoft.com/office/drawing/2010/main" val="0"/>
+                          <a14:useLocalDpi xmlns:a14="http://schemas.microsoft.com/office/drawing/2010/main" xmlns:wps="http://schemas.microsoft.com/office/word/2010/wordprocessingShape" xmlns:wpi="http://schemas.microsoft.com/office/word/2010/wordprocessingInk" xmlns:wpg="http://schemas.microsoft.com/office/word/2010/wordprocessingGroup" xmlns:w16se="http://schemas.microsoft.com/office/word/2015/wordml/symex" xmlns:w15="http://schemas.microsoft.com/office/word/2012/wordml" xmlns:w14="http://schemas.microsoft.com/office/word/2010/wordml" xmlns:w="http://schemas.openxmlformats.org/wordprocessingml/2006/main" xmlns:w10="urn:schemas-microsoft-com:office:word" xmlns:wp14="http://schemas.microsoft.com/office/word/2010/wordprocessingDrawing" xmlns:v="urn:schemas-microsoft-com:vml" xmlns:o="urn:schemas-microsoft-com:office:office" xmlns:mc="http://schemas.openxmlformats.org/markup-compatibility/2006" xmlns:cx="http://schemas.microsoft.com/office/drawing/2014/chartex" xmlns:wpc="http://schemas.microsoft.com/office/word/2010/wordprocessingCanvas" xmlns="" val="0"/>
                         </a:ext>
                       </a:extLst>
                     </a:blip>
@@ -5190,7 +5293,7 @@
     <w:p/>
     <w:p>
       <w:pPr>
-        <w:pStyle w:val="Heading2"/>
+        <w:pStyle w:val="2"/>
       </w:pPr>
       <w:bookmarkStart w:id="24" w:name="_Toc446414643"/>
       <w:r>
@@ -5204,9 +5307,10 @@
       <w:r>
         <w:rPr>
           <w:noProof/>
+          <w:lang w:val="bg-BG" w:eastAsia="bg-BG"/>
         </w:rPr>
         <w:drawing>
-          <wp:inline distT="0" distB="0" distL="0" distR="0" wp14:anchorId="12793200" wp14:editId="4E7FF5D4">
+          <wp:inline distT="0" distB="0" distL="0" distR="0">
             <wp:extent cx="5257800" cy="2895600"/>
             <wp:effectExtent l="0" t="0" r="0" b="0"/>
             <wp:docPr id="17" name="Picture 17" descr="E:\Repositories\trafficLightsProCP\Documents\Design Document\AlternativeLD\Restart a simulation.png"/>
@@ -5223,10 +5327,10 @@
                     </pic:cNvPicPr>
                   </pic:nvPicPr>
                   <pic:blipFill>
-                    <a:blip r:embed="rId27">
+                    <a:blip r:embed="rId27" cstate="print">
                       <a:extLst>
                         <a:ext uri="{28A0092B-C50C-407E-A947-70E740481C1C}">
-                          <a14:useLocalDpi xmlns:a14="http://schemas.microsoft.com/office/drawing/2010/main" val="0"/>
+                          <a14:useLocalDpi xmlns:a14="http://schemas.microsoft.com/office/drawing/2010/main" xmlns:wps="http://schemas.microsoft.com/office/word/2010/wordprocessingShape" xmlns:wpi="http://schemas.microsoft.com/office/word/2010/wordprocessingInk" xmlns:wpg="http://schemas.microsoft.com/office/word/2010/wordprocessingGroup" xmlns:w16se="http://schemas.microsoft.com/office/word/2015/wordml/symex" xmlns:w15="http://schemas.microsoft.com/office/word/2012/wordml" xmlns:w14="http://schemas.microsoft.com/office/word/2010/wordml" xmlns:w="http://schemas.openxmlformats.org/wordprocessingml/2006/main" xmlns:w10="urn:schemas-microsoft-com:office:word" xmlns:wp14="http://schemas.microsoft.com/office/word/2010/wordprocessingDrawing" xmlns:v="urn:schemas-microsoft-com:vml" xmlns:o="urn:schemas-microsoft-com:office:office" xmlns:mc="http://schemas.openxmlformats.org/markup-compatibility/2006" xmlns:cx="http://schemas.microsoft.com/office/drawing/2014/chartex" xmlns:wpc="http://schemas.microsoft.com/office/word/2010/wordprocessingCanvas" xmlns="" val="0"/>
                         </a:ext>
                       </a:extLst>
                     </a:blip>
@@ -5259,7 +5363,7 @@
     <w:p/>
     <w:p>
       <w:pPr>
-        <w:pStyle w:val="Heading2"/>
+        <w:pStyle w:val="2"/>
       </w:pPr>
       <w:bookmarkStart w:id="25" w:name="_Toc446414644"/>
       <w:r>
@@ -5271,9 +5375,10 @@
       <w:r>
         <w:rPr>
           <w:noProof/>
+          <w:lang w:val="bg-BG" w:eastAsia="bg-BG"/>
         </w:rPr>
         <w:drawing>
-          <wp:inline distT="0" distB="0" distL="0" distR="0" wp14:anchorId="1E0698F7" wp14:editId="7E26F220">
+          <wp:inline distT="0" distB="0" distL="0" distR="0">
             <wp:extent cx="5343525" cy="4267200"/>
             <wp:effectExtent l="0" t="0" r="0" b="0"/>
             <wp:docPr id="18" name="Picture 18" descr="E:\Repositories\trafficLightsProCP\Documents\Design Document\AlternativeLD\Undo an Action.png"/>
@@ -5290,10 +5395,10 @@
                     </pic:cNvPicPr>
                   </pic:nvPicPr>
                   <pic:blipFill>
-                    <a:blip r:embed="rId28">
+                    <a:blip r:embed="rId28" cstate="print">
                       <a:extLst>
                         <a:ext uri="{28A0092B-C50C-407E-A947-70E740481C1C}">
-                          <a14:useLocalDpi xmlns:a14="http://schemas.microsoft.com/office/drawing/2010/main" val="0"/>
+                          <a14:useLocalDpi xmlns:a14="http://schemas.microsoft.com/office/drawing/2010/main" xmlns:wps="http://schemas.microsoft.com/office/word/2010/wordprocessingShape" xmlns:wpi="http://schemas.microsoft.com/office/word/2010/wordprocessingInk" xmlns:wpg="http://schemas.microsoft.com/office/word/2010/wordprocessingGroup" xmlns:w16se="http://schemas.microsoft.com/office/word/2015/wordml/symex" xmlns:w15="http://schemas.microsoft.com/office/word/2012/wordml" xmlns:w14="http://schemas.microsoft.com/office/word/2010/wordml" xmlns:w="http://schemas.openxmlformats.org/wordprocessingml/2006/main" xmlns:w10="urn:schemas-microsoft-com:office:word" xmlns:wp14="http://schemas.microsoft.com/office/word/2010/wordprocessingDrawing" xmlns:v="urn:schemas-microsoft-com:vml" xmlns:o="urn:schemas-microsoft-com:office:office" xmlns:mc="http://schemas.openxmlformats.org/markup-compatibility/2006" xmlns:cx="http://schemas.microsoft.com/office/drawing/2014/chartex" xmlns:wpc="http://schemas.microsoft.com/office/word/2010/wordprocessingCanvas" xmlns="" val="0"/>
                         </a:ext>
                       </a:extLst>
                     </a:blip>
@@ -5325,7 +5430,7 @@
     <w:p/>
     <w:p>
       <w:pPr>
-        <w:pStyle w:val="Heading2"/>
+        <w:pStyle w:val="2"/>
       </w:pPr>
       <w:bookmarkStart w:id="26" w:name="_Toc446414645"/>
       <w:r>
@@ -5338,9 +5443,10 @@
       <w:r>
         <w:rPr>
           <w:noProof/>
+          <w:lang w:val="bg-BG" w:eastAsia="bg-BG"/>
         </w:rPr>
         <w:drawing>
-          <wp:inline distT="0" distB="0" distL="0" distR="0" wp14:anchorId="3723B0E2" wp14:editId="6F45A04C">
+          <wp:inline distT="0" distB="0" distL="0" distR="0">
             <wp:extent cx="5324475" cy="5324475"/>
             <wp:effectExtent l="0" t="0" r="0" b="0"/>
             <wp:docPr id="19" name="Picture 19" descr="E:\Repositories\trafficLightsProCP\Documents\Design Document\AlternativeLD\Redo an Action.png"/>
@@ -5357,10 +5463,10 @@
                     </pic:cNvPicPr>
                   </pic:nvPicPr>
                   <pic:blipFill>
-                    <a:blip r:embed="rId29">
+                    <a:blip r:embed="rId29" cstate="print">
                       <a:extLst>
                         <a:ext uri="{28A0092B-C50C-407E-A947-70E740481C1C}">
-                          <a14:useLocalDpi xmlns:a14="http://schemas.microsoft.com/office/drawing/2010/main" val="0"/>
+                          <a14:useLocalDpi xmlns:a14="http://schemas.microsoft.com/office/drawing/2010/main" xmlns:wps="http://schemas.microsoft.com/office/word/2010/wordprocessingShape" xmlns:wpi="http://schemas.microsoft.com/office/word/2010/wordprocessingInk" xmlns:wpg="http://schemas.microsoft.com/office/word/2010/wordprocessingGroup" xmlns:w16se="http://schemas.microsoft.com/office/word/2015/wordml/symex" xmlns:w15="http://schemas.microsoft.com/office/word/2012/wordml" xmlns:w14="http://schemas.microsoft.com/office/word/2010/wordml" xmlns:w="http://schemas.openxmlformats.org/wordprocessingml/2006/main" xmlns:w10="urn:schemas-microsoft-com:office:word" xmlns:wp14="http://schemas.microsoft.com/office/word/2010/wordprocessingDrawing" xmlns:v="urn:schemas-microsoft-com:vml" xmlns:o="urn:schemas-microsoft-com:office:office" xmlns:mc="http://schemas.openxmlformats.org/markup-compatibility/2006" xmlns:cx="http://schemas.microsoft.com/office/drawing/2014/chartex" xmlns:wpc="http://schemas.microsoft.com/office/word/2010/wordprocessingCanvas" xmlns="" val="0"/>
                         </a:ext>
                       </a:extLst>
                     </a:blip>
@@ -5392,7 +5498,7 @@
     <w:p/>
     <w:p>
       <w:pPr>
-        <w:pStyle w:val="Heading2"/>
+        <w:pStyle w:val="2"/>
       </w:pPr>
       <w:bookmarkStart w:id="27" w:name="_Toc446414646"/>
       <w:r>
@@ -5405,9 +5511,10 @@
       <w:r>
         <w:rPr>
           <w:noProof/>
+          <w:lang w:val="bg-BG" w:eastAsia="bg-BG"/>
         </w:rPr>
         <w:drawing>
-          <wp:inline distT="0" distB="0" distL="0" distR="0" wp14:anchorId="5D23676A" wp14:editId="32432540">
+          <wp:inline distT="0" distB="0" distL="0" distR="0">
             <wp:extent cx="5943600" cy="4152170"/>
             <wp:effectExtent l="0" t="0" r="0" b="0"/>
             <wp:docPr id="20" name="Picture 20" descr="E:\Repositories\trafficLightsProCP\Documents\Design Document\AlternativeLD\Save Simulation Results.png"/>
@@ -5424,10 +5531,10 @@
                     </pic:cNvPicPr>
                   </pic:nvPicPr>
                   <pic:blipFill>
-                    <a:blip r:embed="rId21">
+                    <a:blip r:embed="rId21" cstate="print">
                       <a:extLst>
                         <a:ext uri="{28A0092B-C50C-407E-A947-70E740481C1C}">
-                          <a14:useLocalDpi xmlns:a14="http://schemas.microsoft.com/office/drawing/2010/main" val="0"/>
+                          <a14:useLocalDpi xmlns:a14="http://schemas.microsoft.com/office/drawing/2010/main" xmlns:wps="http://schemas.microsoft.com/office/word/2010/wordprocessingShape" xmlns:wpi="http://schemas.microsoft.com/office/word/2010/wordprocessingInk" xmlns:wpg="http://schemas.microsoft.com/office/word/2010/wordprocessingGroup" xmlns:w16se="http://schemas.microsoft.com/office/word/2015/wordml/symex" xmlns:w15="http://schemas.microsoft.com/office/word/2012/wordml" xmlns:w14="http://schemas.microsoft.com/office/word/2010/wordml" xmlns:w="http://schemas.openxmlformats.org/wordprocessingml/2006/main" xmlns:w10="urn:schemas-microsoft-com:office:word" xmlns:wp14="http://schemas.microsoft.com/office/word/2010/wordprocessingDrawing" xmlns:v="urn:schemas-microsoft-com:vml" xmlns:o="urn:schemas-microsoft-com:office:office" xmlns:mc="http://schemas.openxmlformats.org/markup-compatibility/2006" xmlns:cx="http://schemas.microsoft.com/office/drawing/2014/chartex" xmlns:wpc="http://schemas.microsoft.com/office/word/2010/wordprocessingCanvas" xmlns="" val="0"/>
                         </a:ext>
                       </a:extLst>
                     </a:blip>
@@ -5462,7 +5569,7 @@
     <w:p/>
     <w:p>
       <w:pPr>
-        <w:pStyle w:val="Heading2"/>
+        <w:pStyle w:val="2"/>
       </w:pPr>
       <w:bookmarkStart w:id="28" w:name="_Toc446414647"/>
       <w:r>
@@ -5474,9 +5581,10 @@
       <w:r>
         <w:rPr>
           <w:noProof/>
+          <w:lang w:val="bg-BG" w:eastAsia="bg-BG"/>
         </w:rPr>
         <w:drawing>
-          <wp:inline distT="0" distB="0" distL="0" distR="0" wp14:anchorId="54F8D6A0" wp14:editId="694E91D0">
+          <wp:inline distT="0" distB="0" distL="0" distR="0">
             <wp:extent cx="4648200" cy="2676525"/>
             <wp:effectExtent l="0" t="0" r="0" b="0"/>
             <wp:docPr id="21" name="Picture 21" descr="E:\Repositories\trafficLightsProCP\Documents\Design Document\AlternativeLD\Show the help window.png"/>
@@ -5493,10 +5601,10 @@
                     </pic:cNvPicPr>
                   </pic:nvPicPr>
                   <pic:blipFill>
-                    <a:blip r:embed="rId30">
+                    <a:blip r:embed="rId30" cstate="print">
                       <a:extLst>
                         <a:ext uri="{28A0092B-C50C-407E-A947-70E740481C1C}">
-                          <a14:useLocalDpi xmlns:a14="http://schemas.microsoft.com/office/drawing/2010/main" val="0"/>
+                          <a14:useLocalDpi xmlns:a14="http://schemas.microsoft.com/office/drawing/2010/main" xmlns:wps="http://schemas.microsoft.com/office/word/2010/wordprocessingShape" xmlns:wpi="http://schemas.microsoft.com/office/word/2010/wordprocessingInk" xmlns:wpg="http://schemas.microsoft.com/office/word/2010/wordprocessingGroup" xmlns:w16se="http://schemas.microsoft.com/office/word/2015/wordml/symex" xmlns:w15="http://schemas.microsoft.com/office/word/2012/wordml" xmlns:w14="http://schemas.microsoft.com/office/word/2010/wordml" xmlns:w="http://schemas.openxmlformats.org/wordprocessingml/2006/main" xmlns:w10="urn:schemas-microsoft-com:office:word" xmlns:wp14="http://schemas.microsoft.com/office/word/2010/wordprocessingDrawing" xmlns:v="urn:schemas-microsoft-com:vml" xmlns:o="urn:schemas-microsoft-com:office:office" xmlns:mc="http://schemas.openxmlformats.org/markup-compatibility/2006" xmlns:cx="http://schemas.microsoft.com/office/drawing/2014/chartex" xmlns:wpc="http://schemas.microsoft.com/office/word/2010/wordprocessingCanvas" xmlns="" val="0"/>
                         </a:ext>
                       </a:extLst>
                     </a:blip>
@@ -5529,7 +5637,7 @@
     <w:p/>
     <w:p>
       <w:pPr>
-        <w:pStyle w:val="Heading2"/>
+        <w:pStyle w:val="2"/>
       </w:pPr>
       <w:bookmarkStart w:id="29" w:name="_Toc446414648"/>
       <w:r>
@@ -5542,9 +5650,10 @@
       <w:r>
         <w:rPr>
           <w:noProof/>
+          <w:lang w:val="bg-BG" w:eastAsia="bg-BG"/>
         </w:rPr>
         <w:drawing>
-          <wp:inline distT="0" distB="0" distL="0" distR="0" wp14:anchorId="063CC2AA" wp14:editId="6404AF06">
+          <wp:inline distT="0" distB="0" distL="0" distR="0">
             <wp:extent cx="6142990" cy="4914500"/>
             <wp:effectExtent l="0" t="0" r="0" b="0"/>
             <wp:docPr id="22" name="Picture 22" descr="E:\Repositories\trafficLightsProCP\Documents\Design Document\AlternativeLD\Exit Application.png"/>
@@ -5561,10 +5670,10 @@
                     </pic:cNvPicPr>
                   </pic:nvPicPr>
                   <pic:blipFill>
-                    <a:blip r:embed="rId31">
+                    <a:blip r:embed="rId31" cstate="print">
                       <a:extLst>
                         <a:ext uri="{28A0092B-C50C-407E-A947-70E740481C1C}">
-                          <a14:useLocalDpi xmlns:a14="http://schemas.microsoft.com/office/drawing/2010/main" val="0"/>
+                          <a14:useLocalDpi xmlns:a14="http://schemas.microsoft.com/office/drawing/2010/main" xmlns:wps="http://schemas.microsoft.com/office/word/2010/wordprocessingShape" xmlns:wpi="http://schemas.microsoft.com/office/word/2010/wordprocessingInk" xmlns:wpg="http://schemas.microsoft.com/office/word/2010/wordprocessingGroup" xmlns:w16se="http://schemas.microsoft.com/office/word/2015/wordml/symex" xmlns:w15="http://schemas.microsoft.com/office/word/2012/wordml" xmlns:w14="http://schemas.microsoft.com/office/word/2010/wordml" xmlns:w="http://schemas.openxmlformats.org/wordprocessingml/2006/main" xmlns:w10="urn:schemas-microsoft-com:office:word" xmlns:wp14="http://schemas.microsoft.com/office/word/2010/wordprocessingDrawing" xmlns:v="urn:schemas-microsoft-com:vml" xmlns:o="urn:schemas-microsoft-com:office:office" xmlns:mc="http://schemas.openxmlformats.org/markup-compatibility/2006" xmlns:cx="http://schemas.microsoft.com/office/drawing/2014/chartex" xmlns:wpc="http://schemas.microsoft.com/office/word/2010/wordprocessingCanvas" xmlns="" val="0"/>
                         </a:ext>
                       </a:extLst>
                     </a:blip>
@@ -5610,7 +5719,7 @@
     <w:p/>
     <w:p>
       <w:pPr>
-        <w:pStyle w:val="Heading2"/>
+        <w:pStyle w:val="2"/>
       </w:pPr>
       <w:bookmarkStart w:id="30" w:name="_Toc446414649"/>
       <w:r>
@@ -5627,9 +5736,10 @@
       <w:r>
         <w:rPr>
           <w:noProof/>
+          <w:lang w:val="bg-BG" w:eastAsia="bg-BG"/>
         </w:rPr>
         <w:drawing>
-          <wp:inline distT="0" distB="0" distL="0" distR="0" wp14:anchorId="22BB6D05" wp14:editId="0B522B9E">
+          <wp:inline distT="0" distB="0" distL="0" distR="0">
             <wp:extent cx="5943600" cy="3575594"/>
             <wp:effectExtent l="0" t="0" r="0" b="0"/>
             <wp:docPr id="23" name="Picture 23" descr="E:\Repositories\trafficLightsProCP\Documents\Design Document\AlternativeLD\Override Simulation.png"/>
@@ -5646,10 +5756,10 @@
                     </pic:cNvPicPr>
                   </pic:nvPicPr>
                   <pic:blipFill>
-                    <a:blip r:embed="rId32">
+                    <a:blip r:embed="rId32" cstate="print">
                       <a:extLst>
                         <a:ext uri="{28A0092B-C50C-407E-A947-70E740481C1C}">
-                          <a14:useLocalDpi xmlns:a14="http://schemas.microsoft.com/office/drawing/2010/main" val="0"/>
+                          <a14:useLocalDpi xmlns:a14="http://schemas.microsoft.com/office/drawing/2010/main" xmlns:wps="http://schemas.microsoft.com/office/word/2010/wordprocessingShape" xmlns:wpi="http://schemas.microsoft.com/office/word/2010/wordprocessingInk" xmlns:wpg="http://schemas.microsoft.com/office/word/2010/wordprocessingGroup" xmlns:w16se="http://schemas.microsoft.com/office/word/2015/wordml/symex" xmlns:w15="http://schemas.microsoft.com/office/word/2012/wordml" xmlns:w14="http://schemas.microsoft.com/office/word/2010/wordml" xmlns:w="http://schemas.openxmlformats.org/wordprocessingml/2006/main" xmlns:w10="urn:schemas-microsoft-com:office:word" xmlns:wp14="http://schemas.microsoft.com/office/word/2010/wordprocessingDrawing" xmlns:v="urn:schemas-microsoft-com:vml" xmlns:o="urn:schemas-microsoft-com:office:office" xmlns:mc="http://schemas.openxmlformats.org/markup-compatibility/2006" xmlns:cx="http://schemas.microsoft.com/office/drawing/2014/chartex" xmlns:wpc="http://schemas.microsoft.com/office/word/2010/wordprocessingCanvas" xmlns="" val="0"/>
                         </a:ext>
                       </a:extLst>
                     </a:blip>
@@ -5684,7 +5794,7 @@
     <w:p/>
     <w:p>
       <w:pPr>
-        <w:pStyle w:val="Heading2"/>
+        <w:pStyle w:val="2"/>
       </w:pPr>
       <w:bookmarkStart w:id="31" w:name="_Toc446414650"/>
       <w:r>
@@ -5697,9 +5807,10 @@
       <w:r>
         <w:rPr>
           <w:noProof/>
+          <w:lang w:val="bg-BG" w:eastAsia="bg-BG"/>
         </w:rPr>
         <w:drawing>
-          <wp:inline distT="0" distB="0" distL="0" distR="0" wp14:anchorId="6A5FF4DC" wp14:editId="7E41790E">
+          <wp:inline distT="0" distB="0" distL="0" distR="0">
             <wp:extent cx="4638675" cy="2657475"/>
             <wp:effectExtent l="0" t="0" r="0" b="0"/>
             <wp:docPr id="24" name="Picture 24" descr="E:\Repositories\trafficLightsProCP\Documents\Design Document\AlternativeLD\Show Simulation results.png"/>
@@ -5716,10 +5827,10 @@
                     </pic:cNvPicPr>
                   </pic:nvPicPr>
                   <pic:blipFill>
-                    <a:blip r:embed="rId33">
+                    <a:blip r:embed="rId33" cstate="print">
                       <a:extLst>
                         <a:ext uri="{28A0092B-C50C-407E-A947-70E740481C1C}">
-                          <a14:useLocalDpi xmlns:a14="http://schemas.microsoft.com/office/drawing/2010/main" val="0"/>
+                          <a14:useLocalDpi xmlns:a14="http://schemas.microsoft.com/office/drawing/2010/main" xmlns:wps="http://schemas.microsoft.com/office/word/2010/wordprocessingShape" xmlns:wpi="http://schemas.microsoft.com/office/word/2010/wordprocessingInk" xmlns:wpg="http://schemas.microsoft.com/office/word/2010/wordprocessingGroup" xmlns:w16se="http://schemas.microsoft.com/office/word/2015/wordml/symex" xmlns:w15="http://schemas.microsoft.com/office/word/2012/wordml" xmlns:w14="http://schemas.microsoft.com/office/word/2010/wordml" xmlns:w="http://schemas.openxmlformats.org/wordprocessingml/2006/main" xmlns:w10="urn:schemas-microsoft-com:office:word" xmlns:wp14="http://schemas.microsoft.com/office/word/2010/wordprocessingDrawing" xmlns:v="urn:schemas-microsoft-com:vml" xmlns:o="urn:schemas-microsoft-com:office:office" xmlns:mc="http://schemas.openxmlformats.org/markup-compatibility/2006" xmlns:cx="http://schemas.microsoft.com/office/drawing/2014/chartex" xmlns:wpc="http://schemas.microsoft.com/office/word/2010/wordprocessingCanvas" xmlns="" val="0"/>
                         </a:ext>
                       </a:extLst>
                     </a:blip>
@@ -5751,7 +5862,7 @@
     <w:p/>
     <w:p>
       <w:pPr>
-        <w:pStyle w:val="Heading2"/>
+        <w:pStyle w:val="2"/>
       </w:pPr>
       <w:bookmarkStart w:id="32" w:name="_Toc446414651"/>
       <w:r>
@@ -5765,9 +5876,10 @@
       <w:r>
         <w:rPr>
           <w:noProof/>
+          <w:lang w:val="bg-BG" w:eastAsia="bg-BG"/>
         </w:rPr>
         <w:drawing>
-          <wp:inline distT="0" distB="0" distL="0" distR="0" wp14:anchorId="30CE05D3" wp14:editId="6AC22D51">
+          <wp:inline distT="0" distB="0" distL="0" distR="0">
             <wp:extent cx="5143500" cy="3438525"/>
             <wp:effectExtent l="0" t="0" r="0" b="0"/>
             <wp:docPr id="25" name="Picture 25" descr="E:\Repositories\trafficLightsProCP\Documents\Design Document\AlternativeLD\Select crossing’s component to make changes  .png"/>
@@ -5784,10 +5896,10 @@
                     </pic:cNvPicPr>
                   </pic:nvPicPr>
                   <pic:blipFill>
-                    <a:blip r:embed="rId34">
+                    <a:blip r:embed="rId34" cstate="print">
                       <a:extLst>
                         <a:ext uri="{28A0092B-C50C-407E-A947-70E740481C1C}">
-                          <a14:useLocalDpi xmlns:a14="http://schemas.microsoft.com/office/drawing/2010/main" val="0"/>
+                          <a14:useLocalDpi xmlns:a14="http://schemas.microsoft.com/office/drawing/2010/main" xmlns:wps="http://schemas.microsoft.com/office/word/2010/wordprocessingShape" xmlns:wpi="http://schemas.microsoft.com/office/word/2010/wordprocessingInk" xmlns:wpg="http://schemas.microsoft.com/office/word/2010/wordprocessingGroup" xmlns:w16se="http://schemas.microsoft.com/office/word/2015/wordml/symex" xmlns:w15="http://schemas.microsoft.com/office/word/2012/wordml" xmlns:w14="http://schemas.microsoft.com/office/word/2010/wordml" xmlns:w="http://schemas.openxmlformats.org/wordprocessingml/2006/main" xmlns:w10="urn:schemas-microsoft-com:office:word" xmlns:wp14="http://schemas.microsoft.com/office/word/2010/wordprocessingDrawing" xmlns:v="urn:schemas-microsoft-com:vml" xmlns:o="urn:schemas-microsoft-com:office:office" xmlns:mc="http://schemas.openxmlformats.org/markup-compatibility/2006" xmlns:cx="http://schemas.microsoft.com/office/drawing/2014/chartex" xmlns:wpc="http://schemas.microsoft.com/office/word/2010/wordprocessingCanvas" xmlns="" val="0"/>
                         </a:ext>
                       </a:extLst>
                     </a:blip>
@@ -5820,7 +5932,7 @@
     <w:p/>
     <w:p>
       <w:pPr>
-        <w:pStyle w:val="Heading2"/>
+        <w:pStyle w:val="2"/>
       </w:pPr>
       <w:bookmarkStart w:id="33" w:name="_Toc446414652"/>
       <w:r>
@@ -5833,9 +5945,10 @@
       <w:r>
         <w:rPr>
           <w:noProof/>
+          <w:lang w:val="bg-BG" w:eastAsia="bg-BG"/>
         </w:rPr>
         <w:drawing>
-          <wp:inline distT="0" distB="0" distL="0" distR="0" wp14:anchorId="36516913" wp14:editId="6C38BFE9">
+          <wp:inline distT="0" distB="0" distL="0" distR="0">
             <wp:extent cx="5943600" cy="3546237"/>
             <wp:effectExtent l="0" t="0" r="0" b="0"/>
             <wp:docPr id="26" name="Picture 26" descr="E:\Repositories\trafficLightsProCP\Documents\Design Document\AlternativeLD\Set Current Active Crossing.png"/>
@@ -5852,10 +5965,10 @@
                     </pic:cNvPicPr>
                   </pic:nvPicPr>
                   <pic:blipFill>
-                    <a:blip r:embed="rId35">
+                    <a:blip r:embed="rId35" cstate="print">
                       <a:extLst>
                         <a:ext uri="{28A0092B-C50C-407E-A947-70E740481C1C}">
-                          <a14:useLocalDpi xmlns:a14="http://schemas.microsoft.com/office/drawing/2010/main" val="0"/>
+                          <a14:useLocalDpi xmlns:a14="http://schemas.microsoft.com/office/drawing/2010/main" xmlns:wps="http://schemas.microsoft.com/office/word/2010/wordprocessingShape" xmlns:wpi="http://schemas.microsoft.com/office/word/2010/wordprocessingInk" xmlns:wpg="http://schemas.microsoft.com/office/word/2010/wordprocessingGroup" xmlns:w16se="http://schemas.microsoft.com/office/word/2015/wordml/symex" xmlns:w15="http://schemas.microsoft.com/office/word/2012/wordml" xmlns:w14="http://schemas.microsoft.com/office/word/2010/wordml" xmlns:w="http://schemas.openxmlformats.org/wordprocessingml/2006/main" xmlns:w10="urn:schemas-microsoft-com:office:word" xmlns:wp14="http://schemas.microsoft.com/office/word/2010/wordprocessingDrawing" xmlns:v="urn:schemas-microsoft-com:vml" xmlns:o="urn:schemas-microsoft-com:office:office" xmlns:mc="http://schemas.openxmlformats.org/markup-compatibility/2006" xmlns:cx="http://schemas.microsoft.com/office/drawing/2014/chartex" xmlns:wpc="http://schemas.microsoft.com/office/word/2010/wordprocessingCanvas" xmlns="" val="0"/>
                         </a:ext>
                       </a:extLst>
                     </a:blip>
@@ -5886,7 +5999,7 @@
     </w:p>
     <w:p>
       <w:pPr>
-        <w:pStyle w:val="Heading2"/>
+        <w:pStyle w:val="2"/>
       </w:pPr>
       <w:bookmarkStart w:id="34" w:name="_Toc446414653"/>
       <w:r>
@@ -5900,9 +6013,10 @@
       <w:r>
         <w:rPr>
           <w:noProof/>
+          <w:lang w:val="bg-BG" w:eastAsia="bg-BG"/>
         </w:rPr>
         <w:drawing>
-          <wp:inline distT="0" distB="0" distL="0" distR="0" wp14:anchorId="58274ED2" wp14:editId="7707ADD2">
+          <wp:inline distT="0" distB="0" distL="0" distR="0">
             <wp:extent cx="5943600" cy="4087124"/>
             <wp:effectExtent l="0" t="0" r="0" b="0"/>
             <wp:docPr id="27" name="Picture 27" descr="E:\Repositories\trafficLightsProCP\Documents\Design Document\AlternativeLD\Start simulating pedestrians.png"/>
@@ -5919,10 +6033,10 @@
                     </pic:cNvPicPr>
                   </pic:nvPicPr>
                   <pic:blipFill>
-                    <a:blip r:embed="rId36">
+                    <a:blip r:embed="rId36" cstate="print">
                       <a:extLst>
                         <a:ext uri="{28A0092B-C50C-407E-A947-70E740481C1C}">
-                          <a14:useLocalDpi xmlns:a14="http://schemas.microsoft.com/office/drawing/2010/main" val="0"/>
+                          <a14:useLocalDpi xmlns:a14="http://schemas.microsoft.com/office/drawing/2010/main" xmlns:wps="http://schemas.microsoft.com/office/word/2010/wordprocessingShape" xmlns:wpi="http://schemas.microsoft.com/office/word/2010/wordprocessingInk" xmlns:wpg="http://schemas.microsoft.com/office/word/2010/wordprocessingGroup" xmlns:w16se="http://schemas.microsoft.com/office/word/2015/wordml/symex" xmlns:w15="http://schemas.microsoft.com/office/word/2012/wordml" xmlns:w14="http://schemas.microsoft.com/office/word/2010/wordml" xmlns:w="http://schemas.openxmlformats.org/wordprocessingml/2006/main" xmlns:w10="urn:schemas-microsoft-com:office:word" xmlns:wp14="http://schemas.microsoft.com/office/word/2010/wordprocessingDrawing" xmlns:v="urn:schemas-microsoft-com:vml" xmlns:o="urn:schemas-microsoft-com:office:office" xmlns:mc="http://schemas.openxmlformats.org/markup-compatibility/2006" xmlns:cx="http://schemas.microsoft.com/office/drawing/2014/chartex" xmlns:wpc="http://schemas.microsoft.com/office/word/2010/wordprocessingCanvas" xmlns="" val="0"/>
                         </a:ext>
                       </a:extLst>
                     </a:blip>
@@ -5974,7 +6088,7 @@
     <w:p/>
     <w:p>
       <w:pPr>
-        <w:pStyle w:val="Heading2"/>
+        <w:pStyle w:val="2"/>
       </w:pPr>
       <w:bookmarkStart w:id="35" w:name="_Toc446414654"/>
       <w:r>
@@ -5988,9 +6102,10 @@
       <w:r>
         <w:rPr>
           <w:noProof/>
+          <w:lang w:val="bg-BG" w:eastAsia="bg-BG"/>
         </w:rPr>
         <w:drawing>
-          <wp:inline distT="0" distB="0" distL="0" distR="0" wp14:anchorId="7CA441D4" wp14:editId="447E5BA0">
+          <wp:inline distT="0" distB="0" distL="0" distR="0">
             <wp:extent cx="5943600" cy="4175891"/>
             <wp:effectExtent l="0" t="0" r="0" b="0"/>
             <wp:docPr id="37" name="Picture 37" descr="E:\Repositories\trafficLightsProCP\Documents\Design Document\AlternativeLD\Access -Saved- crossings.png"/>
@@ -6007,10 +6122,10 @@
                     </pic:cNvPicPr>
                   </pic:nvPicPr>
                   <pic:blipFill>
-                    <a:blip r:embed="rId37">
+                    <a:blip r:embed="rId37" cstate="print">
                       <a:extLst>
                         <a:ext uri="{28A0092B-C50C-407E-A947-70E740481C1C}">
-                          <a14:useLocalDpi xmlns:a14="http://schemas.microsoft.com/office/drawing/2010/main" val="0"/>
+                          <a14:useLocalDpi xmlns:a14="http://schemas.microsoft.com/office/drawing/2010/main" xmlns:wps="http://schemas.microsoft.com/office/word/2010/wordprocessingShape" xmlns:wpi="http://schemas.microsoft.com/office/word/2010/wordprocessingInk" xmlns:wpg="http://schemas.microsoft.com/office/word/2010/wordprocessingGroup" xmlns:w16se="http://schemas.microsoft.com/office/word/2015/wordml/symex" xmlns:w15="http://schemas.microsoft.com/office/word/2012/wordml" xmlns:w14="http://schemas.microsoft.com/office/word/2010/wordml" xmlns:w="http://schemas.openxmlformats.org/wordprocessingml/2006/main" xmlns:w10="urn:schemas-microsoft-com:office:word" xmlns:wp14="http://schemas.microsoft.com/office/word/2010/wordprocessingDrawing" xmlns:v="urn:schemas-microsoft-com:vml" xmlns:o="urn:schemas-microsoft-com:office:office" xmlns:mc="http://schemas.openxmlformats.org/markup-compatibility/2006" xmlns:cx="http://schemas.microsoft.com/office/drawing/2014/chartex" xmlns:wpc="http://schemas.microsoft.com/office/word/2010/wordprocessingCanvas" xmlns="" val="0"/>
                         </a:ext>
                       </a:extLst>
                     </a:blip>
@@ -6061,7 +6176,7 @@
     <w:p/>
     <w:p>
       <w:pPr>
-        <w:pStyle w:val="Heading2"/>
+        <w:pStyle w:val="2"/>
       </w:pPr>
       <w:bookmarkStart w:id="36" w:name="_Toc446414655"/>
       <w:r>
@@ -6075,9 +6190,10 @@
       <w:r>
         <w:rPr>
           <w:noProof/>
+          <w:lang w:val="bg-BG" w:eastAsia="bg-BG"/>
         </w:rPr>
         <w:drawing>
-          <wp:inline distT="0" distB="0" distL="0" distR="0" wp14:anchorId="3E8DDB79" wp14:editId="63297C55">
+          <wp:inline distT="0" distB="0" distL="0" distR="0">
             <wp:extent cx="5943600" cy="4008856"/>
             <wp:effectExtent l="0" t="0" r="0" b="0"/>
             <wp:docPr id="29" name="Picture 29" descr="E:\Repositories\trafficLightsProCP\Documents\Design Document\AlternativeLD\Access -Removed- crossings.png"/>
@@ -6094,10 +6210,10 @@
                     </pic:cNvPicPr>
                   </pic:nvPicPr>
                   <pic:blipFill>
-                    <a:blip r:embed="rId38">
+                    <a:blip r:embed="rId38" cstate="print">
                       <a:extLst>
                         <a:ext uri="{28A0092B-C50C-407E-A947-70E740481C1C}">
-                          <a14:useLocalDpi xmlns:a14="http://schemas.microsoft.com/office/drawing/2010/main" val="0"/>
+                          <a14:useLocalDpi xmlns:a14="http://schemas.microsoft.com/office/drawing/2010/main" xmlns:wps="http://schemas.microsoft.com/office/word/2010/wordprocessingShape" xmlns:wpi="http://schemas.microsoft.com/office/word/2010/wordprocessingInk" xmlns:wpg="http://schemas.microsoft.com/office/word/2010/wordprocessingGroup" xmlns:w16se="http://schemas.microsoft.com/office/word/2015/wordml/symex" xmlns:w15="http://schemas.microsoft.com/office/word/2012/wordml" xmlns:w14="http://schemas.microsoft.com/office/word/2010/wordml" xmlns:w="http://schemas.openxmlformats.org/wordprocessingml/2006/main" xmlns:w10="urn:schemas-microsoft-com:office:word" xmlns:wp14="http://schemas.microsoft.com/office/word/2010/wordprocessingDrawing" xmlns:v="urn:schemas-microsoft-com:vml" xmlns:o="urn:schemas-microsoft-com:office:office" xmlns:mc="http://schemas.openxmlformats.org/markup-compatibility/2006" xmlns:cx="http://schemas.microsoft.com/office/drawing/2014/chartex" xmlns:wpc="http://schemas.microsoft.com/office/word/2010/wordprocessingCanvas" xmlns="" val="0"/>
                         </a:ext>
                       </a:extLst>
                     </a:blip>
@@ -6130,7 +6246,7 @@
     <w:p/>
     <w:p>
       <w:pPr>
-        <w:pStyle w:val="Heading2"/>
+        <w:pStyle w:val="2"/>
       </w:pPr>
       <w:bookmarkStart w:id="37" w:name="_Toc446414656"/>
       <w:r>
@@ -6144,6 +6260,7 @@
       <w:r>
         <w:rPr>
           <w:noProof/>
+          <w:lang w:val="bg-BG" w:eastAsia="bg-BG"/>
         </w:rPr>
         <w:drawing>
           <wp:inline distT="0" distB="0" distL="0" distR="0">
@@ -6163,10 +6280,10 @@
                     </pic:cNvPicPr>
                   </pic:nvPicPr>
                   <pic:blipFill>
-                    <a:blip r:embed="rId39">
+                    <a:blip r:embed="rId39" cstate="print">
                       <a:extLst>
                         <a:ext uri="{28A0092B-C50C-407E-A947-70E740481C1C}">
-                          <a14:useLocalDpi xmlns:a14="http://schemas.microsoft.com/office/drawing/2010/main" val="0"/>
+                          <a14:useLocalDpi xmlns:a14="http://schemas.microsoft.com/office/drawing/2010/main" xmlns:wps="http://schemas.microsoft.com/office/word/2010/wordprocessingShape" xmlns:wpi="http://schemas.microsoft.com/office/word/2010/wordprocessingInk" xmlns:wpg="http://schemas.microsoft.com/office/word/2010/wordprocessingGroup" xmlns:w16se="http://schemas.microsoft.com/office/word/2015/wordml/symex" xmlns:w15="http://schemas.microsoft.com/office/word/2012/wordml" xmlns:w14="http://schemas.microsoft.com/office/word/2010/wordml" xmlns:w="http://schemas.openxmlformats.org/wordprocessingml/2006/main" xmlns:w10="urn:schemas-microsoft-com:office:word" xmlns:wp14="http://schemas.microsoft.com/office/word/2010/wordprocessingDrawing" xmlns:v="urn:schemas-microsoft-com:vml" xmlns:o="urn:schemas-microsoft-com:office:office" xmlns:mc="http://schemas.openxmlformats.org/markup-compatibility/2006" xmlns:cx="http://schemas.microsoft.com/office/drawing/2014/chartex" xmlns:wpc="http://schemas.microsoft.com/office/word/2010/wordprocessingCanvas" xmlns="" val="0"/>
                         </a:ext>
                       </a:extLst>
                     </a:blip>
@@ -6209,7 +6326,7 @@
 </file>
 
 <file path=word/endnotes.xml><?xml version="1.0" encoding="utf-8"?>
-<w:endnotes xmlns:wpc="http://schemas.microsoft.com/office/word/2010/wordprocessingCanvas" xmlns:cx="http://schemas.microsoft.com/office/drawing/2014/chartex" xmlns:mc="http://schemas.openxmlformats.org/markup-compatibility/2006" xmlns:o="urn:schemas-microsoft-com:office:office" xmlns:r="http://schemas.openxmlformats.org/officeDocument/2006/relationships" xmlns:m="http://schemas.openxmlformats.org/officeDocument/2006/math" xmlns:v="urn:schemas-microsoft-com:vml" xmlns:wp14="http://schemas.microsoft.com/office/word/2010/wordprocessingDrawing" xmlns:wp="http://schemas.openxmlformats.org/drawingml/2006/wordprocessingDrawing" xmlns:w10="urn:schemas-microsoft-com:office:word" xmlns:w="http://schemas.openxmlformats.org/wordprocessingml/2006/main" xmlns:w14="http://schemas.microsoft.com/office/word/2010/wordml" xmlns:w15="http://schemas.microsoft.com/office/word/2012/wordml" xmlns:w16se="http://schemas.microsoft.com/office/word/2015/wordml/symex" xmlns:wpg="http://schemas.microsoft.com/office/word/2010/wordprocessingGroup" xmlns:wpi="http://schemas.microsoft.com/office/word/2010/wordprocessingInk" xmlns:wne="http://schemas.microsoft.com/office/word/2006/wordml" xmlns:wps="http://schemas.microsoft.com/office/word/2010/wordprocessingShape" mc:Ignorable="w14 w15 w16se wp14">
+<w:endnotes xmlns:ve="http://schemas.openxmlformats.org/markup-compatibility/2006" xmlns:o="urn:schemas-microsoft-com:office:office" xmlns:r="http://schemas.openxmlformats.org/officeDocument/2006/relationships" xmlns:m="http://schemas.openxmlformats.org/officeDocument/2006/math" xmlns:v="urn:schemas-microsoft-com:vml" xmlns:wp="http://schemas.openxmlformats.org/drawingml/2006/wordprocessingDrawing" xmlns:w10="urn:schemas-microsoft-com:office:word" xmlns:w="http://schemas.openxmlformats.org/wordprocessingml/2006/main" xmlns:wne="http://schemas.microsoft.com/office/word/2006/wordml">
   <w:endnote w:type="separator" w:id="-1">
     <w:p>
       <w:r>
@@ -6228,7 +6345,7 @@
 </file>
 
 <file path=word/footer1.xml><?xml version="1.0" encoding="utf-8"?>
-<w:ftr xmlns:wpc="http://schemas.microsoft.com/office/word/2010/wordprocessingCanvas" xmlns:cx="http://schemas.microsoft.com/office/drawing/2014/chartex" xmlns:mc="http://schemas.openxmlformats.org/markup-compatibility/2006" xmlns:o="urn:schemas-microsoft-com:office:office" xmlns:r="http://schemas.openxmlformats.org/officeDocument/2006/relationships" xmlns:m="http://schemas.openxmlformats.org/officeDocument/2006/math" xmlns:v="urn:schemas-microsoft-com:vml" xmlns:wp14="http://schemas.microsoft.com/office/word/2010/wordprocessingDrawing" xmlns:wp="http://schemas.openxmlformats.org/drawingml/2006/wordprocessingDrawing" xmlns:w10="urn:schemas-microsoft-com:office:word" xmlns:w="http://schemas.openxmlformats.org/wordprocessingml/2006/main" xmlns:w14="http://schemas.microsoft.com/office/word/2010/wordml" xmlns:w15="http://schemas.microsoft.com/office/word/2012/wordml" xmlns:w16se="http://schemas.microsoft.com/office/word/2015/wordml/symex" xmlns:wpg="http://schemas.microsoft.com/office/word/2010/wordprocessingGroup" xmlns:wpi="http://schemas.microsoft.com/office/word/2010/wordprocessingInk" xmlns:wne="http://schemas.microsoft.com/office/word/2006/wordml" xmlns:wps="http://schemas.microsoft.com/office/word/2010/wordprocessingShape" mc:Ignorable="w14 w15 w16se wp14">
+<w:ftr xmlns:ve="http://schemas.openxmlformats.org/markup-compatibility/2006" xmlns:o="urn:schemas-microsoft-com:office:office" xmlns:r="http://schemas.openxmlformats.org/officeDocument/2006/relationships" xmlns:m="http://schemas.openxmlformats.org/officeDocument/2006/math" xmlns:v="urn:schemas-microsoft-com:vml" xmlns:wp="http://schemas.openxmlformats.org/drawingml/2006/wordprocessingDrawing" xmlns:w10="urn:schemas-microsoft-com:office:word" xmlns:w="http://schemas.openxmlformats.org/wordprocessingml/2006/main" xmlns:wne="http://schemas.microsoft.com/office/word/2006/wordml">
   <w:sdt>
     <w:sdtPr>
       <w:id w:val="-2123215339"/>
@@ -6246,7 +6363,7 @@
     <w:sdtContent>
       <w:p>
         <w:pPr>
-          <w:pStyle w:val="Footer"/>
+          <w:pStyle w:val="a9"/>
           <w:pBdr>
             <w:top w:val="single" w:sz="4" w:space="1" w:color="D9D9D9" w:themeColor="background1" w:themeShade="D9"/>
           </w:pBdr>
@@ -6265,7 +6382,7 @@
           <w:rPr>
             <w:noProof/>
           </w:rPr>
-          <w:t>19</w:t>
+          <w:t>3</w:t>
         </w:r>
         <w:r>
           <w:rPr>
@@ -6288,14 +6405,14 @@
   </w:sdt>
   <w:p>
     <w:pPr>
-      <w:pStyle w:val="Footer"/>
+      <w:pStyle w:val="a9"/>
     </w:pPr>
   </w:p>
 </w:ftr>
 </file>
 
 <file path=word/footnotes.xml><?xml version="1.0" encoding="utf-8"?>
-<w:footnotes xmlns:wpc="http://schemas.microsoft.com/office/word/2010/wordprocessingCanvas" xmlns:cx="http://schemas.microsoft.com/office/drawing/2014/chartex" xmlns:mc="http://schemas.openxmlformats.org/markup-compatibility/2006" xmlns:o="urn:schemas-microsoft-com:office:office" xmlns:r="http://schemas.openxmlformats.org/officeDocument/2006/relationships" xmlns:m="http://schemas.openxmlformats.org/officeDocument/2006/math" xmlns:v="urn:schemas-microsoft-com:vml" xmlns:wp14="http://schemas.microsoft.com/office/word/2010/wordprocessingDrawing" xmlns:wp="http://schemas.openxmlformats.org/drawingml/2006/wordprocessingDrawing" xmlns:w10="urn:schemas-microsoft-com:office:word" xmlns:w="http://schemas.openxmlformats.org/wordprocessingml/2006/main" xmlns:w14="http://schemas.microsoft.com/office/word/2010/wordml" xmlns:w15="http://schemas.microsoft.com/office/word/2012/wordml" xmlns:w16se="http://schemas.microsoft.com/office/word/2015/wordml/symex" xmlns:wpg="http://schemas.microsoft.com/office/word/2010/wordprocessingGroup" xmlns:wpi="http://schemas.microsoft.com/office/word/2010/wordprocessingInk" xmlns:wne="http://schemas.microsoft.com/office/word/2006/wordml" xmlns:wps="http://schemas.microsoft.com/office/word/2010/wordprocessingShape" mc:Ignorable="w14 w15 w16se wp14">
+<w:footnotes xmlns:ve="http://schemas.openxmlformats.org/markup-compatibility/2006" xmlns:o="urn:schemas-microsoft-com:office:office" xmlns:r="http://schemas.openxmlformats.org/officeDocument/2006/relationships" xmlns:m="http://schemas.openxmlformats.org/officeDocument/2006/math" xmlns:v="urn:schemas-microsoft-com:vml" xmlns:wp="http://schemas.openxmlformats.org/drawingml/2006/wordprocessingDrawing" xmlns:w10="urn:schemas-microsoft-com:office:word" xmlns:w="http://schemas.openxmlformats.org/wordprocessingml/2006/main" xmlns:wne="http://schemas.microsoft.com/office/word/2006/wordml">
   <w:footnote w:type="separator" w:id="-1">
     <w:p>
       <w:r>
@@ -6314,8 +6431,8 @@
 </file>
 
 <file path=word/numbering.xml><?xml version="1.0" encoding="utf-8"?>
-<w:numbering xmlns:wpc="http://schemas.microsoft.com/office/word/2010/wordprocessingCanvas" xmlns:cx="http://schemas.microsoft.com/office/drawing/2014/chartex" xmlns:mc="http://schemas.openxmlformats.org/markup-compatibility/2006" xmlns:o="urn:schemas-microsoft-com:office:office" xmlns:r="http://schemas.openxmlformats.org/officeDocument/2006/relationships" xmlns:m="http://schemas.openxmlformats.org/officeDocument/2006/math" xmlns:v="urn:schemas-microsoft-com:vml" xmlns:wp14="http://schemas.microsoft.com/office/word/2010/wordprocessingDrawing" xmlns:wp="http://schemas.openxmlformats.org/drawingml/2006/wordprocessingDrawing" xmlns:w10="urn:schemas-microsoft-com:office:word" xmlns:w="http://schemas.openxmlformats.org/wordprocessingml/2006/main" xmlns:w14="http://schemas.microsoft.com/office/word/2010/wordml" xmlns:w15="http://schemas.microsoft.com/office/word/2012/wordml" xmlns:w16se="http://schemas.microsoft.com/office/word/2015/wordml/symex" xmlns:wpg="http://schemas.microsoft.com/office/word/2010/wordprocessingGroup" xmlns:wpi="http://schemas.microsoft.com/office/word/2010/wordprocessingInk" xmlns:wne="http://schemas.microsoft.com/office/word/2006/wordml" xmlns:wps="http://schemas.microsoft.com/office/word/2010/wordprocessingShape" mc:Ignorable="w14 w15 w16se wp14">
-  <w:abstractNum w:abstractNumId="0" w15:restartNumberingAfterBreak="0">
+<w:numbering xmlns:ve="http://schemas.openxmlformats.org/markup-compatibility/2006" xmlns:o="urn:schemas-microsoft-com:office:office" xmlns:r="http://schemas.openxmlformats.org/officeDocument/2006/relationships" xmlns:m="http://schemas.openxmlformats.org/officeDocument/2006/math" xmlns:v="urn:schemas-microsoft-com:vml" xmlns:wp="http://schemas.openxmlformats.org/drawingml/2006/wordprocessingDrawing" xmlns:w10="urn:schemas-microsoft-com:office:word" xmlns:w="http://schemas.openxmlformats.org/wordprocessingml/2006/main" xmlns:wne="http://schemas.microsoft.com/office/word/2006/wordml">
+  <w:abstractNum w:abstractNumId="0">
     <w:nsid w:val="24FD2748"/>
     <w:multiLevelType w:val="multilevel"/>
     <w:tmpl w:val="63D2D33C"/>
@@ -6472,7 +6589,7 @@
 </file>
 
 <file path=word/styles.xml><?xml version="1.0" encoding="utf-8"?>
-<w:styles xmlns:mc="http://schemas.openxmlformats.org/markup-compatibility/2006" xmlns:r="http://schemas.openxmlformats.org/officeDocument/2006/relationships" xmlns:w="http://schemas.openxmlformats.org/wordprocessingml/2006/main" xmlns:w14="http://schemas.microsoft.com/office/word/2010/wordml" xmlns:w15="http://schemas.microsoft.com/office/word/2012/wordml" xmlns:w16se="http://schemas.microsoft.com/office/word/2015/wordml/symex" mc:Ignorable="w14 w15 w16se">
+<w:styles xmlns:r="http://schemas.openxmlformats.org/officeDocument/2006/relationships" xmlns:w="http://schemas.openxmlformats.org/wordprocessingml/2006/main">
   <w:docDefaults>
     <w:rPrDefault>
       <w:rPr>
@@ -6484,389 +6601,155 @@
     </w:rPrDefault>
     <w:pPrDefault/>
   </w:docDefaults>
-  <w:latentStyles w:defLockedState="0" w:defUIPriority="99" w:defSemiHidden="0" w:defUnhideWhenUsed="0" w:defQFormat="0" w:count="371">
-    <w:lsdException w:name="Normal" w:uiPriority="0" w:qFormat="1"/>
-    <w:lsdException w:name="heading 1" w:uiPriority="9" w:qFormat="1"/>
-    <w:lsdException w:name="heading 2" w:semiHidden="1" w:uiPriority="9" w:unhideWhenUsed="1" w:qFormat="1"/>
-    <w:lsdException w:name="heading 3" w:semiHidden="1" w:uiPriority="9" w:unhideWhenUsed="1" w:qFormat="1"/>
-    <w:lsdException w:name="heading 4" w:semiHidden="1" w:uiPriority="9" w:unhideWhenUsed="1" w:qFormat="1"/>
-    <w:lsdException w:name="heading 5" w:semiHidden="1" w:uiPriority="9" w:unhideWhenUsed="1" w:qFormat="1"/>
-    <w:lsdException w:name="heading 6" w:semiHidden="1" w:uiPriority="9" w:unhideWhenUsed="1" w:qFormat="1"/>
-    <w:lsdException w:name="heading 7" w:semiHidden="1" w:uiPriority="9" w:unhideWhenUsed="1" w:qFormat="1"/>
-    <w:lsdException w:name="heading 8" w:semiHidden="1" w:uiPriority="9" w:unhideWhenUsed="1" w:qFormat="1"/>
-    <w:lsdException w:name="heading 9" w:semiHidden="1" w:uiPriority="9" w:unhideWhenUsed="1" w:qFormat="1"/>
-    <w:lsdException w:name="index 1" w:semiHidden="1" w:unhideWhenUsed="1"/>
-    <w:lsdException w:name="index 2" w:semiHidden="1" w:unhideWhenUsed="1"/>
-    <w:lsdException w:name="index 3" w:semiHidden="1" w:unhideWhenUsed="1"/>
-    <w:lsdException w:name="index 4" w:semiHidden="1" w:unhideWhenUsed="1"/>
-    <w:lsdException w:name="index 5" w:semiHidden="1" w:unhideWhenUsed="1"/>
-    <w:lsdException w:name="index 6" w:semiHidden="1" w:unhideWhenUsed="1"/>
-    <w:lsdException w:name="index 7" w:semiHidden="1" w:unhideWhenUsed="1"/>
-    <w:lsdException w:name="index 8" w:semiHidden="1" w:unhideWhenUsed="1"/>
-    <w:lsdException w:name="index 9" w:semiHidden="1" w:unhideWhenUsed="1"/>
-    <w:lsdException w:name="toc 1" w:semiHidden="1" w:uiPriority="39" w:unhideWhenUsed="1"/>
-    <w:lsdException w:name="toc 2" w:semiHidden="1" w:uiPriority="39" w:unhideWhenUsed="1"/>
-    <w:lsdException w:name="toc 3" w:semiHidden="1" w:uiPriority="39" w:unhideWhenUsed="1"/>
-    <w:lsdException w:name="toc 4" w:semiHidden="1" w:uiPriority="39" w:unhideWhenUsed="1"/>
-    <w:lsdException w:name="toc 5" w:semiHidden="1" w:uiPriority="39" w:unhideWhenUsed="1"/>
-    <w:lsdException w:name="toc 6" w:semiHidden="1" w:uiPriority="39" w:unhideWhenUsed="1"/>
-    <w:lsdException w:name="toc 7" w:semiHidden="1" w:uiPriority="39" w:unhideWhenUsed="1"/>
-    <w:lsdException w:name="toc 8" w:semiHidden="1" w:uiPriority="39" w:unhideWhenUsed="1"/>
-    <w:lsdException w:name="toc 9" w:semiHidden="1" w:uiPriority="39" w:unhideWhenUsed="1"/>
-    <w:lsdException w:name="Normal Indent" w:semiHidden="1" w:unhideWhenUsed="1"/>
-    <w:lsdException w:name="footnote text" w:semiHidden="1" w:unhideWhenUsed="1"/>
-    <w:lsdException w:name="annotation text" w:semiHidden="1" w:unhideWhenUsed="1"/>
-    <w:lsdException w:name="header" w:semiHidden="1" w:unhideWhenUsed="1"/>
-    <w:lsdException w:name="footer" w:semiHidden="1" w:unhideWhenUsed="1"/>
-    <w:lsdException w:name="index heading" w:semiHidden="1" w:unhideWhenUsed="1"/>
-    <w:lsdException w:name="caption" w:semiHidden="1" w:uiPriority="35" w:unhideWhenUsed="1" w:qFormat="1"/>
-    <w:lsdException w:name="table of figures" w:semiHidden="1" w:unhideWhenUsed="1"/>
-    <w:lsdException w:name="envelope address" w:semiHidden="1" w:unhideWhenUsed="1"/>
-    <w:lsdException w:name="envelope return" w:semiHidden="1" w:unhideWhenUsed="1"/>
-    <w:lsdException w:name="footnote reference" w:semiHidden="1" w:unhideWhenUsed="1"/>
-    <w:lsdException w:name="annotation reference" w:semiHidden="1" w:unhideWhenUsed="1"/>
-    <w:lsdException w:name="line number" w:semiHidden="1" w:unhideWhenUsed="1"/>
-    <w:lsdException w:name="page number" w:semiHidden="1" w:unhideWhenUsed="1"/>
-    <w:lsdException w:name="endnote reference" w:semiHidden="1" w:unhideWhenUsed="1"/>
-    <w:lsdException w:name="endnote text" w:semiHidden="1" w:unhideWhenUsed="1"/>
-    <w:lsdException w:name="table of authorities" w:semiHidden="1" w:unhideWhenUsed="1"/>
-    <w:lsdException w:name="macro" w:semiHidden="1" w:unhideWhenUsed="1"/>
-    <w:lsdException w:name="toa heading" w:semiHidden="1" w:unhideWhenUsed="1"/>
-    <w:lsdException w:name="List" w:semiHidden="1" w:unhideWhenUsed="1"/>
-    <w:lsdException w:name="List Bullet" w:semiHidden="1" w:unhideWhenUsed="1"/>
-    <w:lsdException w:name="List Number" w:semiHidden="1" w:unhideWhenUsed="1"/>
-    <w:lsdException w:name="List 2" w:semiHidden="1" w:unhideWhenUsed="1"/>
-    <w:lsdException w:name="List 3" w:semiHidden="1" w:unhideWhenUsed="1"/>
-    <w:lsdException w:name="List 4" w:semiHidden="1" w:unhideWhenUsed="1"/>
-    <w:lsdException w:name="List 5" w:semiHidden="1" w:unhideWhenUsed="1"/>
-    <w:lsdException w:name="List Bullet 2" w:semiHidden="1" w:unhideWhenUsed="1"/>
-    <w:lsdException w:name="List Bullet 3" w:semiHidden="1" w:unhideWhenUsed="1"/>
-    <w:lsdException w:name="List Bullet 4" w:semiHidden="1" w:unhideWhenUsed="1"/>
-    <w:lsdException w:name="List Bullet 5" w:semiHidden="1" w:unhideWhenUsed="1"/>
-    <w:lsdException w:name="List Number 2" w:semiHidden="1" w:unhideWhenUsed="1"/>
-    <w:lsdException w:name="List Number 3" w:semiHidden="1" w:unhideWhenUsed="1"/>
-    <w:lsdException w:name="List Number 4" w:semiHidden="1" w:unhideWhenUsed="1"/>
-    <w:lsdException w:name="List Number 5" w:semiHidden="1" w:unhideWhenUsed="1"/>
-    <w:lsdException w:name="Title" w:uiPriority="10" w:qFormat="1"/>
-    <w:lsdException w:name="Closing" w:semiHidden="1" w:unhideWhenUsed="1"/>
-    <w:lsdException w:name="Signature" w:semiHidden="1" w:unhideWhenUsed="1"/>
-    <w:lsdException w:name="Default Paragraph Font" w:semiHidden="1" w:uiPriority="1" w:unhideWhenUsed="1"/>
-    <w:lsdException w:name="Body Text" w:semiHidden="1" w:unhideWhenUsed="1"/>
-    <w:lsdException w:name="Body Text Indent" w:semiHidden="1" w:unhideWhenUsed="1"/>
-    <w:lsdException w:name="List Continue" w:semiHidden="1" w:unhideWhenUsed="1"/>
-    <w:lsdException w:name="List Continue 2" w:semiHidden="1" w:unhideWhenUsed="1"/>
-    <w:lsdException w:name="List Continue 3" w:semiHidden="1" w:unhideWhenUsed="1"/>
-    <w:lsdException w:name="List Continue 4" w:semiHidden="1" w:unhideWhenUsed="1"/>
-    <w:lsdException w:name="List Continue 5" w:semiHidden="1" w:unhideWhenUsed="1"/>
-    <w:lsdException w:name="Message Header" w:semiHidden="1" w:unhideWhenUsed="1"/>
-    <w:lsdException w:name="Subtitle" w:uiPriority="11" w:qFormat="1"/>
-    <w:lsdException w:name="Salutation" w:semiHidden="1" w:unhideWhenUsed="1"/>
-    <w:lsdException w:name="Date" w:semiHidden="1" w:unhideWhenUsed="1"/>
-    <w:lsdException w:name="Body Text First Indent" w:semiHidden="1" w:unhideWhenUsed="1"/>
-    <w:lsdException w:name="Body Text First Indent 2" w:semiHidden="1" w:unhideWhenUsed="1"/>
-    <w:lsdException w:name="Note Heading" w:semiHidden="1" w:unhideWhenUsed="1"/>
-    <w:lsdException w:name="Body Text 2" w:semiHidden="1" w:unhideWhenUsed="1"/>
-    <w:lsdException w:name="Body Text 3" w:semiHidden="1" w:unhideWhenUsed="1"/>
-    <w:lsdException w:name="Body Text Indent 2" w:semiHidden="1" w:unhideWhenUsed="1"/>
-    <w:lsdException w:name="Body Text Indent 3" w:semiHidden="1" w:unhideWhenUsed="1"/>
-    <w:lsdException w:name="Block Text" w:semiHidden="1" w:unhideWhenUsed="1"/>
-    <w:lsdException w:name="Hyperlink" w:semiHidden="1" w:unhideWhenUsed="1"/>
-    <w:lsdException w:name="FollowedHyperlink" w:semiHidden="1" w:unhideWhenUsed="1"/>
-    <w:lsdException w:name="Strong" w:uiPriority="22" w:qFormat="1"/>
-    <w:lsdException w:name="Emphasis" w:uiPriority="20" w:qFormat="1"/>
-    <w:lsdException w:name="Document Map" w:semiHidden="1" w:unhideWhenUsed="1"/>
-    <w:lsdException w:name="Plain Text" w:semiHidden="1" w:unhideWhenUsed="1"/>
-    <w:lsdException w:name="E-mail Signature" w:semiHidden="1" w:unhideWhenUsed="1"/>
-    <w:lsdException w:name="HTML Top of Form" w:semiHidden="1" w:unhideWhenUsed="1"/>
-    <w:lsdException w:name="HTML Bottom of Form" w:semiHidden="1" w:unhideWhenUsed="1"/>
-    <w:lsdException w:name="Normal (Web)" w:semiHidden="1" w:unhideWhenUsed="1"/>
-    <w:lsdException w:name="HTML Acronym" w:semiHidden="1" w:unhideWhenUsed="1"/>
-    <w:lsdException w:name="HTML Address" w:semiHidden="1" w:unhideWhenUsed="1"/>
-    <w:lsdException w:name="HTML Cite" w:semiHidden="1" w:unhideWhenUsed="1"/>
-    <w:lsdException w:name="HTML Code" w:semiHidden="1" w:unhideWhenUsed="1"/>
-    <w:lsdException w:name="HTML Definition" w:semiHidden="1" w:unhideWhenUsed="1"/>
-    <w:lsdException w:name="HTML Keyboard" w:semiHidden="1" w:unhideWhenUsed="1"/>
-    <w:lsdException w:name="HTML Preformatted" w:semiHidden="1" w:unhideWhenUsed="1"/>
-    <w:lsdException w:name="HTML Sample" w:semiHidden="1" w:unhideWhenUsed="1"/>
-    <w:lsdException w:name="HTML Typewriter" w:semiHidden="1" w:unhideWhenUsed="1"/>
-    <w:lsdException w:name="HTML Variable" w:semiHidden="1" w:unhideWhenUsed="1"/>
-    <w:lsdException w:name="Normal Table" w:semiHidden="1" w:unhideWhenUsed="1"/>
-    <w:lsdException w:name="annotation subject" w:semiHidden="1" w:unhideWhenUsed="1"/>
-    <w:lsdException w:name="No List" w:semiHidden="1" w:unhideWhenUsed="1"/>
-    <w:lsdException w:name="Outline List 1" w:semiHidden="1" w:unhideWhenUsed="1"/>
-    <w:lsdException w:name="Outline List 2" w:semiHidden="1" w:unhideWhenUsed="1"/>
-    <w:lsdException w:name="Outline List 3" w:semiHidden="1" w:unhideWhenUsed="1"/>
-    <w:lsdException w:name="Table Simple 1" w:semiHidden="1" w:unhideWhenUsed="1"/>
-    <w:lsdException w:name="Table Simple 2" w:semiHidden="1" w:unhideWhenUsed="1"/>
-    <w:lsdException w:name="Table Simple 3" w:semiHidden="1" w:unhideWhenUsed="1"/>
-    <w:lsdException w:name="Table Classic 1" w:semiHidden="1" w:unhideWhenUsed="1"/>
-    <w:lsdException w:name="Table Classic 2" w:semiHidden="1" w:unhideWhenUsed="1"/>
-    <w:lsdException w:name="Table Classic 3" w:semiHidden="1" w:unhideWhenUsed="1"/>
-    <w:lsdException w:name="Table Classic 4" w:semiHidden="1" w:unhideWhenUsed="1"/>
-    <w:lsdException w:name="Table Colorful 1" w:semiHidden="1" w:unhideWhenUsed="1"/>
-    <w:lsdException w:name="Table Colorful 2" w:semiHidden="1" w:unhideWhenUsed="1"/>
-    <w:lsdException w:name="Table Colorful 3" w:semiHidden="1" w:unhideWhenUsed="1"/>
-    <w:lsdException w:name="Table Columns 1" w:semiHidden="1" w:unhideWhenUsed="1"/>
-    <w:lsdException w:name="Table Columns 2" w:semiHidden="1" w:unhideWhenUsed="1"/>
-    <w:lsdException w:name="Table Columns 3" w:semiHidden="1" w:unhideWhenUsed="1"/>
-    <w:lsdException w:name="Table Columns 4" w:semiHidden="1" w:unhideWhenUsed="1"/>
-    <w:lsdException w:name="Table Columns 5" w:semiHidden="1" w:unhideWhenUsed="1"/>
-    <w:lsdException w:name="Table Grid 1" w:semiHidden="1" w:unhideWhenUsed="1"/>
-    <w:lsdException w:name="Table Grid 2" w:semiHidden="1" w:unhideWhenUsed="1"/>
-    <w:lsdException w:name="Table Grid 3" w:semiHidden="1" w:unhideWhenUsed="1"/>
-    <w:lsdException w:name="Table Grid 4" w:semiHidden="1" w:unhideWhenUsed="1"/>
-    <w:lsdException w:name="Table Grid 5" w:semiHidden="1" w:unhideWhenUsed="1"/>
-    <w:lsdException w:name="Table Grid 6" w:semiHidden="1" w:unhideWhenUsed="1"/>
-    <w:lsdException w:name="Table Grid 7" w:semiHidden="1" w:unhideWhenUsed="1"/>
-    <w:lsdException w:name="Table Grid 8" w:semiHidden="1" w:unhideWhenUsed="1"/>
-    <w:lsdException w:name="Table List 1" w:semiHidden="1" w:unhideWhenUsed="1"/>
-    <w:lsdException w:name="Table List 2" w:semiHidden="1" w:unhideWhenUsed="1"/>
-    <w:lsdException w:name="Table List 3" w:semiHidden="1" w:unhideWhenUsed="1"/>
-    <w:lsdException w:name="Table List 4" w:semiHidden="1" w:unhideWhenUsed="1"/>
-    <w:lsdException w:name="Table List 5" w:semiHidden="1" w:unhideWhenUsed="1"/>
-    <w:lsdException w:name="Table List 6" w:semiHidden="1" w:unhideWhenUsed="1"/>
-    <w:lsdException w:name="Table List 7" w:semiHidden="1" w:unhideWhenUsed="1"/>
-    <w:lsdException w:name="Table List 8" w:semiHidden="1" w:unhideWhenUsed="1"/>
-    <w:lsdException w:name="Table 3D effects 1" w:semiHidden="1" w:unhideWhenUsed="1"/>
-    <w:lsdException w:name="Table 3D effects 2" w:semiHidden="1" w:unhideWhenUsed="1"/>
-    <w:lsdException w:name="Table 3D effects 3" w:semiHidden="1" w:unhideWhenUsed="1"/>
-    <w:lsdException w:name="Table Contemporary" w:semiHidden="1" w:unhideWhenUsed="1"/>
-    <w:lsdException w:name="Table Elegant" w:semiHidden="1" w:unhideWhenUsed="1"/>
-    <w:lsdException w:name="Table Professional" w:semiHidden="1" w:unhideWhenUsed="1"/>
-    <w:lsdException w:name="Table Subtle 1" w:semiHidden="1" w:unhideWhenUsed="1"/>
-    <w:lsdException w:name="Table Subtle 2" w:semiHidden="1" w:unhideWhenUsed="1"/>
-    <w:lsdException w:name="Table Web 1" w:semiHidden="1" w:unhideWhenUsed="1"/>
-    <w:lsdException w:name="Table Web 2" w:semiHidden="1" w:unhideWhenUsed="1"/>
-    <w:lsdException w:name="Table Web 3" w:semiHidden="1" w:unhideWhenUsed="1"/>
-    <w:lsdException w:name="Balloon Text" w:semiHidden="1" w:unhideWhenUsed="1"/>
-    <w:lsdException w:name="Table Grid" w:uiPriority="39"/>
-    <w:lsdException w:name="Table Theme" w:semiHidden="1" w:unhideWhenUsed="1"/>
-    <w:lsdException w:name="Placeholder Text" w:semiHidden="1"/>
-    <w:lsdException w:name="No Spacing" w:uiPriority="1" w:qFormat="1"/>
-    <w:lsdException w:name="Light Shading" w:uiPriority="60"/>
-    <w:lsdException w:name="Light List" w:uiPriority="61"/>
-    <w:lsdException w:name="Light Grid" w:uiPriority="62"/>
-    <w:lsdException w:name="Medium Shading 1" w:uiPriority="63"/>
-    <w:lsdException w:name="Medium Shading 2" w:uiPriority="64"/>
-    <w:lsdException w:name="Medium List 1" w:uiPriority="65"/>
-    <w:lsdException w:name="Medium List 2" w:uiPriority="66"/>
-    <w:lsdException w:name="Medium Grid 1" w:uiPriority="67"/>
-    <w:lsdException w:name="Medium Grid 2" w:uiPriority="68"/>
-    <w:lsdException w:name="Medium Grid 3" w:uiPriority="69"/>
-    <w:lsdException w:name="Dark List" w:uiPriority="70"/>
-    <w:lsdException w:name="Colorful Shading" w:uiPriority="71"/>
-    <w:lsdException w:name="Colorful List" w:uiPriority="72"/>
-    <w:lsdException w:name="Colorful Grid" w:uiPriority="73"/>
-    <w:lsdException w:name="Light Shading Accent 1" w:uiPriority="60"/>
-    <w:lsdException w:name="Light List Accent 1" w:uiPriority="61"/>
-    <w:lsdException w:name="Light Grid Accent 1" w:uiPriority="62"/>
-    <w:lsdException w:name="Medium Shading 1 Accent 1" w:uiPriority="63"/>
-    <w:lsdException w:name="Medium Shading 2 Accent 1" w:uiPriority="64"/>
-    <w:lsdException w:name="Medium List 1 Accent 1" w:uiPriority="65"/>
-    <w:lsdException w:name="Revision" w:semiHidden="1"/>
-    <w:lsdException w:name="List Paragraph" w:uiPriority="34" w:qFormat="1"/>
-    <w:lsdException w:name="Quote" w:uiPriority="29" w:qFormat="1"/>
-    <w:lsdException w:name="Intense Quote" w:uiPriority="30" w:qFormat="1"/>
-    <w:lsdException w:name="Medium List 2 Accent 1" w:uiPriority="66"/>
-    <w:lsdException w:name="Medium Grid 1 Accent 1" w:uiPriority="67"/>
-    <w:lsdException w:name="Medium Grid 2 Accent 1" w:uiPriority="68"/>
-    <w:lsdException w:name="Medium Grid 3 Accent 1" w:uiPriority="69"/>
-    <w:lsdException w:name="Dark List Accent 1" w:uiPriority="70"/>
-    <w:lsdException w:name="Colorful Shading Accent 1" w:uiPriority="71"/>
-    <w:lsdException w:name="Colorful List Accent 1" w:uiPriority="72"/>
-    <w:lsdException w:name="Colorful Grid Accent 1" w:uiPriority="73"/>
-    <w:lsdException w:name="Light Shading Accent 2" w:uiPriority="60"/>
-    <w:lsdException w:name="Light List Accent 2" w:uiPriority="61"/>
-    <w:lsdException w:name="Light Grid Accent 2" w:uiPriority="62"/>
-    <w:lsdException w:name="Medium Shading 1 Accent 2" w:uiPriority="63"/>
-    <w:lsdException w:name="Medium Shading 2 Accent 2" w:uiPriority="64"/>
-    <w:lsdException w:name="Medium List 1 Accent 2" w:uiPriority="65"/>
-    <w:lsdException w:name="Medium List 2 Accent 2" w:uiPriority="66"/>
-    <w:lsdException w:name="Medium Grid 1 Accent 2" w:uiPriority="67"/>
-    <w:lsdException w:name="Medium Grid 2 Accent 2" w:uiPriority="68"/>
-    <w:lsdException w:name="Medium Grid 3 Accent 2" w:uiPriority="69"/>
-    <w:lsdException w:name="Dark List Accent 2" w:uiPriority="70"/>
-    <w:lsdException w:name="Colorful Shading Accent 2" w:uiPriority="71"/>
-    <w:lsdException w:name="Colorful List Accent 2" w:uiPriority="72"/>
-    <w:lsdException w:name="Colorful Grid Accent 2" w:uiPriority="73"/>
-    <w:lsdException w:name="Light Shading Accent 3" w:uiPriority="60"/>
-    <w:lsdException w:name="Light List Accent 3" w:uiPriority="61"/>
-    <w:lsdException w:name="Light Grid Accent 3" w:uiPriority="62"/>
-    <w:lsdException w:name="Medium Shading 1 Accent 3" w:uiPriority="63"/>
-    <w:lsdException w:name="Medium Shading 2 Accent 3" w:uiPriority="64"/>
-    <w:lsdException w:name="Medium List 1 Accent 3" w:uiPriority="65"/>
-    <w:lsdException w:name="Medium List 2 Accent 3" w:uiPriority="66"/>
-    <w:lsdException w:name="Medium Grid 1 Accent 3" w:uiPriority="67"/>
-    <w:lsdException w:name="Medium Grid 2 Accent 3" w:uiPriority="68"/>
-    <w:lsdException w:name="Medium Grid 3 Accent 3" w:uiPriority="69"/>
-    <w:lsdException w:name="Dark List Accent 3" w:uiPriority="70"/>
-    <w:lsdException w:name="Colorful Shading Accent 3" w:uiPriority="71"/>
-    <w:lsdException w:name="Colorful List Accent 3" w:uiPriority="72"/>
-    <w:lsdException w:name="Colorful Grid Accent 3" w:uiPriority="73"/>
-    <w:lsdException w:name="Light Shading Accent 4" w:uiPriority="60"/>
-    <w:lsdException w:name="Light List Accent 4" w:uiPriority="61"/>
-    <w:lsdException w:name="Light Grid Accent 4" w:uiPriority="62"/>
-    <w:lsdException w:name="Medium Shading 1 Accent 4" w:uiPriority="63"/>
-    <w:lsdException w:name="Medium Shading 2 Accent 4" w:uiPriority="64"/>
-    <w:lsdException w:name="Medium List 1 Accent 4" w:uiPriority="65"/>
-    <w:lsdException w:name="Medium List 2 Accent 4" w:uiPriority="66"/>
-    <w:lsdException w:name="Medium Grid 1 Accent 4" w:uiPriority="67"/>
-    <w:lsdException w:name="Medium Grid 2 Accent 4" w:uiPriority="68"/>
-    <w:lsdException w:name="Medium Grid 3 Accent 4" w:uiPriority="69"/>
-    <w:lsdException w:name="Dark List Accent 4" w:uiPriority="70"/>
-    <w:lsdException w:name="Colorful Shading Accent 4" w:uiPriority="71"/>
-    <w:lsdException w:name="Colorful List Accent 4" w:uiPriority="72"/>
-    <w:lsdException w:name="Colorful Grid Accent 4" w:uiPriority="73"/>
-    <w:lsdException w:name="Light Shading Accent 5" w:uiPriority="60"/>
-    <w:lsdException w:name="Light List Accent 5" w:uiPriority="61"/>
-    <w:lsdException w:name="Light Grid Accent 5" w:uiPriority="62"/>
-    <w:lsdException w:name="Medium Shading 1 Accent 5" w:uiPriority="63"/>
-    <w:lsdException w:name="Medium Shading 2 Accent 5" w:uiPriority="64"/>
-    <w:lsdException w:name="Medium List 1 Accent 5" w:uiPriority="65"/>
-    <w:lsdException w:name="Medium List 2 Accent 5" w:uiPriority="66"/>
-    <w:lsdException w:name="Medium Grid 1 Accent 5" w:uiPriority="67"/>
-    <w:lsdException w:name="Medium Grid 2 Accent 5" w:uiPriority="68"/>
-    <w:lsdException w:name="Medium Grid 3 Accent 5" w:uiPriority="69"/>
-    <w:lsdException w:name="Dark List Accent 5" w:uiPriority="70"/>
-    <w:lsdException w:name="Colorful Shading Accent 5" w:uiPriority="71"/>
-    <w:lsdException w:name="Colorful List Accent 5" w:uiPriority="72"/>
-    <w:lsdException w:name="Colorful Grid Accent 5" w:uiPriority="73"/>
-    <w:lsdException w:name="Light Shading Accent 6" w:uiPriority="60"/>
-    <w:lsdException w:name="Light List Accent 6" w:uiPriority="61"/>
-    <w:lsdException w:name="Light Grid Accent 6" w:uiPriority="62"/>
-    <w:lsdException w:name="Medium Shading 1 Accent 6" w:uiPriority="63"/>
-    <w:lsdException w:name="Medium Shading 2 Accent 6" w:uiPriority="64"/>
-    <w:lsdException w:name="Medium List 1 Accent 6" w:uiPriority="65"/>
-    <w:lsdException w:name="Medium List 2 Accent 6" w:uiPriority="66"/>
-    <w:lsdException w:name="Medium Grid 1 Accent 6" w:uiPriority="67"/>
-    <w:lsdException w:name="Medium Grid 2 Accent 6" w:uiPriority="68"/>
-    <w:lsdException w:name="Medium Grid 3 Accent 6" w:uiPriority="69"/>
-    <w:lsdException w:name="Dark List Accent 6" w:uiPriority="70"/>
-    <w:lsdException w:name="Colorful Shading Accent 6" w:uiPriority="71"/>
-    <w:lsdException w:name="Colorful List Accent 6" w:uiPriority="72"/>
-    <w:lsdException w:name="Colorful Grid Accent 6" w:uiPriority="73"/>
-    <w:lsdException w:name="Subtle Emphasis" w:uiPriority="19" w:qFormat="1"/>
-    <w:lsdException w:name="Intense Emphasis" w:uiPriority="21" w:qFormat="1"/>
-    <w:lsdException w:name="Subtle Reference" w:uiPriority="31" w:qFormat="1"/>
-    <w:lsdException w:name="Intense Reference" w:uiPriority="32" w:qFormat="1"/>
-    <w:lsdException w:name="Book Title" w:uiPriority="33" w:qFormat="1"/>
-    <w:lsdException w:name="Bibliography" w:semiHidden="1" w:uiPriority="37" w:unhideWhenUsed="1"/>
-    <w:lsdException w:name="TOC Heading" w:semiHidden="1" w:uiPriority="39" w:unhideWhenUsed="1" w:qFormat="1"/>
-    <w:lsdException w:name="Plain Table 1" w:uiPriority="41"/>
-    <w:lsdException w:name="Plain Table 2" w:uiPriority="42"/>
-    <w:lsdException w:name="Plain Table 3" w:uiPriority="43"/>
-    <w:lsdException w:name="Plain Table 4" w:uiPriority="44"/>
-    <w:lsdException w:name="Plain Table 5" w:uiPriority="45"/>
-    <w:lsdException w:name="Grid Table Light" w:uiPriority="40"/>
-    <w:lsdException w:name="Grid Table 1 Light" w:uiPriority="46"/>
-    <w:lsdException w:name="Grid Table 2" w:uiPriority="47"/>
-    <w:lsdException w:name="Grid Table 3" w:uiPriority="48"/>
-    <w:lsdException w:name="Grid Table 4" w:uiPriority="49"/>
-    <w:lsdException w:name="Grid Table 5 Dark" w:uiPriority="50"/>
-    <w:lsdException w:name="Grid Table 6 Colorful" w:uiPriority="51"/>
-    <w:lsdException w:name="Grid Table 7 Colorful" w:uiPriority="52"/>
-    <w:lsdException w:name="Grid Table 1 Light Accent 1" w:uiPriority="46"/>
-    <w:lsdException w:name="Grid Table 2 Accent 1" w:uiPriority="47"/>
-    <w:lsdException w:name="Grid Table 3 Accent 1" w:uiPriority="48"/>
-    <w:lsdException w:name="Grid Table 4 Accent 1" w:uiPriority="49"/>
-    <w:lsdException w:name="Grid Table 5 Dark Accent 1" w:uiPriority="50"/>
-    <w:lsdException w:name="Grid Table 6 Colorful Accent 1" w:uiPriority="51"/>
-    <w:lsdException w:name="Grid Table 7 Colorful Accent 1" w:uiPriority="52"/>
-    <w:lsdException w:name="Grid Table 1 Light Accent 2" w:uiPriority="46"/>
-    <w:lsdException w:name="Grid Table 2 Accent 2" w:uiPriority="47"/>
-    <w:lsdException w:name="Grid Table 3 Accent 2" w:uiPriority="48"/>
-    <w:lsdException w:name="Grid Table 4 Accent 2" w:uiPriority="49"/>
-    <w:lsdException w:name="Grid Table 5 Dark Accent 2" w:uiPriority="50"/>
-    <w:lsdException w:name="Grid Table 6 Colorful Accent 2" w:uiPriority="51"/>
-    <w:lsdException w:name="Grid Table 7 Colorful Accent 2" w:uiPriority="52"/>
-    <w:lsdException w:name="Grid Table 1 Light Accent 3" w:uiPriority="46"/>
-    <w:lsdException w:name="Grid Table 2 Accent 3" w:uiPriority="47"/>
-    <w:lsdException w:name="Grid Table 3 Accent 3" w:uiPriority="48"/>
-    <w:lsdException w:name="Grid Table 4 Accent 3" w:uiPriority="49"/>
-    <w:lsdException w:name="Grid Table 5 Dark Accent 3" w:uiPriority="50"/>
-    <w:lsdException w:name="Grid Table 6 Colorful Accent 3" w:uiPriority="51"/>
-    <w:lsdException w:name="Grid Table 7 Colorful Accent 3" w:uiPriority="52"/>
-    <w:lsdException w:name="Grid Table 1 Light Accent 4" w:uiPriority="46"/>
-    <w:lsdException w:name="Grid Table 2 Accent 4" w:uiPriority="47"/>
-    <w:lsdException w:name="Grid Table 3 Accent 4" w:uiPriority="48"/>
-    <w:lsdException w:name="Grid Table 4 Accent 4" w:uiPriority="49"/>
-    <w:lsdException w:name="Grid Table 5 Dark Accent 4" w:uiPriority="50"/>
-    <w:lsdException w:name="Grid Table 6 Colorful Accent 4" w:uiPriority="51"/>
-    <w:lsdException w:name="Grid Table 7 Colorful Accent 4" w:uiPriority="52"/>
-    <w:lsdException w:name="Grid Table 1 Light Accent 5" w:uiPriority="46"/>
-    <w:lsdException w:name="Grid Table 2 Accent 5" w:uiPriority="47"/>
-    <w:lsdException w:name="Grid Table 3 Accent 5" w:uiPriority="48"/>
-    <w:lsdException w:name="Grid Table 4 Accent 5" w:uiPriority="49"/>
-    <w:lsdException w:name="Grid Table 5 Dark Accent 5" w:uiPriority="50"/>
-    <w:lsdException w:name="Grid Table 6 Colorful Accent 5" w:uiPriority="51"/>
-    <w:lsdException w:name="Grid Table 7 Colorful Accent 5" w:uiPriority="52"/>
-    <w:lsdException w:name="Grid Table 1 Light Accent 6" w:uiPriority="46"/>
-    <w:lsdException w:name="Grid Table 2 Accent 6" w:uiPriority="47"/>
-    <w:lsdException w:name="Grid Table 3 Accent 6" w:uiPriority="48"/>
-    <w:lsdException w:name="Grid Table 4 Accent 6" w:uiPriority="49"/>
-    <w:lsdException w:name="Grid Table 5 Dark Accent 6" w:uiPriority="50"/>
-    <w:lsdException w:name="Grid Table 6 Colorful Accent 6" w:uiPriority="51"/>
-    <w:lsdException w:name="Grid Table 7 Colorful Accent 6" w:uiPriority="52"/>
-    <w:lsdException w:name="List Table 1 Light" w:uiPriority="46"/>
-    <w:lsdException w:name="List Table 2" w:uiPriority="47"/>
-    <w:lsdException w:name="List Table 3" w:uiPriority="48"/>
-    <w:lsdException w:name="List Table 4" w:uiPriority="49"/>
-    <w:lsdException w:name="List Table 5 Dark" w:uiPriority="50"/>
-    <w:lsdException w:name="List Table 6 Colorful" w:uiPriority="51"/>
-    <w:lsdException w:name="List Table 7 Colorful" w:uiPriority="52"/>
-    <w:lsdException w:name="List Table 1 Light Accent 1" w:uiPriority="46"/>
-    <w:lsdException w:name="List Table 2 Accent 1" w:uiPriority="47"/>
-    <w:lsdException w:name="List Table 3 Accent 1" w:uiPriority="48"/>
-    <w:lsdException w:name="List Table 4 Accent 1" w:uiPriority="49"/>
-    <w:lsdException w:name="List Table 5 Dark Accent 1" w:uiPriority="50"/>
-    <w:lsdException w:name="List Table 6 Colorful Accent 1" w:uiPriority="51"/>
-    <w:lsdException w:name="List Table 7 Colorful Accent 1" w:uiPriority="52"/>
-    <w:lsdException w:name="List Table 1 Light Accent 2" w:uiPriority="46"/>
-    <w:lsdException w:name="List Table 2 Accent 2" w:uiPriority="47"/>
-    <w:lsdException w:name="List Table 3 Accent 2" w:uiPriority="48"/>
-    <w:lsdException w:name="List Table 4 Accent 2" w:uiPriority="49"/>
-    <w:lsdException w:name="List Table 5 Dark Accent 2" w:uiPriority="50"/>
-    <w:lsdException w:name="List Table 6 Colorful Accent 2" w:uiPriority="51"/>
-    <w:lsdException w:name="List Table 7 Colorful Accent 2" w:uiPriority="52"/>
-    <w:lsdException w:name="List Table 1 Light Accent 3" w:uiPriority="46"/>
-    <w:lsdException w:name="List Table 2 Accent 3" w:uiPriority="47"/>
-    <w:lsdException w:name="List Table 3 Accent 3" w:uiPriority="48"/>
-    <w:lsdException w:name="List Table 4 Accent 3" w:uiPriority="49"/>
-    <w:lsdException w:name="List Table 5 Dark Accent 3" w:uiPriority="50"/>
-    <w:lsdException w:name="List Table 6 Colorful Accent 3" w:uiPriority="51"/>
-    <w:lsdException w:name="List Table 7 Colorful Accent 3" w:uiPriority="52"/>
-    <w:lsdException w:name="List Table 1 Light Accent 4" w:uiPriority="46"/>
-    <w:lsdException w:name="List Table 2 Accent 4" w:uiPriority="47"/>
-    <w:lsdException w:name="List Table 3 Accent 4" w:uiPriority="48"/>
-    <w:lsdException w:name="List Table 4 Accent 4" w:uiPriority="49"/>
-    <w:lsdException w:name="List Table 5 Dark Accent 4" w:uiPriority="50"/>
-    <w:lsdException w:name="List Table 6 Colorful Accent 4" w:uiPriority="51"/>
-    <w:lsdException w:name="List Table 7 Colorful Accent 4" w:uiPriority="52"/>
-    <w:lsdException w:name="List Table 1 Light Accent 5" w:uiPriority="46"/>
-    <w:lsdException w:name="List Table 2 Accent 5" w:uiPriority="47"/>
-    <w:lsdException w:name="List Table 3 Accent 5" w:uiPriority="48"/>
-    <w:lsdException w:name="List Table 4 Accent 5" w:uiPriority="49"/>
-    <w:lsdException w:name="List Table 5 Dark Accent 5" w:uiPriority="50"/>
-    <w:lsdException w:name="List Table 6 Colorful Accent 5" w:uiPriority="51"/>
-    <w:lsdException w:name="List Table 7 Colorful Accent 5" w:uiPriority="52"/>
-    <w:lsdException w:name="List Table 1 Light Accent 6" w:uiPriority="46"/>
-    <w:lsdException w:name="List Table 2 Accent 6" w:uiPriority="47"/>
-    <w:lsdException w:name="List Table 3 Accent 6" w:uiPriority="48"/>
-    <w:lsdException w:name="List Table 4 Accent 6" w:uiPriority="49"/>
-    <w:lsdException w:name="List Table 5 Dark Accent 6" w:uiPriority="50"/>
-    <w:lsdException w:name="List Table 6 Colorful Accent 6" w:uiPriority="51"/>
-    <w:lsdException w:name="List Table 7 Colorful Accent 6" w:uiPriority="52"/>
+  <w:latentStyles w:defLockedState="0" w:defUIPriority="99" w:defSemiHidden="1" w:defUnhideWhenUsed="1" w:defQFormat="0" w:count="267">
+    <w:lsdException w:name="Normal" w:semiHidden="0" w:uiPriority="0" w:unhideWhenUsed="0" w:qFormat="1"/>
+    <w:lsdException w:name="heading 1" w:semiHidden="0" w:uiPriority="9" w:unhideWhenUsed="0" w:qFormat="1"/>
+    <w:lsdException w:name="heading 2" w:uiPriority="9" w:qFormat="1"/>
+    <w:lsdException w:name="heading 3" w:uiPriority="9" w:qFormat="1"/>
+    <w:lsdException w:name="heading 4" w:uiPriority="9" w:qFormat="1"/>
+    <w:lsdException w:name="heading 5" w:uiPriority="9" w:qFormat="1"/>
+    <w:lsdException w:name="heading 6" w:uiPriority="9" w:qFormat="1"/>
+    <w:lsdException w:name="heading 7" w:uiPriority="9" w:qFormat="1"/>
+    <w:lsdException w:name="heading 8" w:uiPriority="9" w:qFormat="1"/>
+    <w:lsdException w:name="heading 9" w:uiPriority="9" w:qFormat="1"/>
+    <w:lsdException w:name="toc 1" w:uiPriority="39"/>
+    <w:lsdException w:name="toc 2" w:uiPriority="39"/>
+    <w:lsdException w:name="toc 3" w:uiPriority="39"/>
+    <w:lsdException w:name="toc 4" w:uiPriority="39"/>
+    <w:lsdException w:name="toc 5" w:uiPriority="39"/>
+    <w:lsdException w:name="toc 6" w:uiPriority="39"/>
+    <w:lsdException w:name="toc 7" w:uiPriority="39"/>
+    <w:lsdException w:name="toc 8" w:uiPriority="39"/>
+    <w:lsdException w:name="toc 9" w:uiPriority="39"/>
+    <w:lsdException w:name="caption" w:uiPriority="35" w:qFormat="1"/>
+    <w:lsdException w:name="Title" w:semiHidden="0" w:uiPriority="10" w:unhideWhenUsed="0" w:qFormat="1"/>
+    <w:lsdException w:name="Default Paragraph Font" w:uiPriority="1"/>
+    <w:lsdException w:name="Subtitle" w:semiHidden="0" w:uiPriority="11" w:unhideWhenUsed="0" w:qFormat="1"/>
+    <w:lsdException w:name="Strong" w:semiHidden="0" w:uiPriority="22" w:unhideWhenUsed="0" w:qFormat="1"/>
+    <w:lsdException w:name="Emphasis" w:semiHidden="0" w:uiPriority="20" w:unhideWhenUsed="0" w:qFormat="1"/>
+    <w:lsdException w:name="Table Grid" w:semiHidden="0" w:uiPriority="39" w:unhideWhenUsed="0"/>
+    <w:lsdException w:name="Placeholder Text" w:unhideWhenUsed="0"/>
+    <w:lsdException w:name="No Spacing" w:semiHidden="0" w:uiPriority="1" w:unhideWhenUsed="0" w:qFormat="1"/>
+    <w:lsdException w:name="Light Shading" w:semiHidden="0" w:uiPriority="60" w:unhideWhenUsed="0"/>
+    <w:lsdException w:name="Light List" w:semiHidden="0" w:uiPriority="61" w:unhideWhenUsed="0"/>
+    <w:lsdException w:name="Light Grid" w:semiHidden="0" w:uiPriority="62" w:unhideWhenUsed="0"/>
+    <w:lsdException w:name="Medium Shading 1" w:semiHidden="0" w:uiPriority="63" w:unhideWhenUsed="0"/>
+    <w:lsdException w:name="Medium Shading 2" w:semiHidden="0" w:uiPriority="64" w:unhideWhenUsed="0"/>
+    <w:lsdException w:name="Medium List 1" w:semiHidden="0" w:uiPriority="65" w:unhideWhenUsed="0"/>
+    <w:lsdException w:name="Medium List 2" w:semiHidden="0" w:uiPriority="66" w:unhideWhenUsed="0"/>
+    <w:lsdException w:name="Medium Grid 1" w:semiHidden="0" w:uiPriority="67" w:unhideWhenUsed="0"/>
+    <w:lsdException w:name="Medium Grid 2" w:semiHidden="0" w:uiPriority="68" w:unhideWhenUsed="0"/>
+    <w:lsdException w:name="Medium Grid 3" w:semiHidden="0" w:uiPriority="69" w:unhideWhenUsed="0"/>
+    <w:lsdException w:name="Dark List" w:semiHidden="0" w:uiPriority="70" w:unhideWhenUsed="0"/>
+    <w:lsdException w:name="Colorful Shading" w:semiHidden="0" w:uiPriority="71" w:unhideWhenUsed="0"/>
+    <w:lsdException w:name="Colorful List" w:semiHidden="0" w:uiPriority="72" w:unhideWhenUsed="0"/>
+    <w:lsdException w:name="Colorful Grid" w:semiHidden="0" w:uiPriority="73" w:unhideWhenUsed="0"/>
+    <w:lsdException w:name="Light Shading Accent 1" w:semiHidden="0" w:uiPriority="60" w:unhideWhenUsed="0"/>
+    <w:lsdException w:name="Light List Accent 1" w:semiHidden="0" w:uiPriority="61" w:unhideWhenUsed="0"/>
+    <w:lsdException w:name="Light Grid Accent 1" w:semiHidden="0" w:uiPriority="62" w:unhideWhenUsed="0"/>
+    <w:lsdException w:name="Medium Shading 1 Accent 1" w:semiHidden="0" w:uiPriority="63" w:unhideWhenUsed="0"/>
+    <w:lsdException w:name="Medium Shading 2 Accent 1" w:semiHidden="0" w:uiPriority="64" w:unhideWhenUsed="0"/>
+    <w:lsdException w:name="Medium List 1 Accent 1" w:semiHidden="0" w:uiPriority="65" w:unhideWhenUsed="0"/>
+    <w:lsdException w:name="Revision" w:unhideWhenUsed="0"/>
+    <w:lsdException w:name="List Paragraph" w:semiHidden="0" w:uiPriority="34" w:unhideWhenUsed="0" w:qFormat="1"/>
+    <w:lsdException w:name="Quote" w:semiHidden="0" w:uiPriority="29" w:unhideWhenUsed="0" w:qFormat="1"/>
+    <w:lsdException w:name="Intense Quote" w:semiHidden="0" w:uiPriority="30" w:unhideWhenUsed="0" w:qFormat="1"/>
+    <w:lsdException w:name="Medium List 2 Accent 1" w:semiHidden="0" w:uiPriority="66" w:unhideWhenUsed="0"/>
+    <w:lsdException w:name="Medium Grid 1 Accent 1" w:semiHidden="0" w:uiPriority="67" w:unhideWhenUsed="0"/>
+    <w:lsdException w:name="Medium Grid 2 Accent 1" w:semiHidden="0" w:uiPriority="68" w:unhideWhenUsed="0"/>
+    <w:lsdException w:name="Medium Grid 3 Accent 1" w:semiHidden="0" w:uiPriority="69" w:unhideWhenUsed="0"/>
+    <w:lsdException w:name="Dark List Accent 1" w:semiHidden="0" w:uiPriority="70" w:unhideWhenUsed="0"/>
+    <w:lsdException w:name="Colorful Shading Accent 1" w:semiHidden="0" w:uiPriority="71" w:unhideWhenUsed="0"/>
+    <w:lsdException w:name="Colorful List Accent 1" w:semiHidden="0" w:uiPriority="72" w:unhideWhenUsed="0"/>
+    <w:lsdException w:name="Colorful Grid Accent 1" w:semiHidden="0" w:uiPriority="73" w:unhideWhenUsed="0"/>
+    <w:lsdException w:name="Light Shading Accent 2" w:semiHidden="0" w:uiPriority="60" w:unhideWhenUsed="0"/>
+    <w:lsdException w:name="Light List Accent 2" w:semiHidden="0" w:uiPriority="61" w:unhideWhenUsed="0"/>
+    <w:lsdException w:name="Light Grid Accent 2" w:semiHidden="0" w:uiPriority="62" w:unhideWhenUsed="0"/>
+    <w:lsdException w:name="Medium Shading 1 Accent 2" w:semiHidden="0" w:uiPriority="63" w:unhideWhenUsed="0"/>
+    <w:lsdException w:name="Medium Shading 2 Accent 2" w:semiHidden="0" w:uiPriority="64" w:unhideWhenUsed="0"/>
+    <w:lsdException w:name="Medium List 1 Accent 2" w:semiHidden="0" w:uiPriority="65" w:unhideWhenUsed="0"/>
+    <w:lsdException w:name="Medium List 2 Accent 2" w:semiHidden="0" w:uiPriority="66" w:unhideWhenUsed="0"/>
+    <w:lsdException w:name="Medium Grid 1 Accent 2" w:semiHidden="0" w:uiPriority="67" w:unhideWhenUsed="0"/>
+    <w:lsdException w:name="Medium Grid 2 Accent 2" w:semiHidden="0" w:uiPriority="68" w:unhideWhenUsed="0"/>
+    <w:lsdException w:name="Medium Grid 3 Accent 2" w:semiHidden="0" w:uiPriority="69" w:unhideWhenUsed="0"/>
+    <w:lsdException w:name="Dark List Accent 2" w:semiHidden="0" w:uiPriority="70" w:unhideWhenUsed="0"/>
+    <w:lsdException w:name="Colorful Shading Accent 2" w:semiHidden="0" w:uiPriority="71" w:unhideWhenUsed="0"/>
+    <w:lsdException w:name="Colorful List Accent 2" w:semiHidden="0" w:uiPriority="72" w:unhideWhenUsed="0"/>
+    <w:lsdException w:name="Colorful Grid Accent 2" w:semiHidden="0" w:uiPriority="73" w:unhideWhenUsed="0"/>
+    <w:lsdException w:name="Light Shading Accent 3" w:semiHidden="0" w:uiPriority="60" w:unhideWhenUsed="0"/>
+    <w:lsdException w:name="Light List Accent 3" w:semiHidden="0" w:uiPriority="61" w:unhideWhenUsed="0"/>
+    <w:lsdException w:name="Light Grid Accent 3" w:semiHidden="0" w:uiPriority="62" w:unhideWhenUsed="0"/>
+    <w:lsdException w:name="Medium Shading 1 Accent 3" w:semiHidden="0" w:uiPriority="63" w:unhideWhenUsed="0"/>
+    <w:lsdException w:name="Medium Shading 2 Accent 3" w:semiHidden="0" w:uiPriority="64" w:unhideWhenUsed="0"/>
+    <w:lsdException w:name="Medium List 1 Accent 3" w:semiHidden="0" w:uiPriority="65" w:unhideWhenUsed="0"/>
+    <w:lsdException w:name="Medium List 2 Accent 3" w:semiHidden="0" w:uiPriority="66" w:unhideWhenUsed="0"/>
+    <w:lsdException w:name="Medium Grid 1 Accent 3" w:semiHidden="0" w:uiPriority="67" w:unhideWhenUsed="0"/>
+    <w:lsdException w:name="Medium Grid 2 Accent 3" w:semiHidden="0" w:uiPriority="68" w:unhideWhenUsed="0"/>
+    <w:lsdException w:name="Medium Grid 3 Accent 3" w:semiHidden="0" w:uiPriority="69" w:unhideWhenUsed="0"/>
+    <w:lsdException w:name="Dark List Accent 3" w:semiHidden="0" w:uiPriority="70" w:unhideWhenUsed="0"/>
+    <w:lsdException w:name="Colorful Shading Accent 3" w:semiHidden="0" w:uiPriority="71" w:unhideWhenUsed="0"/>
+    <w:lsdException w:name="Colorful List Accent 3" w:semiHidden="0" w:uiPriority="72" w:unhideWhenUsed="0"/>
+    <w:lsdException w:name="Colorful Grid Accent 3" w:semiHidden="0" w:uiPriority="73" w:unhideWhenUsed="0"/>
+    <w:lsdException w:name="Light Shading Accent 4" w:semiHidden="0" w:uiPriority="60" w:unhideWhenUsed="0"/>
+    <w:lsdException w:name="Light List Accent 4" w:semiHidden="0" w:uiPriority="61" w:unhideWhenUsed="0"/>
+    <w:lsdException w:name="Light Grid Accent 4" w:semiHidden="0" w:uiPriority="62" w:unhideWhenUsed="0"/>
+    <w:lsdException w:name="Medium Shading 1 Accent 4" w:semiHidden="0" w:uiPriority="63" w:unhideWhenUsed="0"/>
+    <w:lsdException w:name="Medium Shading 2 Accent 4" w:semiHidden="0" w:uiPriority="64" w:unhideWhenUsed="0"/>
+    <w:lsdException w:name="Medium List 1 Accent 4" w:semiHidden="0" w:uiPriority="65" w:unhideWhenUsed="0"/>
+    <w:lsdException w:name="Medium List 2 Accent 4" w:semiHidden="0" w:uiPriority="66" w:unhideWhenUsed="0"/>
+    <w:lsdException w:name="Medium Grid 1 Accent 4" w:semiHidden="0" w:uiPriority="67" w:unhideWhenUsed="0"/>
+    <w:lsdException w:name="Medium Grid 2 Accent 4" w:semiHidden="0" w:uiPriority="68" w:unhideWhenUsed="0"/>
+    <w:lsdException w:name="Medium Grid 3 Accent 4" w:semiHidden="0" w:uiPriority="69" w:unhideWhenUsed="0"/>
+    <w:lsdException w:name="Dark List Accent 4" w:semiHidden="0" w:uiPriority="70" w:unhideWhenUsed="0"/>
+    <w:lsdException w:name="Colorful Shading Accent 4" w:semiHidden="0" w:uiPriority="71" w:unhideWhenUsed="0"/>
+    <w:lsdException w:name="Colorful List Accent 4" w:semiHidden="0" w:uiPriority="72" w:unhideWhenUsed="0"/>
+    <w:lsdException w:name="Colorful Grid Accent 4" w:semiHidden="0" w:uiPriority="73" w:unhideWhenUsed="0"/>
+    <w:lsdException w:name="Light Shading Accent 5" w:semiHidden="0" w:uiPriority="60" w:unhideWhenUsed="0"/>
+    <w:lsdException w:name="Light List Accent 5" w:semiHidden="0" w:uiPriority="61" w:unhideWhenUsed="0"/>
+    <w:lsdException w:name="Light Grid Accent 5" w:semiHidden="0" w:uiPriority="62" w:unhideWhenUsed="0"/>
+    <w:lsdException w:name="Medium Shading 1 Accent 5" w:semiHidden="0" w:uiPriority="63" w:unhideWhenUsed="0"/>
+    <w:lsdException w:name="Medium Shading 2 Accent 5" w:semiHidden="0" w:uiPriority="64" w:unhideWhenUsed="0"/>
+    <w:lsdException w:name="Medium List 1 Accent 5" w:semiHidden="0" w:uiPriority="65" w:unhideWhenUsed="0"/>
+    <w:lsdException w:name="Medium List 2 Accent 5" w:semiHidden="0" w:uiPriority="66" w:unhideWhenUsed="0"/>
+    <w:lsdException w:name="Medium Grid 1 Accent 5" w:semiHidden="0" w:uiPriority="67" w:unhideWhenUsed="0"/>
+    <w:lsdException w:name="Medium Grid 2 Accent 5" w:semiHidden="0" w:uiPriority="68" w:unhideWhenUsed="0"/>
+    <w:lsdException w:name="Medium Grid 3 Accent 5" w:semiHidden="0" w:uiPriority="69" w:unhideWhenUsed="0"/>
+    <w:lsdException w:name="Dark List Accent 5" w:semiHidden="0" w:uiPriority="70" w:unhideWhenUsed="0"/>
+    <w:lsdException w:name="Colorful Shading Accent 5" w:semiHidden="0" w:uiPriority="71" w:unhideWhenUsed="0"/>
+    <w:lsdException w:name="Colorful List Accent 5" w:semiHidden="0" w:uiPriority="72" w:unhideWhenUsed="0"/>
+    <w:lsdException w:name="Colorful Grid Accent 5" w:semiHidden="0" w:uiPriority="73" w:unhideWhenUsed="0"/>
+    <w:lsdException w:name="Light Shading Accent 6" w:semiHidden="0" w:uiPriority="60" w:unhideWhenUsed="0"/>
+    <w:lsdException w:name="Light List Accent 6" w:semiHidden="0" w:uiPriority="61" w:unhideWhenUsed="0"/>
+    <w:lsdException w:name="Light Grid Accent 6" w:semiHidden="0" w:uiPriority="62" w:unhideWhenUsed="0"/>
+    <w:lsdException w:name="Medium Shading 1 Accent 6" w:semiHidden="0" w:uiPriority="63" w:unhideWhenUsed="0"/>
+    <w:lsdException w:name="Medium Shading 2 Accent 6" w:semiHidden="0" w:uiPriority="64" w:unhideWhenUsed="0"/>
+    <w:lsdException w:name="Medium List 1 Accent 6" w:semiHidden="0" w:uiPriority="65" w:unhideWhenUsed="0"/>
+    <w:lsdException w:name="Medium List 2 Accent 6" w:semiHidden="0" w:uiPriority="66" w:unhideWhenUsed="0"/>
+    <w:lsdException w:name="Medium Grid 1 Accent 6" w:semiHidden="0" w:uiPriority="67" w:unhideWhenUsed="0"/>
+    <w:lsdException w:name="Medium Grid 2 Accent 6" w:semiHidden="0" w:uiPriority="68" w:unhideWhenUsed="0"/>
+    <w:lsdException w:name="Medium Grid 3 Accent 6" w:semiHidden="0" w:uiPriority="69" w:unhideWhenUsed="0"/>
+    <w:lsdException w:name="Dark List Accent 6" w:semiHidden="0" w:uiPriority="70" w:unhideWhenUsed="0"/>
+    <w:lsdException w:name="Colorful Shading Accent 6" w:semiHidden="0" w:uiPriority="71" w:unhideWhenUsed="0"/>
+    <w:lsdException w:name="Colorful List Accent 6" w:semiHidden="0" w:uiPriority="72" w:unhideWhenUsed="0"/>
+    <w:lsdException w:name="Colorful Grid Accent 6" w:semiHidden="0" w:uiPriority="73" w:unhideWhenUsed="0"/>
+    <w:lsdException w:name="Subtle Emphasis" w:semiHidden="0" w:uiPriority="19" w:unhideWhenUsed="0" w:qFormat="1"/>
+    <w:lsdException w:name="Intense Emphasis" w:semiHidden="0" w:uiPriority="21" w:unhideWhenUsed="0" w:qFormat="1"/>
+    <w:lsdException w:name="Subtle Reference" w:semiHidden="0" w:uiPriority="31" w:unhideWhenUsed="0" w:qFormat="1"/>
+    <w:lsdException w:name="Intense Reference" w:semiHidden="0" w:uiPriority="32" w:unhideWhenUsed="0" w:qFormat="1"/>
+    <w:lsdException w:name="Book Title" w:semiHidden="0" w:uiPriority="33" w:unhideWhenUsed="0" w:qFormat="1"/>
+    <w:lsdException w:name="Bibliography" w:uiPriority="37"/>
+    <w:lsdException w:name="TOC Heading" w:uiPriority="39" w:qFormat="1"/>
   </w:latentStyles>
-  <w:style w:type="paragraph" w:default="1" w:styleId="Normal">
+  <w:style w:type="paragraph" w:default="1" w:styleId="a">
     <w:name w:val="Normal"/>
     <w:qFormat/>
     <w:rsid w:val="00282440"/>
   </w:style>
-  <w:style w:type="paragraph" w:styleId="Heading1">
+  <w:style w:type="paragraph" w:styleId="1">
     <w:name w:val="heading 1"/>
-    <w:basedOn w:val="Normal"/>
-    <w:next w:val="Normal"/>
-    <w:link w:val="Heading1Char"/>
+    <w:basedOn w:val="a"/>
+    <w:next w:val="a"/>
+    <w:link w:val="10"/>
     <w:uiPriority w:val="9"/>
     <w:qFormat/>
     <w:rsid w:val="00D312F6"/>
@@ -6886,11 +6769,11 @@
       <w:szCs w:val="40"/>
     </w:rPr>
   </w:style>
-  <w:style w:type="paragraph" w:styleId="Heading2">
+  <w:style w:type="paragraph" w:styleId="2">
     <w:name w:val="heading 2"/>
-    <w:basedOn w:val="Normal"/>
-    <w:next w:val="Normal"/>
-    <w:link w:val="Heading2Char"/>
+    <w:basedOn w:val="a"/>
+    <w:next w:val="a"/>
+    <w:link w:val="20"/>
     <w:uiPriority w:val="9"/>
     <w:unhideWhenUsed/>
     <w:qFormat/>
@@ -6909,11 +6792,11 @@
       <w:szCs w:val="36"/>
     </w:rPr>
   </w:style>
-  <w:style w:type="paragraph" w:styleId="Heading3">
+  <w:style w:type="paragraph" w:styleId="3">
     <w:name w:val="heading 3"/>
-    <w:basedOn w:val="Normal"/>
-    <w:next w:val="Normal"/>
-    <w:link w:val="Heading3Char"/>
+    <w:basedOn w:val="a"/>
+    <w:next w:val="a"/>
+    <w:link w:val="30"/>
     <w:uiPriority w:val="9"/>
     <w:unhideWhenUsed/>
     <w:qFormat/>
@@ -6931,11 +6814,11 @@
       <w:szCs w:val="32"/>
     </w:rPr>
   </w:style>
-  <w:style w:type="paragraph" w:styleId="Heading4">
+  <w:style w:type="paragraph" w:styleId="4">
     <w:name w:val="heading 4"/>
-    <w:basedOn w:val="Normal"/>
-    <w:next w:val="Normal"/>
-    <w:link w:val="Heading4Char"/>
+    <w:basedOn w:val="a"/>
+    <w:next w:val="a"/>
+    <w:link w:val="40"/>
     <w:uiPriority w:val="9"/>
     <w:unhideWhenUsed/>
     <w:qFormat/>
@@ -6955,11 +6838,11 @@
       <w:szCs w:val="28"/>
     </w:rPr>
   </w:style>
-  <w:style w:type="paragraph" w:styleId="Heading5">
+  <w:style w:type="paragraph" w:styleId="5">
     <w:name w:val="heading 5"/>
-    <w:basedOn w:val="Normal"/>
-    <w:next w:val="Normal"/>
-    <w:link w:val="Heading5Char"/>
+    <w:basedOn w:val="a"/>
+    <w:next w:val="a"/>
+    <w:link w:val="50"/>
     <w:uiPriority w:val="9"/>
     <w:semiHidden/>
     <w:unhideWhenUsed/>
@@ -6978,11 +6861,11 @@
       <w:szCs w:val="24"/>
     </w:rPr>
   </w:style>
-  <w:style w:type="paragraph" w:styleId="Heading6">
+  <w:style w:type="paragraph" w:styleId="6">
     <w:name w:val="heading 6"/>
-    <w:basedOn w:val="Normal"/>
-    <w:next w:val="Normal"/>
-    <w:link w:val="Heading6Char"/>
+    <w:basedOn w:val="a"/>
+    <w:next w:val="a"/>
+    <w:link w:val="60"/>
     <w:uiPriority w:val="9"/>
     <w:semiHidden/>
     <w:unhideWhenUsed/>
@@ -7003,11 +6886,11 @@
       <w:szCs w:val="24"/>
     </w:rPr>
   </w:style>
-  <w:style w:type="paragraph" w:styleId="Heading7">
+  <w:style w:type="paragraph" w:styleId="7">
     <w:name w:val="heading 7"/>
-    <w:basedOn w:val="Normal"/>
-    <w:next w:val="Normal"/>
-    <w:link w:val="Heading7Char"/>
+    <w:basedOn w:val="a"/>
+    <w:next w:val="a"/>
+    <w:link w:val="70"/>
     <w:uiPriority w:val="9"/>
     <w:semiHidden/>
     <w:unhideWhenUsed/>
@@ -7028,11 +6911,11 @@
       <w:szCs w:val="22"/>
     </w:rPr>
   </w:style>
-  <w:style w:type="paragraph" w:styleId="Heading8">
+  <w:style w:type="paragraph" w:styleId="8">
     <w:name w:val="heading 8"/>
-    <w:basedOn w:val="Normal"/>
-    <w:next w:val="Normal"/>
-    <w:link w:val="Heading8Char"/>
+    <w:basedOn w:val="a"/>
+    <w:next w:val="a"/>
+    <w:link w:val="80"/>
     <w:uiPriority w:val="9"/>
     <w:semiHidden/>
     <w:unhideWhenUsed/>
@@ -7051,11 +6934,11 @@
       <w:szCs w:val="22"/>
     </w:rPr>
   </w:style>
-  <w:style w:type="paragraph" w:styleId="Heading9">
+  <w:style w:type="paragraph" w:styleId="9">
     <w:name w:val="heading 9"/>
-    <w:basedOn w:val="Normal"/>
-    <w:next w:val="Normal"/>
-    <w:link w:val="Heading9Char"/>
+    <w:basedOn w:val="a"/>
+    <w:next w:val="a"/>
+    <w:link w:val="90"/>
     <w:uiPriority w:val="9"/>
     <w:semiHidden/>
     <w:unhideWhenUsed/>
@@ -7076,17 +6959,18 @@
       <w:szCs w:val="22"/>
     </w:rPr>
   </w:style>
-  <w:style w:type="character" w:default="1" w:styleId="DefaultParagraphFont">
+  <w:style w:type="character" w:default="1" w:styleId="a0">
     <w:name w:val="Default Paragraph Font"/>
     <w:uiPriority w:val="1"/>
     <w:semiHidden/>
     <w:unhideWhenUsed/>
   </w:style>
-  <w:style w:type="table" w:default="1" w:styleId="TableNormal">
+  <w:style w:type="table" w:default="1" w:styleId="a1">
     <w:name w:val="Normal Table"/>
     <w:uiPriority w:val="99"/>
     <w:semiHidden/>
     <w:unhideWhenUsed/>
+    <w:qFormat/>
     <w:tblPr>
       <w:tblInd w:w="0" w:type="dxa"/>
       <w:tblCellMar>
@@ -7097,30 +6981,30 @@
       </w:tblCellMar>
     </w:tblPr>
   </w:style>
-  <w:style w:type="numbering" w:default="1" w:styleId="NoList">
+  <w:style w:type="numbering" w:default="1" w:styleId="a2">
     <w:name w:val="No List"/>
     <w:uiPriority w:val="99"/>
     <w:semiHidden/>
     <w:unhideWhenUsed/>
   </w:style>
-  <w:style w:type="paragraph" w:styleId="NoSpacing">
+  <w:style w:type="paragraph" w:styleId="a3">
     <w:name w:val="No Spacing"/>
-    <w:link w:val="NoSpacingChar"/>
+    <w:link w:val="a4"/>
     <w:uiPriority w:val="1"/>
     <w:qFormat/>
     <w:rsid w:val="00282440"/>
   </w:style>
-  <w:style w:type="character" w:customStyle="1" w:styleId="NoSpacingChar">
-    <w:name w:val="No Spacing Char"/>
-    <w:basedOn w:val="DefaultParagraphFont"/>
-    <w:link w:val="NoSpacing"/>
+  <w:style w:type="character" w:customStyle="1" w:styleId="a4">
+    <w:name w:val="Без разредка Знак"/>
+    <w:basedOn w:val="a0"/>
+    <w:link w:val="a3"/>
     <w:uiPriority w:val="1"/>
     <w:rsid w:val="00076268"/>
   </w:style>
-  <w:style w:type="character" w:customStyle="1" w:styleId="Heading1Char">
-    <w:name w:val="Heading 1 Char"/>
-    <w:basedOn w:val="DefaultParagraphFont"/>
-    <w:link w:val="Heading1"/>
+  <w:style w:type="character" w:customStyle="1" w:styleId="10">
+    <w:name w:val="Заглавие 1 Знак"/>
+    <w:basedOn w:val="a0"/>
+    <w:link w:val="1"/>
     <w:uiPriority w:val="9"/>
     <w:rsid w:val="00D312F6"/>
     <w:rPr>
@@ -7130,10 +7014,10 @@
       <w:szCs w:val="40"/>
     </w:rPr>
   </w:style>
-  <w:style w:type="paragraph" w:styleId="TOCHeading">
+  <w:style w:type="paragraph" w:styleId="a5">
     <w:name w:val="TOC Heading"/>
-    <w:basedOn w:val="Heading1"/>
-    <w:next w:val="Normal"/>
+    <w:basedOn w:val="1"/>
+    <w:next w:val="a"/>
     <w:uiPriority w:val="39"/>
     <w:unhideWhenUsed/>
     <w:qFormat/>
@@ -7142,10 +7026,10 @@
       <w:outlineLvl w:val="9"/>
     </w:pPr>
   </w:style>
-  <w:style w:type="paragraph" w:styleId="TOC1">
+  <w:style w:type="paragraph" w:styleId="11">
     <w:name w:val="toc 1"/>
-    <w:basedOn w:val="Normal"/>
-    <w:next w:val="Normal"/>
+    <w:basedOn w:val="a"/>
+    <w:next w:val="a"/>
     <w:autoRedefine/>
     <w:uiPriority w:val="39"/>
     <w:unhideWhenUsed/>
@@ -7154,9 +7038,9 @@
       <w:spacing w:after="100"/>
     </w:pPr>
   </w:style>
-  <w:style w:type="character" w:styleId="Hyperlink">
+  <w:style w:type="character" w:styleId="a6">
     <w:name w:val="Hyperlink"/>
-    <w:basedOn w:val="DefaultParagraphFont"/>
+    <w:basedOn w:val="a0"/>
     <w:uiPriority w:val="99"/>
     <w:unhideWhenUsed/>
     <w:rsid w:val="00076268"/>
@@ -7165,10 +7049,10 @@
       <w:u w:val="single"/>
     </w:rPr>
   </w:style>
-  <w:style w:type="paragraph" w:styleId="Header">
+  <w:style w:type="paragraph" w:styleId="a7">
     <w:name w:val="header"/>
-    <w:basedOn w:val="Normal"/>
-    <w:link w:val="HeaderChar"/>
+    <w:basedOn w:val="a"/>
+    <w:link w:val="a8"/>
     <w:uiPriority w:val="99"/>
     <w:unhideWhenUsed/>
     <w:rsid w:val="00076268"/>
@@ -7179,10 +7063,10 @@
       </w:tabs>
     </w:pPr>
   </w:style>
-  <w:style w:type="character" w:customStyle="1" w:styleId="HeaderChar">
-    <w:name w:val="Header Char"/>
-    <w:basedOn w:val="DefaultParagraphFont"/>
-    <w:link w:val="Header"/>
+  <w:style w:type="character" w:customStyle="1" w:styleId="a8">
+    <w:name w:val="Горен колонтитул Знак"/>
+    <w:basedOn w:val="a0"/>
+    <w:link w:val="a7"/>
     <w:uiPriority w:val="99"/>
     <w:rsid w:val="00076268"/>
     <w:rPr>
@@ -7192,10 +7076,10 @@
       <w:lang w:val="nl-NL"/>
     </w:rPr>
   </w:style>
-  <w:style w:type="paragraph" w:styleId="Footer">
+  <w:style w:type="paragraph" w:styleId="a9">
     <w:name w:val="footer"/>
-    <w:basedOn w:val="Normal"/>
-    <w:link w:val="FooterChar"/>
+    <w:basedOn w:val="a"/>
+    <w:link w:val="aa"/>
     <w:uiPriority w:val="99"/>
     <w:unhideWhenUsed/>
     <w:rsid w:val="00076268"/>
@@ -7206,10 +7090,10 @@
       </w:tabs>
     </w:pPr>
   </w:style>
-  <w:style w:type="character" w:customStyle="1" w:styleId="FooterChar">
-    <w:name w:val="Footer Char"/>
-    <w:basedOn w:val="DefaultParagraphFont"/>
-    <w:link w:val="Footer"/>
+  <w:style w:type="character" w:customStyle="1" w:styleId="aa">
+    <w:name w:val="Долен колонтитул Знак"/>
+    <w:basedOn w:val="a0"/>
+    <w:link w:val="a9"/>
     <w:uiPriority w:val="99"/>
     <w:rsid w:val="00076268"/>
     <w:rPr>
@@ -7219,9 +7103,9 @@
       <w:lang w:val="nl-NL"/>
     </w:rPr>
   </w:style>
-  <w:style w:type="paragraph" w:styleId="ListParagraph">
+  <w:style w:type="paragraph" w:styleId="ab">
     <w:name w:val="List Paragraph"/>
-    <w:basedOn w:val="Normal"/>
+    <w:basedOn w:val="a"/>
     <w:uiPriority w:val="34"/>
     <w:qFormat/>
     <w:rsid w:val="000938CE"/>
@@ -7230,10 +7114,10 @@
       <w:contextualSpacing/>
     </w:pPr>
   </w:style>
-  <w:style w:type="character" w:customStyle="1" w:styleId="Heading2Char">
-    <w:name w:val="Heading 2 Char"/>
-    <w:basedOn w:val="DefaultParagraphFont"/>
-    <w:link w:val="Heading2"/>
+  <w:style w:type="character" w:customStyle="1" w:styleId="20">
+    <w:name w:val="Заглавие 2 Знак"/>
+    <w:basedOn w:val="a0"/>
+    <w:link w:val="2"/>
     <w:uiPriority w:val="9"/>
     <w:rsid w:val="00D312F6"/>
     <w:rPr>
@@ -7244,10 +7128,10 @@
       <w:szCs w:val="36"/>
     </w:rPr>
   </w:style>
-  <w:style w:type="character" w:customStyle="1" w:styleId="Heading3Char">
-    <w:name w:val="Heading 3 Char"/>
-    <w:basedOn w:val="DefaultParagraphFont"/>
-    <w:link w:val="Heading3"/>
+  <w:style w:type="character" w:customStyle="1" w:styleId="30">
+    <w:name w:val="Заглавие 3 Знак"/>
+    <w:basedOn w:val="a0"/>
+    <w:link w:val="3"/>
     <w:uiPriority w:val="9"/>
     <w:rsid w:val="00282440"/>
     <w:rPr>
@@ -7257,10 +7141,10 @@
       <w:szCs w:val="32"/>
     </w:rPr>
   </w:style>
-  <w:style w:type="character" w:customStyle="1" w:styleId="Heading4Char">
-    <w:name w:val="Heading 4 Char"/>
-    <w:basedOn w:val="DefaultParagraphFont"/>
-    <w:link w:val="Heading4"/>
+  <w:style w:type="character" w:customStyle="1" w:styleId="40">
+    <w:name w:val="Заглавие 4 Знак"/>
+    <w:basedOn w:val="a0"/>
+    <w:link w:val="4"/>
     <w:uiPriority w:val="9"/>
     <w:rsid w:val="00282440"/>
     <w:rPr>
@@ -7272,10 +7156,10 @@
       <w:szCs w:val="28"/>
     </w:rPr>
   </w:style>
-  <w:style w:type="character" w:customStyle="1" w:styleId="Heading5Char">
-    <w:name w:val="Heading 5 Char"/>
-    <w:basedOn w:val="DefaultParagraphFont"/>
-    <w:link w:val="Heading5"/>
+  <w:style w:type="character" w:customStyle="1" w:styleId="50">
+    <w:name w:val="Заглавие 5 Знак"/>
+    <w:basedOn w:val="a0"/>
+    <w:link w:val="5"/>
     <w:uiPriority w:val="9"/>
     <w:semiHidden/>
     <w:rsid w:val="00282440"/>
@@ -7286,10 +7170,10 @@
       <w:szCs w:val="24"/>
     </w:rPr>
   </w:style>
-  <w:style w:type="character" w:customStyle="1" w:styleId="Heading6Char">
-    <w:name w:val="Heading 6 Char"/>
-    <w:basedOn w:val="DefaultParagraphFont"/>
-    <w:link w:val="Heading6"/>
+  <w:style w:type="character" w:customStyle="1" w:styleId="60">
+    <w:name w:val="Заглавие 6 Знак"/>
+    <w:basedOn w:val="a0"/>
+    <w:link w:val="6"/>
     <w:uiPriority w:val="9"/>
     <w:semiHidden/>
     <w:rsid w:val="00282440"/>
@@ -7302,10 +7186,10 @@
       <w:szCs w:val="24"/>
     </w:rPr>
   </w:style>
-  <w:style w:type="character" w:customStyle="1" w:styleId="Heading7Char">
-    <w:name w:val="Heading 7 Char"/>
-    <w:basedOn w:val="DefaultParagraphFont"/>
-    <w:link w:val="Heading7"/>
+  <w:style w:type="character" w:customStyle="1" w:styleId="70">
+    <w:name w:val="Заглавие 7 Знак"/>
+    <w:basedOn w:val="a0"/>
+    <w:link w:val="7"/>
     <w:uiPriority w:val="9"/>
     <w:semiHidden/>
     <w:rsid w:val="00282440"/>
@@ -7318,10 +7202,10 @@
       <w:szCs w:val="22"/>
     </w:rPr>
   </w:style>
-  <w:style w:type="character" w:customStyle="1" w:styleId="Heading8Char">
-    <w:name w:val="Heading 8 Char"/>
-    <w:basedOn w:val="DefaultParagraphFont"/>
-    <w:link w:val="Heading8"/>
+  <w:style w:type="character" w:customStyle="1" w:styleId="80">
+    <w:name w:val="Заглавие 8 Знак"/>
+    <w:basedOn w:val="a0"/>
+    <w:link w:val="8"/>
     <w:uiPriority w:val="9"/>
     <w:semiHidden/>
     <w:rsid w:val="00282440"/>
@@ -7332,10 +7216,10 @@
       <w:szCs w:val="22"/>
     </w:rPr>
   </w:style>
-  <w:style w:type="character" w:customStyle="1" w:styleId="Heading9Char">
-    <w:name w:val="Heading 9 Char"/>
-    <w:basedOn w:val="DefaultParagraphFont"/>
-    <w:link w:val="Heading9"/>
+  <w:style w:type="character" w:customStyle="1" w:styleId="90">
+    <w:name w:val="Заглавие 9 Знак"/>
+    <w:basedOn w:val="a0"/>
+    <w:link w:val="9"/>
     <w:uiPriority w:val="9"/>
     <w:semiHidden/>
     <w:rsid w:val="00282440"/>
@@ -7348,10 +7232,10 @@
       <w:szCs w:val="22"/>
     </w:rPr>
   </w:style>
-  <w:style w:type="paragraph" w:styleId="Caption">
+  <w:style w:type="paragraph" w:styleId="ac">
     <w:name w:val="caption"/>
-    <w:basedOn w:val="Normal"/>
-    <w:next w:val="Normal"/>
+    <w:basedOn w:val="a"/>
+    <w:next w:val="a"/>
     <w:uiPriority w:val="35"/>
     <w:semiHidden/>
     <w:unhideWhenUsed/>
@@ -7365,11 +7249,11 @@
       <w:szCs w:val="16"/>
     </w:rPr>
   </w:style>
-  <w:style w:type="paragraph" w:styleId="Title">
+  <w:style w:type="paragraph" w:styleId="ad">
     <w:name w:val="Title"/>
-    <w:basedOn w:val="Normal"/>
-    <w:next w:val="Normal"/>
-    <w:link w:val="TitleChar"/>
+    <w:basedOn w:val="a"/>
+    <w:next w:val="a"/>
+    <w:link w:val="ae"/>
     <w:uiPriority w:val="10"/>
     <w:qFormat/>
     <w:rsid w:val="00282440"/>
@@ -7383,10 +7267,10 @@
       <w:szCs w:val="96"/>
     </w:rPr>
   </w:style>
-  <w:style w:type="character" w:customStyle="1" w:styleId="TitleChar">
-    <w:name w:val="Title Char"/>
-    <w:basedOn w:val="DefaultParagraphFont"/>
-    <w:link w:val="Title"/>
+  <w:style w:type="character" w:customStyle="1" w:styleId="ae">
+    <w:name w:val="Заглавие Знак"/>
+    <w:basedOn w:val="a0"/>
+    <w:link w:val="ad"/>
     <w:uiPriority w:val="10"/>
     <w:rsid w:val="00282440"/>
     <w:rPr>
@@ -7396,11 +7280,11 @@
       <w:szCs w:val="96"/>
     </w:rPr>
   </w:style>
-  <w:style w:type="paragraph" w:styleId="Subtitle">
+  <w:style w:type="paragraph" w:styleId="af">
     <w:name w:val="Subtitle"/>
-    <w:basedOn w:val="Normal"/>
-    <w:next w:val="Normal"/>
-    <w:link w:val="SubtitleChar"/>
+    <w:basedOn w:val="a"/>
+    <w:next w:val="a"/>
+    <w:link w:val="af0"/>
     <w:uiPriority w:val="11"/>
     <w:qFormat/>
     <w:rsid w:val="00282440"/>
@@ -7418,10 +7302,10 @@
       <w:szCs w:val="28"/>
     </w:rPr>
   </w:style>
-  <w:style w:type="character" w:customStyle="1" w:styleId="SubtitleChar">
-    <w:name w:val="Subtitle Char"/>
-    <w:basedOn w:val="DefaultParagraphFont"/>
-    <w:link w:val="Subtitle"/>
+  <w:style w:type="character" w:customStyle="1" w:styleId="af0">
+    <w:name w:val="Подзаглавие Знак"/>
+    <w:basedOn w:val="a0"/>
+    <w:link w:val="af"/>
     <w:uiPriority w:val="11"/>
     <w:rsid w:val="00282440"/>
     <w:rPr>
@@ -7432,9 +7316,9 @@
       <w:szCs w:val="28"/>
     </w:rPr>
   </w:style>
-  <w:style w:type="character" w:styleId="Strong">
+  <w:style w:type="character" w:styleId="af1">
     <w:name w:val="Strong"/>
-    <w:basedOn w:val="DefaultParagraphFont"/>
+    <w:basedOn w:val="a0"/>
     <w:uiPriority w:val="22"/>
     <w:qFormat/>
     <w:rsid w:val="00282440"/>
@@ -7443,9 +7327,9 @@
       <w:bCs/>
     </w:rPr>
   </w:style>
-  <w:style w:type="character" w:styleId="Emphasis">
+  <w:style w:type="character" w:styleId="af2">
     <w:name w:val="Emphasis"/>
-    <w:basedOn w:val="DefaultParagraphFont"/>
+    <w:basedOn w:val="a0"/>
     <w:uiPriority w:val="20"/>
     <w:qFormat/>
     <w:rsid w:val="00282440"/>
@@ -7455,11 +7339,11 @@
       <w:color w:val="000000" w:themeColor="text1"/>
     </w:rPr>
   </w:style>
-  <w:style w:type="paragraph" w:styleId="Quote">
+  <w:style w:type="paragraph" w:styleId="af3">
     <w:name w:val="Quote"/>
-    <w:basedOn w:val="Normal"/>
-    <w:next w:val="Normal"/>
-    <w:link w:val="QuoteChar"/>
+    <w:basedOn w:val="a"/>
+    <w:next w:val="a"/>
+    <w:link w:val="af4"/>
     <w:uiPriority w:val="29"/>
     <w:qFormat/>
     <w:rsid w:val="00282440"/>
@@ -7475,10 +7359,10 @@
       <w:szCs w:val="24"/>
     </w:rPr>
   </w:style>
-  <w:style w:type="character" w:customStyle="1" w:styleId="QuoteChar">
-    <w:name w:val="Quote Char"/>
-    <w:basedOn w:val="DefaultParagraphFont"/>
-    <w:link w:val="Quote"/>
+  <w:style w:type="character" w:customStyle="1" w:styleId="af4">
+    <w:name w:val="Цитат Знак"/>
+    <w:basedOn w:val="a0"/>
+    <w:link w:val="af3"/>
     <w:uiPriority w:val="29"/>
     <w:rsid w:val="00282440"/>
     <w:rPr>
@@ -7488,11 +7372,11 @@
       <w:szCs w:val="24"/>
     </w:rPr>
   </w:style>
-  <w:style w:type="paragraph" w:styleId="IntenseQuote">
+  <w:style w:type="paragraph" w:styleId="af5">
     <w:name w:val="Intense Quote"/>
-    <w:basedOn w:val="Normal"/>
-    <w:next w:val="Normal"/>
-    <w:link w:val="IntenseQuoteChar"/>
+    <w:basedOn w:val="a"/>
+    <w:next w:val="a"/>
+    <w:link w:val="af6"/>
     <w:uiPriority w:val="30"/>
     <w:qFormat/>
     <w:rsid w:val="00282440"/>
@@ -7510,10 +7394,10 @@
       <w:szCs w:val="24"/>
     </w:rPr>
   </w:style>
-  <w:style w:type="character" w:customStyle="1" w:styleId="IntenseQuoteChar">
-    <w:name w:val="Intense Quote Char"/>
-    <w:basedOn w:val="DefaultParagraphFont"/>
-    <w:link w:val="IntenseQuote"/>
+  <w:style w:type="character" w:customStyle="1" w:styleId="af6">
+    <w:name w:val="Интензивно цитиране Знак"/>
+    <w:basedOn w:val="a0"/>
+    <w:link w:val="af5"/>
     <w:uiPriority w:val="30"/>
     <w:rsid w:val="00282440"/>
     <w:rPr>
@@ -7522,9 +7406,9 @@
       <w:szCs w:val="24"/>
     </w:rPr>
   </w:style>
-  <w:style w:type="character" w:styleId="SubtleEmphasis">
+  <w:style w:type="character" w:styleId="af7">
     <w:name w:val="Subtle Emphasis"/>
-    <w:basedOn w:val="DefaultParagraphFont"/>
+    <w:basedOn w:val="a0"/>
     <w:uiPriority w:val="19"/>
     <w:qFormat/>
     <w:rsid w:val="00282440"/>
@@ -7534,9 +7418,9 @@
       <w:color w:val="595959" w:themeColor="text1" w:themeTint="A6"/>
     </w:rPr>
   </w:style>
-  <w:style w:type="character" w:styleId="IntenseEmphasis">
+  <w:style w:type="character" w:styleId="af8">
     <w:name w:val="Intense Emphasis"/>
-    <w:basedOn w:val="DefaultParagraphFont"/>
+    <w:basedOn w:val="a0"/>
     <w:uiPriority w:val="21"/>
     <w:qFormat/>
     <w:rsid w:val="00282440"/>
@@ -7552,9 +7436,9 @@
       <w:color w:val="ED7D31" w:themeColor="accent2"/>
     </w:rPr>
   </w:style>
-  <w:style w:type="character" w:styleId="SubtleReference">
+  <w:style w:type="character" w:styleId="af9">
     <w:name w:val="Subtle Reference"/>
-    <w:basedOn w:val="DefaultParagraphFont"/>
+    <w:basedOn w:val="a0"/>
     <w:uiPriority w:val="31"/>
     <w:qFormat/>
     <w:rsid w:val="00282440"/>
@@ -7566,9 +7450,9 @@
       <w:u w:val="single" w:color="7F7F7F" w:themeColor="text1" w:themeTint="80"/>
     </w:rPr>
   </w:style>
-  <w:style w:type="character" w:styleId="IntenseReference">
+  <w:style w:type="character" w:styleId="afa">
     <w:name w:val="Intense Reference"/>
-    <w:basedOn w:val="DefaultParagraphFont"/>
+    <w:basedOn w:val="a0"/>
     <w:uiPriority w:val="32"/>
     <w:qFormat/>
     <w:rsid w:val="00282440"/>
@@ -7582,9 +7466,9 @@
       <w:u w:val="single"/>
     </w:rPr>
   </w:style>
-  <w:style w:type="character" w:styleId="BookTitle">
+  <w:style w:type="character" w:styleId="afb">
     <w:name w:val="Book Title"/>
-    <w:basedOn w:val="DefaultParagraphFont"/>
+    <w:basedOn w:val="a0"/>
     <w:uiPriority w:val="33"/>
     <w:qFormat/>
     <w:rsid w:val="00282440"/>
@@ -7596,10 +7480,10 @@
       <w:spacing w:val="0"/>
     </w:rPr>
   </w:style>
-  <w:style w:type="paragraph" w:styleId="TOC2">
+  <w:style w:type="paragraph" w:styleId="21">
     <w:name w:val="toc 2"/>
-    <w:basedOn w:val="Normal"/>
-    <w:next w:val="Normal"/>
+    <w:basedOn w:val="a"/>
+    <w:next w:val="a"/>
     <w:autoRedefine/>
     <w:uiPriority w:val="39"/>
     <w:unhideWhenUsed/>
@@ -7614,10 +7498,10 @@
       <w:szCs w:val="22"/>
     </w:rPr>
   </w:style>
-  <w:style w:type="paragraph" w:styleId="TOC3">
+  <w:style w:type="paragraph" w:styleId="31">
     <w:name w:val="toc 3"/>
-    <w:basedOn w:val="Normal"/>
-    <w:next w:val="Normal"/>
+    <w:basedOn w:val="a"/>
+    <w:next w:val="a"/>
     <w:autoRedefine/>
     <w:uiPriority w:val="39"/>
     <w:unhideWhenUsed/>
@@ -7632,9 +7516,9 @@
       <w:szCs w:val="22"/>
     </w:rPr>
   </w:style>
-  <w:style w:type="character" w:styleId="CommentReference">
+  <w:style w:type="character" w:styleId="afc">
     <w:name w:val="annotation reference"/>
-    <w:basedOn w:val="DefaultParagraphFont"/>
+    <w:basedOn w:val="a0"/>
     <w:uiPriority w:val="99"/>
     <w:semiHidden/>
     <w:unhideWhenUsed/>
@@ -7644,10 +7528,10 @@
       <w:szCs w:val="16"/>
     </w:rPr>
   </w:style>
-  <w:style w:type="paragraph" w:styleId="CommentText">
+  <w:style w:type="paragraph" w:styleId="afd">
     <w:name w:val="annotation text"/>
-    <w:basedOn w:val="Normal"/>
-    <w:link w:val="CommentTextChar"/>
+    <w:basedOn w:val="a"/>
+    <w:link w:val="afe"/>
     <w:uiPriority w:val="99"/>
     <w:semiHidden/>
     <w:unhideWhenUsed/>
@@ -7657,10 +7541,10 @@
       <w:szCs w:val="20"/>
     </w:rPr>
   </w:style>
-  <w:style w:type="character" w:customStyle="1" w:styleId="CommentTextChar">
-    <w:name w:val="Comment Text Char"/>
-    <w:basedOn w:val="DefaultParagraphFont"/>
-    <w:link w:val="CommentText"/>
+  <w:style w:type="character" w:customStyle="1" w:styleId="afe">
+    <w:name w:val="Текст на коментар Знак"/>
+    <w:basedOn w:val="a0"/>
+    <w:link w:val="afd"/>
     <w:uiPriority w:val="99"/>
     <w:semiHidden/>
     <w:rsid w:val="00B151BD"/>
@@ -7669,11 +7553,11 @@
       <w:szCs w:val="20"/>
     </w:rPr>
   </w:style>
-  <w:style w:type="paragraph" w:styleId="CommentSubject">
+  <w:style w:type="paragraph" w:styleId="aff">
     <w:name w:val="annotation subject"/>
-    <w:basedOn w:val="CommentText"/>
-    <w:next w:val="CommentText"/>
-    <w:link w:val="CommentSubjectChar"/>
+    <w:basedOn w:val="afd"/>
+    <w:next w:val="afd"/>
+    <w:link w:val="aff0"/>
     <w:uiPriority w:val="99"/>
     <w:semiHidden/>
     <w:unhideWhenUsed/>
@@ -7683,10 +7567,10 @@
       <w:bCs/>
     </w:rPr>
   </w:style>
-  <w:style w:type="character" w:customStyle="1" w:styleId="CommentSubjectChar">
-    <w:name w:val="Comment Subject Char"/>
-    <w:basedOn w:val="CommentTextChar"/>
-    <w:link w:val="CommentSubject"/>
+  <w:style w:type="character" w:customStyle="1" w:styleId="aff0">
+    <w:name w:val="Предмет на коментар Знак"/>
+    <w:basedOn w:val="afe"/>
+    <w:link w:val="aff"/>
     <w:uiPriority w:val="99"/>
     <w:semiHidden/>
     <w:rsid w:val="00B151BD"/>
@@ -7697,10 +7581,10 @@
       <w:szCs w:val="20"/>
     </w:rPr>
   </w:style>
-  <w:style w:type="paragraph" w:styleId="BalloonText">
+  <w:style w:type="paragraph" w:styleId="aff1">
     <w:name w:val="Balloon Text"/>
-    <w:basedOn w:val="Normal"/>
-    <w:link w:val="BalloonTextChar"/>
+    <w:basedOn w:val="a"/>
+    <w:link w:val="aff2"/>
     <w:uiPriority w:val="99"/>
     <w:semiHidden/>
     <w:unhideWhenUsed/>
@@ -7711,10 +7595,10 @@
       <w:szCs w:val="18"/>
     </w:rPr>
   </w:style>
-  <w:style w:type="character" w:customStyle="1" w:styleId="BalloonTextChar">
-    <w:name w:val="Balloon Text Char"/>
-    <w:basedOn w:val="DefaultParagraphFont"/>
-    <w:link w:val="BalloonText"/>
+  <w:style w:type="character" w:customStyle="1" w:styleId="aff2">
+    <w:name w:val="Изнесен текст Знак"/>
+    <w:basedOn w:val="a0"/>
+    <w:link w:val="aff1"/>
     <w:uiPriority w:val="99"/>
     <w:semiHidden/>
     <w:rsid w:val="00B151BD"/>
@@ -7724,9 +7608,9 @@
       <w:szCs w:val="18"/>
     </w:rPr>
   </w:style>
-  <w:style w:type="paragraph" w:styleId="NormalWeb">
+  <w:style w:type="paragraph" w:styleId="aff3">
     <w:name w:val="Normal (Web)"/>
-    <w:basedOn w:val="Normal"/>
+    <w:basedOn w:val="a"/>
     <w:uiPriority w:val="99"/>
     <w:unhideWhenUsed/>
     <w:rsid w:val="00756662"/>
@@ -7741,14 +7625,14 @@
   </w:style>
   <w:style w:type="character" w:customStyle="1" w:styleId="apple-converted-space">
     <w:name w:val="apple-converted-space"/>
-    <w:basedOn w:val="DefaultParagraphFont"/>
+    <w:basedOn w:val="a0"/>
     <w:rsid w:val="00756662"/>
   </w:style>
 </w:styles>
 </file>
 
 <file path=word/glossary/document.xml><?xml version="1.0" encoding="utf-8"?>
-<w:glossaryDocument xmlns:wpc="http://schemas.microsoft.com/office/word/2010/wordprocessingCanvas" xmlns:cx="http://schemas.microsoft.com/office/drawing/2014/chartex" xmlns:mc="http://schemas.openxmlformats.org/markup-compatibility/2006" xmlns:o="urn:schemas-microsoft-com:office:office" xmlns:r="http://schemas.openxmlformats.org/officeDocument/2006/relationships" xmlns:m="http://schemas.openxmlformats.org/officeDocument/2006/math" xmlns:v="urn:schemas-microsoft-com:vml" xmlns:wp14="http://schemas.microsoft.com/office/word/2010/wordprocessingDrawing" xmlns:wp="http://schemas.openxmlformats.org/drawingml/2006/wordprocessingDrawing" xmlns:w10="urn:schemas-microsoft-com:office:word" xmlns:w="http://schemas.openxmlformats.org/wordprocessingml/2006/main" xmlns:w14="http://schemas.microsoft.com/office/word/2010/wordml" xmlns:w15="http://schemas.microsoft.com/office/word/2012/wordml" xmlns:w16se="http://schemas.microsoft.com/office/word/2015/wordml/symex" xmlns:wpg="http://schemas.microsoft.com/office/word/2010/wordprocessingGroup" xmlns:wpi="http://schemas.microsoft.com/office/word/2010/wordprocessingInk" xmlns:wne="http://schemas.microsoft.com/office/word/2006/wordml" xmlns:wps="http://schemas.microsoft.com/office/word/2010/wordprocessingShape" mc:Ignorable="w14 w15 w16se wp14">
+<w:glossaryDocument xmlns:ve="http://schemas.openxmlformats.org/markup-compatibility/2006" xmlns:o="urn:schemas-microsoft-com:office:office" xmlns:r="http://schemas.openxmlformats.org/officeDocument/2006/relationships" xmlns:m="http://schemas.openxmlformats.org/officeDocument/2006/math" xmlns:v="urn:schemas-microsoft-com:vml" xmlns:wp="http://schemas.openxmlformats.org/drawingml/2006/wordprocessingDrawing" xmlns:w10="urn:schemas-microsoft-com:office:word" xmlns:w="http://schemas.openxmlformats.org/wordprocessingml/2006/main" xmlns:wne="http://schemas.microsoft.com/office/word/2006/wordml">
   <w:docParts>
     <w:docPart>
       <w:docPartPr>
@@ -7774,7 +7658,7 @@
             <w:rPr>
               <w:rFonts w:asciiTheme="majorHAnsi" w:eastAsiaTheme="majorEastAsia" w:hAnsiTheme="majorHAnsi" w:cstheme="majorBidi"/>
               <w:caps/>
-              <w:color w:val="5B9BD5" w:themeColor="accent1"/>
+              <w:color w:val="4F81BD" w:themeColor="accent1"/>
               <w:sz w:val="80"/>
               <w:szCs w:val="80"/>
             </w:rPr>
@@ -7788,7 +7672,7 @@
 </file>
 
 <file path=word/glossary/fontTable.xml><?xml version="1.0" encoding="utf-8"?>
-<w:fonts xmlns:mc="http://schemas.openxmlformats.org/markup-compatibility/2006" xmlns:r="http://schemas.openxmlformats.org/officeDocument/2006/relationships" xmlns:w="http://schemas.openxmlformats.org/wordprocessingml/2006/main" xmlns:w14="http://schemas.microsoft.com/office/word/2010/wordml" xmlns:w15="http://schemas.microsoft.com/office/word/2012/wordml" xmlns:w16se="http://schemas.microsoft.com/office/word/2015/wordml/symex" mc:Ignorable="w14 w15 w16se">
+<w:fonts xmlns:r="http://schemas.openxmlformats.org/officeDocument/2006/relationships" xmlns:w="http://schemas.openxmlformats.org/wordprocessingml/2006/main">
   <w:font w:name="Symbol">
     <w:panose1 w:val="05050102010706020507"/>
     <w:charset w:val="02"/>
@@ -7798,17 +7682,17 @@
   </w:font>
   <w:font w:name="Times New Roman">
     <w:panose1 w:val="02020603050405020304"/>
-    <w:charset w:val="00"/>
+    <w:charset w:val="CC"/>
     <w:family w:val="roman"/>
     <w:pitch w:val="variable"/>
-    <w:sig w:usb0="E0002EFF" w:usb1="C0007843" w:usb2="00000009" w:usb3="00000000" w:csb0="000001FF" w:csb1="00000000"/>
+    <w:sig w:usb0="E0002AFF" w:usb1="C0007841" w:usb2="00000009" w:usb3="00000000" w:csb0="000001FF" w:csb1="00000000"/>
   </w:font>
   <w:font w:name="Courier New">
     <w:panose1 w:val="02070309020205020404"/>
-    <w:charset w:val="00"/>
+    <w:charset w:val="CC"/>
     <w:family w:val="modern"/>
     <w:pitch w:val="fixed"/>
-    <w:sig w:usb0="E0002EFF" w:usb1="C0007843" w:usb2="00000009" w:usb3="00000000" w:csb0="000001FF" w:csb1="00000000"/>
+    <w:sig w:usb0="E0002AFF" w:usb1="C0007843" w:usb2="00000009" w:usb3="00000000" w:csb0="000001FF" w:csb1="00000000"/>
   </w:font>
   <w:font w:name="Wingdings">
     <w:panose1 w:val="05000000000000000000"/>
@@ -7819,31 +7703,31 @@
   </w:font>
   <w:font w:name="Calibri">
     <w:panose1 w:val="020F0502020204030204"/>
+    <w:charset w:val="CC"/>
+    <w:family w:val="swiss"/>
+    <w:pitch w:val="variable"/>
+    <w:sig w:usb0="E10002FF" w:usb1="4000ACFF" w:usb2="00000009" w:usb3="00000000" w:csb0="0000019F" w:csb1="00000000"/>
+  </w:font>
+  <w:font w:name="Calibri Light">
+    <w:altName w:val="Calibri"/>
     <w:charset w:val="00"/>
     <w:family w:val="swiss"/>
     <w:pitch w:val="variable"/>
-    <w:sig w:usb0="E00002FF" w:usb1="4000ACFF" w:usb2="00000001" w:usb3="00000000" w:csb0="0000019F" w:csb1="00000000"/>
-  </w:font>
-  <w:font w:name="Calibri Light">
-    <w:panose1 w:val="020F0302020204030204"/>
-    <w:charset w:val="00"/>
-    <w:family w:val="swiss"/>
-    <w:pitch w:val="variable"/>
-    <w:sig w:usb0="A00002EF" w:usb1="4000207B" w:usb2="00000000" w:usb3="00000000" w:csb0="0000019F" w:csb1="00000000"/>
+    <w:sig w:usb0="00000001" w:usb1="4000207B" w:usb2="00000000" w:usb3="00000000" w:csb0="0000019F" w:csb1="00000000"/>
   </w:font>
   <w:font w:name="Arial">
     <w:panose1 w:val="020B0604020202020204"/>
-    <w:charset w:val="00"/>
+    <w:charset w:val="CC"/>
     <w:family w:val="swiss"/>
     <w:pitch w:val="variable"/>
-    <w:sig w:usb0="E0002EFF" w:usb1="C0007843" w:usb2="00000009" w:usb3="00000000" w:csb0="000001FF" w:csb1="00000000"/>
+    <w:sig w:usb0="E0002AFF" w:usb1="C0007843" w:usb2="00000009" w:usb3="00000000" w:csb0="000001FF" w:csb1="00000000"/>
   </w:font>
   <w:font w:name="Segoe UI">
     <w:panose1 w:val="020B0502040204020203"/>
-    <w:charset w:val="00"/>
+    <w:charset w:val="CC"/>
     <w:family w:val="swiss"/>
     <w:pitch w:val="variable"/>
-    <w:sig w:usb0="E4002EFF" w:usb1="C000E47F" w:usb2="00000009" w:usb3="00000000" w:csb0="000001FF" w:csb1="00000000"/>
+    <w:sig w:usb0="E10022FF" w:usb1="C000E47F" w:usb2="00000029" w:usb3="00000000" w:csb0="000001DF" w:csb1="00000000"/>
   </w:font>
   <w:font w:name="Arial Rounded MT Bold">
     <w:panose1 w:val="020F0704030504030204"/>
@@ -7854,23 +7738,29 @@
   </w:font>
   <w:font w:name="Verdana">
     <w:panose1 w:val="020B0604030504040204"/>
-    <w:charset w:val="00"/>
+    <w:charset w:val="CC"/>
     <w:family w:val="swiss"/>
     <w:pitch w:val="variable"/>
     <w:sig w:usb0="A10006FF" w:usb1="4000205B" w:usb2="00000010" w:usb3="00000000" w:csb0="0000019F" w:csb1="00000000"/>
+  </w:font>
+  <w:font w:name="Cambria">
+    <w:panose1 w:val="02040503050406030204"/>
+    <w:charset w:val="CC"/>
+    <w:family w:val="roman"/>
+    <w:pitch w:val="variable"/>
+    <w:sig w:usb0="E00002FF" w:usb1="400004FF" w:usb2="00000000" w:usb3="00000000" w:csb0="0000019F" w:csb1="00000000"/>
   </w:font>
 </w:fonts>
 </file>
 
 <file path=word/glossary/settings.xml><?xml version="1.0" encoding="utf-8"?>
-<w:settings xmlns:mc="http://schemas.openxmlformats.org/markup-compatibility/2006" xmlns:o="urn:schemas-microsoft-com:office:office" xmlns:r="http://schemas.openxmlformats.org/officeDocument/2006/relationships" xmlns:m="http://schemas.openxmlformats.org/officeDocument/2006/math" xmlns:v="urn:schemas-microsoft-com:vml" xmlns:w10="urn:schemas-microsoft-com:office:word" xmlns:w="http://schemas.openxmlformats.org/wordprocessingml/2006/main" xmlns:w14="http://schemas.microsoft.com/office/word/2010/wordml" xmlns:w15="http://schemas.microsoft.com/office/word/2012/wordml" xmlns:w16se="http://schemas.microsoft.com/office/word/2015/wordml/symex" xmlns:sl="http://schemas.openxmlformats.org/schemaLibrary/2006/main" mc:Ignorable="w14 w15 w16se">
+<w:settings xmlns:o="urn:schemas-microsoft-com:office:office" xmlns:r="http://schemas.openxmlformats.org/officeDocument/2006/relationships" xmlns:m="http://schemas.openxmlformats.org/officeDocument/2006/math" xmlns:v="urn:schemas-microsoft-com:vml" xmlns:w10="urn:schemas-microsoft-com:office:word" xmlns:w="http://schemas.openxmlformats.org/wordprocessingml/2006/main" xmlns:sl="http://schemas.openxmlformats.org/schemaLibrary/2006/main">
   <w:view w:val="normal"/>
   <w:defaultTabStop w:val="720"/>
   <w:hyphenationZone w:val="425"/>
   <w:characterSpacingControl w:val="doNotCompress"/>
   <w:compat>
     <w:useFELayout/>
-    <w:compatSetting w:name="compatibilityMode" w:uri="http://schemas.microsoft.com/office/word" w:val="12"/>
   </w:compat>
   <w:rsids>
     <w:rsidRoot w:val="009C08E5"/>
@@ -7903,13 +7793,14 @@
     <w:rsid w:val="00ED6488"/>
     <w:rsid w:val="00F27349"/>
     <w:rsid w:val="00F82F67"/>
+    <w:rsid w:val="00F849C4"/>
     <w:rsid w:val="00FE49BB"/>
   </w:rsids>
   <m:mathPr>
     <m:mathFont m:val="Cambria Math"/>
     <m:brkBin m:val="before"/>
     <m:brkBinSub m:val="--"/>
-    <m:smallFrac m:val="0"/>
+    <m:smallFrac m:val="off"/>
     <m:dispDef/>
     <m:lMargin m:val="0"/>
     <m:rMargin m:val="0"/>
@@ -7926,7 +7817,7 @@
 </file>
 
 <file path=word/glossary/styles.xml><?xml version="1.0" encoding="utf-8"?>
-<w:styles xmlns:mc="http://schemas.openxmlformats.org/markup-compatibility/2006" xmlns:r="http://schemas.openxmlformats.org/officeDocument/2006/relationships" xmlns:w="http://schemas.openxmlformats.org/wordprocessingml/2006/main" xmlns:w14="http://schemas.microsoft.com/office/word/2010/wordml" xmlns:w15="http://schemas.microsoft.com/office/word/2012/wordml" xmlns:w16se="http://schemas.microsoft.com/office/word/2015/wordml/symex" mc:Ignorable="w14 w15 w16se">
+<w:styles xmlns:r="http://schemas.openxmlformats.org/officeDocument/2006/relationships" xmlns:w="http://schemas.openxmlformats.org/wordprocessingml/2006/main">
   <w:docDefaults>
     <w:rPrDefault>
       <w:rPr>
@@ -7942,395 +7833,162 @@
       </w:pPr>
     </w:pPrDefault>
   </w:docDefaults>
-  <w:latentStyles w:defLockedState="0" w:defUIPriority="99" w:defSemiHidden="0" w:defUnhideWhenUsed="0" w:defQFormat="0" w:count="371">
-    <w:lsdException w:name="Normal" w:uiPriority="0" w:qFormat="1"/>
-    <w:lsdException w:name="heading 1" w:uiPriority="9" w:qFormat="1"/>
-    <w:lsdException w:name="heading 2" w:semiHidden="1" w:uiPriority="9" w:unhideWhenUsed="1" w:qFormat="1"/>
-    <w:lsdException w:name="heading 3" w:semiHidden="1" w:uiPriority="9" w:unhideWhenUsed="1" w:qFormat="1"/>
-    <w:lsdException w:name="heading 4" w:semiHidden="1" w:uiPriority="9" w:unhideWhenUsed="1" w:qFormat="1"/>
-    <w:lsdException w:name="heading 5" w:semiHidden="1" w:uiPriority="9" w:unhideWhenUsed="1" w:qFormat="1"/>
-    <w:lsdException w:name="heading 6" w:semiHidden="1" w:uiPriority="9" w:unhideWhenUsed="1" w:qFormat="1"/>
-    <w:lsdException w:name="heading 7" w:semiHidden="1" w:uiPriority="9" w:unhideWhenUsed="1" w:qFormat="1"/>
-    <w:lsdException w:name="heading 8" w:semiHidden="1" w:uiPriority="9" w:unhideWhenUsed="1" w:qFormat="1"/>
-    <w:lsdException w:name="heading 9" w:semiHidden="1" w:uiPriority="9" w:unhideWhenUsed="1" w:qFormat="1"/>
-    <w:lsdException w:name="index 1" w:semiHidden="1" w:unhideWhenUsed="1"/>
-    <w:lsdException w:name="index 2" w:semiHidden="1" w:unhideWhenUsed="1"/>
-    <w:lsdException w:name="index 3" w:semiHidden="1" w:unhideWhenUsed="1"/>
-    <w:lsdException w:name="index 4" w:semiHidden="1" w:unhideWhenUsed="1"/>
-    <w:lsdException w:name="index 5" w:semiHidden="1" w:unhideWhenUsed="1"/>
-    <w:lsdException w:name="index 6" w:semiHidden="1" w:unhideWhenUsed="1"/>
-    <w:lsdException w:name="index 7" w:semiHidden="1" w:unhideWhenUsed="1"/>
-    <w:lsdException w:name="index 8" w:semiHidden="1" w:unhideWhenUsed="1"/>
-    <w:lsdException w:name="index 9" w:semiHidden="1" w:unhideWhenUsed="1"/>
-    <w:lsdException w:name="toc 1" w:semiHidden="1" w:uiPriority="39" w:unhideWhenUsed="1"/>
-    <w:lsdException w:name="toc 2" w:semiHidden="1" w:uiPriority="39" w:unhideWhenUsed="1"/>
-    <w:lsdException w:name="toc 3" w:semiHidden="1" w:uiPriority="39" w:unhideWhenUsed="1"/>
-    <w:lsdException w:name="toc 4" w:semiHidden="1" w:uiPriority="39" w:unhideWhenUsed="1"/>
-    <w:lsdException w:name="toc 5" w:semiHidden="1" w:uiPriority="39" w:unhideWhenUsed="1"/>
-    <w:lsdException w:name="toc 6" w:semiHidden="1" w:uiPriority="39" w:unhideWhenUsed="1"/>
-    <w:lsdException w:name="toc 7" w:semiHidden="1" w:uiPriority="39" w:unhideWhenUsed="1"/>
-    <w:lsdException w:name="toc 8" w:semiHidden="1" w:uiPriority="39" w:unhideWhenUsed="1"/>
-    <w:lsdException w:name="toc 9" w:semiHidden="1" w:uiPriority="39" w:unhideWhenUsed="1"/>
-    <w:lsdException w:name="Normal Indent" w:semiHidden="1" w:unhideWhenUsed="1"/>
-    <w:lsdException w:name="footnote text" w:semiHidden="1" w:unhideWhenUsed="1"/>
-    <w:lsdException w:name="annotation text" w:semiHidden="1" w:unhideWhenUsed="1"/>
-    <w:lsdException w:name="header" w:semiHidden="1" w:unhideWhenUsed="1"/>
-    <w:lsdException w:name="footer" w:semiHidden="1" w:unhideWhenUsed="1"/>
-    <w:lsdException w:name="index heading" w:semiHidden="1" w:unhideWhenUsed="1"/>
-    <w:lsdException w:name="caption" w:semiHidden="1" w:uiPriority="35" w:unhideWhenUsed="1" w:qFormat="1"/>
-    <w:lsdException w:name="table of figures" w:semiHidden="1" w:unhideWhenUsed="1"/>
-    <w:lsdException w:name="envelope address" w:semiHidden="1" w:unhideWhenUsed="1"/>
-    <w:lsdException w:name="envelope return" w:semiHidden="1" w:unhideWhenUsed="1"/>
-    <w:lsdException w:name="footnote reference" w:semiHidden="1" w:unhideWhenUsed="1"/>
-    <w:lsdException w:name="annotation reference" w:semiHidden="1" w:unhideWhenUsed="1"/>
-    <w:lsdException w:name="line number" w:semiHidden="1" w:unhideWhenUsed="1"/>
-    <w:lsdException w:name="page number" w:semiHidden="1" w:unhideWhenUsed="1"/>
-    <w:lsdException w:name="endnote reference" w:semiHidden="1" w:unhideWhenUsed="1"/>
-    <w:lsdException w:name="endnote text" w:semiHidden="1" w:unhideWhenUsed="1"/>
-    <w:lsdException w:name="table of authorities" w:semiHidden="1" w:unhideWhenUsed="1"/>
-    <w:lsdException w:name="macro" w:semiHidden="1" w:unhideWhenUsed="1"/>
-    <w:lsdException w:name="toa heading" w:semiHidden="1" w:unhideWhenUsed="1"/>
-    <w:lsdException w:name="List" w:semiHidden="1" w:unhideWhenUsed="1"/>
-    <w:lsdException w:name="List Bullet" w:semiHidden="1" w:unhideWhenUsed="1"/>
-    <w:lsdException w:name="List Number" w:semiHidden="1" w:unhideWhenUsed="1"/>
-    <w:lsdException w:name="List 2" w:semiHidden="1" w:unhideWhenUsed="1"/>
-    <w:lsdException w:name="List 3" w:semiHidden="1" w:unhideWhenUsed="1"/>
-    <w:lsdException w:name="List 4" w:semiHidden="1" w:unhideWhenUsed="1"/>
-    <w:lsdException w:name="List 5" w:semiHidden="1" w:unhideWhenUsed="1"/>
-    <w:lsdException w:name="List Bullet 2" w:semiHidden="1" w:unhideWhenUsed="1"/>
-    <w:lsdException w:name="List Bullet 3" w:semiHidden="1" w:unhideWhenUsed="1"/>
-    <w:lsdException w:name="List Bullet 4" w:semiHidden="1" w:unhideWhenUsed="1"/>
-    <w:lsdException w:name="List Bullet 5" w:semiHidden="1" w:unhideWhenUsed="1"/>
-    <w:lsdException w:name="List Number 2" w:semiHidden="1" w:unhideWhenUsed="1"/>
-    <w:lsdException w:name="List Number 3" w:semiHidden="1" w:unhideWhenUsed="1"/>
-    <w:lsdException w:name="List Number 4" w:semiHidden="1" w:unhideWhenUsed="1"/>
-    <w:lsdException w:name="List Number 5" w:semiHidden="1" w:unhideWhenUsed="1"/>
-    <w:lsdException w:name="Title" w:uiPriority="10" w:qFormat="1"/>
-    <w:lsdException w:name="Closing" w:semiHidden="1" w:unhideWhenUsed="1"/>
-    <w:lsdException w:name="Signature" w:semiHidden="1" w:unhideWhenUsed="1"/>
-    <w:lsdException w:name="Default Paragraph Font" w:semiHidden="1" w:uiPriority="1" w:unhideWhenUsed="1"/>
-    <w:lsdException w:name="Body Text" w:semiHidden="1" w:unhideWhenUsed="1"/>
-    <w:lsdException w:name="Body Text Indent" w:semiHidden="1" w:unhideWhenUsed="1"/>
-    <w:lsdException w:name="List Continue" w:semiHidden="1" w:unhideWhenUsed="1"/>
-    <w:lsdException w:name="List Continue 2" w:semiHidden="1" w:unhideWhenUsed="1"/>
-    <w:lsdException w:name="List Continue 3" w:semiHidden="1" w:unhideWhenUsed="1"/>
-    <w:lsdException w:name="List Continue 4" w:semiHidden="1" w:unhideWhenUsed="1"/>
-    <w:lsdException w:name="List Continue 5" w:semiHidden="1" w:unhideWhenUsed="1"/>
-    <w:lsdException w:name="Message Header" w:semiHidden="1" w:unhideWhenUsed="1"/>
-    <w:lsdException w:name="Subtitle" w:uiPriority="11" w:qFormat="1"/>
-    <w:lsdException w:name="Salutation" w:semiHidden="1" w:unhideWhenUsed="1"/>
-    <w:lsdException w:name="Date" w:semiHidden="1" w:unhideWhenUsed="1"/>
-    <w:lsdException w:name="Body Text First Indent" w:semiHidden="1" w:unhideWhenUsed="1"/>
-    <w:lsdException w:name="Body Text First Indent 2" w:semiHidden="1" w:unhideWhenUsed="1"/>
-    <w:lsdException w:name="Note Heading" w:semiHidden="1" w:unhideWhenUsed="1"/>
-    <w:lsdException w:name="Body Text 2" w:semiHidden="1" w:unhideWhenUsed="1"/>
-    <w:lsdException w:name="Body Text 3" w:semiHidden="1" w:unhideWhenUsed="1"/>
-    <w:lsdException w:name="Body Text Indent 2" w:semiHidden="1" w:unhideWhenUsed="1"/>
-    <w:lsdException w:name="Body Text Indent 3" w:semiHidden="1" w:unhideWhenUsed="1"/>
-    <w:lsdException w:name="Block Text" w:semiHidden="1" w:unhideWhenUsed="1"/>
-    <w:lsdException w:name="Hyperlink" w:semiHidden="1" w:unhideWhenUsed="1"/>
-    <w:lsdException w:name="FollowedHyperlink" w:semiHidden="1" w:unhideWhenUsed="1"/>
-    <w:lsdException w:name="Strong" w:uiPriority="22" w:qFormat="1"/>
-    <w:lsdException w:name="Emphasis" w:uiPriority="20" w:qFormat="1"/>
-    <w:lsdException w:name="Document Map" w:semiHidden="1" w:unhideWhenUsed="1"/>
-    <w:lsdException w:name="Plain Text" w:semiHidden="1" w:unhideWhenUsed="1"/>
-    <w:lsdException w:name="E-mail Signature" w:semiHidden="1" w:unhideWhenUsed="1"/>
-    <w:lsdException w:name="HTML Top of Form" w:semiHidden="1" w:unhideWhenUsed="1"/>
-    <w:lsdException w:name="HTML Bottom of Form" w:semiHidden="1" w:unhideWhenUsed="1"/>
-    <w:lsdException w:name="Normal (Web)" w:semiHidden="1" w:unhideWhenUsed="1"/>
-    <w:lsdException w:name="HTML Acronym" w:semiHidden="1" w:unhideWhenUsed="1"/>
-    <w:lsdException w:name="HTML Address" w:semiHidden="1" w:unhideWhenUsed="1"/>
-    <w:lsdException w:name="HTML Cite" w:semiHidden="1" w:unhideWhenUsed="1"/>
-    <w:lsdException w:name="HTML Code" w:semiHidden="1" w:unhideWhenUsed="1"/>
-    <w:lsdException w:name="HTML Definition" w:semiHidden="1" w:unhideWhenUsed="1"/>
-    <w:lsdException w:name="HTML Keyboard" w:semiHidden="1" w:unhideWhenUsed="1"/>
-    <w:lsdException w:name="HTML Preformatted" w:semiHidden="1" w:unhideWhenUsed="1"/>
-    <w:lsdException w:name="HTML Sample" w:semiHidden="1" w:unhideWhenUsed="1"/>
-    <w:lsdException w:name="HTML Typewriter" w:semiHidden="1" w:unhideWhenUsed="1"/>
-    <w:lsdException w:name="HTML Variable" w:semiHidden="1" w:unhideWhenUsed="1"/>
-    <w:lsdException w:name="Normal Table" w:semiHidden="1" w:unhideWhenUsed="1"/>
-    <w:lsdException w:name="annotation subject" w:semiHidden="1" w:unhideWhenUsed="1"/>
-    <w:lsdException w:name="No List" w:semiHidden="1" w:unhideWhenUsed="1"/>
-    <w:lsdException w:name="Outline List 1" w:semiHidden="1" w:unhideWhenUsed="1"/>
-    <w:lsdException w:name="Outline List 2" w:semiHidden="1" w:unhideWhenUsed="1"/>
-    <w:lsdException w:name="Outline List 3" w:semiHidden="1" w:unhideWhenUsed="1"/>
-    <w:lsdException w:name="Table Simple 1" w:semiHidden="1" w:unhideWhenUsed="1"/>
-    <w:lsdException w:name="Table Simple 2" w:semiHidden="1" w:unhideWhenUsed="1"/>
-    <w:lsdException w:name="Table Simple 3" w:semiHidden="1" w:unhideWhenUsed="1"/>
-    <w:lsdException w:name="Table Classic 1" w:semiHidden="1" w:unhideWhenUsed="1"/>
-    <w:lsdException w:name="Table Classic 2" w:semiHidden="1" w:unhideWhenUsed="1"/>
-    <w:lsdException w:name="Table Classic 3" w:semiHidden="1" w:unhideWhenUsed="1"/>
-    <w:lsdException w:name="Table Classic 4" w:semiHidden="1" w:unhideWhenUsed="1"/>
-    <w:lsdException w:name="Table Colorful 1" w:semiHidden="1" w:unhideWhenUsed="1"/>
-    <w:lsdException w:name="Table Colorful 2" w:semiHidden="1" w:unhideWhenUsed="1"/>
-    <w:lsdException w:name="Table Colorful 3" w:semiHidden="1" w:unhideWhenUsed="1"/>
-    <w:lsdException w:name="Table Columns 1" w:semiHidden="1" w:unhideWhenUsed="1"/>
-    <w:lsdException w:name="Table Columns 2" w:semiHidden="1" w:unhideWhenUsed="1"/>
-    <w:lsdException w:name="Table Columns 3" w:semiHidden="1" w:unhideWhenUsed="1"/>
-    <w:lsdException w:name="Table Columns 4" w:semiHidden="1" w:unhideWhenUsed="1"/>
-    <w:lsdException w:name="Table Columns 5" w:semiHidden="1" w:unhideWhenUsed="1"/>
-    <w:lsdException w:name="Table Grid 1" w:semiHidden="1" w:unhideWhenUsed="1"/>
-    <w:lsdException w:name="Table Grid 2" w:semiHidden="1" w:unhideWhenUsed="1"/>
-    <w:lsdException w:name="Table Grid 3" w:semiHidden="1" w:unhideWhenUsed="1"/>
-    <w:lsdException w:name="Table Grid 4" w:semiHidden="1" w:unhideWhenUsed="1"/>
-    <w:lsdException w:name="Table Grid 5" w:semiHidden="1" w:unhideWhenUsed="1"/>
-    <w:lsdException w:name="Table Grid 6" w:semiHidden="1" w:unhideWhenUsed="1"/>
-    <w:lsdException w:name="Table Grid 7" w:semiHidden="1" w:unhideWhenUsed="1"/>
-    <w:lsdException w:name="Table Grid 8" w:semiHidden="1" w:unhideWhenUsed="1"/>
-    <w:lsdException w:name="Table List 1" w:semiHidden="1" w:unhideWhenUsed="1"/>
-    <w:lsdException w:name="Table List 2" w:semiHidden="1" w:unhideWhenUsed="1"/>
-    <w:lsdException w:name="Table List 3" w:semiHidden="1" w:unhideWhenUsed="1"/>
-    <w:lsdException w:name="Table List 4" w:semiHidden="1" w:unhideWhenUsed="1"/>
-    <w:lsdException w:name="Table List 5" w:semiHidden="1" w:unhideWhenUsed="1"/>
-    <w:lsdException w:name="Table List 6" w:semiHidden="1" w:unhideWhenUsed="1"/>
-    <w:lsdException w:name="Table List 7" w:semiHidden="1" w:unhideWhenUsed="1"/>
-    <w:lsdException w:name="Table List 8" w:semiHidden="1" w:unhideWhenUsed="1"/>
-    <w:lsdException w:name="Table 3D effects 1" w:semiHidden="1" w:unhideWhenUsed="1"/>
-    <w:lsdException w:name="Table 3D effects 2" w:semiHidden="1" w:unhideWhenUsed="1"/>
-    <w:lsdException w:name="Table 3D effects 3" w:semiHidden="1" w:unhideWhenUsed="1"/>
-    <w:lsdException w:name="Table Contemporary" w:semiHidden="1" w:unhideWhenUsed="1"/>
-    <w:lsdException w:name="Table Elegant" w:semiHidden="1" w:unhideWhenUsed="1"/>
-    <w:lsdException w:name="Table Professional" w:semiHidden="1" w:unhideWhenUsed="1"/>
-    <w:lsdException w:name="Table Subtle 1" w:semiHidden="1" w:unhideWhenUsed="1"/>
-    <w:lsdException w:name="Table Subtle 2" w:semiHidden="1" w:unhideWhenUsed="1"/>
-    <w:lsdException w:name="Table Web 1" w:semiHidden="1" w:unhideWhenUsed="1"/>
-    <w:lsdException w:name="Table Web 2" w:semiHidden="1" w:unhideWhenUsed="1"/>
-    <w:lsdException w:name="Table Web 3" w:semiHidden="1" w:unhideWhenUsed="1"/>
-    <w:lsdException w:name="Balloon Text" w:semiHidden="1" w:unhideWhenUsed="1"/>
-    <w:lsdException w:name="Table Grid" w:uiPriority="39"/>
-    <w:lsdException w:name="Table Theme" w:semiHidden="1" w:unhideWhenUsed="1"/>
-    <w:lsdException w:name="Placeholder Text" w:semiHidden="1"/>
-    <w:lsdException w:name="No Spacing" w:uiPriority="1" w:qFormat="1"/>
-    <w:lsdException w:name="Light Shading" w:uiPriority="60"/>
-    <w:lsdException w:name="Light List" w:uiPriority="61"/>
-    <w:lsdException w:name="Light Grid" w:uiPriority="62"/>
-    <w:lsdException w:name="Medium Shading 1" w:uiPriority="63"/>
-    <w:lsdException w:name="Medium Shading 2" w:uiPriority="64"/>
-    <w:lsdException w:name="Medium List 1" w:uiPriority="65"/>
-    <w:lsdException w:name="Medium List 2" w:uiPriority="66"/>
-    <w:lsdException w:name="Medium Grid 1" w:uiPriority="67"/>
-    <w:lsdException w:name="Medium Grid 2" w:uiPriority="68"/>
-    <w:lsdException w:name="Medium Grid 3" w:uiPriority="69"/>
-    <w:lsdException w:name="Dark List" w:uiPriority="70"/>
-    <w:lsdException w:name="Colorful Shading" w:uiPriority="71"/>
-    <w:lsdException w:name="Colorful List" w:uiPriority="72"/>
-    <w:lsdException w:name="Colorful Grid" w:uiPriority="73"/>
-    <w:lsdException w:name="Light Shading Accent 1" w:uiPriority="60"/>
-    <w:lsdException w:name="Light List Accent 1" w:uiPriority="61"/>
-    <w:lsdException w:name="Light Grid Accent 1" w:uiPriority="62"/>
-    <w:lsdException w:name="Medium Shading 1 Accent 1" w:uiPriority="63"/>
-    <w:lsdException w:name="Medium Shading 2 Accent 1" w:uiPriority="64"/>
-    <w:lsdException w:name="Medium List 1 Accent 1" w:uiPriority="65"/>
-    <w:lsdException w:name="Revision" w:semiHidden="1"/>
-    <w:lsdException w:name="List Paragraph" w:uiPriority="34" w:qFormat="1"/>
-    <w:lsdException w:name="Quote" w:uiPriority="29" w:qFormat="1"/>
-    <w:lsdException w:name="Intense Quote" w:uiPriority="30" w:qFormat="1"/>
-    <w:lsdException w:name="Medium List 2 Accent 1" w:uiPriority="66"/>
-    <w:lsdException w:name="Medium Grid 1 Accent 1" w:uiPriority="67"/>
-    <w:lsdException w:name="Medium Grid 2 Accent 1" w:uiPriority="68"/>
-    <w:lsdException w:name="Medium Grid 3 Accent 1" w:uiPriority="69"/>
-    <w:lsdException w:name="Dark List Accent 1" w:uiPriority="70"/>
-    <w:lsdException w:name="Colorful Shading Accent 1" w:uiPriority="71"/>
-    <w:lsdException w:name="Colorful List Accent 1" w:uiPriority="72"/>
-    <w:lsdException w:name="Colorful Grid Accent 1" w:uiPriority="73"/>
-    <w:lsdException w:name="Light Shading Accent 2" w:uiPriority="60"/>
-    <w:lsdException w:name="Light List Accent 2" w:uiPriority="61"/>
-    <w:lsdException w:name="Light Grid Accent 2" w:uiPriority="62"/>
-    <w:lsdException w:name="Medium Shading 1 Accent 2" w:uiPriority="63"/>
-    <w:lsdException w:name="Medium Shading 2 Accent 2" w:uiPriority="64"/>
-    <w:lsdException w:name="Medium List 1 Accent 2" w:uiPriority="65"/>
-    <w:lsdException w:name="Medium List 2 Accent 2" w:uiPriority="66"/>
-    <w:lsdException w:name="Medium Grid 1 Accent 2" w:uiPriority="67"/>
-    <w:lsdException w:name="Medium Grid 2 Accent 2" w:uiPriority="68"/>
-    <w:lsdException w:name="Medium Grid 3 Accent 2" w:uiPriority="69"/>
-    <w:lsdException w:name="Dark List Accent 2" w:uiPriority="70"/>
-    <w:lsdException w:name="Colorful Shading Accent 2" w:uiPriority="71"/>
-    <w:lsdException w:name="Colorful List Accent 2" w:uiPriority="72"/>
-    <w:lsdException w:name="Colorful Grid Accent 2" w:uiPriority="73"/>
-    <w:lsdException w:name="Light Shading Accent 3" w:uiPriority="60"/>
-    <w:lsdException w:name="Light List Accent 3" w:uiPriority="61"/>
-    <w:lsdException w:name="Light Grid Accent 3" w:uiPriority="62"/>
-    <w:lsdException w:name="Medium Shading 1 Accent 3" w:uiPriority="63"/>
-    <w:lsdException w:name="Medium Shading 2 Accent 3" w:uiPriority="64"/>
-    <w:lsdException w:name="Medium List 1 Accent 3" w:uiPriority="65"/>
-    <w:lsdException w:name="Medium List 2 Accent 3" w:uiPriority="66"/>
-    <w:lsdException w:name="Medium Grid 1 Accent 3" w:uiPriority="67"/>
-    <w:lsdException w:name="Medium Grid 2 Accent 3" w:uiPriority="68"/>
-    <w:lsdException w:name="Medium Grid 3 Accent 3" w:uiPriority="69"/>
-    <w:lsdException w:name="Dark List Accent 3" w:uiPriority="70"/>
-    <w:lsdException w:name="Colorful Shading Accent 3" w:uiPriority="71"/>
-    <w:lsdException w:name="Colorful List Accent 3" w:uiPriority="72"/>
-    <w:lsdException w:name="Colorful Grid Accent 3" w:uiPriority="73"/>
-    <w:lsdException w:name="Light Shading Accent 4" w:uiPriority="60"/>
-    <w:lsdException w:name="Light List Accent 4" w:uiPriority="61"/>
-    <w:lsdException w:name="Light Grid Accent 4" w:uiPriority="62"/>
-    <w:lsdException w:name="Medium Shading 1 Accent 4" w:uiPriority="63"/>
-    <w:lsdException w:name="Medium Shading 2 Accent 4" w:uiPriority="64"/>
-    <w:lsdException w:name="Medium List 1 Accent 4" w:uiPriority="65"/>
-    <w:lsdException w:name="Medium List 2 Accent 4" w:uiPriority="66"/>
-    <w:lsdException w:name="Medium Grid 1 Accent 4" w:uiPriority="67"/>
-    <w:lsdException w:name="Medium Grid 2 Accent 4" w:uiPriority="68"/>
-    <w:lsdException w:name="Medium Grid 3 Accent 4" w:uiPriority="69"/>
-    <w:lsdException w:name="Dark List Accent 4" w:uiPriority="70"/>
-    <w:lsdException w:name="Colorful Shading Accent 4" w:uiPriority="71"/>
-    <w:lsdException w:name="Colorful List Accent 4" w:uiPriority="72"/>
-    <w:lsdException w:name="Colorful Grid Accent 4" w:uiPriority="73"/>
-    <w:lsdException w:name="Light Shading Accent 5" w:uiPriority="60"/>
-    <w:lsdException w:name="Light List Accent 5" w:uiPriority="61"/>
-    <w:lsdException w:name="Light Grid Accent 5" w:uiPriority="62"/>
-    <w:lsdException w:name="Medium Shading 1 Accent 5" w:uiPriority="63"/>
-    <w:lsdException w:name="Medium Shading 2 Accent 5" w:uiPriority="64"/>
-    <w:lsdException w:name="Medium List 1 Accent 5" w:uiPriority="65"/>
-    <w:lsdException w:name="Medium List 2 Accent 5" w:uiPriority="66"/>
-    <w:lsdException w:name="Medium Grid 1 Accent 5" w:uiPriority="67"/>
-    <w:lsdException w:name="Medium Grid 2 Accent 5" w:uiPriority="68"/>
-    <w:lsdException w:name="Medium Grid 3 Accent 5" w:uiPriority="69"/>
-    <w:lsdException w:name="Dark List Accent 5" w:uiPriority="70"/>
-    <w:lsdException w:name="Colorful Shading Accent 5" w:uiPriority="71"/>
-    <w:lsdException w:name="Colorful List Accent 5" w:uiPriority="72"/>
-    <w:lsdException w:name="Colorful Grid Accent 5" w:uiPriority="73"/>
-    <w:lsdException w:name="Light Shading Accent 6" w:uiPriority="60"/>
-    <w:lsdException w:name="Light List Accent 6" w:uiPriority="61"/>
-    <w:lsdException w:name="Light Grid Accent 6" w:uiPriority="62"/>
-    <w:lsdException w:name="Medium Shading 1 Accent 6" w:uiPriority="63"/>
-    <w:lsdException w:name="Medium Shading 2 Accent 6" w:uiPriority="64"/>
-    <w:lsdException w:name="Medium List 1 Accent 6" w:uiPriority="65"/>
-    <w:lsdException w:name="Medium List 2 Accent 6" w:uiPriority="66"/>
-    <w:lsdException w:name="Medium Grid 1 Accent 6" w:uiPriority="67"/>
-    <w:lsdException w:name="Medium Grid 2 Accent 6" w:uiPriority="68"/>
-    <w:lsdException w:name="Medium Grid 3 Accent 6" w:uiPriority="69"/>
-    <w:lsdException w:name="Dark List Accent 6" w:uiPriority="70"/>
-    <w:lsdException w:name="Colorful Shading Accent 6" w:uiPriority="71"/>
-    <w:lsdException w:name="Colorful List Accent 6" w:uiPriority="72"/>
-    <w:lsdException w:name="Colorful Grid Accent 6" w:uiPriority="73"/>
-    <w:lsdException w:name="Subtle Emphasis" w:uiPriority="19" w:qFormat="1"/>
-    <w:lsdException w:name="Intense Emphasis" w:uiPriority="21" w:qFormat="1"/>
-    <w:lsdException w:name="Subtle Reference" w:uiPriority="31" w:qFormat="1"/>
-    <w:lsdException w:name="Intense Reference" w:uiPriority="32" w:qFormat="1"/>
-    <w:lsdException w:name="Book Title" w:uiPriority="33" w:qFormat="1"/>
-    <w:lsdException w:name="Bibliography" w:semiHidden="1" w:uiPriority="37" w:unhideWhenUsed="1"/>
-    <w:lsdException w:name="TOC Heading" w:semiHidden="1" w:uiPriority="39" w:unhideWhenUsed="1" w:qFormat="1"/>
-    <w:lsdException w:name="Plain Table 1" w:uiPriority="41"/>
-    <w:lsdException w:name="Plain Table 2" w:uiPriority="42"/>
-    <w:lsdException w:name="Plain Table 3" w:uiPriority="43"/>
-    <w:lsdException w:name="Plain Table 4" w:uiPriority="44"/>
-    <w:lsdException w:name="Plain Table 5" w:uiPriority="45"/>
-    <w:lsdException w:name="Grid Table Light" w:uiPriority="40"/>
-    <w:lsdException w:name="Grid Table 1 Light" w:uiPriority="46"/>
-    <w:lsdException w:name="Grid Table 2" w:uiPriority="47"/>
-    <w:lsdException w:name="Grid Table 3" w:uiPriority="48"/>
-    <w:lsdException w:name="Grid Table 4" w:uiPriority="49"/>
-    <w:lsdException w:name="Grid Table 5 Dark" w:uiPriority="50"/>
-    <w:lsdException w:name="Grid Table 6 Colorful" w:uiPriority="51"/>
-    <w:lsdException w:name="Grid Table 7 Colorful" w:uiPriority="52"/>
-    <w:lsdException w:name="Grid Table 1 Light Accent 1" w:uiPriority="46"/>
-    <w:lsdException w:name="Grid Table 2 Accent 1" w:uiPriority="47"/>
-    <w:lsdException w:name="Grid Table 3 Accent 1" w:uiPriority="48"/>
-    <w:lsdException w:name="Grid Table 4 Accent 1" w:uiPriority="49"/>
-    <w:lsdException w:name="Grid Table 5 Dark Accent 1" w:uiPriority="50"/>
-    <w:lsdException w:name="Grid Table 6 Colorful Accent 1" w:uiPriority="51"/>
-    <w:lsdException w:name="Grid Table 7 Colorful Accent 1" w:uiPriority="52"/>
-    <w:lsdException w:name="Grid Table 1 Light Accent 2" w:uiPriority="46"/>
-    <w:lsdException w:name="Grid Table 2 Accent 2" w:uiPriority="47"/>
-    <w:lsdException w:name="Grid Table 3 Accent 2" w:uiPriority="48"/>
-    <w:lsdException w:name="Grid Table 4 Accent 2" w:uiPriority="49"/>
-    <w:lsdException w:name="Grid Table 5 Dark Accent 2" w:uiPriority="50"/>
-    <w:lsdException w:name="Grid Table 6 Colorful Accent 2" w:uiPriority="51"/>
-    <w:lsdException w:name="Grid Table 7 Colorful Accent 2" w:uiPriority="52"/>
-    <w:lsdException w:name="Grid Table 1 Light Accent 3" w:uiPriority="46"/>
-    <w:lsdException w:name="Grid Table 2 Accent 3" w:uiPriority="47"/>
-    <w:lsdException w:name="Grid Table 3 Accent 3" w:uiPriority="48"/>
-    <w:lsdException w:name="Grid Table 4 Accent 3" w:uiPriority="49"/>
-    <w:lsdException w:name="Grid Table 5 Dark Accent 3" w:uiPriority="50"/>
-    <w:lsdException w:name="Grid Table 6 Colorful Accent 3" w:uiPriority="51"/>
-    <w:lsdException w:name="Grid Table 7 Colorful Accent 3" w:uiPriority="52"/>
-    <w:lsdException w:name="Grid Table 1 Light Accent 4" w:uiPriority="46"/>
-    <w:lsdException w:name="Grid Table 2 Accent 4" w:uiPriority="47"/>
-    <w:lsdException w:name="Grid Table 3 Accent 4" w:uiPriority="48"/>
-    <w:lsdException w:name="Grid Table 4 Accent 4" w:uiPriority="49"/>
-    <w:lsdException w:name="Grid Table 5 Dark Accent 4" w:uiPriority="50"/>
-    <w:lsdException w:name="Grid Table 6 Colorful Accent 4" w:uiPriority="51"/>
-    <w:lsdException w:name="Grid Table 7 Colorful Accent 4" w:uiPriority="52"/>
-    <w:lsdException w:name="Grid Table 1 Light Accent 5" w:uiPriority="46"/>
-    <w:lsdException w:name="Grid Table 2 Accent 5" w:uiPriority="47"/>
-    <w:lsdException w:name="Grid Table 3 Accent 5" w:uiPriority="48"/>
-    <w:lsdException w:name="Grid Table 4 Accent 5" w:uiPriority="49"/>
-    <w:lsdException w:name="Grid Table 5 Dark Accent 5" w:uiPriority="50"/>
-    <w:lsdException w:name="Grid Table 6 Colorful Accent 5" w:uiPriority="51"/>
-    <w:lsdException w:name="Grid Table 7 Colorful Accent 5" w:uiPriority="52"/>
-    <w:lsdException w:name="Grid Table 1 Light Accent 6" w:uiPriority="46"/>
-    <w:lsdException w:name="Grid Table 2 Accent 6" w:uiPriority="47"/>
-    <w:lsdException w:name="Grid Table 3 Accent 6" w:uiPriority="48"/>
-    <w:lsdException w:name="Grid Table 4 Accent 6" w:uiPriority="49"/>
-    <w:lsdException w:name="Grid Table 5 Dark Accent 6" w:uiPriority="50"/>
-    <w:lsdException w:name="Grid Table 6 Colorful Accent 6" w:uiPriority="51"/>
-    <w:lsdException w:name="Grid Table 7 Colorful Accent 6" w:uiPriority="52"/>
-    <w:lsdException w:name="List Table 1 Light" w:uiPriority="46"/>
-    <w:lsdException w:name="List Table 2" w:uiPriority="47"/>
-    <w:lsdException w:name="List Table 3" w:uiPriority="48"/>
-    <w:lsdException w:name="List Table 4" w:uiPriority="49"/>
-    <w:lsdException w:name="List Table 5 Dark" w:uiPriority="50"/>
-    <w:lsdException w:name="List Table 6 Colorful" w:uiPriority="51"/>
-    <w:lsdException w:name="List Table 7 Colorful" w:uiPriority="52"/>
-    <w:lsdException w:name="List Table 1 Light Accent 1" w:uiPriority="46"/>
-    <w:lsdException w:name="List Table 2 Accent 1" w:uiPriority="47"/>
-    <w:lsdException w:name="List Table 3 Accent 1" w:uiPriority="48"/>
-    <w:lsdException w:name="List Table 4 Accent 1" w:uiPriority="49"/>
-    <w:lsdException w:name="List Table 5 Dark Accent 1" w:uiPriority="50"/>
-    <w:lsdException w:name="List Table 6 Colorful Accent 1" w:uiPriority="51"/>
-    <w:lsdException w:name="List Table 7 Colorful Accent 1" w:uiPriority="52"/>
-    <w:lsdException w:name="List Table 1 Light Accent 2" w:uiPriority="46"/>
-    <w:lsdException w:name="List Table 2 Accent 2" w:uiPriority="47"/>
-    <w:lsdException w:name="List Table 3 Accent 2" w:uiPriority="48"/>
-    <w:lsdException w:name="List Table 4 Accent 2" w:uiPriority="49"/>
-    <w:lsdException w:name="List Table 5 Dark Accent 2" w:uiPriority="50"/>
-    <w:lsdException w:name="List Table 6 Colorful Accent 2" w:uiPriority="51"/>
-    <w:lsdException w:name="List Table 7 Colorful Accent 2" w:uiPriority="52"/>
-    <w:lsdException w:name="List Table 1 Light Accent 3" w:uiPriority="46"/>
-    <w:lsdException w:name="List Table 2 Accent 3" w:uiPriority="47"/>
-    <w:lsdException w:name="List Table 3 Accent 3" w:uiPriority="48"/>
-    <w:lsdException w:name="List Table 4 Accent 3" w:uiPriority="49"/>
-    <w:lsdException w:name="List Table 5 Dark Accent 3" w:uiPriority="50"/>
-    <w:lsdException w:name="List Table 6 Colorful Accent 3" w:uiPriority="51"/>
-    <w:lsdException w:name="List Table 7 Colorful Accent 3" w:uiPriority="52"/>
-    <w:lsdException w:name="List Table 1 Light Accent 4" w:uiPriority="46"/>
-    <w:lsdException w:name="List Table 2 Accent 4" w:uiPriority="47"/>
-    <w:lsdException w:name="List Table 3 Accent 4" w:uiPriority="48"/>
-    <w:lsdException w:name="List Table 4 Accent 4" w:uiPriority="49"/>
-    <w:lsdException w:name="List Table 5 Dark Accent 4" w:uiPriority="50"/>
-    <w:lsdException w:name="List Table 6 Colorful Accent 4" w:uiPriority="51"/>
-    <w:lsdException w:name="List Table 7 Colorful Accent 4" w:uiPriority="52"/>
-    <w:lsdException w:name="List Table 1 Light Accent 5" w:uiPriority="46"/>
-    <w:lsdException w:name="List Table 2 Accent 5" w:uiPriority="47"/>
-    <w:lsdException w:name="List Table 3 Accent 5" w:uiPriority="48"/>
-    <w:lsdException w:name="List Table 4 Accent 5" w:uiPriority="49"/>
-    <w:lsdException w:name="List Table 5 Dark Accent 5" w:uiPriority="50"/>
-    <w:lsdException w:name="List Table 6 Colorful Accent 5" w:uiPriority="51"/>
-    <w:lsdException w:name="List Table 7 Colorful Accent 5" w:uiPriority="52"/>
-    <w:lsdException w:name="List Table 1 Light Accent 6" w:uiPriority="46"/>
-    <w:lsdException w:name="List Table 2 Accent 6" w:uiPriority="47"/>
-    <w:lsdException w:name="List Table 3 Accent 6" w:uiPriority="48"/>
-    <w:lsdException w:name="List Table 4 Accent 6" w:uiPriority="49"/>
-    <w:lsdException w:name="List Table 5 Dark Accent 6" w:uiPriority="50"/>
-    <w:lsdException w:name="List Table 6 Colorful Accent 6" w:uiPriority="51"/>
-    <w:lsdException w:name="List Table 7 Colorful Accent 6" w:uiPriority="52"/>
+  <w:latentStyles w:defLockedState="0" w:defUIPriority="99" w:defSemiHidden="1" w:defUnhideWhenUsed="1" w:defQFormat="0" w:count="267">
+    <w:lsdException w:name="Normal" w:semiHidden="0" w:uiPriority="0" w:unhideWhenUsed="0" w:qFormat="1"/>
+    <w:lsdException w:name="heading 1" w:semiHidden="0" w:uiPriority="9" w:unhideWhenUsed="0" w:qFormat="1"/>
+    <w:lsdException w:name="heading 2" w:uiPriority="9" w:qFormat="1"/>
+    <w:lsdException w:name="heading 3" w:uiPriority="9" w:qFormat="1"/>
+    <w:lsdException w:name="heading 4" w:uiPriority="9" w:qFormat="1"/>
+    <w:lsdException w:name="heading 5" w:uiPriority="9" w:qFormat="1"/>
+    <w:lsdException w:name="heading 6" w:uiPriority="9" w:qFormat="1"/>
+    <w:lsdException w:name="heading 7" w:uiPriority="9" w:qFormat="1"/>
+    <w:lsdException w:name="heading 8" w:uiPriority="9" w:qFormat="1"/>
+    <w:lsdException w:name="heading 9" w:uiPriority="9" w:qFormat="1"/>
+    <w:lsdException w:name="toc 1" w:uiPriority="39"/>
+    <w:lsdException w:name="toc 2" w:uiPriority="39"/>
+    <w:lsdException w:name="toc 3" w:uiPriority="39"/>
+    <w:lsdException w:name="toc 4" w:uiPriority="39"/>
+    <w:lsdException w:name="toc 5" w:uiPriority="39"/>
+    <w:lsdException w:name="toc 6" w:uiPriority="39"/>
+    <w:lsdException w:name="toc 7" w:uiPriority="39"/>
+    <w:lsdException w:name="toc 8" w:uiPriority="39"/>
+    <w:lsdException w:name="toc 9" w:uiPriority="39"/>
+    <w:lsdException w:name="caption" w:uiPriority="35" w:qFormat="1"/>
+    <w:lsdException w:name="Title" w:semiHidden="0" w:uiPriority="10" w:unhideWhenUsed="0" w:qFormat="1"/>
+    <w:lsdException w:name="Default Paragraph Font" w:uiPriority="1"/>
+    <w:lsdException w:name="Subtitle" w:semiHidden="0" w:uiPriority="11" w:unhideWhenUsed="0" w:qFormat="1"/>
+    <w:lsdException w:name="Strong" w:semiHidden="0" w:uiPriority="22" w:unhideWhenUsed="0" w:qFormat="1"/>
+    <w:lsdException w:name="Emphasis" w:semiHidden="0" w:uiPriority="20" w:unhideWhenUsed="0" w:qFormat="1"/>
+    <w:lsdException w:name="Table Grid" w:semiHidden="0" w:uiPriority="39" w:unhideWhenUsed="0"/>
+    <w:lsdException w:name="Placeholder Text" w:unhideWhenUsed="0"/>
+    <w:lsdException w:name="No Spacing" w:semiHidden="0" w:uiPriority="1" w:unhideWhenUsed="0" w:qFormat="1"/>
+    <w:lsdException w:name="Light Shading" w:semiHidden="0" w:uiPriority="60" w:unhideWhenUsed="0"/>
+    <w:lsdException w:name="Light List" w:semiHidden="0" w:uiPriority="61" w:unhideWhenUsed="0"/>
+    <w:lsdException w:name="Light Grid" w:semiHidden="0" w:uiPriority="62" w:unhideWhenUsed="0"/>
+    <w:lsdException w:name="Medium Shading 1" w:semiHidden="0" w:uiPriority="63" w:unhideWhenUsed="0"/>
+    <w:lsdException w:name="Medium Shading 2" w:semiHidden="0" w:uiPriority="64" w:unhideWhenUsed="0"/>
+    <w:lsdException w:name="Medium List 1" w:semiHidden="0" w:uiPriority="65" w:unhideWhenUsed="0"/>
+    <w:lsdException w:name="Medium List 2" w:semiHidden="0" w:uiPriority="66" w:unhideWhenUsed="0"/>
+    <w:lsdException w:name="Medium Grid 1" w:semiHidden="0" w:uiPriority="67" w:unhideWhenUsed="0"/>
+    <w:lsdException w:name="Medium Grid 2" w:semiHidden="0" w:uiPriority="68" w:unhideWhenUsed="0"/>
+    <w:lsdException w:name="Medium Grid 3" w:semiHidden="0" w:uiPriority="69" w:unhideWhenUsed="0"/>
+    <w:lsdException w:name="Dark List" w:semiHidden="0" w:uiPriority="70" w:unhideWhenUsed="0"/>
+    <w:lsdException w:name="Colorful Shading" w:semiHidden="0" w:uiPriority="71" w:unhideWhenUsed="0"/>
+    <w:lsdException w:name="Colorful List" w:semiHidden="0" w:uiPriority="72" w:unhideWhenUsed="0"/>
+    <w:lsdException w:name="Colorful Grid" w:semiHidden="0" w:uiPriority="73" w:unhideWhenUsed="0"/>
+    <w:lsdException w:name="Light Shading Accent 1" w:semiHidden="0" w:uiPriority="60" w:unhideWhenUsed="0"/>
+    <w:lsdException w:name="Light List Accent 1" w:semiHidden="0" w:uiPriority="61" w:unhideWhenUsed="0"/>
+    <w:lsdException w:name="Light Grid Accent 1" w:semiHidden="0" w:uiPriority="62" w:unhideWhenUsed="0"/>
+    <w:lsdException w:name="Medium Shading 1 Accent 1" w:semiHidden="0" w:uiPriority="63" w:unhideWhenUsed="0"/>
+    <w:lsdException w:name="Medium Shading 2 Accent 1" w:semiHidden="0" w:uiPriority="64" w:unhideWhenUsed="0"/>
+    <w:lsdException w:name="Medium List 1 Accent 1" w:semiHidden="0" w:uiPriority="65" w:unhideWhenUsed="0"/>
+    <w:lsdException w:name="Revision" w:unhideWhenUsed="0"/>
+    <w:lsdException w:name="List Paragraph" w:semiHidden="0" w:uiPriority="34" w:unhideWhenUsed="0" w:qFormat="1"/>
+    <w:lsdException w:name="Quote" w:semiHidden="0" w:uiPriority="29" w:unhideWhenUsed="0" w:qFormat="1"/>
+    <w:lsdException w:name="Intense Quote" w:semiHidden="0" w:uiPriority="30" w:unhideWhenUsed="0" w:qFormat="1"/>
+    <w:lsdException w:name="Medium List 2 Accent 1" w:semiHidden="0" w:uiPriority="66" w:unhideWhenUsed="0"/>
+    <w:lsdException w:name="Medium Grid 1 Accent 1" w:semiHidden="0" w:uiPriority="67" w:unhideWhenUsed="0"/>
+    <w:lsdException w:name="Medium Grid 2 Accent 1" w:semiHidden="0" w:uiPriority="68" w:unhideWhenUsed="0"/>
+    <w:lsdException w:name="Medium Grid 3 Accent 1" w:semiHidden="0" w:uiPriority="69" w:unhideWhenUsed="0"/>
+    <w:lsdException w:name="Dark List Accent 1" w:semiHidden="0" w:uiPriority="70" w:unhideWhenUsed="0"/>
+    <w:lsdException w:name="Colorful Shading Accent 1" w:semiHidden="0" w:uiPriority="71" w:unhideWhenUsed="0"/>
+    <w:lsdException w:name="Colorful List Accent 1" w:semiHidden="0" w:uiPriority="72" w:unhideWhenUsed="0"/>
+    <w:lsdException w:name="Colorful Grid Accent 1" w:semiHidden="0" w:uiPriority="73" w:unhideWhenUsed="0"/>
+    <w:lsdException w:name="Light Shading Accent 2" w:semiHidden="0" w:uiPriority="60" w:unhideWhenUsed="0"/>
+    <w:lsdException w:name="Light List Accent 2" w:semiHidden="0" w:uiPriority="61" w:unhideWhenUsed="0"/>
+    <w:lsdException w:name="Light Grid Accent 2" w:semiHidden="0" w:uiPriority="62" w:unhideWhenUsed="0"/>
+    <w:lsdException w:name="Medium Shading 1 Accent 2" w:semiHidden="0" w:uiPriority="63" w:unhideWhenUsed="0"/>
+    <w:lsdException w:name="Medium Shading 2 Accent 2" w:semiHidden="0" w:uiPriority="64" w:unhideWhenUsed="0"/>
+    <w:lsdException w:name="Medium List 1 Accent 2" w:semiHidden="0" w:uiPriority="65" w:unhideWhenUsed="0"/>
+    <w:lsdException w:name="Medium List 2 Accent 2" w:semiHidden="0" w:uiPriority="66" w:unhideWhenUsed="0"/>
+    <w:lsdException w:name="Medium Grid 1 Accent 2" w:semiHidden="0" w:uiPriority="67" w:unhideWhenUsed="0"/>
+    <w:lsdException w:name="Medium Grid 2 Accent 2" w:semiHidden="0" w:uiPriority="68" w:unhideWhenUsed="0"/>
+    <w:lsdException w:name="Medium Grid 3 Accent 2" w:semiHidden="0" w:uiPriority="69" w:unhideWhenUsed="0"/>
+    <w:lsdException w:name="Dark List Accent 2" w:semiHidden="0" w:uiPriority="70" w:unhideWhenUsed="0"/>
+    <w:lsdException w:name="Colorful Shading Accent 2" w:semiHidden="0" w:uiPriority="71" w:unhideWhenUsed="0"/>
+    <w:lsdException w:name="Colorful List Accent 2" w:semiHidden="0" w:uiPriority="72" w:unhideWhenUsed="0"/>
+    <w:lsdException w:name="Colorful Grid Accent 2" w:semiHidden="0" w:uiPriority="73" w:unhideWhenUsed="0"/>
+    <w:lsdException w:name="Light Shading Accent 3" w:semiHidden="0" w:uiPriority="60" w:unhideWhenUsed="0"/>
+    <w:lsdException w:name="Light List Accent 3" w:semiHidden="0" w:uiPriority="61" w:unhideWhenUsed="0"/>
+    <w:lsdException w:name="Light Grid Accent 3" w:semiHidden="0" w:uiPriority="62" w:unhideWhenUsed="0"/>
+    <w:lsdException w:name="Medium Shading 1 Accent 3" w:semiHidden="0" w:uiPriority="63" w:unhideWhenUsed="0"/>
+    <w:lsdException w:name="Medium Shading 2 Accent 3" w:semiHidden="0" w:uiPriority="64" w:unhideWhenUsed="0"/>
+    <w:lsdException w:name="Medium List 1 Accent 3" w:semiHidden="0" w:uiPriority="65" w:unhideWhenUsed="0"/>
+    <w:lsdException w:name="Medium List 2 Accent 3" w:semiHidden="0" w:uiPriority="66" w:unhideWhenUsed="0"/>
+    <w:lsdException w:name="Medium Grid 1 Accent 3" w:semiHidden="0" w:uiPriority="67" w:unhideWhenUsed="0"/>
+    <w:lsdException w:name="Medium Grid 2 Accent 3" w:semiHidden="0" w:uiPriority="68" w:unhideWhenUsed="0"/>
+    <w:lsdException w:name="Medium Grid 3 Accent 3" w:semiHidden="0" w:uiPriority="69" w:unhideWhenUsed="0"/>
+    <w:lsdException w:name="Dark List Accent 3" w:semiHidden="0" w:uiPriority="70" w:unhideWhenUsed="0"/>
+    <w:lsdException w:name="Colorful Shading Accent 3" w:semiHidden="0" w:uiPriority="71" w:unhideWhenUsed="0"/>
+    <w:lsdException w:name="Colorful List Accent 3" w:semiHidden="0" w:uiPriority="72" w:unhideWhenUsed="0"/>
+    <w:lsdException w:name="Colorful Grid Accent 3" w:semiHidden="0" w:uiPriority="73" w:unhideWhenUsed="0"/>
+    <w:lsdException w:name="Light Shading Accent 4" w:semiHidden="0" w:uiPriority="60" w:unhideWhenUsed="0"/>
+    <w:lsdException w:name="Light List Accent 4" w:semiHidden="0" w:uiPriority="61" w:unhideWhenUsed="0"/>
+    <w:lsdException w:name="Light Grid Accent 4" w:semiHidden="0" w:uiPriority="62" w:unhideWhenUsed="0"/>
+    <w:lsdException w:name="Medium Shading 1 Accent 4" w:semiHidden="0" w:uiPriority="63" w:unhideWhenUsed="0"/>
+    <w:lsdException w:name="Medium Shading 2 Accent 4" w:semiHidden="0" w:uiPriority="64" w:unhideWhenUsed="0"/>
+    <w:lsdException w:name="Medium List 1 Accent 4" w:semiHidden="0" w:uiPriority="65" w:unhideWhenUsed="0"/>
+    <w:lsdException w:name="Medium List 2 Accent 4" w:semiHidden="0" w:uiPriority="66" w:unhideWhenUsed="0"/>
+    <w:lsdException w:name="Medium Grid 1 Accent 4" w:semiHidden="0" w:uiPriority="67" w:unhideWhenUsed="0"/>
+    <w:lsdException w:name="Medium Grid 2 Accent 4" w:semiHidden="0" w:uiPriority="68" w:unhideWhenUsed="0"/>
+    <w:lsdException w:name="Medium Grid 3 Accent 4" w:semiHidden="0" w:uiPriority="69" w:unhideWhenUsed="0"/>
+    <w:lsdException w:name="Dark List Accent 4" w:semiHidden="0" w:uiPriority="70" w:unhideWhenUsed="0"/>
+    <w:lsdException w:name="Colorful Shading Accent 4" w:semiHidden="0" w:uiPriority="71" w:unhideWhenUsed="0"/>
+    <w:lsdException w:name="Colorful List Accent 4" w:semiHidden="0" w:uiPriority="72" w:unhideWhenUsed="0"/>
+    <w:lsdException w:name="Colorful Grid Accent 4" w:semiHidden="0" w:uiPriority="73" w:unhideWhenUsed="0"/>
+    <w:lsdException w:name="Light Shading Accent 5" w:semiHidden="0" w:uiPriority="60" w:unhideWhenUsed="0"/>
+    <w:lsdException w:name="Light List Accent 5" w:semiHidden="0" w:uiPriority="61" w:unhideWhenUsed="0"/>
+    <w:lsdException w:name="Light Grid Accent 5" w:semiHidden="0" w:uiPriority="62" w:unhideWhenUsed="0"/>
+    <w:lsdException w:name="Medium Shading 1 Accent 5" w:semiHidden="0" w:uiPriority="63" w:unhideWhenUsed="0"/>
+    <w:lsdException w:name="Medium Shading 2 Accent 5" w:semiHidden="0" w:uiPriority="64" w:unhideWhenUsed="0"/>
+    <w:lsdException w:name="Medium List 1 Accent 5" w:semiHidden="0" w:uiPriority="65" w:unhideWhenUsed="0"/>
+    <w:lsdException w:name="Medium List 2 Accent 5" w:semiHidden="0" w:uiPriority="66" w:unhideWhenUsed="0"/>
+    <w:lsdException w:name="Medium Grid 1 Accent 5" w:semiHidden="0" w:uiPriority="67" w:unhideWhenUsed="0"/>
+    <w:lsdException w:name="Medium Grid 2 Accent 5" w:semiHidden="0" w:uiPriority="68" w:unhideWhenUsed="0"/>
+    <w:lsdException w:name="Medium Grid 3 Accent 5" w:semiHidden="0" w:uiPriority="69" w:unhideWhenUsed="0"/>
+    <w:lsdException w:name="Dark List Accent 5" w:semiHidden="0" w:uiPriority="70" w:unhideWhenUsed="0"/>
+    <w:lsdException w:name="Colorful Shading Accent 5" w:semiHidden="0" w:uiPriority="71" w:unhideWhenUsed="0"/>
+    <w:lsdException w:name="Colorful List Accent 5" w:semiHidden="0" w:uiPriority="72" w:unhideWhenUsed="0"/>
+    <w:lsdException w:name="Colorful Grid Accent 5" w:semiHidden="0" w:uiPriority="73" w:unhideWhenUsed="0"/>
+    <w:lsdException w:name="Light Shading Accent 6" w:semiHidden="0" w:uiPriority="60" w:unhideWhenUsed="0"/>
+    <w:lsdException w:name="Light List Accent 6" w:semiHidden="0" w:uiPriority="61" w:unhideWhenUsed="0"/>
+    <w:lsdException w:name="Light Grid Accent 6" w:semiHidden="0" w:uiPriority="62" w:unhideWhenUsed="0"/>
+    <w:lsdException w:name="Medium Shading 1 Accent 6" w:semiHidden="0" w:uiPriority="63" w:unhideWhenUsed="0"/>
+    <w:lsdException w:name="Medium Shading 2 Accent 6" w:semiHidden="0" w:uiPriority="64" w:unhideWhenUsed="0"/>
+    <w:lsdException w:name="Medium List 1 Accent 6" w:semiHidden="0" w:uiPriority="65" w:unhideWhenUsed="0"/>
+    <w:lsdException w:name="Medium List 2 Accent 6" w:semiHidden="0" w:uiPriority="66" w:unhideWhenUsed="0"/>
+    <w:lsdException w:name="Medium Grid 1 Accent 6" w:semiHidden="0" w:uiPriority="67" w:unhideWhenUsed="0"/>
+    <w:lsdException w:name="Medium Grid 2 Accent 6" w:semiHidden="0" w:uiPriority="68" w:unhideWhenUsed="0"/>
+    <w:lsdException w:name="Medium Grid 3 Accent 6" w:semiHidden="0" w:uiPriority="69" w:unhideWhenUsed="0"/>
+    <w:lsdException w:name="Dark List Accent 6" w:semiHidden="0" w:uiPriority="70" w:unhideWhenUsed="0"/>
+    <w:lsdException w:name="Colorful Shading Accent 6" w:semiHidden="0" w:uiPriority="71" w:unhideWhenUsed="0"/>
+    <w:lsdException w:name="Colorful List Accent 6" w:semiHidden="0" w:uiPriority="72" w:unhideWhenUsed="0"/>
+    <w:lsdException w:name="Colorful Grid Accent 6" w:semiHidden="0" w:uiPriority="73" w:unhideWhenUsed="0"/>
+    <w:lsdException w:name="Subtle Emphasis" w:semiHidden="0" w:uiPriority="19" w:unhideWhenUsed="0" w:qFormat="1"/>
+    <w:lsdException w:name="Intense Emphasis" w:semiHidden="0" w:uiPriority="21" w:unhideWhenUsed="0" w:qFormat="1"/>
+    <w:lsdException w:name="Subtle Reference" w:semiHidden="0" w:uiPriority="31" w:unhideWhenUsed="0" w:qFormat="1"/>
+    <w:lsdException w:name="Intense Reference" w:semiHidden="0" w:uiPriority="32" w:unhideWhenUsed="0" w:qFormat="1"/>
+    <w:lsdException w:name="Book Title" w:semiHidden="0" w:uiPriority="33" w:unhideWhenUsed="0" w:qFormat="1"/>
+    <w:lsdException w:name="Bibliography" w:uiPriority="37"/>
+    <w:lsdException w:name="TOC Heading" w:uiPriority="39" w:qFormat="1"/>
   </w:latentStyles>
-  <w:style w:type="paragraph" w:default="1" w:styleId="Normal">
+  <w:style w:type="paragraph" w:default="1" w:styleId="a">
     <w:name w:val="Normal"/>
     <w:qFormat/>
     <w:rsid w:val="00596DDB"/>
   </w:style>
-  <w:style w:type="character" w:default="1" w:styleId="DefaultParagraphFont">
+  <w:style w:type="character" w:default="1" w:styleId="a0">
     <w:name w:val="Default Paragraph Font"/>
     <w:uiPriority w:val="1"/>
     <w:semiHidden/>
     <w:unhideWhenUsed/>
   </w:style>
-  <w:style w:type="table" w:default="1" w:styleId="TableNormal">
+  <w:style w:type="table" w:default="1" w:styleId="a1">
     <w:name w:val="Normal Table"/>
     <w:uiPriority w:val="99"/>
     <w:semiHidden/>
     <w:unhideWhenUsed/>
+    <w:qFormat/>
     <w:tblPr>
       <w:tblInd w:w="0" w:type="dxa"/>
       <w:tblCellMar>
@@ -8341,7 +7999,7 @@
       </w:tblCellMar>
     </w:tblPr>
   </w:style>
-  <w:style w:type="numbering" w:default="1" w:styleId="NoList">
+  <w:style w:type="numbering" w:default="1" w:styleId="a2">
     <w:name w:val="No List"/>
     <w:uiPriority w:val="99"/>
     <w:semiHidden/>
@@ -8381,7 +8039,7 @@
 </file>
 
 <file path=word/glossary/webSettings.xml><?xml version="1.0" encoding="utf-8"?>
-<w:webSettings xmlns:mc="http://schemas.openxmlformats.org/markup-compatibility/2006" xmlns:r="http://schemas.openxmlformats.org/officeDocument/2006/relationships" xmlns:w="http://schemas.openxmlformats.org/wordprocessingml/2006/main" xmlns:w14="http://schemas.microsoft.com/office/word/2010/wordml" xmlns:w15="http://schemas.microsoft.com/office/word/2012/wordml" xmlns:w16se="http://schemas.microsoft.com/office/word/2015/wordml/symex" mc:Ignorable="w14 w15 w16se">
+<w:webSettings xmlns:r="http://schemas.openxmlformats.org/officeDocument/2006/relationships" xmlns:w="http://schemas.openxmlformats.org/wordprocessingml/2006/main">
   <w:optimizeForBrowser/>
   <w:allowPNG/>
 </w:webSettings>
@@ -8642,7 +8300,7 @@
   <a:extraClrSchemeLst/>
   <a:extLst>
     <a:ext uri="{05A4C25C-085E-4340-85A3-A5531E510DB2}">
-      <thm15:themeFamily xmlns:thm15="http://schemas.microsoft.com/office/thememl/2012/main" name="Office Theme" id="{62F939B6-93AF-4DB8-9C6B-D6C7DFDC589F}" vid="{4A3C46E8-61CC-4603-A589-7422A47A8E4A}"/>
+      <thm15:themeFamily xmlns:thm15="http://schemas.microsoft.com/office/thememl/2012/main" xmlns="" name="Office Theme" id="{62F939B6-93AF-4DB8-9C6B-D6C7DFDC589F}" vid="{4A3C46E8-61CC-4603-A589-7422A47A8E4A}"/>
     </a:ext>
   </a:extLst>
 </a:theme>
@@ -8653,7 +8311,7 @@
 </file>
 
 <file path=customXml/itemProps1.xml><?xml version="1.0" encoding="utf-8"?>
-<ds:datastoreItem xmlns:ds="http://schemas.openxmlformats.org/officeDocument/2006/customXml" ds:itemID="{4242B9A8-5540-498E-921E-4B21AF5662B3}">
+<ds:datastoreItem xmlns:ds="http://schemas.openxmlformats.org/officeDocument/2006/customXml" ds:itemID="{D4370E1D-65A8-4289-8057-E22DD5F87C15}">
   <ds:schemaRefs>
     <ds:schemaRef ds:uri="http://schemas.openxmlformats.org/officeDocument/2006/bibliography"/>
   </ds:schemaRefs>

</xml_diff>

<commit_message>
DD:Class diagram access modifiers
</commit_message>
<xml_diff>
--- a/Documents/Design Document/Document/DesignDocument.docx
+++ b/Documents/Design Document/Document/DesignDocument.docx
@@ -1,17 +1,16 @@
 
 <file path=word/document.xml><?xml version="1.0" encoding="utf-8"?>
-<w:document xmlns:ve="http://schemas.openxmlformats.org/markup-compatibility/2006" xmlns:o="urn:schemas-microsoft-com:office:office" xmlns:r="http://schemas.openxmlformats.org/officeDocument/2006/relationships" xmlns:m="http://schemas.openxmlformats.org/officeDocument/2006/math" xmlns:v="urn:schemas-microsoft-com:vml" xmlns:wp="http://schemas.openxmlformats.org/drawingml/2006/wordprocessingDrawing" xmlns:w10="urn:schemas-microsoft-com:office:word" xmlns:w="http://schemas.openxmlformats.org/wordprocessingml/2006/main" xmlns:wne="http://schemas.microsoft.com/office/word/2006/wordml">
+<w:document xmlns:wpc="http://schemas.microsoft.com/office/word/2010/wordprocessingCanvas" xmlns:mc="http://schemas.openxmlformats.org/markup-compatibility/2006" xmlns:o="urn:schemas-microsoft-com:office:office" xmlns:r="http://schemas.openxmlformats.org/officeDocument/2006/relationships" xmlns:m="http://schemas.openxmlformats.org/officeDocument/2006/math" xmlns:v="urn:schemas-microsoft-com:vml" xmlns:wp14="http://schemas.microsoft.com/office/word/2010/wordprocessingDrawing" xmlns:wp="http://schemas.openxmlformats.org/drawingml/2006/wordprocessingDrawing" xmlns:w10="urn:schemas-microsoft-com:office:word" xmlns:w="http://schemas.openxmlformats.org/wordprocessingml/2006/main" xmlns:w14="http://schemas.microsoft.com/office/word/2010/wordml" xmlns:wpg="http://schemas.microsoft.com/office/word/2010/wordprocessingGroup" xmlns:wpi="http://schemas.microsoft.com/office/word/2010/wordprocessingInk" xmlns:wne="http://schemas.microsoft.com/office/word/2006/wordml" xmlns:wps="http://schemas.microsoft.com/office/word/2010/wordprocessingShape" mc:Ignorable="w14 wp14">
   <w:body>
     <w:p>
       <w:pPr>
-        <w:pStyle w:val="a3"/>
+        <w:pStyle w:val="NoSpacing"/>
         <w:spacing w:before="1540" w:after="120"/>
         <w:jc w:val="center"/>
       </w:pPr>
       <w:r>
         <w:rPr>
           <w:noProof/>
-          <w:lang w:val="bg-BG" w:eastAsia="bg-BG"/>
         </w:rPr>
         <w:drawing>
           <wp:inline distT="0" distB="0" distL="0" distR="0">
@@ -29,7 +28,7 @@
                     <pic:cNvPicPr/>
                   </pic:nvPicPr>
                   <pic:blipFill>
-                    <a:blip r:embed="rId8" cstate="print">
+                    <a:blip r:embed="rId9" cstate="print">
                       <a:duotone>
                         <a:schemeClr val="accent1">
                           <a:shade val="45000"/>
@@ -39,7 +38,7 @@
                       </a:duotone>
                       <a:extLst>
                         <a:ext uri="{28A0092B-C50C-407E-A947-70E740481C1C}">
-                          <a14:useLocalDpi xmlns:a14="http://schemas.microsoft.com/office/drawing/2010/main" xmlns:wps="http://schemas.microsoft.com/office/word/2010/wordprocessingShape" xmlns:wpi="http://schemas.microsoft.com/office/word/2010/wordprocessingInk" xmlns:wpg="http://schemas.microsoft.com/office/word/2010/wordprocessingGroup" xmlns:w16se="http://schemas.microsoft.com/office/word/2015/wordml/symex" xmlns:w15="http://schemas.microsoft.com/office/word/2012/wordml" xmlns:w14="http://schemas.microsoft.com/office/word/2010/wordml" xmlns:w="http://schemas.openxmlformats.org/wordprocessingml/2006/main" xmlns:w10="urn:schemas-microsoft-com:office:word" xmlns:wp14="http://schemas.microsoft.com/office/word/2010/wordprocessingDrawing" xmlns:v="urn:schemas-microsoft-com:vml" xmlns:o="urn:schemas-microsoft-com:office:office" xmlns:mc="http://schemas.openxmlformats.org/markup-compatibility/2006" xmlns:cx="http://schemas.microsoft.com/office/drawing/2014/chartex" xmlns:wpc="http://schemas.microsoft.com/office/word/2010/wordprocessingCanvas" xmlns="" val="0"/>
+                          <a14:useLocalDpi xmlns:a14="http://schemas.microsoft.com/office/drawing/2010/main" val="0"/>
                         </a:ext>
                       </a:extLst>
                     </a:blip>
@@ -93,7 +92,7 @@
       <w:sdtContent>
         <w:p>
           <w:pPr>
-            <w:pStyle w:val="a3"/>
+            <w:pStyle w:val="NoSpacing"/>
             <w:pBdr>
               <w:top w:val="single" w:sz="6" w:space="6" w:color="5B9BD5" w:themeColor="accent1"/>
               <w:bottom w:val="single" w:sz="6" w:space="6" w:color="5B9BD5" w:themeColor="accent1"/>
@@ -131,10 +130,11 @@
         <w:dataBinding w:prefixMappings="xmlns:ns0='http://purl.org/dc/elements/1.1/' xmlns:ns1='http://schemas.openxmlformats.org/package/2006/metadata/core-properties' " w:xpath="/ns1:coreProperties[1]/ns0:subject[1]" w:storeItemID="{6C3C8BC8-F283-45AE-878A-BAB7291924A1}"/>
         <w:text/>
       </w:sdtPr>
+      <w:sdtEndPr/>
       <w:sdtContent>
         <w:p>
           <w:pPr>
-            <w:pStyle w:val="a3"/>
+            <w:pStyle w:val="NoSpacing"/>
             <w:spacing w:after="120"/>
             <w:jc w:val="center"/>
             <w:rPr>
@@ -154,14 +154,13 @@
     </w:sdt>
     <w:p>
       <w:pPr>
-        <w:pStyle w:val="a3"/>
+        <w:pStyle w:val="NoSpacing"/>
         <w:spacing w:before="480" w:after="120"/>
         <w:jc w:val="center"/>
       </w:pPr>
       <w:r>
         <w:rPr>
           <w:noProof/>
-          <w:lang w:val="bg-BG" w:eastAsia="bg-BG"/>
         </w:rPr>
         <w:drawing>
           <wp:inline distT="0" distB="0" distL="0" distR="0">
@@ -179,7 +178,7 @@
                     <pic:cNvPicPr/>
                   </pic:nvPicPr>
                   <pic:blipFill>
-                    <a:blip r:embed="rId9" cstate="print">
+                    <a:blip r:embed="rId10" cstate="print">
                       <a:duotone>
                         <a:schemeClr val="accent1">
                           <a:shade val="45000"/>
@@ -189,7 +188,7 @@
                       </a:duotone>
                       <a:extLst>
                         <a:ext uri="{28A0092B-C50C-407E-A947-70E740481C1C}">
-                          <a14:useLocalDpi xmlns:a14="http://schemas.microsoft.com/office/drawing/2010/main" xmlns:wps="http://schemas.microsoft.com/office/word/2010/wordprocessingShape" xmlns:wpi="http://schemas.microsoft.com/office/word/2010/wordprocessingInk" xmlns:wpg="http://schemas.microsoft.com/office/word/2010/wordprocessingGroup" xmlns:w16se="http://schemas.microsoft.com/office/word/2015/wordml/symex" xmlns:w15="http://schemas.microsoft.com/office/word/2012/wordml" xmlns:w14="http://schemas.microsoft.com/office/word/2010/wordml" xmlns:w="http://schemas.openxmlformats.org/wordprocessingml/2006/main" xmlns:w10="urn:schemas-microsoft-com:office:word" xmlns:wp14="http://schemas.microsoft.com/office/word/2010/wordprocessingDrawing" xmlns:v="urn:schemas-microsoft-com:vml" xmlns:o="urn:schemas-microsoft-com:office:office" xmlns:mc="http://schemas.openxmlformats.org/markup-compatibility/2006" xmlns:cx="http://schemas.microsoft.com/office/drawing/2014/chartex" xmlns:wpc="http://schemas.microsoft.com/office/word/2010/wordprocessingCanvas" xmlns="" val="0"/>
+                          <a14:useLocalDpi xmlns:a14="http://schemas.microsoft.com/office/drawing/2010/main" val="0"/>
                         </a:ext>
                       </a:extLst>
                     </a:blip>
@@ -233,7 +232,7 @@
               <w:txbxContent>
                 <w:p>
                   <w:pPr>
-                    <w:pStyle w:val="a3"/>
+                    <w:pStyle w:val="NoSpacing"/>
                     <w:jc w:val="center"/>
                     <w:rPr>
                       <w:caps/>
@@ -254,7 +253,7 @@
                 </w:p>
                 <w:p>
                   <w:pPr>
-                    <w:pStyle w:val="a3"/>
+                    <w:pStyle w:val="NoSpacing"/>
                     <w:jc w:val="center"/>
                     <w:rPr>
                       <w:caps/>
@@ -275,7 +274,7 @@
                 </w:p>
                 <w:p>
                   <w:pPr>
-                    <w:pStyle w:val="a3"/>
+                    <w:pStyle w:val="NoSpacing"/>
                     <w:jc w:val="center"/>
                     <w:rPr>
                       <w:caps/>
@@ -296,7 +295,7 @@
                 </w:p>
                 <w:p>
                   <w:pPr>
-                    <w:pStyle w:val="a3"/>
+                    <w:pStyle w:val="NoSpacing"/>
                     <w:jc w:val="center"/>
                     <w:rPr>
                       <w:caps/>
@@ -317,7 +316,7 @@
                 </w:p>
                 <w:p>
                   <w:pPr>
-                    <w:pStyle w:val="a3"/>
+                    <w:pStyle w:val="NoSpacing"/>
                     <w:jc w:val="center"/>
                     <w:rPr>
                       <w:caps/>
@@ -338,7 +337,7 @@
                 </w:p>
                 <w:p>
                   <w:pPr>
-                    <w:pStyle w:val="a3"/>
+                    <w:pStyle w:val="NoSpacing"/>
                     <w:jc w:val="center"/>
                     <w:rPr>
                       <w:color w:val="323E4F" w:themeColor="text2" w:themeShade="BF"/>
@@ -356,7 +355,7 @@
                 </w:p>
                 <w:p>
                   <w:pPr>
-                    <w:pStyle w:val="a3"/>
+                    <w:pStyle w:val="NoSpacing"/>
                     <w:jc w:val="center"/>
                     <w:rPr>
                       <w:color w:val="5B9BD5" w:themeColor="accent1"/>
@@ -419,7 +418,7 @@
       <w:sdtContent>
         <w:p>
           <w:pPr>
-            <w:pStyle w:val="a5"/>
+            <w:pStyle w:val="TOCHeading"/>
           </w:pPr>
           <w:r>
             <w:t>Table of Contents</w:t>
@@ -427,7 +426,7 @@
         </w:p>
         <w:p>
           <w:pPr>
-            <w:pStyle w:val="11"/>
+            <w:pStyle w:val="TOC1"/>
             <w:tabs>
               <w:tab w:val="right" w:leader="dot" w:pos="9350"/>
             </w:tabs>
@@ -449,7 +448,7 @@
           <w:hyperlink w:anchor="_Toc446414621" w:history="1">
             <w:r>
               <w:rPr>
-                <w:rStyle w:val="a6"/>
+                <w:rStyle w:val="Hyperlink"/>
                 <w:noProof/>
               </w:rPr>
               <w:t>Introduction</w:t>
@@ -506,7 +505,7 @@
         </w:p>
         <w:p>
           <w:pPr>
-            <w:pStyle w:val="11"/>
+            <w:pStyle w:val="TOC1"/>
             <w:tabs>
               <w:tab w:val="right" w:leader="dot" w:pos="9350"/>
             </w:tabs>
@@ -519,7 +518,7 @@
           <w:hyperlink w:anchor="_Toc446414622" w:history="1">
             <w:r>
               <w:rPr>
-                <w:rStyle w:val="a6"/>
+                <w:rStyle w:val="Hyperlink"/>
                 <w:noProof/>
               </w:rPr>
               <w:t>Class Diagram</w:t>
@@ -576,7 +575,7 @@
         </w:p>
         <w:p>
           <w:pPr>
-            <w:pStyle w:val="21"/>
+            <w:pStyle w:val="TOC2"/>
             <w:tabs>
               <w:tab w:val="right" w:leader="dot" w:pos="9350"/>
             </w:tabs>
@@ -588,7 +587,7 @@
           <w:hyperlink w:anchor="_Toc446414623" w:history="1">
             <w:r>
               <w:rPr>
-                <w:rStyle w:val="a6"/>
+                <w:rStyle w:val="Hyperlink"/>
                 <w:noProof/>
               </w:rPr>
               <w:t>Renderable inheritance overview</w:t>
@@ -645,7 +644,7 @@
         </w:p>
         <w:p>
           <w:pPr>
-            <w:pStyle w:val="21"/>
+            <w:pStyle w:val="TOC2"/>
             <w:tabs>
               <w:tab w:val="right" w:leader="dot" w:pos="9350"/>
             </w:tabs>
@@ -657,7 +656,7 @@
           <w:hyperlink w:anchor="_Toc446414624" w:history="1">
             <w:r>
               <w:rPr>
-                <w:rStyle w:val="a6"/>
+                <w:rStyle w:val="Hyperlink"/>
                 <w:noProof/>
               </w:rPr>
               <w:t>Component classes</w:t>
@@ -714,7 +713,7 @@
         </w:p>
         <w:p>
           <w:pPr>
-            <w:pStyle w:val="21"/>
+            <w:pStyle w:val="TOC2"/>
             <w:tabs>
               <w:tab w:val="right" w:leader="dot" w:pos="9350"/>
             </w:tabs>
@@ -726,7 +725,7 @@
           <w:hyperlink w:anchor="_Toc446414625" w:history="1">
             <w:r>
               <w:rPr>
-                <w:rStyle w:val="a6"/>
+                <w:rStyle w:val="Hyperlink"/>
                 <w:noProof/>
               </w:rPr>
               <w:t>Crossing classes</w:t>
@@ -783,7 +782,7 @@
         </w:p>
         <w:p>
           <w:pPr>
-            <w:pStyle w:val="21"/>
+            <w:pStyle w:val="TOC2"/>
             <w:tabs>
               <w:tab w:val="right" w:leader="dot" w:pos="9350"/>
             </w:tabs>
@@ -795,7 +794,7 @@
           <w:hyperlink w:anchor="_Toc446414626" w:history="1">
             <w:r>
               <w:rPr>
-                <w:rStyle w:val="a6"/>
+                <w:rStyle w:val="Hyperlink"/>
                 <w:noProof/>
               </w:rPr>
               <w:t>Simulation classes</w:t>
@@ -852,7 +851,7 @@
         </w:p>
         <w:p>
           <w:pPr>
-            <w:pStyle w:val="21"/>
+            <w:pStyle w:val="TOC2"/>
             <w:tabs>
               <w:tab w:val="right" w:leader="dot" w:pos="9350"/>
             </w:tabs>
@@ -864,7 +863,7 @@
           <w:hyperlink w:anchor="_Toc446414627" w:history="1">
             <w:r>
               <w:rPr>
-                <w:rStyle w:val="a6"/>
+                <w:rStyle w:val="Hyperlink"/>
                 <w:noProof/>
               </w:rPr>
               <w:t>Crossing container (Recycle bin and saved crossings)</w:t>
@@ -921,7 +920,7 @@
         </w:p>
         <w:p>
           <w:pPr>
-            <w:pStyle w:val="21"/>
+            <w:pStyle w:val="TOC2"/>
             <w:tabs>
               <w:tab w:val="right" w:leader="dot" w:pos="9350"/>
             </w:tabs>
@@ -933,7 +932,7 @@
           <w:hyperlink w:anchor="_Toc446414628" w:history="1">
             <w:r>
               <w:rPr>
-                <w:rStyle w:val="a6"/>
+                <w:rStyle w:val="Hyperlink"/>
                 <w:noProof/>
               </w:rPr>
               <w:t>Undo classes</w:t>
@@ -990,7 +989,7 @@
         </w:p>
         <w:p>
           <w:pPr>
-            <w:pStyle w:val="21"/>
+            <w:pStyle w:val="TOC2"/>
             <w:tabs>
               <w:tab w:val="right" w:leader="dot" w:pos="9350"/>
             </w:tabs>
@@ -1052,7 +1051,7 @@
         </w:p>
         <w:p>
           <w:pPr>
-            <w:pStyle w:val="21"/>
+            <w:pStyle w:val="TOC2"/>
             <w:tabs>
               <w:tab w:val="right" w:leader="dot" w:pos="9350"/>
             </w:tabs>
@@ -1064,7 +1063,7 @@
           <w:hyperlink w:anchor="_Toc446414630" w:history="1">
             <w:r>
               <w:rPr>
-                <w:rStyle w:val="a6"/>
+                <w:rStyle w:val="Hyperlink"/>
                 <w:noProof/>
               </w:rPr>
               <w:t>Traffic manager Grid and System state classes</w:t>
@@ -1121,7 +1120,7 @@
         </w:p>
         <w:p>
           <w:pPr>
-            <w:pStyle w:val="11"/>
+            <w:pStyle w:val="TOC1"/>
             <w:tabs>
               <w:tab w:val="right" w:leader="dot" w:pos="9350"/>
             </w:tabs>
@@ -1134,7 +1133,7 @@
           <w:hyperlink w:anchor="_Toc446414631" w:history="1">
             <w:r>
               <w:rPr>
-                <w:rStyle w:val="a6"/>
+                <w:rStyle w:val="Hyperlink"/>
                 <w:noProof/>
               </w:rPr>
               <w:t>Description of the classes and their members [early draft]</w:t>
@@ -1191,7 +1190,7 @@
         </w:p>
         <w:p>
           <w:pPr>
-            <w:pStyle w:val="11"/>
+            <w:pStyle w:val="TOC1"/>
             <w:tabs>
               <w:tab w:val="right" w:leader="dot" w:pos="9350"/>
             </w:tabs>
@@ -1204,7 +1203,7 @@
           <w:hyperlink w:anchor="_Toc446414632" w:history="1">
             <w:r>
               <w:rPr>
-                <w:rStyle w:val="a6"/>
+                <w:rStyle w:val="Hyperlink"/>
                 <w:noProof/>
               </w:rPr>
               <w:t>Sequence Diagrams</w:t>
@@ -1261,7 +1260,7 @@
         </w:p>
         <w:p>
           <w:pPr>
-            <w:pStyle w:val="21"/>
+            <w:pStyle w:val="TOC2"/>
             <w:tabs>
               <w:tab w:val="right" w:leader="dot" w:pos="9350"/>
             </w:tabs>
@@ -1273,7 +1272,7 @@
           <w:hyperlink w:anchor="_Toc446414633" w:history="1">
             <w:r>
               <w:rPr>
-                <w:rStyle w:val="a6"/>
+                <w:rStyle w:val="Hyperlink"/>
                 <w:noProof/>
               </w:rPr>
               <w:t>Select a crossing to place</w:t>
@@ -1330,7 +1329,7 @@
         </w:p>
         <w:p>
           <w:pPr>
-            <w:pStyle w:val="21"/>
+            <w:pStyle w:val="TOC2"/>
             <w:tabs>
               <w:tab w:val="right" w:leader="dot" w:pos="9350"/>
             </w:tabs>
@@ -1342,7 +1341,7 @@
           <w:hyperlink w:anchor="_Toc446414634" w:history="1">
             <w:r>
               <w:rPr>
-                <w:rStyle w:val="a6"/>
+                <w:rStyle w:val="Hyperlink"/>
                 <w:noProof/>
               </w:rPr>
               <w:t>Place a crossing</w:t>
@@ -1399,7 +1398,7 @@
         </w:p>
         <w:p>
           <w:pPr>
-            <w:pStyle w:val="21"/>
+            <w:pStyle w:val="TOC2"/>
             <w:tabs>
               <w:tab w:val="right" w:leader="dot" w:pos="9350"/>
             </w:tabs>
@@ -1411,7 +1410,7 @@
           <w:hyperlink w:anchor="_Toc446414635" w:history="1">
             <w:r>
               <w:rPr>
-                <w:rStyle w:val="a6"/>
+                <w:rStyle w:val="Hyperlink"/>
                 <w:noProof/>
               </w:rPr>
               <w:t>Remove a crossing</w:t>
@@ -1468,7 +1467,7 @@
         </w:p>
         <w:p>
           <w:pPr>
-            <w:pStyle w:val="21"/>
+            <w:pStyle w:val="TOC2"/>
             <w:tabs>
               <w:tab w:val="right" w:leader="dot" w:pos="9350"/>
             </w:tabs>
@@ -1480,7 +1479,7 @@
           <w:hyperlink w:anchor="_Toc446414636" w:history="1">
             <w:r>
               <w:rPr>
-                <w:rStyle w:val="a6"/>
+                <w:rStyle w:val="Hyperlink"/>
                 <w:noProof/>
               </w:rPr>
               <w:t>Create a simulation</w:t>
@@ -1537,7 +1536,7 @@
         </w:p>
         <w:p>
           <w:pPr>
-            <w:pStyle w:val="21"/>
+            <w:pStyle w:val="TOC2"/>
             <w:tabs>
               <w:tab w:val="right" w:leader="dot" w:pos="9350"/>
             </w:tabs>
@@ -1549,7 +1548,7 @@
           <w:hyperlink w:anchor="_Toc446414637" w:history="1">
             <w:r>
               <w:rPr>
-                <w:rStyle w:val="a6"/>
+                <w:rStyle w:val="Hyperlink"/>
                 <w:noProof/>
               </w:rPr>
               <w:t>Save a simulation</w:t>
@@ -1606,7 +1605,7 @@
         </w:p>
         <w:p>
           <w:pPr>
-            <w:pStyle w:val="21"/>
+            <w:pStyle w:val="TOC2"/>
             <w:tabs>
               <w:tab w:val="right" w:leader="dot" w:pos="9350"/>
             </w:tabs>
@@ -1618,7 +1617,7 @@
           <w:hyperlink w:anchor="_Toc446414638" w:history="1">
             <w:r>
               <w:rPr>
-                <w:rStyle w:val="a6"/>
+                <w:rStyle w:val="Hyperlink"/>
                 <w:noProof/>
               </w:rPr>
               <w:t>Load a simulation</w:t>
@@ -1675,7 +1674,7 @@
         </w:p>
         <w:p>
           <w:pPr>
-            <w:pStyle w:val="21"/>
+            <w:pStyle w:val="TOC2"/>
             <w:tabs>
               <w:tab w:val="right" w:leader="dot" w:pos="9350"/>
             </w:tabs>
@@ -1687,7 +1686,7 @@
           <w:hyperlink w:anchor="_Toc446414639" w:history="1">
             <w:r>
               <w:rPr>
-                <w:rStyle w:val="a6"/>
+                <w:rStyle w:val="Hyperlink"/>
                 <w:noProof/>
               </w:rPr>
               <w:t>Edit a road traffic flow</w:t>
@@ -1744,7 +1743,7 @@
         </w:p>
         <w:p>
           <w:pPr>
-            <w:pStyle w:val="21"/>
+            <w:pStyle w:val="TOC2"/>
             <w:tabs>
               <w:tab w:val="right" w:leader="dot" w:pos="9350"/>
             </w:tabs>
@@ -1756,7 +1755,7 @@
           <w:hyperlink w:anchor="_Toc446414640" w:history="1">
             <w:r>
               <w:rPr>
-                <w:rStyle w:val="a6"/>
+                <w:rStyle w:val="Hyperlink"/>
                 <w:noProof/>
               </w:rPr>
               <w:t>Start a simulation</w:t>
@@ -1813,7 +1812,7 @@
         </w:p>
         <w:p>
           <w:pPr>
-            <w:pStyle w:val="21"/>
+            <w:pStyle w:val="TOC2"/>
             <w:tabs>
               <w:tab w:val="right" w:leader="dot" w:pos="9350"/>
             </w:tabs>
@@ -1825,7 +1824,7 @@
           <w:hyperlink w:anchor="_Toc446414641" w:history="1">
             <w:r>
               <w:rPr>
-                <w:rStyle w:val="a6"/>
+                <w:rStyle w:val="Hyperlink"/>
                 <w:noProof/>
               </w:rPr>
               <w:t>Stop a simulation</w:t>
@@ -1882,7 +1881,7 @@
         </w:p>
         <w:p>
           <w:pPr>
-            <w:pStyle w:val="21"/>
+            <w:pStyle w:val="TOC2"/>
             <w:tabs>
               <w:tab w:val="right" w:leader="dot" w:pos="9350"/>
             </w:tabs>
@@ -1894,7 +1893,7 @@
           <w:hyperlink w:anchor="_Toc446414642" w:history="1">
             <w:r>
               <w:rPr>
-                <w:rStyle w:val="a6"/>
+                <w:rStyle w:val="Hyperlink"/>
                 <w:noProof/>
               </w:rPr>
               <w:t>Pause a simulation</w:t>
@@ -1951,7 +1950,7 @@
         </w:p>
         <w:p>
           <w:pPr>
-            <w:pStyle w:val="21"/>
+            <w:pStyle w:val="TOC2"/>
             <w:tabs>
               <w:tab w:val="right" w:leader="dot" w:pos="9350"/>
             </w:tabs>
@@ -1963,7 +1962,7 @@
           <w:hyperlink w:anchor="_Toc446414643" w:history="1">
             <w:r>
               <w:rPr>
-                <w:rStyle w:val="a6"/>
+                <w:rStyle w:val="Hyperlink"/>
                 <w:noProof/>
               </w:rPr>
               <w:t>Restart a simulation</w:t>
@@ -2020,7 +2019,7 @@
         </w:p>
         <w:p>
           <w:pPr>
-            <w:pStyle w:val="21"/>
+            <w:pStyle w:val="TOC2"/>
             <w:tabs>
               <w:tab w:val="right" w:leader="dot" w:pos="9350"/>
             </w:tabs>
@@ -2032,7 +2031,7 @@
           <w:hyperlink w:anchor="_Toc446414644" w:history="1">
             <w:r>
               <w:rPr>
-                <w:rStyle w:val="a6"/>
+                <w:rStyle w:val="Hyperlink"/>
                 <w:noProof/>
               </w:rPr>
               <w:t>Undo an action</w:t>
@@ -2089,7 +2088,7 @@
         </w:p>
         <w:p>
           <w:pPr>
-            <w:pStyle w:val="21"/>
+            <w:pStyle w:val="TOC2"/>
             <w:tabs>
               <w:tab w:val="right" w:leader="dot" w:pos="9350"/>
             </w:tabs>
@@ -2101,7 +2100,7 @@
           <w:hyperlink w:anchor="_Toc446414645" w:history="1">
             <w:r>
               <w:rPr>
-                <w:rStyle w:val="a6"/>
+                <w:rStyle w:val="Hyperlink"/>
                 <w:noProof/>
               </w:rPr>
               <w:t>Redo an action</w:t>
@@ -2158,7 +2157,7 @@
         </w:p>
         <w:p>
           <w:pPr>
-            <w:pStyle w:val="21"/>
+            <w:pStyle w:val="TOC2"/>
             <w:tabs>
               <w:tab w:val="right" w:leader="dot" w:pos="9350"/>
             </w:tabs>
@@ -2170,7 +2169,7 @@
           <w:hyperlink w:anchor="_Toc446414646" w:history="1">
             <w:r>
               <w:rPr>
-                <w:rStyle w:val="a6"/>
+                <w:rStyle w:val="Hyperlink"/>
                 <w:noProof/>
               </w:rPr>
               <w:t>Save simulation results</w:t>
@@ -2227,7 +2226,7 @@
         </w:p>
         <w:p>
           <w:pPr>
-            <w:pStyle w:val="21"/>
+            <w:pStyle w:val="TOC2"/>
             <w:tabs>
               <w:tab w:val="right" w:leader="dot" w:pos="9350"/>
             </w:tabs>
@@ -2239,7 +2238,7 @@
           <w:hyperlink w:anchor="_Toc446414647" w:history="1">
             <w:r>
               <w:rPr>
-                <w:rStyle w:val="a6"/>
+                <w:rStyle w:val="Hyperlink"/>
                 <w:noProof/>
               </w:rPr>
               <w:t>Show the help window</w:t>
@@ -2296,7 +2295,7 @@
         </w:p>
         <w:p>
           <w:pPr>
-            <w:pStyle w:val="21"/>
+            <w:pStyle w:val="TOC2"/>
             <w:tabs>
               <w:tab w:val="right" w:leader="dot" w:pos="9350"/>
             </w:tabs>
@@ -2308,7 +2307,7 @@
           <w:hyperlink w:anchor="_Toc446414648" w:history="1">
             <w:r>
               <w:rPr>
-                <w:rStyle w:val="a6"/>
+                <w:rStyle w:val="Hyperlink"/>
                 <w:noProof/>
               </w:rPr>
               <w:t>Exit application</w:t>
@@ -2365,7 +2364,7 @@
         </w:p>
         <w:p>
           <w:pPr>
-            <w:pStyle w:val="21"/>
+            <w:pStyle w:val="TOC2"/>
             <w:tabs>
               <w:tab w:val="right" w:leader="dot" w:pos="9350"/>
             </w:tabs>
@@ -2377,7 +2376,7 @@
           <w:hyperlink w:anchor="_Toc446414649" w:history="1">
             <w:r>
               <w:rPr>
-                <w:rStyle w:val="a6"/>
+                <w:rStyle w:val="Hyperlink"/>
                 <w:noProof/>
               </w:rPr>
               <w:t>Override simulation</w:t>
@@ -2434,7 +2433,7 @@
         </w:p>
         <w:p>
           <w:pPr>
-            <w:pStyle w:val="21"/>
+            <w:pStyle w:val="TOC2"/>
             <w:tabs>
               <w:tab w:val="right" w:leader="dot" w:pos="9350"/>
             </w:tabs>
@@ -2446,7 +2445,7 @@
           <w:hyperlink w:anchor="_Toc446414650" w:history="1">
             <w:r>
               <w:rPr>
-                <w:rStyle w:val="a6"/>
+                <w:rStyle w:val="Hyperlink"/>
                 <w:noProof/>
               </w:rPr>
               <w:t>Show simulation result</w:t>
@@ -2503,7 +2502,7 @@
         </w:p>
         <w:p>
           <w:pPr>
-            <w:pStyle w:val="21"/>
+            <w:pStyle w:val="TOC2"/>
             <w:tabs>
               <w:tab w:val="right" w:leader="dot" w:pos="9350"/>
             </w:tabs>
@@ -2515,7 +2514,7 @@
           <w:hyperlink w:anchor="_Toc446414651" w:history="1">
             <w:r>
               <w:rPr>
-                <w:rStyle w:val="a6"/>
+                <w:rStyle w:val="Hyperlink"/>
                 <w:noProof/>
               </w:rPr>
               <w:t>Select crossing’s component to make changes</w:t>
@@ -2572,7 +2571,7 @@
         </w:p>
         <w:p>
           <w:pPr>
-            <w:pStyle w:val="21"/>
+            <w:pStyle w:val="TOC2"/>
             <w:tabs>
               <w:tab w:val="right" w:leader="dot" w:pos="9350"/>
             </w:tabs>
@@ -2584,7 +2583,7 @@
           <w:hyperlink w:anchor="_Toc446414652" w:history="1">
             <w:r>
               <w:rPr>
-                <w:rStyle w:val="a6"/>
+                <w:rStyle w:val="Hyperlink"/>
                 <w:noProof/>
               </w:rPr>
               <w:t>Set current active crossing</w:t>
@@ -2641,7 +2640,7 @@
         </w:p>
         <w:p>
           <w:pPr>
-            <w:pStyle w:val="21"/>
+            <w:pStyle w:val="TOC2"/>
             <w:tabs>
               <w:tab w:val="right" w:leader="dot" w:pos="9350"/>
             </w:tabs>
@@ -2653,7 +2652,7 @@
           <w:hyperlink w:anchor="_Toc446414653" w:history="1">
             <w:r>
               <w:rPr>
-                <w:rStyle w:val="a6"/>
+                <w:rStyle w:val="Hyperlink"/>
                 <w:noProof/>
               </w:rPr>
               <w:t>Start simulating pedestrians</w:t>
@@ -2710,7 +2709,7 @@
         </w:p>
         <w:p>
           <w:pPr>
-            <w:pStyle w:val="21"/>
+            <w:pStyle w:val="TOC2"/>
             <w:tabs>
               <w:tab w:val="right" w:leader="dot" w:pos="9350"/>
             </w:tabs>
@@ -2722,7 +2721,7 @@
           <w:hyperlink w:anchor="_Toc446414654" w:history="1">
             <w:r>
               <w:rPr>
-                <w:rStyle w:val="a6"/>
+                <w:rStyle w:val="Hyperlink"/>
                 <w:noProof/>
               </w:rPr>
               <w:t>Access “Saved” crossing</w:t>
@@ -2779,7 +2778,7 @@
         </w:p>
         <w:p>
           <w:pPr>
-            <w:pStyle w:val="21"/>
+            <w:pStyle w:val="TOC2"/>
             <w:tabs>
               <w:tab w:val="right" w:leader="dot" w:pos="9350"/>
             </w:tabs>
@@ -2791,7 +2790,7 @@
           <w:hyperlink w:anchor="_Toc446414655" w:history="1">
             <w:r>
               <w:rPr>
-                <w:rStyle w:val="a6"/>
+                <w:rStyle w:val="Hyperlink"/>
                 <w:noProof/>
               </w:rPr>
               <w:t>Access “Removed” crossings</w:t>
@@ -2848,7 +2847,7 @@
         </w:p>
         <w:p>
           <w:pPr>
-            <w:pStyle w:val="21"/>
+            <w:pStyle w:val="TOC2"/>
             <w:tabs>
               <w:tab w:val="right" w:leader="dot" w:pos="9350"/>
             </w:tabs>
@@ -2860,7 +2859,7 @@
           <w:hyperlink w:anchor="_Toc446414656" w:history="1">
             <w:r>
               <w:rPr>
-                <w:rStyle w:val="a6"/>
+                <w:rStyle w:val="Hyperlink"/>
                 <w:noProof/>
               </w:rPr>
               <w:t>Empty the recycle bin</w:t>
@@ -2974,24 +2973,21 @@
       <w:bookmarkStart w:id="0" w:name="_Toc436994154"/>
     </w:p>
     <w:p/>
-    <w:p>
-      <w:bookmarkStart w:id="1" w:name="_GoBack"/>
+    <w:p/>
+    <w:p>
+      <w:pPr>
+        <w:pStyle w:val="Heading1"/>
+        <w:ind w:left="432" w:hanging="432"/>
+      </w:pPr>
+      <w:bookmarkStart w:id="1" w:name="_Toc446414621"/>
+      <w:r>
+        <w:t>Intr</w:t>
+      </w:r>
+      <w:r>
+        <w:t>oduction</w:t>
+      </w:r>
+      <w:bookmarkEnd w:id="0"/>
       <w:bookmarkEnd w:id="1"/>
-    </w:p>
-    <w:p>
-      <w:pPr>
-        <w:pStyle w:val="1"/>
-        <w:ind w:left="432" w:hanging="432"/>
-      </w:pPr>
-      <w:bookmarkStart w:id="2" w:name="_Toc446414621"/>
-      <w:r>
-        <w:t>Intr</w:t>
-      </w:r>
-      <w:r>
-        <w:t>oduction</w:t>
-      </w:r>
-      <w:bookmarkEnd w:id="0"/>
-      <w:bookmarkEnd w:id="2"/>
     </w:p>
     <w:p/>
     <w:p>
@@ -3110,7 +3106,7 @@
     </w:p>
     <w:p>
       <w:pPr>
-        <w:pStyle w:val="aff3"/>
+        <w:pStyle w:val="NormalWeb"/>
         <w:spacing w:before="0" w:beforeAutospacing="0" w:after="240" w:afterAutospacing="0" w:line="360" w:lineRule="atLeast"/>
         <w:ind w:left="48" w:right="48" w:firstLine="672"/>
         <w:jc w:val="both"/>
@@ -3142,7 +3138,7 @@
     </w:p>
     <w:p>
       <w:pPr>
-        <w:pStyle w:val="aff3"/>
+        <w:pStyle w:val="NormalWeb"/>
         <w:spacing w:before="0" w:beforeAutospacing="0" w:after="240" w:afterAutospacing="0" w:line="360" w:lineRule="atLeast"/>
         <w:ind w:left="48" w:right="48" w:firstLine="672"/>
         <w:jc w:val="both"/>
@@ -3183,7 +3179,7 @@
     </w:p>
     <w:p>
       <w:pPr>
-        <w:pStyle w:val="ab"/>
+        <w:pStyle w:val="ListParagraph"/>
         <w:numPr>
           <w:ilvl w:val="0"/>
           <w:numId w:val="1"/>
@@ -3346,30 +3342,56 @@
     </w:p>
     <w:p>
       <w:pPr>
-        <w:pStyle w:val="1"/>
-      </w:pPr>
-      <w:bookmarkStart w:id="3" w:name="_Toc446414622"/>
+        <w:ind w:firstLine="720"/>
+        <w:rPr>
+          <w:rFonts w:ascii="Arial" w:hAnsi="Arial" w:cs="Arial"/>
+          <w:sz w:val="22"/>
+          <w:szCs w:val="22"/>
+        </w:rPr>
+      </w:pPr>
+    </w:p>
+    <w:p>
+      <w:pPr>
+        <w:pStyle w:val="Heading1"/>
+      </w:pPr>
+      <w:bookmarkStart w:id="2" w:name="_Toc446414622"/>
       <w:r>
         <w:lastRenderedPageBreak/>
         <w:t>Class Diagram</w:t>
       </w:r>
-      <w:bookmarkEnd w:id="3"/>
+      <w:bookmarkEnd w:id="2"/>
       <w:r>
         <w:t xml:space="preserve"> </w:t>
       </w:r>
     </w:p>
     <w:p>
       <w:pPr>
-        <w:pStyle w:val="2"/>
-      </w:pPr>
-      <w:bookmarkStart w:id="4" w:name="_Toc446414623"/>
-      <w:r>
-        <w:rPr>
-          <w:noProof/>
-          <w:lang w:val="bg-BG" w:eastAsia="bg-BG"/>
+        <w:rPr>
+          <w:rFonts w:ascii="Arial" w:hAnsi="Arial" w:cs="Arial"/>
+          <w:sz w:val="22"/>
+          <w:szCs w:val="22"/>
+        </w:rPr>
+      </w:pPr>
+      <w:bookmarkStart w:id="3" w:name="_Toc446414623"/>
+      <w:r>
+        <w:rPr>
+          <w:rFonts w:ascii="Arial" w:hAnsi="Arial" w:cs="Arial"/>
+          <w:sz w:val="22"/>
+          <w:szCs w:val="22"/>
+        </w:rPr>
+        <w:t>Note: All properties, fields, methods are Public unless otherwise specified</w:t>
+      </w:r>
+    </w:p>
+    <w:p>
+      <w:pPr>
+        <w:pStyle w:val="Heading2"/>
+      </w:pPr>
+      <w:r>
+        <w:rPr>
+          <w:noProof/>
         </w:rPr>
         <w:drawing>
-          <wp:anchor distT="0" distB="0" distL="114300" distR="114300" simplePos="0" relativeHeight="251649536" behindDoc="1" locked="0" layoutInCell="1" allowOverlap="1">
+          <wp:anchor distT="0" distB="0" distL="114300" distR="114300" simplePos="0" relativeHeight="251649536" behindDoc="1" locked="0" layoutInCell="1" allowOverlap="1" wp14:anchorId="083C97E3" wp14:editId="179B9617">
             <wp:simplePos x="0" y="0"/>
             <wp:positionH relativeFrom="column">
               <wp:posOffset>-274320</wp:posOffset>
@@ -3402,7 +3424,7 @@
                     </pic:cNvPicPr>
                   </pic:nvPicPr>
                   <pic:blipFill>
-                    <a:blip r:embed="rId10" cstate="print"/>
+                    <a:blip r:embed="rId11" cstate="print"/>
                     <a:stretch>
                       <a:fillRect/>
                     </a:stretch>
@@ -3437,23 +3459,22 @@
       <w:r>
         <w:t xml:space="preserve"> inheritance overview</w:t>
       </w:r>
+      <w:bookmarkEnd w:id="3"/>
+    </w:p>
+    <w:p>
+      <w:pPr>
+        <w:pStyle w:val="Heading2"/>
+      </w:pPr>
+      <w:bookmarkStart w:id="4" w:name="_Toc446414624"/>
+      <w:r>
+        <w:t>Component classes</w:t>
+      </w:r>
       <w:bookmarkEnd w:id="4"/>
     </w:p>
     <w:p>
-      <w:pPr>
-        <w:pStyle w:val="2"/>
-      </w:pPr>
-      <w:bookmarkStart w:id="5" w:name="_Toc446414624"/>
-      <w:r>
-        <w:t>Component classes</w:t>
-      </w:r>
-      <w:bookmarkEnd w:id="5"/>
-    </w:p>
-    <w:p>
-      <w:r>
-        <w:rPr>
-          <w:noProof/>
-          <w:lang w:val="bg-BG" w:eastAsia="bg-BG"/>
+      <w:r>
+        <w:rPr>
+          <w:noProof/>
         </w:rPr>
         <w:drawing>
           <wp:anchor distT="0" distB="0" distL="114300" distR="114300" simplePos="0" relativeHeight="251652608" behindDoc="1" locked="0" layoutInCell="1" allowOverlap="1">
@@ -3489,7 +3510,7 @@
                     </pic:cNvPicPr>
                   </pic:nvPicPr>
                   <pic:blipFill>
-                    <a:blip r:embed="rId11" cstate="print"/>
+                    <a:blip r:embed="rId12" cstate="print"/>
                     <a:stretch>
                       <a:fillRect/>
                     </a:stretch>
@@ -3522,23 +3543,22 @@
     </w:p>
     <w:p>
       <w:pPr>
-        <w:pStyle w:val="2"/>
-      </w:pPr>
-      <w:bookmarkStart w:id="6" w:name="_Toc446414625"/>
+        <w:pStyle w:val="Heading2"/>
+      </w:pPr>
+      <w:bookmarkStart w:id="5" w:name="_Toc446414625"/>
       <w:r>
         <w:lastRenderedPageBreak/>
         <w:t>Crossing classes</w:t>
       </w:r>
-      <w:bookmarkEnd w:id="6"/>
-    </w:p>
-    <w:p>
-      <w:r>
-        <w:rPr>
-          <w:noProof/>
-          <w:lang w:val="bg-BG" w:eastAsia="bg-BG"/>
+      <w:bookmarkEnd w:id="5"/>
+    </w:p>
+    <w:p>
+      <w:r>
+        <w:rPr>
+          <w:noProof/>
         </w:rPr>
         <w:drawing>
-          <wp:anchor distT="0" distB="0" distL="114300" distR="114300" simplePos="0" relativeHeight="251655680" behindDoc="1" locked="0" layoutInCell="1" allowOverlap="1">
+          <wp:anchor distT="0" distB="0" distL="114300" distR="114300" simplePos="0" relativeHeight="251655680" behindDoc="1" locked="0" layoutInCell="1" allowOverlap="1" wp14:anchorId="1EC1E645" wp14:editId="0FABB6D1">
             <wp:simplePos x="0" y="0"/>
             <wp:positionH relativeFrom="column">
               <wp:posOffset>-895350</wp:posOffset>
@@ -3571,7 +3591,7 @@
                     </pic:cNvPicPr>
                   </pic:nvPicPr>
                   <pic:blipFill>
-                    <a:blip r:embed="rId12" cstate="print"/>
+                    <a:blip r:embed="rId13" cstate="print"/>
                     <a:stretch>
                       <a:fillRect/>
                     </a:stretch>
@@ -3604,48 +3624,47 @@
     </w:p>
     <w:p>
       <w:pPr>
-        <w:pStyle w:val="2"/>
-      </w:pPr>
-      <w:bookmarkStart w:id="7" w:name="_Toc446414626"/>
+        <w:pStyle w:val="Heading2"/>
+      </w:pPr>
+      <w:bookmarkStart w:id="6" w:name="_Toc446414626"/>
       <w:r>
         <w:lastRenderedPageBreak/>
         <w:t>Simulation classes</w:t>
       </w:r>
-      <w:bookmarkEnd w:id="7"/>
-    </w:p>
-    <w:p/>
-    <w:p>
-      <w:pPr>
-        <w:rPr>
-          <w:noProof/>
-        </w:rPr>
-      </w:pPr>
-      <w:r>
-        <w:rPr>
-          <w:noProof/>
-          <w:lang w:val="bg-BG" w:eastAsia="bg-BG"/>
+      <w:bookmarkEnd w:id="6"/>
+    </w:p>
+    <w:p/>
+    <w:p>
+      <w:pPr>
+        <w:rPr>
+          <w:noProof/>
+        </w:rPr>
+      </w:pPr>
+      <w:r>
+        <w:rPr>
+          <w:noProof/>
         </w:rPr>
         <w:drawing>
           <wp:anchor distT="0" distB="0" distL="114300" distR="114300" simplePos="0" relativeHeight="251658752" behindDoc="1" locked="0" layoutInCell="1" allowOverlap="1">
             <wp:simplePos x="0" y="0"/>
             <wp:positionH relativeFrom="column">
-              <wp:posOffset>-860425</wp:posOffset>
+              <wp:posOffset>-866775</wp:posOffset>
             </wp:positionH>
             <wp:positionV relativeFrom="paragraph">
-              <wp:posOffset>77470</wp:posOffset>
+              <wp:posOffset>81280</wp:posOffset>
             </wp:positionV>
-            <wp:extent cx="5885815" cy="6819900"/>
-            <wp:effectExtent l="19050" t="0" r="635" b="0"/>
+            <wp:extent cx="5885815" cy="6819265"/>
+            <wp:effectExtent l="0" t="0" r="0" b="0"/>
             <wp:wrapTight wrapText="bothSides">
               <wp:wrapPolygon edited="0">
-                <wp:start x="-70" y="0"/>
-                <wp:lineTo x="-70" y="21540"/>
-                <wp:lineTo x="21602" y="21540"/>
-                <wp:lineTo x="21602" y="0"/>
-                <wp:lineTo x="-70" y="0"/>
+                <wp:start x="0" y="0"/>
+                <wp:lineTo x="0" y="21542"/>
+                <wp:lineTo x="21532" y="21542"/>
+                <wp:lineTo x="21532" y="0"/>
+                <wp:lineTo x="0" y="0"/>
               </wp:wrapPolygon>
             </wp:wrapTight>
-            <wp:docPr id="11" name="Картина 11" descr="C:\Users\user\Desktop\ProCP\Simulation.JPG"/>
+            <wp:docPr id="11" name="Картина 11"/>
             <wp:cNvGraphicFramePr>
               <a:graphicFrameLocks xmlns:a="http://schemas.openxmlformats.org/drawingml/2006/main" noChangeAspect="1"/>
             </wp:cNvGraphicFramePr>
@@ -3659,7 +3678,13 @@
                     </pic:cNvPicPr>
                   </pic:nvPicPr>
                   <pic:blipFill>
-                    <a:blip r:embed="rId13" cstate="print"/>
+                    <a:blip r:embed="rId14">
+                      <a:extLst>
+                        <a:ext uri="{28A0092B-C50C-407E-A947-70E740481C1C}">
+                          <a14:useLocalDpi xmlns:a14="http://schemas.microsoft.com/office/drawing/2010/main" val="0"/>
+                        </a:ext>
+                      </a:extLst>
+                    </a:blip>
                     <a:stretch>
                       <a:fillRect/>
                     </a:stretch>
@@ -3667,7 +3692,7 @@
                   <pic:spPr bwMode="auto">
                     <a:xfrm>
                       <a:off x="0" y="0"/>
-                      <a:ext cx="5885815" cy="6819900"/>
+                      <a:ext cx="5885815" cy="6819265"/>
                     </a:xfrm>
                     <a:prstGeom prst="rect">
                       <a:avLst/>
@@ -3695,39 +3720,54 @@
     </w:p>
     <w:p>
       <w:pPr>
-        <w:pStyle w:val="2"/>
-        <w:rPr>
-          <w:noProof/>
-        </w:rPr>
-      </w:pPr>
-      <w:bookmarkStart w:id="8" w:name="_Toc446414627"/>
-      <w:r>
-        <w:rPr>
-          <w:noProof/>
-          <w:lang w:val="bg-BG" w:eastAsia="bg-BG"/>
+        <w:pStyle w:val="Heading2"/>
+        <w:rPr>
+          <w:noProof/>
+        </w:rPr>
+      </w:pPr>
+      <w:bookmarkStart w:id="7" w:name="_Toc446414627"/>
+      <w:r>
+        <w:rPr>
+          <w:noProof/>
         </w:rPr>
         <w:lastRenderedPageBreak/>
+        <w:t>Crossing container (Recycle bin and saved crossings)</w:t>
+      </w:r>
+      <w:bookmarkEnd w:id="7"/>
+    </w:p>
+    <w:p>
+      <w:pPr>
+        <w:pStyle w:val="Heading2"/>
+        <w:rPr>
+          <w:noProof/>
+        </w:rPr>
+      </w:pPr>
+      <w:bookmarkStart w:id="8" w:name="_Toc446414628"/>
+      <w:r>
+        <w:rPr>
+          <w:noProof/>
+        </w:rPr>
         <w:drawing>
-          <wp:anchor distT="0" distB="0" distL="114300" distR="114300" simplePos="0" relativeHeight="251661824" behindDoc="1" locked="0" layoutInCell="1" allowOverlap="1">
+          <wp:anchor distT="0" distB="0" distL="114300" distR="114300" simplePos="0" relativeHeight="251661824" behindDoc="1" locked="0" layoutInCell="1" allowOverlap="1" wp14:anchorId="5B2EB4D2" wp14:editId="29DBCBC9">
             <wp:simplePos x="0" y="0"/>
             <wp:positionH relativeFrom="column">
-              <wp:posOffset>741680</wp:posOffset>
+              <wp:posOffset>739140</wp:posOffset>
             </wp:positionH>
             <wp:positionV relativeFrom="paragraph">
-              <wp:posOffset>390525</wp:posOffset>
+              <wp:posOffset>172085</wp:posOffset>
             </wp:positionV>
-            <wp:extent cx="4001770" cy="3323590"/>
-            <wp:effectExtent l="19050" t="0" r="0" b="0"/>
+            <wp:extent cx="4001770" cy="3322955"/>
+            <wp:effectExtent l="0" t="0" r="0" b="0"/>
             <wp:wrapTight wrapText="bothSides">
               <wp:wrapPolygon edited="0">
-                <wp:start x="-103" y="0"/>
-                <wp:lineTo x="-103" y="21418"/>
-                <wp:lineTo x="21593" y="21418"/>
-                <wp:lineTo x="21593" y="0"/>
-                <wp:lineTo x="-103" y="0"/>
+                <wp:start x="0" y="0"/>
+                <wp:lineTo x="0" y="21423"/>
+                <wp:lineTo x="21490" y="21423"/>
+                <wp:lineTo x="21490" y="0"/>
+                <wp:lineTo x="0" y="0"/>
               </wp:wrapPolygon>
             </wp:wrapTight>
-            <wp:docPr id="12" name="Картина 12" descr="C:\Users\user\Desktop\ProCP\Bin and Cpaste.JPG"/>
+            <wp:docPr id="12" name="Картина 12"/>
             <wp:cNvGraphicFramePr>
               <a:graphicFrameLocks xmlns:a="http://schemas.openxmlformats.org/drawingml/2006/main" noChangeAspect="1"/>
             </wp:cNvGraphicFramePr>
@@ -3741,7 +3781,13 @@
                     </pic:cNvPicPr>
                   </pic:nvPicPr>
                   <pic:blipFill>
-                    <a:blip r:embed="rId14" cstate="print"/>
+                    <a:blip r:embed="rId15">
+                      <a:extLst>
+                        <a:ext uri="{28A0092B-C50C-407E-A947-70E740481C1C}">
+                          <a14:useLocalDpi xmlns:a14="http://schemas.microsoft.com/office/drawing/2010/main" val="0"/>
+                        </a:ext>
+                      </a:extLst>
+                    </a:blip>
                     <a:stretch>
                       <a:fillRect/>
                     </a:stretch>
@@ -3749,7 +3795,7 @@
                   <pic:spPr bwMode="auto">
                     <a:xfrm>
                       <a:off x="0" y="0"/>
-                      <a:ext cx="4001770" cy="3323590"/>
+                      <a:ext cx="4001770" cy="3322955"/>
                     </a:xfrm>
                     <a:prstGeom prst="rect">
                       <a:avLst/>
@@ -3768,152 +3814,135 @@
           </wp:anchor>
         </w:drawing>
       </w:r>
-      <w:r>
-        <w:rPr>
-          <w:noProof/>
-        </w:rPr>
-        <w:t>Crossing container (Recycle bin and saved crossings)</w:t>
+    </w:p>
+    <w:p>
+      <w:pPr>
+        <w:pStyle w:val="Heading2"/>
+        <w:rPr>
+          <w:noProof/>
+        </w:rPr>
+      </w:pPr>
+    </w:p>
+    <w:p>
+      <w:pPr>
+        <w:pStyle w:val="Heading2"/>
+        <w:rPr>
+          <w:noProof/>
+        </w:rPr>
+      </w:pPr>
+    </w:p>
+    <w:p>
+      <w:pPr>
+        <w:pStyle w:val="Heading2"/>
+        <w:rPr>
+          <w:noProof/>
+        </w:rPr>
+      </w:pPr>
+    </w:p>
+    <w:p>
+      <w:pPr>
+        <w:pStyle w:val="Heading2"/>
+        <w:rPr>
+          <w:noProof/>
+        </w:rPr>
+      </w:pPr>
+    </w:p>
+    <w:p>
+      <w:pPr>
+        <w:pStyle w:val="Heading2"/>
+        <w:rPr>
+          <w:noProof/>
+        </w:rPr>
+      </w:pPr>
+    </w:p>
+    <w:p>
+      <w:pPr>
+        <w:pStyle w:val="Heading2"/>
+        <w:rPr>
+          <w:noProof/>
+        </w:rPr>
+      </w:pPr>
+    </w:p>
+    <w:p>
+      <w:pPr>
+        <w:pStyle w:val="Heading2"/>
+        <w:rPr>
+          <w:noProof/>
+        </w:rPr>
+      </w:pPr>
+    </w:p>
+    <w:p>
+      <w:pPr>
+        <w:pStyle w:val="Heading2"/>
+        <w:rPr>
+          <w:noProof/>
+        </w:rPr>
+      </w:pPr>
+    </w:p>
+    <w:p>
+      <w:pPr>
+        <w:pStyle w:val="Heading2"/>
+        <w:rPr>
+          <w:noProof/>
+        </w:rPr>
+      </w:pPr>
+    </w:p>
+    <w:p>
+      <w:pPr>
+        <w:pStyle w:val="Heading2"/>
+        <w:rPr>
+          <w:noProof/>
+        </w:rPr>
+      </w:pPr>
+    </w:p>
+    <w:p>
+      <w:pPr>
+        <w:pStyle w:val="Heading2"/>
+        <w:rPr>
+          <w:noProof/>
+        </w:rPr>
+      </w:pPr>
+      <w:r>
+        <w:rPr>
+          <w:noProof/>
+        </w:rPr>
+        <w:t>Undo classes</w:t>
       </w:r>
       <w:bookmarkEnd w:id="8"/>
     </w:p>
     <w:p>
       <w:pPr>
-        <w:pStyle w:val="2"/>
-        <w:rPr>
-          <w:noProof/>
-        </w:rPr>
-      </w:pPr>
-      <w:bookmarkStart w:id="9" w:name="_Toc446414628"/>
-    </w:p>
-    <w:p>
-      <w:pPr>
-        <w:pStyle w:val="2"/>
-        <w:rPr>
-          <w:noProof/>
-        </w:rPr>
-      </w:pPr>
-    </w:p>
-    <w:p>
-      <w:pPr>
-        <w:pStyle w:val="2"/>
-        <w:rPr>
-          <w:noProof/>
-        </w:rPr>
-      </w:pPr>
-    </w:p>
-    <w:p>
-      <w:pPr>
-        <w:pStyle w:val="2"/>
-        <w:rPr>
-          <w:noProof/>
-        </w:rPr>
-      </w:pPr>
-    </w:p>
-    <w:p>
-      <w:pPr>
-        <w:pStyle w:val="2"/>
-        <w:rPr>
-          <w:noProof/>
-        </w:rPr>
-      </w:pPr>
-    </w:p>
-    <w:p>
-      <w:pPr>
-        <w:pStyle w:val="2"/>
-        <w:rPr>
-          <w:noProof/>
-        </w:rPr>
-      </w:pPr>
-    </w:p>
-    <w:p>
-      <w:pPr>
-        <w:pStyle w:val="2"/>
-        <w:rPr>
-          <w:noProof/>
-        </w:rPr>
-      </w:pPr>
-    </w:p>
-    <w:p>
-      <w:pPr>
-        <w:pStyle w:val="2"/>
-        <w:rPr>
-          <w:noProof/>
-        </w:rPr>
-      </w:pPr>
-    </w:p>
-    <w:p>
-      <w:pPr>
-        <w:pStyle w:val="2"/>
-        <w:rPr>
-          <w:noProof/>
-        </w:rPr>
-      </w:pPr>
-    </w:p>
-    <w:p>
-      <w:pPr>
-        <w:pStyle w:val="2"/>
-        <w:rPr>
-          <w:noProof/>
-        </w:rPr>
-      </w:pPr>
-    </w:p>
-    <w:p>
-      <w:pPr>
-        <w:pStyle w:val="2"/>
-        <w:rPr>
-          <w:noProof/>
-        </w:rPr>
-      </w:pPr>
-    </w:p>
-    <w:p>
-      <w:pPr>
-        <w:pStyle w:val="2"/>
-        <w:rPr>
-          <w:noProof/>
-        </w:rPr>
-      </w:pPr>
-      <w:r>
-        <w:rPr>
-          <w:noProof/>
-        </w:rPr>
-        <w:t>Undo classes</w:t>
-      </w:r>
-      <w:bookmarkEnd w:id="9"/>
-    </w:p>
-    <w:p>
-      <w:pPr>
-        <w:pStyle w:val="2"/>
-        <w:rPr>
-          <w:noProof/>
-        </w:rPr>
-      </w:pPr>
-      <w:bookmarkStart w:id="10" w:name="_Toc446414629"/>
-      <w:r>
-        <w:rPr>
-          <w:noProof/>
-          <w:lang w:val="bg-BG" w:eastAsia="bg-BG"/>
+        <w:pStyle w:val="Heading2"/>
+        <w:rPr>
+          <w:noProof/>
+        </w:rPr>
+      </w:pPr>
+      <w:bookmarkStart w:id="9" w:name="_Toc446414629"/>
+      <w:r>
+        <w:rPr>
+          <w:noProof/>
         </w:rPr>
         <w:drawing>
           <wp:anchor distT="0" distB="0" distL="114300" distR="114300" simplePos="0" relativeHeight="251664896" behindDoc="1" locked="0" layoutInCell="1" allowOverlap="1">
             <wp:simplePos x="0" y="0"/>
             <wp:positionH relativeFrom="column">
-              <wp:posOffset>-742950</wp:posOffset>
+              <wp:posOffset>-748030</wp:posOffset>
             </wp:positionH>
             <wp:positionV relativeFrom="paragraph">
-              <wp:posOffset>33020</wp:posOffset>
+              <wp:posOffset>35560</wp:posOffset>
             </wp:positionV>
-            <wp:extent cx="6466205" cy="4391025"/>
-            <wp:effectExtent l="19050" t="0" r="0" b="0"/>
+            <wp:extent cx="6466205" cy="4390390"/>
+            <wp:effectExtent l="0" t="0" r="0" b="0"/>
             <wp:wrapTight wrapText="bothSides">
               <wp:wrapPolygon edited="0">
-                <wp:start x="-64" y="0"/>
-                <wp:lineTo x="-64" y="21553"/>
-                <wp:lineTo x="21572" y="21553"/>
-                <wp:lineTo x="21572" y="0"/>
-                <wp:lineTo x="-64" y="0"/>
+                <wp:start x="0" y="0"/>
+                <wp:lineTo x="0" y="21463"/>
+                <wp:lineTo x="21509" y="21463"/>
+                <wp:lineTo x="21509" y="0"/>
+                <wp:lineTo x="0" y="0"/>
               </wp:wrapPolygon>
             </wp:wrapTight>
-            <wp:docPr id="13" name="Картина 13" descr="C:\Users\user\Desktop\ProCP\UndoRedo.JPG"/>
+            <wp:docPr id="13" name="Картина 13"/>
             <wp:cNvGraphicFramePr>
               <a:graphicFrameLocks xmlns:a="http://schemas.openxmlformats.org/drawingml/2006/main" noChangeAspect="1"/>
             </wp:cNvGraphicFramePr>
@@ -3927,7 +3956,13 @@
                     </pic:cNvPicPr>
                   </pic:nvPicPr>
                   <pic:blipFill>
-                    <a:blip r:embed="rId15" cstate="print"/>
+                    <a:blip r:embed="rId16">
+                      <a:extLst>
+                        <a:ext uri="{28A0092B-C50C-407E-A947-70E740481C1C}">
+                          <a14:useLocalDpi xmlns:a14="http://schemas.microsoft.com/office/drawing/2010/main" val="0"/>
+                        </a:ext>
+                      </a:extLst>
+                    </a:blip>
                     <a:stretch>
                       <a:fillRect/>
                     </a:stretch>
@@ -3935,7 +3970,7 @@
                   <pic:spPr bwMode="auto">
                     <a:xfrm>
                       <a:off x="0" y="0"/>
-                      <a:ext cx="6466205" cy="4391025"/>
+                      <a:ext cx="6466205" cy="4390390"/>
                     </a:xfrm>
                     <a:prstGeom prst="rect">
                       <a:avLst/>
@@ -3954,7 +3989,7 @@
           </wp:anchor>
         </w:drawing>
       </w:r>
-      <w:bookmarkEnd w:id="10"/>
+      <w:bookmarkEnd w:id="9"/>
       <w:r>
         <w:rPr>
           <w:noProof/>
@@ -3964,12 +3999,12 @@
     </w:p>
     <w:p>
       <w:pPr>
-        <w:pStyle w:val="2"/>
-        <w:rPr>
-          <w:noProof/>
-        </w:rPr>
-      </w:pPr>
-      <w:bookmarkStart w:id="11" w:name="_Toc446414630"/>
+        <w:pStyle w:val="Heading2"/>
+        <w:rPr>
+          <w:noProof/>
+        </w:rPr>
+      </w:pPr>
+      <w:bookmarkStart w:id="10" w:name="_Toc446414630"/>
       <w:r>
         <w:rPr>
           <w:noProof/>
@@ -3977,48 +4012,40 @@
         <w:lastRenderedPageBreak/>
         <w:t>Traffic manager Grid and System state classes</w:t>
       </w:r>
-      <w:bookmarkEnd w:id="11"/>
-    </w:p>
-    <w:p/>
-    <w:p>
-      <w:pPr>
-        <w:rPr>
-          <w:noProof/>
-        </w:rPr>
-      </w:pPr>
-    </w:p>
-    <w:p>
-      <w:pPr>
-        <w:rPr>
-          <w:noProof/>
-        </w:rPr>
-      </w:pPr>
-      <w:r>
-        <w:rPr>
-          <w:noProof/>
-          <w:lang w:val="bg-BG" w:eastAsia="bg-BG"/>
+      <w:bookmarkEnd w:id="10"/>
+    </w:p>
+    <w:p/>
+    <w:p>
+      <w:pPr>
+        <w:rPr>
+          <w:noProof/>
+        </w:rPr>
+      </w:pPr>
+      <w:r>
+        <w:rPr>
+          <w:noProof/>
         </w:rPr>
         <w:drawing>
-          <wp:anchor distT="0" distB="0" distL="114300" distR="114300" simplePos="0" relativeHeight="251667968" behindDoc="1" locked="0" layoutInCell="1" allowOverlap="1">
+          <wp:anchor distT="0" distB="0" distL="114300" distR="114300" simplePos="0" relativeHeight="251667968" behindDoc="1" locked="0" layoutInCell="1" allowOverlap="1" wp14:anchorId="3A3B0E55" wp14:editId="06A19425">
             <wp:simplePos x="0" y="0"/>
             <wp:positionH relativeFrom="column">
-              <wp:posOffset>-742950</wp:posOffset>
+              <wp:posOffset>-748030</wp:posOffset>
             </wp:positionH>
             <wp:positionV relativeFrom="paragraph">
-              <wp:posOffset>124460</wp:posOffset>
+              <wp:posOffset>287655</wp:posOffset>
             </wp:positionV>
-            <wp:extent cx="7517130" cy="5170170"/>
-            <wp:effectExtent l="19050" t="0" r="7620" b="0"/>
+            <wp:extent cx="7517130" cy="5169535"/>
+            <wp:effectExtent l="0" t="0" r="0" b="0"/>
             <wp:wrapTight wrapText="bothSides">
               <wp:wrapPolygon edited="0">
-                <wp:start x="-55" y="0"/>
-                <wp:lineTo x="-55" y="21489"/>
-                <wp:lineTo x="21622" y="21489"/>
-                <wp:lineTo x="21622" y="0"/>
-                <wp:lineTo x="-55" y="0"/>
+                <wp:start x="0" y="0"/>
+                <wp:lineTo x="0" y="21491"/>
+                <wp:lineTo x="21567" y="21491"/>
+                <wp:lineTo x="21567" y="0"/>
+                <wp:lineTo x="0" y="0"/>
               </wp:wrapPolygon>
             </wp:wrapTight>
-            <wp:docPr id="14" name="Картина 14" descr="C:\Users\user\Desktop\ProCP\Core1.JPG"/>
+            <wp:docPr id="14" name="Картина 14"/>
             <wp:cNvGraphicFramePr>
               <a:graphicFrameLocks xmlns:a="http://schemas.openxmlformats.org/drawingml/2006/main" noChangeAspect="1"/>
             </wp:cNvGraphicFramePr>
@@ -4032,7 +4059,13 @@
                     </pic:cNvPicPr>
                   </pic:nvPicPr>
                   <pic:blipFill>
-                    <a:blip r:embed="rId16" cstate="print"/>
+                    <a:blip r:embed="rId17">
+                      <a:extLst>
+                        <a:ext uri="{28A0092B-C50C-407E-A947-70E740481C1C}">
+                          <a14:useLocalDpi xmlns:a14="http://schemas.microsoft.com/office/drawing/2010/main" val="0"/>
+                        </a:ext>
+                      </a:extLst>
+                    </a:blip>
                     <a:stretch>
                       <a:fillRect/>
                     </a:stretch>
@@ -4040,7 +4073,7 @@
                   <pic:spPr bwMode="auto">
                     <a:xfrm>
                       <a:off x="0" y="0"/>
-                      <a:ext cx="7517130" cy="5170170"/>
+                      <a:ext cx="7517130" cy="5169535"/>
                     </a:xfrm>
                     <a:prstGeom prst="rect">
                       <a:avLst/>
@@ -4066,6 +4099,13 @@
           <w:noProof/>
         </w:rPr>
       </w:pPr>
+    </w:p>
+    <w:p>
+      <w:pPr>
+        <w:rPr>
+          <w:noProof/>
+        </w:rPr>
+      </w:pPr>
       <w:r>
         <w:rPr>
           <w:noProof/>
@@ -4075,9 +4115,9 @@
     </w:p>
     <w:p>
       <w:pPr>
-        <w:pStyle w:val="1"/>
-      </w:pPr>
-      <w:bookmarkStart w:id="12" w:name="_Toc446414631"/>
+        <w:pStyle w:val="Heading1"/>
+      </w:pPr>
+      <w:bookmarkStart w:id="11" w:name="_Toc446414631"/>
       <w:r>
         <w:lastRenderedPageBreak/>
         <w:t>Description of the classes and their members</w:t>
@@ -4085,7 +4125,7 @@
       <w:r>
         <w:t xml:space="preserve"> </w:t>
       </w:r>
-      <w:bookmarkEnd w:id="12"/>
+      <w:bookmarkEnd w:id="11"/>
     </w:p>
     <w:p>
       <w:pPr>
@@ -4525,36 +4565,35 @@
     </w:p>
     <w:p>
       <w:pPr>
-        <w:pStyle w:val="1"/>
+        <w:pStyle w:val="Heading1"/>
         <w:jc w:val="center"/>
         <w:rPr>
           <w:noProof/>
         </w:rPr>
       </w:pPr>
-      <w:bookmarkStart w:id="13" w:name="_Toc446414632"/>
+      <w:bookmarkStart w:id="12" w:name="_Toc446414632"/>
       <w:r>
         <w:lastRenderedPageBreak/>
         <w:t>Sequence Diagrams</w:t>
       </w:r>
+      <w:bookmarkEnd w:id="12"/>
+    </w:p>
+    <w:p/>
+    <w:p>
+      <w:pPr>
+        <w:pStyle w:val="Heading2"/>
+      </w:pPr>
+      <w:bookmarkStart w:id="13" w:name="_Toc446414633"/>
+      <w:r>
+        <w:t>Select a crossing to place</w:t>
+      </w:r>
       <w:bookmarkEnd w:id="13"/>
     </w:p>
     <w:p/>
     <w:p>
-      <w:pPr>
-        <w:pStyle w:val="2"/>
-      </w:pPr>
-      <w:bookmarkStart w:id="14" w:name="_Toc446414633"/>
-      <w:r>
-        <w:t>Select a crossing to place</w:t>
-      </w:r>
-      <w:bookmarkEnd w:id="14"/>
-    </w:p>
-    <w:p/>
-    <w:p>
-      <w:r>
-        <w:rPr>
-          <w:noProof/>
-          <w:lang w:val="bg-BG" w:eastAsia="bg-BG"/>
+      <w:r>
+        <w:rPr>
+          <w:noProof/>
         </w:rPr>
         <w:drawing>
           <wp:inline distT="0" distB="0" distL="0" distR="0">
@@ -4574,10 +4613,10 @@
                     </pic:cNvPicPr>
                   </pic:nvPicPr>
                   <pic:blipFill>
-                    <a:blip r:embed="rId17" cstate="print">
+                    <a:blip r:embed="rId18" cstate="print">
                       <a:extLst>
                         <a:ext uri="{28A0092B-C50C-407E-A947-70E740481C1C}">
-                          <a14:useLocalDpi xmlns:a14="http://schemas.microsoft.com/office/drawing/2010/main" xmlns:wps="http://schemas.microsoft.com/office/word/2010/wordprocessingShape" xmlns:wpi="http://schemas.microsoft.com/office/word/2010/wordprocessingInk" xmlns:wpg="http://schemas.microsoft.com/office/word/2010/wordprocessingGroup" xmlns:w16se="http://schemas.microsoft.com/office/word/2015/wordml/symex" xmlns:w15="http://schemas.microsoft.com/office/word/2012/wordml" xmlns:w14="http://schemas.microsoft.com/office/word/2010/wordml" xmlns:w="http://schemas.openxmlformats.org/wordprocessingml/2006/main" xmlns:w10="urn:schemas-microsoft-com:office:word" xmlns:wp14="http://schemas.microsoft.com/office/word/2010/wordprocessingDrawing" xmlns:v="urn:schemas-microsoft-com:vml" xmlns:o="urn:schemas-microsoft-com:office:office" xmlns:mc="http://schemas.openxmlformats.org/markup-compatibility/2006" xmlns:cx="http://schemas.microsoft.com/office/drawing/2014/chartex" xmlns:wpc="http://schemas.microsoft.com/office/word/2010/wordprocessingCanvas" xmlns="" val="0"/>
+                          <a14:useLocalDpi xmlns:a14="http://schemas.microsoft.com/office/drawing/2010/main" val="0"/>
                         </a:ext>
                       </a:extLst>
                     </a:blip>
@@ -4610,20 +4649,19 @@
     <w:p/>
     <w:p>
       <w:pPr>
-        <w:pStyle w:val="2"/>
-      </w:pPr>
-      <w:bookmarkStart w:id="15" w:name="_Toc446414634"/>
+        <w:pStyle w:val="Heading2"/>
+      </w:pPr>
+      <w:bookmarkStart w:id="14" w:name="_Toc446414634"/>
       <w:r>
         <w:t>Place a crossing</w:t>
       </w:r>
-      <w:bookmarkEnd w:id="15"/>
-    </w:p>
-    <w:p/>
-    <w:p>
-      <w:r>
-        <w:rPr>
-          <w:noProof/>
-          <w:lang w:val="bg-BG" w:eastAsia="bg-BG"/>
+      <w:bookmarkEnd w:id="14"/>
+    </w:p>
+    <w:p/>
+    <w:p>
+      <w:r>
+        <w:rPr>
+          <w:noProof/>
         </w:rPr>
         <w:drawing>
           <wp:inline distT="0" distB="0" distL="0" distR="0">
@@ -4643,10 +4681,10 @@
                     </pic:cNvPicPr>
                   </pic:nvPicPr>
                   <pic:blipFill>
-                    <a:blip r:embed="rId18" cstate="print">
+                    <a:blip r:embed="rId19" cstate="print">
                       <a:extLst>
                         <a:ext uri="{28A0092B-C50C-407E-A947-70E740481C1C}">
-                          <a14:useLocalDpi xmlns:a14="http://schemas.microsoft.com/office/drawing/2010/main" xmlns:wps="http://schemas.microsoft.com/office/word/2010/wordprocessingShape" xmlns:wpi="http://schemas.microsoft.com/office/word/2010/wordprocessingInk" xmlns:wpg="http://schemas.microsoft.com/office/word/2010/wordprocessingGroup" xmlns:w16se="http://schemas.microsoft.com/office/word/2015/wordml/symex" xmlns:w15="http://schemas.microsoft.com/office/word/2012/wordml" xmlns:w14="http://schemas.microsoft.com/office/word/2010/wordml" xmlns:w="http://schemas.openxmlformats.org/wordprocessingml/2006/main" xmlns:w10="urn:schemas-microsoft-com:office:word" xmlns:wp14="http://schemas.microsoft.com/office/word/2010/wordprocessingDrawing" xmlns:v="urn:schemas-microsoft-com:vml" xmlns:o="urn:schemas-microsoft-com:office:office" xmlns:mc="http://schemas.openxmlformats.org/markup-compatibility/2006" xmlns:cx="http://schemas.microsoft.com/office/drawing/2014/chartex" xmlns:wpc="http://schemas.microsoft.com/office/word/2010/wordprocessingCanvas" xmlns="" val="0"/>
+                          <a14:useLocalDpi xmlns:a14="http://schemas.microsoft.com/office/drawing/2010/main" val="0"/>
                         </a:ext>
                       </a:extLst>
                     </a:blip>
@@ -4678,14 +4716,14 @@
     <w:p/>
     <w:p>
       <w:pPr>
-        <w:pStyle w:val="2"/>
-      </w:pPr>
-      <w:bookmarkStart w:id="16" w:name="_Toc446414635"/>
+        <w:pStyle w:val="Heading2"/>
+      </w:pPr>
+      <w:bookmarkStart w:id="15" w:name="_Toc446414635"/>
       <w:r>
         <w:lastRenderedPageBreak/>
         <w:t>Remove a crossing</w:t>
       </w:r>
-      <w:bookmarkEnd w:id="16"/>
+      <w:bookmarkEnd w:id="15"/>
     </w:p>
     <w:p/>
     <w:p>
@@ -4711,7 +4749,7 @@
             <o:lock v:ext="edit" aspectratio="t"/>
           </v:shapetype>
           <v:shape id="_x0000_i1025" type="#_x0000_t75" style="width:497.75pt;height:264.2pt">
-            <v:imagedata r:id="rId19" o:title="Remove a crossing"/>
+            <v:imagedata r:id="rId20" o:title="Remove a crossing"/>
           </v:shape>
         </w:pict>
       </w:r>
@@ -4744,22 +4782,21 @@
     <w:p/>
     <w:p>
       <w:pPr>
-        <w:pStyle w:val="2"/>
-      </w:pPr>
-      <w:bookmarkStart w:id="17" w:name="_Toc446414636"/>
+        <w:pStyle w:val="Heading2"/>
+      </w:pPr>
+      <w:bookmarkStart w:id="16" w:name="_Toc446414636"/>
       <w:r>
         <w:lastRenderedPageBreak/>
         <w:t>Create a simulation</w:t>
       </w:r>
-      <w:bookmarkEnd w:id="17"/>
-    </w:p>
-    <w:p/>
-    <w:p/>
-    <w:p>
-      <w:r>
-        <w:rPr>
-          <w:noProof/>
-          <w:lang w:val="bg-BG" w:eastAsia="bg-BG"/>
+      <w:bookmarkEnd w:id="16"/>
+    </w:p>
+    <w:p/>
+    <w:p/>
+    <w:p>
+      <w:r>
+        <w:rPr>
+          <w:noProof/>
         </w:rPr>
         <w:drawing>
           <wp:inline distT="0" distB="0" distL="0" distR="0">
@@ -4779,10 +4816,10 @@
                     </pic:cNvPicPr>
                   </pic:nvPicPr>
                   <pic:blipFill>
-                    <a:blip r:embed="rId20" cstate="print">
+                    <a:blip r:embed="rId21" cstate="print">
                       <a:extLst>
                         <a:ext uri="{28A0092B-C50C-407E-A947-70E740481C1C}">
-                          <a14:useLocalDpi xmlns:a14="http://schemas.microsoft.com/office/drawing/2010/main" xmlns:wps="http://schemas.microsoft.com/office/word/2010/wordprocessingShape" xmlns:wpi="http://schemas.microsoft.com/office/word/2010/wordprocessingInk" xmlns:wpg="http://schemas.microsoft.com/office/word/2010/wordprocessingGroup" xmlns:w16se="http://schemas.microsoft.com/office/word/2015/wordml/symex" xmlns:w15="http://schemas.microsoft.com/office/word/2012/wordml" xmlns:w14="http://schemas.microsoft.com/office/word/2010/wordml" xmlns:w="http://schemas.openxmlformats.org/wordprocessingml/2006/main" xmlns:w10="urn:schemas-microsoft-com:office:word" xmlns:wp14="http://schemas.microsoft.com/office/word/2010/wordprocessingDrawing" xmlns:v="urn:schemas-microsoft-com:vml" xmlns:o="urn:schemas-microsoft-com:office:office" xmlns:mc="http://schemas.openxmlformats.org/markup-compatibility/2006" xmlns:cx="http://schemas.microsoft.com/office/drawing/2014/chartex" xmlns:wpc="http://schemas.microsoft.com/office/word/2010/wordprocessingCanvas" xmlns="" val="0"/>
+                          <a14:useLocalDpi xmlns:a14="http://schemas.microsoft.com/office/drawing/2010/main" val="0"/>
                         </a:ext>
                       </a:extLst>
                     </a:blip>
@@ -4822,14 +4859,14 @@
     <w:p/>
     <w:p>
       <w:pPr>
-        <w:pStyle w:val="2"/>
-      </w:pPr>
-      <w:bookmarkStart w:id="18" w:name="_Toc446414637"/>
+        <w:pStyle w:val="Heading2"/>
+      </w:pPr>
+      <w:bookmarkStart w:id="17" w:name="_Toc446414637"/>
       <w:r>
         <w:lastRenderedPageBreak/>
         <w:t>Save a simulation</w:t>
       </w:r>
-      <w:bookmarkEnd w:id="18"/>
+      <w:bookmarkEnd w:id="17"/>
       <w:r>
         <w:tab/>
       </w:r>
@@ -4839,7 +4876,6 @@
       <w:r>
         <w:rPr>
           <w:noProof/>
-          <w:lang w:val="bg-BG" w:eastAsia="bg-BG"/>
         </w:rPr>
         <w:drawing>
           <wp:inline distT="0" distB="0" distL="0" distR="0">
@@ -4859,10 +4895,10 @@
                     </pic:cNvPicPr>
                   </pic:nvPicPr>
                   <pic:blipFill>
-                    <a:blip r:embed="rId21" cstate="print">
+                    <a:blip r:embed="rId22" cstate="print">
                       <a:extLst>
                         <a:ext uri="{28A0092B-C50C-407E-A947-70E740481C1C}">
-                          <a14:useLocalDpi xmlns:a14="http://schemas.microsoft.com/office/drawing/2010/main" xmlns:wps="http://schemas.microsoft.com/office/word/2010/wordprocessingShape" xmlns:wpi="http://schemas.microsoft.com/office/word/2010/wordprocessingInk" xmlns:wpg="http://schemas.microsoft.com/office/word/2010/wordprocessingGroup" xmlns:w16se="http://schemas.microsoft.com/office/word/2015/wordml/symex" xmlns:w15="http://schemas.microsoft.com/office/word/2012/wordml" xmlns:w14="http://schemas.microsoft.com/office/word/2010/wordml" xmlns:w="http://schemas.openxmlformats.org/wordprocessingml/2006/main" xmlns:w10="urn:schemas-microsoft-com:office:word" xmlns:wp14="http://schemas.microsoft.com/office/word/2010/wordprocessingDrawing" xmlns:v="urn:schemas-microsoft-com:vml" xmlns:o="urn:schemas-microsoft-com:office:office" xmlns:mc="http://schemas.openxmlformats.org/markup-compatibility/2006" xmlns:cx="http://schemas.microsoft.com/office/drawing/2014/chartex" xmlns:wpc="http://schemas.microsoft.com/office/word/2010/wordprocessingCanvas" xmlns="" val="0"/>
+                          <a14:useLocalDpi xmlns:a14="http://schemas.microsoft.com/office/drawing/2010/main" val="0"/>
                         </a:ext>
                       </a:extLst>
                     </a:blip>
@@ -4913,23 +4949,22 @@
     <w:p/>
     <w:p>
       <w:pPr>
-        <w:pStyle w:val="2"/>
-      </w:pPr>
-      <w:bookmarkStart w:id="19" w:name="_Toc446414638"/>
+        <w:pStyle w:val="Heading2"/>
+      </w:pPr>
+      <w:bookmarkStart w:id="18" w:name="_Toc446414638"/>
       <w:r>
         <w:lastRenderedPageBreak/>
         <w:t>Load a simulation</w:t>
       </w:r>
-      <w:bookmarkEnd w:id="19"/>
-    </w:p>
-    <w:p/>
-    <w:p/>
-    <w:p/>
-    <w:p>
-      <w:r>
-        <w:rPr>
-          <w:noProof/>
-          <w:lang w:val="bg-BG" w:eastAsia="bg-BG"/>
+      <w:bookmarkEnd w:id="18"/>
+    </w:p>
+    <w:p/>
+    <w:p/>
+    <w:p/>
+    <w:p>
+      <w:r>
+        <w:rPr>
+          <w:noProof/>
         </w:rPr>
         <w:drawing>
           <wp:inline distT="0" distB="0" distL="0" distR="0">
@@ -4949,10 +4984,10 @@
                     </pic:cNvPicPr>
                   </pic:nvPicPr>
                   <pic:blipFill>
-                    <a:blip r:embed="rId22" cstate="print">
+                    <a:blip r:embed="rId23" cstate="print">
                       <a:extLst>
                         <a:ext uri="{28A0092B-C50C-407E-A947-70E740481C1C}">
-                          <a14:useLocalDpi xmlns:a14="http://schemas.microsoft.com/office/drawing/2010/main" xmlns:wps="http://schemas.microsoft.com/office/word/2010/wordprocessingShape" xmlns:wpi="http://schemas.microsoft.com/office/word/2010/wordprocessingInk" xmlns:wpg="http://schemas.microsoft.com/office/word/2010/wordprocessingGroup" xmlns:w16se="http://schemas.microsoft.com/office/word/2015/wordml/symex" xmlns:w15="http://schemas.microsoft.com/office/word/2012/wordml" xmlns:w14="http://schemas.microsoft.com/office/word/2010/wordml" xmlns:w="http://schemas.openxmlformats.org/wordprocessingml/2006/main" xmlns:w10="urn:schemas-microsoft-com:office:word" xmlns:wp14="http://schemas.microsoft.com/office/word/2010/wordprocessingDrawing" xmlns:v="urn:schemas-microsoft-com:vml" xmlns:o="urn:schemas-microsoft-com:office:office" xmlns:mc="http://schemas.openxmlformats.org/markup-compatibility/2006" xmlns:cx="http://schemas.microsoft.com/office/drawing/2014/chartex" xmlns:wpc="http://schemas.microsoft.com/office/word/2010/wordprocessingCanvas" xmlns="" val="0"/>
+                          <a14:useLocalDpi xmlns:a14="http://schemas.microsoft.com/office/drawing/2010/main" val="0"/>
                         </a:ext>
                       </a:extLst>
                     </a:blip>
@@ -4999,14 +5034,14 @@
     <w:p/>
     <w:p>
       <w:pPr>
-        <w:pStyle w:val="2"/>
-      </w:pPr>
-      <w:bookmarkStart w:id="20" w:name="_Toc446414639"/>
+        <w:pStyle w:val="Heading2"/>
+      </w:pPr>
+      <w:bookmarkStart w:id="19" w:name="_Toc446414639"/>
       <w:r>
         <w:lastRenderedPageBreak/>
         <w:t>Edit a road traffic flow</w:t>
       </w:r>
-      <w:bookmarkEnd w:id="20"/>
+      <w:bookmarkEnd w:id="19"/>
       <w:r>
         <w:tab/>
       </w:r>
@@ -5016,7 +5051,6 @@
       <w:r>
         <w:rPr>
           <w:noProof/>
-          <w:lang w:val="bg-BG" w:eastAsia="bg-BG"/>
         </w:rPr>
         <w:drawing>
           <wp:inline distT="0" distB="0" distL="0" distR="0">
@@ -5036,10 +5070,10 @@
                     </pic:cNvPicPr>
                   </pic:nvPicPr>
                   <pic:blipFill>
-                    <a:blip r:embed="rId23" cstate="print">
+                    <a:blip r:embed="rId24" cstate="print">
                       <a:extLst>
                         <a:ext uri="{28A0092B-C50C-407E-A947-70E740481C1C}">
-                          <a14:useLocalDpi xmlns:a14="http://schemas.microsoft.com/office/drawing/2010/main" xmlns:wps="http://schemas.microsoft.com/office/word/2010/wordprocessingShape" xmlns:wpi="http://schemas.microsoft.com/office/word/2010/wordprocessingInk" xmlns:wpg="http://schemas.microsoft.com/office/word/2010/wordprocessingGroup" xmlns:w16se="http://schemas.microsoft.com/office/word/2015/wordml/symex" xmlns:w15="http://schemas.microsoft.com/office/word/2012/wordml" xmlns:w14="http://schemas.microsoft.com/office/word/2010/wordml" xmlns:w="http://schemas.openxmlformats.org/wordprocessingml/2006/main" xmlns:w10="urn:schemas-microsoft-com:office:word" xmlns:wp14="http://schemas.microsoft.com/office/word/2010/wordprocessingDrawing" xmlns:v="urn:schemas-microsoft-com:vml" xmlns:o="urn:schemas-microsoft-com:office:office" xmlns:mc="http://schemas.openxmlformats.org/markup-compatibility/2006" xmlns:cx="http://schemas.microsoft.com/office/drawing/2014/chartex" xmlns:wpc="http://schemas.microsoft.com/office/word/2010/wordprocessingCanvas" xmlns="" val="0"/>
+                          <a14:useLocalDpi xmlns:a14="http://schemas.microsoft.com/office/drawing/2010/main" val="0"/>
                         </a:ext>
                       </a:extLst>
                     </a:blip>
@@ -5073,20 +5107,19 @@
     <w:p/>
     <w:p>
       <w:pPr>
-        <w:pStyle w:val="2"/>
-      </w:pPr>
-      <w:bookmarkStart w:id="21" w:name="_Toc446414640"/>
+        <w:pStyle w:val="Heading2"/>
+      </w:pPr>
+      <w:bookmarkStart w:id="20" w:name="_Toc446414640"/>
       <w:r>
         <w:t>Start a simulation</w:t>
       </w:r>
-      <w:bookmarkEnd w:id="21"/>
-    </w:p>
-    <w:p/>
-    <w:p>
-      <w:r>
-        <w:rPr>
-          <w:noProof/>
-          <w:lang w:val="bg-BG" w:eastAsia="bg-BG"/>
+      <w:bookmarkEnd w:id="20"/>
+    </w:p>
+    <w:p/>
+    <w:p>
+      <w:r>
+        <w:rPr>
+          <w:noProof/>
         </w:rPr>
         <w:drawing>
           <wp:inline distT="0" distB="0" distL="0" distR="0">
@@ -5106,10 +5139,10 @@
                     </pic:cNvPicPr>
                   </pic:nvPicPr>
                   <pic:blipFill>
-                    <a:blip r:embed="rId24" cstate="print">
+                    <a:blip r:embed="rId25" cstate="print">
                       <a:extLst>
                         <a:ext uri="{28A0092B-C50C-407E-A947-70E740481C1C}">
-                          <a14:useLocalDpi xmlns:a14="http://schemas.microsoft.com/office/drawing/2010/main" xmlns:wps="http://schemas.microsoft.com/office/word/2010/wordprocessingShape" xmlns:wpi="http://schemas.microsoft.com/office/word/2010/wordprocessingInk" xmlns:wpg="http://schemas.microsoft.com/office/word/2010/wordprocessingGroup" xmlns:w16se="http://schemas.microsoft.com/office/word/2015/wordml/symex" xmlns:w15="http://schemas.microsoft.com/office/word/2012/wordml" xmlns:w14="http://schemas.microsoft.com/office/word/2010/wordml" xmlns:w="http://schemas.openxmlformats.org/wordprocessingml/2006/main" xmlns:w10="urn:schemas-microsoft-com:office:word" xmlns:wp14="http://schemas.microsoft.com/office/word/2010/wordprocessingDrawing" xmlns:v="urn:schemas-microsoft-com:vml" xmlns:o="urn:schemas-microsoft-com:office:office" xmlns:mc="http://schemas.openxmlformats.org/markup-compatibility/2006" xmlns:cx="http://schemas.microsoft.com/office/drawing/2014/chartex" xmlns:wpc="http://schemas.microsoft.com/office/word/2010/wordprocessingCanvas" xmlns="" val="0"/>
+                          <a14:useLocalDpi xmlns:a14="http://schemas.microsoft.com/office/drawing/2010/main" val="0"/>
                         </a:ext>
                       </a:extLst>
                     </a:blip>
@@ -5144,21 +5177,20 @@
     <w:p/>
     <w:p>
       <w:pPr>
-        <w:pStyle w:val="2"/>
-      </w:pPr>
-      <w:bookmarkStart w:id="22" w:name="_Toc446414641"/>
+        <w:pStyle w:val="Heading2"/>
+      </w:pPr>
+      <w:bookmarkStart w:id="21" w:name="_Toc446414641"/>
       <w:r>
         <w:lastRenderedPageBreak/>
         <w:t>Stop a simulation</w:t>
       </w:r>
-      <w:bookmarkEnd w:id="22"/>
-    </w:p>
-    <w:p/>
-    <w:p>
-      <w:r>
-        <w:rPr>
-          <w:noProof/>
-          <w:lang w:val="bg-BG" w:eastAsia="bg-BG"/>
+      <w:bookmarkEnd w:id="21"/>
+    </w:p>
+    <w:p/>
+    <w:p>
+      <w:r>
+        <w:rPr>
+          <w:noProof/>
         </w:rPr>
         <w:drawing>
           <wp:inline distT="0" distB="0" distL="0" distR="0">
@@ -5178,10 +5210,10 @@
                     </pic:cNvPicPr>
                   </pic:nvPicPr>
                   <pic:blipFill>
-                    <a:blip r:embed="rId25" cstate="print">
+                    <a:blip r:embed="rId26" cstate="print">
                       <a:extLst>
                         <a:ext uri="{28A0092B-C50C-407E-A947-70E740481C1C}">
-                          <a14:useLocalDpi xmlns:a14="http://schemas.microsoft.com/office/drawing/2010/main" xmlns:wps="http://schemas.microsoft.com/office/word/2010/wordprocessingShape" xmlns:wpi="http://schemas.microsoft.com/office/word/2010/wordprocessingInk" xmlns:wpg="http://schemas.microsoft.com/office/word/2010/wordprocessingGroup" xmlns:w16se="http://schemas.microsoft.com/office/word/2015/wordml/symex" xmlns:w15="http://schemas.microsoft.com/office/word/2012/wordml" xmlns:w14="http://schemas.microsoft.com/office/word/2010/wordml" xmlns:w="http://schemas.openxmlformats.org/wordprocessingml/2006/main" xmlns:w10="urn:schemas-microsoft-com:office:word" xmlns:wp14="http://schemas.microsoft.com/office/word/2010/wordprocessingDrawing" xmlns:v="urn:schemas-microsoft-com:vml" xmlns:o="urn:schemas-microsoft-com:office:office" xmlns:mc="http://schemas.openxmlformats.org/markup-compatibility/2006" xmlns:cx="http://schemas.microsoft.com/office/drawing/2014/chartex" xmlns:wpc="http://schemas.microsoft.com/office/word/2010/wordprocessingCanvas" xmlns="" val="0"/>
+                          <a14:useLocalDpi xmlns:a14="http://schemas.microsoft.com/office/drawing/2010/main" val="0"/>
                         </a:ext>
                       </a:extLst>
                     </a:blip>
@@ -5224,20 +5256,19 @@
     <w:p/>
     <w:p>
       <w:pPr>
-        <w:pStyle w:val="2"/>
-      </w:pPr>
-      <w:bookmarkStart w:id="23" w:name="_Toc446414642"/>
+        <w:pStyle w:val="Heading2"/>
+      </w:pPr>
+      <w:bookmarkStart w:id="22" w:name="_Toc446414642"/>
       <w:r>
         <w:t>Pause a simulation</w:t>
       </w:r>
-      <w:bookmarkEnd w:id="23"/>
-    </w:p>
-    <w:p/>
-    <w:p>
-      <w:r>
-        <w:rPr>
-          <w:noProof/>
-          <w:lang w:val="bg-BG" w:eastAsia="bg-BG"/>
+      <w:bookmarkEnd w:id="22"/>
+    </w:p>
+    <w:p/>
+    <w:p>
+      <w:r>
+        <w:rPr>
+          <w:noProof/>
         </w:rPr>
         <w:drawing>
           <wp:inline distT="0" distB="0" distL="0" distR="0">
@@ -5257,10 +5288,10 @@
                     </pic:cNvPicPr>
                   </pic:nvPicPr>
                   <pic:blipFill>
-                    <a:blip r:embed="rId26" cstate="print">
+                    <a:blip r:embed="rId27" cstate="print">
                       <a:extLst>
                         <a:ext uri="{28A0092B-C50C-407E-A947-70E740481C1C}">
-                          <a14:useLocalDpi xmlns:a14="http://schemas.microsoft.com/office/drawing/2010/main" xmlns:wps="http://schemas.microsoft.com/office/word/2010/wordprocessingShape" xmlns:wpi="http://schemas.microsoft.com/office/word/2010/wordprocessingInk" xmlns:wpg="http://schemas.microsoft.com/office/word/2010/wordprocessingGroup" xmlns:w16se="http://schemas.microsoft.com/office/word/2015/wordml/symex" xmlns:w15="http://schemas.microsoft.com/office/word/2012/wordml" xmlns:w14="http://schemas.microsoft.com/office/word/2010/wordml" xmlns:w="http://schemas.openxmlformats.org/wordprocessingml/2006/main" xmlns:w10="urn:schemas-microsoft-com:office:word" xmlns:wp14="http://schemas.microsoft.com/office/word/2010/wordprocessingDrawing" xmlns:v="urn:schemas-microsoft-com:vml" xmlns:o="urn:schemas-microsoft-com:office:office" xmlns:mc="http://schemas.openxmlformats.org/markup-compatibility/2006" xmlns:cx="http://schemas.microsoft.com/office/drawing/2014/chartex" xmlns:wpc="http://schemas.microsoft.com/office/word/2010/wordprocessingCanvas" xmlns="" val="0"/>
+                          <a14:useLocalDpi xmlns:a14="http://schemas.microsoft.com/office/drawing/2010/main" val="0"/>
                         </a:ext>
                       </a:extLst>
                     </a:blip>
@@ -5293,21 +5324,20 @@
     <w:p/>
     <w:p>
       <w:pPr>
-        <w:pStyle w:val="2"/>
-      </w:pPr>
-      <w:bookmarkStart w:id="24" w:name="_Toc446414643"/>
+        <w:pStyle w:val="Heading2"/>
+      </w:pPr>
+      <w:bookmarkStart w:id="23" w:name="_Toc446414643"/>
       <w:r>
         <w:lastRenderedPageBreak/>
         <w:t>Restart a simulation</w:t>
       </w:r>
-      <w:bookmarkEnd w:id="24"/>
-    </w:p>
-    <w:p/>
-    <w:p>
-      <w:r>
-        <w:rPr>
-          <w:noProof/>
-          <w:lang w:val="bg-BG" w:eastAsia="bg-BG"/>
+      <w:bookmarkEnd w:id="23"/>
+    </w:p>
+    <w:p/>
+    <w:p>
+      <w:r>
+        <w:rPr>
+          <w:noProof/>
         </w:rPr>
         <w:drawing>
           <wp:inline distT="0" distB="0" distL="0" distR="0">
@@ -5327,10 +5357,10 @@
                     </pic:cNvPicPr>
                   </pic:nvPicPr>
                   <pic:blipFill>
-                    <a:blip r:embed="rId27" cstate="print">
+                    <a:blip r:embed="rId28" cstate="print">
                       <a:extLst>
                         <a:ext uri="{28A0092B-C50C-407E-A947-70E740481C1C}">
-                          <a14:useLocalDpi xmlns:a14="http://schemas.microsoft.com/office/drawing/2010/main" xmlns:wps="http://schemas.microsoft.com/office/word/2010/wordprocessingShape" xmlns:wpi="http://schemas.microsoft.com/office/word/2010/wordprocessingInk" xmlns:wpg="http://schemas.microsoft.com/office/word/2010/wordprocessingGroup" xmlns:w16se="http://schemas.microsoft.com/office/word/2015/wordml/symex" xmlns:w15="http://schemas.microsoft.com/office/word/2012/wordml" xmlns:w14="http://schemas.microsoft.com/office/word/2010/wordml" xmlns:w="http://schemas.openxmlformats.org/wordprocessingml/2006/main" xmlns:w10="urn:schemas-microsoft-com:office:word" xmlns:wp14="http://schemas.microsoft.com/office/word/2010/wordprocessingDrawing" xmlns:v="urn:schemas-microsoft-com:vml" xmlns:o="urn:schemas-microsoft-com:office:office" xmlns:mc="http://schemas.openxmlformats.org/markup-compatibility/2006" xmlns:cx="http://schemas.microsoft.com/office/drawing/2014/chartex" xmlns:wpc="http://schemas.microsoft.com/office/word/2010/wordprocessingCanvas" xmlns="" val="0"/>
+                          <a14:useLocalDpi xmlns:a14="http://schemas.microsoft.com/office/drawing/2010/main" val="0"/>
                         </a:ext>
                       </a:extLst>
                     </a:blip>
@@ -5363,19 +5393,18 @@
     <w:p/>
     <w:p>
       <w:pPr>
-        <w:pStyle w:val="2"/>
-      </w:pPr>
-      <w:bookmarkStart w:id="25" w:name="_Toc446414644"/>
+        <w:pStyle w:val="Heading2"/>
+      </w:pPr>
+      <w:bookmarkStart w:id="24" w:name="_Toc446414644"/>
       <w:r>
         <w:t>Undo an action</w:t>
       </w:r>
-      <w:bookmarkEnd w:id="25"/>
-    </w:p>
-    <w:p>
-      <w:r>
-        <w:rPr>
-          <w:noProof/>
-          <w:lang w:val="bg-BG" w:eastAsia="bg-BG"/>
+      <w:bookmarkEnd w:id="24"/>
+    </w:p>
+    <w:p>
+      <w:r>
+        <w:rPr>
+          <w:noProof/>
         </w:rPr>
         <w:drawing>
           <wp:inline distT="0" distB="0" distL="0" distR="0">
@@ -5395,10 +5424,10 @@
                     </pic:cNvPicPr>
                   </pic:nvPicPr>
                   <pic:blipFill>
-                    <a:blip r:embed="rId28" cstate="print">
+                    <a:blip r:embed="rId29" cstate="print">
                       <a:extLst>
                         <a:ext uri="{28A0092B-C50C-407E-A947-70E740481C1C}">
-                          <a14:useLocalDpi xmlns:a14="http://schemas.microsoft.com/office/drawing/2010/main" xmlns:wps="http://schemas.microsoft.com/office/word/2010/wordprocessingShape" xmlns:wpi="http://schemas.microsoft.com/office/word/2010/wordprocessingInk" xmlns:wpg="http://schemas.microsoft.com/office/word/2010/wordprocessingGroup" xmlns:w16se="http://schemas.microsoft.com/office/word/2015/wordml/symex" xmlns:w15="http://schemas.microsoft.com/office/word/2012/wordml" xmlns:w14="http://schemas.microsoft.com/office/word/2010/wordml" xmlns:w="http://schemas.openxmlformats.org/wordprocessingml/2006/main" xmlns:w10="urn:schemas-microsoft-com:office:word" xmlns:wp14="http://schemas.microsoft.com/office/word/2010/wordprocessingDrawing" xmlns:v="urn:schemas-microsoft-com:vml" xmlns:o="urn:schemas-microsoft-com:office:office" xmlns:mc="http://schemas.openxmlformats.org/markup-compatibility/2006" xmlns:cx="http://schemas.microsoft.com/office/drawing/2014/chartex" xmlns:wpc="http://schemas.microsoft.com/office/word/2010/wordprocessingCanvas" xmlns="" val="0"/>
+                          <a14:useLocalDpi xmlns:a14="http://schemas.microsoft.com/office/drawing/2010/main" val="0"/>
                         </a:ext>
                       </a:extLst>
                     </a:blip>
@@ -5430,20 +5459,19 @@
     <w:p/>
     <w:p>
       <w:pPr>
-        <w:pStyle w:val="2"/>
-      </w:pPr>
-      <w:bookmarkStart w:id="26" w:name="_Toc446414645"/>
+        <w:pStyle w:val="Heading2"/>
+      </w:pPr>
+      <w:bookmarkStart w:id="25" w:name="_Toc446414645"/>
       <w:r>
         <w:t>Redo an action</w:t>
       </w:r>
-      <w:bookmarkEnd w:id="26"/>
-    </w:p>
-    <w:p/>
-    <w:p>
-      <w:r>
-        <w:rPr>
-          <w:noProof/>
-          <w:lang w:val="bg-BG" w:eastAsia="bg-BG"/>
+      <w:bookmarkEnd w:id="25"/>
+    </w:p>
+    <w:p/>
+    <w:p>
+      <w:r>
+        <w:rPr>
+          <w:noProof/>
         </w:rPr>
         <w:drawing>
           <wp:inline distT="0" distB="0" distL="0" distR="0">
@@ -5463,10 +5491,10 @@
                     </pic:cNvPicPr>
                   </pic:nvPicPr>
                   <pic:blipFill>
-                    <a:blip r:embed="rId29" cstate="print">
+                    <a:blip r:embed="rId30" cstate="print">
                       <a:extLst>
                         <a:ext uri="{28A0092B-C50C-407E-A947-70E740481C1C}">
-                          <a14:useLocalDpi xmlns:a14="http://schemas.microsoft.com/office/drawing/2010/main" xmlns:wps="http://schemas.microsoft.com/office/word/2010/wordprocessingShape" xmlns:wpi="http://schemas.microsoft.com/office/word/2010/wordprocessingInk" xmlns:wpg="http://schemas.microsoft.com/office/word/2010/wordprocessingGroup" xmlns:w16se="http://schemas.microsoft.com/office/word/2015/wordml/symex" xmlns:w15="http://schemas.microsoft.com/office/word/2012/wordml" xmlns:w14="http://schemas.microsoft.com/office/word/2010/wordml" xmlns:w="http://schemas.openxmlformats.org/wordprocessingml/2006/main" xmlns:w10="urn:schemas-microsoft-com:office:word" xmlns:wp14="http://schemas.microsoft.com/office/word/2010/wordprocessingDrawing" xmlns:v="urn:schemas-microsoft-com:vml" xmlns:o="urn:schemas-microsoft-com:office:office" xmlns:mc="http://schemas.openxmlformats.org/markup-compatibility/2006" xmlns:cx="http://schemas.microsoft.com/office/drawing/2014/chartex" xmlns:wpc="http://schemas.microsoft.com/office/word/2010/wordprocessingCanvas" xmlns="" val="0"/>
+                          <a14:useLocalDpi xmlns:a14="http://schemas.microsoft.com/office/drawing/2010/main" val="0"/>
                         </a:ext>
                       </a:extLst>
                     </a:blip>
@@ -5498,20 +5526,19 @@
     <w:p/>
     <w:p>
       <w:pPr>
-        <w:pStyle w:val="2"/>
-      </w:pPr>
-      <w:bookmarkStart w:id="27" w:name="_Toc446414646"/>
+        <w:pStyle w:val="Heading2"/>
+      </w:pPr>
+      <w:bookmarkStart w:id="26" w:name="_Toc446414646"/>
       <w:r>
         <w:lastRenderedPageBreak/>
         <w:t>Save simulation results</w:t>
       </w:r>
-      <w:bookmarkEnd w:id="27"/>
-    </w:p>
-    <w:p>
-      <w:r>
-        <w:rPr>
-          <w:noProof/>
-          <w:lang w:val="bg-BG" w:eastAsia="bg-BG"/>
+      <w:bookmarkEnd w:id="26"/>
+    </w:p>
+    <w:p>
+      <w:r>
+        <w:rPr>
+          <w:noProof/>
         </w:rPr>
         <w:drawing>
           <wp:inline distT="0" distB="0" distL="0" distR="0">
@@ -5531,10 +5558,10 @@
                     </pic:cNvPicPr>
                   </pic:nvPicPr>
                   <pic:blipFill>
-                    <a:blip r:embed="rId21" cstate="print">
+                    <a:blip r:embed="rId22" cstate="print">
                       <a:extLst>
                         <a:ext uri="{28A0092B-C50C-407E-A947-70E740481C1C}">
-                          <a14:useLocalDpi xmlns:a14="http://schemas.microsoft.com/office/drawing/2010/main" xmlns:wps="http://schemas.microsoft.com/office/word/2010/wordprocessingShape" xmlns:wpi="http://schemas.microsoft.com/office/word/2010/wordprocessingInk" xmlns:wpg="http://schemas.microsoft.com/office/word/2010/wordprocessingGroup" xmlns:w16se="http://schemas.microsoft.com/office/word/2015/wordml/symex" xmlns:w15="http://schemas.microsoft.com/office/word/2012/wordml" xmlns:w14="http://schemas.microsoft.com/office/word/2010/wordml" xmlns:w="http://schemas.openxmlformats.org/wordprocessingml/2006/main" xmlns:w10="urn:schemas-microsoft-com:office:word" xmlns:wp14="http://schemas.microsoft.com/office/word/2010/wordprocessingDrawing" xmlns:v="urn:schemas-microsoft-com:vml" xmlns:o="urn:schemas-microsoft-com:office:office" xmlns:mc="http://schemas.openxmlformats.org/markup-compatibility/2006" xmlns:cx="http://schemas.microsoft.com/office/drawing/2014/chartex" xmlns:wpc="http://schemas.microsoft.com/office/word/2010/wordprocessingCanvas" xmlns="" val="0"/>
+                          <a14:useLocalDpi xmlns:a14="http://schemas.microsoft.com/office/drawing/2010/main" val="0"/>
                         </a:ext>
                       </a:extLst>
                     </a:blip>
@@ -5569,19 +5596,18 @@
     <w:p/>
     <w:p>
       <w:pPr>
-        <w:pStyle w:val="2"/>
-      </w:pPr>
-      <w:bookmarkStart w:id="28" w:name="_Toc446414647"/>
+        <w:pStyle w:val="Heading2"/>
+      </w:pPr>
+      <w:bookmarkStart w:id="27" w:name="_Toc446414647"/>
       <w:r>
         <w:t>Show the help window</w:t>
       </w:r>
-      <w:bookmarkEnd w:id="28"/>
-    </w:p>
-    <w:p>
-      <w:r>
-        <w:rPr>
-          <w:noProof/>
-          <w:lang w:val="bg-BG" w:eastAsia="bg-BG"/>
+      <w:bookmarkEnd w:id="27"/>
+    </w:p>
+    <w:p>
+      <w:r>
+        <w:rPr>
+          <w:noProof/>
         </w:rPr>
         <w:drawing>
           <wp:inline distT="0" distB="0" distL="0" distR="0">
@@ -5601,10 +5627,10 @@
                     </pic:cNvPicPr>
                   </pic:nvPicPr>
                   <pic:blipFill>
-                    <a:blip r:embed="rId30" cstate="print">
+                    <a:blip r:embed="rId31" cstate="print">
                       <a:extLst>
                         <a:ext uri="{28A0092B-C50C-407E-A947-70E740481C1C}">
-                          <a14:useLocalDpi xmlns:a14="http://schemas.microsoft.com/office/drawing/2010/main" xmlns:wps="http://schemas.microsoft.com/office/word/2010/wordprocessingShape" xmlns:wpi="http://schemas.microsoft.com/office/word/2010/wordprocessingInk" xmlns:wpg="http://schemas.microsoft.com/office/word/2010/wordprocessingGroup" xmlns:w16se="http://schemas.microsoft.com/office/word/2015/wordml/symex" xmlns:w15="http://schemas.microsoft.com/office/word/2012/wordml" xmlns:w14="http://schemas.microsoft.com/office/word/2010/wordml" xmlns:w="http://schemas.openxmlformats.org/wordprocessingml/2006/main" xmlns:w10="urn:schemas-microsoft-com:office:word" xmlns:wp14="http://schemas.microsoft.com/office/word/2010/wordprocessingDrawing" xmlns:v="urn:schemas-microsoft-com:vml" xmlns:o="urn:schemas-microsoft-com:office:office" xmlns:mc="http://schemas.openxmlformats.org/markup-compatibility/2006" xmlns:cx="http://schemas.microsoft.com/office/drawing/2014/chartex" xmlns:wpc="http://schemas.microsoft.com/office/word/2010/wordprocessingCanvas" xmlns="" val="0"/>
+                          <a14:useLocalDpi xmlns:a14="http://schemas.microsoft.com/office/drawing/2010/main" val="0"/>
                         </a:ext>
                       </a:extLst>
                     </a:blip>
@@ -5637,20 +5663,19 @@
     <w:p/>
     <w:p>
       <w:pPr>
-        <w:pStyle w:val="2"/>
-      </w:pPr>
-      <w:bookmarkStart w:id="29" w:name="_Toc446414648"/>
+        <w:pStyle w:val="Heading2"/>
+      </w:pPr>
+      <w:bookmarkStart w:id="28" w:name="_Toc446414648"/>
       <w:r>
         <w:t>Exit application</w:t>
       </w:r>
-      <w:bookmarkEnd w:id="29"/>
-    </w:p>
-    <w:p/>
-    <w:p>
-      <w:r>
-        <w:rPr>
-          <w:noProof/>
-          <w:lang w:val="bg-BG" w:eastAsia="bg-BG"/>
+      <w:bookmarkEnd w:id="28"/>
+    </w:p>
+    <w:p/>
+    <w:p>
+      <w:r>
+        <w:rPr>
+          <w:noProof/>
         </w:rPr>
         <w:drawing>
           <wp:inline distT="0" distB="0" distL="0" distR="0">
@@ -5670,10 +5695,10 @@
                     </pic:cNvPicPr>
                   </pic:nvPicPr>
                   <pic:blipFill>
-                    <a:blip r:embed="rId31" cstate="print">
+                    <a:blip r:embed="rId32" cstate="print">
                       <a:extLst>
                         <a:ext uri="{28A0092B-C50C-407E-A947-70E740481C1C}">
-                          <a14:useLocalDpi xmlns:a14="http://schemas.microsoft.com/office/drawing/2010/main" xmlns:wps="http://schemas.microsoft.com/office/word/2010/wordprocessingShape" xmlns:wpi="http://schemas.microsoft.com/office/word/2010/wordprocessingInk" xmlns:wpg="http://schemas.microsoft.com/office/word/2010/wordprocessingGroup" xmlns:w16se="http://schemas.microsoft.com/office/word/2015/wordml/symex" xmlns:w15="http://schemas.microsoft.com/office/word/2012/wordml" xmlns:w14="http://schemas.microsoft.com/office/word/2010/wordml" xmlns:w="http://schemas.openxmlformats.org/wordprocessingml/2006/main" xmlns:w10="urn:schemas-microsoft-com:office:word" xmlns:wp14="http://schemas.microsoft.com/office/word/2010/wordprocessingDrawing" xmlns:v="urn:schemas-microsoft-com:vml" xmlns:o="urn:schemas-microsoft-com:office:office" xmlns:mc="http://schemas.openxmlformats.org/markup-compatibility/2006" xmlns:cx="http://schemas.microsoft.com/office/drawing/2014/chartex" xmlns:wpc="http://schemas.microsoft.com/office/word/2010/wordprocessingCanvas" xmlns="" val="0"/>
+                          <a14:useLocalDpi xmlns:a14="http://schemas.microsoft.com/office/drawing/2010/main" val="0"/>
                         </a:ext>
                       </a:extLst>
                     </a:blip>
@@ -5719,14 +5744,14 @@
     <w:p/>
     <w:p>
       <w:pPr>
-        <w:pStyle w:val="2"/>
-      </w:pPr>
-      <w:bookmarkStart w:id="30" w:name="_Toc446414649"/>
+        <w:pStyle w:val="Heading2"/>
+      </w:pPr>
+      <w:bookmarkStart w:id="29" w:name="_Toc446414649"/>
       <w:r>
         <w:lastRenderedPageBreak/>
         <w:t>Override simulation</w:t>
       </w:r>
-      <w:bookmarkEnd w:id="30"/>
+      <w:bookmarkEnd w:id="29"/>
       <w:r>
         <w:t xml:space="preserve"> </w:t>
       </w:r>
@@ -5736,7 +5761,6 @@
       <w:r>
         <w:rPr>
           <w:noProof/>
-          <w:lang w:val="bg-BG" w:eastAsia="bg-BG"/>
         </w:rPr>
         <w:drawing>
           <wp:inline distT="0" distB="0" distL="0" distR="0">
@@ -5756,10 +5780,10 @@
                     </pic:cNvPicPr>
                   </pic:nvPicPr>
                   <pic:blipFill>
-                    <a:blip r:embed="rId32" cstate="print">
+                    <a:blip r:embed="rId33" cstate="print">
                       <a:extLst>
                         <a:ext uri="{28A0092B-C50C-407E-A947-70E740481C1C}">
-                          <a14:useLocalDpi xmlns:a14="http://schemas.microsoft.com/office/drawing/2010/main" xmlns:wps="http://schemas.microsoft.com/office/word/2010/wordprocessingShape" xmlns:wpi="http://schemas.microsoft.com/office/word/2010/wordprocessingInk" xmlns:wpg="http://schemas.microsoft.com/office/word/2010/wordprocessingGroup" xmlns:w16se="http://schemas.microsoft.com/office/word/2015/wordml/symex" xmlns:w15="http://schemas.microsoft.com/office/word/2012/wordml" xmlns:w14="http://schemas.microsoft.com/office/word/2010/wordml" xmlns:w="http://schemas.openxmlformats.org/wordprocessingml/2006/main" xmlns:w10="urn:schemas-microsoft-com:office:word" xmlns:wp14="http://schemas.microsoft.com/office/word/2010/wordprocessingDrawing" xmlns:v="urn:schemas-microsoft-com:vml" xmlns:o="urn:schemas-microsoft-com:office:office" xmlns:mc="http://schemas.openxmlformats.org/markup-compatibility/2006" xmlns:cx="http://schemas.microsoft.com/office/drawing/2014/chartex" xmlns:wpc="http://schemas.microsoft.com/office/word/2010/wordprocessingCanvas" xmlns="" val="0"/>
+                          <a14:useLocalDpi xmlns:a14="http://schemas.microsoft.com/office/drawing/2010/main" val="0"/>
                         </a:ext>
                       </a:extLst>
                     </a:blip>
@@ -5794,20 +5818,19 @@
     <w:p/>
     <w:p>
       <w:pPr>
-        <w:pStyle w:val="2"/>
-      </w:pPr>
-      <w:bookmarkStart w:id="31" w:name="_Toc446414650"/>
+        <w:pStyle w:val="Heading2"/>
+      </w:pPr>
+      <w:bookmarkStart w:id="30" w:name="_Toc446414650"/>
       <w:r>
         <w:t>Show simulation result</w:t>
       </w:r>
-      <w:bookmarkEnd w:id="31"/>
-    </w:p>
-    <w:p/>
-    <w:p>
-      <w:r>
-        <w:rPr>
-          <w:noProof/>
-          <w:lang w:val="bg-BG" w:eastAsia="bg-BG"/>
+      <w:bookmarkEnd w:id="30"/>
+    </w:p>
+    <w:p/>
+    <w:p>
+      <w:r>
+        <w:rPr>
+          <w:noProof/>
         </w:rPr>
         <w:drawing>
           <wp:inline distT="0" distB="0" distL="0" distR="0">
@@ -5827,10 +5850,10 @@
                     </pic:cNvPicPr>
                   </pic:nvPicPr>
                   <pic:blipFill>
-                    <a:blip r:embed="rId33" cstate="print">
+                    <a:blip r:embed="rId34" cstate="print">
                       <a:extLst>
                         <a:ext uri="{28A0092B-C50C-407E-A947-70E740481C1C}">
-                          <a14:useLocalDpi xmlns:a14="http://schemas.microsoft.com/office/drawing/2010/main" xmlns:wps="http://schemas.microsoft.com/office/word/2010/wordprocessingShape" xmlns:wpi="http://schemas.microsoft.com/office/word/2010/wordprocessingInk" xmlns:wpg="http://schemas.microsoft.com/office/word/2010/wordprocessingGroup" xmlns:w16se="http://schemas.microsoft.com/office/word/2015/wordml/symex" xmlns:w15="http://schemas.microsoft.com/office/word/2012/wordml" xmlns:w14="http://schemas.microsoft.com/office/word/2010/wordml" xmlns:w="http://schemas.openxmlformats.org/wordprocessingml/2006/main" xmlns:w10="urn:schemas-microsoft-com:office:word" xmlns:wp14="http://schemas.microsoft.com/office/word/2010/wordprocessingDrawing" xmlns:v="urn:schemas-microsoft-com:vml" xmlns:o="urn:schemas-microsoft-com:office:office" xmlns:mc="http://schemas.openxmlformats.org/markup-compatibility/2006" xmlns:cx="http://schemas.microsoft.com/office/drawing/2014/chartex" xmlns:wpc="http://schemas.microsoft.com/office/word/2010/wordprocessingCanvas" xmlns="" val="0"/>
+                          <a14:useLocalDpi xmlns:a14="http://schemas.microsoft.com/office/drawing/2010/main" val="0"/>
                         </a:ext>
                       </a:extLst>
                     </a:blip>
@@ -5862,21 +5885,20 @@
     <w:p/>
     <w:p>
       <w:pPr>
-        <w:pStyle w:val="2"/>
-      </w:pPr>
-      <w:bookmarkStart w:id="32" w:name="_Toc446414651"/>
+        <w:pStyle w:val="Heading2"/>
+      </w:pPr>
+      <w:bookmarkStart w:id="31" w:name="_Toc446414651"/>
       <w:r>
         <w:lastRenderedPageBreak/>
         <w:t>Select crossing’s component to make changes</w:t>
       </w:r>
-      <w:bookmarkEnd w:id="32"/>
-    </w:p>
-    <w:p/>
-    <w:p>
-      <w:r>
-        <w:rPr>
-          <w:noProof/>
-          <w:lang w:val="bg-BG" w:eastAsia="bg-BG"/>
+      <w:bookmarkEnd w:id="31"/>
+    </w:p>
+    <w:p/>
+    <w:p>
+      <w:r>
+        <w:rPr>
+          <w:noProof/>
         </w:rPr>
         <w:drawing>
           <wp:inline distT="0" distB="0" distL="0" distR="0">
@@ -5896,10 +5918,10 @@
                     </pic:cNvPicPr>
                   </pic:nvPicPr>
                   <pic:blipFill>
-                    <a:blip r:embed="rId34" cstate="print">
+                    <a:blip r:embed="rId35" cstate="print">
                       <a:extLst>
                         <a:ext uri="{28A0092B-C50C-407E-A947-70E740481C1C}">
-                          <a14:useLocalDpi xmlns:a14="http://schemas.microsoft.com/office/drawing/2010/main" xmlns:wps="http://schemas.microsoft.com/office/word/2010/wordprocessingShape" xmlns:wpi="http://schemas.microsoft.com/office/word/2010/wordprocessingInk" xmlns:wpg="http://schemas.microsoft.com/office/word/2010/wordprocessingGroup" xmlns:w16se="http://schemas.microsoft.com/office/word/2015/wordml/symex" xmlns:w15="http://schemas.microsoft.com/office/word/2012/wordml" xmlns:w14="http://schemas.microsoft.com/office/word/2010/wordml" xmlns:w="http://schemas.openxmlformats.org/wordprocessingml/2006/main" xmlns:w10="urn:schemas-microsoft-com:office:word" xmlns:wp14="http://schemas.microsoft.com/office/word/2010/wordprocessingDrawing" xmlns:v="urn:schemas-microsoft-com:vml" xmlns:o="urn:schemas-microsoft-com:office:office" xmlns:mc="http://schemas.openxmlformats.org/markup-compatibility/2006" xmlns:cx="http://schemas.microsoft.com/office/drawing/2014/chartex" xmlns:wpc="http://schemas.microsoft.com/office/word/2010/wordprocessingCanvas" xmlns="" val="0"/>
+                          <a14:useLocalDpi xmlns:a14="http://schemas.microsoft.com/office/drawing/2010/main" val="0"/>
                         </a:ext>
                       </a:extLst>
                     </a:blip>
@@ -5932,20 +5954,19 @@
     <w:p/>
     <w:p>
       <w:pPr>
-        <w:pStyle w:val="2"/>
-      </w:pPr>
-      <w:bookmarkStart w:id="33" w:name="_Toc446414652"/>
+        <w:pStyle w:val="Heading2"/>
+      </w:pPr>
+      <w:bookmarkStart w:id="32" w:name="_Toc446414652"/>
       <w:r>
         <w:t>Set current active crossing</w:t>
       </w:r>
-      <w:bookmarkEnd w:id="33"/>
-    </w:p>
-    <w:p/>
-    <w:p>
-      <w:r>
-        <w:rPr>
-          <w:noProof/>
-          <w:lang w:val="bg-BG" w:eastAsia="bg-BG"/>
+      <w:bookmarkEnd w:id="32"/>
+    </w:p>
+    <w:p/>
+    <w:p>
+      <w:r>
+        <w:rPr>
+          <w:noProof/>
         </w:rPr>
         <w:drawing>
           <wp:inline distT="0" distB="0" distL="0" distR="0">
@@ -5965,10 +5986,10 @@
                     </pic:cNvPicPr>
                   </pic:nvPicPr>
                   <pic:blipFill>
-                    <a:blip r:embed="rId35" cstate="print">
+                    <a:blip r:embed="rId36" cstate="print">
                       <a:extLst>
                         <a:ext uri="{28A0092B-C50C-407E-A947-70E740481C1C}">
-                          <a14:useLocalDpi xmlns:a14="http://schemas.microsoft.com/office/drawing/2010/main" xmlns:wps="http://schemas.microsoft.com/office/word/2010/wordprocessingShape" xmlns:wpi="http://schemas.microsoft.com/office/word/2010/wordprocessingInk" xmlns:wpg="http://schemas.microsoft.com/office/word/2010/wordprocessingGroup" xmlns:w16se="http://schemas.microsoft.com/office/word/2015/wordml/symex" xmlns:w15="http://schemas.microsoft.com/office/word/2012/wordml" xmlns:w14="http://schemas.microsoft.com/office/word/2010/wordml" xmlns:w="http://schemas.openxmlformats.org/wordprocessingml/2006/main" xmlns:w10="urn:schemas-microsoft-com:office:word" xmlns:wp14="http://schemas.microsoft.com/office/word/2010/wordprocessingDrawing" xmlns:v="urn:schemas-microsoft-com:vml" xmlns:o="urn:schemas-microsoft-com:office:office" xmlns:mc="http://schemas.openxmlformats.org/markup-compatibility/2006" xmlns:cx="http://schemas.microsoft.com/office/drawing/2014/chartex" xmlns:wpc="http://schemas.microsoft.com/office/word/2010/wordprocessingCanvas" xmlns="" val="0"/>
+                          <a14:useLocalDpi xmlns:a14="http://schemas.microsoft.com/office/drawing/2010/main" val="0"/>
                         </a:ext>
                       </a:extLst>
                     </a:blip>
@@ -5999,21 +6020,20 @@
     </w:p>
     <w:p>
       <w:pPr>
-        <w:pStyle w:val="2"/>
-      </w:pPr>
-      <w:bookmarkStart w:id="34" w:name="_Toc446414653"/>
+        <w:pStyle w:val="Heading2"/>
+      </w:pPr>
+      <w:bookmarkStart w:id="33" w:name="_Toc446414653"/>
       <w:r>
         <w:lastRenderedPageBreak/>
         <w:t>Start simulating pedestrians</w:t>
       </w:r>
-      <w:bookmarkEnd w:id="34"/>
-    </w:p>
-    <w:p/>
-    <w:p>
-      <w:r>
-        <w:rPr>
-          <w:noProof/>
-          <w:lang w:val="bg-BG" w:eastAsia="bg-BG"/>
+      <w:bookmarkEnd w:id="33"/>
+    </w:p>
+    <w:p/>
+    <w:p>
+      <w:r>
+        <w:rPr>
+          <w:noProof/>
         </w:rPr>
         <w:drawing>
           <wp:inline distT="0" distB="0" distL="0" distR="0">
@@ -6033,10 +6053,10 @@
                     </pic:cNvPicPr>
                   </pic:nvPicPr>
                   <pic:blipFill>
-                    <a:blip r:embed="rId36" cstate="print">
+                    <a:blip r:embed="rId37" cstate="print">
                       <a:extLst>
                         <a:ext uri="{28A0092B-C50C-407E-A947-70E740481C1C}">
-                          <a14:useLocalDpi xmlns:a14="http://schemas.microsoft.com/office/drawing/2010/main" xmlns:wps="http://schemas.microsoft.com/office/word/2010/wordprocessingShape" xmlns:wpi="http://schemas.microsoft.com/office/word/2010/wordprocessingInk" xmlns:wpg="http://schemas.microsoft.com/office/word/2010/wordprocessingGroup" xmlns:w16se="http://schemas.microsoft.com/office/word/2015/wordml/symex" xmlns:w15="http://schemas.microsoft.com/office/word/2012/wordml" xmlns:w14="http://schemas.microsoft.com/office/word/2010/wordml" xmlns:w="http://schemas.openxmlformats.org/wordprocessingml/2006/main" xmlns:w10="urn:schemas-microsoft-com:office:word" xmlns:wp14="http://schemas.microsoft.com/office/word/2010/wordprocessingDrawing" xmlns:v="urn:schemas-microsoft-com:vml" xmlns:o="urn:schemas-microsoft-com:office:office" xmlns:mc="http://schemas.openxmlformats.org/markup-compatibility/2006" xmlns:cx="http://schemas.microsoft.com/office/drawing/2014/chartex" xmlns:wpc="http://schemas.microsoft.com/office/word/2010/wordprocessingCanvas" xmlns="" val="0"/>
+                          <a14:useLocalDpi xmlns:a14="http://schemas.microsoft.com/office/drawing/2010/main" val="0"/>
                         </a:ext>
                       </a:extLst>
                     </a:blip>
@@ -6088,21 +6108,20 @@
     <w:p/>
     <w:p>
       <w:pPr>
-        <w:pStyle w:val="2"/>
-      </w:pPr>
-      <w:bookmarkStart w:id="35" w:name="_Toc446414654"/>
+        <w:pStyle w:val="Heading2"/>
+      </w:pPr>
+      <w:bookmarkStart w:id="34" w:name="_Toc446414654"/>
       <w:r>
         <w:lastRenderedPageBreak/>
         <w:t>Access “Saved” crossing</w:t>
       </w:r>
-      <w:bookmarkEnd w:id="35"/>
-    </w:p>
-    <w:p/>
-    <w:p>
-      <w:r>
-        <w:rPr>
-          <w:noProof/>
-          <w:lang w:val="bg-BG" w:eastAsia="bg-BG"/>
+      <w:bookmarkEnd w:id="34"/>
+    </w:p>
+    <w:p/>
+    <w:p>
+      <w:r>
+        <w:rPr>
+          <w:noProof/>
         </w:rPr>
         <w:drawing>
           <wp:inline distT="0" distB="0" distL="0" distR="0">
@@ -6122,10 +6141,10 @@
                     </pic:cNvPicPr>
                   </pic:nvPicPr>
                   <pic:blipFill>
-                    <a:blip r:embed="rId37" cstate="print">
+                    <a:blip r:embed="rId38" cstate="print">
                       <a:extLst>
                         <a:ext uri="{28A0092B-C50C-407E-A947-70E740481C1C}">
-                          <a14:useLocalDpi xmlns:a14="http://schemas.microsoft.com/office/drawing/2010/main" xmlns:wps="http://schemas.microsoft.com/office/word/2010/wordprocessingShape" xmlns:wpi="http://schemas.microsoft.com/office/word/2010/wordprocessingInk" xmlns:wpg="http://schemas.microsoft.com/office/word/2010/wordprocessingGroup" xmlns:w16se="http://schemas.microsoft.com/office/word/2015/wordml/symex" xmlns:w15="http://schemas.microsoft.com/office/word/2012/wordml" xmlns:w14="http://schemas.microsoft.com/office/word/2010/wordml" xmlns:w="http://schemas.openxmlformats.org/wordprocessingml/2006/main" xmlns:w10="urn:schemas-microsoft-com:office:word" xmlns:wp14="http://schemas.microsoft.com/office/word/2010/wordprocessingDrawing" xmlns:v="urn:schemas-microsoft-com:vml" xmlns:o="urn:schemas-microsoft-com:office:office" xmlns:mc="http://schemas.openxmlformats.org/markup-compatibility/2006" xmlns:cx="http://schemas.microsoft.com/office/drawing/2014/chartex" xmlns:wpc="http://schemas.microsoft.com/office/word/2010/wordprocessingCanvas" xmlns="" val="0"/>
+                          <a14:useLocalDpi xmlns:a14="http://schemas.microsoft.com/office/drawing/2010/main" val="0"/>
                         </a:ext>
                       </a:extLst>
                     </a:blip>
@@ -6176,21 +6195,20 @@
     <w:p/>
     <w:p>
       <w:pPr>
-        <w:pStyle w:val="2"/>
-      </w:pPr>
-      <w:bookmarkStart w:id="36" w:name="_Toc446414655"/>
+        <w:pStyle w:val="Heading2"/>
+      </w:pPr>
+      <w:bookmarkStart w:id="35" w:name="_Toc446414655"/>
       <w:r>
         <w:lastRenderedPageBreak/>
         <w:t>Access “Removed” crossings</w:t>
       </w:r>
-      <w:bookmarkEnd w:id="36"/>
-    </w:p>
-    <w:p/>
-    <w:p>
-      <w:r>
-        <w:rPr>
-          <w:noProof/>
-          <w:lang w:val="bg-BG" w:eastAsia="bg-BG"/>
+      <w:bookmarkEnd w:id="35"/>
+    </w:p>
+    <w:p/>
+    <w:p>
+      <w:r>
+        <w:rPr>
+          <w:noProof/>
         </w:rPr>
         <w:drawing>
           <wp:inline distT="0" distB="0" distL="0" distR="0">
@@ -6210,10 +6228,10 @@
                     </pic:cNvPicPr>
                   </pic:nvPicPr>
                   <pic:blipFill>
-                    <a:blip r:embed="rId38" cstate="print">
+                    <a:blip r:embed="rId39" cstate="print">
                       <a:extLst>
                         <a:ext uri="{28A0092B-C50C-407E-A947-70E740481C1C}">
-                          <a14:useLocalDpi xmlns:a14="http://schemas.microsoft.com/office/drawing/2010/main" xmlns:wps="http://schemas.microsoft.com/office/word/2010/wordprocessingShape" xmlns:wpi="http://schemas.microsoft.com/office/word/2010/wordprocessingInk" xmlns:wpg="http://schemas.microsoft.com/office/word/2010/wordprocessingGroup" xmlns:w16se="http://schemas.microsoft.com/office/word/2015/wordml/symex" xmlns:w15="http://schemas.microsoft.com/office/word/2012/wordml" xmlns:w14="http://schemas.microsoft.com/office/word/2010/wordml" xmlns:w="http://schemas.openxmlformats.org/wordprocessingml/2006/main" xmlns:w10="urn:schemas-microsoft-com:office:word" xmlns:wp14="http://schemas.microsoft.com/office/word/2010/wordprocessingDrawing" xmlns:v="urn:schemas-microsoft-com:vml" xmlns:o="urn:schemas-microsoft-com:office:office" xmlns:mc="http://schemas.openxmlformats.org/markup-compatibility/2006" xmlns:cx="http://schemas.microsoft.com/office/drawing/2014/chartex" xmlns:wpc="http://schemas.microsoft.com/office/word/2010/wordprocessingCanvas" xmlns="" val="0"/>
+                          <a14:useLocalDpi xmlns:a14="http://schemas.microsoft.com/office/drawing/2010/main" val="0"/>
                         </a:ext>
                       </a:extLst>
                     </a:blip>
@@ -6246,21 +6264,20 @@
     <w:p/>
     <w:p>
       <w:pPr>
-        <w:pStyle w:val="2"/>
-      </w:pPr>
-      <w:bookmarkStart w:id="37" w:name="_Toc446414656"/>
+        <w:pStyle w:val="Heading2"/>
+      </w:pPr>
+      <w:bookmarkStart w:id="36" w:name="_Toc446414656"/>
       <w:r>
         <w:t>Empty the recycle bin</w:t>
       </w:r>
-      <w:bookmarkEnd w:id="37"/>
-    </w:p>
-    <w:p/>
-    <w:p/>
-    <w:p>
-      <w:r>
-        <w:rPr>
-          <w:noProof/>
-          <w:lang w:val="bg-BG" w:eastAsia="bg-BG"/>
+      <w:bookmarkEnd w:id="36"/>
+    </w:p>
+    <w:p/>
+    <w:p/>
+    <w:p>
+      <w:r>
+        <w:rPr>
+          <w:noProof/>
         </w:rPr>
         <w:drawing>
           <wp:inline distT="0" distB="0" distL="0" distR="0">
@@ -6280,10 +6297,10 @@
                     </pic:cNvPicPr>
                   </pic:nvPicPr>
                   <pic:blipFill>
-                    <a:blip r:embed="rId39" cstate="print">
+                    <a:blip r:embed="rId40" cstate="print">
                       <a:extLst>
                         <a:ext uri="{28A0092B-C50C-407E-A947-70E740481C1C}">
-                          <a14:useLocalDpi xmlns:a14="http://schemas.microsoft.com/office/drawing/2010/main" xmlns:wps="http://schemas.microsoft.com/office/word/2010/wordprocessingShape" xmlns:wpi="http://schemas.microsoft.com/office/word/2010/wordprocessingInk" xmlns:wpg="http://schemas.microsoft.com/office/word/2010/wordprocessingGroup" xmlns:w16se="http://schemas.microsoft.com/office/word/2015/wordml/symex" xmlns:w15="http://schemas.microsoft.com/office/word/2012/wordml" xmlns:w14="http://schemas.microsoft.com/office/word/2010/wordml" xmlns:w="http://schemas.openxmlformats.org/wordprocessingml/2006/main" xmlns:w10="urn:schemas-microsoft-com:office:word" xmlns:wp14="http://schemas.microsoft.com/office/word/2010/wordprocessingDrawing" xmlns:v="urn:schemas-microsoft-com:vml" xmlns:o="urn:schemas-microsoft-com:office:office" xmlns:mc="http://schemas.openxmlformats.org/markup-compatibility/2006" xmlns:cx="http://schemas.microsoft.com/office/drawing/2014/chartex" xmlns:wpc="http://schemas.microsoft.com/office/word/2010/wordprocessingCanvas" xmlns="" val="0"/>
+                          <a14:useLocalDpi xmlns:a14="http://schemas.microsoft.com/office/drawing/2010/main" val="0"/>
                         </a:ext>
                       </a:extLst>
                     </a:blip>
@@ -6311,9 +6328,11 @@
           </wp:inline>
         </w:drawing>
       </w:r>
+      <w:bookmarkStart w:id="37" w:name="_GoBack"/>
+      <w:bookmarkEnd w:id="37"/>
     </w:p>
     <w:sectPr>
-      <w:footerReference w:type="default" r:id="rId40"/>
+      <w:footerReference w:type="default" r:id="rId41"/>
       <w:pgSz w:w="12240" w:h="15840"/>
       <w:pgMar w:top="1440" w:right="1440" w:bottom="1440" w:left="1440" w:header="720" w:footer="720" w:gutter="0"/>
       <w:pgNumType w:start="0"/>
@@ -6326,7 +6345,7 @@
 </file>
 
 <file path=word/endnotes.xml><?xml version="1.0" encoding="utf-8"?>
-<w:endnotes xmlns:ve="http://schemas.openxmlformats.org/markup-compatibility/2006" xmlns:o="urn:schemas-microsoft-com:office:office" xmlns:r="http://schemas.openxmlformats.org/officeDocument/2006/relationships" xmlns:m="http://schemas.openxmlformats.org/officeDocument/2006/math" xmlns:v="urn:schemas-microsoft-com:vml" xmlns:wp="http://schemas.openxmlformats.org/drawingml/2006/wordprocessingDrawing" xmlns:w10="urn:schemas-microsoft-com:office:word" xmlns:w="http://schemas.openxmlformats.org/wordprocessingml/2006/main" xmlns:wne="http://schemas.microsoft.com/office/word/2006/wordml">
+<w:endnotes xmlns:wpc="http://schemas.microsoft.com/office/word/2010/wordprocessingCanvas" xmlns:mc="http://schemas.openxmlformats.org/markup-compatibility/2006" xmlns:o="urn:schemas-microsoft-com:office:office" xmlns:r="http://schemas.openxmlformats.org/officeDocument/2006/relationships" xmlns:m="http://schemas.openxmlformats.org/officeDocument/2006/math" xmlns:v="urn:schemas-microsoft-com:vml" xmlns:wp14="http://schemas.microsoft.com/office/word/2010/wordprocessingDrawing" xmlns:wp="http://schemas.openxmlformats.org/drawingml/2006/wordprocessingDrawing" xmlns:w10="urn:schemas-microsoft-com:office:word" xmlns:w="http://schemas.openxmlformats.org/wordprocessingml/2006/main" xmlns:w14="http://schemas.microsoft.com/office/word/2010/wordml" xmlns:wpg="http://schemas.microsoft.com/office/word/2010/wordprocessingGroup" xmlns:wpi="http://schemas.microsoft.com/office/word/2010/wordprocessingInk" xmlns:wne="http://schemas.microsoft.com/office/word/2006/wordml" xmlns:wps="http://schemas.microsoft.com/office/word/2010/wordprocessingShape" mc:Ignorable="w14 wp14">
   <w:endnote w:type="separator" w:id="-1">
     <w:p>
       <w:r>
@@ -6345,7 +6364,7 @@
 </file>
 
 <file path=word/footer1.xml><?xml version="1.0" encoding="utf-8"?>
-<w:ftr xmlns:ve="http://schemas.openxmlformats.org/markup-compatibility/2006" xmlns:o="urn:schemas-microsoft-com:office:office" xmlns:r="http://schemas.openxmlformats.org/officeDocument/2006/relationships" xmlns:m="http://schemas.openxmlformats.org/officeDocument/2006/math" xmlns:v="urn:schemas-microsoft-com:vml" xmlns:wp="http://schemas.openxmlformats.org/drawingml/2006/wordprocessingDrawing" xmlns:w10="urn:schemas-microsoft-com:office:word" xmlns:w="http://schemas.openxmlformats.org/wordprocessingml/2006/main" xmlns:wne="http://schemas.microsoft.com/office/word/2006/wordml">
+<w:ftr xmlns:wpc="http://schemas.microsoft.com/office/word/2010/wordprocessingCanvas" xmlns:mc="http://schemas.openxmlformats.org/markup-compatibility/2006" xmlns:o="urn:schemas-microsoft-com:office:office" xmlns:r="http://schemas.openxmlformats.org/officeDocument/2006/relationships" xmlns:m="http://schemas.openxmlformats.org/officeDocument/2006/math" xmlns:v="urn:schemas-microsoft-com:vml" xmlns:wp14="http://schemas.microsoft.com/office/word/2010/wordprocessingDrawing" xmlns:wp="http://schemas.openxmlformats.org/drawingml/2006/wordprocessingDrawing" xmlns:w10="urn:schemas-microsoft-com:office:word" xmlns:w="http://schemas.openxmlformats.org/wordprocessingml/2006/main" xmlns:w14="http://schemas.microsoft.com/office/word/2010/wordml" xmlns:wpg="http://schemas.microsoft.com/office/word/2010/wordprocessingGroup" xmlns:wpi="http://schemas.microsoft.com/office/word/2010/wordprocessingInk" xmlns:wne="http://schemas.microsoft.com/office/word/2006/wordml" xmlns:wps="http://schemas.microsoft.com/office/word/2010/wordprocessingShape" mc:Ignorable="w14 wp14">
   <w:sdt>
     <w:sdtPr>
       <w:id w:val="-2123215339"/>
@@ -6363,7 +6382,7 @@
     <w:sdtContent>
       <w:p>
         <w:pPr>
-          <w:pStyle w:val="a9"/>
+          <w:pStyle w:val="Footer"/>
           <w:pBdr>
             <w:top w:val="single" w:sz="4" w:space="1" w:color="D9D9D9" w:themeColor="background1" w:themeShade="D9"/>
           </w:pBdr>
@@ -6382,7 +6401,7 @@
           <w:rPr>
             <w:noProof/>
           </w:rPr>
-          <w:t>3</w:t>
+          <w:t>25</w:t>
         </w:r>
         <w:r>
           <w:rPr>
@@ -6405,14 +6424,14 @@
   </w:sdt>
   <w:p>
     <w:pPr>
-      <w:pStyle w:val="a9"/>
+      <w:pStyle w:val="Footer"/>
     </w:pPr>
   </w:p>
 </w:ftr>
 </file>
 
 <file path=word/footnotes.xml><?xml version="1.0" encoding="utf-8"?>
-<w:footnotes xmlns:ve="http://schemas.openxmlformats.org/markup-compatibility/2006" xmlns:o="urn:schemas-microsoft-com:office:office" xmlns:r="http://schemas.openxmlformats.org/officeDocument/2006/relationships" xmlns:m="http://schemas.openxmlformats.org/officeDocument/2006/math" xmlns:v="urn:schemas-microsoft-com:vml" xmlns:wp="http://schemas.openxmlformats.org/drawingml/2006/wordprocessingDrawing" xmlns:w10="urn:schemas-microsoft-com:office:word" xmlns:w="http://schemas.openxmlformats.org/wordprocessingml/2006/main" xmlns:wne="http://schemas.microsoft.com/office/word/2006/wordml">
+<w:footnotes xmlns:wpc="http://schemas.microsoft.com/office/word/2010/wordprocessingCanvas" xmlns:mc="http://schemas.openxmlformats.org/markup-compatibility/2006" xmlns:o="urn:schemas-microsoft-com:office:office" xmlns:r="http://schemas.openxmlformats.org/officeDocument/2006/relationships" xmlns:m="http://schemas.openxmlformats.org/officeDocument/2006/math" xmlns:v="urn:schemas-microsoft-com:vml" xmlns:wp14="http://schemas.microsoft.com/office/word/2010/wordprocessingDrawing" xmlns:wp="http://schemas.openxmlformats.org/drawingml/2006/wordprocessingDrawing" xmlns:w10="urn:schemas-microsoft-com:office:word" xmlns:w="http://schemas.openxmlformats.org/wordprocessingml/2006/main" xmlns:w14="http://schemas.microsoft.com/office/word/2010/wordml" xmlns:wpg="http://schemas.microsoft.com/office/word/2010/wordprocessingGroup" xmlns:wpi="http://schemas.microsoft.com/office/word/2010/wordprocessingInk" xmlns:wne="http://schemas.microsoft.com/office/word/2006/wordml" xmlns:wps="http://schemas.microsoft.com/office/word/2010/wordprocessingShape" mc:Ignorable="w14 wp14">
   <w:footnote w:type="separator" w:id="-1">
     <w:p>
       <w:r>
@@ -6431,7 +6450,7 @@
 </file>
 
 <file path=word/numbering.xml><?xml version="1.0" encoding="utf-8"?>
-<w:numbering xmlns:ve="http://schemas.openxmlformats.org/markup-compatibility/2006" xmlns:o="urn:schemas-microsoft-com:office:office" xmlns:r="http://schemas.openxmlformats.org/officeDocument/2006/relationships" xmlns:m="http://schemas.openxmlformats.org/officeDocument/2006/math" xmlns:v="urn:schemas-microsoft-com:vml" xmlns:wp="http://schemas.openxmlformats.org/drawingml/2006/wordprocessingDrawing" xmlns:w10="urn:schemas-microsoft-com:office:word" xmlns:w="http://schemas.openxmlformats.org/wordprocessingml/2006/main" xmlns:wne="http://schemas.microsoft.com/office/word/2006/wordml">
+<w:numbering xmlns:wpc="http://schemas.microsoft.com/office/word/2010/wordprocessingCanvas" xmlns:mc="http://schemas.openxmlformats.org/markup-compatibility/2006" xmlns:o="urn:schemas-microsoft-com:office:office" xmlns:r="http://schemas.openxmlformats.org/officeDocument/2006/relationships" xmlns:m="http://schemas.openxmlformats.org/officeDocument/2006/math" xmlns:v="urn:schemas-microsoft-com:vml" xmlns:wp14="http://schemas.microsoft.com/office/word/2010/wordprocessingDrawing" xmlns:wp="http://schemas.openxmlformats.org/drawingml/2006/wordprocessingDrawing" xmlns:w10="urn:schemas-microsoft-com:office:word" xmlns:w="http://schemas.openxmlformats.org/wordprocessingml/2006/main" xmlns:w14="http://schemas.microsoft.com/office/word/2010/wordml" xmlns:wpg="http://schemas.microsoft.com/office/word/2010/wordprocessingGroup" xmlns:wpi="http://schemas.microsoft.com/office/word/2010/wordprocessingInk" xmlns:wne="http://schemas.microsoft.com/office/word/2006/wordml" xmlns:wps="http://schemas.microsoft.com/office/word/2010/wordprocessingShape" mc:Ignorable="w14 wp14">
   <w:abstractNum w:abstractNumId="0">
     <w:nsid w:val="24FD2748"/>
     <w:multiLevelType w:val="multilevel"/>
@@ -6589,7 +6608,7 @@
 </file>
 
 <file path=word/styles.xml><?xml version="1.0" encoding="utf-8"?>
-<w:styles xmlns:r="http://schemas.openxmlformats.org/officeDocument/2006/relationships" xmlns:w="http://schemas.openxmlformats.org/wordprocessingml/2006/main">
+<w:styles xmlns:mc="http://schemas.openxmlformats.org/markup-compatibility/2006" xmlns:r="http://schemas.openxmlformats.org/officeDocument/2006/relationships" xmlns:w="http://schemas.openxmlformats.org/wordprocessingml/2006/main" xmlns:w14="http://schemas.microsoft.com/office/word/2010/wordml" mc:Ignorable="w14">
   <w:docDefaults>
     <w:rPrDefault>
       <w:rPr>
@@ -6740,16 +6759,16 @@
     <w:lsdException w:name="Bibliography" w:uiPriority="37"/>
     <w:lsdException w:name="TOC Heading" w:uiPriority="39" w:qFormat="1"/>
   </w:latentStyles>
-  <w:style w:type="paragraph" w:default="1" w:styleId="a">
+  <w:style w:type="paragraph" w:default="1" w:styleId="Normal">
     <w:name w:val="Normal"/>
     <w:qFormat/>
     <w:rsid w:val="00282440"/>
   </w:style>
-  <w:style w:type="paragraph" w:styleId="1">
+  <w:style w:type="paragraph" w:styleId="Heading1">
     <w:name w:val="heading 1"/>
-    <w:basedOn w:val="a"/>
-    <w:next w:val="a"/>
-    <w:link w:val="10"/>
+    <w:basedOn w:val="Normal"/>
+    <w:next w:val="Normal"/>
+    <w:link w:val="Heading1Char"/>
     <w:uiPriority w:val="9"/>
     <w:qFormat/>
     <w:rsid w:val="00D312F6"/>
@@ -6769,11 +6788,11 @@
       <w:szCs w:val="40"/>
     </w:rPr>
   </w:style>
-  <w:style w:type="paragraph" w:styleId="2">
+  <w:style w:type="paragraph" w:styleId="Heading2">
     <w:name w:val="heading 2"/>
-    <w:basedOn w:val="a"/>
-    <w:next w:val="a"/>
-    <w:link w:val="20"/>
+    <w:basedOn w:val="Normal"/>
+    <w:next w:val="Normal"/>
+    <w:link w:val="Heading2Char"/>
     <w:uiPriority w:val="9"/>
     <w:unhideWhenUsed/>
     <w:qFormat/>
@@ -6792,11 +6811,11 @@
       <w:szCs w:val="36"/>
     </w:rPr>
   </w:style>
-  <w:style w:type="paragraph" w:styleId="3">
+  <w:style w:type="paragraph" w:styleId="Heading3">
     <w:name w:val="heading 3"/>
-    <w:basedOn w:val="a"/>
-    <w:next w:val="a"/>
-    <w:link w:val="30"/>
+    <w:basedOn w:val="Normal"/>
+    <w:next w:val="Normal"/>
+    <w:link w:val="Heading3Char"/>
     <w:uiPriority w:val="9"/>
     <w:unhideWhenUsed/>
     <w:qFormat/>
@@ -6814,11 +6833,11 @@
       <w:szCs w:val="32"/>
     </w:rPr>
   </w:style>
-  <w:style w:type="paragraph" w:styleId="4">
+  <w:style w:type="paragraph" w:styleId="Heading4">
     <w:name w:val="heading 4"/>
-    <w:basedOn w:val="a"/>
-    <w:next w:val="a"/>
-    <w:link w:val="40"/>
+    <w:basedOn w:val="Normal"/>
+    <w:next w:val="Normal"/>
+    <w:link w:val="Heading4Char"/>
     <w:uiPriority w:val="9"/>
     <w:unhideWhenUsed/>
     <w:qFormat/>
@@ -6838,11 +6857,11 @@
       <w:szCs w:val="28"/>
     </w:rPr>
   </w:style>
-  <w:style w:type="paragraph" w:styleId="5">
+  <w:style w:type="paragraph" w:styleId="Heading5">
     <w:name w:val="heading 5"/>
-    <w:basedOn w:val="a"/>
-    <w:next w:val="a"/>
-    <w:link w:val="50"/>
+    <w:basedOn w:val="Normal"/>
+    <w:next w:val="Normal"/>
+    <w:link w:val="Heading5Char"/>
     <w:uiPriority w:val="9"/>
     <w:semiHidden/>
     <w:unhideWhenUsed/>
@@ -6861,11 +6880,11 @@
       <w:szCs w:val="24"/>
     </w:rPr>
   </w:style>
-  <w:style w:type="paragraph" w:styleId="6">
+  <w:style w:type="paragraph" w:styleId="Heading6">
     <w:name w:val="heading 6"/>
-    <w:basedOn w:val="a"/>
-    <w:next w:val="a"/>
-    <w:link w:val="60"/>
+    <w:basedOn w:val="Normal"/>
+    <w:next w:val="Normal"/>
+    <w:link w:val="Heading6Char"/>
     <w:uiPriority w:val="9"/>
     <w:semiHidden/>
     <w:unhideWhenUsed/>
@@ -6886,11 +6905,11 @@
       <w:szCs w:val="24"/>
     </w:rPr>
   </w:style>
-  <w:style w:type="paragraph" w:styleId="7">
+  <w:style w:type="paragraph" w:styleId="Heading7">
     <w:name w:val="heading 7"/>
-    <w:basedOn w:val="a"/>
-    <w:next w:val="a"/>
-    <w:link w:val="70"/>
+    <w:basedOn w:val="Normal"/>
+    <w:next w:val="Normal"/>
+    <w:link w:val="Heading7Char"/>
     <w:uiPriority w:val="9"/>
     <w:semiHidden/>
     <w:unhideWhenUsed/>
@@ -6911,11 +6930,11 @@
       <w:szCs w:val="22"/>
     </w:rPr>
   </w:style>
-  <w:style w:type="paragraph" w:styleId="8">
+  <w:style w:type="paragraph" w:styleId="Heading8">
     <w:name w:val="heading 8"/>
-    <w:basedOn w:val="a"/>
-    <w:next w:val="a"/>
-    <w:link w:val="80"/>
+    <w:basedOn w:val="Normal"/>
+    <w:next w:val="Normal"/>
+    <w:link w:val="Heading8Char"/>
     <w:uiPriority w:val="9"/>
     <w:semiHidden/>
     <w:unhideWhenUsed/>
@@ -6934,11 +6953,11 @@
       <w:szCs w:val="22"/>
     </w:rPr>
   </w:style>
-  <w:style w:type="paragraph" w:styleId="9">
+  <w:style w:type="paragraph" w:styleId="Heading9">
     <w:name w:val="heading 9"/>
-    <w:basedOn w:val="a"/>
-    <w:next w:val="a"/>
-    <w:link w:val="90"/>
+    <w:basedOn w:val="Normal"/>
+    <w:next w:val="Normal"/>
+    <w:link w:val="Heading9Char"/>
     <w:uiPriority w:val="9"/>
     <w:semiHidden/>
     <w:unhideWhenUsed/>
@@ -6959,18 +6978,17 @@
       <w:szCs w:val="22"/>
     </w:rPr>
   </w:style>
-  <w:style w:type="character" w:default="1" w:styleId="a0">
+  <w:style w:type="character" w:default="1" w:styleId="DefaultParagraphFont">
     <w:name w:val="Default Paragraph Font"/>
     <w:uiPriority w:val="1"/>
     <w:semiHidden/>
     <w:unhideWhenUsed/>
   </w:style>
-  <w:style w:type="table" w:default="1" w:styleId="a1">
+  <w:style w:type="table" w:default="1" w:styleId="TableNormal">
     <w:name w:val="Normal Table"/>
     <w:uiPriority w:val="99"/>
     <w:semiHidden/>
     <w:unhideWhenUsed/>
-    <w:qFormat/>
     <w:tblPr>
       <w:tblInd w:w="0" w:type="dxa"/>
       <w:tblCellMar>
@@ -6981,30 +6999,30 @@
       </w:tblCellMar>
     </w:tblPr>
   </w:style>
-  <w:style w:type="numbering" w:default="1" w:styleId="a2">
+  <w:style w:type="numbering" w:default="1" w:styleId="NoList">
     <w:name w:val="No List"/>
     <w:uiPriority w:val="99"/>
     <w:semiHidden/>
     <w:unhideWhenUsed/>
   </w:style>
-  <w:style w:type="paragraph" w:styleId="a3">
+  <w:style w:type="paragraph" w:styleId="NoSpacing">
     <w:name w:val="No Spacing"/>
-    <w:link w:val="a4"/>
+    <w:link w:val="NoSpacingChar"/>
     <w:uiPriority w:val="1"/>
     <w:qFormat/>
     <w:rsid w:val="00282440"/>
   </w:style>
-  <w:style w:type="character" w:customStyle="1" w:styleId="a4">
-    <w:name w:val="Без разредка Знак"/>
-    <w:basedOn w:val="a0"/>
-    <w:link w:val="a3"/>
+  <w:style w:type="character" w:customStyle="1" w:styleId="NoSpacingChar">
+    <w:name w:val="No Spacing Char"/>
+    <w:basedOn w:val="DefaultParagraphFont"/>
+    <w:link w:val="NoSpacing"/>
     <w:uiPriority w:val="1"/>
     <w:rsid w:val="00076268"/>
   </w:style>
-  <w:style w:type="character" w:customStyle="1" w:styleId="10">
-    <w:name w:val="Заглавие 1 Знак"/>
-    <w:basedOn w:val="a0"/>
-    <w:link w:val="1"/>
+  <w:style w:type="character" w:customStyle="1" w:styleId="Heading1Char">
+    <w:name w:val="Heading 1 Char"/>
+    <w:basedOn w:val="DefaultParagraphFont"/>
+    <w:link w:val="Heading1"/>
     <w:uiPriority w:val="9"/>
     <w:rsid w:val="00D312F6"/>
     <w:rPr>
@@ -7014,10 +7032,10 @@
       <w:szCs w:val="40"/>
     </w:rPr>
   </w:style>
-  <w:style w:type="paragraph" w:styleId="a5">
+  <w:style w:type="paragraph" w:styleId="TOCHeading">
     <w:name w:val="TOC Heading"/>
-    <w:basedOn w:val="1"/>
-    <w:next w:val="a"/>
+    <w:basedOn w:val="Heading1"/>
+    <w:next w:val="Normal"/>
     <w:uiPriority w:val="39"/>
     <w:unhideWhenUsed/>
     <w:qFormat/>
@@ -7026,10 +7044,10 @@
       <w:outlineLvl w:val="9"/>
     </w:pPr>
   </w:style>
-  <w:style w:type="paragraph" w:styleId="11">
+  <w:style w:type="paragraph" w:styleId="TOC1">
     <w:name w:val="toc 1"/>
-    <w:basedOn w:val="a"/>
-    <w:next w:val="a"/>
+    <w:basedOn w:val="Normal"/>
+    <w:next w:val="Normal"/>
     <w:autoRedefine/>
     <w:uiPriority w:val="39"/>
     <w:unhideWhenUsed/>
@@ -7038,9 +7056,9 @@
       <w:spacing w:after="100"/>
     </w:pPr>
   </w:style>
-  <w:style w:type="character" w:styleId="a6">
+  <w:style w:type="character" w:styleId="Hyperlink">
     <w:name w:val="Hyperlink"/>
-    <w:basedOn w:val="a0"/>
+    <w:basedOn w:val="DefaultParagraphFont"/>
     <w:uiPriority w:val="99"/>
     <w:unhideWhenUsed/>
     <w:rsid w:val="00076268"/>
@@ -7049,10 +7067,10 @@
       <w:u w:val="single"/>
     </w:rPr>
   </w:style>
-  <w:style w:type="paragraph" w:styleId="a7">
+  <w:style w:type="paragraph" w:styleId="Header">
     <w:name w:val="header"/>
-    <w:basedOn w:val="a"/>
-    <w:link w:val="a8"/>
+    <w:basedOn w:val="Normal"/>
+    <w:link w:val="HeaderChar"/>
     <w:uiPriority w:val="99"/>
     <w:unhideWhenUsed/>
     <w:rsid w:val="00076268"/>
@@ -7063,10 +7081,10 @@
       </w:tabs>
     </w:pPr>
   </w:style>
-  <w:style w:type="character" w:customStyle="1" w:styleId="a8">
-    <w:name w:val="Горен колонтитул Знак"/>
-    <w:basedOn w:val="a0"/>
-    <w:link w:val="a7"/>
+  <w:style w:type="character" w:customStyle="1" w:styleId="HeaderChar">
+    <w:name w:val="Header Char"/>
+    <w:basedOn w:val="DefaultParagraphFont"/>
+    <w:link w:val="Header"/>
     <w:uiPriority w:val="99"/>
     <w:rsid w:val="00076268"/>
     <w:rPr>
@@ -7076,10 +7094,10 @@
       <w:lang w:val="nl-NL"/>
     </w:rPr>
   </w:style>
-  <w:style w:type="paragraph" w:styleId="a9">
+  <w:style w:type="paragraph" w:styleId="Footer">
     <w:name w:val="footer"/>
-    <w:basedOn w:val="a"/>
-    <w:link w:val="aa"/>
+    <w:basedOn w:val="Normal"/>
+    <w:link w:val="FooterChar"/>
     <w:uiPriority w:val="99"/>
     <w:unhideWhenUsed/>
     <w:rsid w:val="00076268"/>
@@ -7090,10 +7108,10 @@
       </w:tabs>
     </w:pPr>
   </w:style>
-  <w:style w:type="character" w:customStyle="1" w:styleId="aa">
-    <w:name w:val="Долен колонтитул Знак"/>
-    <w:basedOn w:val="a0"/>
-    <w:link w:val="a9"/>
+  <w:style w:type="character" w:customStyle="1" w:styleId="FooterChar">
+    <w:name w:val="Footer Char"/>
+    <w:basedOn w:val="DefaultParagraphFont"/>
+    <w:link w:val="Footer"/>
     <w:uiPriority w:val="99"/>
     <w:rsid w:val="00076268"/>
     <w:rPr>
@@ -7103,9 +7121,9 @@
       <w:lang w:val="nl-NL"/>
     </w:rPr>
   </w:style>
-  <w:style w:type="paragraph" w:styleId="ab">
+  <w:style w:type="paragraph" w:styleId="ListParagraph">
     <w:name w:val="List Paragraph"/>
-    <w:basedOn w:val="a"/>
+    <w:basedOn w:val="Normal"/>
     <w:uiPriority w:val="34"/>
     <w:qFormat/>
     <w:rsid w:val="000938CE"/>
@@ -7114,10 +7132,10 @@
       <w:contextualSpacing/>
     </w:pPr>
   </w:style>
-  <w:style w:type="character" w:customStyle="1" w:styleId="20">
-    <w:name w:val="Заглавие 2 Знак"/>
-    <w:basedOn w:val="a0"/>
-    <w:link w:val="2"/>
+  <w:style w:type="character" w:customStyle="1" w:styleId="Heading2Char">
+    <w:name w:val="Heading 2 Char"/>
+    <w:basedOn w:val="DefaultParagraphFont"/>
+    <w:link w:val="Heading2"/>
     <w:uiPriority w:val="9"/>
     <w:rsid w:val="00D312F6"/>
     <w:rPr>
@@ -7128,10 +7146,10 @@
       <w:szCs w:val="36"/>
     </w:rPr>
   </w:style>
-  <w:style w:type="character" w:customStyle="1" w:styleId="30">
-    <w:name w:val="Заглавие 3 Знак"/>
-    <w:basedOn w:val="a0"/>
-    <w:link w:val="3"/>
+  <w:style w:type="character" w:customStyle="1" w:styleId="Heading3Char">
+    <w:name w:val="Heading 3 Char"/>
+    <w:basedOn w:val="DefaultParagraphFont"/>
+    <w:link w:val="Heading3"/>
     <w:uiPriority w:val="9"/>
     <w:rsid w:val="00282440"/>
     <w:rPr>
@@ -7141,10 +7159,10 @@
       <w:szCs w:val="32"/>
     </w:rPr>
   </w:style>
-  <w:style w:type="character" w:customStyle="1" w:styleId="40">
-    <w:name w:val="Заглавие 4 Знак"/>
-    <w:basedOn w:val="a0"/>
-    <w:link w:val="4"/>
+  <w:style w:type="character" w:customStyle="1" w:styleId="Heading4Char">
+    <w:name w:val="Heading 4 Char"/>
+    <w:basedOn w:val="DefaultParagraphFont"/>
+    <w:link w:val="Heading4"/>
     <w:uiPriority w:val="9"/>
     <w:rsid w:val="00282440"/>
     <w:rPr>
@@ -7156,10 +7174,10 @@
       <w:szCs w:val="28"/>
     </w:rPr>
   </w:style>
-  <w:style w:type="character" w:customStyle="1" w:styleId="50">
-    <w:name w:val="Заглавие 5 Знак"/>
-    <w:basedOn w:val="a0"/>
-    <w:link w:val="5"/>
+  <w:style w:type="character" w:customStyle="1" w:styleId="Heading5Char">
+    <w:name w:val="Heading 5 Char"/>
+    <w:basedOn w:val="DefaultParagraphFont"/>
+    <w:link w:val="Heading5"/>
     <w:uiPriority w:val="9"/>
     <w:semiHidden/>
     <w:rsid w:val="00282440"/>
@@ -7170,10 +7188,10 @@
       <w:szCs w:val="24"/>
     </w:rPr>
   </w:style>
-  <w:style w:type="character" w:customStyle="1" w:styleId="60">
-    <w:name w:val="Заглавие 6 Знак"/>
-    <w:basedOn w:val="a0"/>
-    <w:link w:val="6"/>
+  <w:style w:type="character" w:customStyle="1" w:styleId="Heading6Char">
+    <w:name w:val="Heading 6 Char"/>
+    <w:basedOn w:val="DefaultParagraphFont"/>
+    <w:link w:val="Heading6"/>
     <w:uiPriority w:val="9"/>
     <w:semiHidden/>
     <w:rsid w:val="00282440"/>
@@ -7186,10 +7204,10 @@
       <w:szCs w:val="24"/>
     </w:rPr>
   </w:style>
-  <w:style w:type="character" w:customStyle="1" w:styleId="70">
-    <w:name w:val="Заглавие 7 Знак"/>
-    <w:basedOn w:val="a0"/>
-    <w:link w:val="7"/>
+  <w:style w:type="character" w:customStyle="1" w:styleId="Heading7Char">
+    <w:name w:val="Heading 7 Char"/>
+    <w:basedOn w:val="DefaultParagraphFont"/>
+    <w:link w:val="Heading7"/>
     <w:uiPriority w:val="9"/>
     <w:semiHidden/>
     <w:rsid w:val="00282440"/>
@@ -7202,10 +7220,10 @@
       <w:szCs w:val="22"/>
     </w:rPr>
   </w:style>
-  <w:style w:type="character" w:customStyle="1" w:styleId="80">
-    <w:name w:val="Заглавие 8 Знак"/>
-    <w:basedOn w:val="a0"/>
-    <w:link w:val="8"/>
+  <w:style w:type="character" w:customStyle="1" w:styleId="Heading8Char">
+    <w:name w:val="Heading 8 Char"/>
+    <w:basedOn w:val="DefaultParagraphFont"/>
+    <w:link w:val="Heading8"/>
     <w:uiPriority w:val="9"/>
     <w:semiHidden/>
     <w:rsid w:val="00282440"/>
@@ -7216,10 +7234,10 @@
       <w:szCs w:val="22"/>
     </w:rPr>
   </w:style>
-  <w:style w:type="character" w:customStyle="1" w:styleId="90">
-    <w:name w:val="Заглавие 9 Знак"/>
-    <w:basedOn w:val="a0"/>
-    <w:link w:val="9"/>
+  <w:style w:type="character" w:customStyle="1" w:styleId="Heading9Char">
+    <w:name w:val="Heading 9 Char"/>
+    <w:basedOn w:val="DefaultParagraphFont"/>
+    <w:link w:val="Heading9"/>
     <w:uiPriority w:val="9"/>
     <w:semiHidden/>
     <w:rsid w:val="00282440"/>
@@ -7232,10 +7250,10 @@
       <w:szCs w:val="22"/>
     </w:rPr>
   </w:style>
-  <w:style w:type="paragraph" w:styleId="ac">
+  <w:style w:type="paragraph" w:styleId="Caption">
     <w:name w:val="caption"/>
-    <w:basedOn w:val="a"/>
-    <w:next w:val="a"/>
+    <w:basedOn w:val="Normal"/>
+    <w:next w:val="Normal"/>
     <w:uiPriority w:val="35"/>
     <w:semiHidden/>
     <w:unhideWhenUsed/>
@@ -7249,11 +7267,11 @@
       <w:szCs w:val="16"/>
     </w:rPr>
   </w:style>
-  <w:style w:type="paragraph" w:styleId="ad">
+  <w:style w:type="paragraph" w:styleId="Title">
     <w:name w:val="Title"/>
-    <w:basedOn w:val="a"/>
-    <w:next w:val="a"/>
-    <w:link w:val="ae"/>
+    <w:basedOn w:val="Normal"/>
+    <w:next w:val="Normal"/>
+    <w:link w:val="TitleChar"/>
     <w:uiPriority w:val="10"/>
     <w:qFormat/>
     <w:rsid w:val="00282440"/>
@@ -7267,10 +7285,10 @@
       <w:szCs w:val="96"/>
     </w:rPr>
   </w:style>
-  <w:style w:type="character" w:customStyle="1" w:styleId="ae">
-    <w:name w:val="Заглавие Знак"/>
-    <w:basedOn w:val="a0"/>
-    <w:link w:val="ad"/>
+  <w:style w:type="character" w:customStyle="1" w:styleId="TitleChar">
+    <w:name w:val="Title Char"/>
+    <w:basedOn w:val="DefaultParagraphFont"/>
+    <w:link w:val="Title"/>
     <w:uiPriority w:val="10"/>
     <w:rsid w:val="00282440"/>
     <w:rPr>
@@ -7280,11 +7298,11 @@
       <w:szCs w:val="96"/>
     </w:rPr>
   </w:style>
-  <w:style w:type="paragraph" w:styleId="af">
+  <w:style w:type="paragraph" w:styleId="Subtitle">
     <w:name w:val="Subtitle"/>
-    <w:basedOn w:val="a"/>
-    <w:next w:val="a"/>
-    <w:link w:val="af0"/>
+    <w:basedOn w:val="Normal"/>
+    <w:next w:val="Normal"/>
+    <w:link w:val="SubtitleChar"/>
     <w:uiPriority w:val="11"/>
     <w:qFormat/>
     <w:rsid w:val="00282440"/>
@@ -7302,10 +7320,10 @@
       <w:szCs w:val="28"/>
     </w:rPr>
   </w:style>
-  <w:style w:type="character" w:customStyle="1" w:styleId="af0">
-    <w:name w:val="Подзаглавие Знак"/>
-    <w:basedOn w:val="a0"/>
-    <w:link w:val="af"/>
+  <w:style w:type="character" w:customStyle="1" w:styleId="SubtitleChar">
+    <w:name w:val="Subtitle Char"/>
+    <w:basedOn w:val="DefaultParagraphFont"/>
+    <w:link w:val="Subtitle"/>
     <w:uiPriority w:val="11"/>
     <w:rsid w:val="00282440"/>
     <w:rPr>
@@ -7316,9 +7334,9 @@
       <w:szCs w:val="28"/>
     </w:rPr>
   </w:style>
-  <w:style w:type="character" w:styleId="af1">
+  <w:style w:type="character" w:styleId="Strong">
     <w:name w:val="Strong"/>
-    <w:basedOn w:val="a0"/>
+    <w:basedOn w:val="DefaultParagraphFont"/>
     <w:uiPriority w:val="22"/>
     <w:qFormat/>
     <w:rsid w:val="00282440"/>
@@ -7327,9 +7345,9 @@
       <w:bCs/>
     </w:rPr>
   </w:style>
-  <w:style w:type="character" w:styleId="af2">
+  <w:style w:type="character" w:styleId="Emphasis">
     <w:name w:val="Emphasis"/>
-    <w:basedOn w:val="a0"/>
+    <w:basedOn w:val="DefaultParagraphFont"/>
     <w:uiPriority w:val="20"/>
     <w:qFormat/>
     <w:rsid w:val="00282440"/>
@@ -7339,11 +7357,11 @@
       <w:color w:val="000000" w:themeColor="text1"/>
     </w:rPr>
   </w:style>
-  <w:style w:type="paragraph" w:styleId="af3">
+  <w:style w:type="paragraph" w:styleId="Quote">
     <w:name w:val="Quote"/>
-    <w:basedOn w:val="a"/>
-    <w:next w:val="a"/>
-    <w:link w:val="af4"/>
+    <w:basedOn w:val="Normal"/>
+    <w:next w:val="Normal"/>
+    <w:link w:val="QuoteChar"/>
     <w:uiPriority w:val="29"/>
     <w:qFormat/>
     <w:rsid w:val="00282440"/>
@@ -7359,10 +7377,10 @@
       <w:szCs w:val="24"/>
     </w:rPr>
   </w:style>
-  <w:style w:type="character" w:customStyle="1" w:styleId="af4">
-    <w:name w:val="Цитат Знак"/>
-    <w:basedOn w:val="a0"/>
-    <w:link w:val="af3"/>
+  <w:style w:type="character" w:customStyle="1" w:styleId="QuoteChar">
+    <w:name w:val="Quote Char"/>
+    <w:basedOn w:val="DefaultParagraphFont"/>
+    <w:link w:val="Quote"/>
     <w:uiPriority w:val="29"/>
     <w:rsid w:val="00282440"/>
     <w:rPr>
@@ -7372,11 +7390,11 @@
       <w:szCs w:val="24"/>
     </w:rPr>
   </w:style>
-  <w:style w:type="paragraph" w:styleId="af5">
+  <w:style w:type="paragraph" w:styleId="IntenseQuote">
     <w:name w:val="Intense Quote"/>
-    <w:basedOn w:val="a"/>
-    <w:next w:val="a"/>
-    <w:link w:val="af6"/>
+    <w:basedOn w:val="Normal"/>
+    <w:next w:val="Normal"/>
+    <w:link w:val="IntenseQuoteChar"/>
     <w:uiPriority w:val="30"/>
     <w:qFormat/>
     <w:rsid w:val="00282440"/>
@@ -7394,10 +7412,10 @@
       <w:szCs w:val="24"/>
     </w:rPr>
   </w:style>
-  <w:style w:type="character" w:customStyle="1" w:styleId="af6">
-    <w:name w:val="Интензивно цитиране Знак"/>
-    <w:basedOn w:val="a0"/>
-    <w:link w:val="af5"/>
+  <w:style w:type="character" w:customStyle="1" w:styleId="IntenseQuoteChar">
+    <w:name w:val="Intense Quote Char"/>
+    <w:basedOn w:val="DefaultParagraphFont"/>
+    <w:link w:val="IntenseQuote"/>
     <w:uiPriority w:val="30"/>
     <w:rsid w:val="00282440"/>
     <w:rPr>
@@ -7406,9 +7424,9 @@
       <w:szCs w:val="24"/>
     </w:rPr>
   </w:style>
-  <w:style w:type="character" w:styleId="af7">
+  <w:style w:type="character" w:styleId="SubtleEmphasis">
     <w:name w:val="Subtle Emphasis"/>
-    <w:basedOn w:val="a0"/>
+    <w:basedOn w:val="DefaultParagraphFont"/>
     <w:uiPriority w:val="19"/>
     <w:qFormat/>
     <w:rsid w:val="00282440"/>
@@ -7418,9 +7436,9 @@
       <w:color w:val="595959" w:themeColor="text1" w:themeTint="A6"/>
     </w:rPr>
   </w:style>
-  <w:style w:type="character" w:styleId="af8">
+  <w:style w:type="character" w:styleId="IntenseEmphasis">
     <w:name w:val="Intense Emphasis"/>
-    <w:basedOn w:val="a0"/>
+    <w:basedOn w:val="DefaultParagraphFont"/>
     <w:uiPriority w:val="21"/>
     <w:qFormat/>
     <w:rsid w:val="00282440"/>
@@ -7436,9 +7454,9 @@
       <w:color w:val="ED7D31" w:themeColor="accent2"/>
     </w:rPr>
   </w:style>
-  <w:style w:type="character" w:styleId="af9">
+  <w:style w:type="character" w:styleId="SubtleReference">
     <w:name w:val="Subtle Reference"/>
-    <w:basedOn w:val="a0"/>
+    <w:basedOn w:val="DefaultParagraphFont"/>
     <w:uiPriority w:val="31"/>
     <w:qFormat/>
     <w:rsid w:val="00282440"/>
@@ -7450,9 +7468,9 @@
       <w:u w:val="single" w:color="7F7F7F" w:themeColor="text1" w:themeTint="80"/>
     </w:rPr>
   </w:style>
-  <w:style w:type="character" w:styleId="afa">
+  <w:style w:type="character" w:styleId="IntenseReference">
     <w:name w:val="Intense Reference"/>
-    <w:basedOn w:val="a0"/>
+    <w:basedOn w:val="DefaultParagraphFont"/>
     <w:uiPriority w:val="32"/>
     <w:qFormat/>
     <w:rsid w:val="00282440"/>
@@ -7466,9 +7484,9 @@
       <w:u w:val="single"/>
     </w:rPr>
   </w:style>
-  <w:style w:type="character" w:styleId="afb">
+  <w:style w:type="character" w:styleId="BookTitle">
     <w:name w:val="Book Title"/>
-    <w:basedOn w:val="a0"/>
+    <w:basedOn w:val="DefaultParagraphFont"/>
     <w:uiPriority w:val="33"/>
     <w:qFormat/>
     <w:rsid w:val="00282440"/>
@@ -7480,10 +7498,10 @@
       <w:spacing w:val="0"/>
     </w:rPr>
   </w:style>
-  <w:style w:type="paragraph" w:styleId="21">
+  <w:style w:type="paragraph" w:styleId="TOC2">
     <w:name w:val="toc 2"/>
-    <w:basedOn w:val="a"/>
-    <w:next w:val="a"/>
+    <w:basedOn w:val="Normal"/>
+    <w:next w:val="Normal"/>
     <w:autoRedefine/>
     <w:uiPriority w:val="39"/>
     <w:unhideWhenUsed/>
@@ -7498,10 +7516,10 @@
       <w:szCs w:val="22"/>
     </w:rPr>
   </w:style>
-  <w:style w:type="paragraph" w:styleId="31">
+  <w:style w:type="paragraph" w:styleId="TOC3">
     <w:name w:val="toc 3"/>
-    <w:basedOn w:val="a"/>
-    <w:next w:val="a"/>
+    <w:basedOn w:val="Normal"/>
+    <w:next w:val="Normal"/>
     <w:autoRedefine/>
     <w:uiPriority w:val="39"/>
     <w:unhideWhenUsed/>
@@ -7516,9 +7534,9 @@
       <w:szCs w:val="22"/>
     </w:rPr>
   </w:style>
-  <w:style w:type="character" w:styleId="afc">
+  <w:style w:type="character" w:styleId="CommentReference">
     <w:name w:val="annotation reference"/>
-    <w:basedOn w:val="a0"/>
+    <w:basedOn w:val="DefaultParagraphFont"/>
     <w:uiPriority w:val="99"/>
     <w:semiHidden/>
     <w:unhideWhenUsed/>
@@ -7528,10 +7546,10 @@
       <w:szCs w:val="16"/>
     </w:rPr>
   </w:style>
-  <w:style w:type="paragraph" w:styleId="afd">
+  <w:style w:type="paragraph" w:styleId="CommentText">
     <w:name w:val="annotation text"/>
-    <w:basedOn w:val="a"/>
-    <w:link w:val="afe"/>
+    <w:basedOn w:val="Normal"/>
+    <w:link w:val="CommentTextChar"/>
     <w:uiPriority w:val="99"/>
     <w:semiHidden/>
     <w:unhideWhenUsed/>
@@ -7541,10 +7559,10 @@
       <w:szCs w:val="20"/>
     </w:rPr>
   </w:style>
-  <w:style w:type="character" w:customStyle="1" w:styleId="afe">
-    <w:name w:val="Текст на коментар Знак"/>
-    <w:basedOn w:val="a0"/>
-    <w:link w:val="afd"/>
+  <w:style w:type="character" w:customStyle="1" w:styleId="CommentTextChar">
+    <w:name w:val="Comment Text Char"/>
+    <w:basedOn w:val="DefaultParagraphFont"/>
+    <w:link w:val="CommentText"/>
     <w:uiPriority w:val="99"/>
     <w:semiHidden/>
     <w:rsid w:val="00B151BD"/>
@@ -7553,11 +7571,11 @@
       <w:szCs w:val="20"/>
     </w:rPr>
   </w:style>
-  <w:style w:type="paragraph" w:styleId="aff">
+  <w:style w:type="paragraph" w:styleId="CommentSubject">
     <w:name w:val="annotation subject"/>
-    <w:basedOn w:val="afd"/>
-    <w:next w:val="afd"/>
-    <w:link w:val="aff0"/>
+    <w:basedOn w:val="CommentText"/>
+    <w:next w:val="CommentText"/>
+    <w:link w:val="CommentSubjectChar"/>
     <w:uiPriority w:val="99"/>
     <w:semiHidden/>
     <w:unhideWhenUsed/>
@@ -7567,10 +7585,10 @@
       <w:bCs/>
     </w:rPr>
   </w:style>
-  <w:style w:type="character" w:customStyle="1" w:styleId="aff0">
-    <w:name w:val="Предмет на коментар Знак"/>
-    <w:basedOn w:val="afe"/>
-    <w:link w:val="aff"/>
+  <w:style w:type="character" w:customStyle="1" w:styleId="CommentSubjectChar">
+    <w:name w:val="Comment Subject Char"/>
+    <w:basedOn w:val="CommentTextChar"/>
+    <w:link w:val="CommentSubject"/>
     <w:uiPriority w:val="99"/>
     <w:semiHidden/>
     <w:rsid w:val="00B151BD"/>
@@ -7581,10 +7599,10 @@
       <w:szCs w:val="20"/>
     </w:rPr>
   </w:style>
-  <w:style w:type="paragraph" w:styleId="aff1">
+  <w:style w:type="paragraph" w:styleId="BalloonText">
     <w:name w:val="Balloon Text"/>
-    <w:basedOn w:val="a"/>
-    <w:link w:val="aff2"/>
+    <w:basedOn w:val="Normal"/>
+    <w:link w:val="BalloonTextChar"/>
     <w:uiPriority w:val="99"/>
     <w:semiHidden/>
     <w:unhideWhenUsed/>
@@ -7595,10 +7613,10 @@
       <w:szCs w:val="18"/>
     </w:rPr>
   </w:style>
-  <w:style w:type="character" w:customStyle="1" w:styleId="aff2">
-    <w:name w:val="Изнесен текст Знак"/>
-    <w:basedOn w:val="a0"/>
-    <w:link w:val="aff1"/>
+  <w:style w:type="character" w:customStyle="1" w:styleId="BalloonTextChar">
+    <w:name w:val="Balloon Text Char"/>
+    <w:basedOn w:val="DefaultParagraphFont"/>
+    <w:link w:val="BalloonText"/>
     <w:uiPriority w:val="99"/>
     <w:semiHidden/>
     <w:rsid w:val="00B151BD"/>
@@ -7608,9 +7626,9 @@
       <w:szCs w:val="18"/>
     </w:rPr>
   </w:style>
-  <w:style w:type="paragraph" w:styleId="aff3">
+  <w:style w:type="paragraph" w:styleId="NormalWeb">
     <w:name w:val="Normal (Web)"/>
-    <w:basedOn w:val="a"/>
+    <w:basedOn w:val="Normal"/>
     <w:uiPriority w:val="99"/>
     <w:unhideWhenUsed/>
     <w:rsid w:val="00756662"/>
@@ -7625,14 +7643,204 @@
   </w:style>
   <w:style w:type="character" w:customStyle="1" w:styleId="apple-converted-space">
     <w:name w:val="apple-converted-space"/>
-    <w:basedOn w:val="a0"/>
+    <w:basedOn w:val="DefaultParagraphFont"/>
     <w:rsid w:val="00756662"/>
   </w:style>
 </w:styles>
 </file>
 
+<file path=word/stylesWithEffects.xml><?xml version="1.0" encoding="utf-8"?>
+<w:styles xmlns:wpc="http://schemas.microsoft.com/office/word/2010/wordprocessingCanvas" xmlns:mc="http://schemas.openxmlformats.org/markup-compatibility/2006" xmlns:o="urn:schemas-microsoft-com:office:office" xmlns:r="http://schemas.openxmlformats.org/officeDocument/2006/relationships" xmlns:m="http://schemas.openxmlformats.org/officeDocument/2006/math" xmlns:v="urn:schemas-microsoft-com:vml" xmlns:wp14="http://schemas.microsoft.com/office/word/2010/wordprocessingDrawing" xmlns:wp="http://schemas.openxmlformats.org/drawingml/2006/wordprocessingDrawing" xmlns:w10="urn:schemas-microsoft-com:office:word" xmlns:w="http://schemas.openxmlformats.org/wordprocessingml/2006/main" xmlns:w14="http://schemas.microsoft.com/office/word/2010/wordml" xmlns:wpg="http://schemas.microsoft.com/office/word/2010/wordprocessingGroup" xmlns:wpi="http://schemas.microsoft.com/office/word/2010/wordprocessingInk" xmlns:wne="http://schemas.microsoft.com/office/word/2006/wordml" xmlns:wps="http://schemas.microsoft.com/office/word/2010/wordprocessingShape" mc:Ignorable="w14 wp14">
+  <w:docDefaults>
+    <w:rPrDefault>
+      <w:rPr>
+        <w:rFonts w:asciiTheme="minorHAnsi" w:eastAsiaTheme="minorEastAsia" w:hAnsiTheme="minorHAnsi" w:cstheme="minorBidi"/>
+        <w:sz w:val="22"/>
+        <w:szCs w:val="22"/>
+        <w:lang w:val="en-US" w:eastAsia="en-US" w:bidi="ar-SA"/>
+      </w:rPr>
+    </w:rPrDefault>
+    <w:pPrDefault>
+      <w:pPr>
+        <w:spacing w:after="200" w:line="276" w:lineRule="auto"/>
+      </w:pPr>
+    </w:pPrDefault>
+  </w:docDefaults>
+  <w:latentStyles w:defLockedState="0" w:defUIPriority="99" w:defSemiHidden="1" w:defUnhideWhenUsed="1" w:defQFormat="0" w:count="267">
+    <w:lsdException w:name="Normal" w:semiHidden="0" w:uiPriority="0" w:unhideWhenUsed="0" w:qFormat="1"/>
+    <w:lsdException w:name="heading 1" w:semiHidden="0" w:uiPriority="9" w:unhideWhenUsed="0" w:qFormat="1"/>
+    <w:lsdException w:name="heading 2" w:uiPriority="9" w:qFormat="1"/>
+    <w:lsdException w:name="heading 3" w:uiPriority="9" w:qFormat="1"/>
+    <w:lsdException w:name="heading 4" w:uiPriority="9" w:qFormat="1"/>
+    <w:lsdException w:name="heading 5" w:uiPriority="9" w:qFormat="1"/>
+    <w:lsdException w:name="heading 6" w:uiPriority="9" w:qFormat="1"/>
+    <w:lsdException w:name="heading 7" w:uiPriority="9" w:qFormat="1"/>
+    <w:lsdException w:name="heading 8" w:uiPriority="9" w:qFormat="1"/>
+    <w:lsdException w:name="heading 9" w:uiPriority="9" w:qFormat="1"/>
+    <w:lsdException w:name="toc 1" w:uiPriority="39"/>
+    <w:lsdException w:name="toc 2" w:uiPriority="39"/>
+    <w:lsdException w:name="toc 3" w:uiPriority="39"/>
+    <w:lsdException w:name="toc 4" w:uiPriority="39"/>
+    <w:lsdException w:name="toc 5" w:uiPriority="39"/>
+    <w:lsdException w:name="toc 6" w:uiPriority="39"/>
+    <w:lsdException w:name="toc 7" w:uiPriority="39"/>
+    <w:lsdException w:name="toc 8" w:uiPriority="39"/>
+    <w:lsdException w:name="toc 9" w:uiPriority="39"/>
+    <w:lsdException w:name="caption" w:uiPriority="35" w:qFormat="1"/>
+    <w:lsdException w:name="Title" w:semiHidden="0" w:uiPriority="10" w:unhideWhenUsed="0" w:qFormat="1"/>
+    <w:lsdException w:name="Default Paragraph Font" w:uiPriority="1"/>
+    <w:lsdException w:name="Subtitle" w:semiHidden="0" w:uiPriority="11" w:unhideWhenUsed="0" w:qFormat="1"/>
+    <w:lsdException w:name="Strong" w:semiHidden="0" w:uiPriority="22" w:unhideWhenUsed="0" w:qFormat="1"/>
+    <w:lsdException w:name="Emphasis" w:semiHidden="0" w:uiPriority="20" w:unhideWhenUsed="0" w:qFormat="1"/>
+    <w:lsdException w:name="Table Grid" w:semiHidden="0" w:uiPriority="59" w:unhideWhenUsed="0"/>
+    <w:lsdException w:name="Placeholder Text" w:unhideWhenUsed="0"/>
+    <w:lsdException w:name="No Spacing" w:semiHidden="0" w:uiPriority="1" w:unhideWhenUsed="0" w:qFormat="1"/>
+    <w:lsdException w:name="Light Shading" w:semiHidden="0" w:uiPriority="60" w:unhideWhenUsed="0"/>
+    <w:lsdException w:name="Light List" w:semiHidden="0" w:uiPriority="61" w:unhideWhenUsed="0"/>
+    <w:lsdException w:name="Light Grid" w:semiHidden="0" w:uiPriority="62" w:unhideWhenUsed="0"/>
+    <w:lsdException w:name="Medium Shading 1" w:semiHidden="0" w:uiPriority="63" w:unhideWhenUsed="0"/>
+    <w:lsdException w:name="Medium Shading 2" w:semiHidden="0" w:uiPriority="64" w:unhideWhenUsed="0"/>
+    <w:lsdException w:name="Medium List 1" w:semiHidden="0" w:uiPriority="65" w:unhideWhenUsed="0"/>
+    <w:lsdException w:name="Medium List 2" w:semiHidden="0" w:uiPriority="66" w:unhideWhenUsed="0"/>
+    <w:lsdException w:name="Medium Grid 1" w:semiHidden="0" w:uiPriority="67" w:unhideWhenUsed="0"/>
+    <w:lsdException w:name="Medium Grid 2" w:semiHidden="0" w:uiPriority="68" w:unhideWhenUsed="0"/>
+    <w:lsdException w:name="Medium Grid 3" w:semiHidden="0" w:uiPriority="69" w:unhideWhenUsed="0"/>
+    <w:lsdException w:name="Dark List" w:semiHidden="0" w:uiPriority="70" w:unhideWhenUsed="0"/>
+    <w:lsdException w:name="Colorful Shading" w:semiHidden="0" w:uiPriority="71" w:unhideWhenUsed="0"/>
+    <w:lsdException w:name="Colorful List" w:semiHidden="0" w:uiPriority="72" w:unhideWhenUsed="0"/>
+    <w:lsdException w:name="Colorful Grid" w:semiHidden="0" w:uiPriority="73" w:unhideWhenUsed="0"/>
+    <w:lsdException w:name="Light Shading Accent 1" w:semiHidden="0" w:uiPriority="60" w:unhideWhenUsed="0"/>
+    <w:lsdException w:name="Light List Accent 1" w:semiHidden="0" w:uiPriority="61" w:unhideWhenUsed="0"/>
+    <w:lsdException w:name="Light Grid Accent 1" w:semiHidden="0" w:uiPriority="62" w:unhideWhenUsed="0"/>
+    <w:lsdException w:name="Medium Shading 1 Accent 1" w:semiHidden="0" w:uiPriority="63" w:unhideWhenUsed="0"/>
+    <w:lsdException w:name="Medium Shading 2 Accent 1" w:semiHidden="0" w:uiPriority="64" w:unhideWhenUsed="0"/>
+    <w:lsdException w:name="Medium List 1 Accent 1" w:semiHidden="0" w:uiPriority="65" w:unhideWhenUsed="0"/>
+    <w:lsdException w:name="Revision" w:unhideWhenUsed="0"/>
+    <w:lsdException w:name="List Paragraph" w:semiHidden="0" w:uiPriority="34" w:unhideWhenUsed="0" w:qFormat="1"/>
+    <w:lsdException w:name="Quote" w:semiHidden="0" w:uiPriority="29" w:unhideWhenUsed="0" w:qFormat="1"/>
+    <w:lsdException w:name="Intense Quote" w:semiHidden="0" w:uiPriority="30" w:unhideWhenUsed="0" w:qFormat="1"/>
+    <w:lsdException w:name="Medium List 2 Accent 1" w:semiHidden="0" w:uiPriority="66" w:unhideWhenUsed="0"/>
+    <w:lsdException w:name="Medium Grid 1 Accent 1" w:semiHidden="0" w:uiPriority="67" w:unhideWhenUsed="0"/>
+    <w:lsdException w:name="Medium Grid 2 Accent 1" w:semiHidden="0" w:uiPriority="68" w:unhideWhenUsed="0"/>
+    <w:lsdException w:name="Medium Grid 3 Accent 1" w:semiHidden="0" w:uiPriority="69" w:unhideWhenUsed="0"/>
+    <w:lsdException w:name="Dark List Accent 1" w:semiHidden="0" w:uiPriority="70" w:unhideWhenUsed="0"/>
+    <w:lsdException w:name="Colorful Shading Accent 1" w:semiHidden="0" w:uiPriority="71" w:unhideWhenUsed="0"/>
+    <w:lsdException w:name="Colorful List Accent 1" w:semiHidden="0" w:uiPriority="72" w:unhideWhenUsed="0"/>
+    <w:lsdException w:name="Colorful Grid Accent 1" w:semiHidden="0" w:uiPriority="73" w:unhideWhenUsed="0"/>
+    <w:lsdException w:name="Light Shading Accent 2" w:semiHidden="0" w:uiPriority="60" w:unhideWhenUsed="0"/>
+    <w:lsdException w:name="Light List Accent 2" w:semiHidden="0" w:uiPriority="61" w:unhideWhenUsed="0"/>
+    <w:lsdException w:name="Light Grid Accent 2" w:semiHidden="0" w:uiPriority="62" w:unhideWhenUsed="0"/>
+    <w:lsdException w:name="Medium Shading 1 Accent 2" w:semiHidden="0" w:uiPriority="63" w:unhideWhenUsed="0"/>
+    <w:lsdException w:name="Medium Shading 2 Accent 2" w:semiHidden="0" w:uiPriority="64" w:unhideWhenUsed="0"/>
+    <w:lsdException w:name="Medium List 1 Accent 2" w:semiHidden="0" w:uiPriority="65" w:unhideWhenUsed="0"/>
+    <w:lsdException w:name="Medium List 2 Accent 2" w:semiHidden="0" w:uiPriority="66" w:unhideWhenUsed="0"/>
+    <w:lsdException w:name="Medium Grid 1 Accent 2" w:semiHidden="0" w:uiPriority="67" w:unhideWhenUsed="0"/>
+    <w:lsdException w:name="Medium Grid 2 Accent 2" w:semiHidden="0" w:uiPriority="68" w:unhideWhenUsed="0"/>
+    <w:lsdException w:name="Medium Grid 3 Accent 2" w:semiHidden="0" w:uiPriority="69" w:unhideWhenUsed="0"/>
+    <w:lsdException w:name="Dark List Accent 2" w:semiHidden="0" w:uiPriority="70" w:unhideWhenUsed="0"/>
+    <w:lsdException w:name="Colorful Shading Accent 2" w:semiHidden="0" w:uiPriority="71" w:unhideWhenUsed="0"/>
+    <w:lsdException w:name="Colorful List Accent 2" w:semiHidden="0" w:uiPriority="72" w:unhideWhenUsed="0"/>
+    <w:lsdException w:name="Colorful Grid Accent 2" w:semiHidden="0" w:uiPriority="73" w:unhideWhenUsed="0"/>
+    <w:lsdException w:name="Light Shading Accent 3" w:semiHidden="0" w:uiPriority="60" w:unhideWhenUsed="0"/>
+    <w:lsdException w:name="Light List Accent 3" w:semiHidden="0" w:uiPriority="61" w:unhideWhenUsed="0"/>
+    <w:lsdException w:name="Light Grid Accent 3" w:semiHidden="0" w:uiPriority="62" w:unhideWhenUsed="0"/>
+    <w:lsdException w:name="Medium Shading 1 Accent 3" w:semiHidden="0" w:uiPriority="63" w:unhideWhenUsed="0"/>
+    <w:lsdException w:name="Medium Shading 2 Accent 3" w:semiHidden="0" w:uiPriority="64" w:unhideWhenUsed="0"/>
+    <w:lsdException w:name="Medium List 1 Accent 3" w:semiHidden="0" w:uiPriority="65" w:unhideWhenUsed="0"/>
+    <w:lsdException w:name="Medium List 2 Accent 3" w:semiHidden="0" w:uiPriority="66" w:unhideWhenUsed="0"/>
+    <w:lsdException w:name="Medium Grid 1 Accent 3" w:semiHidden="0" w:uiPriority="67" w:unhideWhenUsed="0"/>
+    <w:lsdException w:name="Medium Grid 2 Accent 3" w:semiHidden="0" w:uiPriority="68" w:unhideWhenUsed="0"/>
+    <w:lsdException w:name="Medium Grid 3 Accent 3" w:semiHidden="0" w:uiPriority="69" w:unhideWhenUsed="0"/>
+    <w:lsdException w:name="Dark List Accent 3" w:semiHidden="0" w:uiPriority="70" w:unhideWhenUsed="0"/>
+    <w:lsdException w:name="Colorful Shading Accent 3" w:semiHidden="0" w:uiPriority="71" w:unhideWhenUsed="0"/>
+    <w:lsdException w:name="Colorful List Accent 3" w:semiHidden="0" w:uiPriority="72" w:unhideWhenUsed="0"/>
+    <w:lsdException w:name="Colorful Grid Accent 3" w:semiHidden="0" w:uiPriority="73" w:unhideWhenUsed="0"/>
+    <w:lsdException w:name="Light Shading Accent 4" w:semiHidden="0" w:uiPriority="60" w:unhideWhenUsed="0"/>
+    <w:lsdException w:name="Light List Accent 4" w:semiHidden="0" w:uiPriority="61" w:unhideWhenUsed="0"/>
+    <w:lsdException w:name="Light Grid Accent 4" w:semiHidden="0" w:uiPriority="62" w:unhideWhenUsed="0"/>
+    <w:lsdException w:name="Medium Shading 1 Accent 4" w:semiHidden="0" w:uiPriority="63" w:unhideWhenUsed="0"/>
+    <w:lsdException w:name="Medium Shading 2 Accent 4" w:semiHidden="0" w:uiPriority="64" w:unhideWhenUsed="0"/>
+    <w:lsdException w:name="Medium List 1 Accent 4" w:semiHidden="0" w:uiPriority="65" w:unhideWhenUsed="0"/>
+    <w:lsdException w:name="Medium List 2 Accent 4" w:semiHidden="0" w:uiPriority="66" w:unhideWhenUsed="0"/>
+    <w:lsdException w:name="Medium Grid 1 Accent 4" w:semiHidden="0" w:uiPriority="67" w:unhideWhenUsed="0"/>
+    <w:lsdException w:name="Medium Grid 2 Accent 4" w:semiHidden="0" w:uiPriority="68" w:unhideWhenUsed="0"/>
+    <w:lsdException w:name="Medium Grid 3 Accent 4" w:semiHidden="0" w:uiPriority="69" w:unhideWhenUsed="0"/>
+    <w:lsdException w:name="Dark List Accent 4" w:semiHidden="0" w:uiPriority="70" w:unhideWhenUsed="0"/>
+    <w:lsdException w:name="Colorful Shading Accent 4" w:semiHidden="0" w:uiPriority="71" w:unhideWhenUsed="0"/>
+    <w:lsdException w:name="Colorful List Accent 4" w:semiHidden="0" w:uiPriority="72" w:unhideWhenUsed="0"/>
+    <w:lsdException w:name="Colorful Grid Accent 4" w:semiHidden="0" w:uiPriority="73" w:unhideWhenUsed="0"/>
+    <w:lsdException w:name="Light Shading Accent 5" w:semiHidden="0" w:uiPriority="60" w:unhideWhenUsed="0"/>
+    <w:lsdException w:name="Light List Accent 5" w:semiHidden="0" w:uiPriority="61" w:unhideWhenUsed="0"/>
+    <w:lsdException w:name="Light Grid Accent 5" w:semiHidden="0" w:uiPriority="62" w:unhideWhenUsed="0"/>
+    <w:lsdException w:name="Medium Shading 1 Accent 5" w:semiHidden="0" w:uiPriority="63" w:unhideWhenUsed="0"/>
+    <w:lsdException w:name="Medium Shading 2 Accent 5" w:semiHidden="0" w:uiPriority="64" w:unhideWhenUsed="0"/>
+    <w:lsdException w:name="Medium List 1 Accent 5" w:semiHidden="0" w:uiPriority="65" w:unhideWhenUsed="0"/>
+    <w:lsdException w:name="Medium List 2 Accent 5" w:semiHidden="0" w:uiPriority="66" w:unhideWhenUsed="0"/>
+    <w:lsdException w:name="Medium Grid 1 Accent 5" w:semiHidden="0" w:uiPriority="67" w:unhideWhenUsed="0"/>
+    <w:lsdException w:name="Medium Grid 2 Accent 5" w:semiHidden="0" w:uiPriority="68" w:unhideWhenUsed="0"/>
+    <w:lsdException w:name="Medium Grid 3 Accent 5" w:semiHidden="0" w:uiPriority="69" w:unhideWhenUsed="0"/>
+    <w:lsdException w:name="Dark List Accent 5" w:semiHidden="0" w:uiPriority="70" w:unhideWhenUsed="0"/>
+    <w:lsdException w:name="Colorful Shading Accent 5" w:semiHidden="0" w:uiPriority="71" w:unhideWhenUsed="0"/>
+    <w:lsdException w:name="Colorful List Accent 5" w:semiHidden="0" w:uiPriority="72" w:unhideWhenUsed="0"/>
+    <w:lsdException w:name="Colorful Grid Accent 5" w:semiHidden="0" w:uiPriority="73" w:unhideWhenUsed="0"/>
+    <w:lsdException w:name="Light Shading Accent 6" w:semiHidden="0" w:uiPriority="60" w:unhideWhenUsed="0"/>
+    <w:lsdException w:name="Light List Accent 6" w:semiHidden="0" w:uiPriority="61" w:unhideWhenUsed="0"/>
+    <w:lsdException w:name="Light Grid Accent 6" w:semiHidden="0" w:uiPriority="62" w:unhideWhenUsed="0"/>
+    <w:lsdException w:name="Medium Shading 1 Accent 6" w:semiHidden="0" w:uiPriority="63" w:unhideWhenUsed="0"/>
+    <w:lsdException w:name="Medium Shading 2 Accent 6" w:semiHidden="0" w:uiPriority="64" w:unhideWhenUsed="0"/>
+    <w:lsdException w:name="Medium List 1 Accent 6" w:semiHidden="0" w:uiPriority="65" w:unhideWhenUsed="0"/>
+    <w:lsdException w:name="Medium List 2 Accent 6" w:semiHidden="0" w:uiPriority="66" w:unhideWhenUsed="0"/>
+    <w:lsdException w:name="Medium Grid 1 Accent 6" w:semiHidden="0" w:uiPriority="67" w:unhideWhenUsed="0"/>
+    <w:lsdException w:name="Medium Grid 2 Accent 6" w:semiHidden="0" w:uiPriority="68" w:unhideWhenUsed="0"/>
+    <w:lsdException w:name="Medium Grid 3 Accent 6" w:semiHidden="0" w:uiPriority="69" w:unhideWhenUsed="0"/>
+    <w:lsdException w:name="Dark List Accent 6" w:semiHidden="0" w:uiPriority="70" w:unhideWhenUsed="0"/>
+    <w:lsdException w:name="Colorful Shading Accent 6" w:semiHidden="0" w:uiPriority="71" w:unhideWhenUsed="0"/>
+    <w:lsdException w:name="Colorful List Accent 6" w:semiHidden="0" w:uiPriority="72" w:unhideWhenUsed="0"/>
+    <w:lsdException w:name="Colorful Grid Accent 6" w:semiHidden="0" w:uiPriority="73" w:unhideWhenUsed="0"/>
+    <w:lsdException w:name="Subtle Emphasis" w:semiHidden="0" w:uiPriority="19" w:unhideWhenUsed="0" w:qFormat="1"/>
+    <w:lsdException w:name="Intense Emphasis" w:semiHidden="0" w:uiPriority="21" w:unhideWhenUsed="0" w:qFormat="1"/>
+    <w:lsdException w:name="Subtle Reference" w:semiHidden="0" w:uiPriority="31" w:unhideWhenUsed="0" w:qFormat="1"/>
+    <w:lsdException w:name="Intense Reference" w:semiHidden="0" w:uiPriority="32" w:unhideWhenUsed="0" w:qFormat="1"/>
+    <w:lsdException w:name="Book Title" w:semiHidden="0" w:uiPriority="33" w:unhideWhenUsed="0" w:qFormat="1"/>
+    <w:lsdException w:name="Bibliography" w:uiPriority="37"/>
+    <w:lsdException w:name="TOC Heading" w:uiPriority="39" w:qFormat="1"/>
+  </w:latentStyles>
+  <w:style w:type="paragraph" w:default="1" w:styleId="Normal">
+    <w:name w:val="Normal"/>
+    <w:qFormat/>
+  </w:style>
+  <w:style w:type="character" w:default="1" w:styleId="DefaultParagraphFont">
+    <w:name w:val="Default Paragraph Font"/>
+    <w:uiPriority w:val="1"/>
+    <w:semiHidden/>
+    <w:unhideWhenUsed/>
+  </w:style>
+  <w:style w:type="table" w:default="1" w:styleId="TableNormal">
+    <w:name w:val="Normal Table"/>
+    <w:uiPriority w:val="99"/>
+    <w:semiHidden/>
+    <w:unhideWhenUsed/>
+    <w:tblPr>
+      <w:tblInd w:w="0" w:type="dxa"/>
+      <w:tblCellMar>
+        <w:top w:w="0" w:type="dxa"/>
+        <w:left w:w="108" w:type="dxa"/>
+        <w:bottom w:w="0" w:type="dxa"/>
+        <w:right w:w="108" w:type="dxa"/>
+      </w:tblCellMar>
+    </w:tblPr>
+  </w:style>
+  <w:style w:type="numbering" w:default="1" w:styleId="NoList">
+    <w:name w:val="No List"/>
+    <w:uiPriority w:val="99"/>
+    <w:semiHidden/>
+    <w:unhideWhenUsed/>
+  </w:style>
+</w:styles>
+</file>
+
 <file path=word/glossary/document.xml><?xml version="1.0" encoding="utf-8"?>
-<w:glossaryDocument xmlns:ve="http://schemas.openxmlformats.org/markup-compatibility/2006" xmlns:o="urn:schemas-microsoft-com:office:office" xmlns:r="http://schemas.openxmlformats.org/officeDocument/2006/relationships" xmlns:m="http://schemas.openxmlformats.org/officeDocument/2006/math" xmlns:v="urn:schemas-microsoft-com:vml" xmlns:wp="http://schemas.openxmlformats.org/drawingml/2006/wordprocessingDrawing" xmlns:w10="urn:schemas-microsoft-com:office:word" xmlns:w="http://schemas.openxmlformats.org/wordprocessingml/2006/main" xmlns:wne="http://schemas.microsoft.com/office/word/2006/wordml">
+<w:glossaryDocument xmlns:wpc="http://schemas.microsoft.com/office/word/2010/wordprocessingCanvas" xmlns:mc="http://schemas.openxmlformats.org/markup-compatibility/2006" xmlns:o="urn:schemas-microsoft-com:office:office" xmlns:r="http://schemas.openxmlformats.org/officeDocument/2006/relationships" xmlns:m="http://schemas.openxmlformats.org/officeDocument/2006/math" xmlns:v="urn:schemas-microsoft-com:vml" xmlns:wp14="http://schemas.microsoft.com/office/word/2010/wordprocessingDrawing" xmlns:wp="http://schemas.openxmlformats.org/drawingml/2006/wordprocessingDrawing" xmlns:w10="urn:schemas-microsoft-com:office:word" xmlns:w="http://schemas.openxmlformats.org/wordprocessingml/2006/main" xmlns:w14="http://schemas.microsoft.com/office/word/2010/wordml" xmlns:wpg="http://schemas.microsoft.com/office/word/2010/wordprocessingGroup" xmlns:wpi="http://schemas.microsoft.com/office/word/2010/wordprocessingInk" xmlns:wne="http://schemas.microsoft.com/office/word/2006/wordml" xmlns:wps="http://schemas.microsoft.com/office/word/2010/wordprocessingShape" mc:Ignorable="w14 wp14">
   <w:docParts>
     <w:docPart>
       <w:docPartPr>
@@ -7672,7 +7880,7 @@
 </file>
 
 <file path=word/glossary/fontTable.xml><?xml version="1.0" encoding="utf-8"?>
-<w:fonts xmlns:r="http://schemas.openxmlformats.org/officeDocument/2006/relationships" xmlns:w="http://schemas.openxmlformats.org/wordprocessingml/2006/main">
+<w:fonts xmlns:mc="http://schemas.openxmlformats.org/markup-compatibility/2006" xmlns:r="http://schemas.openxmlformats.org/officeDocument/2006/relationships" xmlns:w="http://schemas.openxmlformats.org/wordprocessingml/2006/main" xmlns:w14="http://schemas.microsoft.com/office/word/2010/wordml" mc:Ignorable="w14">
   <w:font w:name="Symbol">
     <w:panose1 w:val="05050102010706020507"/>
     <w:charset w:val="02"/>
@@ -7682,14 +7890,14 @@
   </w:font>
   <w:font w:name="Times New Roman">
     <w:panose1 w:val="02020603050405020304"/>
-    <w:charset w:val="CC"/>
+    <w:charset w:val="00"/>
     <w:family w:val="roman"/>
     <w:pitch w:val="variable"/>
-    <w:sig w:usb0="E0002AFF" w:usb1="C0007841" w:usb2="00000009" w:usb3="00000000" w:csb0="000001FF" w:csb1="00000000"/>
+    <w:sig w:usb0="E0002EFF" w:usb1="C0007843" w:usb2="00000009" w:usb3="00000000" w:csb0="000001FF" w:csb1="00000000"/>
   </w:font>
   <w:font w:name="Courier New">
     <w:panose1 w:val="02070309020205020404"/>
-    <w:charset w:val="CC"/>
+    <w:charset w:val="00"/>
     <w:family w:val="modern"/>
     <w:pitch w:val="fixed"/>
     <w:sig w:usb0="E0002AFF" w:usb1="C0007843" w:usb2="00000009" w:usb3="00000000" w:csb0="000001FF" w:csb1="00000000"/>
@@ -7703,34 +7911,35 @@
   </w:font>
   <w:font w:name="Calibri">
     <w:panose1 w:val="020F0502020204030204"/>
-    <w:charset w:val="CC"/>
+    <w:charset w:val="00"/>
     <w:family w:val="swiss"/>
     <w:pitch w:val="variable"/>
-    <w:sig w:usb0="E10002FF" w:usb1="4000ACFF" w:usb2="00000009" w:usb3="00000000" w:csb0="0000019F" w:csb1="00000000"/>
+    <w:sig w:usb0="E00002FF" w:usb1="4000ACFF" w:usb2="00000001" w:usb3="00000000" w:csb0="0000019F" w:csb1="00000000"/>
   </w:font>
   <w:font w:name="Calibri Light">
     <w:altName w:val="Calibri"/>
+    <w:panose1 w:val="020F0302020204030204"/>
     <w:charset w:val="00"/>
     <w:family w:val="swiss"/>
     <w:pitch w:val="variable"/>
-    <w:sig w:usb0="00000001" w:usb1="4000207B" w:usb2="00000000" w:usb3="00000000" w:csb0="0000019F" w:csb1="00000000"/>
+    <w:sig w:usb0="A00002EF" w:usb1="4000207B" w:usb2="00000000" w:usb3="00000000" w:csb0="0000019F" w:csb1="00000000"/>
   </w:font>
   <w:font w:name="Arial">
     <w:panose1 w:val="020B0604020202020204"/>
-    <w:charset w:val="CC"/>
+    <w:charset w:val="00"/>
     <w:family w:val="swiss"/>
     <w:pitch w:val="variable"/>
     <w:sig w:usb0="E0002AFF" w:usb1="C0007843" w:usb2="00000009" w:usb3="00000000" w:csb0="000001FF" w:csb1="00000000"/>
   </w:font>
   <w:font w:name="Segoe UI">
     <w:panose1 w:val="020B0502040204020203"/>
-    <w:charset w:val="CC"/>
+    <w:charset w:val="00"/>
     <w:family w:val="swiss"/>
     <w:pitch w:val="variable"/>
-    <w:sig w:usb0="E10022FF" w:usb1="C000E47F" w:usb2="00000029" w:usb3="00000000" w:csb0="000001DF" w:csb1="00000000"/>
+    <w:sig w:usb0="E4002EFF" w:usb1="C000E47F" w:usb2="00000009" w:usb3="00000000" w:csb0="000001FF" w:csb1="00000000"/>
   </w:font>
   <w:font w:name="Arial Rounded MT Bold">
-    <w:panose1 w:val="020F0704030504030204"/>
+    <w:altName w:val="Kootenay"/>
     <w:charset w:val="00"/>
     <w:family w:val="swiss"/>
     <w:pitch w:val="variable"/>
@@ -7738,14 +7947,14 @@
   </w:font>
   <w:font w:name="Verdana">
     <w:panose1 w:val="020B0604030504040204"/>
-    <w:charset w:val="CC"/>
+    <w:charset w:val="00"/>
     <w:family w:val="swiss"/>
     <w:pitch w:val="variable"/>
     <w:sig w:usb0="A10006FF" w:usb1="4000205B" w:usb2="00000010" w:usb3="00000000" w:csb0="0000019F" w:csb1="00000000"/>
   </w:font>
   <w:font w:name="Cambria">
     <w:panose1 w:val="02040503050406030204"/>
-    <w:charset w:val="CC"/>
+    <w:charset w:val="00"/>
     <w:family w:val="roman"/>
     <w:pitch w:val="variable"/>
     <w:sig w:usb0="E00002FF" w:usb1="400004FF" w:usb2="00000000" w:usb3="00000000" w:csb0="0000019F" w:csb1="00000000"/>
@@ -7754,13 +7963,14 @@
 </file>
 
 <file path=word/glossary/settings.xml><?xml version="1.0" encoding="utf-8"?>
-<w:settings xmlns:o="urn:schemas-microsoft-com:office:office" xmlns:r="http://schemas.openxmlformats.org/officeDocument/2006/relationships" xmlns:m="http://schemas.openxmlformats.org/officeDocument/2006/math" xmlns:v="urn:schemas-microsoft-com:vml" xmlns:w10="urn:schemas-microsoft-com:office:word" xmlns:w="http://schemas.openxmlformats.org/wordprocessingml/2006/main" xmlns:sl="http://schemas.openxmlformats.org/schemaLibrary/2006/main">
+<w:settings xmlns:mc="http://schemas.openxmlformats.org/markup-compatibility/2006" xmlns:o="urn:schemas-microsoft-com:office:office" xmlns:r="http://schemas.openxmlformats.org/officeDocument/2006/relationships" xmlns:m="http://schemas.openxmlformats.org/officeDocument/2006/math" xmlns:v="urn:schemas-microsoft-com:vml" xmlns:w10="urn:schemas-microsoft-com:office:word" xmlns:w="http://schemas.openxmlformats.org/wordprocessingml/2006/main" xmlns:w14="http://schemas.microsoft.com/office/word/2010/wordml" xmlns:sl="http://schemas.openxmlformats.org/schemaLibrary/2006/main" mc:Ignorable="w14">
   <w:view w:val="normal"/>
   <w:defaultTabStop w:val="720"/>
   <w:hyphenationZone w:val="425"/>
   <w:characterSpacingControl w:val="doNotCompress"/>
   <w:compat>
     <w:useFELayout/>
+    <w:compatSetting w:name="compatibilityMode" w:uri="http://schemas.microsoft.com/office/word" w:val="12"/>
   </w:compat>
   <w:rsids>
     <w:rsidRoot w:val="009C08E5"/>
@@ -7789,6 +7999,7 @@
     <w:rsid w:val="00B56D0B"/>
     <w:rsid w:val="00BE6DB3"/>
     <w:rsid w:val="00C453CC"/>
+    <w:rsid w:val="00E32484"/>
     <w:rsid w:val="00EB2846"/>
     <w:rsid w:val="00ED6488"/>
     <w:rsid w:val="00F27349"/>
@@ -7800,7 +8011,7 @@
     <m:mathFont m:val="Cambria Math"/>
     <m:brkBin m:val="before"/>
     <m:brkBinSub m:val="--"/>
-    <m:smallFrac m:val="off"/>
+    <m:smallFrac m:val="0"/>
     <m:dispDef/>
     <m:lMargin m:val="0"/>
     <m:rMargin m:val="0"/>
@@ -7817,7 +8028,7 @@
 </file>
 
 <file path=word/glossary/styles.xml><?xml version="1.0" encoding="utf-8"?>
-<w:styles xmlns:r="http://schemas.openxmlformats.org/officeDocument/2006/relationships" xmlns:w="http://schemas.openxmlformats.org/wordprocessingml/2006/main">
+<w:styles xmlns:mc="http://schemas.openxmlformats.org/markup-compatibility/2006" xmlns:r="http://schemas.openxmlformats.org/officeDocument/2006/relationships" xmlns:w="http://schemas.openxmlformats.org/wordprocessingml/2006/main" xmlns:w14="http://schemas.microsoft.com/office/word/2010/wordml" mc:Ignorable="w14">
   <w:docDefaults>
     <w:rPrDefault>
       <w:rPr>
@@ -7972,23 +8183,22 @@
     <w:lsdException w:name="Bibliography" w:uiPriority="37"/>
     <w:lsdException w:name="TOC Heading" w:uiPriority="39" w:qFormat="1"/>
   </w:latentStyles>
-  <w:style w:type="paragraph" w:default="1" w:styleId="a">
+  <w:style w:type="paragraph" w:default="1" w:styleId="Normal">
     <w:name w:val="Normal"/>
     <w:qFormat/>
     <w:rsid w:val="00596DDB"/>
   </w:style>
-  <w:style w:type="character" w:default="1" w:styleId="a0">
+  <w:style w:type="character" w:default="1" w:styleId="DefaultParagraphFont">
     <w:name w:val="Default Paragraph Font"/>
     <w:uiPriority w:val="1"/>
     <w:semiHidden/>
     <w:unhideWhenUsed/>
   </w:style>
-  <w:style w:type="table" w:default="1" w:styleId="a1">
+  <w:style w:type="table" w:default="1" w:styleId="TableNormal">
     <w:name w:val="Normal Table"/>
     <w:uiPriority w:val="99"/>
     <w:semiHidden/>
     <w:unhideWhenUsed/>
-    <w:qFormat/>
     <w:tblPr>
       <w:tblInd w:w="0" w:type="dxa"/>
       <w:tblCellMar>
@@ -7999,7 +8209,7 @@
       </w:tblCellMar>
     </w:tblPr>
   </w:style>
-  <w:style w:type="numbering" w:default="1" w:styleId="a2">
+  <w:style w:type="numbering" w:default="1" w:styleId="NoList">
     <w:name w:val="No List"/>
     <w:uiPriority w:val="99"/>
     <w:semiHidden/>
@@ -8038,8 +8248,198 @@
 </w:styles>
 </file>
 
+<file path=word/glossary/stylesWithEffects.xml><?xml version="1.0" encoding="utf-8"?>
+<w:styles xmlns:wpc="http://schemas.microsoft.com/office/word/2010/wordprocessingCanvas" xmlns:mc="http://schemas.openxmlformats.org/markup-compatibility/2006" xmlns:o="urn:schemas-microsoft-com:office:office" xmlns:r="http://schemas.openxmlformats.org/officeDocument/2006/relationships" xmlns:m="http://schemas.openxmlformats.org/officeDocument/2006/math" xmlns:v="urn:schemas-microsoft-com:vml" xmlns:wp14="http://schemas.microsoft.com/office/word/2010/wordprocessingDrawing" xmlns:wp="http://schemas.openxmlformats.org/drawingml/2006/wordprocessingDrawing" xmlns:w10="urn:schemas-microsoft-com:office:word" xmlns:w="http://schemas.openxmlformats.org/wordprocessingml/2006/main" xmlns:w14="http://schemas.microsoft.com/office/word/2010/wordml" xmlns:wpg="http://schemas.microsoft.com/office/word/2010/wordprocessingGroup" xmlns:wpi="http://schemas.microsoft.com/office/word/2010/wordprocessingInk" xmlns:wne="http://schemas.microsoft.com/office/word/2006/wordml" xmlns:wps="http://schemas.microsoft.com/office/word/2010/wordprocessingShape" mc:Ignorable="w14 wp14">
+  <w:docDefaults>
+    <w:rPrDefault>
+      <w:rPr>
+        <w:rFonts w:asciiTheme="minorHAnsi" w:eastAsiaTheme="minorEastAsia" w:hAnsiTheme="minorHAnsi" w:cstheme="minorBidi"/>
+        <w:sz w:val="22"/>
+        <w:szCs w:val="22"/>
+        <w:lang w:val="en-US" w:eastAsia="en-US" w:bidi="ar-SA"/>
+      </w:rPr>
+    </w:rPrDefault>
+    <w:pPrDefault>
+      <w:pPr>
+        <w:spacing w:after="200" w:line="276" w:lineRule="auto"/>
+      </w:pPr>
+    </w:pPrDefault>
+  </w:docDefaults>
+  <w:latentStyles w:defLockedState="0" w:defUIPriority="99" w:defSemiHidden="1" w:defUnhideWhenUsed="1" w:defQFormat="0" w:count="267">
+    <w:lsdException w:name="Normal" w:semiHidden="0" w:uiPriority="0" w:unhideWhenUsed="0" w:qFormat="1"/>
+    <w:lsdException w:name="heading 1" w:semiHidden="0" w:uiPriority="9" w:unhideWhenUsed="0" w:qFormat="1"/>
+    <w:lsdException w:name="heading 2" w:uiPriority="9" w:qFormat="1"/>
+    <w:lsdException w:name="heading 3" w:uiPriority="9" w:qFormat="1"/>
+    <w:lsdException w:name="heading 4" w:uiPriority="9" w:qFormat="1"/>
+    <w:lsdException w:name="heading 5" w:uiPriority="9" w:qFormat="1"/>
+    <w:lsdException w:name="heading 6" w:uiPriority="9" w:qFormat="1"/>
+    <w:lsdException w:name="heading 7" w:uiPriority="9" w:qFormat="1"/>
+    <w:lsdException w:name="heading 8" w:uiPriority="9" w:qFormat="1"/>
+    <w:lsdException w:name="heading 9" w:uiPriority="9" w:qFormat="1"/>
+    <w:lsdException w:name="toc 1" w:uiPriority="39"/>
+    <w:lsdException w:name="toc 2" w:uiPriority="39"/>
+    <w:lsdException w:name="toc 3" w:uiPriority="39"/>
+    <w:lsdException w:name="toc 4" w:uiPriority="39"/>
+    <w:lsdException w:name="toc 5" w:uiPriority="39"/>
+    <w:lsdException w:name="toc 6" w:uiPriority="39"/>
+    <w:lsdException w:name="toc 7" w:uiPriority="39"/>
+    <w:lsdException w:name="toc 8" w:uiPriority="39"/>
+    <w:lsdException w:name="toc 9" w:uiPriority="39"/>
+    <w:lsdException w:name="caption" w:uiPriority="35" w:qFormat="1"/>
+    <w:lsdException w:name="Title" w:semiHidden="0" w:uiPriority="10" w:unhideWhenUsed="0" w:qFormat="1"/>
+    <w:lsdException w:name="Default Paragraph Font" w:uiPriority="1"/>
+    <w:lsdException w:name="Subtitle" w:semiHidden="0" w:uiPriority="11" w:unhideWhenUsed="0" w:qFormat="1"/>
+    <w:lsdException w:name="Strong" w:semiHidden="0" w:uiPriority="22" w:unhideWhenUsed="0" w:qFormat="1"/>
+    <w:lsdException w:name="Emphasis" w:semiHidden="0" w:uiPriority="20" w:unhideWhenUsed="0" w:qFormat="1"/>
+    <w:lsdException w:name="Table Grid" w:semiHidden="0" w:uiPriority="59" w:unhideWhenUsed="0"/>
+    <w:lsdException w:name="Placeholder Text" w:unhideWhenUsed="0"/>
+    <w:lsdException w:name="No Spacing" w:semiHidden="0" w:uiPriority="1" w:unhideWhenUsed="0" w:qFormat="1"/>
+    <w:lsdException w:name="Light Shading" w:semiHidden="0" w:uiPriority="60" w:unhideWhenUsed="0"/>
+    <w:lsdException w:name="Light List" w:semiHidden="0" w:uiPriority="61" w:unhideWhenUsed="0"/>
+    <w:lsdException w:name="Light Grid" w:semiHidden="0" w:uiPriority="62" w:unhideWhenUsed="0"/>
+    <w:lsdException w:name="Medium Shading 1" w:semiHidden="0" w:uiPriority="63" w:unhideWhenUsed="0"/>
+    <w:lsdException w:name="Medium Shading 2" w:semiHidden="0" w:uiPriority="64" w:unhideWhenUsed="0"/>
+    <w:lsdException w:name="Medium List 1" w:semiHidden="0" w:uiPriority="65" w:unhideWhenUsed="0"/>
+    <w:lsdException w:name="Medium List 2" w:semiHidden="0" w:uiPriority="66" w:unhideWhenUsed="0"/>
+    <w:lsdException w:name="Medium Grid 1" w:semiHidden="0" w:uiPriority="67" w:unhideWhenUsed="0"/>
+    <w:lsdException w:name="Medium Grid 2" w:semiHidden="0" w:uiPriority="68" w:unhideWhenUsed="0"/>
+    <w:lsdException w:name="Medium Grid 3" w:semiHidden="0" w:uiPriority="69" w:unhideWhenUsed="0"/>
+    <w:lsdException w:name="Dark List" w:semiHidden="0" w:uiPriority="70" w:unhideWhenUsed="0"/>
+    <w:lsdException w:name="Colorful Shading" w:semiHidden="0" w:uiPriority="71" w:unhideWhenUsed="0"/>
+    <w:lsdException w:name="Colorful List" w:semiHidden="0" w:uiPriority="72" w:unhideWhenUsed="0"/>
+    <w:lsdException w:name="Colorful Grid" w:semiHidden="0" w:uiPriority="73" w:unhideWhenUsed="0"/>
+    <w:lsdException w:name="Light Shading Accent 1" w:semiHidden="0" w:uiPriority="60" w:unhideWhenUsed="0"/>
+    <w:lsdException w:name="Light List Accent 1" w:semiHidden="0" w:uiPriority="61" w:unhideWhenUsed="0"/>
+    <w:lsdException w:name="Light Grid Accent 1" w:semiHidden="0" w:uiPriority="62" w:unhideWhenUsed="0"/>
+    <w:lsdException w:name="Medium Shading 1 Accent 1" w:semiHidden="0" w:uiPriority="63" w:unhideWhenUsed="0"/>
+    <w:lsdException w:name="Medium Shading 2 Accent 1" w:semiHidden="0" w:uiPriority="64" w:unhideWhenUsed="0"/>
+    <w:lsdException w:name="Medium List 1 Accent 1" w:semiHidden="0" w:uiPriority="65" w:unhideWhenUsed="0"/>
+    <w:lsdException w:name="Revision" w:unhideWhenUsed="0"/>
+    <w:lsdException w:name="List Paragraph" w:semiHidden="0" w:uiPriority="34" w:unhideWhenUsed="0" w:qFormat="1"/>
+    <w:lsdException w:name="Quote" w:semiHidden="0" w:uiPriority="29" w:unhideWhenUsed="0" w:qFormat="1"/>
+    <w:lsdException w:name="Intense Quote" w:semiHidden="0" w:uiPriority="30" w:unhideWhenUsed="0" w:qFormat="1"/>
+    <w:lsdException w:name="Medium List 2 Accent 1" w:semiHidden="0" w:uiPriority="66" w:unhideWhenUsed="0"/>
+    <w:lsdException w:name="Medium Grid 1 Accent 1" w:semiHidden="0" w:uiPriority="67" w:unhideWhenUsed="0"/>
+    <w:lsdException w:name="Medium Grid 2 Accent 1" w:semiHidden="0" w:uiPriority="68" w:unhideWhenUsed="0"/>
+    <w:lsdException w:name="Medium Grid 3 Accent 1" w:semiHidden="0" w:uiPriority="69" w:unhideWhenUsed="0"/>
+    <w:lsdException w:name="Dark List Accent 1" w:semiHidden="0" w:uiPriority="70" w:unhideWhenUsed="0"/>
+    <w:lsdException w:name="Colorful Shading Accent 1" w:semiHidden="0" w:uiPriority="71" w:unhideWhenUsed="0"/>
+    <w:lsdException w:name="Colorful List Accent 1" w:semiHidden="0" w:uiPriority="72" w:unhideWhenUsed="0"/>
+    <w:lsdException w:name="Colorful Grid Accent 1" w:semiHidden="0" w:uiPriority="73" w:unhideWhenUsed="0"/>
+    <w:lsdException w:name="Light Shading Accent 2" w:semiHidden="0" w:uiPriority="60" w:unhideWhenUsed="0"/>
+    <w:lsdException w:name="Light List Accent 2" w:semiHidden="0" w:uiPriority="61" w:unhideWhenUsed="0"/>
+    <w:lsdException w:name="Light Grid Accent 2" w:semiHidden="0" w:uiPriority="62" w:unhideWhenUsed="0"/>
+    <w:lsdException w:name="Medium Shading 1 Accent 2" w:semiHidden="0" w:uiPriority="63" w:unhideWhenUsed="0"/>
+    <w:lsdException w:name="Medium Shading 2 Accent 2" w:semiHidden="0" w:uiPriority="64" w:unhideWhenUsed="0"/>
+    <w:lsdException w:name="Medium List 1 Accent 2" w:semiHidden="0" w:uiPriority="65" w:unhideWhenUsed="0"/>
+    <w:lsdException w:name="Medium List 2 Accent 2" w:semiHidden="0" w:uiPriority="66" w:unhideWhenUsed="0"/>
+    <w:lsdException w:name="Medium Grid 1 Accent 2" w:semiHidden="0" w:uiPriority="67" w:unhideWhenUsed="0"/>
+    <w:lsdException w:name="Medium Grid 2 Accent 2" w:semiHidden="0" w:uiPriority="68" w:unhideWhenUsed="0"/>
+    <w:lsdException w:name="Medium Grid 3 Accent 2" w:semiHidden="0" w:uiPriority="69" w:unhideWhenUsed="0"/>
+    <w:lsdException w:name="Dark List Accent 2" w:semiHidden="0" w:uiPriority="70" w:unhideWhenUsed="0"/>
+    <w:lsdException w:name="Colorful Shading Accent 2" w:semiHidden="0" w:uiPriority="71" w:unhideWhenUsed="0"/>
+    <w:lsdException w:name="Colorful List Accent 2" w:semiHidden="0" w:uiPriority="72" w:unhideWhenUsed="0"/>
+    <w:lsdException w:name="Colorful Grid Accent 2" w:semiHidden="0" w:uiPriority="73" w:unhideWhenUsed="0"/>
+    <w:lsdException w:name="Light Shading Accent 3" w:semiHidden="0" w:uiPriority="60" w:unhideWhenUsed="0"/>
+    <w:lsdException w:name="Light List Accent 3" w:semiHidden="0" w:uiPriority="61" w:unhideWhenUsed="0"/>
+    <w:lsdException w:name="Light Grid Accent 3" w:semiHidden="0" w:uiPriority="62" w:unhideWhenUsed="0"/>
+    <w:lsdException w:name="Medium Shading 1 Accent 3" w:semiHidden="0" w:uiPriority="63" w:unhideWhenUsed="0"/>
+    <w:lsdException w:name="Medium Shading 2 Accent 3" w:semiHidden="0" w:uiPriority="64" w:unhideWhenUsed="0"/>
+    <w:lsdException w:name="Medium List 1 Accent 3" w:semiHidden="0" w:uiPriority="65" w:unhideWhenUsed="0"/>
+    <w:lsdException w:name="Medium List 2 Accent 3" w:semiHidden="0" w:uiPriority="66" w:unhideWhenUsed="0"/>
+    <w:lsdException w:name="Medium Grid 1 Accent 3" w:semiHidden="0" w:uiPriority="67" w:unhideWhenUsed="0"/>
+    <w:lsdException w:name="Medium Grid 2 Accent 3" w:semiHidden="0" w:uiPriority="68" w:unhideWhenUsed="0"/>
+    <w:lsdException w:name="Medium Grid 3 Accent 3" w:semiHidden="0" w:uiPriority="69" w:unhideWhenUsed="0"/>
+    <w:lsdException w:name="Dark List Accent 3" w:semiHidden="0" w:uiPriority="70" w:unhideWhenUsed="0"/>
+    <w:lsdException w:name="Colorful Shading Accent 3" w:semiHidden="0" w:uiPriority="71" w:unhideWhenUsed="0"/>
+    <w:lsdException w:name="Colorful List Accent 3" w:semiHidden="0" w:uiPriority="72" w:unhideWhenUsed="0"/>
+    <w:lsdException w:name="Colorful Grid Accent 3" w:semiHidden="0" w:uiPriority="73" w:unhideWhenUsed="0"/>
+    <w:lsdException w:name="Light Shading Accent 4" w:semiHidden="0" w:uiPriority="60" w:unhideWhenUsed="0"/>
+    <w:lsdException w:name="Light List Accent 4" w:semiHidden="0" w:uiPriority="61" w:unhideWhenUsed="0"/>
+    <w:lsdException w:name="Light Grid Accent 4" w:semiHidden="0" w:uiPriority="62" w:unhideWhenUsed="0"/>
+    <w:lsdException w:name="Medium Shading 1 Accent 4" w:semiHidden="0" w:uiPriority="63" w:unhideWhenUsed="0"/>
+    <w:lsdException w:name="Medium Shading 2 Accent 4" w:semiHidden="0" w:uiPriority="64" w:unhideWhenUsed="0"/>
+    <w:lsdException w:name="Medium List 1 Accent 4" w:semiHidden="0" w:uiPriority="65" w:unhideWhenUsed="0"/>
+    <w:lsdException w:name="Medium List 2 Accent 4" w:semiHidden="0" w:uiPriority="66" w:unhideWhenUsed="0"/>
+    <w:lsdException w:name="Medium Grid 1 Accent 4" w:semiHidden="0" w:uiPriority="67" w:unhideWhenUsed="0"/>
+    <w:lsdException w:name="Medium Grid 2 Accent 4" w:semiHidden="0" w:uiPriority="68" w:unhideWhenUsed="0"/>
+    <w:lsdException w:name="Medium Grid 3 Accent 4" w:semiHidden="0" w:uiPriority="69" w:unhideWhenUsed="0"/>
+    <w:lsdException w:name="Dark List Accent 4" w:semiHidden="0" w:uiPriority="70" w:unhideWhenUsed="0"/>
+    <w:lsdException w:name="Colorful Shading Accent 4" w:semiHidden="0" w:uiPriority="71" w:unhideWhenUsed="0"/>
+    <w:lsdException w:name="Colorful List Accent 4" w:semiHidden="0" w:uiPriority="72" w:unhideWhenUsed="0"/>
+    <w:lsdException w:name="Colorful Grid Accent 4" w:semiHidden="0" w:uiPriority="73" w:unhideWhenUsed="0"/>
+    <w:lsdException w:name="Light Shading Accent 5" w:semiHidden="0" w:uiPriority="60" w:unhideWhenUsed="0"/>
+    <w:lsdException w:name="Light List Accent 5" w:semiHidden="0" w:uiPriority="61" w:unhideWhenUsed="0"/>
+    <w:lsdException w:name="Light Grid Accent 5" w:semiHidden="0" w:uiPriority="62" w:unhideWhenUsed="0"/>
+    <w:lsdException w:name="Medium Shading 1 Accent 5" w:semiHidden="0" w:uiPriority="63" w:unhideWhenUsed="0"/>
+    <w:lsdException w:name="Medium Shading 2 Accent 5" w:semiHidden="0" w:uiPriority="64" w:unhideWhenUsed="0"/>
+    <w:lsdException w:name="Medium List 1 Accent 5" w:semiHidden="0" w:uiPriority="65" w:unhideWhenUsed="0"/>
+    <w:lsdException w:name="Medium List 2 Accent 5" w:semiHidden="0" w:uiPriority="66" w:unhideWhenUsed="0"/>
+    <w:lsdException w:name="Medium Grid 1 Accent 5" w:semiHidden="0" w:uiPriority="67" w:unhideWhenUsed="0"/>
+    <w:lsdException w:name="Medium Grid 2 Accent 5" w:semiHidden="0" w:uiPriority="68" w:unhideWhenUsed="0"/>
+    <w:lsdException w:name="Medium Grid 3 Accent 5" w:semiHidden="0" w:uiPriority="69" w:unhideWhenUsed="0"/>
+    <w:lsdException w:name="Dark List Accent 5" w:semiHidden="0" w:uiPriority="70" w:unhideWhenUsed="0"/>
+    <w:lsdException w:name="Colorful Shading Accent 5" w:semiHidden="0" w:uiPriority="71" w:unhideWhenUsed="0"/>
+    <w:lsdException w:name="Colorful List Accent 5" w:semiHidden="0" w:uiPriority="72" w:unhideWhenUsed="0"/>
+    <w:lsdException w:name="Colorful Grid Accent 5" w:semiHidden="0" w:uiPriority="73" w:unhideWhenUsed="0"/>
+    <w:lsdException w:name="Light Shading Accent 6" w:semiHidden="0" w:uiPriority="60" w:unhideWhenUsed="0"/>
+    <w:lsdException w:name="Light List Accent 6" w:semiHidden="0" w:uiPriority="61" w:unhideWhenUsed="0"/>
+    <w:lsdException w:name="Light Grid Accent 6" w:semiHidden="0" w:uiPriority="62" w:unhideWhenUsed="0"/>
+    <w:lsdException w:name="Medium Shading 1 Accent 6" w:semiHidden="0" w:uiPriority="63" w:unhideWhenUsed="0"/>
+    <w:lsdException w:name="Medium Shading 2 Accent 6" w:semiHidden="0" w:uiPriority="64" w:unhideWhenUsed="0"/>
+    <w:lsdException w:name="Medium List 1 Accent 6" w:semiHidden="0" w:uiPriority="65" w:unhideWhenUsed="0"/>
+    <w:lsdException w:name="Medium List 2 Accent 6" w:semiHidden="0" w:uiPriority="66" w:unhideWhenUsed="0"/>
+    <w:lsdException w:name="Medium Grid 1 Accent 6" w:semiHidden="0" w:uiPriority="67" w:unhideWhenUsed="0"/>
+    <w:lsdException w:name="Medium Grid 2 Accent 6" w:semiHidden="0" w:uiPriority="68" w:unhideWhenUsed="0"/>
+    <w:lsdException w:name="Medium Grid 3 Accent 6" w:semiHidden="0" w:uiPriority="69" w:unhideWhenUsed="0"/>
+    <w:lsdException w:name="Dark List Accent 6" w:semiHidden="0" w:uiPriority="70" w:unhideWhenUsed="0"/>
+    <w:lsdException w:name="Colorful Shading Accent 6" w:semiHidden="0" w:uiPriority="71" w:unhideWhenUsed="0"/>
+    <w:lsdException w:name="Colorful List Accent 6" w:semiHidden="0" w:uiPriority="72" w:unhideWhenUsed="0"/>
+    <w:lsdException w:name="Colorful Grid Accent 6" w:semiHidden="0" w:uiPriority="73" w:unhideWhenUsed="0"/>
+    <w:lsdException w:name="Subtle Emphasis" w:semiHidden="0" w:uiPriority="19" w:unhideWhenUsed="0" w:qFormat="1"/>
+    <w:lsdException w:name="Intense Emphasis" w:semiHidden="0" w:uiPriority="21" w:unhideWhenUsed="0" w:qFormat="1"/>
+    <w:lsdException w:name="Subtle Reference" w:semiHidden="0" w:uiPriority="31" w:unhideWhenUsed="0" w:qFormat="1"/>
+    <w:lsdException w:name="Intense Reference" w:semiHidden="0" w:uiPriority="32" w:unhideWhenUsed="0" w:qFormat="1"/>
+    <w:lsdException w:name="Book Title" w:semiHidden="0" w:uiPriority="33" w:unhideWhenUsed="0" w:qFormat="1"/>
+    <w:lsdException w:name="Bibliography" w:uiPriority="37"/>
+    <w:lsdException w:name="TOC Heading" w:uiPriority="39" w:qFormat="1"/>
+  </w:latentStyles>
+  <w:style w:type="paragraph" w:default="1" w:styleId="Normal">
+    <w:name w:val="Normal"/>
+    <w:qFormat/>
+  </w:style>
+  <w:style w:type="character" w:default="1" w:styleId="DefaultParagraphFont">
+    <w:name w:val="Default Paragraph Font"/>
+    <w:uiPriority w:val="1"/>
+    <w:semiHidden/>
+    <w:unhideWhenUsed/>
+  </w:style>
+  <w:style w:type="table" w:default="1" w:styleId="TableNormal">
+    <w:name w:val="Normal Table"/>
+    <w:uiPriority w:val="99"/>
+    <w:semiHidden/>
+    <w:unhideWhenUsed/>
+    <w:tblPr>
+      <w:tblInd w:w="0" w:type="dxa"/>
+      <w:tblCellMar>
+        <w:top w:w="0" w:type="dxa"/>
+        <w:left w:w="108" w:type="dxa"/>
+        <w:bottom w:w="0" w:type="dxa"/>
+        <w:right w:w="108" w:type="dxa"/>
+      </w:tblCellMar>
+    </w:tblPr>
+  </w:style>
+  <w:style w:type="numbering" w:default="1" w:styleId="NoList">
+    <w:name w:val="No List"/>
+    <w:uiPriority w:val="99"/>
+    <w:semiHidden/>
+    <w:unhideWhenUsed/>
+  </w:style>
+</w:styles>
+</file>
+
 <file path=word/glossary/webSettings.xml><?xml version="1.0" encoding="utf-8"?>
-<w:webSettings xmlns:r="http://schemas.openxmlformats.org/officeDocument/2006/relationships" xmlns:w="http://schemas.openxmlformats.org/wordprocessingml/2006/main">
+<w:webSettings xmlns:mc="http://schemas.openxmlformats.org/markup-compatibility/2006" xmlns:r="http://schemas.openxmlformats.org/officeDocument/2006/relationships" xmlns:w="http://schemas.openxmlformats.org/wordprocessingml/2006/main" xmlns:w14="http://schemas.microsoft.com/office/word/2010/wordml" mc:Ignorable="w14">
   <w:optimizeForBrowser/>
   <w:allowPNG/>
 </w:webSettings>
@@ -8300,7 +8700,7 @@
   <a:extraClrSchemeLst/>
   <a:extLst>
     <a:ext uri="{05A4C25C-085E-4340-85A3-A5531E510DB2}">
-      <thm15:themeFamily xmlns:thm15="http://schemas.microsoft.com/office/thememl/2012/main" xmlns="" name="Office Theme" id="{62F939B6-93AF-4DB8-9C6B-D6C7DFDC589F}" vid="{4A3C46E8-61CC-4603-A589-7422A47A8E4A}"/>
+      <thm15:themeFamily xmlns="" xmlns:thm15="http://schemas.microsoft.com/office/thememl/2012/main" name="Office Theme" id="{62F939B6-93AF-4DB8-9C6B-D6C7DFDC589F}" vid="{4A3C46E8-61CC-4603-A589-7422A47A8E4A}"/>
     </a:ext>
   </a:extLst>
 </a:theme>
@@ -8311,7 +8711,7 @@
 </file>
 
 <file path=customXml/itemProps1.xml><?xml version="1.0" encoding="utf-8"?>
-<ds:datastoreItem xmlns:ds="http://schemas.openxmlformats.org/officeDocument/2006/customXml" ds:itemID="{D4370E1D-65A8-4289-8057-E22DD5F87C15}">
+<ds:datastoreItem xmlns:ds="http://schemas.openxmlformats.org/officeDocument/2006/customXml" ds:itemID="{9502AB4C-BCB0-4883-ABB3-4468771FE82C}">
   <ds:schemaRefs>
     <ds:schemaRef ds:uri="http://schemas.openxmlformats.org/officeDocument/2006/bibliography"/>
   </ds:schemaRefs>

</xml_diff>